<commit_message>
added B B section
</commit_message>
<xml_diff>
--- a/אותות ומערכות תרגיל מסכם - לירון כהן ויובל מור.docx
+++ b/אותות ומערכות תרגיל מסכם - לירון כהן ויובל מור.docx
@@ -142,11 +142,6 @@
       </w:r>
     </w:p>
     <w:p>
-      <w:pPr>
-        <w:rPr>
-          <w:rFonts w:hint="cs"/>
-        </w:rPr>
-      </w:pPr>
       <m:oMathPara>
         <m:oMath>
           <m:r>
@@ -341,7 +336,6 @@
     <w:p>
       <w:pPr>
         <w:rPr>
-          <w:rFonts w:hint="cs"/>
           <w:u w:val="single"/>
           <w:rtl/>
         </w:rPr>
@@ -437,7 +431,13 @@
             <w:rPr>
               <w:rFonts w:ascii="Cambria Math" w:eastAsiaTheme="minorEastAsia" w:hAnsi="Cambria Math"/>
             </w:rPr>
-            <m:t>∀n&lt;0: h</m:t>
+            <m:t xml:space="preserve">∀n&lt;0: </m:t>
+          </m:r>
+          <m:r>
+            <w:rPr>
+              <w:rFonts w:ascii="Cambria Math" w:eastAsiaTheme="minorEastAsia" w:hAnsi="Cambria Math"/>
+            </w:rPr>
+            <m:t>h</m:t>
           </m:r>
           <m:d>
             <m:dPr>
@@ -471,7 +471,7 @@
     <w:p>
       <w:pPr>
         <w:rPr>
-          <w:rFonts w:eastAsiaTheme="minorEastAsia" w:hint="cs"/>
+          <w:rFonts w:eastAsiaTheme="minorEastAsia"/>
           <w:i/>
           <w:rtl/>
         </w:rPr>
@@ -499,13 +499,7 @@
             <w:rPr>
               <w:rFonts w:ascii="Cambria Math" w:eastAsiaTheme="minorEastAsia" w:hAnsi="Cambria Math"/>
             </w:rPr>
-            <m:t>∀n</m:t>
-          </m:r>
-          <m:r>
-            <w:rPr>
-              <w:rFonts w:ascii="Cambria Math" w:eastAsiaTheme="minorEastAsia" w:hAnsi="Cambria Math"/>
-            </w:rPr>
-            <m:t>&lt;0: u</m:t>
+            <m:t>∀n&lt;0: u</m:t>
           </m:r>
           <m:d>
             <m:dPr>
@@ -550,13 +544,7 @@
             <w:rPr>
               <w:rFonts w:ascii="Cambria Math" w:eastAsiaTheme="minorEastAsia" w:hAnsi="Cambria Math"/>
             </w:rPr>
-            <m:t>∀n</m:t>
-          </m:r>
-          <m:r>
-            <w:rPr>
-              <w:rFonts w:ascii="Cambria Math" w:eastAsiaTheme="minorEastAsia" w:hAnsi="Cambria Math"/>
-            </w:rPr>
-            <m:t>&lt;2: u</m:t>
+            <m:t>∀n&lt;2: u</m:t>
           </m:r>
           <m:d>
             <m:dPr>
@@ -574,13 +562,7 @@
                 <w:rPr>
                   <w:rFonts w:ascii="Cambria Math" w:eastAsiaTheme="minorEastAsia" w:hAnsi="Cambria Math"/>
                 </w:rPr>
-                <m:t>n</m:t>
-              </m:r>
-              <m:r>
-                <w:rPr>
-                  <w:rFonts w:ascii="Cambria Math" w:eastAsiaTheme="minorEastAsia" w:hAnsi="Cambria Math"/>
-                </w:rPr>
-                <m:t>-2</m:t>
+                <m:t>n-2</m:t>
               </m:r>
             </m:e>
           </m:d>
@@ -613,7 +595,7 @@
     <w:p>
       <w:pPr>
         <w:rPr>
-          <w:rFonts w:eastAsiaTheme="minorEastAsia" w:hint="cs"/>
+          <w:rFonts w:eastAsiaTheme="minorEastAsia"/>
           <w:i/>
         </w:rPr>
       </w:pPr>
@@ -623,7 +605,13 @@
             <w:rPr>
               <w:rFonts w:ascii="Cambria Math" w:eastAsiaTheme="minorEastAsia" w:hAnsi="Cambria Math"/>
             </w:rPr>
-            <m:t>∀n&lt;0: h</m:t>
+            <m:t xml:space="preserve">∀n&lt;0: </m:t>
+          </m:r>
+          <m:r>
+            <w:rPr>
+              <w:rFonts w:ascii="Cambria Math" w:eastAsiaTheme="minorEastAsia" w:hAnsi="Cambria Math"/>
+            </w:rPr>
+            <m:t>h</m:t>
           </m:r>
           <m:d>
             <m:dPr>
@@ -649,25 +637,7 @@
             <w:rPr>
               <w:rFonts w:ascii="Cambria Math" w:eastAsiaTheme="minorEastAsia" w:hAnsi="Cambria Math"/>
             </w:rPr>
-            <m:t>=</m:t>
-          </m:r>
-          <m:r>
-            <w:rPr>
-              <w:rFonts w:ascii="Cambria Math" w:eastAsiaTheme="minorEastAsia" w:hAnsi="Cambria Math"/>
-            </w:rPr>
-            <m:t>0+</m:t>
-          </m:r>
-          <m:r>
-            <w:rPr>
-              <w:rFonts w:ascii="Cambria Math" w:eastAsiaTheme="minorEastAsia" w:hAnsi="Cambria Math"/>
-            </w:rPr>
-            <m:t>0</m:t>
-          </m:r>
-          <m:r>
-            <w:rPr>
-              <w:rFonts w:ascii="Cambria Math" w:eastAsiaTheme="minorEastAsia" w:hAnsi="Cambria Math"/>
-            </w:rPr>
-            <m:t>=0</m:t>
+            <m:t>=0+0=0</m:t>
           </m:r>
         </m:oMath>
       </m:oMathPara>
@@ -675,7 +645,7 @@
     <w:p>
       <w:pPr>
         <w:rPr>
-          <w:rFonts w:eastAsiaTheme="minorEastAsia" w:hint="cs"/>
+          <w:rFonts w:eastAsiaTheme="minorEastAsia"/>
           <w:i/>
           <w:rtl/>
         </w:rPr>
@@ -700,7 +670,7 @@
     <w:p>
       <w:pPr>
         <w:rPr>
-          <w:rFonts w:eastAsiaTheme="minorEastAsia" w:hint="cs"/>
+          <w:rFonts w:eastAsiaTheme="minorEastAsia"/>
           <w:b/>
           <w:bCs/>
           <w:rtl/>
@@ -900,7 +870,7 @@
     <w:p>
       <w:pPr>
         <w:rPr>
-          <w:rFonts w:eastAsiaTheme="minorEastAsia" w:hint="cs"/>
+          <w:rFonts w:eastAsiaTheme="minorEastAsia"/>
           <w:i/>
           <w:rtl/>
         </w:rPr>
@@ -1164,13 +1134,7 @@
                 <w:rPr>
                   <w:rFonts w:ascii="Cambria Math" w:eastAsiaTheme="minorEastAsia" w:hAnsi="Cambria Math"/>
                 </w:rPr>
-                <m:t>n</m:t>
-              </m:r>
-              <m:r>
-                <w:rPr>
-                  <w:rFonts w:ascii="Cambria Math" w:eastAsiaTheme="minorEastAsia" w:hAnsi="Cambria Math"/>
-                </w:rPr>
-                <m:t>=0</m:t>
+                <m:t>n=0</m:t>
               </m:r>
             </m:sub>
             <m:sup>
@@ -1264,13 +1228,7 @@
                 <w:rPr>
                   <w:rFonts w:ascii="Cambria Math" w:eastAsiaTheme="minorEastAsia" w:hAnsi="Cambria Math"/>
                 </w:rPr>
-                <m:t>n</m:t>
-              </m:r>
-              <m:r>
-                <w:rPr>
-                  <w:rFonts w:ascii="Cambria Math" w:eastAsiaTheme="minorEastAsia" w:hAnsi="Cambria Math"/>
-                </w:rPr>
-                <m:t>=2</m:t>
+                <m:t>n=2</m:t>
               </m:r>
             </m:sub>
             <m:sup>
@@ -1348,7 +1306,7 @@
     <w:p>
       <w:pPr>
         <w:rPr>
-          <w:rFonts w:eastAsiaTheme="minorEastAsia" w:hint="cs"/>
+          <w:rFonts w:eastAsiaTheme="minorEastAsia"/>
           <w:rtl/>
         </w:rPr>
       </w:pPr>
@@ -2030,13 +1988,7 @@
                 <w:rPr>
                   <w:rFonts w:ascii="Cambria Math" w:eastAsiaTheme="minorEastAsia" w:hAnsi="Cambria Math"/>
                 </w:rPr>
-                <m:t>n</m:t>
-              </m:r>
-              <m:r>
-                <w:rPr>
-                  <w:rFonts w:ascii="Cambria Math" w:eastAsiaTheme="minorEastAsia" w:hAnsi="Cambria Math"/>
-                </w:rPr>
-                <m:t>=-∞</m:t>
+                <m:t>n=-∞</m:t>
               </m:r>
             </m:sub>
             <m:sup>
@@ -2162,13 +2114,7 @@
                 <w:rPr>
                   <w:rFonts w:ascii="Cambria Math" w:eastAsiaTheme="minorEastAsia" w:hAnsi="Cambria Math"/>
                 </w:rPr>
-                <m:t>n</m:t>
-              </m:r>
-              <m:r>
-                <w:rPr>
-                  <w:rFonts w:ascii="Cambria Math" w:eastAsiaTheme="minorEastAsia" w:hAnsi="Cambria Math"/>
-                </w:rPr>
-                <m:t>=2</m:t>
+                <m:t>n=2</m:t>
               </m:r>
             </m:sub>
             <m:sup>
@@ -2342,13 +2288,7 @@
                             <w:rPr>
                               <w:rFonts w:ascii="Cambria Math" w:hAnsi="Cambria Math"/>
                             </w:rPr>
-                            <m:t>4</m:t>
-                          </m:r>
-                          <m:r>
-                            <w:rPr>
-                              <w:rFonts w:ascii="Cambria Math" w:hAnsi="Cambria Math"/>
-                            </w:rPr>
-                            <m:t>z</m:t>
+                            <m:t>4z</m:t>
                           </m:r>
                         </m:den>
                       </m:f>
@@ -2515,7 +2455,7 @@
     <w:p>
       <w:pPr>
         <w:rPr>
-          <w:rFonts w:eastAsiaTheme="minorEastAsia" w:hint="cs"/>
+          <w:rFonts w:eastAsiaTheme="minorEastAsia"/>
           <w:rtl/>
         </w:rPr>
       </w:pPr>
@@ -2793,7 +2733,7 @@
     <w:p>
       <w:pPr>
         <w:rPr>
-          <w:rFonts w:eastAsiaTheme="minorEastAsia" w:hint="cs"/>
+          <w:rFonts w:eastAsiaTheme="minorEastAsia"/>
           <w:rtl/>
         </w:rPr>
       </w:pPr>
@@ -2809,7 +2749,7 @@
     <w:p>
       <w:pPr>
         <w:rPr>
-          <w:rFonts w:eastAsiaTheme="minorEastAsia" w:hint="cs"/>
+          <w:rFonts w:eastAsiaTheme="minorEastAsia"/>
           <w:i/>
           <w:u w:val="single"/>
           <w:rtl/>
@@ -3825,7 +3765,7 @@
     <w:p>
       <w:pPr>
         <w:rPr>
-          <w:rFonts w:eastAsiaTheme="minorEastAsia" w:hint="cs"/>
+          <w:rFonts w:eastAsiaTheme="minorEastAsia"/>
           <w:rtl/>
         </w:rPr>
       </w:pPr>
@@ -3841,7 +3781,7 @@
     <w:p>
       <w:pPr>
         <w:rPr>
-          <w:rFonts w:eastAsiaTheme="minorEastAsia" w:hint="cs"/>
+          <w:rFonts w:eastAsiaTheme="minorEastAsia"/>
           <w:u w:val="single"/>
           <w:rtl/>
         </w:rPr>
@@ -4433,13 +4373,7 @@
             <w:rPr>
               <w:rFonts w:ascii="Cambria Math" w:eastAsiaTheme="minorEastAsia" w:hAnsi="Cambria Math"/>
             </w:rPr>
-            <m:t>=</m:t>
-          </m:r>
-          <m:r>
-            <w:rPr>
-              <w:rFonts w:ascii="Cambria Math" w:eastAsiaTheme="minorEastAsia" w:hAnsi="Cambria Math"/>
-            </w:rPr>
-            <m:t>X</m:t>
+            <m:t>=X</m:t>
           </m:r>
           <m:d>
             <m:dPr>
@@ -5010,7 +4944,7 @@
     <w:p>
       <w:pPr>
         <w:rPr>
-          <w:rFonts w:eastAsiaTheme="minorEastAsia" w:hint="cs"/>
+          <w:rFonts w:eastAsiaTheme="minorEastAsia"/>
           <w:rtl/>
         </w:rPr>
       </w:pPr>
@@ -5365,7 +5299,7 @@
     <w:p>
       <w:pPr>
         <w:rPr>
-          <w:rFonts w:eastAsiaTheme="minorEastAsia" w:hint="cs"/>
+          <w:rFonts w:eastAsiaTheme="minorEastAsia"/>
           <w:i/>
           <w:u w:val="single"/>
           <w:rtl/>
@@ -5393,7 +5327,7 @@
     <w:p>
       <w:pPr>
         <w:rPr>
-          <w:rFonts w:eastAsiaTheme="minorEastAsia" w:hint="cs"/>
+          <w:rFonts w:eastAsiaTheme="minorEastAsia"/>
           <w:i/>
           <w:u w:val="single"/>
           <w:rtl/>
@@ -5448,6 +5382,16 @@
     </w:p>
     <w:p>
       <w:pPr>
+        <w:rPr>
+          <w:rFonts w:eastAsiaTheme="minorEastAsia"/>
+          <w:b/>
+          <w:bCs/>
+          <w:i/>
+          <w:u w:val="single"/>
+          <w:rtl/>
+        </w:rPr>
+      </w:pPr>
+      <w:r>
         <w:rPr>
           <w:rFonts w:eastAsiaTheme="minorEastAsia" w:hint="cs"/>
           <w:b/>
@@ -5456,23 +5400,13 @@
           <w:u w:val="single"/>
           <w:rtl/>
         </w:rPr>
-      </w:pPr>
-      <w:r>
-        <w:rPr>
-          <w:rFonts w:eastAsiaTheme="minorEastAsia" w:hint="cs"/>
-          <w:b/>
-          <w:bCs/>
-          <w:i/>
-          <w:u w:val="single"/>
-          <w:rtl/>
-        </w:rPr>
         <w:t>חלק ב'</w:t>
       </w:r>
     </w:p>
     <w:p>
       <w:pPr>
         <w:rPr>
-          <w:rFonts w:eastAsiaTheme="minorEastAsia" w:hint="cs"/>
+          <w:rFonts w:eastAsiaTheme="minorEastAsia"/>
           <w:i/>
           <w:u w:val="single"/>
           <w:rtl/>
@@ -5966,13 +5900,7 @@
             <w:rPr>
               <w:rFonts w:ascii="Cambria Math" w:eastAsiaTheme="minorEastAsia" w:hAnsi="Cambria Math"/>
             </w:rPr>
-            <m:t>=</m:t>
-          </m:r>
-          <m:r>
-            <w:rPr>
-              <w:rFonts w:ascii="Cambria Math" w:eastAsiaTheme="minorEastAsia" w:hAnsi="Cambria Math"/>
-            </w:rPr>
-            <m:t>π</m:t>
+            <m:t>=π</m:t>
           </m:r>
           <m:d>
             <m:dPr>
@@ -6193,11 +6121,4233 @@
       <w:pPr>
         <w:rPr>
           <w:rFonts w:eastAsiaTheme="minorEastAsia" w:hint="cs"/>
-          <w:rtl/>
-        </w:rPr>
-      </w:pPr>
+          <w:u w:val="single"/>
+          <w:rtl/>
+        </w:rPr>
+      </w:pPr>
+      <w:r>
+        <w:rPr>
+          <w:rFonts w:eastAsiaTheme="minorEastAsia" w:hint="cs"/>
+          <w:u w:val="single"/>
+          <w:rtl/>
+        </w:rPr>
+        <w:t>סעיף ב'</w:t>
+      </w:r>
+    </w:p>
+    <w:p>
+      <w:pPr>
+        <w:rPr>
+          <w:rFonts w:eastAsiaTheme="minorEastAsia"/>
+          <w:rtl/>
+        </w:rPr>
+      </w:pPr>
+    </w:p>
+    <w:p>
+      <w:pPr>
+        <w:rPr>
+          <w:rFonts w:eastAsiaTheme="minorEastAsia" w:hint="cs"/>
+          <w:u w:val="single"/>
+          <w:rtl/>
+        </w:rPr>
+      </w:pPr>
+      <w:r>
+        <w:rPr>
+          <w:rFonts w:eastAsiaTheme="minorEastAsia" w:hint="cs"/>
+          <w:u w:val="single"/>
+          <w:rtl/>
+        </w:rPr>
+        <w:t>סעיף ג'</w:t>
+      </w:r>
+    </w:p>
+    <w:p>
+      <w:pPr>
+        <w:rPr>
+          <w:rFonts w:eastAsiaTheme="minorEastAsia" w:hint="cs"/>
+          <w:rtl/>
+        </w:rPr>
+      </w:pPr>
+      <w:r>
+        <w:rPr>
+          <w:rFonts w:eastAsiaTheme="minorEastAsia" w:hint="cs"/>
+          <w:rtl/>
+        </w:rPr>
+        <w:t xml:space="preserve">כפי שראינו בכיתה, אות המוצא יהיה </w:t>
+      </w:r>
+      <w:proofErr w:type="spellStart"/>
+      <w:r>
+        <w:rPr>
+          <w:rFonts w:eastAsiaTheme="minorEastAsia" w:hint="cs"/>
+          <w:rtl/>
+        </w:rPr>
+        <w:t>קונבולוציה</w:t>
+      </w:r>
+      <w:proofErr w:type="spellEnd"/>
+      <w:r>
+        <w:rPr>
+          <w:rFonts w:eastAsiaTheme="minorEastAsia" w:hint="cs"/>
+          <w:rtl/>
+        </w:rPr>
+        <w:t xml:space="preserve"> של אות הכניסה עם התגובה להלם של המסנן.</w:t>
+      </w:r>
+    </w:p>
+    <w:p>
+      <w:pPr>
+        <w:rPr>
+          <w:rFonts w:eastAsiaTheme="minorEastAsia"/>
+          <w:rtl/>
+        </w:rPr>
+      </w:pPr>
+      <m:oMathPara>
+        <m:oMath>
+          <m:r>
+            <w:rPr>
+              <w:rFonts w:ascii="Cambria Math" w:eastAsiaTheme="minorEastAsia" w:hAnsi="Cambria Math"/>
+            </w:rPr>
+            <m:t>y</m:t>
+          </m:r>
+          <m:d>
+            <m:dPr>
+              <m:begChr m:val="["/>
+              <m:endChr m:val="]"/>
+              <m:ctrlPr>
+                <w:rPr>
+                  <w:rFonts w:ascii="Cambria Math" w:eastAsiaTheme="minorEastAsia" w:hAnsi="Cambria Math"/>
+                  <w:i/>
+                </w:rPr>
+              </m:ctrlPr>
+            </m:dPr>
+            <m:e>
+              <m:r>
+                <w:rPr>
+                  <w:rFonts w:ascii="Cambria Math" w:eastAsiaTheme="minorEastAsia" w:hAnsi="Cambria Math"/>
+                </w:rPr>
+                <m:t>n</m:t>
+              </m:r>
+            </m:e>
+          </m:d>
+          <m:r>
+            <w:rPr>
+              <w:rFonts w:ascii="Cambria Math" w:eastAsiaTheme="minorEastAsia" w:hAnsi="Cambria Math"/>
+            </w:rPr>
+            <m:t>=x</m:t>
+          </m:r>
+          <m:d>
+            <m:dPr>
+              <m:begChr m:val="["/>
+              <m:endChr m:val="]"/>
+              <m:ctrlPr>
+                <w:rPr>
+                  <w:rFonts w:ascii="Cambria Math" w:eastAsiaTheme="minorEastAsia" w:hAnsi="Cambria Math"/>
+                  <w:i/>
+                </w:rPr>
+              </m:ctrlPr>
+            </m:dPr>
+            <m:e>
+              <m:r>
+                <w:rPr>
+                  <w:rFonts w:ascii="Cambria Math" w:eastAsiaTheme="minorEastAsia" w:hAnsi="Cambria Math"/>
+                </w:rPr>
+                <m:t>n</m:t>
+              </m:r>
+            </m:e>
+          </m:d>
+          <m:r>
+            <w:rPr>
+              <w:rFonts w:ascii="Cambria Math" w:eastAsiaTheme="minorEastAsia" w:hAnsi="Cambria Math"/>
+            </w:rPr>
+            <m:t>*h</m:t>
+          </m:r>
+          <m:d>
+            <m:dPr>
+              <m:begChr m:val="["/>
+              <m:endChr m:val="]"/>
+              <m:ctrlPr>
+                <w:rPr>
+                  <w:rFonts w:ascii="Cambria Math" w:eastAsiaTheme="minorEastAsia" w:hAnsi="Cambria Math"/>
+                  <w:i/>
+                </w:rPr>
+              </m:ctrlPr>
+            </m:dPr>
+            <m:e>
+              <m:r>
+                <w:rPr>
+                  <w:rFonts w:ascii="Cambria Math" w:eastAsiaTheme="minorEastAsia" w:hAnsi="Cambria Math"/>
+                </w:rPr>
+                <m:t>n</m:t>
+              </m:r>
+            </m:e>
+          </m:d>
+        </m:oMath>
+      </m:oMathPara>
+    </w:p>
+    <w:p>
+      <w:pPr>
+        <w:rPr>
+          <w:rFonts w:eastAsiaTheme="minorEastAsia"/>
+          <w:rtl/>
+        </w:rPr>
+      </w:pPr>
+      <w:r>
+        <w:rPr>
+          <w:rFonts w:eastAsiaTheme="minorEastAsia" w:hint="cs"/>
+          <w:rtl/>
+        </w:rPr>
+        <w:t>ובמישור התדר נקבל כפל בין התמרת אות הכניסה לפונקציית התמסורת של המסנן.</w:t>
+      </w:r>
+    </w:p>
+    <w:p>
+      <w:pPr>
+        <w:rPr>
+          <w:rFonts w:eastAsiaTheme="minorEastAsia"/>
+          <w:rtl/>
+        </w:rPr>
+      </w:pPr>
+      <m:oMathPara>
+        <m:oMath>
+          <m:r>
+            <w:rPr>
+              <w:rFonts w:ascii="Cambria Math" w:eastAsiaTheme="minorEastAsia" w:hAnsi="Cambria Math"/>
+            </w:rPr>
+            <m:t>Y</m:t>
+          </m:r>
+          <m:d>
+            <m:dPr>
+              <m:ctrlPr>
+                <w:rPr>
+                  <w:rFonts w:ascii="Cambria Math" w:eastAsiaTheme="minorEastAsia" w:hAnsi="Cambria Math"/>
+                  <w:i/>
+                </w:rPr>
+              </m:ctrlPr>
+            </m:dPr>
+            <m:e>
+              <m:sSup>
+                <m:sSupPr>
+                  <m:ctrlPr>
+                    <w:rPr>
+                      <w:rFonts w:ascii="Cambria Math" w:eastAsiaTheme="minorEastAsia" w:hAnsi="Cambria Math"/>
+                      <w:i/>
+                    </w:rPr>
+                  </m:ctrlPr>
+                </m:sSupPr>
+                <m:e>
+                  <m:r>
+                    <w:rPr>
+                      <w:rFonts w:ascii="Cambria Math" w:eastAsiaTheme="minorEastAsia" w:hAnsi="Cambria Math"/>
+                    </w:rPr>
+                    <m:t>e</m:t>
+                  </m:r>
+                </m:e>
+                <m:sup>
+                  <m:r>
+                    <w:rPr>
+                      <w:rFonts w:ascii="Cambria Math" w:eastAsiaTheme="minorEastAsia" w:hAnsi="Cambria Math"/>
+                    </w:rPr>
+                    <m:t>jω</m:t>
+                  </m:r>
+                </m:sup>
+              </m:sSup>
+            </m:e>
+          </m:d>
+          <m:r>
+            <w:rPr>
+              <w:rFonts w:ascii="Cambria Math" w:eastAsiaTheme="minorEastAsia" w:hAnsi="Cambria Math"/>
+            </w:rPr>
+            <m:t>=X</m:t>
+          </m:r>
+          <m:d>
+            <m:dPr>
+              <m:ctrlPr>
+                <w:rPr>
+                  <w:rFonts w:ascii="Cambria Math" w:eastAsiaTheme="minorEastAsia" w:hAnsi="Cambria Math"/>
+                  <w:i/>
+                </w:rPr>
+              </m:ctrlPr>
+            </m:dPr>
+            <m:e>
+              <m:sSup>
+                <m:sSupPr>
+                  <m:ctrlPr>
+                    <w:rPr>
+                      <w:rFonts w:ascii="Cambria Math" w:eastAsiaTheme="minorEastAsia" w:hAnsi="Cambria Math"/>
+                      <w:i/>
+                    </w:rPr>
+                  </m:ctrlPr>
+                </m:sSupPr>
+                <m:e>
+                  <m:r>
+                    <w:rPr>
+                      <w:rFonts w:ascii="Cambria Math" w:eastAsiaTheme="minorEastAsia" w:hAnsi="Cambria Math"/>
+                    </w:rPr>
+                    <m:t>e</m:t>
+                  </m:r>
+                </m:e>
+                <m:sup>
+                  <m:r>
+                    <w:rPr>
+                      <w:rFonts w:ascii="Cambria Math" w:eastAsiaTheme="minorEastAsia" w:hAnsi="Cambria Math"/>
+                    </w:rPr>
+                    <m:t>jω</m:t>
+                  </m:r>
+                </m:sup>
+              </m:sSup>
+            </m:e>
+          </m:d>
+          <m:r>
+            <w:rPr>
+              <w:rFonts w:ascii="Cambria Math" w:eastAsiaTheme="minorEastAsia" w:hAnsi="Cambria Math"/>
+            </w:rPr>
+            <m:t>∙H(</m:t>
+          </m:r>
+          <m:sSup>
+            <m:sSupPr>
+              <m:ctrlPr>
+                <w:rPr>
+                  <w:rFonts w:ascii="Cambria Math" w:eastAsiaTheme="minorEastAsia" w:hAnsi="Cambria Math"/>
+                  <w:i/>
+                </w:rPr>
+              </m:ctrlPr>
+            </m:sSupPr>
+            <m:e>
+              <m:r>
+                <w:rPr>
+                  <w:rFonts w:ascii="Cambria Math" w:eastAsiaTheme="minorEastAsia" w:hAnsi="Cambria Math"/>
+                </w:rPr>
+                <m:t>e</m:t>
+              </m:r>
+            </m:e>
+            <m:sup>
+              <m:r>
+                <w:rPr>
+                  <w:rFonts w:ascii="Cambria Math" w:eastAsiaTheme="minorEastAsia" w:hAnsi="Cambria Math"/>
+                </w:rPr>
+                <m:t>jω</m:t>
+              </m:r>
+            </m:sup>
+          </m:sSup>
+          <m:r>
+            <w:rPr>
+              <w:rFonts w:ascii="Cambria Math" w:eastAsiaTheme="minorEastAsia" w:hAnsi="Cambria Math"/>
+            </w:rPr>
+            <m:t>)</m:t>
+          </m:r>
+        </m:oMath>
+      </m:oMathPara>
+    </w:p>
+    <w:p>
+      <w:pPr>
+        <w:rPr>
+          <w:rFonts w:eastAsiaTheme="minorEastAsia"/>
+          <w:rtl/>
+        </w:rPr>
+      </w:pPr>
+      <w:r>
+        <w:rPr>
+          <w:rFonts w:eastAsiaTheme="minorEastAsia" w:hint="cs"/>
+          <w:rtl/>
+        </w:rPr>
+        <w:t>ומתקיים:</w:t>
+      </w:r>
+    </w:p>
+    <w:p>
+      <w:pPr>
+        <w:rPr>
+          <w:rFonts w:eastAsiaTheme="minorEastAsia" w:hint="cs"/>
+          <w:rtl/>
+        </w:rPr>
+      </w:pPr>
+      <m:oMathPara>
+        <m:oMath>
+          <m:r>
+            <w:rPr>
+              <w:rFonts w:ascii="Cambria Math" w:eastAsiaTheme="minorEastAsia" w:hAnsi="Cambria Math"/>
+            </w:rPr>
+            <m:t>X</m:t>
+          </m:r>
+          <m:d>
+            <m:dPr>
+              <m:ctrlPr>
+                <w:rPr>
+                  <w:rFonts w:ascii="Cambria Math" w:eastAsiaTheme="minorEastAsia" w:hAnsi="Cambria Math"/>
+                  <w:i/>
+                </w:rPr>
+              </m:ctrlPr>
+            </m:dPr>
+            <m:e>
+              <m:sSup>
+                <m:sSupPr>
+                  <m:ctrlPr>
+                    <w:rPr>
+                      <w:rFonts w:ascii="Cambria Math" w:eastAsiaTheme="minorEastAsia" w:hAnsi="Cambria Math"/>
+                      <w:i/>
+                    </w:rPr>
+                  </m:ctrlPr>
+                </m:sSupPr>
+                <m:e>
+                  <m:r>
+                    <w:rPr>
+                      <w:rFonts w:ascii="Cambria Math" w:eastAsiaTheme="minorEastAsia" w:hAnsi="Cambria Math"/>
+                    </w:rPr>
+                    <m:t>e</m:t>
+                  </m:r>
+                </m:e>
+                <m:sup>
+                  <m:r>
+                    <w:rPr>
+                      <w:rFonts w:ascii="Cambria Math" w:eastAsiaTheme="minorEastAsia" w:hAnsi="Cambria Math"/>
+                    </w:rPr>
+                    <m:t>jω</m:t>
+                  </m:r>
+                </m:sup>
+              </m:sSup>
+            </m:e>
+          </m:d>
+          <m:r>
+            <w:rPr>
+              <w:rFonts w:ascii="Cambria Math" w:eastAsiaTheme="minorEastAsia" w:hAnsi="Cambria Math"/>
+            </w:rPr>
+            <m:t>=π</m:t>
+          </m:r>
+          <m:d>
+            <m:dPr>
+              <m:ctrlPr>
+                <w:rPr>
+                  <w:rFonts w:ascii="Cambria Math" w:eastAsiaTheme="minorEastAsia" w:hAnsi="Cambria Math"/>
+                  <w:i/>
+                </w:rPr>
+              </m:ctrlPr>
+            </m:dPr>
+            <m:e>
+              <m:r>
+                <w:rPr>
+                  <w:rFonts w:ascii="Cambria Math" w:eastAsiaTheme="minorEastAsia" w:hAnsi="Cambria Math"/>
+                </w:rPr>
+                <m:t>δ</m:t>
+              </m:r>
+              <m:d>
+                <m:dPr>
+                  <m:ctrlPr>
+                    <w:rPr>
+                      <w:rFonts w:ascii="Cambria Math" w:eastAsiaTheme="minorEastAsia" w:hAnsi="Cambria Math"/>
+                      <w:i/>
+                    </w:rPr>
+                  </m:ctrlPr>
+                </m:dPr>
+                <m:e>
+                  <m:r>
+                    <w:rPr>
+                      <w:rFonts w:ascii="Cambria Math" w:eastAsiaTheme="minorEastAsia" w:hAnsi="Cambria Math"/>
+                    </w:rPr>
+                    <m:t>ω-</m:t>
+                  </m:r>
+                  <m:f>
+                    <m:fPr>
+                      <m:ctrlPr>
+                        <w:rPr>
+                          <w:rFonts w:ascii="Cambria Math" w:eastAsiaTheme="minorEastAsia" w:hAnsi="Cambria Math"/>
+                          <w:i/>
+                        </w:rPr>
+                      </m:ctrlPr>
+                    </m:fPr>
+                    <m:num>
+                      <m:r>
+                        <w:rPr>
+                          <w:rFonts w:ascii="Cambria Math" w:eastAsiaTheme="minorEastAsia" w:hAnsi="Cambria Math"/>
+                        </w:rPr>
+                        <m:t>2π</m:t>
+                      </m:r>
+                    </m:num>
+                    <m:den>
+                      <m:r>
+                        <w:rPr>
+                          <w:rFonts w:ascii="Cambria Math" w:eastAsiaTheme="minorEastAsia" w:hAnsi="Cambria Math"/>
+                        </w:rPr>
+                        <m:t>5</m:t>
+                      </m:r>
+                    </m:den>
+                  </m:f>
+                </m:e>
+              </m:d>
+              <m:r>
+                <w:rPr>
+                  <w:rFonts w:ascii="Cambria Math" w:eastAsiaTheme="minorEastAsia" w:hAnsi="Cambria Math"/>
+                </w:rPr>
+                <m:t>-δ</m:t>
+              </m:r>
+              <m:d>
+                <m:dPr>
+                  <m:ctrlPr>
+                    <w:rPr>
+                      <w:rFonts w:ascii="Cambria Math" w:eastAsiaTheme="minorEastAsia" w:hAnsi="Cambria Math"/>
+                      <w:i/>
+                    </w:rPr>
+                  </m:ctrlPr>
+                </m:dPr>
+                <m:e>
+                  <m:r>
+                    <w:rPr>
+                      <w:rFonts w:ascii="Cambria Math" w:eastAsiaTheme="minorEastAsia" w:hAnsi="Cambria Math"/>
+                    </w:rPr>
+                    <m:t>ω+</m:t>
+                  </m:r>
+                  <m:f>
+                    <m:fPr>
+                      <m:ctrlPr>
+                        <w:rPr>
+                          <w:rFonts w:ascii="Cambria Math" w:eastAsiaTheme="minorEastAsia" w:hAnsi="Cambria Math"/>
+                          <w:i/>
+                        </w:rPr>
+                      </m:ctrlPr>
+                    </m:fPr>
+                    <m:num>
+                      <m:r>
+                        <w:rPr>
+                          <w:rFonts w:ascii="Cambria Math" w:eastAsiaTheme="minorEastAsia" w:hAnsi="Cambria Math"/>
+                        </w:rPr>
+                        <m:t>2π</m:t>
+                      </m:r>
+                    </m:num>
+                    <m:den>
+                      <m:r>
+                        <w:rPr>
+                          <w:rFonts w:ascii="Cambria Math" w:eastAsiaTheme="minorEastAsia" w:hAnsi="Cambria Math"/>
+                        </w:rPr>
+                        <m:t>5</m:t>
+                      </m:r>
+                    </m:den>
+                  </m:f>
+                </m:e>
+              </m:d>
+              <m:r>
+                <w:rPr>
+                  <w:rFonts w:ascii="Cambria Math" w:eastAsiaTheme="minorEastAsia" w:hAnsi="Cambria Math"/>
+                </w:rPr>
+                <m:t>+δ</m:t>
+              </m:r>
+              <m:d>
+                <m:dPr>
+                  <m:ctrlPr>
+                    <w:rPr>
+                      <w:rFonts w:ascii="Cambria Math" w:eastAsiaTheme="minorEastAsia" w:hAnsi="Cambria Math"/>
+                      <w:i/>
+                    </w:rPr>
+                  </m:ctrlPr>
+                </m:dPr>
+                <m:e>
+                  <m:r>
+                    <w:rPr>
+                      <w:rFonts w:ascii="Cambria Math" w:eastAsiaTheme="minorEastAsia" w:hAnsi="Cambria Math"/>
+                    </w:rPr>
+                    <m:t>ω-</m:t>
+                  </m:r>
+                  <m:f>
+                    <m:fPr>
+                      <m:ctrlPr>
+                        <w:rPr>
+                          <w:rFonts w:ascii="Cambria Math" w:eastAsiaTheme="minorEastAsia" w:hAnsi="Cambria Math"/>
+                          <w:i/>
+                        </w:rPr>
+                      </m:ctrlPr>
+                    </m:fPr>
+                    <m:num>
+                      <m:r>
+                        <w:rPr>
+                          <w:rFonts w:ascii="Cambria Math" w:eastAsiaTheme="minorEastAsia" w:hAnsi="Cambria Math"/>
+                        </w:rPr>
+                        <m:t>π</m:t>
+                      </m:r>
+                    </m:num>
+                    <m:den>
+                      <m:r>
+                        <w:rPr>
+                          <w:rFonts w:ascii="Cambria Math" w:eastAsiaTheme="minorEastAsia" w:hAnsi="Cambria Math"/>
+                        </w:rPr>
+                        <m:t>5</m:t>
+                      </m:r>
+                    </m:den>
+                  </m:f>
+                </m:e>
+              </m:d>
+              <m:r>
+                <w:rPr>
+                  <w:rFonts w:ascii="Cambria Math" w:eastAsiaTheme="minorEastAsia" w:hAnsi="Cambria Math"/>
+                </w:rPr>
+                <m:t>-δ</m:t>
+              </m:r>
+              <m:d>
+                <m:dPr>
+                  <m:ctrlPr>
+                    <w:rPr>
+                      <w:rFonts w:ascii="Cambria Math" w:eastAsiaTheme="minorEastAsia" w:hAnsi="Cambria Math"/>
+                      <w:i/>
+                    </w:rPr>
+                  </m:ctrlPr>
+                </m:dPr>
+                <m:e>
+                  <m:r>
+                    <w:rPr>
+                      <w:rFonts w:ascii="Cambria Math" w:eastAsiaTheme="minorEastAsia" w:hAnsi="Cambria Math"/>
+                    </w:rPr>
+                    <m:t>ω+</m:t>
+                  </m:r>
+                  <m:f>
+                    <m:fPr>
+                      <m:ctrlPr>
+                        <w:rPr>
+                          <w:rFonts w:ascii="Cambria Math" w:eastAsiaTheme="minorEastAsia" w:hAnsi="Cambria Math"/>
+                          <w:i/>
+                        </w:rPr>
+                      </m:ctrlPr>
+                    </m:fPr>
+                    <m:num>
+                      <m:r>
+                        <w:rPr>
+                          <w:rFonts w:ascii="Cambria Math" w:eastAsiaTheme="minorEastAsia" w:hAnsi="Cambria Math"/>
+                        </w:rPr>
+                        <m:t>π</m:t>
+                      </m:r>
+                    </m:num>
+                    <m:den>
+                      <m:r>
+                        <w:rPr>
+                          <w:rFonts w:ascii="Cambria Math" w:eastAsiaTheme="minorEastAsia" w:hAnsi="Cambria Math"/>
+                        </w:rPr>
+                        <m:t>5</m:t>
+                      </m:r>
+                    </m:den>
+                  </m:f>
+                </m:e>
+              </m:d>
+            </m:e>
+          </m:d>
+        </m:oMath>
+      </m:oMathPara>
+    </w:p>
+    <w:p>
+      <w:pPr>
+        <w:rPr>
+          <w:rFonts w:eastAsiaTheme="minorEastAsia" w:hint="cs"/>
+          <w:rtl/>
+        </w:rPr>
+      </w:pPr>
+      <w:r>
+        <w:rPr>
+          <w:rFonts w:eastAsiaTheme="minorEastAsia" w:hint="cs"/>
+          <w:rtl/>
+        </w:rPr>
+        <w:t xml:space="preserve">נזכור שמדובר במסנני </w:t>
+      </w:r>
+      <m:oMath>
+        <m:r>
+          <w:rPr>
+            <w:rFonts w:ascii="Cambria Math" w:eastAsiaTheme="minorEastAsia" w:hAnsi="Cambria Math"/>
+          </w:rPr>
+          <m:t>LPF</m:t>
+        </m:r>
+      </m:oMath>
+      <w:r>
+        <w:rPr>
+          <w:rFonts w:eastAsiaTheme="minorEastAsia" w:hint="cs"/>
+          <w:rtl/>
+        </w:rPr>
+        <w:t xml:space="preserve"> עם תדרי קטעון שונים, ובהנחה שהמסנן אידיאלי נ</w:t>
+      </w:r>
+      <w:r>
+        <w:rPr>
+          <w:rFonts w:eastAsiaTheme="minorEastAsia" w:hint="cs"/>
+          <w:rtl/>
+        </w:rPr>
+        <w:t xml:space="preserve">קבל </w:t>
+      </w:r>
+      <w:r>
+        <w:rPr>
+          <w:rFonts w:eastAsiaTheme="minorEastAsia" w:hint="cs"/>
+          <w:rtl/>
+        </w:rPr>
+        <w:t xml:space="preserve">עבור </w:t>
+      </w:r>
+      <w:r>
+        <w:rPr>
+          <w:rFonts w:eastAsiaTheme="minorEastAsia" w:hint="cs"/>
+          <w:b/>
+          <w:bCs/>
+          <w:rtl/>
+        </w:rPr>
+        <w:t xml:space="preserve">המסנן </w:t>
+      </w:r>
+      <m:oMath>
+        <m:sSub>
+          <m:sSubPr>
+            <m:ctrlPr>
+              <w:rPr>
+                <w:rFonts w:ascii="Cambria Math" w:eastAsiaTheme="minorEastAsia" w:hAnsi="Cambria Math"/>
+                <w:b/>
+                <w:bCs/>
+                <w:i/>
+              </w:rPr>
+            </m:ctrlPr>
+          </m:sSubPr>
+          <m:e>
+            <m:r>
+              <m:rPr>
+                <m:sty m:val="bi"/>
+              </m:rPr>
+              <w:rPr>
+                <w:rFonts w:ascii="Cambria Math" w:eastAsiaTheme="minorEastAsia" w:hAnsi="Cambria Math"/>
+              </w:rPr>
+              <m:t>h</m:t>
+            </m:r>
+          </m:e>
+          <m:sub>
+            <m:r>
+              <m:rPr>
+                <m:sty m:val="bi"/>
+              </m:rPr>
+              <w:rPr>
+                <w:rFonts w:ascii="Cambria Math" w:eastAsiaTheme="minorEastAsia" w:hAnsi="Cambria Math"/>
+              </w:rPr>
+              <m:t>2</m:t>
+            </m:r>
+          </m:sub>
+        </m:sSub>
+      </m:oMath>
+      <w:r>
+        <w:rPr>
+          <w:rFonts w:eastAsiaTheme="minorEastAsia" w:hint="cs"/>
+          <w:rtl/>
+        </w:rPr>
+        <w:t>:</w:t>
+      </w:r>
+    </w:p>
+    <w:p>
+      <w:pPr>
+        <w:rPr>
+          <w:rFonts w:eastAsiaTheme="minorEastAsia"/>
+          <w:i/>
+          <w:rtl/>
+        </w:rPr>
+      </w:pPr>
+      <m:oMathPara>
+        <m:oMath>
+          <m:r>
+            <w:rPr>
+              <w:rFonts w:ascii="Cambria Math" w:eastAsiaTheme="minorEastAsia" w:hAnsi="Cambria Math"/>
+            </w:rPr>
+            <m:t>H</m:t>
+          </m:r>
+          <m:d>
+            <m:dPr>
+              <m:ctrlPr>
+                <w:rPr>
+                  <w:rFonts w:ascii="Cambria Math" w:eastAsiaTheme="minorEastAsia" w:hAnsi="Cambria Math"/>
+                  <w:i/>
+                </w:rPr>
+              </m:ctrlPr>
+            </m:dPr>
+            <m:e>
+              <m:sSup>
+                <m:sSupPr>
+                  <m:ctrlPr>
+                    <w:rPr>
+                      <w:rFonts w:ascii="Cambria Math" w:eastAsiaTheme="minorEastAsia" w:hAnsi="Cambria Math"/>
+                      <w:i/>
+                    </w:rPr>
+                  </m:ctrlPr>
+                </m:sSupPr>
+                <m:e>
+                  <m:r>
+                    <w:rPr>
+                      <w:rFonts w:ascii="Cambria Math" w:eastAsiaTheme="minorEastAsia" w:hAnsi="Cambria Math"/>
+                    </w:rPr>
+                    <m:t>e</m:t>
+                  </m:r>
+                </m:e>
+                <m:sup>
+                  <m:r>
+                    <w:rPr>
+                      <w:rFonts w:ascii="Cambria Math" w:eastAsiaTheme="minorEastAsia" w:hAnsi="Cambria Math"/>
+                    </w:rPr>
+                    <m:t>jω</m:t>
+                  </m:r>
+                </m:sup>
+              </m:sSup>
+            </m:e>
+          </m:d>
+          <m:r>
+            <w:rPr>
+              <w:rFonts w:ascii="Cambria Math" w:eastAsiaTheme="minorEastAsia" w:hAnsi="Cambria Math"/>
+            </w:rPr>
+            <m:t>=</m:t>
+          </m:r>
+          <m:d>
+            <m:dPr>
+              <m:begChr m:val="{"/>
+              <m:endChr m:val=""/>
+              <m:ctrlPr>
+                <w:rPr>
+                  <w:rFonts w:ascii="Cambria Math" w:eastAsiaTheme="minorEastAsia" w:hAnsi="Cambria Math"/>
+                  <w:i/>
+                </w:rPr>
+              </m:ctrlPr>
+            </m:dPr>
+            <m:e>
+              <m:eqArr>
+                <m:eqArrPr>
+                  <m:ctrlPr>
+                    <w:rPr>
+                      <w:rFonts w:ascii="Cambria Math" w:eastAsiaTheme="minorEastAsia" w:hAnsi="Cambria Math"/>
+                      <w:i/>
+                    </w:rPr>
+                  </m:ctrlPr>
+                </m:eqArrPr>
+                <m:e>
+                  <m:r>
+                    <w:rPr>
+                      <w:rFonts w:ascii="Cambria Math" w:eastAsiaTheme="minorEastAsia" w:hAnsi="Cambria Math"/>
+                    </w:rPr>
+                    <m:t xml:space="preserve">1    </m:t>
+                  </m:r>
+                  <m:d>
+                    <m:dPr>
+                      <m:begChr m:val="|"/>
+                      <m:endChr m:val="|"/>
+                      <m:ctrlPr>
+                        <w:rPr>
+                          <w:rFonts w:ascii="Cambria Math" w:eastAsiaTheme="minorEastAsia" w:hAnsi="Cambria Math"/>
+                          <w:i/>
+                        </w:rPr>
+                      </m:ctrlPr>
+                    </m:dPr>
+                    <m:e>
+                      <m:r>
+                        <w:rPr>
+                          <w:rFonts w:ascii="Cambria Math" w:eastAsiaTheme="minorEastAsia" w:hAnsi="Cambria Math"/>
+                        </w:rPr>
+                        <m:t>ω</m:t>
+                      </m:r>
+                    </m:e>
+                  </m:d>
+                  <m:r>
+                    <w:rPr>
+                      <w:rFonts w:ascii="Cambria Math" w:eastAsiaTheme="minorEastAsia" w:hAnsi="Cambria Math"/>
+                    </w:rPr>
+                    <m:t>&lt;</m:t>
+                  </m:r>
+                  <m:f>
+                    <m:fPr>
+                      <m:ctrlPr>
+                        <w:rPr>
+                          <w:rFonts w:ascii="Cambria Math" w:eastAsiaTheme="minorEastAsia" w:hAnsi="Cambria Math"/>
+                          <w:i/>
+                        </w:rPr>
+                      </m:ctrlPr>
+                    </m:fPr>
+                    <m:num>
+                      <m:r>
+                        <w:rPr>
+                          <w:rFonts w:ascii="Cambria Math" w:eastAsiaTheme="minorEastAsia" w:hAnsi="Cambria Math"/>
+                        </w:rPr>
+                        <m:t>π</m:t>
+                      </m:r>
+                    </m:num>
+                    <m:den>
+                      <m:r>
+                        <w:rPr>
+                          <w:rFonts w:ascii="Cambria Math" w:eastAsiaTheme="minorEastAsia" w:hAnsi="Cambria Math"/>
+                        </w:rPr>
+                        <m:t>2</m:t>
+                      </m:r>
+                    </m:den>
+                  </m:f>
+                </m:e>
+                <m:e>
+                  <m:r>
+                    <w:rPr>
+                      <w:rFonts w:ascii="Cambria Math" w:eastAsiaTheme="minorEastAsia" w:hAnsi="Cambria Math"/>
+                    </w:rPr>
+                    <m:t xml:space="preserve">0  </m:t>
+                  </m:r>
+                  <m:r>
+                    <w:rPr>
+                      <w:rFonts w:ascii="Cambria Math" w:eastAsiaTheme="minorEastAsia" w:hAnsi="Cambria Math"/>
+                    </w:rPr>
+                    <m:t xml:space="preserve">   </m:t>
+                  </m:r>
+                  <m:r>
+                    <w:rPr>
+                      <w:rFonts w:ascii="Cambria Math" w:eastAsiaTheme="minorEastAsia" w:hAnsi="Cambria Math"/>
+                    </w:rPr>
+                    <m:t xml:space="preserve">      else</m:t>
+                  </m:r>
+                </m:e>
+              </m:eqArr>
+            </m:e>
+          </m:d>
+        </m:oMath>
+      </m:oMathPara>
+    </w:p>
+    <w:p>
+      <w:pPr>
+        <w:rPr>
+          <w:rFonts w:eastAsiaTheme="minorEastAsia" w:hint="cs"/>
+          <w:rtl/>
+        </w:rPr>
+      </w:pPr>
+      <w:r>
+        <w:rPr>
+          <w:rFonts w:eastAsiaTheme="minorEastAsia" w:hint="cs"/>
+          <w:i/>
+          <w:rtl/>
+        </w:rPr>
+        <w:t xml:space="preserve">כל נקודות ההלם נמצאות בתחום בו </w:t>
+      </w:r>
+      <m:oMath>
+        <m:r>
+          <w:rPr>
+            <w:rFonts w:ascii="Cambria Math" w:eastAsiaTheme="minorEastAsia" w:hAnsi="Cambria Math"/>
+          </w:rPr>
+          <m:t>H</m:t>
+        </m:r>
+        <m:d>
+          <m:dPr>
+            <m:ctrlPr>
+              <w:rPr>
+                <w:rFonts w:ascii="Cambria Math" w:eastAsiaTheme="minorEastAsia" w:hAnsi="Cambria Math"/>
+                <w:i/>
+              </w:rPr>
+            </m:ctrlPr>
+          </m:dPr>
+          <m:e>
+            <m:sSup>
+              <m:sSupPr>
+                <m:ctrlPr>
+                  <w:rPr>
+                    <w:rFonts w:ascii="Cambria Math" w:eastAsiaTheme="minorEastAsia" w:hAnsi="Cambria Math"/>
+                    <w:i/>
+                  </w:rPr>
+                </m:ctrlPr>
+              </m:sSupPr>
+              <m:e>
+                <m:r>
+                  <w:rPr>
+                    <w:rFonts w:ascii="Cambria Math" w:eastAsiaTheme="minorEastAsia" w:hAnsi="Cambria Math"/>
+                  </w:rPr>
+                  <m:t>e</m:t>
+                </m:r>
+              </m:e>
+              <m:sup>
+                <m:r>
+                  <w:rPr>
+                    <w:rFonts w:ascii="Cambria Math" w:eastAsiaTheme="minorEastAsia" w:hAnsi="Cambria Math"/>
+                  </w:rPr>
+                  <m:t>jω</m:t>
+                </m:r>
+              </m:sup>
+            </m:sSup>
+          </m:e>
+        </m:d>
+        <m:r>
+          <w:rPr>
+            <w:rFonts w:ascii="Cambria Math" w:eastAsiaTheme="minorEastAsia" w:hAnsi="Cambria Math"/>
+          </w:rPr>
+          <m:t>=1</m:t>
+        </m:r>
+      </m:oMath>
+      <w:r>
+        <w:rPr>
+          <w:rFonts w:eastAsiaTheme="minorEastAsia" w:hint="cs"/>
+          <w:i/>
+          <w:rtl/>
+        </w:rPr>
+        <w:t xml:space="preserve"> ולכן:</w:t>
+      </w:r>
+    </w:p>
+    <w:p>
+      <w:pPr>
+        <w:rPr>
+          <w:rFonts w:eastAsiaTheme="minorEastAsia"/>
+          <w:rtl/>
+        </w:rPr>
+      </w:pPr>
+      <m:oMathPara>
+        <m:oMath>
+          <m:r>
+            <w:rPr>
+              <w:rFonts w:ascii="Cambria Math" w:eastAsiaTheme="minorEastAsia" w:hAnsi="Cambria Math"/>
+            </w:rPr>
+            <m:t>Y</m:t>
+          </m:r>
+          <m:d>
+            <m:dPr>
+              <m:ctrlPr>
+                <w:rPr>
+                  <w:rFonts w:ascii="Cambria Math" w:eastAsiaTheme="minorEastAsia" w:hAnsi="Cambria Math"/>
+                  <w:i/>
+                </w:rPr>
+              </m:ctrlPr>
+            </m:dPr>
+            <m:e>
+              <m:sSup>
+                <m:sSupPr>
+                  <m:ctrlPr>
+                    <w:rPr>
+                      <w:rFonts w:ascii="Cambria Math" w:eastAsiaTheme="minorEastAsia" w:hAnsi="Cambria Math"/>
+                      <w:i/>
+                    </w:rPr>
+                  </m:ctrlPr>
+                </m:sSupPr>
+                <m:e>
+                  <m:r>
+                    <w:rPr>
+                      <w:rFonts w:ascii="Cambria Math" w:eastAsiaTheme="minorEastAsia" w:hAnsi="Cambria Math"/>
+                    </w:rPr>
+                    <m:t>e</m:t>
+                  </m:r>
+                </m:e>
+                <m:sup>
+                  <m:r>
+                    <w:rPr>
+                      <w:rFonts w:ascii="Cambria Math" w:eastAsiaTheme="minorEastAsia" w:hAnsi="Cambria Math"/>
+                    </w:rPr>
+                    <m:t>jω</m:t>
+                  </m:r>
+                </m:sup>
+              </m:sSup>
+            </m:e>
+          </m:d>
+          <m:r>
+            <w:rPr>
+              <w:rFonts w:ascii="Cambria Math" w:eastAsiaTheme="minorEastAsia" w:hAnsi="Cambria Math"/>
+            </w:rPr>
+            <m:t>=</m:t>
+          </m:r>
+          <m:r>
+            <w:rPr>
+              <w:rFonts w:ascii="Cambria Math" w:eastAsiaTheme="minorEastAsia" w:hAnsi="Cambria Math"/>
+            </w:rPr>
+            <m:t>π</m:t>
+          </m:r>
+          <m:d>
+            <m:dPr>
+              <m:ctrlPr>
+                <w:rPr>
+                  <w:rFonts w:ascii="Cambria Math" w:eastAsiaTheme="minorEastAsia" w:hAnsi="Cambria Math"/>
+                  <w:i/>
+                </w:rPr>
+              </m:ctrlPr>
+            </m:dPr>
+            <m:e>
+              <m:r>
+                <w:rPr>
+                  <w:rFonts w:ascii="Cambria Math" w:eastAsiaTheme="minorEastAsia" w:hAnsi="Cambria Math"/>
+                </w:rPr>
+                <m:t>1∙</m:t>
+              </m:r>
+              <m:r>
+                <w:rPr>
+                  <w:rFonts w:ascii="Cambria Math" w:eastAsiaTheme="minorEastAsia" w:hAnsi="Cambria Math"/>
+                </w:rPr>
+                <m:t>δ</m:t>
+              </m:r>
+              <m:d>
+                <m:dPr>
+                  <m:ctrlPr>
+                    <w:rPr>
+                      <w:rFonts w:ascii="Cambria Math" w:eastAsiaTheme="minorEastAsia" w:hAnsi="Cambria Math"/>
+                      <w:i/>
+                    </w:rPr>
+                  </m:ctrlPr>
+                </m:dPr>
+                <m:e>
+                  <m:r>
+                    <w:rPr>
+                      <w:rFonts w:ascii="Cambria Math" w:eastAsiaTheme="minorEastAsia" w:hAnsi="Cambria Math"/>
+                    </w:rPr>
+                    <m:t>ω-</m:t>
+                  </m:r>
+                  <m:f>
+                    <m:fPr>
+                      <m:ctrlPr>
+                        <w:rPr>
+                          <w:rFonts w:ascii="Cambria Math" w:eastAsiaTheme="minorEastAsia" w:hAnsi="Cambria Math"/>
+                          <w:i/>
+                        </w:rPr>
+                      </m:ctrlPr>
+                    </m:fPr>
+                    <m:num>
+                      <m:r>
+                        <w:rPr>
+                          <w:rFonts w:ascii="Cambria Math" w:eastAsiaTheme="minorEastAsia" w:hAnsi="Cambria Math"/>
+                        </w:rPr>
+                        <m:t>2π</m:t>
+                      </m:r>
+                    </m:num>
+                    <m:den>
+                      <m:r>
+                        <w:rPr>
+                          <w:rFonts w:ascii="Cambria Math" w:eastAsiaTheme="minorEastAsia" w:hAnsi="Cambria Math"/>
+                        </w:rPr>
+                        <m:t>5</m:t>
+                      </m:r>
+                    </m:den>
+                  </m:f>
+                </m:e>
+              </m:d>
+              <m:r>
+                <w:rPr>
+                  <w:rFonts w:ascii="Cambria Math" w:eastAsiaTheme="minorEastAsia" w:hAnsi="Cambria Math"/>
+                </w:rPr>
+                <m:t>-</m:t>
+              </m:r>
+              <m:r>
+                <w:rPr>
+                  <w:rFonts w:ascii="Cambria Math" w:eastAsiaTheme="minorEastAsia" w:hAnsi="Cambria Math"/>
+                </w:rPr>
+                <m:t>1∙</m:t>
+              </m:r>
+              <m:r>
+                <w:rPr>
+                  <w:rFonts w:ascii="Cambria Math" w:eastAsiaTheme="minorEastAsia" w:hAnsi="Cambria Math"/>
+                </w:rPr>
+                <m:t>δ</m:t>
+              </m:r>
+              <m:d>
+                <m:dPr>
+                  <m:ctrlPr>
+                    <w:rPr>
+                      <w:rFonts w:ascii="Cambria Math" w:eastAsiaTheme="minorEastAsia" w:hAnsi="Cambria Math"/>
+                      <w:i/>
+                    </w:rPr>
+                  </m:ctrlPr>
+                </m:dPr>
+                <m:e>
+                  <m:r>
+                    <w:rPr>
+                      <w:rFonts w:ascii="Cambria Math" w:eastAsiaTheme="minorEastAsia" w:hAnsi="Cambria Math"/>
+                    </w:rPr>
+                    <m:t>ω+</m:t>
+                  </m:r>
+                  <m:f>
+                    <m:fPr>
+                      <m:ctrlPr>
+                        <w:rPr>
+                          <w:rFonts w:ascii="Cambria Math" w:eastAsiaTheme="minorEastAsia" w:hAnsi="Cambria Math"/>
+                          <w:i/>
+                        </w:rPr>
+                      </m:ctrlPr>
+                    </m:fPr>
+                    <m:num>
+                      <m:r>
+                        <w:rPr>
+                          <w:rFonts w:ascii="Cambria Math" w:eastAsiaTheme="minorEastAsia" w:hAnsi="Cambria Math"/>
+                        </w:rPr>
+                        <m:t>2π</m:t>
+                      </m:r>
+                    </m:num>
+                    <m:den>
+                      <m:r>
+                        <w:rPr>
+                          <w:rFonts w:ascii="Cambria Math" w:eastAsiaTheme="minorEastAsia" w:hAnsi="Cambria Math"/>
+                        </w:rPr>
+                        <m:t>5</m:t>
+                      </m:r>
+                    </m:den>
+                  </m:f>
+                </m:e>
+              </m:d>
+              <m:r>
+                <w:rPr>
+                  <w:rFonts w:ascii="Cambria Math" w:eastAsiaTheme="minorEastAsia" w:hAnsi="Cambria Math"/>
+                </w:rPr>
+                <m:t>+</m:t>
+              </m:r>
+              <m:r>
+                <w:rPr>
+                  <w:rFonts w:ascii="Cambria Math" w:eastAsiaTheme="minorEastAsia" w:hAnsi="Cambria Math"/>
+                </w:rPr>
+                <m:t>1∙</m:t>
+              </m:r>
+              <m:r>
+                <w:rPr>
+                  <w:rFonts w:ascii="Cambria Math" w:eastAsiaTheme="minorEastAsia" w:hAnsi="Cambria Math"/>
+                </w:rPr>
+                <m:t>δ</m:t>
+              </m:r>
+              <m:d>
+                <m:dPr>
+                  <m:ctrlPr>
+                    <w:rPr>
+                      <w:rFonts w:ascii="Cambria Math" w:eastAsiaTheme="minorEastAsia" w:hAnsi="Cambria Math"/>
+                      <w:i/>
+                    </w:rPr>
+                  </m:ctrlPr>
+                </m:dPr>
+                <m:e>
+                  <m:r>
+                    <w:rPr>
+                      <w:rFonts w:ascii="Cambria Math" w:eastAsiaTheme="minorEastAsia" w:hAnsi="Cambria Math"/>
+                    </w:rPr>
+                    <m:t>ω-</m:t>
+                  </m:r>
+                  <m:f>
+                    <m:fPr>
+                      <m:ctrlPr>
+                        <w:rPr>
+                          <w:rFonts w:ascii="Cambria Math" w:eastAsiaTheme="minorEastAsia" w:hAnsi="Cambria Math"/>
+                          <w:i/>
+                        </w:rPr>
+                      </m:ctrlPr>
+                    </m:fPr>
+                    <m:num>
+                      <m:r>
+                        <w:rPr>
+                          <w:rFonts w:ascii="Cambria Math" w:eastAsiaTheme="minorEastAsia" w:hAnsi="Cambria Math"/>
+                        </w:rPr>
+                        <m:t>π</m:t>
+                      </m:r>
+                    </m:num>
+                    <m:den>
+                      <m:r>
+                        <w:rPr>
+                          <w:rFonts w:ascii="Cambria Math" w:eastAsiaTheme="minorEastAsia" w:hAnsi="Cambria Math"/>
+                        </w:rPr>
+                        <m:t>5</m:t>
+                      </m:r>
+                    </m:den>
+                  </m:f>
+                </m:e>
+              </m:d>
+              <m:r>
+                <w:rPr>
+                  <w:rFonts w:ascii="Cambria Math" w:eastAsiaTheme="minorEastAsia" w:hAnsi="Cambria Math"/>
+                </w:rPr>
+                <m:t>-</m:t>
+              </m:r>
+              <m:r>
+                <w:rPr>
+                  <w:rFonts w:ascii="Cambria Math" w:eastAsiaTheme="minorEastAsia" w:hAnsi="Cambria Math"/>
+                </w:rPr>
+                <m:t>1∙</m:t>
+              </m:r>
+              <m:r>
+                <w:rPr>
+                  <w:rFonts w:ascii="Cambria Math" w:eastAsiaTheme="minorEastAsia" w:hAnsi="Cambria Math"/>
+                </w:rPr>
+                <m:t>δ</m:t>
+              </m:r>
+              <m:d>
+                <m:dPr>
+                  <m:ctrlPr>
+                    <w:rPr>
+                      <w:rFonts w:ascii="Cambria Math" w:eastAsiaTheme="minorEastAsia" w:hAnsi="Cambria Math"/>
+                      <w:i/>
+                    </w:rPr>
+                  </m:ctrlPr>
+                </m:dPr>
+                <m:e>
+                  <m:r>
+                    <w:rPr>
+                      <w:rFonts w:ascii="Cambria Math" w:eastAsiaTheme="minorEastAsia" w:hAnsi="Cambria Math"/>
+                    </w:rPr>
+                    <m:t>ω+</m:t>
+                  </m:r>
+                  <m:f>
+                    <m:fPr>
+                      <m:ctrlPr>
+                        <w:rPr>
+                          <w:rFonts w:ascii="Cambria Math" w:eastAsiaTheme="minorEastAsia" w:hAnsi="Cambria Math"/>
+                          <w:i/>
+                        </w:rPr>
+                      </m:ctrlPr>
+                    </m:fPr>
+                    <m:num>
+                      <m:r>
+                        <w:rPr>
+                          <w:rFonts w:ascii="Cambria Math" w:eastAsiaTheme="minorEastAsia" w:hAnsi="Cambria Math"/>
+                        </w:rPr>
+                        <m:t>π</m:t>
+                      </m:r>
+                    </m:num>
+                    <m:den>
+                      <m:r>
+                        <w:rPr>
+                          <w:rFonts w:ascii="Cambria Math" w:eastAsiaTheme="minorEastAsia" w:hAnsi="Cambria Math"/>
+                        </w:rPr>
+                        <m:t>5</m:t>
+                      </m:r>
+                    </m:den>
+                  </m:f>
+                </m:e>
+              </m:d>
+            </m:e>
+          </m:d>
+        </m:oMath>
+      </m:oMathPara>
+    </w:p>
+    <w:p>
+      <w:pPr>
+        <w:rPr>
+          <w:rFonts w:eastAsiaTheme="minorEastAsia"/>
+          <w:rtl/>
+        </w:rPr>
+      </w:pPr>
+      <w:r>
+        <w:rPr>
+          <w:rFonts w:eastAsiaTheme="minorEastAsia" w:hint="cs"/>
+          <w:rtl/>
+        </w:rPr>
+        <w:t>ולכן:</w:t>
+      </w:r>
+    </w:p>
+    <w:p>
+      <w:pPr>
+        <w:rPr>
+          <w:rFonts w:eastAsiaTheme="minorEastAsia"/>
+          <w:rtl/>
+        </w:rPr>
+      </w:pPr>
+      <m:oMathPara>
+        <m:oMath>
+          <m:r>
+            <w:rPr>
+              <w:rFonts w:ascii="Cambria Math" w:eastAsiaTheme="minorEastAsia" w:hAnsi="Cambria Math"/>
+            </w:rPr>
+            <w:lastRenderedPageBreak/>
+            <m:t>y</m:t>
+          </m:r>
+          <m:d>
+            <m:dPr>
+              <m:begChr m:val="["/>
+              <m:endChr m:val="]"/>
+              <m:ctrlPr>
+                <w:rPr>
+                  <w:rFonts w:ascii="Cambria Math" w:eastAsiaTheme="minorEastAsia" w:hAnsi="Cambria Math"/>
+                  <w:i/>
+                </w:rPr>
+              </m:ctrlPr>
+            </m:dPr>
+            <m:e>
+              <m:r>
+                <w:rPr>
+                  <w:rFonts w:ascii="Cambria Math" w:eastAsiaTheme="minorEastAsia" w:hAnsi="Cambria Math"/>
+                </w:rPr>
+                <m:t>n</m:t>
+              </m:r>
+            </m:e>
+          </m:d>
+          <m:r>
+            <w:rPr>
+              <w:rFonts w:ascii="Cambria Math" w:eastAsiaTheme="minorEastAsia" w:hAnsi="Cambria Math"/>
+            </w:rPr>
+            <m:t>=x</m:t>
+          </m:r>
+          <m:d>
+            <m:dPr>
+              <m:begChr m:val="["/>
+              <m:endChr m:val="]"/>
+              <m:ctrlPr>
+                <w:rPr>
+                  <w:rFonts w:ascii="Cambria Math" w:eastAsiaTheme="minorEastAsia" w:hAnsi="Cambria Math"/>
+                  <w:i/>
+                </w:rPr>
+              </m:ctrlPr>
+            </m:dPr>
+            <m:e>
+              <m:r>
+                <w:rPr>
+                  <w:rFonts w:ascii="Cambria Math" w:eastAsiaTheme="minorEastAsia" w:hAnsi="Cambria Math"/>
+                </w:rPr>
+                <m:t>n</m:t>
+              </m:r>
+            </m:e>
+          </m:d>
+          <m:r>
+            <w:rPr>
+              <w:rFonts w:ascii="Cambria Math" w:eastAsiaTheme="minorEastAsia" w:hAnsi="Cambria Math"/>
+            </w:rPr>
+            <m:t>=</m:t>
+          </m:r>
+          <m:func>
+            <m:funcPr>
+              <m:ctrlPr>
+                <w:rPr>
+                  <w:rFonts w:ascii="Cambria Math" w:eastAsiaTheme="minorEastAsia" w:hAnsi="Cambria Math"/>
+                </w:rPr>
+              </m:ctrlPr>
+            </m:funcPr>
+            <m:fName>
+              <m:r>
+                <m:rPr>
+                  <m:sty m:val="p"/>
+                </m:rPr>
+                <w:rPr>
+                  <w:rFonts w:ascii="Cambria Math" w:eastAsiaTheme="minorEastAsia" w:hAnsi="Cambria Math"/>
+                </w:rPr>
+                <m:t>cos</m:t>
+              </m:r>
+            </m:fName>
+            <m:e>
+              <m:d>
+                <m:dPr>
+                  <m:ctrlPr>
+                    <w:rPr>
+                      <w:rFonts w:ascii="Cambria Math" w:eastAsiaTheme="minorEastAsia" w:hAnsi="Cambria Math"/>
+                      <w:i/>
+                    </w:rPr>
+                  </m:ctrlPr>
+                </m:dPr>
+                <m:e>
+                  <m:f>
+                    <m:fPr>
+                      <m:ctrlPr>
+                        <w:rPr>
+                          <w:rFonts w:ascii="Cambria Math" w:eastAsiaTheme="minorEastAsia" w:hAnsi="Cambria Math"/>
+                          <w:i/>
+                        </w:rPr>
+                      </m:ctrlPr>
+                    </m:fPr>
+                    <m:num>
+                      <m:r>
+                        <w:rPr>
+                          <w:rFonts w:ascii="Cambria Math" w:eastAsiaTheme="minorEastAsia" w:hAnsi="Cambria Math"/>
+                        </w:rPr>
+                        <m:t>2π</m:t>
+                      </m:r>
+                    </m:num>
+                    <m:den>
+                      <m:r>
+                        <w:rPr>
+                          <w:rFonts w:ascii="Cambria Math" w:eastAsiaTheme="minorEastAsia" w:hAnsi="Cambria Math"/>
+                        </w:rPr>
+                        <m:t>5</m:t>
+                      </m:r>
+                    </m:den>
+                  </m:f>
+                  <m:r>
+                    <w:rPr>
+                      <w:rFonts w:ascii="Cambria Math" w:eastAsiaTheme="minorEastAsia" w:hAnsi="Cambria Math"/>
+                    </w:rPr>
+                    <m:t>n</m:t>
+                  </m:r>
+                </m:e>
+              </m:d>
+            </m:e>
+          </m:func>
+          <m:r>
+            <w:rPr>
+              <w:rFonts w:ascii="Cambria Math" w:eastAsiaTheme="minorEastAsia" w:hAnsi="Cambria Math"/>
+            </w:rPr>
+            <m:t>+</m:t>
+          </m:r>
+          <m:func>
+            <m:funcPr>
+              <m:ctrlPr>
+                <w:rPr>
+                  <w:rFonts w:ascii="Cambria Math" w:eastAsiaTheme="minorEastAsia" w:hAnsi="Cambria Math"/>
+                  <w:i/>
+                </w:rPr>
+              </m:ctrlPr>
+            </m:funcPr>
+            <m:fName>
+              <m:r>
+                <m:rPr>
+                  <m:sty m:val="p"/>
+                </m:rPr>
+                <w:rPr>
+                  <w:rFonts w:ascii="Cambria Math" w:eastAsiaTheme="minorEastAsia" w:hAnsi="Cambria Math"/>
+                </w:rPr>
+                <m:t>cos</m:t>
+              </m:r>
+            </m:fName>
+            <m:e>
+              <m:d>
+                <m:dPr>
+                  <m:ctrlPr>
+                    <w:rPr>
+                      <w:rFonts w:ascii="Cambria Math" w:eastAsiaTheme="minorEastAsia" w:hAnsi="Cambria Math"/>
+                      <w:i/>
+                    </w:rPr>
+                  </m:ctrlPr>
+                </m:dPr>
+                <m:e>
+                  <m:f>
+                    <m:fPr>
+                      <m:ctrlPr>
+                        <w:rPr>
+                          <w:rFonts w:ascii="Cambria Math" w:eastAsiaTheme="minorEastAsia" w:hAnsi="Cambria Math"/>
+                          <w:i/>
+                        </w:rPr>
+                      </m:ctrlPr>
+                    </m:fPr>
+                    <m:num>
+                      <m:r>
+                        <w:rPr>
+                          <w:rFonts w:ascii="Cambria Math" w:eastAsiaTheme="minorEastAsia" w:hAnsi="Cambria Math"/>
+                        </w:rPr>
+                        <m:t>π</m:t>
+                      </m:r>
+                    </m:num>
+                    <m:den>
+                      <m:r>
+                        <w:rPr>
+                          <w:rFonts w:ascii="Cambria Math" w:eastAsiaTheme="minorEastAsia" w:hAnsi="Cambria Math"/>
+                        </w:rPr>
+                        <m:t>5</m:t>
+                      </m:r>
+                    </m:den>
+                  </m:f>
+                  <m:r>
+                    <w:rPr>
+                      <w:rFonts w:ascii="Cambria Math" w:eastAsiaTheme="minorEastAsia" w:hAnsi="Cambria Math"/>
+                    </w:rPr>
+                    <m:t>n</m:t>
+                  </m:r>
+                </m:e>
+              </m:d>
+            </m:e>
+          </m:func>
+        </m:oMath>
+      </m:oMathPara>
+    </w:p>
+    <w:p>
+      <w:pPr>
+        <w:rPr>
+          <w:rFonts w:eastAsiaTheme="minorEastAsia" w:hint="cs"/>
+          <w:rtl/>
+        </w:rPr>
+      </w:pPr>
+      <w:r>
+        <w:rPr>
+          <w:rFonts w:eastAsiaTheme="minorEastAsia" w:hint="cs"/>
+          <w:rtl/>
+        </w:rPr>
+        <w:t xml:space="preserve">עבור </w:t>
+      </w:r>
+      <w:r>
+        <w:rPr>
+          <w:rFonts w:eastAsiaTheme="minorEastAsia" w:hint="cs"/>
+          <w:b/>
+          <w:bCs/>
+          <w:rtl/>
+        </w:rPr>
+        <w:t xml:space="preserve">המסנן </w:t>
+      </w:r>
+      <m:oMath>
+        <m:sSub>
+          <m:sSubPr>
+            <m:ctrlPr>
+              <w:rPr>
+                <w:rFonts w:ascii="Cambria Math" w:eastAsiaTheme="minorEastAsia" w:hAnsi="Cambria Math"/>
+                <w:b/>
+                <w:bCs/>
+                <w:i/>
+              </w:rPr>
+            </m:ctrlPr>
+          </m:sSubPr>
+          <m:e>
+            <m:r>
+              <m:rPr>
+                <m:sty m:val="bi"/>
+              </m:rPr>
+              <w:rPr>
+                <w:rFonts w:ascii="Cambria Math" w:eastAsiaTheme="minorEastAsia" w:hAnsi="Cambria Math"/>
+              </w:rPr>
+              <m:t>h</m:t>
+            </m:r>
+          </m:e>
+          <m:sub>
+            <m:r>
+              <m:rPr>
+                <m:sty m:val="bi"/>
+              </m:rPr>
+              <w:rPr>
+                <w:rFonts w:ascii="Cambria Math" w:eastAsiaTheme="minorEastAsia" w:hAnsi="Cambria Math"/>
+              </w:rPr>
+              <m:t>3</m:t>
+            </m:r>
+          </m:sub>
+        </m:sSub>
+      </m:oMath>
+      <w:r>
+        <w:rPr>
+          <w:rFonts w:eastAsiaTheme="minorEastAsia" w:hint="cs"/>
+          <w:rtl/>
+        </w:rPr>
+        <w:t>:</w:t>
+      </w:r>
+    </w:p>
+    <w:p>
+      <w:pPr>
+        <w:rPr>
+          <w:rFonts w:eastAsiaTheme="minorEastAsia"/>
+          <w:i/>
+          <w:rtl/>
+        </w:rPr>
+      </w:pPr>
+      <m:oMathPara>
+        <m:oMath>
+          <m:r>
+            <w:rPr>
+              <w:rFonts w:ascii="Cambria Math" w:eastAsiaTheme="minorEastAsia" w:hAnsi="Cambria Math"/>
+            </w:rPr>
+            <m:t>H</m:t>
+          </m:r>
+          <m:d>
+            <m:dPr>
+              <m:ctrlPr>
+                <w:rPr>
+                  <w:rFonts w:ascii="Cambria Math" w:eastAsiaTheme="minorEastAsia" w:hAnsi="Cambria Math"/>
+                  <w:i/>
+                </w:rPr>
+              </m:ctrlPr>
+            </m:dPr>
+            <m:e>
+              <m:sSup>
+                <m:sSupPr>
+                  <m:ctrlPr>
+                    <w:rPr>
+                      <w:rFonts w:ascii="Cambria Math" w:eastAsiaTheme="minorEastAsia" w:hAnsi="Cambria Math"/>
+                      <w:i/>
+                    </w:rPr>
+                  </m:ctrlPr>
+                </m:sSupPr>
+                <m:e>
+                  <m:r>
+                    <w:rPr>
+                      <w:rFonts w:ascii="Cambria Math" w:eastAsiaTheme="minorEastAsia" w:hAnsi="Cambria Math"/>
+                    </w:rPr>
+                    <m:t>e</m:t>
+                  </m:r>
+                </m:e>
+                <m:sup>
+                  <m:r>
+                    <w:rPr>
+                      <w:rFonts w:ascii="Cambria Math" w:eastAsiaTheme="minorEastAsia" w:hAnsi="Cambria Math"/>
+                    </w:rPr>
+                    <m:t>jω</m:t>
+                  </m:r>
+                </m:sup>
+              </m:sSup>
+            </m:e>
+          </m:d>
+          <m:r>
+            <w:rPr>
+              <w:rFonts w:ascii="Cambria Math" w:eastAsiaTheme="minorEastAsia" w:hAnsi="Cambria Math"/>
+            </w:rPr>
+            <m:t>=</m:t>
+          </m:r>
+          <m:d>
+            <m:dPr>
+              <m:begChr m:val="{"/>
+              <m:endChr m:val=""/>
+              <m:ctrlPr>
+                <w:rPr>
+                  <w:rFonts w:ascii="Cambria Math" w:eastAsiaTheme="minorEastAsia" w:hAnsi="Cambria Math"/>
+                  <w:i/>
+                </w:rPr>
+              </m:ctrlPr>
+            </m:dPr>
+            <m:e>
+              <m:eqArr>
+                <m:eqArrPr>
+                  <m:ctrlPr>
+                    <w:rPr>
+                      <w:rFonts w:ascii="Cambria Math" w:eastAsiaTheme="minorEastAsia" w:hAnsi="Cambria Math"/>
+                      <w:i/>
+                    </w:rPr>
+                  </m:ctrlPr>
+                </m:eqArrPr>
+                <m:e>
+                  <m:r>
+                    <w:rPr>
+                      <w:rFonts w:ascii="Cambria Math" w:eastAsiaTheme="minorEastAsia" w:hAnsi="Cambria Math"/>
+                    </w:rPr>
+                    <m:t xml:space="preserve">1    </m:t>
+                  </m:r>
+                  <m:d>
+                    <m:dPr>
+                      <m:begChr m:val="|"/>
+                      <m:endChr m:val="|"/>
+                      <m:ctrlPr>
+                        <w:rPr>
+                          <w:rFonts w:ascii="Cambria Math" w:eastAsiaTheme="minorEastAsia" w:hAnsi="Cambria Math"/>
+                          <w:i/>
+                        </w:rPr>
+                      </m:ctrlPr>
+                    </m:dPr>
+                    <m:e>
+                      <m:r>
+                        <w:rPr>
+                          <w:rFonts w:ascii="Cambria Math" w:eastAsiaTheme="minorEastAsia" w:hAnsi="Cambria Math"/>
+                        </w:rPr>
+                        <m:t>ω</m:t>
+                      </m:r>
+                    </m:e>
+                  </m:d>
+                  <m:r>
+                    <w:rPr>
+                      <w:rFonts w:ascii="Cambria Math" w:eastAsiaTheme="minorEastAsia" w:hAnsi="Cambria Math"/>
+                    </w:rPr>
+                    <m:t>&lt;</m:t>
+                  </m:r>
+                  <m:f>
+                    <m:fPr>
+                      <m:ctrlPr>
+                        <w:rPr>
+                          <w:rFonts w:ascii="Cambria Math" w:eastAsiaTheme="minorEastAsia" w:hAnsi="Cambria Math"/>
+                          <w:i/>
+                        </w:rPr>
+                      </m:ctrlPr>
+                    </m:fPr>
+                    <m:num>
+                      <m:r>
+                        <w:rPr>
+                          <w:rFonts w:ascii="Cambria Math" w:eastAsiaTheme="minorEastAsia" w:hAnsi="Cambria Math"/>
+                        </w:rPr>
+                        <m:t>π</m:t>
+                      </m:r>
+                    </m:num>
+                    <m:den>
+                      <m:r>
+                        <w:rPr>
+                          <w:rFonts w:ascii="Cambria Math" w:eastAsiaTheme="minorEastAsia" w:hAnsi="Cambria Math"/>
+                        </w:rPr>
+                        <m:t>3</m:t>
+                      </m:r>
+                    </m:den>
+                  </m:f>
+                </m:e>
+                <m:e>
+                  <m:r>
+                    <w:rPr>
+                      <w:rFonts w:ascii="Cambria Math" w:eastAsiaTheme="minorEastAsia" w:hAnsi="Cambria Math"/>
+                    </w:rPr>
+                    <m:t>0           else</m:t>
+                  </m:r>
+                </m:e>
+              </m:eqArr>
+            </m:e>
+          </m:d>
+        </m:oMath>
+      </m:oMathPara>
+    </w:p>
+    <w:p>
+      <w:pPr>
+        <w:rPr>
+          <w:rFonts w:eastAsiaTheme="minorEastAsia" w:hint="cs"/>
+          <w:rtl/>
+        </w:rPr>
+      </w:pPr>
+      <w:r>
+        <w:rPr>
+          <w:rFonts w:eastAsiaTheme="minorEastAsia" w:hint="cs"/>
+          <w:i/>
+          <w:rtl/>
+        </w:rPr>
+        <w:t xml:space="preserve">נקודות ההלם שנמצאות בתחום </w:t>
+      </w:r>
+      <w:r>
+        <w:rPr>
+          <w:rFonts w:eastAsiaTheme="minorEastAsia" w:hint="cs"/>
+          <w:i/>
+          <w:rtl/>
+        </w:rPr>
+        <w:t xml:space="preserve">בו </w:t>
+      </w:r>
+      <m:oMath>
+        <m:r>
+          <w:rPr>
+            <w:rFonts w:ascii="Cambria Math" w:eastAsiaTheme="minorEastAsia" w:hAnsi="Cambria Math"/>
+          </w:rPr>
+          <m:t>H</m:t>
+        </m:r>
+        <m:d>
+          <m:dPr>
+            <m:ctrlPr>
+              <w:rPr>
+                <w:rFonts w:ascii="Cambria Math" w:eastAsiaTheme="minorEastAsia" w:hAnsi="Cambria Math"/>
+                <w:i/>
+              </w:rPr>
+            </m:ctrlPr>
+          </m:dPr>
+          <m:e>
+            <m:sSup>
+              <m:sSupPr>
+                <m:ctrlPr>
+                  <w:rPr>
+                    <w:rFonts w:ascii="Cambria Math" w:eastAsiaTheme="minorEastAsia" w:hAnsi="Cambria Math"/>
+                    <w:i/>
+                  </w:rPr>
+                </m:ctrlPr>
+              </m:sSupPr>
+              <m:e>
+                <m:r>
+                  <w:rPr>
+                    <w:rFonts w:ascii="Cambria Math" w:eastAsiaTheme="minorEastAsia" w:hAnsi="Cambria Math"/>
+                  </w:rPr>
+                  <m:t>e</m:t>
+                </m:r>
+              </m:e>
+              <m:sup>
+                <m:r>
+                  <w:rPr>
+                    <w:rFonts w:ascii="Cambria Math" w:eastAsiaTheme="minorEastAsia" w:hAnsi="Cambria Math"/>
+                  </w:rPr>
+                  <m:t>jω</m:t>
+                </m:r>
+              </m:sup>
+            </m:sSup>
+          </m:e>
+        </m:d>
+        <m:r>
+          <w:rPr>
+            <w:rFonts w:ascii="Cambria Math" w:eastAsiaTheme="minorEastAsia" w:hAnsi="Cambria Math"/>
+          </w:rPr>
+          <m:t>=1</m:t>
+        </m:r>
+      </m:oMath>
+      <w:r>
+        <w:rPr>
+          <w:rFonts w:eastAsiaTheme="minorEastAsia" w:hint="cs"/>
+          <w:i/>
+          <w:rtl/>
+        </w:rPr>
+        <w:t xml:space="preserve"> הן </w:t>
+      </w:r>
+      <m:oMath>
+        <m:r>
+          <w:rPr>
+            <w:rFonts w:ascii="Cambria Math" w:eastAsiaTheme="minorEastAsia" w:hAnsi="Cambria Math"/>
+          </w:rPr>
+          <m:t>±</m:t>
+        </m:r>
+        <m:f>
+          <m:fPr>
+            <m:ctrlPr>
+              <w:rPr>
+                <w:rFonts w:ascii="Cambria Math" w:eastAsiaTheme="minorEastAsia" w:hAnsi="Cambria Math"/>
+                <w:i/>
+              </w:rPr>
+            </m:ctrlPr>
+          </m:fPr>
+          <m:num>
+            <m:r>
+              <w:rPr>
+                <w:rFonts w:ascii="Cambria Math" w:eastAsiaTheme="minorEastAsia" w:hAnsi="Cambria Math"/>
+              </w:rPr>
+              <m:t>π</m:t>
+            </m:r>
+          </m:num>
+          <m:den>
+            <m:r>
+              <w:rPr>
+                <w:rFonts w:ascii="Cambria Math" w:eastAsiaTheme="minorEastAsia" w:hAnsi="Cambria Math"/>
+              </w:rPr>
+              <m:t>5</m:t>
+            </m:r>
+          </m:den>
+        </m:f>
+      </m:oMath>
+      <w:r>
+        <w:rPr>
+          <w:rFonts w:eastAsiaTheme="minorEastAsia" w:hint="cs"/>
+          <w:i/>
+          <w:rtl/>
+        </w:rPr>
+        <w:t xml:space="preserve"> ולכן </w:t>
+      </w:r>
+      <w:r>
+        <w:rPr>
+          <w:rFonts w:eastAsiaTheme="minorEastAsia" w:hint="cs"/>
+          <w:rtl/>
+        </w:rPr>
+        <w:t xml:space="preserve">שתי </w:t>
+      </w:r>
+      <w:r>
+        <w:rPr>
+          <w:rFonts w:eastAsiaTheme="minorEastAsia" w:hint="cs"/>
+          <w:rtl/>
+        </w:rPr>
+        <w:t xml:space="preserve">המכפלות עם </w:t>
+      </w:r>
+      <w:r>
+        <w:rPr>
+          <w:rFonts w:eastAsiaTheme="minorEastAsia" w:hint="cs"/>
+          <w:rtl/>
+        </w:rPr>
+        <w:t>פונקציות ההלם הראשונות מתאפסות.</w:t>
+      </w:r>
+    </w:p>
+    <w:p>
+      <w:pPr>
+        <w:rPr>
+          <w:rFonts w:eastAsiaTheme="minorEastAsia"/>
+          <w:rtl/>
+        </w:rPr>
+      </w:pPr>
+      <m:oMathPara>
+        <m:oMath>
+          <m:r>
+            <w:rPr>
+              <w:rFonts w:ascii="Cambria Math" w:eastAsiaTheme="minorEastAsia" w:hAnsi="Cambria Math"/>
+            </w:rPr>
+            <m:t>Y</m:t>
+          </m:r>
+          <m:d>
+            <m:dPr>
+              <m:ctrlPr>
+                <w:rPr>
+                  <w:rFonts w:ascii="Cambria Math" w:eastAsiaTheme="minorEastAsia" w:hAnsi="Cambria Math"/>
+                  <w:i/>
+                </w:rPr>
+              </m:ctrlPr>
+            </m:dPr>
+            <m:e>
+              <m:sSup>
+                <m:sSupPr>
+                  <m:ctrlPr>
+                    <w:rPr>
+                      <w:rFonts w:ascii="Cambria Math" w:eastAsiaTheme="minorEastAsia" w:hAnsi="Cambria Math"/>
+                      <w:i/>
+                    </w:rPr>
+                  </m:ctrlPr>
+                </m:sSupPr>
+                <m:e>
+                  <m:r>
+                    <w:rPr>
+                      <w:rFonts w:ascii="Cambria Math" w:eastAsiaTheme="minorEastAsia" w:hAnsi="Cambria Math"/>
+                    </w:rPr>
+                    <m:t>e</m:t>
+                  </m:r>
+                </m:e>
+                <m:sup>
+                  <m:r>
+                    <w:rPr>
+                      <w:rFonts w:ascii="Cambria Math" w:eastAsiaTheme="minorEastAsia" w:hAnsi="Cambria Math"/>
+                    </w:rPr>
+                    <m:t>jω</m:t>
+                  </m:r>
+                </m:sup>
+              </m:sSup>
+            </m:e>
+          </m:d>
+          <m:r>
+            <w:rPr>
+              <w:rFonts w:ascii="Cambria Math" w:eastAsiaTheme="minorEastAsia" w:hAnsi="Cambria Math"/>
+            </w:rPr>
+            <m:t>=π</m:t>
+          </m:r>
+          <m:d>
+            <m:dPr>
+              <m:ctrlPr>
+                <w:rPr>
+                  <w:rFonts w:ascii="Cambria Math" w:eastAsiaTheme="minorEastAsia" w:hAnsi="Cambria Math"/>
+                  <w:i/>
+                </w:rPr>
+              </m:ctrlPr>
+            </m:dPr>
+            <m:e>
+              <m:r>
+                <w:rPr>
+                  <w:rFonts w:ascii="Cambria Math" w:eastAsiaTheme="minorEastAsia" w:hAnsi="Cambria Math"/>
+                </w:rPr>
+                <m:t>0</m:t>
+              </m:r>
+              <m:r>
+                <w:rPr>
+                  <w:rFonts w:ascii="Cambria Math" w:eastAsiaTheme="minorEastAsia" w:hAnsi="Cambria Math"/>
+                </w:rPr>
+                <m:t>∙</m:t>
+              </m:r>
+              <m:r>
+                <w:rPr>
+                  <w:rFonts w:ascii="Cambria Math" w:eastAsiaTheme="minorEastAsia" w:hAnsi="Cambria Math"/>
+                </w:rPr>
+                <m:t>δ</m:t>
+              </m:r>
+              <m:d>
+                <m:dPr>
+                  <m:ctrlPr>
+                    <w:rPr>
+                      <w:rFonts w:ascii="Cambria Math" w:eastAsiaTheme="minorEastAsia" w:hAnsi="Cambria Math"/>
+                      <w:i/>
+                    </w:rPr>
+                  </m:ctrlPr>
+                </m:dPr>
+                <m:e>
+                  <m:r>
+                    <w:rPr>
+                      <w:rFonts w:ascii="Cambria Math" w:eastAsiaTheme="minorEastAsia" w:hAnsi="Cambria Math"/>
+                    </w:rPr>
+                    <m:t>ω-</m:t>
+                  </m:r>
+                  <m:f>
+                    <m:fPr>
+                      <m:ctrlPr>
+                        <w:rPr>
+                          <w:rFonts w:ascii="Cambria Math" w:eastAsiaTheme="minorEastAsia" w:hAnsi="Cambria Math"/>
+                          <w:i/>
+                        </w:rPr>
+                      </m:ctrlPr>
+                    </m:fPr>
+                    <m:num>
+                      <m:r>
+                        <w:rPr>
+                          <w:rFonts w:ascii="Cambria Math" w:eastAsiaTheme="minorEastAsia" w:hAnsi="Cambria Math"/>
+                        </w:rPr>
+                        <m:t>2π</m:t>
+                      </m:r>
+                    </m:num>
+                    <m:den>
+                      <m:r>
+                        <w:rPr>
+                          <w:rFonts w:ascii="Cambria Math" w:eastAsiaTheme="minorEastAsia" w:hAnsi="Cambria Math"/>
+                        </w:rPr>
+                        <m:t>5</m:t>
+                      </m:r>
+                    </m:den>
+                  </m:f>
+                </m:e>
+              </m:d>
+              <m:r>
+                <w:rPr>
+                  <w:rFonts w:ascii="Cambria Math" w:eastAsiaTheme="minorEastAsia" w:hAnsi="Cambria Math"/>
+                </w:rPr>
+                <m:t>-</m:t>
+              </m:r>
+              <m:r>
+                <w:rPr>
+                  <w:rFonts w:ascii="Cambria Math" w:eastAsiaTheme="minorEastAsia" w:hAnsi="Cambria Math"/>
+                </w:rPr>
+                <m:t>0</m:t>
+              </m:r>
+              <m:r>
+                <w:rPr>
+                  <w:rFonts w:ascii="Cambria Math" w:eastAsiaTheme="minorEastAsia" w:hAnsi="Cambria Math"/>
+                </w:rPr>
+                <m:t>∙</m:t>
+              </m:r>
+              <m:r>
+                <w:rPr>
+                  <w:rFonts w:ascii="Cambria Math" w:eastAsiaTheme="minorEastAsia" w:hAnsi="Cambria Math"/>
+                </w:rPr>
+                <m:t>δ</m:t>
+              </m:r>
+              <m:d>
+                <m:dPr>
+                  <m:ctrlPr>
+                    <w:rPr>
+                      <w:rFonts w:ascii="Cambria Math" w:eastAsiaTheme="minorEastAsia" w:hAnsi="Cambria Math"/>
+                      <w:i/>
+                    </w:rPr>
+                  </m:ctrlPr>
+                </m:dPr>
+                <m:e>
+                  <m:r>
+                    <w:rPr>
+                      <w:rFonts w:ascii="Cambria Math" w:eastAsiaTheme="minorEastAsia" w:hAnsi="Cambria Math"/>
+                    </w:rPr>
+                    <m:t>ω+</m:t>
+                  </m:r>
+                  <m:f>
+                    <m:fPr>
+                      <m:ctrlPr>
+                        <w:rPr>
+                          <w:rFonts w:ascii="Cambria Math" w:eastAsiaTheme="minorEastAsia" w:hAnsi="Cambria Math"/>
+                          <w:i/>
+                        </w:rPr>
+                      </m:ctrlPr>
+                    </m:fPr>
+                    <m:num>
+                      <m:r>
+                        <w:rPr>
+                          <w:rFonts w:ascii="Cambria Math" w:eastAsiaTheme="minorEastAsia" w:hAnsi="Cambria Math"/>
+                        </w:rPr>
+                        <m:t>2π</m:t>
+                      </m:r>
+                    </m:num>
+                    <m:den>
+                      <m:r>
+                        <w:rPr>
+                          <w:rFonts w:ascii="Cambria Math" w:eastAsiaTheme="minorEastAsia" w:hAnsi="Cambria Math"/>
+                        </w:rPr>
+                        <m:t>5</m:t>
+                      </m:r>
+                    </m:den>
+                  </m:f>
+                </m:e>
+              </m:d>
+              <m:r>
+                <w:rPr>
+                  <w:rFonts w:ascii="Cambria Math" w:eastAsiaTheme="minorEastAsia" w:hAnsi="Cambria Math"/>
+                </w:rPr>
+                <m:t>+</m:t>
+              </m:r>
+              <m:r>
+                <w:rPr>
+                  <w:rFonts w:ascii="Cambria Math" w:eastAsiaTheme="minorEastAsia" w:hAnsi="Cambria Math"/>
+                </w:rPr>
+                <m:t>1∙</m:t>
+              </m:r>
+              <m:r>
+                <w:rPr>
+                  <w:rFonts w:ascii="Cambria Math" w:eastAsiaTheme="minorEastAsia" w:hAnsi="Cambria Math"/>
+                </w:rPr>
+                <m:t>δ</m:t>
+              </m:r>
+              <m:d>
+                <m:dPr>
+                  <m:ctrlPr>
+                    <w:rPr>
+                      <w:rFonts w:ascii="Cambria Math" w:eastAsiaTheme="minorEastAsia" w:hAnsi="Cambria Math"/>
+                      <w:i/>
+                    </w:rPr>
+                  </m:ctrlPr>
+                </m:dPr>
+                <m:e>
+                  <m:r>
+                    <w:rPr>
+                      <w:rFonts w:ascii="Cambria Math" w:eastAsiaTheme="minorEastAsia" w:hAnsi="Cambria Math"/>
+                    </w:rPr>
+                    <m:t>ω-</m:t>
+                  </m:r>
+                  <m:f>
+                    <m:fPr>
+                      <m:ctrlPr>
+                        <w:rPr>
+                          <w:rFonts w:ascii="Cambria Math" w:eastAsiaTheme="minorEastAsia" w:hAnsi="Cambria Math"/>
+                          <w:i/>
+                        </w:rPr>
+                      </m:ctrlPr>
+                    </m:fPr>
+                    <m:num>
+                      <m:r>
+                        <w:rPr>
+                          <w:rFonts w:ascii="Cambria Math" w:eastAsiaTheme="minorEastAsia" w:hAnsi="Cambria Math"/>
+                        </w:rPr>
+                        <m:t>π</m:t>
+                      </m:r>
+                    </m:num>
+                    <m:den>
+                      <m:r>
+                        <w:rPr>
+                          <w:rFonts w:ascii="Cambria Math" w:eastAsiaTheme="minorEastAsia" w:hAnsi="Cambria Math"/>
+                        </w:rPr>
+                        <m:t>5</m:t>
+                      </m:r>
+                    </m:den>
+                  </m:f>
+                </m:e>
+              </m:d>
+              <m:r>
+                <w:rPr>
+                  <w:rFonts w:ascii="Cambria Math" w:eastAsiaTheme="minorEastAsia" w:hAnsi="Cambria Math"/>
+                </w:rPr>
+                <m:t>-</m:t>
+              </m:r>
+              <m:r>
+                <w:rPr>
+                  <w:rFonts w:ascii="Cambria Math" w:eastAsiaTheme="minorEastAsia" w:hAnsi="Cambria Math"/>
+                </w:rPr>
+                <m:t>1∙</m:t>
+              </m:r>
+              <m:r>
+                <w:rPr>
+                  <w:rFonts w:ascii="Cambria Math" w:eastAsiaTheme="minorEastAsia" w:hAnsi="Cambria Math"/>
+                </w:rPr>
+                <m:t>δ</m:t>
+              </m:r>
+              <m:d>
+                <m:dPr>
+                  <m:ctrlPr>
+                    <w:rPr>
+                      <w:rFonts w:ascii="Cambria Math" w:eastAsiaTheme="minorEastAsia" w:hAnsi="Cambria Math"/>
+                      <w:i/>
+                    </w:rPr>
+                  </m:ctrlPr>
+                </m:dPr>
+                <m:e>
+                  <m:r>
+                    <w:rPr>
+                      <w:rFonts w:ascii="Cambria Math" w:eastAsiaTheme="minorEastAsia" w:hAnsi="Cambria Math"/>
+                    </w:rPr>
+                    <m:t>ω+</m:t>
+                  </m:r>
+                  <m:f>
+                    <m:fPr>
+                      <m:ctrlPr>
+                        <w:rPr>
+                          <w:rFonts w:ascii="Cambria Math" w:eastAsiaTheme="minorEastAsia" w:hAnsi="Cambria Math"/>
+                          <w:i/>
+                        </w:rPr>
+                      </m:ctrlPr>
+                    </m:fPr>
+                    <m:num>
+                      <m:r>
+                        <w:rPr>
+                          <w:rFonts w:ascii="Cambria Math" w:eastAsiaTheme="minorEastAsia" w:hAnsi="Cambria Math"/>
+                        </w:rPr>
+                        <m:t>π</m:t>
+                      </m:r>
+                    </m:num>
+                    <m:den>
+                      <m:r>
+                        <w:rPr>
+                          <w:rFonts w:ascii="Cambria Math" w:eastAsiaTheme="minorEastAsia" w:hAnsi="Cambria Math"/>
+                        </w:rPr>
+                        <m:t>5</m:t>
+                      </m:r>
+                    </m:den>
+                  </m:f>
+                </m:e>
+              </m:d>
+            </m:e>
+          </m:d>
+        </m:oMath>
+      </m:oMathPara>
+    </w:p>
+    <w:p>
+      <w:pPr>
+        <w:rPr>
+          <w:rFonts w:eastAsiaTheme="minorEastAsia"/>
+        </w:rPr>
+      </w:pPr>
+      <m:oMathPara>
+        <m:oMath>
+          <m:r>
+            <w:rPr>
+              <w:rFonts w:ascii="Cambria Math" w:eastAsiaTheme="minorEastAsia" w:hAnsi="Cambria Math"/>
+            </w:rPr>
+            <m:t>Y</m:t>
+          </m:r>
+          <m:d>
+            <m:dPr>
+              <m:ctrlPr>
+                <w:rPr>
+                  <w:rFonts w:ascii="Cambria Math" w:eastAsiaTheme="minorEastAsia" w:hAnsi="Cambria Math"/>
+                  <w:i/>
+                </w:rPr>
+              </m:ctrlPr>
+            </m:dPr>
+            <m:e>
+              <m:sSup>
+                <m:sSupPr>
+                  <m:ctrlPr>
+                    <w:rPr>
+                      <w:rFonts w:ascii="Cambria Math" w:eastAsiaTheme="minorEastAsia" w:hAnsi="Cambria Math"/>
+                      <w:i/>
+                    </w:rPr>
+                  </m:ctrlPr>
+                </m:sSupPr>
+                <m:e>
+                  <m:r>
+                    <w:rPr>
+                      <w:rFonts w:ascii="Cambria Math" w:eastAsiaTheme="minorEastAsia" w:hAnsi="Cambria Math"/>
+                    </w:rPr>
+                    <m:t>e</m:t>
+                  </m:r>
+                </m:e>
+                <m:sup>
+                  <m:r>
+                    <w:rPr>
+                      <w:rFonts w:ascii="Cambria Math" w:eastAsiaTheme="minorEastAsia" w:hAnsi="Cambria Math"/>
+                    </w:rPr>
+                    <m:t>jω</m:t>
+                  </m:r>
+                </m:sup>
+              </m:sSup>
+            </m:e>
+          </m:d>
+          <m:r>
+            <w:rPr>
+              <w:rFonts w:ascii="Cambria Math" w:eastAsiaTheme="minorEastAsia" w:hAnsi="Cambria Math"/>
+            </w:rPr>
+            <m:t>=π</m:t>
+          </m:r>
+          <m:d>
+            <m:dPr>
+              <m:ctrlPr>
+                <w:rPr>
+                  <w:rFonts w:ascii="Cambria Math" w:eastAsiaTheme="minorEastAsia" w:hAnsi="Cambria Math"/>
+                  <w:i/>
+                </w:rPr>
+              </m:ctrlPr>
+            </m:dPr>
+            <m:e>
+              <m:r>
+                <w:rPr>
+                  <w:rFonts w:ascii="Cambria Math" w:eastAsiaTheme="minorEastAsia" w:hAnsi="Cambria Math"/>
+                </w:rPr>
+                <m:t>1∙δ</m:t>
+              </m:r>
+              <m:d>
+                <m:dPr>
+                  <m:ctrlPr>
+                    <w:rPr>
+                      <w:rFonts w:ascii="Cambria Math" w:eastAsiaTheme="minorEastAsia" w:hAnsi="Cambria Math"/>
+                      <w:i/>
+                    </w:rPr>
+                  </m:ctrlPr>
+                </m:dPr>
+                <m:e>
+                  <m:r>
+                    <w:rPr>
+                      <w:rFonts w:ascii="Cambria Math" w:eastAsiaTheme="minorEastAsia" w:hAnsi="Cambria Math"/>
+                    </w:rPr>
+                    <m:t>ω-</m:t>
+                  </m:r>
+                  <m:f>
+                    <m:fPr>
+                      <m:ctrlPr>
+                        <w:rPr>
+                          <w:rFonts w:ascii="Cambria Math" w:eastAsiaTheme="minorEastAsia" w:hAnsi="Cambria Math"/>
+                          <w:i/>
+                        </w:rPr>
+                      </m:ctrlPr>
+                    </m:fPr>
+                    <m:num>
+                      <m:r>
+                        <w:rPr>
+                          <w:rFonts w:ascii="Cambria Math" w:eastAsiaTheme="minorEastAsia" w:hAnsi="Cambria Math"/>
+                        </w:rPr>
+                        <m:t>π</m:t>
+                      </m:r>
+                    </m:num>
+                    <m:den>
+                      <m:r>
+                        <w:rPr>
+                          <w:rFonts w:ascii="Cambria Math" w:eastAsiaTheme="minorEastAsia" w:hAnsi="Cambria Math"/>
+                        </w:rPr>
+                        <m:t>5</m:t>
+                      </m:r>
+                    </m:den>
+                  </m:f>
+                </m:e>
+              </m:d>
+              <m:r>
+                <w:rPr>
+                  <w:rFonts w:ascii="Cambria Math" w:eastAsiaTheme="minorEastAsia" w:hAnsi="Cambria Math"/>
+                </w:rPr>
+                <m:t>-1∙δ</m:t>
+              </m:r>
+              <m:d>
+                <m:dPr>
+                  <m:ctrlPr>
+                    <w:rPr>
+                      <w:rFonts w:ascii="Cambria Math" w:eastAsiaTheme="minorEastAsia" w:hAnsi="Cambria Math"/>
+                      <w:i/>
+                    </w:rPr>
+                  </m:ctrlPr>
+                </m:dPr>
+                <m:e>
+                  <m:r>
+                    <w:rPr>
+                      <w:rFonts w:ascii="Cambria Math" w:eastAsiaTheme="minorEastAsia" w:hAnsi="Cambria Math"/>
+                    </w:rPr>
+                    <m:t>ω+</m:t>
+                  </m:r>
+                  <m:f>
+                    <m:fPr>
+                      <m:ctrlPr>
+                        <w:rPr>
+                          <w:rFonts w:ascii="Cambria Math" w:eastAsiaTheme="minorEastAsia" w:hAnsi="Cambria Math"/>
+                          <w:i/>
+                        </w:rPr>
+                      </m:ctrlPr>
+                    </m:fPr>
+                    <m:num>
+                      <m:r>
+                        <w:rPr>
+                          <w:rFonts w:ascii="Cambria Math" w:eastAsiaTheme="minorEastAsia" w:hAnsi="Cambria Math"/>
+                        </w:rPr>
+                        <m:t>π</m:t>
+                      </m:r>
+                    </m:num>
+                    <m:den>
+                      <m:r>
+                        <w:rPr>
+                          <w:rFonts w:ascii="Cambria Math" w:eastAsiaTheme="minorEastAsia" w:hAnsi="Cambria Math"/>
+                        </w:rPr>
+                        <m:t>5</m:t>
+                      </m:r>
+                    </m:den>
+                  </m:f>
+                </m:e>
+              </m:d>
+            </m:e>
+          </m:d>
+        </m:oMath>
+      </m:oMathPara>
+    </w:p>
+    <w:p>
+      <w:pPr>
+        <w:rPr>
+          <w:rFonts w:eastAsiaTheme="minorEastAsia" w:hint="cs"/>
+          <w:rtl/>
+        </w:rPr>
+      </w:pPr>
+      <w:r>
+        <w:rPr>
+          <w:rFonts w:eastAsiaTheme="minorEastAsia" w:hint="cs"/>
+          <w:rtl/>
+        </w:rPr>
+        <w:t>ולכן:</w:t>
+      </w:r>
+    </w:p>
+    <w:p>
+      <w:pPr>
+        <w:rPr>
+          <w:rFonts w:eastAsiaTheme="minorEastAsia"/>
+          <w:rtl/>
+        </w:rPr>
+      </w:pPr>
+      <m:oMathPara>
+        <m:oMath>
+          <m:r>
+            <w:rPr>
+              <w:rFonts w:ascii="Cambria Math" w:eastAsiaTheme="minorEastAsia" w:hAnsi="Cambria Math"/>
+            </w:rPr>
+            <m:t>y</m:t>
+          </m:r>
+          <m:d>
+            <m:dPr>
+              <m:begChr m:val="["/>
+              <m:endChr m:val="]"/>
+              <m:ctrlPr>
+                <w:rPr>
+                  <w:rFonts w:ascii="Cambria Math" w:eastAsiaTheme="minorEastAsia" w:hAnsi="Cambria Math"/>
+                  <w:i/>
+                </w:rPr>
+              </m:ctrlPr>
+            </m:dPr>
+            <m:e>
+              <m:r>
+                <w:rPr>
+                  <w:rFonts w:ascii="Cambria Math" w:eastAsiaTheme="minorEastAsia" w:hAnsi="Cambria Math"/>
+                </w:rPr>
+                <m:t>n</m:t>
+              </m:r>
+            </m:e>
+          </m:d>
+          <m:r>
+            <w:rPr>
+              <w:rFonts w:ascii="Cambria Math" w:eastAsiaTheme="minorEastAsia" w:hAnsi="Cambria Math"/>
+            </w:rPr>
+            <m:t>=</m:t>
+          </m:r>
+          <m:func>
+            <m:funcPr>
+              <m:ctrlPr>
+                <w:rPr>
+                  <w:rFonts w:ascii="Cambria Math" w:eastAsiaTheme="minorEastAsia" w:hAnsi="Cambria Math"/>
+                  <w:i/>
+                </w:rPr>
+              </m:ctrlPr>
+            </m:funcPr>
+            <m:fName>
+              <m:r>
+                <m:rPr>
+                  <m:sty m:val="p"/>
+                </m:rPr>
+                <w:rPr>
+                  <w:rFonts w:ascii="Cambria Math" w:eastAsiaTheme="minorEastAsia" w:hAnsi="Cambria Math"/>
+                </w:rPr>
+                <m:t>cos</m:t>
+              </m:r>
+            </m:fName>
+            <m:e>
+              <m:d>
+                <m:dPr>
+                  <m:ctrlPr>
+                    <w:rPr>
+                      <w:rFonts w:ascii="Cambria Math" w:eastAsiaTheme="minorEastAsia" w:hAnsi="Cambria Math"/>
+                      <w:i/>
+                    </w:rPr>
+                  </m:ctrlPr>
+                </m:dPr>
+                <m:e>
+                  <m:f>
+                    <m:fPr>
+                      <m:ctrlPr>
+                        <w:rPr>
+                          <w:rFonts w:ascii="Cambria Math" w:eastAsiaTheme="minorEastAsia" w:hAnsi="Cambria Math"/>
+                          <w:i/>
+                        </w:rPr>
+                      </m:ctrlPr>
+                    </m:fPr>
+                    <m:num>
+                      <m:r>
+                        <w:rPr>
+                          <w:rFonts w:ascii="Cambria Math" w:eastAsiaTheme="minorEastAsia" w:hAnsi="Cambria Math"/>
+                        </w:rPr>
+                        <m:t>π</m:t>
+                      </m:r>
+                    </m:num>
+                    <m:den>
+                      <m:r>
+                        <w:rPr>
+                          <w:rFonts w:ascii="Cambria Math" w:eastAsiaTheme="minorEastAsia" w:hAnsi="Cambria Math"/>
+                        </w:rPr>
+                        <m:t>5</m:t>
+                      </m:r>
+                    </m:den>
+                  </m:f>
+                  <m:r>
+                    <w:rPr>
+                      <w:rFonts w:ascii="Cambria Math" w:eastAsiaTheme="minorEastAsia" w:hAnsi="Cambria Math"/>
+                    </w:rPr>
+                    <m:t>n</m:t>
+                  </m:r>
+                </m:e>
+              </m:d>
+            </m:e>
+          </m:func>
+        </m:oMath>
+      </m:oMathPara>
+    </w:p>
+    <w:p>
+      <w:pPr>
+        <w:rPr>
+          <w:rFonts w:eastAsiaTheme="minorEastAsia" w:hint="cs"/>
+          <w:rtl/>
+        </w:rPr>
+      </w:pPr>
+      <w:r>
+        <w:rPr>
+          <w:rFonts w:eastAsiaTheme="minorEastAsia" w:hint="cs"/>
+          <w:rtl/>
+        </w:rPr>
+        <w:t xml:space="preserve">עבור </w:t>
+      </w:r>
+      <w:r>
+        <w:rPr>
+          <w:rFonts w:eastAsiaTheme="minorEastAsia" w:hint="cs"/>
+          <w:b/>
+          <w:bCs/>
+          <w:rtl/>
+        </w:rPr>
+        <w:t xml:space="preserve">המסנן </w:t>
+      </w:r>
+      <m:oMath>
+        <m:sSub>
+          <m:sSubPr>
+            <m:ctrlPr>
+              <w:rPr>
+                <w:rFonts w:ascii="Cambria Math" w:eastAsiaTheme="minorEastAsia" w:hAnsi="Cambria Math"/>
+                <w:b/>
+                <w:bCs/>
+                <w:i/>
+              </w:rPr>
+            </m:ctrlPr>
+          </m:sSubPr>
+          <m:e>
+            <m:r>
+              <m:rPr>
+                <m:sty m:val="bi"/>
+              </m:rPr>
+              <w:rPr>
+                <w:rFonts w:ascii="Cambria Math" w:eastAsiaTheme="minorEastAsia" w:hAnsi="Cambria Math"/>
+              </w:rPr>
+              <m:t>h</m:t>
+            </m:r>
+          </m:e>
+          <m:sub>
+            <m:r>
+              <m:rPr>
+                <m:sty m:val="bi"/>
+              </m:rPr>
+              <w:rPr>
+                <w:rFonts w:ascii="Cambria Math" w:eastAsiaTheme="minorEastAsia" w:hAnsi="Cambria Math"/>
+              </w:rPr>
+              <m:t>4</m:t>
+            </m:r>
+          </m:sub>
+        </m:sSub>
+      </m:oMath>
+      <w:r>
+        <w:rPr>
+          <w:rFonts w:eastAsiaTheme="minorEastAsia" w:hint="cs"/>
+          <w:rtl/>
+        </w:rPr>
+        <w:t>:</w:t>
+      </w:r>
+    </w:p>
+    <w:p>
+      <w:pPr>
+        <w:rPr>
+          <w:rFonts w:eastAsiaTheme="minorEastAsia"/>
+          <w:i/>
+          <w:rtl/>
+        </w:rPr>
+      </w:pPr>
+      <m:oMathPara>
+        <m:oMath>
+          <m:r>
+            <w:rPr>
+              <w:rFonts w:ascii="Cambria Math" w:eastAsiaTheme="minorEastAsia" w:hAnsi="Cambria Math"/>
+            </w:rPr>
+            <m:t>H</m:t>
+          </m:r>
+          <m:d>
+            <m:dPr>
+              <m:ctrlPr>
+                <w:rPr>
+                  <w:rFonts w:ascii="Cambria Math" w:eastAsiaTheme="minorEastAsia" w:hAnsi="Cambria Math"/>
+                  <w:i/>
+                </w:rPr>
+              </m:ctrlPr>
+            </m:dPr>
+            <m:e>
+              <m:sSup>
+                <m:sSupPr>
+                  <m:ctrlPr>
+                    <w:rPr>
+                      <w:rFonts w:ascii="Cambria Math" w:eastAsiaTheme="minorEastAsia" w:hAnsi="Cambria Math"/>
+                      <w:i/>
+                    </w:rPr>
+                  </m:ctrlPr>
+                </m:sSupPr>
+                <m:e>
+                  <m:r>
+                    <w:rPr>
+                      <w:rFonts w:ascii="Cambria Math" w:eastAsiaTheme="minorEastAsia" w:hAnsi="Cambria Math"/>
+                    </w:rPr>
+                    <m:t>e</m:t>
+                  </m:r>
+                </m:e>
+                <m:sup>
+                  <m:r>
+                    <w:rPr>
+                      <w:rFonts w:ascii="Cambria Math" w:eastAsiaTheme="minorEastAsia" w:hAnsi="Cambria Math"/>
+                    </w:rPr>
+                    <m:t>jω</m:t>
+                  </m:r>
+                </m:sup>
+              </m:sSup>
+            </m:e>
+          </m:d>
+          <m:r>
+            <w:rPr>
+              <w:rFonts w:ascii="Cambria Math" w:eastAsiaTheme="minorEastAsia" w:hAnsi="Cambria Math"/>
+            </w:rPr>
+            <m:t>=</m:t>
+          </m:r>
+          <m:d>
+            <m:dPr>
+              <m:begChr m:val="{"/>
+              <m:endChr m:val=""/>
+              <m:ctrlPr>
+                <w:rPr>
+                  <w:rFonts w:ascii="Cambria Math" w:eastAsiaTheme="minorEastAsia" w:hAnsi="Cambria Math"/>
+                  <w:i/>
+                </w:rPr>
+              </m:ctrlPr>
+            </m:dPr>
+            <m:e>
+              <m:eqArr>
+                <m:eqArrPr>
+                  <m:ctrlPr>
+                    <w:rPr>
+                      <w:rFonts w:ascii="Cambria Math" w:eastAsiaTheme="minorEastAsia" w:hAnsi="Cambria Math"/>
+                      <w:i/>
+                    </w:rPr>
+                  </m:ctrlPr>
+                </m:eqArrPr>
+                <m:e>
+                  <m:r>
+                    <w:rPr>
+                      <w:rFonts w:ascii="Cambria Math" w:eastAsiaTheme="minorEastAsia" w:hAnsi="Cambria Math"/>
+                    </w:rPr>
+                    <m:t xml:space="preserve">1    </m:t>
+                  </m:r>
+                  <m:d>
+                    <m:dPr>
+                      <m:begChr m:val="|"/>
+                      <m:endChr m:val="|"/>
+                      <m:ctrlPr>
+                        <w:rPr>
+                          <w:rFonts w:ascii="Cambria Math" w:eastAsiaTheme="minorEastAsia" w:hAnsi="Cambria Math"/>
+                          <w:i/>
+                        </w:rPr>
+                      </m:ctrlPr>
+                    </m:dPr>
+                    <m:e>
+                      <m:r>
+                        <w:rPr>
+                          <w:rFonts w:ascii="Cambria Math" w:eastAsiaTheme="minorEastAsia" w:hAnsi="Cambria Math"/>
+                        </w:rPr>
+                        <m:t>ω</m:t>
+                      </m:r>
+                    </m:e>
+                  </m:d>
+                  <m:r>
+                    <w:rPr>
+                      <w:rFonts w:ascii="Cambria Math" w:eastAsiaTheme="minorEastAsia" w:hAnsi="Cambria Math"/>
+                    </w:rPr>
+                    <m:t>&lt;</m:t>
+                  </m:r>
+                  <m:f>
+                    <m:fPr>
+                      <m:ctrlPr>
+                        <w:rPr>
+                          <w:rFonts w:ascii="Cambria Math" w:eastAsiaTheme="minorEastAsia" w:hAnsi="Cambria Math"/>
+                          <w:i/>
+                        </w:rPr>
+                      </m:ctrlPr>
+                    </m:fPr>
+                    <m:num>
+                      <m:r>
+                        <w:rPr>
+                          <w:rFonts w:ascii="Cambria Math" w:eastAsiaTheme="minorEastAsia" w:hAnsi="Cambria Math"/>
+                        </w:rPr>
+                        <m:t>π</m:t>
+                      </m:r>
+                    </m:num>
+                    <m:den>
+                      <m:r>
+                        <w:rPr>
+                          <w:rFonts w:ascii="Cambria Math" w:eastAsiaTheme="minorEastAsia" w:hAnsi="Cambria Math"/>
+                        </w:rPr>
+                        <m:t>4</m:t>
+                      </m:r>
+                    </m:den>
+                  </m:f>
+                </m:e>
+                <m:e>
+                  <m:r>
+                    <w:rPr>
+                      <w:rFonts w:ascii="Cambria Math" w:eastAsiaTheme="minorEastAsia" w:hAnsi="Cambria Math"/>
+                    </w:rPr>
+                    <m:t>0           else</m:t>
+                  </m:r>
+                </m:e>
+              </m:eqArr>
+            </m:e>
+          </m:d>
+        </m:oMath>
+      </m:oMathPara>
+    </w:p>
+    <w:p>
+      <w:pPr>
+        <w:rPr>
+          <w:rFonts w:eastAsiaTheme="minorEastAsia" w:hint="cs"/>
+          <w:rtl/>
+        </w:rPr>
+      </w:pPr>
+      <w:r>
+        <w:rPr>
+          <w:rFonts w:eastAsiaTheme="minorEastAsia" w:hint="cs"/>
+          <w:i/>
+          <w:rtl/>
+        </w:rPr>
+        <w:t xml:space="preserve">נקודות ההלם שנמצאות בתחום בו </w:t>
+      </w:r>
+      <m:oMath>
+        <m:r>
+          <w:rPr>
+            <w:rFonts w:ascii="Cambria Math" w:eastAsiaTheme="minorEastAsia" w:hAnsi="Cambria Math"/>
+          </w:rPr>
+          <m:t>H</m:t>
+        </m:r>
+        <m:d>
+          <m:dPr>
+            <m:ctrlPr>
+              <w:rPr>
+                <w:rFonts w:ascii="Cambria Math" w:eastAsiaTheme="minorEastAsia" w:hAnsi="Cambria Math"/>
+                <w:i/>
+              </w:rPr>
+            </m:ctrlPr>
+          </m:dPr>
+          <m:e>
+            <m:sSup>
+              <m:sSupPr>
+                <m:ctrlPr>
+                  <w:rPr>
+                    <w:rFonts w:ascii="Cambria Math" w:eastAsiaTheme="minorEastAsia" w:hAnsi="Cambria Math"/>
+                    <w:i/>
+                  </w:rPr>
+                </m:ctrlPr>
+              </m:sSupPr>
+              <m:e>
+                <m:r>
+                  <w:rPr>
+                    <w:rFonts w:ascii="Cambria Math" w:eastAsiaTheme="minorEastAsia" w:hAnsi="Cambria Math"/>
+                  </w:rPr>
+                  <m:t>e</m:t>
+                </m:r>
+              </m:e>
+              <m:sup>
+                <m:r>
+                  <w:rPr>
+                    <w:rFonts w:ascii="Cambria Math" w:eastAsiaTheme="minorEastAsia" w:hAnsi="Cambria Math"/>
+                  </w:rPr>
+                  <m:t>jω</m:t>
+                </m:r>
+              </m:sup>
+            </m:sSup>
+          </m:e>
+        </m:d>
+        <m:r>
+          <w:rPr>
+            <w:rFonts w:ascii="Cambria Math" w:eastAsiaTheme="minorEastAsia" w:hAnsi="Cambria Math"/>
+          </w:rPr>
+          <m:t>=1</m:t>
+        </m:r>
+      </m:oMath>
+      <w:r>
+        <w:rPr>
+          <w:rFonts w:eastAsiaTheme="minorEastAsia" w:hint="cs"/>
+          <w:i/>
+          <w:rtl/>
+        </w:rPr>
+        <w:t xml:space="preserve"> הן </w:t>
+      </w:r>
+      <m:oMath>
+        <m:r>
+          <w:rPr>
+            <w:rFonts w:ascii="Cambria Math" w:eastAsiaTheme="minorEastAsia" w:hAnsi="Cambria Math"/>
+          </w:rPr>
+          <m:t>±</m:t>
+        </m:r>
+        <m:f>
+          <m:fPr>
+            <m:ctrlPr>
+              <w:rPr>
+                <w:rFonts w:ascii="Cambria Math" w:eastAsiaTheme="minorEastAsia" w:hAnsi="Cambria Math"/>
+                <w:i/>
+              </w:rPr>
+            </m:ctrlPr>
+          </m:fPr>
+          <m:num>
+            <m:r>
+              <w:rPr>
+                <w:rFonts w:ascii="Cambria Math" w:eastAsiaTheme="minorEastAsia" w:hAnsi="Cambria Math"/>
+              </w:rPr>
+              <m:t>π</m:t>
+            </m:r>
+          </m:num>
+          <m:den>
+            <m:r>
+              <w:rPr>
+                <w:rFonts w:ascii="Cambria Math" w:eastAsiaTheme="minorEastAsia" w:hAnsi="Cambria Math"/>
+              </w:rPr>
+              <m:t>5</m:t>
+            </m:r>
+          </m:den>
+        </m:f>
+      </m:oMath>
+      <w:r>
+        <w:rPr>
+          <w:rFonts w:eastAsiaTheme="minorEastAsia" w:hint="cs"/>
+          <w:i/>
+          <w:rtl/>
+        </w:rPr>
+        <w:t xml:space="preserve"> ולכן </w:t>
+      </w:r>
+      <w:r>
+        <w:rPr>
+          <w:rFonts w:eastAsiaTheme="minorEastAsia" w:hint="cs"/>
+          <w:rtl/>
+        </w:rPr>
+        <w:t>שתי המכפלות עם פונקציות ההלם הראשונות מתאפסות.</w:t>
+      </w:r>
+    </w:p>
+    <w:p>
+      <w:pPr>
+        <w:rPr>
+          <w:rFonts w:eastAsiaTheme="minorEastAsia"/>
+          <w:rtl/>
+        </w:rPr>
+      </w:pPr>
+      <m:oMathPara>
+        <m:oMath>
+          <m:r>
+            <w:rPr>
+              <w:rFonts w:ascii="Cambria Math" w:eastAsiaTheme="minorEastAsia" w:hAnsi="Cambria Math"/>
+            </w:rPr>
+            <m:t>Y</m:t>
+          </m:r>
+          <m:d>
+            <m:dPr>
+              <m:ctrlPr>
+                <w:rPr>
+                  <w:rFonts w:ascii="Cambria Math" w:eastAsiaTheme="minorEastAsia" w:hAnsi="Cambria Math"/>
+                  <w:i/>
+                </w:rPr>
+              </m:ctrlPr>
+            </m:dPr>
+            <m:e>
+              <m:sSup>
+                <m:sSupPr>
+                  <m:ctrlPr>
+                    <w:rPr>
+                      <w:rFonts w:ascii="Cambria Math" w:eastAsiaTheme="minorEastAsia" w:hAnsi="Cambria Math"/>
+                      <w:i/>
+                    </w:rPr>
+                  </m:ctrlPr>
+                </m:sSupPr>
+                <m:e>
+                  <m:r>
+                    <w:rPr>
+                      <w:rFonts w:ascii="Cambria Math" w:eastAsiaTheme="minorEastAsia" w:hAnsi="Cambria Math"/>
+                    </w:rPr>
+                    <m:t>e</m:t>
+                  </m:r>
+                </m:e>
+                <m:sup>
+                  <m:r>
+                    <w:rPr>
+                      <w:rFonts w:ascii="Cambria Math" w:eastAsiaTheme="minorEastAsia" w:hAnsi="Cambria Math"/>
+                    </w:rPr>
+                    <m:t>jω</m:t>
+                  </m:r>
+                </m:sup>
+              </m:sSup>
+            </m:e>
+          </m:d>
+          <m:r>
+            <w:rPr>
+              <w:rFonts w:ascii="Cambria Math" w:eastAsiaTheme="minorEastAsia" w:hAnsi="Cambria Math"/>
+            </w:rPr>
+            <m:t>=π</m:t>
+          </m:r>
+          <m:d>
+            <m:dPr>
+              <m:ctrlPr>
+                <w:rPr>
+                  <w:rFonts w:ascii="Cambria Math" w:eastAsiaTheme="minorEastAsia" w:hAnsi="Cambria Math"/>
+                  <w:i/>
+                </w:rPr>
+              </m:ctrlPr>
+            </m:dPr>
+            <m:e>
+              <m:r>
+                <w:rPr>
+                  <w:rFonts w:ascii="Cambria Math" w:eastAsiaTheme="minorEastAsia" w:hAnsi="Cambria Math"/>
+                </w:rPr>
+                <m:t>0∙δ</m:t>
+              </m:r>
+              <m:d>
+                <m:dPr>
+                  <m:ctrlPr>
+                    <w:rPr>
+                      <w:rFonts w:ascii="Cambria Math" w:eastAsiaTheme="minorEastAsia" w:hAnsi="Cambria Math"/>
+                      <w:i/>
+                    </w:rPr>
+                  </m:ctrlPr>
+                </m:dPr>
+                <m:e>
+                  <m:r>
+                    <w:rPr>
+                      <w:rFonts w:ascii="Cambria Math" w:eastAsiaTheme="minorEastAsia" w:hAnsi="Cambria Math"/>
+                    </w:rPr>
+                    <m:t>ω-</m:t>
+                  </m:r>
+                  <m:f>
+                    <m:fPr>
+                      <m:ctrlPr>
+                        <w:rPr>
+                          <w:rFonts w:ascii="Cambria Math" w:eastAsiaTheme="minorEastAsia" w:hAnsi="Cambria Math"/>
+                          <w:i/>
+                        </w:rPr>
+                      </m:ctrlPr>
+                    </m:fPr>
+                    <m:num>
+                      <m:r>
+                        <w:rPr>
+                          <w:rFonts w:ascii="Cambria Math" w:eastAsiaTheme="minorEastAsia" w:hAnsi="Cambria Math"/>
+                        </w:rPr>
+                        <m:t>2π</m:t>
+                      </m:r>
+                    </m:num>
+                    <m:den>
+                      <m:r>
+                        <w:rPr>
+                          <w:rFonts w:ascii="Cambria Math" w:eastAsiaTheme="minorEastAsia" w:hAnsi="Cambria Math"/>
+                        </w:rPr>
+                        <m:t>5</m:t>
+                      </m:r>
+                    </m:den>
+                  </m:f>
+                </m:e>
+              </m:d>
+              <m:r>
+                <w:rPr>
+                  <w:rFonts w:ascii="Cambria Math" w:eastAsiaTheme="minorEastAsia" w:hAnsi="Cambria Math"/>
+                </w:rPr>
+                <m:t>-0∙δ</m:t>
+              </m:r>
+              <m:d>
+                <m:dPr>
+                  <m:ctrlPr>
+                    <w:rPr>
+                      <w:rFonts w:ascii="Cambria Math" w:eastAsiaTheme="minorEastAsia" w:hAnsi="Cambria Math"/>
+                      <w:i/>
+                    </w:rPr>
+                  </m:ctrlPr>
+                </m:dPr>
+                <m:e>
+                  <m:r>
+                    <w:rPr>
+                      <w:rFonts w:ascii="Cambria Math" w:eastAsiaTheme="minorEastAsia" w:hAnsi="Cambria Math"/>
+                    </w:rPr>
+                    <m:t>ω+</m:t>
+                  </m:r>
+                  <m:f>
+                    <m:fPr>
+                      <m:ctrlPr>
+                        <w:rPr>
+                          <w:rFonts w:ascii="Cambria Math" w:eastAsiaTheme="minorEastAsia" w:hAnsi="Cambria Math"/>
+                          <w:i/>
+                        </w:rPr>
+                      </m:ctrlPr>
+                    </m:fPr>
+                    <m:num>
+                      <m:r>
+                        <w:rPr>
+                          <w:rFonts w:ascii="Cambria Math" w:eastAsiaTheme="minorEastAsia" w:hAnsi="Cambria Math"/>
+                        </w:rPr>
+                        <m:t>2π</m:t>
+                      </m:r>
+                    </m:num>
+                    <m:den>
+                      <m:r>
+                        <w:rPr>
+                          <w:rFonts w:ascii="Cambria Math" w:eastAsiaTheme="minorEastAsia" w:hAnsi="Cambria Math"/>
+                        </w:rPr>
+                        <m:t>5</m:t>
+                      </m:r>
+                    </m:den>
+                  </m:f>
+                </m:e>
+              </m:d>
+              <m:r>
+                <w:rPr>
+                  <w:rFonts w:ascii="Cambria Math" w:eastAsiaTheme="minorEastAsia" w:hAnsi="Cambria Math"/>
+                </w:rPr>
+                <m:t>+1∙δ</m:t>
+              </m:r>
+              <m:d>
+                <m:dPr>
+                  <m:ctrlPr>
+                    <w:rPr>
+                      <w:rFonts w:ascii="Cambria Math" w:eastAsiaTheme="minorEastAsia" w:hAnsi="Cambria Math"/>
+                      <w:i/>
+                    </w:rPr>
+                  </m:ctrlPr>
+                </m:dPr>
+                <m:e>
+                  <m:r>
+                    <w:rPr>
+                      <w:rFonts w:ascii="Cambria Math" w:eastAsiaTheme="minorEastAsia" w:hAnsi="Cambria Math"/>
+                    </w:rPr>
+                    <m:t>ω-</m:t>
+                  </m:r>
+                  <m:f>
+                    <m:fPr>
+                      <m:ctrlPr>
+                        <w:rPr>
+                          <w:rFonts w:ascii="Cambria Math" w:eastAsiaTheme="minorEastAsia" w:hAnsi="Cambria Math"/>
+                          <w:i/>
+                        </w:rPr>
+                      </m:ctrlPr>
+                    </m:fPr>
+                    <m:num>
+                      <m:r>
+                        <w:rPr>
+                          <w:rFonts w:ascii="Cambria Math" w:eastAsiaTheme="minorEastAsia" w:hAnsi="Cambria Math"/>
+                        </w:rPr>
+                        <m:t>π</m:t>
+                      </m:r>
+                    </m:num>
+                    <m:den>
+                      <m:r>
+                        <w:rPr>
+                          <w:rFonts w:ascii="Cambria Math" w:eastAsiaTheme="minorEastAsia" w:hAnsi="Cambria Math"/>
+                        </w:rPr>
+                        <m:t>5</m:t>
+                      </m:r>
+                    </m:den>
+                  </m:f>
+                </m:e>
+              </m:d>
+              <m:r>
+                <w:rPr>
+                  <w:rFonts w:ascii="Cambria Math" w:eastAsiaTheme="minorEastAsia" w:hAnsi="Cambria Math"/>
+                </w:rPr>
+                <m:t>-1∙δ</m:t>
+              </m:r>
+              <m:d>
+                <m:dPr>
+                  <m:ctrlPr>
+                    <w:rPr>
+                      <w:rFonts w:ascii="Cambria Math" w:eastAsiaTheme="minorEastAsia" w:hAnsi="Cambria Math"/>
+                      <w:i/>
+                    </w:rPr>
+                  </m:ctrlPr>
+                </m:dPr>
+                <m:e>
+                  <m:r>
+                    <w:rPr>
+                      <w:rFonts w:ascii="Cambria Math" w:eastAsiaTheme="minorEastAsia" w:hAnsi="Cambria Math"/>
+                    </w:rPr>
+                    <m:t>ω+</m:t>
+                  </m:r>
+                  <m:f>
+                    <m:fPr>
+                      <m:ctrlPr>
+                        <w:rPr>
+                          <w:rFonts w:ascii="Cambria Math" w:eastAsiaTheme="minorEastAsia" w:hAnsi="Cambria Math"/>
+                          <w:i/>
+                        </w:rPr>
+                      </m:ctrlPr>
+                    </m:fPr>
+                    <m:num>
+                      <m:r>
+                        <w:rPr>
+                          <w:rFonts w:ascii="Cambria Math" w:eastAsiaTheme="minorEastAsia" w:hAnsi="Cambria Math"/>
+                        </w:rPr>
+                        <m:t>π</m:t>
+                      </m:r>
+                    </m:num>
+                    <m:den>
+                      <m:r>
+                        <w:rPr>
+                          <w:rFonts w:ascii="Cambria Math" w:eastAsiaTheme="minorEastAsia" w:hAnsi="Cambria Math"/>
+                        </w:rPr>
+                        <m:t>5</m:t>
+                      </m:r>
+                    </m:den>
+                  </m:f>
+                </m:e>
+              </m:d>
+            </m:e>
+          </m:d>
+        </m:oMath>
+      </m:oMathPara>
+    </w:p>
+    <w:p>
+      <w:pPr>
+        <w:rPr>
+          <w:rFonts w:eastAsiaTheme="minorEastAsia"/>
+        </w:rPr>
+      </w:pPr>
+      <m:oMathPara>
+        <m:oMath>
+          <m:r>
+            <w:rPr>
+              <w:rFonts w:ascii="Cambria Math" w:eastAsiaTheme="minorEastAsia" w:hAnsi="Cambria Math"/>
+            </w:rPr>
+            <m:t>Y</m:t>
+          </m:r>
+          <m:d>
+            <m:dPr>
+              <m:ctrlPr>
+                <w:rPr>
+                  <w:rFonts w:ascii="Cambria Math" w:eastAsiaTheme="minorEastAsia" w:hAnsi="Cambria Math"/>
+                  <w:i/>
+                </w:rPr>
+              </m:ctrlPr>
+            </m:dPr>
+            <m:e>
+              <m:sSup>
+                <m:sSupPr>
+                  <m:ctrlPr>
+                    <w:rPr>
+                      <w:rFonts w:ascii="Cambria Math" w:eastAsiaTheme="minorEastAsia" w:hAnsi="Cambria Math"/>
+                      <w:i/>
+                    </w:rPr>
+                  </m:ctrlPr>
+                </m:sSupPr>
+                <m:e>
+                  <m:r>
+                    <w:rPr>
+                      <w:rFonts w:ascii="Cambria Math" w:eastAsiaTheme="minorEastAsia" w:hAnsi="Cambria Math"/>
+                    </w:rPr>
+                    <m:t>e</m:t>
+                  </m:r>
+                </m:e>
+                <m:sup>
+                  <m:r>
+                    <w:rPr>
+                      <w:rFonts w:ascii="Cambria Math" w:eastAsiaTheme="minorEastAsia" w:hAnsi="Cambria Math"/>
+                    </w:rPr>
+                    <m:t>jω</m:t>
+                  </m:r>
+                </m:sup>
+              </m:sSup>
+            </m:e>
+          </m:d>
+          <m:r>
+            <w:rPr>
+              <w:rFonts w:ascii="Cambria Math" w:eastAsiaTheme="minorEastAsia" w:hAnsi="Cambria Math"/>
+            </w:rPr>
+            <m:t>=π</m:t>
+          </m:r>
+          <m:d>
+            <m:dPr>
+              <m:ctrlPr>
+                <w:rPr>
+                  <w:rFonts w:ascii="Cambria Math" w:eastAsiaTheme="minorEastAsia" w:hAnsi="Cambria Math"/>
+                  <w:i/>
+                </w:rPr>
+              </m:ctrlPr>
+            </m:dPr>
+            <m:e>
+              <m:r>
+                <w:rPr>
+                  <w:rFonts w:ascii="Cambria Math" w:eastAsiaTheme="minorEastAsia" w:hAnsi="Cambria Math"/>
+                </w:rPr>
+                <m:t>1∙δ</m:t>
+              </m:r>
+              <m:d>
+                <m:dPr>
+                  <m:ctrlPr>
+                    <w:rPr>
+                      <w:rFonts w:ascii="Cambria Math" w:eastAsiaTheme="minorEastAsia" w:hAnsi="Cambria Math"/>
+                      <w:i/>
+                    </w:rPr>
+                  </m:ctrlPr>
+                </m:dPr>
+                <m:e>
+                  <m:r>
+                    <w:rPr>
+                      <w:rFonts w:ascii="Cambria Math" w:eastAsiaTheme="minorEastAsia" w:hAnsi="Cambria Math"/>
+                    </w:rPr>
+                    <m:t>ω-</m:t>
+                  </m:r>
+                  <m:f>
+                    <m:fPr>
+                      <m:ctrlPr>
+                        <w:rPr>
+                          <w:rFonts w:ascii="Cambria Math" w:eastAsiaTheme="minorEastAsia" w:hAnsi="Cambria Math"/>
+                          <w:i/>
+                        </w:rPr>
+                      </m:ctrlPr>
+                    </m:fPr>
+                    <m:num>
+                      <m:r>
+                        <w:rPr>
+                          <w:rFonts w:ascii="Cambria Math" w:eastAsiaTheme="minorEastAsia" w:hAnsi="Cambria Math"/>
+                        </w:rPr>
+                        <m:t>π</m:t>
+                      </m:r>
+                    </m:num>
+                    <m:den>
+                      <m:r>
+                        <w:rPr>
+                          <w:rFonts w:ascii="Cambria Math" w:eastAsiaTheme="minorEastAsia" w:hAnsi="Cambria Math"/>
+                        </w:rPr>
+                        <m:t>5</m:t>
+                      </m:r>
+                    </m:den>
+                  </m:f>
+                </m:e>
+              </m:d>
+              <m:r>
+                <w:rPr>
+                  <w:rFonts w:ascii="Cambria Math" w:eastAsiaTheme="minorEastAsia" w:hAnsi="Cambria Math"/>
+                </w:rPr>
+                <m:t>-1∙δ</m:t>
+              </m:r>
+              <m:d>
+                <m:dPr>
+                  <m:ctrlPr>
+                    <w:rPr>
+                      <w:rFonts w:ascii="Cambria Math" w:eastAsiaTheme="minorEastAsia" w:hAnsi="Cambria Math"/>
+                      <w:i/>
+                    </w:rPr>
+                  </m:ctrlPr>
+                </m:dPr>
+                <m:e>
+                  <m:r>
+                    <w:rPr>
+                      <w:rFonts w:ascii="Cambria Math" w:eastAsiaTheme="minorEastAsia" w:hAnsi="Cambria Math"/>
+                    </w:rPr>
+                    <m:t>ω+</m:t>
+                  </m:r>
+                  <m:f>
+                    <m:fPr>
+                      <m:ctrlPr>
+                        <w:rPr>
+                          <w:rFonts w:ascii="Cambria Math" w:eastAsiaTheme="minorEastAsia" w:hAnsi="Cambria Math"/>
+                          <w:i/>
+                        </w:rPr>
+                      </m:ctrlPr>
+                    </m:fPr>
+                    <m:num>
+                      <m:r>
+                        <w:rPr>
+                          <w:rFonts w:ascii="Cambria Math" w:eastAsiaTheme="minorEastAsia" w:hAnsi="Cambria Math"/>
+                        </w:rPr>
+                        <m:t>π</m:t>
+                      </m:r>
+                    </m:num>
+                    <m:den>
+                      <m:r>
+                        <w:rPr>
+                          <w:rFonts w:ascii="Cambria Math" w:eastAsiaTheme="minorEastAsia" w:hAnsi="Cambria Math"/>
+                        </w:rPr>
+                        <m:t>5</m:t>
+                      </m:r>
+                    </m:den>
+                  </m:f>
+                </m:e>
+              </m:d>
+            </m:e>
+          </m:d>
+        </m:oMath>
+      </m:oMathPara>
+    </w:p>
+    <w:p>
+      <w:pPr>
+        <w:rPr>
+          <w:rFonts w:eastAsiaTheme="minorEastAsia" w:hint="cs"/>
+          <w:rtl/>
+        </w:rPr>
+      </w:pPr>
+      <w:r>
+        <w:rPr>
+          <w:rFonts w:eastAsiaTheme="minorEastAsia" w:hint="cs"/>
+          <w:rtl/>
+        </w:rPr>
+        <w:t>ולכן:</w:t>
+      </w:r>
+    </w:p>
+    <w:p>
+      <w:pPr>
+        <w:rPr>
+          <w:rFonts w:eastAsiaTheme="minorEastAsia"/>
+          <w:rtl/>
+        </w:rPr>
+      </w:pPr>
+      <m:oMathPara>
+        <m:oMath>
+          <m:r>
+            <w:rPr>
+              <w:rFonts w:ascii="Cambria Math" w:eastAsiaTheme="minorEastAsia" w:hAnsi="Cambria Math"/>
+            </w:rPr>
+            <m:t>y</m:t>
+          </m:r>
+          <m:d>
+            <m:dPr>
+              <m:begChr m:val="["/>
+              <m:endChr m:val="]"/>
+              <m:ctrlPr>
+                <w:rPr>
+                  <w:rFonts w:ascii="Cambria Math" w:eastAsiaTheme="minorEastAsia" w:hAnsi="Cambria Math"/>
+                  <w:i/>
+                </w:rPr>
+              </m:ctrlPr>
+            </m:dPr>
+            <m:e>
+              <m:r>
+                <w:rPr>
+                  <w:rFonts w:ascii="Cambria Math" w:eastAsiaTheme="minorEastAsia" w:hAnsi="Cambria Math"/>
+                </w:rPr>
+                <m:t>n</m:t>
+              </m:r>
+            </m:e>
+          </m:d>
+          <m:r>
+            <w:rPr>
+              <w:rFonts w:ascii="Cambria Math" w:eastAsiaTheme="minorEastAsia" w:hAnsi="Cambria Math"/>
+            </w:rPr>
+            <m:t>=</m:t>
+          </m:r>
+          <m:func>
+            <m:funcPr>
+              <m:ctrlPr>
+                <w:rPr>
+                  <w:rFonts w:ascii="Cambria Math" w:eastAsiaTheme="minorEastAsia" w:hAnsi="Cambria Math"/>
+                  <w:i/>
+                </w:rPr>
+              </m:ctrlPr>
+            </m:funcPr>
+            <m:fName>
+              <m:r>
+                <m:rPr>
+                  <m:sty m:val="p"/>
+                </m:rPr>
+                <w:rPr>
+                  <w:rFonts w:ascii="Cambria Math" w:eastAsiaTheme="minorEastAsia" w:hAnsi="Cambria Math"/>
+                </w:rPr>
+                <m:t>cos</m:t>
+              </m:r>
+            </m:fName>
+            <m:e>
+              <m:d>
+                <m:dPr>
+                  <m:ctrlPr>
+                    <w:rPr>
+                      <w:rFonts w:ascii="Cambria Math" w:eastAsiaTheme="minorEastAsia" w:hAnsi="Cambria Math"/>
+                      <w:i/>
+                    </w:rPr>
+                  </m:ctrlPr>
+                </m:dPr>
+                <m:e>
+                  <m:f>
+                    <m:fPr>
+                      <m:ctrlPr>
+                        <w:rPr>
+                          <w:rFonts w:ascii="Cambria Math" w:eastAsiaTheme="minorEastAsia" w:hAnsi="Cambria Math"/>
+                          <w:i/>
+                        </w:rPr>
+                      </m:ctrlPr>
+                    </m:fPr>
+                    <m:num>
+                      <m:r>
+                        <w:rPr>
+                          <w:rFonts w:ascii="Cambria Math" w:eastAsiaTheme="minorEastAsia" w:hAnsi="Cambria Math"/>
+                        </w:rPr>
+                        <m:t>π</m:t>
+                      </m:r>
+                    </m:num>
+                    <m:den>
+                      <m:r>
+                        <w:rPr>
+                          <w:rFonts w:ascii="Cambria Math" w:eastAsiaTheme="minorEastAsia" w:hAnsi="Cambria Math"/>
+                        </w:rPr>
+                        <m:t>5</m:t>
+                      </m:r>
+                    </m:den>
+                  </m:f>
+                  <m:r>
+                    <w:rPr>
+                      <w:rFonts w:ascii="Cambria Math" w:eastAsiaTheme="minorEastAsia" w:hAnsi="Cambria Math"/>
+                    </w:rPr>
+                    <m:t>n</m:t>
+                  </m:r>
+                </m:e>
+              </m:d>
+            </m:e>
+          </m:func>
+        </m:oMath>
+      </m:oMathPara>
+    </w:p>
+    <w:p>
+      <w:pPr>
+        <w:rPr>
+          <w:rFonts w:eastAsiaTheme="minorEastAsia" w:hint="cs"/>
+          <w:rtl/>
+        </w:rPr>
+      </w:pPr>
+      <w:r>
+        <w:rPr>
+          <w:rFonts w:eastAsiaTheme="minorEastAsia" w:hint="cs"/>
+          <w:rtl/>
+        </w:rPr>
+        <w:t xml:space="preserve">עבור </w:t>
+      </w:r>
+      <w:r>
+        <w:rPr>
+          <w:rFonts w:eastAsiaTheme="minorEastAsia" w:hint="cs"/>
+          <w:b/>
+          <w:bCs/>
+          <w:rtl/>
+        </w:rPr>
+        <w:t xml:space="preserve">המסנן </w:t>
+      </w:r>
+      <m:oMath>
+        <m:sSub>
+          <m:sSubPr>
+            <m:ctrlPr>
+              <w:rPr>
+                <w:rFonts w:ascii="Cambria Math" w:eastAsiaTheme="minorEastAsia" w:hAnsi="Cambria Math"/>
+                <w:b/>
+                <w:bCs/>
+                <w:i/>
+              </w:rPr>
+            </m:ctrlPr>
+          </m:sSubPr>
+          <m:e>
+            <m:r>
+              <m:rPr>
+                <m:sty m:val="bi"/>
+              </m:rPr>
+              <w:rPr>
+                <w:rFonts w:ascii="Cambria Math" w:eastAsiaTheme="minorEastAsia" w:hAnsi="Cambria Math"/>
+              </w:rPr>
+              <m:t>h</m:t>
+            </m:r>
+          </m:e>
+          <m:sub>
+            <m:r>
+              <m:rPr>
+                <m:sty m:val="bi"/>
+              </m:rPr>
+              <w:rPr>
+                <w:rFonts w:ascii="Cambria Math" w:eastAsiaTheme="minorEastAsia" w:hAnsi="Cambria Math"/>
+              </w:rPr>
+              <m:t>6</m:t>
+            </m:r>
+          </m:sub>
+        </m:sSub>
+      </m:oMath>
+      <w:r>
+        <w:rPr>
+          <w:rFonts w:eastAsiaTheme="minorEastAsia" w:hint="cs"/>
+          <w:rtl/>
+        </w:rPr>
+        <w:t>:</w:t>
+      </w:r>
+    </w:p>
+    <w:p>
+      <w:pPr>
+        <w:rPr>
+          <w:rFonts w:eastAsiaTheme="minorEastAsia"/>
+          <w:i/>
+          <w:rtl/>
+        </w:rPr>
+      </w:pPr>
+      <m:oMathPara>
+        <m:oMath>
+          <m:r>
+            <w:rPr>
+              <w:rFonts w:ascii="Cambria Math" w:eastAsiaTheme="minorEastAsia" w:hAnsi="Cambria Math"/>
+            </w:rPr>
+            <m:t>H</m:t>
+          </m:r>
+          <m:d>
+            <m:dPr>
+              <m:ctrlPr>
+                <w:rPr>
+                  <w:rFonts w:ascii="Cambria Math" w:eastAsiaTheme="minorEastAsia" w:hAnsi="Cambria Math"/>
+                  <w:i/>
+                </w:rPr>
+              </m:ctrlPr>
+            </m:dPr>
+            <m:e>
+              <m:sSup>
+                <m:sSupPr>
+                  <m:ctrlPr>
+                    <w:rPr>
+                      <w:rFonts w:ascii="Cambria Math" w:eastAsiaTheme="minorEastAsia" w:hAnsi="Cambria Math"/>
+                      <w:i/>
+                    </w:rPr>
+                  </m:ctrlPr>
+                </m:sSupPr>
+                <m:e>
+                  <m:r>
+                    <w:rPr>
+                      <w:rFonts w:ascii="Cambria Math" w:eastAsiaTheme="minorEastAsia" w:hAnsi="Cambria Math"/>
+                    </w:rPr>
+                    <m:t>e</m:t>
+                  </m:r>
+                </m:e>
+                <m:sup>
+                  <m:r>
+                    <w:rPr>
+                      <w:rFonts w:ascii="Cambria Math" w:eastAsiaTheme="minorEastAsia" w:hAnsi="Cambria Math"/>
+                    </w:rPr>
+                    <m:t>jω</m:t>
+                  </m:r>
+                </m:sup>
+              </m:sSup>
+            </m:e>
+          </m:d>
+          <m:r>
+            <w:rPr>
+              <w:rFonts w:ascii="Cambria Math" w:eastAsiaTheme="minorEastAsia" w:hAnsi="Cambria Math"/>
+            </w:rPr>
+            <m:t>=</m:t>
+          </m:r>
+          <m:d>
+            <m:dPr>
+              <m:begChr m:val="{"/>
+              <m:endChr m:val=""/>
+              <m:ctrlPr>
+                <w:rPr>
+                  <w:rFonts w:ascii="Cambria Math" w:eastAsiaTheme="minorEastAsia" w:hAnsi="Cambria Math"/>
+                  <w:i/>
+                </w:rPr>
+              </m:ctrlPr>
+            </m:dPr>
+            <m:e>
+              <m:eqArr>
+                <m:eqArrPr>
+                  <m:ctrlPr>
+                    <w:rPr>
+                      <w:rFonts w:ascii="Cambria Math" w:eastAsiaTheme="minorEastAsia" w:hAnsi="Cambria Math"/>
+                      <w:i/>
+                    </w:rPr>
+                  </m:ctrlPr>
+                </m:eqArrPr>
+                <m:e>
+                  <m:r>
+                    <w:rPr>
+                      <w:rFonts w:ascii="Cambria Math" w:eastAsiaTheme="minorEastAsia" w:hAnsi="Cambria Math"/>
+                    </w:rPr>
+                    <m:t xml:space="preserve">1    </m:t>
+                  </m:r>
+                  <m:d>
+                    <m:dPr>
+                      <m:begChr m:val="|"/>
+                      <m:endChr m:val="|"/>
+                      <m:ctrlPr>
+                        <w:rPr>
+                          <w:rFonts w:ascii="Cambria Math" w:eastAsiaTheme="minorEastAsia" w:hAnsi="Cambria Math"/>
+                          <w:i/>
+                        </w:rPr>
+                      </m:ctrlPr>
+                    </m:dPr>
+                    <m:e>
+                      <m:r>
+                        <w:rPr>
+                          <w:rFonts w:ascii="Cambria Math" w:eastAsiaTheme="minorEastAsia" w:hAnsi="Cambria Math"/>
+                        </w:rPr>
+                        <m:t>ω</m:t>
+                      </m:r>
+                    </m:e>
+                  </m:d>
+                  <m:r>
+                    <w:rPr>
+                      <w:rFonts w:ascii="Cambria Math" w:eastAsiaTheme="minorEastAsia" w:hAnsi="Cambria Math"/>
+                    </w:rPr>
+                    <m:t>&lt;</m:t>
+                  </m:r>
+                  <m:f>
+                    <m:fPr>
+                      <m:ctrlPr>
+                        <w:rPr>
+                          <w:rFonts w:ascii="Cambria Math" w:eastAsiaTheme="minorEastAsia" w:hAnsi="Cambria Math"/>
+                          <w:i/>
+                        </w:rPr>
+                      </m:ctrlPr>
+                    </m:fPr>
+                    <m:num>
+                      <m:r>
+                        <w:rPr>
+                          <w:rFonts w:ascii="Cambria Math" w:eastAsiaTheme="minorEastAsia" w:hAnsi="Cambria Math"/>
+                        </w:rPr>
+                        <m:t>π</m:t>
+                      </m:r>
+                    </m:num>
+                    <m:den>
+                      <m:r>
+                        <w:rPr>
+                          <w:rFonts w:ascii="Cambria Math" w:eastAsiaTheme="minorEastAsia" w:hAnsi="Cambria Math"/>
+                        </w:rPr>
+                        <m:t>6</m:t>
+                      </m:r>
+                    </m:den>
+                  </m:f>
+                </m:e>
+                <m:e>
+                  <m:r>
+                    <w:rPr>
+                      <w:rFonts w:ascii="Cambria Math" w:eastAsiaTheme="minorEastAsia" w:hAnsi="Cambria Math"/>
+                    </w:rPr>
+                    <m:t>0           else</m:t>
+                  </m:r>
+                </m:e>
+              </m:eqArr>
+            </m:e>
+          </m:d>
+        </m:oMath>
+      </m:oMathPara>
+    </w:p>
+    <w:p>
+      <w:pPr>
+        <w:rPr>
+          <w:rFonts w:eastAsiaTheme="minorEastAsia" w:hint="cs"/>
+          <w:rtl/>
+        </w:rPr>
+      </w:pPr>
+      <w:r>
+        <w:rPr>
+          <w:rFonts w:eastAsiaTheme="minorEastAsia" w:hint="cs"/>
+          <w:i/>
+          <w:rtl/>
+        </w:rPr>
+        <w:t xml:space="preserve">כל נקודות ההלם </w:t>
+      </w:r>
+      <w:r>
+        <w:rPr>
+          <w:rFonts w:eastAsiaTheme="minorEastAsia" w:hint="cs"/>
+          <w:i/>
+          <w:rtl/>
+        </w:rPr>
+        <w:t xml:space="preserve">נמצאות בתחום בו </w:t>
+      </w:r>
+      <m:oMath>
+        <m:r>
+          <w:rPr>
+            <w:rFonts w:ascii="Cambria Math" w:eastAsiaTheme="minorEastAsia" w:hAnsi="Cambria Math"/>
+          </w:rPr>
+          <m:t>H</m:t>
+        </m:r>
+        <m:d>
+          <m:dPr>
+            <m:ctrlPr>
+              <w:rPr>
+                <w:rFonts w:ascii="Cambria Math" w:eastAsiaTheme="minorEastAsia" w:hAnsi="Cambria Math"/>
+                <w:i/>
+              </w:rPr>
+            </m:ctrlPr>
+          </m:dPr>
+          <m:e>
+            <m:sSup>
+              <m:sSupPr>
+                <m:ctrlPr>
+                  <w:rPr>
+                    <w:rFonts w:ascii="Cambria Math" w:eastAsiaTheme="minorEastAsia" w:hAnsi="Cambria Math"/>
+                    <w:i/>
+                  </w:rPr>
+                </m:ctrlPr>
+              </m:sSupPr>
+              <m:e>
+                <m:r>
+                  <w:rPr>
+                    <w:rFonts w:ascii="Cambria Math" w:eastAsiaTheme="minorEastAsia" w:hAnsi="Cambria Math"/>
+                  </w:rPr>
+                  <m:t>e</m:t>
+                </m:r>
+              </m:e>
+              <m:sup>
+                <m:r>
+                  <w:rPr>
+                    <w:rFonts w:ascii="Cambria Math" w:eastAsiaTheme="minorEastAsia" w:hAnsi="Cambria Math"/>
+                  </w:rPr>
+                  <m:t>jω</m:t>
+                </m:r>
+              </m:sup>
+            </m:sSup>
+          </m:e>
+        </m:d>
+        <m:r>
+          <w:rPr>
+            <w:rFonts w:ascii="Cambria Math" w:eastAsiaTheme="minorEastAsia" w:hAnsi="Cambria Math"/>
+          </w:rPr>
+          <m:t>=</m:t>
+        </m:r>
+        <m:r>
+          <w:rPr>
+            <w:rFonts w:ascii="Cambria Math" w:eastAsiaTheme="minorEastAsia" w:hAnsi="Cambria Math"/>
+          </w:rPr>
+          <m:t>0</m:t>
+        </m:r>
+      </m:oMath>
+      <w:r>
+        <w:rPr>
+          <w:rFonts w:eastAsiaTheme="minorEastAsia" w:hint="cs"/>
+          <w:i/>
+          <w:rtl/>
+        </w:rPr>
+        <w:t xml:space="preserve"> הן </w:t>
+      </w:r>
+      <m:oMath>
+        <m:r>
+          <w:rPr>
+            <w:rFonts w:ascii="Cambria Math" w:eastAsiaTheme="minorEastAsia" w:hAnsi="Cambria Math"/>
+          </w:rPr>
+          <m:t>±</m:t>
+        </m:r>
+        <m:f>
+          <m:fPr>
+            <m:ctrlPr>
+              <w:rPr>
+                <w:rFonts w:ascii="Cambria Math" w:eastAsiaTheme="minorEastAsia" w:hAnsi="Cambria Math"/>
+                <w:i/>
+              </w:rPr>
+            </m:ctrlPr>
+          </m:fPr>
+          <m:num>
+            <m:r>
+              <w:rPr>
+                <w:rFonts w:ascii="Cambria Math" w:eastAsiaTheme="minorEastAsia" w:hAnsi="Cambria Math"/>
+              </w:rPr>
+              <m:t>π</m:t>
+            </m:r>
+          </m:num>
+          <m:den>
+            <m:r>
+              <w:rPr>
+                <w:rFonts w:ascii="Cambria Math" w:eastAsiaTheme="minorEastAsia" w:hAnsi="Cambria Math"/>
+              </w:rPr>
+              <m:t>5</m:t>
+            </m:r>
+          </m:den>
+        </m:f>
+      </m:oMath>
+      <w:r>
+        <w:rPr>
+          <w:rFonts w:eastAsiaTheme="minorEastAsia" w:hint="cs"/>
+          <w:i/>
+          <w:rtl/>
+        </w:rPr>
+        <w:t xml:space="preserve"> ולכן </w:t>
+      </w:r>
+      <w:r>
+        <w:rPr>
+          <w:rFonts w:eastAsiaTheme="minorEastAsia" w:hint="cs"/>
+          <w:rtl/>
+        </w:rPr>
+        <w:t xml:space="preserve">כל </w:t>
+      </w:r>
+      <w:r>
+        <w:rPr>
+          <w:rFonts w:eastAsiaTheme="minorEastAsia" w:hint="cs"/>
+          <w:rtl/>
+        </w:rPr>
+        <w:t>המכפלות עם פונקציות ההלם מתאפסות.</w:t>
+      </w:r>
+    </w:p>
+    <w:p>
+      <w:pPr>
+        <w:rPr>
+          <w:rFonts w:eastAsiaTheme="minorEastAsia"/>
+          <w:rtl/>
+        </w:rPr>
+      </w:pPr>
+      <m:oMathPara>
+        <m:oMath>
+          <m:r>
+            <w:rPr>
+              <w:rFonts w:ascii="Cambria Math" w:eastAsiaTheme="minorEastAsia" w:hAnsi="Cambria Math"/>
+            </w:rPr>
+            <m:t>Y</m:t>
+          </m:r>
+          <m:d>
+            <m:dPr>
+              <m:ctrlPr>
+                <w:rPr>
+                  <w:rFonts w:ascii="Cambria Math" w:eastAsiaTheme="minorEastAsia" w:hAnsi="Cambria Math"/>
+                  <w:i/>
+                </w:rPr>
+              </m:ctrlPr>
+            </m:dPr>
+            <m:e>
+              <m:sSup>
+                <m:sSupPr>
+                  <m:ctrlPr>
+                    <w:rPr>
+                      <w:rFonts w:ascii="Cambria Math" w:eastAsiaTheme="minorEastAsia" w:hAnsi="Cambria Math"/>
+                      <w:i/>
+                    </w:rPr>
+                  </m:ctrlPr>
+                </m:sSupPr>
+                <m:e>
+                  <m:r>
+                    <w:rPr>
+                      <w:rFonts w:ascii="Cambria Math" w:eastAsiaTheme="minorEastAsia" w:hAnsi="Cambria Math"/>
+                    </w:rPr>
+                    <m:t>e</m:t>
+                  </m:r>
+                </m:e>
+                <m:sup>
+                  <m:r>
+                    <w:rPr>
+                      <w:rFonts w:ascii="Cambria Math" w:eastAsiaTheme="minorEastAsia" w:hAnsi="Cambria Math"/>
+                    </w:rPr>
+                    <m:t>jω</m:t>
+                  </m:r>
+                </m:sup>
+              </m:sSup>
+            </m:e>
+          </m:d>
+          <m:r>
+            <w:rPr>
+              <w:rFonts w:ascii="Cambria Math" w:eastAsiaTheme="minorEastAsia" w:hAnsi="Cambria Math"/>
+            </w:rPr>
+            <m:t>=π</m:t>
+          </m:r>
+          <m:d>
+            <m:dPr>
+              <m:ctrlPr>
+                <w:rPr>
+                  <w:rFonts w:ascii="Cambria Math" w:eastAsiaTheme="minorEastAsia" w:hAnsi="Cambria Math"/>
+                  <w:i/>
+                </w:rPr>
+              </m:ctrlPr>
+            </m:dPr>
+            <m:e>
+              <m:r>
+                <w:rPr>
+                  <w:rFonts w:ascii="Cambria Math" w:eastAsiaTheme="minorEastAsia" w:hAnsi="Cambria Math"/>
+                </w:rPr>
+                <m:t>0∙δ</m:t>
+              </m:r>
+              <m:d>
+                <m:dPr>
+                  <m:ctrlPr>
+                    <w:rPr>
+                      <w:rFonts w:ascii="Cambria Math" w:eastAsiaTheme="minorEastAsia" w:hAnsi="Cambria Math"/>
+                      <w:i/>
+                    </w:rPr>
+                  </m:ctrlPr>
+                </m:dPr>
+                <m:e>
+                  <m:r>
+                    <w:rPr>
+                      <w:rFonts w:ascii="Cambria Math" w:eastAsiaTheme="minorEastAsia" w:hAnsi="Cambria Math"/>
+                    </w:rPr>
+                    <m:t>ω-</m:t>
+                  </m:r>
+                  <m:f>
+                    <m:fPr>
+                      <m:ctrlPr>
+                        <w:rPr>
+                          <w:rFonts w:ascii="Cambria Math" w:eastAsiaTheme="minorEastAsia" w:hAnsi="Cambria Math"/>
+                          <w:i/>
+                        </w:rPr>
+                      </m:ctrlPr>
+                    </m:fPr>
+                    <m:num>
+                      <m:r>
+                        <w:rPr>
+                          <w:rFonts w:ascii="Cambria Math" w:eastAsiaTheme="minorEastAsia" w:hAnsi="Cambria Math"/>
+                        </w:rPr>
+                        <m:t>2π</m:t>
+                      </m:r>
+                    </m:num>
+                    <m:den>
+                      <m:r>
+                        <w:rPr>
+                          <w:rFonts w:ascii="Cambria Math" w:eastAsiaTheme="minorEastAsia" w:hAnsi="Cambria Math"/>
+                        </w:rPr>
+                        <m:t>5</m:t>
+                      </m:r>
+                    </m:den>
+                  </m:f>
+                </m:e>
+              </m:d>
+              <m:r>
+                <w:rPr>
+                  <w:rFonts w:ascii="Cambria Math" w:eastAsiaTheme="minorEastAsia" w:hAnsi="Cambria Math"/>
+                </w:rPr>
+                <m:t>-0∙δ</m:t>
+              </m:r>
+              <m:d>
+                <m:dPr>
+                  <m:ctrlPr>
+                    <w:rPr>
+                      <w:rFonts w:ascii="Cambria Math" w:eastAsiaTheme="minorEastAsia" w:hAnsi="Cambria Math"/>
+                      <w:i/>
+                    </w:rPr>
+                  </m:ctrlPr>
+                </m:dPr>
+                <m:e>
+                  <m:r>
+                    <w:rPr>
+                      <w:rFonts w:ascii="Cambria Math" w:eastAsiaTheme="minorEastAsia" w:hAnsi="Cambria Math"/>
+                    </w:rPr>
+                    <m:t>ω+</m:t>
+                  </m:r>
+                  <m:f>
+                    <m:fPr>
+                      <m:ctrlPr>
+                        <w:rPr>
+                          <w:rFonts w:ascii="Cambria Math" w:eastAsiaTheme="minorEastAsia" w:hAnsi="Cambria Math"/>
+                          <w:i/>
+                        </w:rPr>
+                      </m:ctrlPr>
+                    </m:fPr>
+                    <m:num>
+                      <m:r>
+                        <w:rPr>
+                          <w:rFonts w:ascii="Cambria Math" w:eastAsiaTheme="minorEastAsia" w:hAnsi="Cambria Math"/>
+                        </w:rPr>
+                        <m:t>2π</m:t>
+                      </m:r>
+                    </m:num>
+                    <m:den>
+                      <m:r>
+                        <w:rPr>
+                          <w:rFonts w:ascii="Cambria Math" w:eastAsiaTheme="minorEastAsia" w:hAnsi="Cambria Math"/>
+                        </w:rPr>
+                        <m:t>5</m:t>
+                      </m:r>
+                    </m:den>
+                  </m:f>
+                </m:e>
+              </m:d>
+              <m:r>
+                <w:rPr>
+                  <w:rFonts w:ascii="Cambria Math" w:eastAsiaTheme="minorEastAsia" w:hAnsi="Cambria Math"/>
+                </w:rPr>
+                <m:t>+</m:t>
+              </m:r>
+              <m:r>
+                <w:rPr>
+                  <w:rFonts w:ascii="Cambria Math" w:eastAsiaTheme="minorEastAsia" w:hAnsi="Cambria Math"/>
+                </w:rPr>
+                <m:t>0</m:t>
+              </m:r>
+              <m:r>
+                <w:rPr>
+                  <w:rFonts w:ascii="Cambria Math" w:eastAsiaTheme="minorEastAsia" w:hAnsi="Cambria Math"/>
+                </w:rPr>
+                <m:t>∙δ</m:t>
+              </m:r>
+              <m:d>
+                <m:dPr>
+                  <m:ctrlPr>
+                    <w:rPr>
+                      <w:rFonts w:ascii="Cambria Math" w:eastAsiaTheme="minorEastAsia" w:hAnsi="Cambria Math"/>
+                      <w:i/>
+                    </w:rPr>
+                  </m:ctrlPr>
+                </m:dPr>
+                <m:e>
+                  <m:r>
+                    <w:rPr>
+                      <w:rFonts w:ascii="Cambria Math" w:eastAsiaTheme="minorEastAsia" w:hAnsi="Cambria Math"/>
+                    </w:rPr>
+                    <m:t>ω-</m:t>
+                  </m:r>
+                  <m:f>
+                    <m:fPr>
+                      <m:ctrlPr>
+                        <w:rPr>
+                          <w:rFonts w:ascii="Cambria Math" w:eastAsiaTheme="minorEastAsia" w:hAnsi="Cambria Math"/>
+                          <w:i/>
+                        </w:rPr>
+                      </m:ctrlPr>
+                    </m:fPr>
+                    <m:num>
+                      <m:r>
+                        <w:rPr>
+                          <w:rFonts w:ascii="Cambria Math" w:eastAsiaTheme="minorEastAsia" w:hAnsi="Cambria Math"/>
+                        </w:rPr>
+                        <m:t>π</m:t>
+                      </m:r>
+                    </m:num>
+                    <m:den>
+                      <m:r>
+                        <w:rPr>
+                          <w:rFonts w:ascii="Cambria Math" w:eastAsiaTheme="minorEastAsia" w:hAnsi="Cambria Math"/>
+                        </w:rPr>
+                        <m:t>5</m:t>
+                      </m:r>
+                    </m:den>
+                  </m:f>
+                </m:e>
+              </m:d>
+              <m:r>
+                <w:rPr>
+                  <w:rFonts w:ascii="Cambria Math" w:eastAsiaTheme="minorEastAsia" w:hAnsi="Cambria Math"/>
+                </w:rPr>
+                <m:t>-</m:t>
+              </m:r>
+              <m:r>
+                <w:rPr>
+                  <w:rFonts w:ascii="Cambria Math" w:eastAsiaTheme="minorEastAsia" w:hAnsi="Cambria Math"/>
+                </w:rPr>
+                <m:t>0</m:t>
+              </m:r>
+              <m:r>
+                <w:rPr>
+                  <w:rFonts w:ascii="Cambria Math" w:eastAsiaTheme="minorEastAsia" w:hAnsi="Cambria Math"/>
+                </w:rPr>
+                <m:t>∙δ</m:t>
+              </m:r>
+              <m:d>
+                <m:dPr>
+                  <m:ctrlPr>
+                    <w:rPr>
+                      <w:rFonts w:ascii="Cambria Math" w:eastAsiaTheme="minorEastAsia" w:hAnsi="Cambria Math"/>
+                      <w:i/>
+                    </w:rPr>
+                  </m:ctrlPr>
+                </m:dPr>
+                <m:e>
+                  <m:r>
+                    <w:rPr>
+                      <w:rFonts w:ascii="Cambria Math" w:eastAsiaTheme="minorEastAsia" w:hAnsi="Cambria Math"/>
+                    </w:rPr>
+                    <m:t>ω+</m:t>
+                  </m:r>
+                  <m:f>
+                    <m:fPr>
+                      <m:ctrlPr>
+                        <w:rPr>
+                          <w:rFonts w:ascii="Cambria Math" w:eastAsiaTheme="minorEastAsia" w:hAnsi="Cambria Math"/>
+                          <w:i/>
+                        </w:rPr>
+                      </m:ctrlPr>
+                    </m:fPr>
+                    <m:num>
+                      <m:r>
+                        <w:rPr>
+                          <w:rFonts w:ascii="Cambria Math" w:eastAsiaTheme="minorEastAsia" w:hAnsi="Cambria Math"/>
+                        </w:rPr>
+                        <m:t>π</m:t>
+                      </m:r>
+                    </m:num>
+                    <m:den>
+                      <m:r>
+                        <w:rPr>
+                          <w:rFonts w:ascii="Cambria Math" w:eastAsiaTheme="minorEastAsia" w:hAnsi="Cambria Math"/>
+                        </w:rPr>
+                        <m:t>5</m:t>
+                      </m:r>
+                    </m:den>
+                  </m:f>
+                </m:e>
+              </m:d>
+            </m:e>
+          </m:d>
+        </m:oMath>
+      </m:oMathPara>
+    </w:p>
+    <w:p>
+      <w:pPr>
+        <w:rPr>
+          <w:rFonts w:eastAsiaTheme="minorEastAsia"/>
+        </w:rPr>
+      </w:pPr>
+      <m:oMathPara>
+        <m:oMath>
+          <m:r>
+            <w:rPr>
+              <w:rFonts w:ascii="Cambria Math" w:eastAsiaTheme="minorEastAsia" w:hAnsi="Cambria Math"/>
+            </w:rPr>
+            <m:t>Y</m:t>
+          </m:r>
+          <m:d>
+            <m:dPr>
+              <m:ctrlPr>
+                <w:rPr>
+                  <w:rFonts w:ascii="Cambria Math" w:eastAsiaTheme="minorEastAsia" w:hAnsi="Cambria Math"/>
+                  <w:i/>
+                </w:rPr>
+              </m:ctrlPr>
+            </m:dPr>
+            <m:e>
+              <m:sSup>
+                <m:sSupPr>
+                  <m:ctrlPr>
+                    <w:rPr>
+                      <w:rFonts w:ascii="Cambria Math" w:eastAsiaTheme="minorEastAsia" w:hAnsi="Cambria Math"/>
+                      <w:i/>
+                    </w:rPr>
+                  </m:ctrlPr>
+                </m:sSupPr>
+                <m:e>
+                  <m:r>
+                    <w:rPr>
+                      <w:rFonts w:ascii="Cambria Math" w:eastAsiaTheme="minorEastAsia" w:hAnsi="Cambria Math"/>
+                    </w:rPr>
+                    <m:t>e</m:t>
+                  </m:r>
+                </m:e>
+                <m:sup>
+                  <m:r>
+                    <w:rPr>
+                      <w:rFonts w:ascii="Cambria Math" w:eastAsiaTheme="minorEastAsia" w:hAnsi="Cambria Math"/>
+                    </w:rPr>
+                    <m:t>jω</m:t>
+                  </m:r>
+                </m:sup>
+              </m:sSup>
+            </m:e>
+          </m:d>
+          <m:r>
+            <w:rPr>
+              <w:rFonts w:ascii="Cambria Math" w:eastAsiaTheme="minorEastAsia" w:hAnsi="Cambria Math"/>
+            </w:rPr>
+            <m:t>=</m:t>
+          </m:r>
+          <m:r>
+            <w:rPr>
+              <w:rFonts w:ascii="Cambria Math" w:eastAsiaTheme="minorEastAsia" w:hAnsi="Cambria Math"/>
+            </w:rPr>
+            <m:t>0</m:t>
+          </m:r>
+        </m:oMath>
+      </m:oMathPara>
+    </w:p>
+    <w:p>
+      <w:pPr>
+        <w:rPr>
+          <w:rFonts w:eastAsiaTheme="minorEastAsia" w:hint="cs"/>
+          <w:rtl/>
+        </w:rPr>
+      </w:pPr>
+      <w:r>
+        <w:rPr>
+          <w:rFonts w:eastAsiaTheme="minorEastAsia" w:hint="cs"/>
+          <w:rtl/>
+        </w:rPr>
+        <w:t>ולכן:</w:t>
+      </w:r>
+    </w:p>
+    <w:p>
+      <w:pPr>
+        <w:rPr>
+          <w:rFonts w:eastAsiaTheme="minorEastAsia"/>
+          <w:rtl/>
+        </w:rPr>
+      </w:pPr>
+      <m:oMathPara>
+        <m:oMath>
+          <m:r>
+            <w:rPr>
+              <w:rFonts w:ascii="Cambria Math" w:eastAsiaTheme="minorEastAsia" w:hAnsi="Cambria Math"/>
+            </w:rPr>
+            <w:lastRenderedPageBreak/>
+            <m:t>y</m:t>
+          </m:r>
+          <m:d>
+            <m:dPr>
+              <m:begChr m:val="["/>
+              <m:endChr m:val="]"/>
+              <m:ctrlPr>
+                <w:rPr>
+                  <w:rFonts w:ascii="Cambria Math" w:eastAsiaTheme="minorEastAsia" w:hAnsi="Cambria Math"/>
+                  <w:i/>
+                </w:rPr>
+              </m:ctrlPr>
+            </m:dPr>
+            <m:e>
+              <m:r>
+                <w:rPr>
+                  <w:rFonts w:ascii="Cambria Math" w:eastAsiaTheme="minorEastAsia" w:hAnsi="Cambria Math"/>
+                </w:rPr>
+                <m:t>n</m:t>
+              </m:r>
+            </m:e>
+          </m:d>
+          <m:r>
+            <w:rPr>
+              <w:rFonts w:ascii="Cambria Math" w:eastAsiaTheme="minorEastAsia" w:hAnsi="Cambria Math"/>
+            </w:rPr>
+            <m:t>=</m:t>
+          </m:r>
+          <m:r>
+            <w:rPr>
+              <w:rFonts w:ascii="Cambria Math" w:eastAsiaTheme="minorEastAsia" w:hAnsi="Cambria Math"/>
+            </w:rPr>
+            <m:t>0</m:t>
+          </m:r>
+        </m:oMath>
+      </m:oMathPara>
       <w:bookmarkStart w:id="0" w:name="_GoBack"/>
       <w:bookmarkEnd w:id="0"/>
+    </w:p>
+    <w:p>
+      <w:pPr>
+        <w:rPr>
+          <w:rFonts w:eastAsiaTheme="minorEastAsia" w:hint="cs"/>
+          <w:rtl/>
+        </w:rPr>
+      </w:pPr>
+    </w:p>
+    <w:p>
+      <w:pPr>
+        <w:rPr>
+          <w:rFonts w:eastAsiaTheme="minorEastAsia" w:hint="cs"/>
+          <w:rtl/>
+        </w:rPr>
+      </w:pPr>
+    </w:p>
+    <w:p>
+      <w:pPr>
+        <w:rPr>
+          <w:rFonts w:eastAsiaTheme="minorEastAsia" w:hint="cs"/>
+          <w:rtl/>
+        </w:rPr>
+      </w:pPr>
     </w:p>
     <w:sectPr>
       <w:pgSz w:w="11906" w:h="16838"/>

</xml_diff>

<commit_message>
finished B section draft
</commit_message>
<xml_diff>
--- a/אותות ומערכות תרגיל מסכם - לירון כהן ויובל מור.docx
+++ b/אותות ומערכות תרגיל מסכם - לירון כהן ויובל מור.docx
@@ -7064,7 +7064,7 @@
     <w:p>
       <w:pPr>
         <w:rPr>
-          <w:rFonts w:eastAsiaTheme="minorEastAsia"/>
+          <w:rFonts w:eastAsiaTheme="minorEastAsia" w:hint="cs"/>
           <w:rtl/>
         </w:rPr>
       </w:pPr>
@@ -7380,6 +7380,274 @@
               </m:d>
             </m:e>
           </m:d>
+          <m:r>
+            <w:rPr>
+              <w:rFonts w:ascii="Cambria Math" w:eastAsiaTheme="minorEastAsia" w:hAnsi="Cambria Math"/>
+            </w:rPr>
+            <m:t>=</m:t>
+          </m:r>
+          <m:r>
+            <w:rPr>
+              <w:rFonts w:ascii="Cambria Math" w:eastAsiaTheme="minorEastAsia" w:hAnsi="Cambria Math"/>
+            </w:rPr>
+            <m:t>Y</m:t>
+          </m:r>
+          <m:d>
+            <m:dPr>
+              <m:ctrlPr>
+                <w:rPr>
+                  <w:rFonts w:ascii="Cambria Math" w:eastAsiaTheme="minorEastAsia" w:hAnsi="Cambria Math"/>
+                  <w:i/>
+                </w:rPr>
+              </m:ctrlPr>
+            </m:dPr>
+            <m:e>
+              <m:sSup>
+                <m:sSupPr>
+                  <m:ctrlPr>
+                    <w:rPr>
+                      <w:rFonts w:ascii="Cambria Math" w:eastAsiaTheme="minorEastAsia" w:hAnsi="Cambria Math"/>
+                      <w:i/>
+                    </w:rPr>
+                  </m:ctrlPr>
+                </m:sSupPr>
+                <m:e>
+                  <m:r>
+                    <w:rPr>
+                      <w:rFonts w:ascii="Cambria Math" w:eastAsiaTheme="minorEastAsia" w:hAnsi="Cambria Math"/>
+                    </w:rPr>
+                    <m:t>e</m:t>
+                  </m:r>
+                </m:e>
+                <m:sup>
+                  <m:r>
+                    <w:rPr>
+                      <w:rFonts w:ascii="Cambria Math" w:eastAsiaTheme="minorEastAsia" w:hAnsi="Cambria Math"/>
+                    </w:rPr>
+                    <m:t>jω</m:t>
+                  </m:r>
+                </m:sup>
+              </m:sSup>
+            </m:e>
+          </m:d>
+          <m:r>
+            <w:rPr>
+              <w:rFonts w:ascii="Cambria Math" w:eastAsiaTheme="minorEastAsia" w:hAnsi="Cambria Math"/>
+            </w:rPr>
+            <m:t>=π</m:t>
+          </m:r>
+          <m:d>
+            <m:dPr>
+              <m:ctrlPr>
+                <w:rPr>
+                  <w:rFonts w:ascii="Cambria Math" w:eastAsiaTheme="minorEastAsia" w:hAnsi="Cambria Math"/>
+                  <w:i/>
+                </w:rPr>
+              </m:ctrlPr>
+            </m:dPr>
+            <m:e>
+              <m:r>
+                <w:rPr>
+                  <w:rFonts w:ascii="Cambria Math" w:eastAsiaTheme="minorEastAsia" w:hAnsi="Cambria Math"/>
+                </w:rPr>
+                <m:t>δ</m:t>
+              </m:r>
+              <m:d>
+                <m:dPr>
+                  <m:ctrlPr>
+                    <w:rPr>
+                      <w:rFonts w:ascii="Cambria Math" w:eastAsiaTheme="minorEastAsia" w:hAnsi="Cambria Math"/>
+                      <w:i/>
+                    </w:rPr>
+                  </m:ctrlPr>
+                </m:dPr>
+                <m:e>
+                  <m:r>
+                    <w:rPr>
+                      <w:rFonts w:ascii="Cambria Math" w:eastAsiaTheme="minorEastAsia" w:hAnsi="Cambria Math"/>
+                    </w:rPr>
+                    <m:t>ω-</m:t>
+                  </m:r>
+                  <m:f>
+                    <m:fPr>
+                      <m:ctrlPr>
+                        <w:rPr>
+                          <w:rFonts w:ascii="Cambria Math" w:eastAsiaTheme="minorEastAsia" w:hAnsi="Cambria Math"/>
+                          <w:i/>
+                        </w:rPr>
+                      </m:ctrlPr>
+                    </m:fPr>
+                    <m:num>
+                      <m:r>
+                        <w:rPr>
+                          <w:rFonts w:ascii="Cambria Math" w:eastAsiaTheme="minorEastAsia" w:hAnsi="Cambria Math"/>
+                        </w:rPr>
+                        <m:t>2π</m:t>
+                      </m:r>
+                    </m:num>
+                    <m:den>
+                      <m:r>
+                        <w:rPr>
+                          <w:rFonts w:ascii="Cambria Math" w:eastAsiaTheme="minorEastAsia" w:hAnsi="Cambria Math"/>
+                        </w:rPr>
+                        <m:t>5</m:t>
+                      </m:r>
+                    </m:den>
+                  </m:f>
+                </m:e>
+              </m:d>
+              <m:r>
+                <w:rPr>
+                  <w:rFonts w:ascii="Cambria Math" w:eastAsiaTheme="minorEastAsia" w:hAnsi="Cambria Math"/>
+                </w:rPr>
+                <m:t>-δ</m:t>
+              </m:r>
+              <m:d>
+                <m:dPr>
+                  <m:ctrlPr>
+                    <w:rPr>
+                      <w:rFonts w:ascii="Cambria Math" w:eastAsiaTheme="minorEastAsia" w:hAnsi="Cambria Math"/>
+                      <w:i/>
+                    </w:rPr>
+                  </m:ctrlPr>
+                </m:dPr>
+                <m:e>
+                  <m:r>
+                    <w:rPr>
+                      <w:rFonts w:ascii="Cambria Math" w:eastAsiaTheme="minorEastAsia" w:hAnsi="Cambria Math"/>
+                    </w:rPr>
+                    <m:t>ω+</m:t>
+                  </m:r>
+                  <m:f>
+                    <m:fPr>
+                      <m:ctrlPr>
+                        <w:rPr>
+                          <w:rFonts w:ascii="Cambria Math" w:eastAsiaTheme="minorEastAsia" w:hAnsi="Cambria Math"/>
+                          <w:i/>
+                        </w:rPr>
+                      </m:ctrlPr>
+                    </m:fPr>
+                    <m:num>
+                      <m:r>
+                        <w:rPr>
+                          <w:rFonts w:ascii="Cambria Math" w:eastAsiaTheme="minorEastAsia" w:hAnsi="Cambria Math"/>
+                        </w:rPr>
+                        <m:t>2π</m:t>
+                      </m:r>
+                    </m:num>
+                    <m:den>
+                      <m:r>
+                        <w:rPr>
+                          <w:rFonts w:ascii="Cambria Math" w:eastAsiaTheme="minorEastAsia" w:hAnsi="Cambria Math"/>
+                        </w:rPr>
+                        <m:t>5</m:t>
+                      </m:r>
+                    </m:den>
+                  </m:f>
+                </m:e>
+              </m:d>
+              <m:r>
+                <w:rPr>
+                  <w:rFonts w:ascii="Cambria Math" w:eastAsiaTheme="minorEastAsia" w:hAnsi="Cambria Math"/>
+                </w:rPr>
+                <m:t>+δ</m:t>
+              </m:r>
+              <m:d>
+                <m:dPr>
+                  <m:ctrlPr>
+                    <w:rPr>
+                      <w:rFonts w:ascii="Cambria Math" w:eastAsiaTheme="minorEastAsia" w:hAnsi="Cambria Math"/>
+                      <w:i/>
+                    </w:rPr>
+                  </m:ctrlPr>
+                </m:dPr>
+                <m:e>
+                  <m:r>
+                    <w:rPr>
+                      <w:rFonts w:ascii="Cambria Math" w:eastAsiaTheme="minorEastAsia" w:hAnsi="Cambria Math"/>
+                    </w:rPr>
+                    <m:t>ω-</m:t>
+                  </m:r>
+                  <m:f>
+                    <m:fPr>
+                      <m:ctrlPr>
+                        <w:rPr>
+                          <w:rFonts w:ascii="Cambria Math" w:eastAsiaTheme="minorEastAsia" w:hAnsi="Cambria Math"/>
+                          <w:i/>
+                        </w:rPr>
+                      </m:ctrlPr>
+                    </m:fPr>
+                    <m:num>
+                      <m:r>
+                        <w:rPr>
+                          <w:rFonts w:ascii="Cambria Math" w:eastAsiaTheme="minorEastAsia" w:hAnsi="Cambria Math"/>
+                        </w:rPr>
+                        <m:t>π</m:t>
+                      </m:r>
+                    </m:num>
+                    <m:den>
+                      <m:r>
+                        <w:rPr>
+                          <w:rFonts w:ascii="Cambria Math" w:eastAsiaTheme="minorEastAsia" w:hAnsi="Cambria Math"/>
+                        </w:rPr>
+                        <m:t>5</m:t>
+                      </m:r>
+                    </m:den>
+                  </m:f>
+                </m:e>
+              </m:d>
+              <m:r>
+                <w:rPr>
+                  <w:rFonts w:ascii="Cambria Math" w:eastAsiaTheme="minorEastAsia" w:hAnsi="Cambria Math"/>
+                </w:rPr>
+                <m:t>-δ</m:t>
+              </m:r>
+              <m:d>
+                <m:dPr>
+                  <m:ctrlPr>
+                    <w:rPr>
+                      <w:rFonts w:ascii="Cambria Math" w:eastAsiaTheme="minorEastAsia" w:hAnsi="Cambria Math"/>
+                      <w:i/>
+                    </w:rPr>
+                  </m:ctrlPr>
+                </m:dPr>
+                <m:e>
+                  <m:r>
+                    <w:rPr>
+                      <w:rFonts w:ascii="Cambria Math" w:eastAsiaTheme="minorEastAsia" w:hAnsi="Cambria Math"/>
+                    </w:rPr>
+                    <m:t>ω+</m:t>
+                  </m:r>
+                  <m:f>
+                    <m:fPr>
+                      <m:ctrlPr>
+                        <w:rPr>
+                          <w:rFonts w:ascii="Cambria Math" w:eastAsiaTheme="minorEastAsia" w:hAnsi="Cambria Math"/>
+                          <w:i/>
+                        </w:rPr>
+                      </m:ctrlPr>
+                    </m:fPr>
+                    <m:num>
+                      <m:r>
+                        <w:rPr>
+                          <w:rFonts w:ascii="Cambria Math" w:eastAsiaTheme="minorEastAsia" w:hAnsi="Cambria Math"/>
+                        </w:rPr>
+                        <m:t>π</m:t>
+                      </m:r>
+                    </m:num>
+                    <m:den>
+                      <m:r>
+                        <w:rPr>
+                          <w:rFonts w:ascii="Cambria Math" w:eastAsiaTheme="minorEastAsia" w:hAnsi="Cambria Math"/>
+                        </w:rPr>
+                        <m:t>5</m:t>
+                      </m:r>
+                    </m:den>
+                  </m:f>
+                </m:e>
+              </m:d>
+            </m:e>
+          </m:d>
         </m:oMath>
       </m:oMathPara>
     </w:p>
@@ -7390,11 +7658,14 @@
           <w:rtl/>
         </w:rPr>
       </w:pPr>
+      <w:bookmarkStart w:id="0" w:name="_GoBack"/>
+      <w:bookmarkEnd w:id="0"/>
       <w:r>
         <w:rPr>
           <w:rFonts w:eastAsiaTheme="minorEastAsia" w:hint="cs"/>
           <w:rtl/>
         </w:rPr>
+        <w:lastRenderedPageBreak/>
         <w:t>ולכן:</w:t>
       </w:r>
     </w:p>
@@ -7411,7 +7682,6 @@
             <w:rPr>
               <w:rFonts w:ascii="Cambria Math" w:eastAsiaTheme="minorEastAsia" w:hAnsi="Cambria Math"/>
             </w:rPr>
-            <w:lastRenderedPageBreak/>
             <m:t>y</m:t>
           </m:r>
           <m:d>
@@ -8309,6 +8579,7 @@
       <w:pPr>
         <w:rPr>
           <w:rFonts w:eastAsiaTheme="minorEastAsia"/>
+          <w:i/>
         </w:rPr>
       </w:pPr>
       <m:oMathPara>
@@ -8428,6 +8699,130 @@
                   <w:rFonts w:ascii="Cambria Math" w:eastAsiaTheme="minorEastAsia" w:hAnsi="Cambria Math"/>
                 </w:rPr>
                 <m:t>-1∙δ</m:t>
+              </m:r>
+              <m:d>
+                <m:dPr>
+                  <m:ctrlPr>
+                    <w:rPr>
+                      <w:rFonts w:ascii="Cambria Math" w:eastAsiaTheme="minorEastAsia" w:hAnsi="Cambria Math"/>
+                      <w:i/>
+                    </w:rPr>
+                  </m:ctrlPr>
+                </m:dPr>
+                <m:e>
+                  <m:r>
+                    <w:rPr>
+                      <w:rFonts w:ascii="Cambria Math" w:eastAsiaTheme="minorEastAsia" w:hAnsi="Cambria Math"/>
+                    </w:rPr>
+                    <m:t>ω+</m:t>
+                  </m:r>
+                  <m:f>
+                    <m:fPr>
+                      <m:ctrlPr>
+                        <w:rPr>
+                          <w:rFonts w:ascii="Cambria Math" w:eastAsiaTheme="minorEastAsia" w:hAnsi="Cambria Math"/>
+                          <w:i/>
+                        </w:rPr>
+                      </m:ctrlPr>
+                    </m:fPr>
+                    <m:num>
+                      <m:r>
+                        <w:rPr>
+                          <w:rFonts w:ascii="Cambria Math" w:eastAsiaTheme="minorEastAsia" w:hAnsi="Cambria Math"/>
+                        </w:rPr>
+                        <m:t>π</m:t>
+                      </m:r>
+                    </m:num>
+                    <m:den>
+                      <m:r>
+                        <w:rPr>
+                          <w:rFonts w:ascii="Cambria Math" w:eastAsiaTheme="minorEastAsia" w:hAnsi="Cambria Math"/>
+                        </w:rPr>
+                        <m:t>5</m:t>
+                      </m:r>
+                    </m:den>
+                  </m:f>
+                </m:e>
+              </m:d>
+            </m:e>
+          </m:d>
+          <m:r>
+            <w:rPr>
+              <w:rFonts w:ascii="Cambria Math" w:eastAsiaTheme="minorEastAsia" w:hAnsi="Cambria Math"/>
+            </w:rPr>
+            <m:t>=</m:t>
+          </m:r>
+          <m:r>
+            <w:rPr>
+              <w:rFonts w:ascii="Cambria Math" w:eastAsiaTheme="minorEastAsia" w:hAnsi="Cambria Math"/>
+            </w:rPr>
+            <m:t>π</m:t>
+          </m:r>
+          <m:d>
+            <m:dPr>
+              <m:ctrlPr>
+                <w:rPr>
+                  <w:rFonts w:ascii="Cambria Math" w:eastAsiaTheme="minorEastAsia" w:hAnsi="Cambria Math"/>
+                  <w:i/>
+                </w:rPr>
+              </m:ctrlPr>
+            </m:dPr>
+            <m:e>
+              <m:r>
+                <w:rPr>
+                  <w:rFonts w:ascii="Cambria Math" w:eastAsiaTheme="minorEastAsia" w:hAnsi="Cambria Math"/>
+                </w:rPr>
+                <m:t>δ</m:t>
+              </m:r>
+              <m:d>
+                <m:dPr>
+                  <m:ctrlPr>
+                    <w:rPr>
+                      <w:rFonts w:ascii="Cambria Math" w:eastAsiaTheme="minorEastAsia" w:hAnsi="Cambria Math"/>
+                      <w:i/>
+                    </w:rPr>
+                  </m:ctrlPr>
+                </m:dPr>
+                <m:e>
+                  <m:r>
+                    <w:rPr>
+                      <w:rFonts w:ascii="Cambria Math" w:eastAsiaTheme="minorEastAsia" w:hAnsi="Cambria Math"/>
+                    </w:rPr>
+                    <m:t>ω-</m:t>
+                  </m:r>
+                  <m:f>
+                    <m:fPr>
+                      <m:ctrlPr>
+                        <w:rPr>
+                          <w:rFonts w:ascii="Cambria Math" w:eastAsiaTheme="minorEastAsia" w:hAnsi="Cambria Math"/>
+                          <w:i/>
+                        </w:rPr>
+                      </m:ctrlPr>
+                    </m:fPr>
+                    <m:num>
+                      <m:r>
+                        <w:rPr>
+                          <w:rFonts w:ascii="Cambria Math" w:eastAsiaTheme="minorEastAsia" w:hAnsi="Cambria Math"/>
+                        </w:rPr>
+                        <m:t>π</m:t>
+                      </m:r>
+                    </m:num>
+                    <m:den>
+                      <m:r>
+                        <w:rPr>
+                          <w:rFonts w:ascii="Cambria Math" w:eastAsiaTheme="minorEastAsia" w:hAnsi="Cambria Math"/>
+                        </w:rPr>
+                        <m:t>5</m:t>
+                      </m:r>
+                    </m:den>
+                  </m:f>
+                </m:e>
+              </m:d>
+              <m:r>
+                <w:rPr>
+                  <w:rFonts w:ascii="Cambria Math" w:eastAsiaTheme="minorEastAsia" w:hAnsi="Cambria Math"/>
+                </w:rPr>
+                <m:t>-δ</m:t>
               </m:r>
               <m:d>
                 <m:dPr>
@@ -9228,7 +9623,7 @@
     <w:p>
       <w:pPr>
         <w:rPr>
-          <w:rFonts w:eastAsiaTheme="minorEastAsia"/>
+          <w:rFonts w:eastAsiaTheme="minorEastAsia" w:hint="cs"/>
         </w:rPr>
       </w:pPr>
       <m:oMathPara>
@@ -9348,6 +9743,174 @@
                   <w:rFonts w:ascii="Cambria Math" w:eastAsiaTheme="minorEastAsia" w:hAnsi="Cambria Math"/>
                 </w:rPr>
                 <m:t>-1∙δ</m:t>
+              </m:r>
+              <m:d>
+                <m:dPr>
+                  <m:ctrlPr>
+                    <w:rPr>
+                      <w:rFonts w:ascii="Cambria Math" w:eastAsiaTheme="minorEastAsia" w:hAnsi="Cambria Math"/>
+                      <w:i/>
+                    </w:rPr>
+                  </m:ctrlPr>
+                </m:dPr>
+                <m:e>
+                  <m:r>
+                    <w:rPr>
+                      <w:rFonts w:ascii="Cambria Math" w:eastAsiaTheme="minorEastAsia" w:hAnsi="Cambria Math"/>
+                    </w:rPr>
+                    <m:t>ω+</m:t>
+                  </m:r>
+                  <m:f>
+                    <m:fPr>
+                      <m:ctrlPr>
+                        <w:rPr>
+                          <w:rFonts w:ascii="Cambria Math" w:eastAsiaTheme="minorEastAsia" w:hAnsi="Cambria Math"/>
+                          <w:i/>
+                        </w:rPr>
+                      </m:ctrlPr>
+                    </m:fPr>
+                    <m:num>
+                      <m:r>
+                        <w:rPr>
+                          <w:rFonts w:ascii="Cambria Math" w:eastAsiaTheme="minorEastAsia" w:hAnsi="Cambria Math"/>
+                        </w:rPr>
+                        <m:t>π</m:t>
+                      </m:r>
+                    </m:num>
+                    <m:den>
+                      <m:r>
+                        <w:rPr>
+                          <w:rFonts w:ascii="Cambria Math" w:eastAsiaTheme="minorEastAsia" w:hAnsi="Cambria Math"/>
+                        </w:rPr>
+                        <m:t>5</m:t>
+                      </m:r>
+                    </m:den>
+                  </m:f>
+                </m:e>
+              </m:d>
+            </m:e>
+          </m:d>
+          <m:r>
+            <w:rPr>
+              <w:rFonts w:ascii="Cambria Math" w:eastAsiaTheme="minorEastAsia" w:hAnsi="Cambria Math"/>
+            </w:rPr>
+            <m:t>=</m:t>
+          </m:r>
+          <m:r>
+            <w:rPr>
+              <w:rFonts w:ascii="Cambria Math" w:eastAsiaTheme="minorEastAsia" w:hAnsi="Cambria Math"/>
+            </w:rPr>
+            <m:t>Y</m:t>
+          </m:r>
+          <m:d>
+            <m:dPr>
+              <m:ctrlPr>
+                <w:rPr>
+                  <w:rFonts w:ascii="Cambria Math" w:eastAsiaTheme="minorEastAsia" w:hAnsi="Cambria Math"/>
+                  <w:i/>
+                </w:rPr>
+              </m:ctrlPr>
+            </m:dPr>
+            <m:e>
+              <m:sSup>
+                <m:sSupPr>
+                  <m:ctrlPr>
+                    <w:rPr>
+                      <w:rFonts w:ascii="Cambria Math" w:eastAsiaTheme="minorEastAsia" w:hAnsi="Cambria Math"/>
+                      <w:i/>
+                    </w:rPr>
+                  </m:ctrlPr>
+                </m:sSupPr>
+                <m:e>
+                  <m:r>
+                    <w:rPr>
+                      <w:rFonts w:ascii="Cambria Math" w:eastAsiaTheme="minorEastAsia" w:hAnsi="Cambria Math"/>
+                    </w:rPr>
+                    <m:t>e</m:t>
+                  </m:r>
+                </m:e>
+                <m:sup>
+                  <m:r>
+                    <w:rPr>
+                      <w:rFonts w:ascii="Cambria Math" w:eastAsiaTheme="minorEastAsia" w:hAnsi="Cambria Math"/>
+                    </w:rPr>
+                    <m:t>jω</m:t>
+                  </m:r>
+                </m:sup>
+              </m:sSup>
+            </m:e>
+          </m:d>
+          <m:r>
+            <w:rPr>
+              <w:rFonts w:ascii="Cambria Math" w:eastAsiaTheme="minorEastAsia" w:hAnsi="Cambria Math"/>
+            </w:rPr>
+            <m:t>=π</m:t>
+          </m:r>
+          <m:d>
+            <m:dPr>
+              <m:ctrlPr>
+                <w:rPr>
+                  <w:rFonts w:ascii="Cambria Math" w:eastAsiaTheme="minorEastAsia" w:hAnsi="Cambria Math"/>
+                  <w:i/>
+                </w:rPr>
+              </m:ctrlPr>
+            </m:dPr>
+            <m:e>
+              <m:r>
+                <w:rPr>
+                  <w:rFonts w:ascii="Cambria Math" w:eastAsiaTheme="minorEastAsia" w:hAnsi="Cambria Math"/>
+                </w:rPr>
+                <m:t>δ</m:t>
+              </m:r>
+              <m:d>
+                <m:dPr>
+                  <m:ctrlPr>
+                    <w:rPr>
+                      <w:rFonts w:ascii="Cambria Math" w:eastAsiaTheme="minorEastAsia" w:hAnsi="Cambria Math"/>
+                      <w:i/>
+                    </w:rPr>
+                  </m:ctrlPr>
+                </m:dPr>
+                <m:e>
+                  <m:r>
+                    <w:rPr>
+                      <w:rFonts w:ascii="Cambria Math" w:eastAsiaTheme="minorEastAsia" w:hAnsi="Cambria Math"/>
+                    </w:rPr>
+                    <m:t>ω-</m:t>
+                  </m:r>
+                  <m:f>
+                    <m:fPr>
+                      <m:ctrlPr>
+                        <w:rPr>
+                          <w:rFonts w:ascii="Cambria Math" w:eastAsiaTheme="minorEastAsia" w:hAnsi="Cambria Math"/>
+                          <w:i/>
+                        </w:rPr>
+                      </m:ctrlPr>
+                    </m:fPr>
+                    <m:num>
+                      <m:r>
+                        <w:rPr>
+                          <w:rFonts w:ascii="Cambria Math" w:eastAsiaTheme="minorEastAsia" w:hAnsi="Cambria Math"/>
+                        </w:rPr>
+                        <m:t>π</m:t>
+                      </m:r>
+                    </m:num>
+                    <m:den>
+                      <m:r>
+                        <w:rPr>
+                          <w:rFonts w:ascii="Cambria Math" w:eastAsiaTheme="minorEastAsia" w:hAnsi="Cambria Math"/>
+                        </w:rPr>
+                        <m:t>5</m:t>
+                      </m:r>
+                    </m:den>
+                  </m:f>
+                </m:e>
+              </m:d>
+              <m:r>
+                <w:rPr>
+                  <w:rFonts w:ascii="Cambria Math" w:eastAsiaTheme="minorEastAsia" w:hAnsi="Cambria Math"/>
+                </w:rPr>
+                <m:t>-δ</m:t>
               </m:r>
               <m:d>
                 <m:dPr>
@@ -10269,6 +10832,7 @@
           <w:rFonts w:eastAsiaTheme="minorEastAsia" w:hint="cs"/>
           <w:rtl/>
         </w:rPr>
+        <w:lastRenderedPageBreak/>
         <w:t>ולכן:</w:t>
       </w:r>
     </w:p>
@@ -10285,7 +10849,6 @@
             <w:rPr>
               <w:rFonts w:ascii="Cambria Math" w:eastAsiaTheme="minorEastAsia" w:hAnsi="Cambria Math"/>
             </w:rPr>
-            <w:lastRenderedPageBreak/>
             <m:t>y</m:t>
           </m:r>
           <m:d>
@@ -10322,8 +10885,6 @@
           </m:r>
         </m:oMath>
       </m:oMathPara>
-      <w:bookmarkStart w:id="0" w:name="_GoBack"/>
-      <w:bookmarkEnd w:id="0"/>
     </w:p>
     <w:p>
       <w:pPr>

</xml_diff>

<commit_message>
stuck at part c
</commit_message>
<xml_diff>
--- a/אותות ומערכות תרגיל מסכם - לירון כהן ויובל מור.docx
+++ b/אותות ומערכות תרגיל מסכם - לירון כהן ויובל מור.docx
@@ -1,6 +1,6 @@
 
 <file path=word/document.xml><?xml version="1.0" encoding="utf-8"?>
-<w:document xmlns:wpc="http://schemas.microsoft.com/office/word/2010/wordprocessingCanvas" xmlns:cx="http://schemas.microsoft.com/office/drawing/2014/chartex" xmlns:mc="http://schemas.openxmlformats.org/markup-compatibility/2006" xmlns:o="urn:schemas-microsoft-com:office:office" xmlns:r="http://schemas.openxmlformats.org/officeDocument/2006/relationships" xmlns:m="http://schemas.openxmlformats.org/officeDocument/2006/math" xmlns:v="urn:schemas-microsoft-com:vml" xmlns:wp14="http://schemas.microsoft.com/office/word/2010/wordprocessingDrawing" xmlns:wp="http://schemas.openxmlformats.org/drawingml/2006/wordprocessingDrawing" xmlns:w10="urn:schemas-microsoft-com:office:word" xmlns:w="http://schemas.openxmlformats.org/wordprocessingml/2006/main" xmlns:w14="http://schemas.microsoft.com/office/word/2010/wordml" xmlns:w15="http://schemas.microsoft.com/office/word/2012/wordml" xmlns:w16se="http://schemas.microsoft.com/office/word/2015/wordml/symex" xmlns:wpg="http://schemas.microsoft.com/office/word/2010/wordprocessingGroup" xmlns:wpi="http://schemas.microsoft.com/office/word/2010/wordprocessingInk" xmlns:wne="http://schemas.microsoft.com/office/word/2006/wordml" xmlns:wps="http://schemas.microsoft.com/office/word/2010/wordprocessingShape" mc:Ignorable="w14 w15 w16se wp14">
+<w:document xmlns:wpc="http://schemas.microsoft.com/office/word/2010/wordprocessingCanvas" xmlns:cx="http://schemas.microsoft.com/office/drawing/2014/chartex" xmlns:cx1="http://schemas.microsoft.com/office/drawing/2015/9/8/chartex" xmlns:cx2="http://schemas.microsoft.com/office/drawing/2015/10/21/chartex" xmlns:cx3="http://schemas.microsoft.com/office/drawing/2016/5/9/chartex" xmlns:cx4="http://schemas.microsoft.com/office/drawing/2016/5/10/chartex" xmlns:cx5="http://schemas.microsoft.com/office/drawing/2016/5/11/chartex" xmlns:cx6="http://schemas.microsoft.com/office/drawing/2016/5/12/chartex" xmlns:cx7="http://schemas.microsoft.com/office/drawing/2016/5/13/chartex" xmlns:cx8="http://schemas.microsoft.com/office/drawing/2016/5/14/chartex" xmlns:mc="http://schemas.openxmlformats.org/markup-compatibility/2006" xmlns:aink="http://schemas.microsoft.com/office/drawing/2016/ink" xmlns:am3d="http://schemas.microsoft.com/office/drawing/2017/model3d" xmlns:o="urn:schemas-microsoft-com:office:office" xmlns:r="http://schemas.openxmlformats.org/officeDocument/2006/relationships" xmlns:m="http://schemas.openxmlformats.org/officeDocument/2006/math" xmlns:v="urn:schemas-microsoft-com:vml" xmlns:wp14="http://schemas.microsoft.com/office/word/2010/wordprocessingDrawing" xmlns:wp="http://schemas.openxmlformats.org/drawingml/2006/wordprocessingDrawing" xmlns:w10="urn:schemas-microsoft-com:office:word" xmlns:w="http://schemas.openxmlformats.org/wordprocessingml/2006/main" xmlns:w14="http://schemas.microsoft.com/office/word/2010/wordml" xmlns:w15="http://schemas.microsoft.com/office/word/2012/wordml" xmlns:w16cex="http://schemas.microsoft.com/office/word/2018/wordml/cex" xmlns:w16cid="http://schemas.microsoft.com/office/word/2016/wordml/cid" xmlns:w16="http://schemas.microsoft.com/office/word/2018/wordml" xmlns:w16sdtdh="http://schemas.microsoft.com/office/word/2020/wordml/sdtdatahash" xmlns:w16se="http://schemas.microsoft.com/office/word/2015/wordml/symex" xmlns:wpg="http://schemas.microsoft.com/office/word/2010/wordprocessingGroup" xmlns:wpi="http://schemas.microsoft.com/office/word/2010/wordprocessingInk" xmlns:wne="http://schemas.microsoft.com/office/word/2006/wordml" xmlns:wps="http://schemas.microsoft.com/office/word/2010/wordprocessingShape" mc:Ignorable="w14 w15 w16se w16cid w16 w16cex w16sdtdh wp14">
   <w:body>
     <w:p>
       <w:pPr>
@@ -5409,7 +5409,6 @@
           <w:rFonts w:eastAsiaTheme="minorEastAsia"/>
           <w:i/>
           <w:u w:val="single"/>
-          <w:rtl/>
         </w:rPr>
       </w:pPr>
       <w:r>
@@ -5420,6 +5419,73 @@
           <w:rtl/>
         </w:rPr>
         <w:t>סעיף א'</w:t>
+      </w:r>
+    </w:p>
+    <w:p>
+      <w:pPr>
+        <w:rPr>
+          <w:rFonts w:eastAsiaTheme="minorEastAsia"/>
+          <w:u w:val="single"/>
+        </w:rPr>
+      </w:pPr>
+      <w:r>
+        <w:rPr>
+          <w:rFonts w:cs="Arial"/>
+          <w:noProof/>
+          <w:rtl/>
+        </w:rPr>
+        <w:drawing>
+          <wp:inline distT="0" distB="0" distL="0" distR="0" wp14:anchorId="47E40D92" wp14:editId="041BED10">
+            <wp:extent cx="5274310" cy="4147820"/>
+            <wp:effectExtent l="0" t="0" r="2540" b="5080"/>
+            <wp:docPr id="2" name="Picture 2"/>
+            <wp:cNvGraphicFramePr>
+              <a:graphicFrameLocks xmlns:a="http://schemas.openxmlformats.org/drawingml/2006/main" noChangeAspect="1"/>
+            </wp:cNvGraphicFramePr>
+            <a:graphic xmlns:a="http://schemas.openxmlformats.org/drawingml/2006/main">
+              <a:graphicData uri="http://schemas.openxmlformats.org/drawingml/2006/picture">
+                <pic:pic xmlns:pic="http://schemas.openxmlformats.org/drawingml/2006/picture">
+                  <pic:nvPicPr>
+                    <pic:cNvPr id="1" name=""/>
+                    <pic:cNvPicPr/>
+                  </pic:nvPicPr>
+                  <pic:blipFill>
+                    <a:blip r:embed="rId5"/>
+                    <a:stretch>
+                      <a:fillRect/>
+                    </a:stretch>
+                  </pic:blipFill>
+                  <pic:spPr>
+                    <a:xfrm>
+                      <a:off x="0" y="0"/>
+                      <a:ext cx="5274310" cy="4147820"/>
+                    </a:xfrm>
+                    <a:prstGeom prst="rect">
+                      <a:avLst/>
+                    </a:prstGeom>
+                  </pic:spPr>
+                </pic:pic>
+              </a:graphicData>
+            </a:graphic>
+          </wp:inline>
+        </w:drawing>
+      </w:r>
+    </w:p>
+    <w:p>
+      <w:pPr>
+        <w:rPr>
+          <w:rFonts w:eastAsiaTheme="minorEastAsia"/>
+          <w:u w:val="single"/>
+          <w:rtl/>
+        </w:rPr>
+      </w:pPr>
+      <w:r>
+        <w:rPr>
+          <w:rFonts w:eastAsiaTheme="minorEastAsia" w:hint="cs"/>
+          <w:u w:val="single"/>
+          <w:rtl/>
+        </w:rPr>
+        <w:t>סעיף ב'</w:t>
       </w:r>
     </w:p>
     <w:p>
@@ -6120,74 +6186,42 @@
     <w:p>
       <w:pPr>
         <w:rPr>
+          <w:rFonts w:eastAsiaTheme="minorEastAsia"/>
+          <w:rtl/>
+        </w:rPr>
+      </w:pPr>
+    </w:p>
+    <w:p>
+      <w:pPr>
+        <w:rPr>
+          <w:rFonts w:eastAsiaTheme="minorEastAsia"/>
+          <w:u w:val="single"/>
+          <w:rtl/>
+        </w:rPr>
+      </w:pPr>
+      <w:r>
+        <w:rPr>
           <w:rFonts w:eastAsiaTheme="minorEastAsia" w:hint="cs"/>
           <w:u w:val="single"/>
           <w:rtl/>
         </w:rPr>
-      </w:pPr>
-      <w:r>
-        <w:rPr>
-          <w:rFonts w:eastAsiaTheme="minorEastAsia" w:hint="cs"/>
-          <w:u w:val="single"/>
-          <w:rtl/>
-        </w:rPr>
-        <w:t>סעיף ב'</w:t>
-      </w:r>
-    </w:p>
-    <w:p>
-      <w:pPr>
-        <w:rPr>
-          <w:rFonts w:eastAsiaTheme="minorEastAsia"/>
-          <w:rtl/>
-        </w:rPr>
-      </w:pPr>
-    </w:p>
-    <w:p>
-      <w:pPr>
-        <w:rPr>
-          <w:rFonts w:eastAsiaTheme="minorEastAsia" w:hint="cs"/>
-          <w:u w:val="single"/>
-          <w:rtl/>
-        </w:rPr>
-      </w:pPr>
-      <w:r>
-        <w:rPr>
-          <w:rFonts w:eastAsiaTheme="minorEastAsia" w:hint="cs"/>
-          <w:u w:val="single"/>
-          <w:rtl/>
-        </w:rPr>
+        <w:lastRenderedPageBreak/>
         <w:t>סעיף ג'</w:t>
       </w:r>
     </w:p>
     <w:p>
       <w:pPr>
         <w:rPr>
+          <w:rFonts w:eastAsiaTheme="minorEastAsia"/>
+          <w:rtl/>
+        </w:rPr>
+      </w:pPr>
+      <w:r>
+        <w:rPr>
           <w:rFonts w:eastAsiaTheme="minorEastAsia" w:hint="cs"/>
           <w:rtl/>
         </w:rPr>
-      </w:pPr>
-      <w:r>
-        <w:rPr>
-          <w:rFonts w:eastAsiaTheme="minorEastAsia" w:hint="cs"/>
-          <w:rtl/>
-        </w:rPr>
-        <w:t xml:space="preserve">כפי שראינו בכיתה, אות המוצא יהיה </w:t>
-      </w:r>
-      <w:proofErr w:type="spellStart"/>
-      <w:r>
-        <w:rPr>
-          <w:rFonts w:eastAsiaTheme="minorEastAsia" w:hint="cs"/>
-          <w:rtl/>
-        </w:rPr>
-        <w:t>קונבולוציה</w:t>
-      </w:r>
-      <w:proofErr w:type="spellEnd"/>
-      <w:r>
-        <w:rPr>
-          <w:rFonts w:eastAsiaTheme="minorEastAsia" w:hint="cs"/>
-          <w:rtl/>
-        </w:rPr>
-        <w:t xml:space="preserve"> של אות הכניסה עם התגובה להלם של המסנן.</w:t>
+        <w:t>כפי שראינו בכיתה, אות המוצא יהיה קונבולוציה של אות הכניסה עם התגובה להלם של המסנן.</w:t>
       </w:r>
     </w:p>
     <w:p>
@@ -6451,7 +6485,7 @@
     <w:p>
       <w:pPr>
         <w:rPr>
-          <w:rFonts w:eastAsiaTheme="minorEastAsia" w:hint="cs"/>
+          <w:rFonts w:eastAsiaTheme="minorEastAsia"/>
           <w:rtl/>
         </w:rPr>
       </w:pPr>
@@ -6725,7 +6759,7 @@
     <w:p>
       <w:pPr>
         <w:rPr>
-          <w:rFonts w:eastAsiaTheme="minorEastAsia" w:hint="cs"/>
+          <w:rFonts w:eastAsiaTheme="minorEastAsia"/>
           <w:rtl/>
         </w:rPr>
       </w:pPr>
@@ -6964,19 +6998,7 @@
                     <w:rPr>
                       <w:rFonts w:ascii="Cambria Math" w:eastAsiaTheme="minorEastAsia" w:hAnsi="Cambria Math"/>
                     </w:rPr>
-                    <m:t xml:space="preserve">0  </m:t>
-                  </m:r>
-                  <m:r>
-                    <w:rPr>
-                      <w:rFonts w:ascii="Cambria Math" w:eastAsiaTheme="minorEastAsia" w:hAnsi="Cambria Math"/>
-                    </w:rPr>
-                    <m:t xml:space="preserve">   </m:t>
-                  </m:r>
-                  <m:r>
-                    <w:rPr>
-                      <w:rFonts w:ascii="Cambria Math" w:eastAsiaTheme="minorEastAsia" w:hAnsi="Cambria Math"/>
-                    </w:rPr>
-                    <m:t xml:space="preserve">      else</m:t>
+                    <m:t>0           else</m:t>
                   </m:r>
                 </m:e>
               </m:eqArr>
@@ -6988,7 +7010,7 @@
     <w:p>
       <w:pPr>
         <w:rPr>
-          <w:rFonts w:eastAsiaTheme="minorEastAsia" w:hint="cs"/>
+          <w:rFonts w:eastAsiaTheme="minorEastAsia"/>
           <w:rtl/>
         </w:rPr>
       </w:pPr>
@@ -7064,328 +7086,12 @@
     <w:p>
       <w:pPr>
         <w:rPr>
-          <w:rFonts w:eastAsiaTheme="minorEastAsia" w:hint="cs"/>
+          <w:rFonts w:eastAsiaTheme="minorEastAsia"/>
           <w:rtl/>
         </w:rPr>
       </w:pPr>
       <m:oMathPara>
         <m:oMath>
-          <m:r>
-            <w:rPr>
-              <w:rFonts w:ascii="Cambria Math" w:eastAsiaTheme="minorEastAsia" w:hAnsi="Cambria Math"/>
-            </w:rPr>
-            <m:t>Y</m:t>
-          </m:r>
-          <m:d>
-            <m:dPr>
-              <m:ctrlPr>
-                <w:rPr>
-                  <w:rFonts w:ascii="Cambria Math" w:eastAsiaTheme="minorEastAsia" w:hAnsi="Cambria Math"/>
-                  <w:i/>
-                </w:rPr>
-              </m:ctrlPr>
-            </m:dPr>
-            <m:e>
-              <m:sSup>
-                <m:sSupPr>
-                  <m:ctrlPr>
-                    <w:rPr>
-                      <w:rFonts w:ascii="Cambria Math" w:eastAsiaTheme="minorEastAsia" w:hAnsi="Cambria Math"/>
-                      <w:i/>
-                    </w:rPr>
-                  </m:ctrlPr>
-                </m:sSupPr>
-                <m:e>
-                  <m:r>
-                    <w:rPr>
-                      <w:rFonts w:ascii="Cambria Math" w:eastAsiaTheme="minorEastAsia" w:hAnsi="Cambria Math"/>
-                    </w:rPr>
-                    <m:t>e</m:t>
-                  </m:r>
-                </m:e>
-                <m:sup>
-                  <m:r>
-                    <w:rPr>
-                      <w:rFonts w:ascii="Cambria Math" w:eastAsiaTheme="minorEastAsia" w:hAnsi="Cambria Math"/>
-                    </w:rPr>
-                    <m:t>jω</m:t>
-                  </m:r>
-                </m:sup>
-              </m:sSup>
-            </m:e>
-          </m:d>
-          <m:r>
-            <w:rPr>
-              <w:rFonts w:ascii="Cambria Math" w:eastAsiaTheme="minorEastAsia" w:hAnsi="Cambria Math"/>
-            </w:rPr>
-            <m:t>=</m:t>
-          </m:r>
-          <m:r>
-            <w:rPr>
-              <w:rFonts w:ascii="Cambria Math" w:eastAsiaTheme="minorEastAsia" w:hAnsi="Cambria Math"/>
-            </w:rPr>
-            <m:t>π</m:t>
-          </m:r>
-          <m:d>
-            <m:dPr>
-              <m:ctrlPr>
-                <w:rPr>
-                  <w:rFonts w:ascii="Cambria Math" w:eastAsiaTheme="minorEastAsia" w:hAnsi="Cambria Math"/>
-                  <w:i/>
-                </w:rPr>
-              </m:ctrlPr>
-            </m:dPr>
-            <m:e>
-              <m:r>
-                <w:rPr>
-                  <w:rFonts w:ascii="Cambria Math" w:eastAsiaTheme="minorEastAsia" w:hAnsi="Cambria Math"/>
-                </w:rPr>
-                <m:t>1∙</m:t>
-              </m:r>
-              <m:r>
-                <w:rPr>
-                  <w:rFonts w:ascii="Cambria Math" w:eastAsiaTheme="minorEastAsia" w:hAnsi="Cambria Math"/>
-                </w:rPr>
-                <m:t>δ</m:t>
-              </m:r>
-              <m:d>
-                <m:dPr>
-                  <m:ctrlPr>
-                    <w:rPr>
-                      <w:rFonts w:ascii="Cambria Math" w:eastAsiaTheme="minorEastAsia" w:hAnsi="Cambria Math"/>
-                      <w:i/>
-                    </w:rPr>
-                  </m:ctrlPr>
-                </m:dPr>
-                <m:e>
-                  <m:r>
-                    <w:rPr>
-                      <w:rFonts w:ascii="Cambria Math" w:eastAsiaTheme="minorEastAsia" w:hAnsi="Cambria Math"/>
-                    </w:rPr>
-                    <m:t>ω-</m:t>
-                  </m:r>
-                  <m:f>
-                    <m:fPr>
-                      <m:ctrlPr>
-                        <w:rPr>
-                          <w:rFonts w:ascii="Cambria Math" w:eastAsiaTheme="minorEastAsia" w:hAnsi="Cambria Math"/>
-                          <w:i/>
-                        </w:rPr>
-                      </m:ctrlPr>
-                    </m:fPr>
-                    <m:num>
-                      <m:r>
-                        <w:rPr>
-                          <w:rFonts w:ascii="Cambria Math" w:eastAsiaTheme="minorEastAsia" w:hAnsi="Cambria Math"/>
-                        </w:rPr>
-                        <m:t>2π</m:t>
-                      </m:r>
-                    </m:num>
-                    <m:den>
-                      <m:r>
-                        <w:rPr>
-                          <w:rFonts w:ascii="Cambria Math" w:eastAsiaTheme="minorEastAsia" w:hAnsi="Cambria Math"/>
-                        </w:rPr>
-                        <m:t>5</m:t>
-                      </m:r>
-                    </m:den>
-                  </m:f>
-                </m:e>
-              </m:d>
-              <m:r>
-                <w:rPr>
-                  <w:rFonts w:ascii="Cambria Math" w:eastAsiaTheme="minorEastAsia" w:hAnsi="Cambria Math"/>
-                </w:rPr>
-                <m:t>-</m:t>
-              </m:r>
-              <m:r>
-                <w:rPr>
-                  <w:rFonts w:ascii="Cambria Math" w:eastAsiaTheme="minorEastAsia" w:hAnsi="Cambria Math"/>
-                </w:rPr>
-                <m:t>1∙</m:t>
-              </m:r>
-              <m:r>
-                <w:rPr>
-                  <w:rFonts w:ascii="Cambria Math" w:eastAsiaTheme="minorEastAsia" w:hAnsi="Cambria Math"/>
-                </w:rPr>
-                <m:t>δ</m:t>
-              </m:r>
-              <m:d>
-                <m:dPr>
-                  <m:ctrlPr>
-                    <w:rPr>
-                      <w:rFonts w:ascii="Cambria Math" w:eastAsiaTheme="minorEastAsia" w:hAnsi="Cambria Math"/>
-                      <w:i/>
-                    </w:rPr>
-                  </m:ctrlPr>
-                </m:dPr>
-                <m:e>
-                  <m:r>
-                    <w:rPr>
-                      <w:rFonts w:ascii="Cambria Math" w:eastAsiaTheme="minorEastAsia" w:hAnsi="Cambria Math"/>
-                    </w:rPr>
-                    <m:t>ω+</m:t>
-                  </m:r>
-                  <m:f>
-                    <m:fPr>
-                      <m:ctrlPr>
-                        <w:rPr>
-                          <w:rFonts w:ascii="Cambria Math" w:eastAsiaTheme="minorEastAsia" w:hAnsi="Cambria Math"/>
-                          <w:i/>
-                        </w:rPr>
-                      </m:ctrlPr>
-                    </m:fPr>
-                    <m:num>
-                      <m:r>
-                        <w:rPr>
-                          <w:rFonts w:ascii="Cambria Math" w:eastAsiaTheme="minorEastAsia" w:hAnsi="Cambria Math"/>
-                        </w:rPr>
-                        <m:t>2π</m:t>
-                      </m:r>
-                    </m:num>
-                    <m:den>
-                      <m:r>
-                        <w:rPr>
-                          <w:rFonts w:ascii="Cambria Math" w:eastAsiaTheme="minorEastAsia" w:hAnsi="Cambria Math"/>
-                        </w:rPr>
-                        <m:t>5</m:t>
-                      </m:r>
-                    </m:den>
-                  </m:f>
-                </m:e>
-              </m:d>
-              <m:r>
-                <w:rPr>
-                  <w:rFonts w:ascii="Cambria Math" w:eastAsiaTheme="minorEastAsia" w:hAnsi="Cambria Math"/>
-                </w:rPr>
-                <m:t>+</m:t>
-              </m:r>
-              <m:r>
-                <w:rPr>
-                  <w:rFonts w:ascii="Cambria Math" w:eastAsiaTheme="minorEastAsia" w:hAnsi="Cambria Math"/>
-                </w:rPr>
-                <m:t>1∙</m:t>
-              </m:r>
-              <m:r>
-                <w:rPr>
-                  <w:rFonts w:ascii="Cambria Math" w:eastAsiaTheme="minorEastAsia" w:hAnsi="Cambria Math"/>
-                </w:rPr>
-                <m:t>δ</m:t>
-              </m:r>
-              <m:d>
-                <m:dPr>
-                  <m:ctrlPr>
-                    <w:rPr>
-                      <w:rFonts w:ascii="Cambria Math" w:eastAsiaTheme="minorEastAsia" w:hAnsi="Cambria Math"/>
-                      <w:i/>
-                    </w:rPr>
-                  </m:ctrlPr>
-                </m:dPr>
-                <m:e>
-                  <m:r>
-                    <w:rPr>
-                      <w:rFonts w:ascii="Cambria Math" w:eastAsiaTheme="minorEastAsia" w:hAnsi="Cambria Math"/>
-                    </w:rPr>
-                    <m:t>ω-</m:t>
-                  </m:r>
-                  <m:f>
-                    <m:fPr>
-                      <m:ctrlPr>
-                        <w:rPr>
-                          <w:rFonts w:ascii="Cambria Math" w:eastAsiaTheme="minorEastAsia" w:hAnsi="Cambria Math"/>
-                          <w:i/>
-                        </w:rPr>
-                      </m:ctrlPr>
-                    </m:fPr>
-                    <m:num>
-                      <m:r>
-                        <w:rPr>
-                          <w:rFonts w:ascii="Cambria Math" w:eastAsiaTheme="minorEastAsia" w:hAnsi="Cambria Math"/>
-                        </w:rPr>
-                        <m:t>π</m:t>
-                      </m:r>
-                    </m:num>
-                    <m:den>
-                      <m:r>
-                        <w:rPr>
-                          <w:rFonts w:ascii="Cambria Math" w:eastAsiaTheme="minorEastAsia" w:hAnsi="Cambria Math"/>
-                        </w:rPr>
-                        <m:t>5</m:t>
-                      </m:r>
-                    </m:den>
-                  </m:f>
-                </m:e>
-              </m:d>
-              <m:r>
-                <w:rPr>
-                  <w:rFonts w:ascii="Cambria Math" w:eastAsiaTheme="minorEastAsia" w:hAnsi="Cambria Math"/>
-                </w:rPr>
-                <m:t>-</m:t>
-              </m:r>
-              <m:r>
-                <w:rPr>
-                  <w:rFonts w:ascii="Cambria Math" w:eastAsiaTheme="minorEastAsia" w:hAnsi="Cambria Math"/>
-                </w:rPr>
-                <m:t>1∙</m:t>
-              </m:r>
-              <m:r>
-                <w:rPr>
-                  <w:rFonts w:ascii="Cambria Math" w:eastAsiaTheme="minorEastAsia" w:hAnsi="Cambria Math"/>
-                </w:rPr>
-                <m:t>δ</m:t>
-              </m:r>
-              <m:d>
-                <m:dPr>
-                  <m:ctrlPr>
-                    <w:rPr>
-                      <w:rFonts w:ascii="Cambria Math" w:eastAsiaTheme="minorEastAsia" w:hAnsi="Cambria Math"/>
-                      <w:i/>
-                    </w:rPr>
-                  </m:ctrlPr>
-                </m:dPr>
-                <m:e>
-                  <m:r>
-                    <w:rPr>
-                      <w:rFonts w:ascii="Cambria Math" w:eastAsiaTheme="minorEastAsia" w:hAnsi="Cambria Math"/>
-                    </w:rPr>
-                    <m:t>ω+</m:t>
-                  </m:r>
-                  <m:f>
-                    <m:fPr>
-                      <m:ctrlPr>
-                        <w:rPr>
-                          <w:rFonts w:ascii="Cambria Math" w:eastAsiaTheme="minorEastAsia" w:hAnsi="Cambria Math"/>
-                          <w:i/>
-                        </w:rPr>
-                      </m:ctrlPr>
-                    </m:fPr>
-                    <m:num>
-                      <m:r>
-                        <w:rPr>
-                          <w:rFonts w:ascii="Cambria Math" w:eastAsiaTheme="minorEastAsia" w:hAnsi="Cambria Math"/>
-                        </w:rPr>
-                        <m:t>π</m:t>
-                      </m:r>
-                    </m:num>
-                    <m:den>
-                      <m:r>
-                        <w:rPr>
-                          <w:rFonts w:ascii="Cambria Math" w:eastAsiaTheme="minorEastAsia" w:hAnsi="Cambria Math"/>
-                        </w:rPr>
-                        <m:t>5</m:t>
-                      </m:r>
-                    </m:den>
-                  </m:f>
-                </m:e>
-              </m:d>
-            </m:e>
-          </m:d>
-          <m:r>
-            <w:rPr>
-              <w:rFonts w:ascii="Cambria Math" w:eastAsiaTheme="minorEastAsia" w:hAnsi="Cambria Math"/>
-            </w:rPr>
-            <m:t>=</m:t>
-          </m:r>
           <m:r>
             <w:rPr>
               <w:rFonts w:ascii="Cambria Math" w:eastAsiaTheme="minorEastAsia" w:hAnsi="Cambria Math"/>
@@ -7450,6 +7156,268 @@
                 <w:rPr>
                   <w:rFonts w:ascii="Cambria Math" w:eastAsiaTheme="minorEastAsia" w:hAnsi="Cambria Math"/>
                 </w:rPr>
+                <m:t>1∙δ</m:t>
+              </m:r>
+              <m:d>
+                <m:dPr>
+                  <m:ctrlPr>
+                    <w:rPr>
+                      <w:rFonts w:ascii="Cambria Math" w:eastAsiaTheme="minorEastAsia" w:hAnsi="Cambria Math"/>
+                      <w:i/>
+                    </w:rPr>
+                  </m:ctrlPr>
+                </m:dPr>
+                <m:e>
+                  <m:r>
+                    <w:rPr>
+                      <w:rFonts w:ascii="Cambria Math" w:eastAsiaTheme="minorEastAsia" w:hAnsi="Cambria Math"/>
+                    </w:rPr>
+                    <m:t>ω-</m:t>
+                  </m:r>
+                  <m:f>
+                    <m:fPr>
+                      <m:ctrlPr>
+                        <w:rPr>
+                          <w:rFonts w:ascii="Cambria Math" w:eastAsiaTheme="minorEastAsia" w:hAnsi="Cambria Math"/>
+                          <w:i/>
+                        </w:rPr>
+                      </m:ctrlPr>
+                    </m:fPr>
+                    <m:num>
+                      <m:r>
+                        <w:rPr>
+                          <w:rFonts w:ascii="Cambria Math" w:eastAsiaTheme="minorEastAsia" w:hAnsi="Cambria Math"/>
+                        </w:rPr>
+                        <m:t>2π</m:t>
+                      </m:r>
+                    </m:num>
+                    <m:den>
+                      <m:r>
+                        <w:rPr>
+                          <w:rFonts w:ascii="Cambria Math" w:eastAsiaTheme="minorEastAsia" w:hAnsi="Cambria Math"/>
+                        </w:rPr>
+                        <m:t>5</m:t>
+                      </m:r>
+                    </m:den>
+                  </m:f>
+                </m:e>
+              </m:d>
+              <m:r>
+                <w:rPr>
+                  <w:rFonts w:ascii="Cambria Math" w:eastAsiaTheme="minorEastAsia" w:hAnsi="Cambria Math"/>
+                </w:rPr>
+                <m:t>-1∙δ</m:t>
+              </m:r>
+              <m:d>
+                <m:dPr>
+                  <m:ctrlPr>
+                    <w:rPr>
+                      <w:rFonts w:ascii="Cambria Math" w:eastAsiaTheme="minorEastAsia" w:hAnsi="Cambria Math"/>
+                      <w:i/>
+                    </w:rPr>
+                  </m:ctrlPr>
+                </m:dPr>
+                <m:e>
+                  <m:r>
+                    <w:rPr>
+                      <w:rFonts w:ascii="Cambria Math" w:eastAsiaTheme="minorEastAsia" w:hAnsi="Cambria Math"/>
+                    </w:rPr>
+                    <m:t>ω+</m:t>
+                  </m:r>
+                  <m:f>
+                    <m:fPr>
+                      <m:ctrlPr>
+                        <w:rPr>
+                          <w:rFonts w:ascii="Cambria Math" w:eastAsiaTheme="minorEastAsia" w:hAnsi="Cambria Math"/>
+                          <w:i/>
+                        </w:rPr>
+                      </m:ctrlPr>
+                    </m:fPr>
+                    <m:num>
+                      <m:r>
+                        <w:rPr>
+                          <w:rFonts w:ascii="Cambria Math" w:eastAsiaTheme="minorEastAsia" w:hAnsi="Cambria Math"/>
+                        </w:rPr>
+                        <m:t>2π</m:t>
+                      </m:r>
+                    </m:num>
+                    <m:den>
+                      <m:r>
+                        <w:rPr>
+                          <w:rFonts w:ascii="Cambria Math" w:eastAsiaTheme="minorEastAsia" w:hAnsi="Cambria Math"/>
+                        </w:rPr>
+                        <m:t>5</m:t>
+                      </m:r>
+                    </m:den>
+                  </m:f>
+                </m:e>
+              </m:d>
+              <m:r>
+                <w:rPr>
+                  <w:rFonts w:ascii="Cambria Math" w:eastAsiaTheme="minorEastAsia" w:hAnsi="Cambria Math"/>
+                </w:rPr>
+                <m:t>+1∙δ</m:t>
+              </m:r>
+              <m:d>
+                <m:dPr>
+                  <m:ctrlPr>
+                    <w:rPr>
+                      <w:rFonts w:ascii="Cambria Math" w:eastAsiaTheme="minorEastAsia" w:hAnsi="Cambria Math"/>
+                      <w:i/>
+                    </w:rPr>
+                  </m:ctrlPr>
+                </m:dPr>
+                <m:e>
+                  <m:r>
+                    <w:rPr>
+                      <w:rFonts w:ascii="Cambria Math" w:eastAsiaTheme="minorEastAsia" w:hAnsi="Cambria Math"/>
+                    </w:rPr>
+                    <m:t>ω-</m:t>
+                  </m:r>
+                  <m:f>
+                    <m:fPr>
+                      <m:ctrlPr>
+                        <w:rPr>
+                          <w:rFonts w:ascii="Cambria Math" w:eastAsiaTheme="minorEastAsia" w:hAnsi="Cambria Math"/>
+                          <w:i/>
+                        </w:rPr>
+                      </m:ctrlPr>
+                    </m:fPr>
+                    <m:num>
+                      <m:r>
+                        <w:rPr>
+                          <w:rFonts w:ascii="Cambria Math" w:eastAsiaTheme="minorEastAsia" w:hAnsi="Cambria Math"/>
+                        </w:rPr>
+                        <m:t>π</m:t>
+                      </m:r>
+                    </m:num>
+                    <m:den>
+                      <m:r>
+                        <w:rPr>
+                          <w:rFonts w:ascii="Cambria Math" w:eastAsiaTheme="minorEastAsia" w:hAnsi="Cambria Math"/>
+                        </w:rPr>
+                        <m:t>5</m:t>
+                      </m:r>
+                    </m:den>
+                  </m:f>
+                </m:e>
+              </m:d>
+              <m:r>
+                <w:rPr>
+                  <w:rFonts w:ascii="Cambria Math" w:eastAsiaTheme="minorEastAsia" w:hAnsi="Cambria Math"/>
+                </w:rPr>
+                <m:t>-1∙δ</m:t>
+              </m:r>
+              <m:d>
+                <m:dPr>
+                  <m:ctrlPr>
+                    <w:rPr>
+                      <w:rFonts w:ascii="Cambria Math" w:eastAsiaTheme="minorEastAsia" w:hAnsi="Cambria Math"/>
+                      <w:i/>
+                    </w:rPr>
+                  </m:ctrlPr>
+                </m:dPr>
+                <m:e>
+                  <m:r>
+                    <w:rPr>
+                      <w:rFonts w:ascii="Cambria Math" w:eastAsiaTheme="minorEastAsia" w:hAnsi="Cambria Math"/>
+                    </w:rPr>
+                    <m:t>ω+</m:t>
+                  </m:r>
+                  <m:f>
+                    <m:fPr>
+                      <m:ctrlPr>
+                        <w:rPr>
+                          <w:rFonts w:ascii="Cambria Math" w:eastAsiaTheme="minorEastAsia" w:hAnsi="Cambria Math"/>
+                          <w:i/>
+                        </w:rPr>
+                      </m:ctrlPr>
+                    </m:fPr>
+                    <m:num>
+                      <m:r>
+                        <w:rPr>
+                          <w:rFonts w:ascii="Cambria Math" w:eastAsiaTheme="minorEastAsia" w:hAnsi="Cambria Math"/>
+                        </w:rPr>
+                        <m:t>π</m:t>
+                      </m:r>
+                    </m:num>
+                    <m:den>
+                      <m:r>
+                        <w:rPr>
+                          <w:rFonts w:ascii="Cambria Math" w:eastAsiaTheme="minorEastAsia" w:hAnsi="Cambria Math"/>
+                        </w:rPr>
+                        <m:t>5</m:t>
+                      </m:r>
+                    </m:den>
+                  </m:f>
+                </m:e>
+              </m:d>
+            </m:e>
+          </m:d>
+          <m:r>
+            <w:rPr>
+              <w:rFonts w:ascii="Cambria Math" w:eastAsiaTheme="minorEastAsia" w:hAnsi="Cambria Math"/>
+            </w:rPr>
+            <m:t>=Y</m:t>
+          </m:r>
+          <m:d>
+            <m:dPr>
+              <m:ctrlPr>
+                <w:rPr>
+                  <w:rFonts w:ascii="Cambria Math" w:eastAsiaTheme="minorEastAsia" w:hAnsi="Cambria Math"/>
+                  <w:i/>
+                </w:rPr>
+              </m:ctrlPr>
+            </m:dPr>
+            <m:e>
+              <m:sSup>
+                <m:sSupPr>
+                  <m:ctrlPr>
+                    <w:rPr>
+                      <w:rFonts w:ascii="Cambria Math" w:eastAsiaTheme="minorEastAsia" w:hAnsi="Cambria Math"/>
+                      <w:i/>
+                    </w:rPr>
+                  </m:ctrlPr>
+                </m:sSupPr>
+                <m:e>
+                  <m:r>
+                    <w:rPr>
+                      <w:rFonts w:ascii="Cambria Math" w:eastAsiaTheme="minorEastAsia" w:hAnsi="Cambria Math"/>
+                    </w:rPr>
+                    <m:t>e</m:t>
+                  </m:r>
+                </m:e>
+                <m:sup>
+                  <m:r>
+                    <w:rPr>
+                      <w:rFonts w:ascii="Cambria Math" w:eastAsiaTheme="minorEastAsia" w:hAnsi="Cambria Math"/>
+                    </w:rPr>
+                    <m:t>jω</m:t>
+                  </m:r>
+                </m:sup>
+              </m:sSup>
+            </m:e>
+          </m:d>
+          <m:r>
+            <w:rPr>
+              <w:rFonts w:ascii="Cambria Math" w:eastAsiaTheme="minorEastAsia" w:hAnsi="Cambria Math"/>
+            </w:rPr>
+            <m:t>=π</m:t>
+          </m:r>
+          <m:d>
+            <m:dPr>
+              <m:ctrlPr>
+                <w:rPr>
+                  <w:rFonts w:ascii="Cambria Math" w:eastAsiaTheme="minorEastAsia" w:hAnsi="Cambria Math"/>
+                  <w:i/>
+                </w:rPr>
+              </m:ctrlPr>
+            </m:dPr>
+            <m:e>
+              <m:r>
+                <w:rPr>
+                  <w:rFonts w:ascii="Cambria Math" w:eastAsiaTheme="minorEastAsia" w:hAnsi="Cambria Math"/>
+                </w:rPr>
                 <m:t>δ</m:t>
               </m:r>
               <m:d>
@@ -7663,7 +7631,6 @@
           <w:rFonts w:eastAsiaTheme="minorEastAsia" w:hint="cs"/>
           <w:rtl/>
         </w:rPr>
-        <w:lastRenderedPageBreak/>
         <w:t>ולכן:</w:t>
       </w:r>
     </w:p>
@@ -7879,7 +7846,7 @@
     <w:p>
       <w:pPr>
         <w:rPr>
-          <w:rFonts w:eastAsiaTheme="minorEastAsia" w:hint="cs"/>
+          <w:rFonts w:eastAsiaTheme="minorEastAsia"/>
           <w:rtl/>
         </w:rPr>
       </w:pPr>
@@ -8101,1128 +8068,7 @@
     <w:p>
       <w:pPr>
         <w:rPr>
-          <w:rFonts w:eastAsiaTheme="minorEastAsia" w:hint="cs"/>
-          <w:rtl/>
-        </w:rPr>
-      </w:pPr>
-      <w:r>
-        <w:rPr>
-          <w:rFonts w:eastAsiaTheme="minorEastAsia" w:hint="cs"/>
-          <w:i/>
-          <w:rtl/>
-        </w:rPr>
-        <w:t xml:space="preserve">נקודות ההלם שנמצאות בתחום </w:t>
-      </w:r>
-      <w:r>
-        <w:rPr>
-          <w:rFonts w:eastAsiaTheme="minorEastAsia" w:hint="cs"/>
-          <w:i/>
-          <w:rtl/>
-        </w:rPr>
-        <w:t xml:space="preserve">בו </w:t>
-      </w:r>
-      <m:oMath>
-        <m:r>
-          <w:rPr>
-            <w:rFonts w:ascii="Cambria Math" w:eastAsiaTheme="minorEastAsia" w:hAnsi="Cambria Math"/>
-          </w:rPr>
-          <m:t>H</m:t>
-        </m:r>
-        <m:d>
-          <m:dPr>
-            <m:ctrlPr>
-              <w:rPr>
-                <w:rFonts w:ascii="Cambria Math" w:eastAsiaTheme="minorEastAsia" w:hAnsi="Cambria Math"/>
-                <w:i/>
-              </w:rPr>
-            </m:ctrlPr>
-          </m:dPr>
-          <m:e>
-            <m:sSup>
-              <m:sSupPr>
-                <m:ctrlPr>
-                  <w:rPr>
-                    <w:rFonts w:ascii="Cambria Math" w:eastAsiaTheme="minorEastAsia" w:hAnsi="Cambria Math"/>
-                    <w:i/>
-                  </w:rPr>
-                </m:ctrlPr>
-              </m:sSupPr>
-              <m:e>
-                <m:r>
-                  <w:rPr>
-                    <w:rFonts w:ascii="Cambria Math" w:eastAsiaTheme="minorEastAsia" w:hAnsi="Cambria Math"/>
-                  </w:rPr>
-                  <m:t>e</m:t>
-                </m:r>
-              </m:e>
-              <m:sup>
-                <m:r>
-                  <w:rPr>
-                    <w:rFonts w:ascii="Cambria Math" w:eastAsiaTheme="minorEastAsia" w:hAnsi="Cambria Math"/>
-                  </w:rPr>
-                  <m:t>jω</m:t>
-                </m:r>
-              </m:sup>
-            </m:sSup>
-          </m:e>
-        </m:d>
-        <m:r>
-          <w:rPr>
-            <w:rFonts w:ascii="Cambria Math" w:eastAsiaTheme="minorEastAsia" w:hAnsi="Cambria Math"/>
-          </w:rPr>
-          <m:t>=1</m:t>
-        </m:r>
-      </m:oMath>
-      <w:r>
-        <w:rPr>
-          <w:rFonts w:eastAsiaTheme="minorEastAsia" w:hint="cs"/>
-          <w:i/>
-          <w:rtl/>
-        </w:rPr>
-        <w:t xml:space="preserve"> הן </w:t>
-      </w:r>
-      <m:oMath>
-        <m:r>
-          <w:rPr>
-            <w:rFonts w:ascii="Cambria Math" w:eastAsiaTheme="minorEastAsia" w:hAnsi="Cambria Math"/>
-          </w:rPr>
-          <m:t>±</m:t>
-        </m:r>
-        <m:f>
-          <m:fPr>
-            <m:ctrlPr>
-              <w:rPr>
-                <w:rFonts w:ascii="Cambria Math" w:eastAsiaTheme="minorEastAsia" w:hAnsi="Cambria Math"/>
-                <w:i/>
-              </w:rPr>
-            </m:ctrlPr>
-          </m:fPr>
-          <m:num>
-            <m:r>
-              <w:rPr>
-                <w:rFonts w:ascii="Cambria Math" w:eastAsiaTheme="minorEastAsia" w:hAnsi="Cambria Math"/>
-              </w:rPr>
-              <m:t>π</m:t>
-            </m:r>
-          </m:num>
-          <m:den>
-            <m:r>
-              <w:rPr>
-                <w:rFonts w:ascii="Cambria Math" w:eastAsiaTheme="minorEastAsia" w:hAnsi="Cambria Math"/>
-              </w:rPr>
-              <m:t>5</m:t>
-            </m:r>
-          </m:den>
-        </m:f>
-      </m:oMath>
-      <w:r>
-        <w:rPr>
-          <w:rFonts w:eastAsiaTheme="minorEastAsia" w:hint="cs"/>
-          <w:i/>
-          <w:rtl/>
-        </w:rPr>
-        <w:t xml:space="preserve"> ולכן </w:t>
-      </w:r>
-      <w:r>
-        <w:rPr>
-          <w:rFonts w:eastAsiaTheme="minorEastAsia" w:hint="cs"/>
-          <w:rtl/>
-        </w:rPr>
-        <w:t xml:space="preserve">שתי </w:t>
-      </w:r>
-      <w:r>
-        <w:rPr>
-          <w:rFonts w:eastAsiaTheme="minorEastAsia" w:hint="cs"/>
-          <w:rtl/>
-        </w:rPr>
-        <w:t xml:space="preserve">המכפלות עם </w:t>
-      </w:r>
-      <w:r>
-        <w:rPr>
-          <w:rFonts w:eastAsiaTheme="minorEastAsia" w:hint="cs"/>
-          <w:rtl/>
-        </w:rPr>
-        <w:t>פונקציות ההלם הראשונות מתאפסות.</w:t>
-      </w:r>
-    </w:p>
-    <w:p>
-      <w:pPr>
-        <w:rPr>
           <w:rFonts w:eastAsiaTheme="minorEastAsia"/>
-          <w:rtl/>
-        </w:rPr>
-      </w:pPr>
-      <m:oMathPara>
-        <m:oMath>
-          <m:r>
-            <w:rPr>
-              <w:rFonts w:ascii="Cambria Math" w:eastAsiaTheme="minorEastAsia" w:hAnsi="Cambria Math"/>
-            </w:rPr>
-            <m:t>Y</m:t>
-          </m:r>
-          <m:d>
-            <m:dPr>
-              <m:ctrlPr>
-                <w:rPr>
-                  <w:rFonts w:ascii="Cambria Math" w:eastAsiaTheme="minorEastAsia" w:hAnsi="Cambria Math"/>
-                  <w:i/>
-                </w:rPr>
-              </m:ctrlPr>
-            </m:dPr>
-            <m:e>
-              <m:sSup>
-                <m:sSupPr>
-                  <m:ctrlPr>
-                    <w:rPr>
-                      <w:rFonts w:ascii="Cambria Math" w:eastAsiaTheme="minorEastAsia" w:hAnsi="Cambria Math"/>
-                      <w:i/>
-                    </w:rPr>
-                  </m:ctrlPr>
-                </m:sSupPr>
-                <m:e>
-                  <m:r>
-                    <w:rPr>
-                      <w:rFonts w:ascii="Cambria Math" w:eastAsiaTheme="minorEastAsia" w:hAnsi="Cambria Math"/>
-                    </w:rPr>
-                    <m:t>e</m:t>
-                  </m:r>
-                </m:e>
-                <m:sup>
-                  <m:r>
-                    <w:rPr>
-                      <w:rFonts w:ascii="Cambria Math" w:eastAsiaTheme="minorEastAsia" w:hAnsi="Cambria Math"/>
-                    </w:rPr>
-                    <m:t>jω</m:t>
-                  </m:r>
-                </m:sup>
-              </m:sSup>
-            </m:e>
-          </m:d>
-          <m:r>
-            <w:rPr>
-              <w:rFonts w:ascii="Cambria Math" w:eastAsiaTheme="minorEastAsia" w:hAnsi="Cambria Math"/>
-            </w:rPr>
-            <m:t>=π</m:t>
-          </m:r>
-          <m:d>
-            <m:dPr>
-              <m:ctrlPr>
-                <w:rPr>
-                  <w:rFonts w:ascii="Cambria Math" w:eastAsiaTheme="minorEastAsia" w:hAnsi="Cambria Math"/>
-                  <w:i/>
-                </w:rPr>
-              </m:ctrlPr>
-            </m:dPr>
-            <m:e>
-              <m:r>
-                <w:rPr>
-                  <w:rFonts w:ascii="Cambria Math" w:eastAsiaTheme="minorEastAsia" w:hAnsi="Cambria Math"/>
-                </w:rPr>
-                <m:t>0</m:t>
-              </m:r>
-              <m:r>
-                <w:rPr>
-                  <w:rFonts w:ascii="Cambria Math" w:eastAsiaTheme="minorEastAsia" w:hAnsi="Cambria Math"/>
-                </w:rPr>
-                <m:t>∙</m:t>
-              </m:r>
-              <m:r>
-                <w:rPr>
-                  <w:rFonts w:ascii="Cambria Math" w:eastAsiaTheme="minorEastAsia" w:hAnsi="Cambria Math"/>
-                </w:rPr>
-                <m:t>δ</m:t>
-              </m:r>
-              <m:d>
-                <m:dPr>
-                  <m:ctrlPr>
-                    <w:rPr>
-                      <w:rFonts w:ascii="Cambria Math" w:eastAsiaTheme="minorEastAsia" w:hAnsi="Cambria Math"/>
-                      <w:i/>
-                    </w:rPr>
-                  </m:ctrlPr>
-                </m:dPr>
-                <m:e>
-                  <m:r>
-                    <w:rPr>
-                      <w:rFonts w:ascii="Cambria Math" w:eastAsiaTheme="minorEastAsia" w:hAnsi="Cambria Math"/>
-                    </w:rPr>
-                    <m:t>ω-</m:t>
-                  </m:r>
-                  <m:f>
-                    <m:fPr>
-                      <m:ctrlPr>
-                        <w:rPr>
-                          <w:rFonts w:ascii="Cambria Math" w:eastAsiaTheme="minorEastAsia" w:hAnsi="Cambria Math"/>
-                          <w:i/>
-                        </w:rPr>
-                      </m:ctrlPr>
-                    </m:fPr>
-                    <m:num>
-                      <m:r>
-                        <w:rPr>
-                          <w:rFonts w:ascii="Cambria Math" w:eastAsiaTheme="minorEastAsia" w:hAnsi="Cambria Math"/>
-                        </w:rPr>
-                        <m:t>2π</m:t>
-                      </m:r>
-                    </m:num>
-                    <m:den>
-                      <m:r>
-                        <w:rPr>
-                          <w:rFonts w:ascii="Cambria Math" w:eastAsiaTheme="minorEastAsia" w:hAnsi="Cambria Math"/>
-                        </w:rPr>
-                        <m:t>5</m:t>
-                      </m:r>
-                    </m:den>
-                  </m:f>
-                </m:e>
-              </m:d>
-              <m:r>
-                <w:rPr>
-                  <w:rFonts w:ascii="Cambria Math" w:eastAsiaTheme="minorEastAsia" w:hAnsi="Cambria Math"/>
-                </w:rPr>
-                <m:t>-</m:t>
-              </m:r>
-              <m:r>
-                <w:rPr>
-                  <w:rFonts w:ascii="Cambria Math" w:eastAsiaTheme="minorEastAsia" w:hAnsi="Cambria Math"/>
-                </w:rPr>
-                <m:t>0</m:t>
-              </m:r>
-              <m:r>
-                <w:rPr>
-                  <w:rFonts w:ascii="Cambria Math" w:eastAsiaTheme="minorEastAsia" w:hAnsi="Cambria Math"/>
-                </w:rPr>
-                <m:t>∙</m:t>
-              </m:r>
-              <m:r>
-                <w:rPr>
-                  <w:rFonts w:ascii="Cambria Math" w:eastAsiaTheme="minorEastAsia" w:hAnsi="Cambria Math"/>
-                </w:rPr>
-                <m:t>δ</m:t>
-              </m:r>
-              <m:d>
-                <m:dPr>
-                  <m:ctrlPr>
-                    <w:rPr>
-                      <w:rFonts w:ascii="Cambria Math" w:eastAsiaTheme="minorEastAsia" w:hAnsi="Cambria Math"/>
-                      <w:i/>
-                    </w:rPr>
-                  </m:ctrlPr>
-                </m:dPr>
-                <m:e>
-                  <m:r>
-                    <w:rPr>
-                      <w:rFonts w:ascii="Cambria Math" w:eastAsiaTheme="minorEastAsia" w:hAnsi="Cambria Math"/>
-                    </w:rPr>
-                    <m:t>ω+</m:t>
-                  </m:r>
-                  <m:f>
-                    <m:fPr>
-                      <m:ctrlPr>
-                        <w:rPr>
-                          <w:rFonts w:ascii="Cambria Math" w:eastAsiaTheme="minorEastAsia" w:hAnsi="Cambria Math"/>
-                          <w:i/>
-                        </w:rPr>
-                      </m:ctrlPr>
-                    </m:fPr>
-                    <m:num>
-                      <m:r>
-                        <w:rPr>
-                          <w:rFonts w:ascii="Cambria Math" w:eastAsiaTheme="minorEastAsia" w:hAnsi="Cambria Math"/>
-                        </w:rPr>
-                        <m:t>2π</m:t>
-                      </m:r>
-                    </m:num>
-                    <m:den>
-                      <m:r>
-                        <w:rPr>
-                          <w:rFonts w:ascii="Cambria Math" w:eastAsiaTheme="minorEastAsia" w:hAnsi="Cambria Math"/>
-                        </w:rPr>
-                        <m:t>5</m:t>
-                      </m:r>
-                    </m:den>
-                  </m:f>
-                </m:e>
-              </m:d>
-              <m:r>
-                <w:rPr>
-                  <w:rFonts w:ascii="Cambria Math" w:eastAsiaTheme="minorEastAsia" w:hAnsi="Cambria Math"/>
-                </w:rPr>
-                <m:t>+</m:t>
-              </m:r>
-              <m:r>
-                <w:rPr>
-                  <w:rFonts w:ascii="Cambria Math" w:eastAsiaTheme="minorEastAsia" w:hAnsi="Cambria Math"/>
-                </w:rPr>
-                <m:t>1∙</m:t>
-              </m:r>
-              <m:r>
-                <w:rPr>
-                  <w:rFonts w:ascii="Cambria Math" w:eastAsiaTheme="minorEastAsia" w:hAnsi="Cambria Math"/>
-                </w:rPr>
-                <m:t>δ</m:t>
-              </m:r>
-              <m:d>
-                <m:dPr>
-                  <m:ctrlPr>
-                    <w:rPr>
-                      <w:rFonts w:ascii="Cambria Math" w:eastAsiaTheme="minorEastAsia" w:hAnsi="Cambria Math"/>
-                      <w:i/>
-                    </w:rPr>
-                  </m:ctrlPr>
-                </m:dPr>
-                <m:e>
-                  <m:r>
-                    <w:rPr>
-                      <w:rFonts w:ascii="Cambria Math" w:eastAsiaTheme="minorEastAsia" w:hAnsi="Cambria Math"/>
-                    </w:rPr>
-                    <m:t>ω-</m:t>
-                  </m:r>
-                  <m:f>
-                    <m:fPr>
-                      <m:ctrlPr>
-                        <w:rPr>
-                          <w:rFonts w:ascii="Cambria Math" w:eastAsiaTheme="minorEastAsia" w:hAnsi="Cambria Math"/>
-                          <w:i/>
-                        </w:rPr>
-                      </m:ctrlPr>
-                    </m:fPr>
-                    <m:num>
-                      <m:r>
-                        <w:rPr>
-                          <w:rFonts w:ascii="Cambria Math" w:eastAsiaTheme="minorEastAsia" w:hAnsi="Cambria Math"/>
-                        </w:rPr>
-                        <m:t>π</m:t>
-                      </m:r>
-                    </m:num>
-                    <m:den>
-                      <m:r>
-                        <w:rPr>
-                          <w:rFonts w:ascii="Cambria Math" w:eastAsiaTheme="minorEastAsia" w:hAnsi="Cambria Math"/>
-                        </w:rPr>
-                        <m:t>5</m:t>
-                      </m:r>
-                    </m:den>
-                  </m:f>
-                </m:e>
-              </m:d>
-              <m:r>
-                <w:rPr>
-                  <w:rFonts w:ascii="Cambria Math" w:eastAsiaTheme="minorEastAsia" w:hAnsi="Cambria Math"/>
-                </w:rPr>
-                <m:t>-</m:t>
-              </m:r>
-              <m:r>
-                <w:rPr>
-                  <w:rFonts w:ascii="Cambria Math" w:eastAsiaTheme="minorEastAsia" w:hAnsi="Cambria Math"/>
-                </w:rPr>
-                <m:t>1∙</m:t>
-              </m:r>
-              <m:r>
-                <w:rPr>
-                  <w:rFonts w:ascii="Cambria Math" w:eastAsiaTheme="minorEastAsia" w:hAnsi="Cambria Math"/>
-                </w:rPr>
-                <m:t>δ</m:t>
-              </m:r>
-              <m:d>
-                <m:dPr>
-                  <m:ctrlPr>
-                    <w:rPr>
-                      <w:rFonts w:ascii="Cambria Math" w:eastAsiaTheme="minorEastAsia" w:hAnsi="Cambria Math"/>
-                      <w:i/>
-                    </w:rPr>
-                  </m:ctrlPr>
-                </m:dPr>
-                <m:e>
-                  <m:r>
-                    <w:rPr>
-                      <w:rFonts w:ascii="Cambria Math" w:eastAsiaTheme="minorEastAsia" w:hAnsi="Cambria Math"/>
-                    </w:rPr>
-                    <m:t>ω+</m:t>
-                  </m:r>
-                  <m:f>
-                    <m:fPr>
-                      <m:ctrlPr>
-                        <w:rPr>
-                          <w:rFonts w:ascii="Cambria Math" w:eastAsiaTheme="minorEastAsia" w:hAnsi="Cambria Math"/>
-                          <w:i/>
-                        </w:rPr>
-                      </m:ctrlPr>
-                    </m:fPr>
-                    <m:num>
-                      <m:r>
-                        <w:rPr>
-                          <w:rFonts w:ascii="Cambria Math" w:eastAsiaTheme="minorEastAsia" w:hAnsi="Cambria Math"/>
-                        </w:rPr>
-                        <m:t>π</m:t>
-                      </m:r>
-                    </m:num>
-                    <m:den>
-                      <m:r>
-                        <w:rPr>
-                          <w:rFonts w:ascii="Cambria Math" w:eastAsiaTheme="minorEastAsia" w:hAnsi="Cambria Math"/>
-                        </w:rPr>
-                        <m:t>5</m:t>
-                      </m:r>
-                    </m:den>
-                  </m:f>
-                </m:e>
-              </m:d>
-            </m:e>
-          </m:d>
-        </m:oMath>
-      </m:oMathPara>
-    </w:p>
-    <w:p>
-      <w:pPr>
-        <w:rPr>
-          <w:rFonts w:eastAsiaTheme="minorEastAsia"/>
-          <w:i/>
-        </w:rPr>
-      </w:pPr>
-      <m:oMathPara>
-        <m:oMath>
-          <m:r>
-            <w:rPr>
-              <w:rFonts w:ascii="Cambria Math" w:eastAsiaTheme="minorEastAsia" w:hAnsi="Cambria Math"/>
-            </w:rPr>
-            <m:t>Y</m:t>
-          </m:r>
-          <m:d>
-            <m:dPr>
-              <m:ctrlPr>
-                <w:rPr>
-                  <w:rFonts w:ascii="Cambria Math" w:eastAsiaTheme="minorEastAsia" w:hAnsi="Cambria Math"/>
-                  <w:i/>
-                </w:rPr>
-              </m:ctrlPr>
-            </m:dPr>
-            <m:e>
-              <m:sSup>
-                <m:sSupPr>
-                  <m:ctrlPr>
-                    <w:rPr>
-                      <w:rFonts w:ascii="Cambria Math" w:eastAsiaTheme="minorEastAsia" w:hAnsi="Cambria Math"/>
-                      <w:i/>
-                    </w:rPr>
-                  </m:ctrlPr>
-                </m:sSupPr>
-                <m:e>
-                  <m:r>
-                    <w:rPr>
-                      <w:rFonts w:ascii="Cambria Math" w:eastAsiaTheme="minorEastAsia" w:hAnsi="Cambria Math"/>
-                    </w:rPr>
-                    <m:t>e</m:t>
-                  </m:r>
-                </m:e>
-                <m:sup>
-                  <m:r>
-                    <w:rPr>
-                      <w:rFonts w:ascii="Cambria Math" w:eastAsiaTheme="minorEastAsia" w:hAnsi="Cambria Math"/>
-                    </w:rPr>
-                    <m:t>jω</m:t>
-                  </m:r>
-                </m:sup>
-              </m:sSup>
-            </m:e>
-          </m:d>
-          <m:r>
-            <w:rPr>
-              <w:rFonts w:ascii="Cambria Math" w:eastAsiaTheme="minorEastAsia" w:hAnsi="Cambria Math"/>
-            </w:rPr>
-            <m:t>=π</m:t>
-          </m:r>
-          <m:d>
-            <m:dPr>
-              <m:ctrlPr>
-                <w:rPr>
-                  <w:rFonts w:ascii="Cambria Math" w:eastAsiaTheme="minorEastAsia" w:hAnsi="Cambria Math"/>
-                  <w:i/>
-                </w:rPr>
-              </m:ctrlPr>
-            </m:dPr>
-            <m:e>
-              <m:r>
-                <w:rPr>
-                  <w:rFonts w:ascii="Cambria Math" w:eastAsiaTheme="minorEastAsia" w:hAnsi="Cambria Math"/>
-                </w:rPr>
-                <m:t>1∙δ</m:t>
-              </m:r>
-              <m:d>
-                <m:dPr>
-                  <m:ctrlPr>
-                    <w:rPr>
-                      <w:rFonts w:ascii="Cambria Math" w:eastAsiaTheme="minorEastAsia" w:hAnsi="Cambria Math"/>
-                      <w:i/>
-                    </w:rPr>
-                  </m:ctrlPr>
-                </m:dPr>
-                <m:e>
-                  <m:r>
-                    <w:rPr>
-                      <w:rFonts w:ascii="Cambria Math" w:eastAsiaTheme="minorEastAsia" w:hAnsi="Cambria Math"/>
-                    </w:rPr>
-                    <m:t>ω-</m:t>
-                  </m:r>
-                  <m:f>
-                    <m:fPr>
-                      <m:ctrlPr>
-                        <w:rPr>
-                          <w:rFonts w:ascii="Cambria Math" w:eastAsiaTheme="minorEastAsia" w:hAnsi="Cambria Math"/>
-                          <w:i/>
-                        </w:rPr>
-                      </m:ctrlPr>
-                    </m:fPr>
-                    <m:num>
-                      <m:r>
-                        <w:rPr>
-                          <w:rFonts w:ascii="Cambria Math" w:eastAsiaTheme="minorEastAsia" w:hAnsi="Cambria Math"/>
-                        </w:rPr>
-                        <m:t>π</m:t>
-                      </m:r>
-                    </m:num>
-                    <m:den>
-                      <m:r>
-                        <w:rPr>
-                          <w:rFonts w:ascii="Cambria Math" w:eastAsiaTheme="minorEastAsia" w:hAnsi="Cambria Math"/>
-                        </w:rPr>
-                        <m:t>5</m:t>
-                      </m:r>
-                    </m:den>
-                  </m:f>
-                </m:e>
-              </m:d>
-              <m:r>
-                <w:rPr>
-                  <w:rFonts w:ascii="Cambria Math" w:eastAsiaTheme="minorEastAsia" w:hAnsi="Cambria Math"/>
-                </w:rPr>
-                <m:t>-1∙δ</m:t>
-              </m:r>
-              <m:d>
-                <m:dPr>
-                  <m:ctrlPr>
-                    <w:rPr>
-                      <w:rFonts w:ascii="Cambria Math" w:eastAsiaTheme="minorEastAsia" w:hAnsi="Cambria Math"/>
-                      <w:i/>
-                    </w:rPr>
-                  </m:ctrlPr>
-                </m:dPr>
-                <m:e>
-                  <m:r>
-                    <w:rPr>
-                      <w:rFonts w:ascii="Cambria Math" w:eastAsiaTheme="minorEastAsia" w:hAnsi="Cambria Math"/>
-                    </w:rPr>
-                    <m:t>ω+</m:t>
-                  </m:r>
-                  <m:f>
-                    <m:fPr>
-                      <m:ctrlPr>
-                        <w:rPr>
-                          <w:rFonts w:ascii="Cambria Math" w:eastAsiaTheme="minorEastAsia" w:hAnsi="Cambria Math"/>
-                          <w:i/>
-                        </w:rPr>
-                      </m:ctrlPr>
-                    </m:fPr>
-                    <m:num>
-                      <m:r>
-                        <w:rPr>
-                          <w:rFonts w:ascii="Cambria Math" w:eastAsiaTheme="minorEastAsia" w:hAnsi="Cambria Math"/>
-                        </w:rPr>
-                        <m:t>π</m:t>
-                      </m:r>
-                    </m:num>
-                    <m:den>
-                      <m:r>
-                        <w:rPr>
-                          <w:rFonts w:ascii="Cambria Math" w:eastAsiaTheme="minorEastAsia" w:hAnsi="Cambria Math"/>
-                        </w:rPr>
-                        <m:t>5</m:t>
-                      </m:r>
-                    </m:den>
-                  </m:f>
-                </m:e>
-              </m:d>
-            </m:e>
-          </m:d>
-          <m:r>
-            <w:rPr>
-              <w:rFonts w:ascii="Cambria Math" w:eastAsiaTheme="minorEastAsia" w:hAnsi="Cambria Math"/>
-            </w:rPr>
-            <m:t>=</m:t>
-          </m:r>
-          <m:r>
-            <w:rPr>
-              <w:rFonts w:ascii="Cambria Math" w:eastAsiaTheme="minorEastAsia" w:hAnsi="Cambria Math"/>
-            </w:rPr>
-            <m:t>π</m:t>
-          </m:r>
-          <m:d>
-            <m:dPr>
-              <m:ctrlPr>
-                <w:rPr>
-                  <w:rFonts w:ascii="Cambria Math" w:eastAsiaTheme="minorEastAsia" w:hAnsi="Cambria Math"/>
-                  <w:i/>
-                </w:rPr>
-              </m:ctrlPr>
-            </m:dPr>
-            <m:e>
-              <m:r>
-                <w:rPr>
-                  <w:rFonts w:ascii="Cambria Math" w:eastAsiaTheme="minorEastAsia" w:hAnsi="Cambria Math"/>
-                </w:rPr>
-                <m:t>δ</m:t>
-              </m:r>
-              <m:d>
-                <m:dPr>
-                  <m:ctrlPr>
-                    <w:rPr>
-                      <w:rFonts w:ascii="Cambria Math" w:eastAsiaTheme="minorEastAsia" w:hAnsi="Cambria Math"/>
-                      <w:i/>
-                    </w:rPr>
-                  </m:ctrlPr>
-                </m:dPr>
-                <m:e>
-                  <m:r>
-                    <w:rPr>
-                      <w:rFonts w:ascii="Cambria Math" w:eastAsiaTheme="minorEastAsia" w:hAnsi="Cambria Math"/>
-                    </w:rPr>
-                    <m:t>ω-</m:t>
-                  </m:r>
-                  <m:f>
-                    <m:fPr>
-                      <m:ctrlPr>
-                        <w:rPr>
-                          <w:rFonts w:ascii="Cambria Math" w:eastAsiaTheme="minorEastAsia" w:hAnsi="Cambria Math"/>
-                          <w:i/>
-                        </w:rPr>
-                      </m:ctrlPr>
-                    </m:fPr>
-                    <m:num>
-                      <m:r>
-                        <w:rPr>
-                          <w:rFonts w:ascii="Cambria Math" w:eastAsiaTheme="minorEastAsia" w:hAnsi="Cambria Math"/>
-                        </w:rPr>
-                        <m:t>π</m:t>
-                      </m:r>
-                    </m:num>
-                    <m:den>
-                      <m:r>
-                        <w:rPr>
-                          <w:rFonts w:ascii="Cambria Math" w:eastAsiaTheme="minorEastAsia" w:hAnsi="Cambria Math"/>
-                        </w:rPr>
-                        <m:t>5</m:t>
-                      </m:r>
-                    </m:den>
-                  </m:f>
-                </m:e>
-              </m:d>
-              <m:r>
-                <w:rPr>
-                  <w:rFonts w:ascii="Cambria Math" w:eastAsiaTheme="minorEastAsia" w:hAnsi="Cambria Math"/>
-                </w:rPr>
-                <m:t>-δ</m:t>
-              </m:r>
-              <m:d>
-                <m:dPr>
-                  <m:ctrlPr>
-                    <w:rPr>
-                      <w:rFonts w:ascii="Cambria Math" w:eastAsiaTheme="minorEastAsia" w:hAnsi="Cambria Math"/>
-                      <w:i/>
-                    </w:rPr>
-                  </m:ctrlPr>
-                </m:dPr>
-                <m:e>
-                  <m:r>
-                    <w:rPr>
-                      <w:rFonts w:ascii="Cambria Math" w:eastAsiaTheme="minorEastAsia" w:hAnsi="Cambria Math"/>
-                    </w:rPr>
-                    <m:t>ω+</m:t>
-                  </m:r>
-                  <m:f>
-                    <m:fPr>
-                      <m:ctrlPr>
-                        <w:rPr>
-                          <w:rFonts w:ascii="Cambria Math" w:eastAsiaTheme="minorEastAsia" w:hAnsi="Cambria Math"/>
-                          <w:i/>
-                        </w:rPr>
-                      </m:ctrlPr>
-                    </m:fPr>
-                    <m:num>
-                      <m:r>
-                        <w:rPr>
-                          <w:rFonts w:ascii="Cambria Math" w:eastAsiaTheme="minorEastAsia" w:hAnsi="Cambria Math"/>
-                        </w:rPr>
-                        <m:t>π</m:t>
-                      </m:r>
-                    </m:num>
-                    <m:den>
-                      <m:r>
-                        <w:rPr>
-                          <w:rFonts w:ascii="Cambria Math" w:eastAsiaTheme="minorEastAsia" w:hAnsi="Cambria Math"/>
-                        </w:rPr>
-                        <m:t>5</m:t>
-                      </m:r>
-                    </m:den>
-                  </m:f>
-                </m:e>
-              </m:d>
-            </m:e>
-          </m:d>
-        </m:oMath>
-      </m:oMathPara>
-    </w:p>
-    <w:p>
-      <w:pPr>
-        <w:rPr>
-          <w:rFonts w:eastAsiaTheme="minorEastAsia" w:hint="cs"/>
-          <w:rtl/>
-        </w:rPr>
-      </w:pPr>
-      <w:r>
-        <w:rPr>
-          <w:rFonts w:eastAsiaTheme="minorEastAsia" w:hint="cs"/>
-          <w:rtl/>
-        </w:rPr>
-        <w:t>ולכן:</w:t>
-      </w:r>
-    </w:p>
-    <w:p>
-      <w:pPr>
-        <w:rPr>
-          <w:rFonts w:eastAsiaTheme="minorEastAsia"/>
-          <w:rtl/>
-        </w:rPr>
-      </w:pPr>
-      <m:oMathPara>
-        <m:oMath>
-          <m:r>
-            <w:rPr>
-              <w:rFonts w:ascii="Cambria Math" w:eastAsiaTheme="minorEastAsia" w:hAnsi="Cambria Math"/>
-            </w:rPr>
-            <m:t>y</m:t>
-          </m:r>
-          <m:d>
-            <m:dPr>
-              <m:begChr m:val="["/>
-              <m:endChr m:val="]"/>
-              <m:ctrlPr>
-                <w:rPr>
-                  <w:rFonts w:ascii="Cambria Math" w:eastAsiaTheme="minorEastAsia" w:hAnsi="Cambria Math"/>
-                  <w:i/>
-                </w:rPr>
-              </m:ctrlPr>
-            </m:dPr>
-            <m:e>
-              <m:r>
-                <w:rPr>
-                  <w:rFonts w:ascii="Cambria Math" w:eastAsiaTheme="minorEastAsia" w:hAnsi="Cambria Math"/>
-                </w:rPr>
-                <m:t>n</m:t>
-              </m:r>
-            </m:e>
-          </m:d>
-          <m:r>
-            <w:rPr>
-              <w:rFonts w:ascii="Cambria Math" w:eastAsiaTheme="minorEastAsia" w:hAnsi="Cambria Math"/>
-            </w:rPr>
-            <m:t>=</m:t>
-          </m:r>
-          <m:func>
-            <m:funcPr>
-              <m:ctrlPr>
-                <w:rPr>
-                  <w:rFonts w:ascii="Cambria Math" w:eastAsiaTheme="minorEastAsia" w:hAnsi="Cambria Math"/>
-                  <w:i/>
-                </w:rPr>
-              </m:ctrlPr>
-            </m:funcPr>
-            <m:fName>
-              <m:r>
-                <m:rPr>
-                  <m:sty m:val="p"/>
-                </m:rPr>
-                <w:rPr>
-                  <w:rFonts w:ascii="Cambria Math" w:eastAsiaTheme="minorEastAsia" w:hAnsi="Cambria Math"/>
-                </w:rPr>
-                <m:t>cos</m:t>
-              </m:r>
-            </m:fName>
-            <m:e>
-              <m:d>
-                <m:dPr>
-                  <m:ctrlPr>
-                    <w:rPr>
-                      <w:rFonts w:ascii="Cambria Math" w:eastAsiaTheme="minorEastAsia" w:hAnsi="Cambria Math"/>
-                      <w:i/>
-                    </w:rPr>
-                  </m:ctrlPr>
-                </m:dPr>
-                <m:e>
-                  <m:f>
-                    <m:fPr>
-                      <m:ctrlPr>
-                        <w:rPr>
-                          <w:rFonts w:ascii="Cambria Math" w:eastAsiaTheme="minorEastAsia" w:hAnsi="Cambria Math"/>
-                          <w:i/>
-                        </w:rPr>
-                      </m:ctrlPr>
-                    </m:fPr>
-                    <m:num>
-                      <m:r>
-                        <w:rPr>
-                          <w:rFonts w:ascii="Cambria Math" w:eastAsiaTheme="minorEastAsia" w:hAnsi="Cambria Math"/>
-                        </w:rPr>
-                        <m:t>π</m:t>
-                      </m:r>
-                    </m:num>
-                    <m:den>
-                      <m:r>
-                        <w:rPr>
-                          <w:rFonts w:ascii="Cambria Math" w:eastAsiaTheme="minorEastAsia" w:hAnsi="Cambria Math"/>
-                        </w:rPr>
-                        <m:t>5</m:t>
-                      </m:r>
-                    </m:den>
-                  </m:f>
-                  <m:r>
-                    <w:rPr>
-                      <w:rFonts w:ascii="Cambria Math" w:eastAsiaTheme="minorEastAsia" w:hAnsi="Cambria Math"/>
-                    </w:rPr>
-                    <m:t>n</m:t>
-                  </m:r>
-                </m:e>
-              </m:d>
-            </m:e>
-          </m:func>
-        </m:oMath>
-      </m:oMathPara>
-    </w:p>
-    <w:p>
-      <w:pPr>
-        <w:rPr>
-          <w:rFonts w:eastAsiaTheme="minorEastAsia" w:hint="cs"/>
-          <w:rtl/>
-        </w:rPr>
-      </w:pPr>
-      <w:r>
-        <w:rPr>
-          <w:rFonts w:eastAsiaTheme="minorEastAsia" w:hint="cs"/>
-          <w:rtl/>
-        </w:rPr>
-        <w:t xml:space="preserve">עבור </w:t>
-      </w:r>
-      <w:r>
-        <w:rPr>
-          <w:rFonts w:eastAsiaTheme="minorEastAsia" w:hint="cs"/>
-          <w:b/>
-          <w:bCs/>
-          <w:rtl/>
-        </w:rPr>
-        <w:t xml:space="preserve">המסנן </w:t>
-      </w:r>
-      <m:oMath>
-        <m:sSub>
-          <m:sSubPr>
-            <m:ctrlPr>
-              <w:rPr>
-                <w:rFonts w:ascii="Cambria Math" w:eastAsiaTheme="minorEastAsia" w:hAnsi="Cambria Math"/>
-                <w:b/>
-                <w:bCs/>
-                <w:i/>
-              </w:rPr>
-            </m:ctrlPr>
-          </m:sSubPr>
-          <m:e>
-            <m:r>
-              <m:rPr>
-                <m:sty m:val="bi"/>
-              </m:rPr>
-              <w:rPr>
-                <w:rFonts w:ascii="Cambria Math" w:eastAsiaTheme="minorEastAsia" w:hAnsi="Cambria Math"/>
-              </w:rPr>
-              <m:t>h</m:t>
-            </m:r>
-          </m:e>
-          <m:sub>
-            <m:r>
-              <m:rPr>
-                <m:sty m:val="bi"/>
-              </m:rPr>
-              <w:rPr>
-                <w:rFonts w:ascii="Cambria Math" w:eastAsiaTheme="minorEastAsia" w:hAnsi="Cambria Math"/>
-              </w:rPr>
-              <m:t>4</m:t>
-            </m:r>
-          </m:sub>
-        </m:sSub>
-      </m:oMath>
-      <w:r>
-        <w:rPr>
-          <w:rFonts w:eastAsiaTheme="minorEastAsia" w:hint="cs"/>
-          <w:rtl/>
-        </w:rPr>
-        <w:t>:</w:t>
-      </w:r>
-    </w:p>
-    <w:p>
-      <w:pPr>
-        <w:rPr>
-          <w:rFonts w:eastAsiaTheme="minorEastAsia"/>
-          <w:i/>
-          <w:rtl/>
-        </w:rPr>
-      </w:pPr>
-      <m:oMathPara>
-        <m:oMath>
-          <m:r>
-            <w:rPr>
-              <w:rFonts w:ascii="Cambria Math" w:eastAsiaTheme="minorEastAsia" w:hAnsi="Cambria Math"/>
-            </w:rPr>
-            <m:t>H</m:t>
-          </m:r>
-          <m:d>
-            <m:dPr>
-              <m:ctrlPr>
-                <w:rPr>
-                  <w:rFonts w:ascii="Cambria Math" w:eastAsiaTheme="minorEastAsia" w:hAnsi="Cambria Math"/>
-                  <w:i/>
-                </w:rPr>
-              </m:ctrlPr>
-            </m:dPr>
-            <m:e>
-              <m:sSup>
-                <m:sSupPr>
-                  <m:ctrlPr>
-                    <w:rPr>
-                      <w:rFonts w:ascii="Cambria Math" w:eastAsiaTheme="minorEastAsia" w:hAnsi="Cambria Math"/>
-                      <w:i/>
-                    </w:rPr>
-                  </m:ctrlPr>
-                </m:sSupPr>
-                <m:e>
-                  <m:r>
-                    <w:rPr>
-                      <w:rFonts w:ascii="Cambria Math" w:eastAsiaTheme="minorEastAsia" w:hAnsi="Cambria Math"/>
-                    </w:rPr>
-                    <m:t>e</m:t>
-                  </m:r>
-                </m:e>
-                <m:sup>
-                  <m:r>
-                    <w:rPr>
-                      <w:rFonts w:ascii="Cambria Math" w:eastAsiaTheme="minorEastAsia" w:hAnsi="Cambria Math"/>
-                    </w:rPr>
-                    <m:t>jω</m:t>
-                  </m:r>
-                </m:sup>
-              </m:sSup>
-            </m:e>
-          </m:d>
-          <m:r>
-            <w:rPr>
-              <w:rFonts w:ascii="Cambria Math" w:eastAsiaTheme="minorEastAsia" w:hAnsi="Cambria Math"/>
-            </w:rPr>
-            <m:t>=</m:t>
-          </m:r>
-          <m:d>
-            <m:dPr>
-              <m:begChr m:val="{"/>
-              <m:endChr m:val=""/>
-              <m:ctrlPr>
-                <w:rPr>
-                  <w:rFonts w:ascii="Cambria Math" w:eastAsiaTheme="minorEastAsia" w:hAnsi="Cambria Math"/>
-                  <w:i/>
-                </w:rPr>
-              </m:ctrlPr>
-            </m:dPr>
-            <m:e>
-              <m:eqArr>
-                <m:eqArrPr>
-                  <m:ctrlPr>
-                    <w:rPr>
-                      <w:rFonts w:ascii="Cambria Math" w:eastAsiaTheme="minorEastAsia" w:hAnsi="Cambria Math"/>
-                      <w:i/>
-                    </w:rPr>
-                  </m:ctrlPr>
-                </m:eqArrPr>
-                <m:e>
-                  <m:r>
-                    <w:rPr>
-                      <w:rFonts w:ascii="Cambria Math" w:eastAsiaTheme="minorEastAsia" w:hAnsi="Cambria Math"/>
-                    </w:rPr>
-                    <m:t xml:space="preserve">1    </m:t>
-                  </m:r>
-                  <m:d>
-                    <m:dPr>
-                      <m:begChr m:val="|"/>
-                      <m:endChr m:val="|"/>
-                      <m:ctrlPr>
-                        <w:rPr>
-                          <w:rFonts w:ascii="Cambria Math" w:eastAsiaTheme="minorEastAsia" w:hAnsi="Cambria Math"/>
-                          <w:i/>
-                        </w:rPr>
-                      </m:ctrlPr>
-                    </m:dPr>
-                    <m:e>
-                      <m:r>
-                        <w:rPr>
-                          <w:rFonts w:ascii="Cambria Math" w:eastAsiaTheme="minorEastAsia" w:hAnsi="Cambria Math"/>
-                        </w:rPr>
-                        <m:t>ω</m:t>
-                      </m:r>
-                    </m:e>
-                  </m:d>
-                  <m:r>
-                    <w:rPr>
-                      <w:rFonts w:ascii="Cambria Math" w:eastAsiaTheme="minorEastAsia" w:hAnsi="Cambria Math"/>
-                    </w:rPr>
-                    <m:t>&lt;</m:t>
-                  </m:r>
-                  <m:f>
-                    <m:fPr>
-                      <m:ctrlPr>
-                        <w:rPr>
-                          <w:rFonts w:ascii="Cambria Math" w:eastAsiaTheme="minorEastAsia" w:hAnsi="Cambria Math"/>
-                          <w:i/>
-                        </w:rPr>
-                      </m:ctrlPr>
-                    </m:fPr>
-                    <m:num>
-                      <m:r>
-                        <w:rPr>
-                          <w:rFonts w:ascii="Cambria Math" w:eastAsiaTheme="minorEastAsia" w:hAnsi="Cambria Math"/>
-                        </w:rPr>
-                        <m:t>π</m:t>
-                      </m:r>
-                    </m:num>
-                    <m:den>
-                      <m:r>
-                        <w:rPr>
-                          <w:rFonts w:ascii="Cambria Math" w:eastAsiaTheme="minorEastAsia" w:hAnsi="Cambria Math"/>
-                        </w:rPr>
-                        <m:t>4</m:t>
-                      </m:r>
-                    </m:den>
-                  </m:f>
-                </m:e>
-                <m:e>
-                  <m:r>
-                    <w:rPr>
-                      <w:rFonts w:ascii="Cambria Math" w:eastAsiaTheme="minorEastAsia" w:hAnsi="Cambria Math"/>
-                    </w:rPr>
-                    <m:t>0           else</m:t>
-                  </m:r>
-                </m:e>
-              </m:eqArr>
-            </m:e>
-          </m:d>
-        </m:oMath>
-      </m:oMathPara>
-    </w:p>
-    <w:p>
-      <w:pPr>
-        <w:rPr>
-          <w:rFonts w:eastAsiaTheme="minorEastAsia" w:hint="cs"/>
           <w:rtl/>
         </w:rPr>
       </w:pPr>
@@ -9341,7 +8187,21 @@
           <w:rFonts w:eastAsiaTheme="minorEastAsia" w:hint="cs"/>
           <w:rtl/>
         </w:rPr>
-        <w:t>שתי המכפלות עם פונקציות ההלם הראשונות מתאפסות.</w:t>
+        <w:t xml:space="preserve">שתי </w:t>
+      </w:r>
+      <w:r>
+        <w:rPr>
+          <w:rFonts w:eastAsiaTheme="minorEastAsia" w:hint="cs"/>
+          <w:rtl/>
+        </w:rPr>
+        <w:t xml:space="preserve">המכפלות עם </w:t>
+      </w:r>
+      <w:r>
+        <w:rPr>
+          <w:rFonts w:eastAsiaTheme="minorEastAsia" w:hint="cs"/>
+          <w:rtl/>
+        </w:rPr>
+        <w:t>פונקציות ההלם הראשונות מתאפסות.</w:t>
       </w:r>
     </w:p>
     <w:p>
@@ -9621,7 +8481,8 @@
     <w:p>
       <w:pPr>
         <w:rPr>
-          <w:rFonts w:eastAsiaTheme="minorEastAsia" w:hint="cs"/>
+          <w:rFonts w:eastAsiaTheme="minorEastAsia"/>
+          <w:i/>
         </w:rPr>
       </w:pPr>
       <m:oMathPara>
@@ -9792,56 +8653,6 @@
             <w:rPr>
               <w:rFonts w:ascii="Cambria Math" w:eastAsiaTheme="minorEastAsia" w:hAnsi="Cambria Math"/>
             </w:rPr>
-            <m:t>=</m:t>
-          </m:r>
-          <m:r>
-            <w:rPr>
-              <w:rFonts w:ascii="Cambria Math" w:eastAsiaTheme="minorEastAsia" w:hAnsi="Cambria Math"/>
-            </w:rPr>
-            <m:t>Y</m:t>
-          </m:r>
-          <m:d>
-            <m:dPr>
-              <m:ctrlPr>
-                <w:rPr>
-                  <w:rFonts w:ascii="Cambria Math" w:eastAsiaTheme="minorEastAsia" w:hAnsi="Cambria Math"/>
-                  <w:i/>
-                </w:rPr>
-              </m:ctrlPr>
-            </m:dPr>
-            <m:e>
-              <m:sSup>
-                <m:sSupPr>
-                  <m:ctrlPr>
-                    <w:rPr>
-                      <w:rFonts w:ascii="Cambria Math" w:eastAsiaTheme="minorEastAsia" w:hAnsi="Cambria Math"/>
-                      <w:i/>
-                    </w:rPr>
-                  </m:ctrlPr>
-                </m:sSupPr>
-                <m:e>
-                  <m:r>
-                    <w:rPr>
-                      <w:rFonts w:ascii="Cambria Math" w:eastAsiaTheme="minorEastAsia" w:hAnsi="Cambria Math"/>
-                    </w:rPr>
-                    <m:t>e</m:t>
-                  </m:r>
-                </m:e>
-                <m:sup>
-                  <m:r>
-                    <w:rPr>
-                      <w:rFonts w:ascii="Cambria Math" w:eastAsiaTheme="minorEastAsia" w:hAnsi="Cambria Math"/>
-                    </w:rPr>
-                    <m:t>jω</m:t>
-                  </m:r>
-                </m:sup>
-              </m:sSup>
-            </m:e>
-          </m:d>
-          <m:r>
-            <w:rPr>
-              <w:rFonts w:ascii="Cambria Math" w:eastAsiaTheme="minorEastAsia" w:hAnsi="Cambria Math"/>
-            </w:rPr>
             <m:t>=π</m:t>
           </m:r>
           <m:d>
@@ -9962,7 +8773,7 @@
     <w:p>
       <w:pPr>
         <w:rPr>
-          <w:rFonts w:eastAsiaTheme="minorEastAsia" w:hint="cs"/>
+          <w:rFonts w:eastAsiaTheme="minorEastAsia"/>
           <w:rtl/>
         </w:rPr>
       </w:pPr>
@@ -10088,7 +8899,7 @@
     <w:p>
       <w:pPr>
         <w:rPr>
-          <w:rFonts w:eastAsiaTheme="minorEastAsia" w:hint="cs"/>
+          <w:rFonts w:eastAsiaTheme="minorEastAsia"/>
           <w:rtl/>
         </w:rPr>
       </w:pPr>
@@ -10139,7 +8950,7 @@
               <w:rPr>
                 <w:rFonts w:ascii="Cambria Math" w:eastAsiaTheme="minorEastAsia" w:hAnsi="Cambria Math"/>
               </w:rPr>
-              <m:t>6</m:t>
+              <m:t>4</m:t>
             </m:r>
           </m:sub>
         </m:sSub>
@@ -10288,7 +9099,7 @@
                         <w:rPr>
                           <w:rFonts w:ascii="Cambria Math" w:eastAsiaTheme="minorEastAsia" w:hAnsi="Cambria Math"/>
                         </w:rPr>
-                        <m:t>6</m:t>
+                        <m:t>4</m:t>
                       </m:r>
                     </m:den>
                   </m:f>
@@ -10310,7 +9121,7 @@
     <w:p>
       <w:pPr>
         <w:rPr>
-          <w:rFonts w:eastAsiaTheme="minorEastAsia" w:hint="cs"/>
+          <w:rFonts w:eastAsiaTheme="minorEastAsia"/>
           <w:rtl/>
         </w:rPr>
       </w:pPr>
@@ -10320,15 +9131,8 @@
           <w:i/>
           <w:rtl/>
         </w:rPr>
-        <w:t xml:space="preserve">כל נקודות ההלם </w:t>
-      </w:r>
-      <w:r>
-        <w:rPr>
-          <w:rFonts w:eastAsiaTheme="minorEastAsia" w:hint="cs"/>
-          <w:i/>
-          <w:rtl/>
-        </w:rPr>
-        <w:t xml:space="preserve">נמצאות בתחום בו </w:t>
+        <w:lastRenderedPageBreak/>
+        <w:t xml:space="preserve">נקודות ההלם שנמצאות בתחום בו </w:t>
       </w:r>
       <m:oMath>
         <m:r>
@@ -10379,13 +9183,7 @@
           <w:rPr>
             <w:rFonts w:ascii="Cambria Math" w:eastAsiaTheme="minorEastAsia" w:hAnsi="Cambria Math"/>
           </w:rPr>
-          <m:t>=</m:t>
-        </m:r>
-        <m:r>
-          <w:rPr>
-            <w:rFonts w:ascii="Cambria Math" w:eastAsiaTheme="minorEastAsia" w:hAnsi="Cambria Math"/>
-          </w:rPr>
-          <m:t>0</m:t>
+          <m:t>=1</m:t>
         </m:r>
       </m:oMath>
       <w:r>
@@ -10443,14 +9241,7 @@
           <w:rFonts w:eastAsiaTheme="minorEastAsia" w:hint="cs"/>
           <w:rtl/>
         </w:rPr>
-        <w:t xml:space="preserve">כל </w:t>
-      </w:r>
-      <w:r>
-        <w:rPr>
-          <w:rFonts w:eastAsiaTheme="minorEastAsia" w:hint="cs"/>
-          <w:rtl/>
-        </w:rPr>
-        <w:t>המכפלות עם פונקציות ההלם מתאפסות.</w:t>
+        <w:t>שתי המכפלות עם פונקציות ההלם הראשונות מתאפסות.</w:t>
       </w:r>
     </w:p>
     <w:p>
@@ -10626,19 +9417,7 @@
                 <w:rPr>
                   <w:rFonts w:ascii="Cambria Math" w:eastAsiaTheme="minorEastAsia" w:hAnsi="Cambria Math"/>
                 </w:rPr>
-                <m:t>+</m:t>
-              </m:r>
-              <m:r>
-                <w:rPr>
-                  <w:rFonts w:ascii="Cambria Math" w:eastAsiaTheme="minorEastAsia" w:hAnsi="Cambria Math"/>
-                </w:rPr>
-                <m:t>0</m:t>
-              </m:r>
-              <m:r>
-                <w:rPr>
-                  <w:rFonts w:ascii="Cambria Math" w:eastAsiaTheme="minorEastAsia" w:hAnsi="Cambria Math"/>
-                </w:rPr>
-                <m:t>∙δ</m:t>
+                <m:t>+1∙δ</m:t>
               </m:r>
               <m:d>
                 <m:dPr>
@@ -10688,19 +9467,7 @@
                 <w:rPr>
                   <w:rFonts w:ascii="Cambria Math" w:eastAsiaTheme="minorEastAsia" w:hAnsi="Cambria Math"/>
                 </w:rPr>
-                <m:t>-</m:t>
-              </m:r>
-              <m:r>
-                <w:rPr>
-                  <w:rFonts w:ascii="Cambria Math" w:eastAsiaTheme="minorEastAsia" w:hAnsi="Cambria Math"/>
-                </w:rPr>
-                <m:t>0</m:t>
-              </m:r>
-              <m:r>
-                <w:rPr>
-                  <w:rFonts w:ascii="Cambria Math" w:eastAsiaTheme="minorEastAsia" w:hAnsi="Cambria Math"/>
-                </w:rPr>
-                <m:t>∙δ</m:t>
+                <m:t>-1∙δ</m:t>
               </m:r>
               <m:d>
                 <m:dPr>
@@ -10807,30 +9574,297 @@
             <w:rPr>
               <w:rFonts w:ascii="Cambria Math" w:eastAsiaTheme="minorEastAsia" w:hAnsi="Cambria Math"/>
             </w:rPr>
-            <m:t>=</m:t>
+            <m:t>=π</m:t>
           </m:r>
+          <m:d>
+            <m:dPr>
+              <m:ctrlPr>
+                <w:rPr>
+                  <w:rFonts w:ascii="Cambria Math" w:eastAsiaTheme="minorEastAsia" w:hAnsi="Cambria Math"/>
+                  <w:i/>
+                </w:rPr>
+              </m:ctrlPr>
+            </m:dPr>
+            <m:e>
+              <m:r>
+                <w:rPr>
+                  <w:rFonts w:ascii="Cambria Math" w:eastAsiaTheme="minorEastAsia" w:hAnsi="Cambria Math"/>
+                </w:rPr>
+                <m:t>1∙δ</m:t>
+              </m:r>
+              <m:d>
+                <m:dPr>
+                  <m:ctrlPr>
+                    <w:rPr>
+                      <w:rFonts w:ascii="Cambria Math" w:eastAsiaTheme="minorEastAsia" w:hAnsi="Cambria Math"/>
+                      <w:i/>
+                    </w:rPr>
+                  </m:ctrlPr>
+                </m:dPr>
+                <m:e>
+                  <m:r>
+                    <w:rPr>
+                      <w:rFonts w:ascii="Cambria Math" w:eastAsiaTheme="minorEastAsia" w:hAnsi="Cambria Math"/>
+                    </w:rPr>
+                    <m:t>ω-</m:t>
+                  </m:r>
+                  <m:f>
+                    <m:fPr>
+                      <m:ctrlPr>
+                        <w:rPr>
+                          <w:rFonts w:ascii="Cambria Math" w:eastAsiaTheme="minorEastAsia" w:hAnsi="Cambria Math"/>
+                          <w:i/>
+                        </w:rPr>
+                      </m:ctrlPr>
+                    </m:fPr>
+                    <m:num>
+                      <m:r>
+                        <w:rPr>
+                          <w:rFonts w:ascii="Cambria Math" w:eastAsiaTheme="minorEastAsia" w:hAnsi="Cambria Math"/>
+                        </w:rPr>
+                        <m:t>π</m:t>
+                      </m:r>
+                    </m:num>
+                    <m:den>
+                      <m:r>
+                        <w:rPr>
+                          <w:rFonts w:ascii="Cambria Math" w:eastAsiaTheme="minorEastAsia" w:hAnsi="Cambria Math"/>
+                        </w:rPr>
+                        <m:t>5</m:t>
+                      </m:r>
+                    </m:den>
+                  </m:f>
+                </m:e>
+              </m:d>
+              <m:r>
+                <w:rPr>
+                  <w:rFonts w:ascii="Cambria Math" w:eastAsiaTheme="minorEastAsia" w:hAnsi="Cambria Math"/>
+                </w:rPr>
+                <m:t>-1∙δ</m:t>
+              </m:r>
+              <m:d>
+                <m:dPr>
+                  <m:ctrlPr>
+                    <w:rPr>
+                      <w:rFonts w:ascii="Cambria Math" w:eastAsiaTheme="minorEastAsia" w:hAnsi="Cambria Math"/>
+                      <w:i/>
+                    </w:rPr>
+                  </m:ctrlPr>
+                </m:dPr>
+                <m:e>
+                  <m:r>
+                    <w:rPr>
+                      <w:rFonts w:ascii="Cambria Math" w:eastAsiaTheme="minorEastAsia" w:hAnsi="Cambria Math"/>
+                    </w:rPr>
+                    <m:t>ω+</m:t>
+                  </m:r>
+                  <m:f>
+                    <m:fPr>
+                      <m:ctrlPr>
+                        <w:rPr>
+                          <w:rFonts w:ascii="Cambria Math" w:eastAsiaTheme="minorEastAsia" w:hAnsi="Cambria Math"/>
+                          <w:i/>
+                        </w:rPr>
+                      </m:ctrlPr>
+                    </m:fPr>
+                    <m:num>
+                      <m:r>
+                        <w:rPr>
+                          <w:rFonts w:ascii="Cambria Math" w:eastAsiaTheme="minorEastAsia" w:hAnsi="Cambria Math"/>
+                        </w:rPr>
+                        <m:t>π</m:t>
+                      </m:r>
+                    </m:num>
+                    <m:den>
+                      <m:r>
+                        <w:rPr>
+                          <w:rFonts w:ascii="Cambria Math" w:eastAsiaTheme="minorEastAsia" w:hAnsi="Cambria Math"/>
+                        </w:rPr>
+                        <m:t>5</m:t>
+                      </m:r>
+                    </m:den>
+                  </m:f>
+                </m:e>
+              </m:d>
+            </m:e>
+          </m:d>
           <m:r>
             <w:rPr>
               <w:rFonts w:ascii="Cambria Math" w:eastAsiaTheme="minorEastAsia" w:hAnsi="Cambria Math"/>
             </w:rPr>
-            <m:t>0</m:t>
+            <m:t>=Y</m:t>
           </m:r>
+          <m:d>
+            <m:dPr>
+              <m:ctrlPr>
+                <w:rPr>
+                  <w:rFonts w:ascii="Cambria Math" w:eastAsiaTheme="minorEastAsia" w:hAnsi="Cambria Math"/>
+                  <w:i/>
+                </w:rPr>
+              </m:ctrlPr>
+            </m:dPr>
+            <m:e>
+              <m:sSup>
+                <m:sSupPr>
+                  <m:ctrlPr>
+                    <w:rPr>
+                      <w:rFonts w:ascii="Cambria Math" w:eastAsiaTheme="minorEastAsia" w:hAnsi="Cambria Math"/>
+                      <w:i/>
+                    </w:rPr>
+                  </m:ctrlPr>
+                </m:sSupPr>
+                <m:e>
+                  <m:r>
+                    <w:rPr>
+                      <w:rFonts w:ascii="Cambria Math" w:eastAsiaTheme="minorEastAsia" w:hAnsi="Cambria Math"/>
+                    </w:rPr>
+                    <m:t>e</m:t>
+                  </m:r>
+                </m:e>
+                <m:sup>
+                  <m:r>
+                    <w:rPr>
+                      <w:rFonts w:ascii="Cambria Math" w:eastAsiaTheme="minorEastAsia" w:hAnsi="Cambria Math"/>
+                    </w:rPr>
+                    <m:t>jω</m:t>
+                  </m:r>
+                </m:sup>
+              </m:sSup>
+            </m:e>
+          </m:d>
+          <m:r>
+            <w:rPr>
+              <w:rFonts w:ascii="Cambria Math" w:eastAsiaTheme="minorEastAsia" w:hAnsi="Cambria Math"/>
+            </w:rPr>
+            <m:t>=π</m:t>
+          </m:r>
+          <m:d>
+            <m:dPr>
+              <m:ctrlPr>
+                <w:rPr>
+                  <w:rFonts w:ascii="Cambria Math" w:eastAsiaTheme="minorEastAsia" w:hAnsi="Cambria Math"/>
+                  <w:i/>
+                </w:rPr>
+              </m:ctrlPr>
+            </m:dPr>
+            <m:e>
+              <m:r>
+                <w:rPr>
+                  <w:rFonts w:ascii="Cambria Math" w:eastAsiaTheme="minorEastAsia" w:hAnsi="Cambria Math"/>
+                </w:rPr>
+                <m:t>δ</m:t>
+              </m:r>
+              <m:d>
+                <m:dPr>
+                  <m:ctrlPr>
+                    <w:rPr>
+                      <w:rFonts w:ascii="Cambria Math" w:eastAsiaTheme="minorEastAsia" w:hAnsi="Cambria Math"/>
+                      <w:i/>
+                    </w:rPr>
+                  </m:ctrlPr>
+                </m:dPr>
+                <m:e>
+                  <m:r>
+                    <w:rPr>
+                      <w:rFonts w:ascii="Cambria Math" w:eastAsiaTheme="minorEastAsia" w:hAnsi="Cambria Math"/>
+                    </w:rPr>
+                    <m:t>ω-</m:t>
+                  </m:r>
+                  <m:f>
+                    <m:fPr>
+                      <m:ctrlPr>
+                        <w:rPr>
+                          <w:rFonts w:ascii="Cambria Math" w:eastAsiaTheme="minorEastAsia" w:hAnsi="Cambria Math"/>
+                          <w:i/>
+                        </w:rPr>
+                      </m:ctrlPr>
+                    </m:fPr>
+                    <m:num>
+                      <m:r>
+                        <w:rPr>
+                          <w:rFonts w:ascii="Cambria Math" w:eastAsiaTheme="minorEastAsia" w:hAnsi="Cambria Math"/>
+                        </w:rPr>
+                        <m:t>π</m:t>
+                      </m:r>
+                    </m:num>
+                    <m:den>
+                      <m:r>
+                        <w:rPr>
+                          <w:rFonts w:ascii="Cambria Math" w:eastAsiaTheme="minorEastAsia" w:hAnsi="Cambria Math"/>
+                        </w:rPr>
+                        <m:t>5</m:t>
+                      </m:r>
+                    </m:den>
+                  </m:f>
+                </m:e>
+              </m:d>
+              <m:r>
+                <w:rPr>
+                  <w:rFonts w:ascii="Cambria Math" w:eastAsiaTheme="minorEastAsia" w:hAnsi="Cambria Math"/>
+                </w:rPr>
+                <m:t>-δ</m:t>
+              </m:r>
+              <m:d>
+                <m:dPr>
+                  <m:ctrlPr>
+                    <w:rPr>
+                      <w:rFonts w:ascii="Cambria Math" w:eastAsiaTheme="minorEastAsia" w:hAnsi="Cambria Math"/>
+                      <w:i/>
+                    </w:rPr>
+                  </m:ctrlPr>
+                </m:dPr>
+                <m:e>
+                  <m:r>
+                    <w:rPr>
+                      <w:rFonts w:ascii="Cambria Math" w:eastAsiaTheme="minorEastAsia" w:hAnsi="Cambria Math"/>
+                    </w:rPr>
+                    <m:t>ω+</m:t>
+                  </m:r>
+                  <m:f>
+                    <m:fPr>
+                      <m:ctrlPr>
+                        <w:rPr>
+                          <w:rFonts w:ascii="Cambria Math" w:eastAsiaTheme="minorEastAsia" w:hAnsi="Cambria Math"/>
+                          <w:i/>
+                        </w:rPr>
+                      </m:ctrlPr>
+                    </m:fPr>
+                    <m:num>
+                      <m:r>
+                        <w:rPr>
+                          <w:rFonts w:ascii="Cambria Math" w:eastAsiaTheme="minorEastAsia" w:hAnsi="Cambria Math"/>
+                        </w:rPr>
+                        <m:t>π</m:t>
+                      </m:r>
+                    </m:num>
+                    <m:den>
+                      <m:r>
+                        <w:rPr>
+                          <w:rFonts w:ascii="Cambria Math" w:eastAsiaTheme="minorEastAsia" w:hAnsi="Cambria Math"/>
+                        </w:rPr>
+                        <m:t>5</m:t>
+                      </m:r>
+                    </m:den>
+                  </m:f>
+                </m:e>
+              </m:d>
+            </m:e>
+          </m:d>
         </m:oMath>
       </m:oMathPara>
     </w:p>
     <w:p>
       <w:pPr>
         <w:rPr>
+          <w:rFonts w:eastAsiaTheme="minorEastAsia"/>
+          <w:rtl/>
+        </w:rPr>
+      </w:pPr>
+      <w:r>
+        <w:rPr>
           <w:rFonts w:eastAsiaTheme="minorEastAsia" w:hint="cs"/>
           <w:rtl/>
         </w:rPr>
-      </w:pPr>
-      <w:r>
-        <w:rPr>
-          <w:rFonts w:eastAsiaTheme="minorEastAsia" w:hint="cs"/>
-          <w:rtl/>
-        </w:rPr>
-        <w:lastRenderedPageBreak/>
         <w:t>ולכן:</w:t>
       </w:r>
     </w:p>
@@ -10875,11 +9909,754 @@
             </w:rPr>
             <m:t>=</m:t>
           </m:r>
+          <m:func>
+            <m:funcPr>
+              <m:ctrlPr>
+                <w:rPr>
+                  <w:rFonts w:ascii="Cambria Math" w:eastAsiaTheme="minorEastAsia" w:hAnsi="Cambria Math"/>
+                  <w:i/>
+                </w:rPr>
+              </m:ctrlPr>
+            </m:funcPr>
+            <m:fName>
+              <m:r>
+                <m:rPr>
+                  <m:sty m:val="p"/>
+                </m:rPr>
+                <w:rPr>
+                  <w:rFonts w:ascii="Cambria Math" w:eastAsiaTheme="minorEastAsia" w:hAnsi="Cambria Math"/>
+                </w:rPr>
+                <m:t>cos</m:t>
+              </m:r>
+            </m:fName>
+            <m:e>
+              <m:d>
+                <m:dPr>
+                  <m:ctrlPr>
+                    <w:rPr>
+                      <w:rFonts w:ascii="Cambria Math" w:eastAsiaTheme="minorEastAsia" w:hAnsi="Cambria Math"/>
+                      <w:i/>
+                    </w:rPr>
+                  </m:ctrlPr>
+                </m:dPr>
+                <m:e>
+                  <m:f>
+                    <m:fPr>
+                      <m:ctrlPr>
+                        <w:rPr>
+                          <w:rFonts w:ascii="Cambria Math" w:eastAsiaTheme="minorEastAsia" w:hAnsi="Cambria Math"/>
+                          <w:i/>
+                        </w:rPr>
+                      </m:ctrlPr>
+                    </m:fPr>
+                    <m:num>
+                      <m:r>
+                        <w:rPr>
+                          <w:rFonts w:ascii="Cambria Math" w:eastAsiaTheme="minorEastAsia" w:hAnsi="Cambria Math"/>
+                        </w:rPr>
+                        <m:t>π</m:t>
+                      </m:r>
+                    </m:num>
+                    <m:den>
+                      <m:r>
+                        <w:rPr>
+                          <w:rFonts w:ascii="Cambria Math" w:eastAsiaTheme="minorEastAsia" w:hAnsi="Cambria Math"/>
+                        </w:rPr>
+                        <m:t>5</m:t>
+                      </m:r>
+                    </m:den>
+                  </m:f>
+                  <m:r>
+                    <w:rPr>
+                      <w:rFonts w:ascii="Cambria Math" w:eastAsiaTheme="minorEastAsia" w:hAnsi="Cambria Math"/>
+                    </w:rPr>
+                    <m:t>n</m:t>
+                  </m:r>
+                </m:e>
+              </m:d>
+            </m:e>
+          </m:func>
+        </m:oMath>
+      </m:oMathPara>
+    </w:p>
+    <w:p>
+      <w:pPr>
+        <w:rPr>
+          <w:rFonts w:eastAsiaTheme="minorEastAsia"/>
+          <w:rtl/>
+        </w:rPr>
+      </w:pPr>
+      <w:r>
+        <w:rPr>
+          <w:rFonts w:eastAsiaTheme="minorEastAsia" w:hint="cs"/>
+          <w:rtl/>
+        </w:rPr>
+        <w:t xml:space="preserve">עבור </w:t>
+      </w:r>
+      <w:r>
+        <w:rPr>
+          <w:rFonts w:eastAsiaTheme="minorEastAsia" w:hint="cs"/>
+          <w:b/>
+          <w:bCs/>
+          <w:rtl/>
+        </w:rPr>
+        <w:t xml:space="preserve">המסנן </w:t>
+      </w:r>
+      <m:oMath>
+        <m:sSub>
+          <m:sSubPr>
+            <m:ctrlPr>
+              <w:rPr>
+                <w:rFonts w:ascii="Cambria Math" w:eastAsiaTheme="minorEastAsia" w:hAnsi="Cambria Math"/>
+                <w:b/>
+                <w:bCs/>
+                <w:i/>
+              </w:rPr>
+            </m:ctrlPr>
+          </m:sSubPr>
+          <m:e>
+            <m:r>
+              <m:rPr>
+                <m:sty m:val="bi"/>
+              </m:rPr>
+              <w:rPr>
+                <w:rFonts w:ascii="Cambria Math" w:eastAsiaTheme="minorEastAsia" w:hAnsi="Cambria Math"/>
+              </w:rPr>
+              <m:t>h</m:t>
+            </m:r>
+          </m:e>
+          <m:sub>
+            <m:r>
+              <m:rPr>
+                <m:sty m:val="bi"/>
+              </m:rPr>
+              <w:rPr>
+                <w:rFonts w:ascii="Cambria Math" w:eastAsiaTheme="minorEastAsia" w:hAnsi="Cambria Math"/>
+              </w:rPr>
+              <m:t>6</m:t>
+            </m:r>
+          </m:sub>
+        </m:sSub>
+      </m:oMath>
+      <w:r>
+        <w:rPr>
+          <w:rFonts w:eastAsiaTheme="minorEastAsia" w:hint="cs"/>
+          <w:rtl/>
+        </w:rPr>
+        <w:t>:</w:t>
+      </w:r>
+    </w:p>
+    <w:p>
+      <w:pPr>
+        <w:rPr>
+          <w:rFonts w:eastAsiaTheme="minorEastAsia"/>
+          <w:i/>
+          <w:rtl/>
+        </w:rPr>
+      </w:pPr>
+      <m:oMathPara>
+        <m:oMath>
           <m:r>
             <w:rPr>
               <w:rFonts w:ascii="Cambria Math" w:eastAsiaTheme="minorEastAsia" w:hAnsi="Cambria Math"/>
             </w:rPr>
-            <m:t>0</m:t>
+            <m:t>H</m:t>
+          </m:r>
+          <m:d>
+            <m:dPr>
+              <m:ctrlPr>
+                <w:rPr>
+                  <w:rFonts w:ascii="Cambria Math" w:eastAsiaTheme="minorEastAsia" w:hAnsi="Cambria Math"/>
+                  <w:i/>
+                </w:rPr>
+              </m:ctrlPr>
+            </m:dPr>
+            <m:e>
+              <m:sSup>
+                <m:sSupPr>
+                  <m:ctrlPr>
+                    <w:rPr>
+                      <w:rFonts w:ascii="Cambria Math" w:eastAsiaTheme="minorEastAsia" w:hAnsi="Cambria Math"/>
+                      <w:i/>
+                    </w:rPr>
+                  </m:ctrlPr>
+                </m:sSupPr>
+                <m:e>
+                  <m:r>
+                    <w:rPr>
+                      <w:rFonts w:ascii="Cambria Math" w:eastAsiaTheme="minorEastAsia" w:hAnsi="Cambria Math"/>
+                    </w:rPr>
+                    <m:t>e</m:t>
+                  </m:r>
+                </m:e>
+                <m:sup>
+                  <m:r>
+                    <w:rPr>
+                      <w:rFonts w:ascii="Cambria Math" w:eastAsiaTheme="minorEastAsia" w:hAnsi="Cambria Math"/>
+                    </w:rPr>
+                    <m:t>jω</m:t>
+                  </m:r>
+                </m:sup>
+              </m:sSup>
+            </m:e>
+          </m:d>
+          <m:r>
+            <w:rPr>
+              <w:rFonts w:ascii="Cambria Math" w:eastAsiaTheme="minorEastAsia" w:hAnsi="Cambria Math"/>
+            </w:rPr>
+            <m:t>=</m:t>
+          </m:r>
+          <m:d>
+            <m:dPr>
+              <m:begChr m:val="{"/>
+              <m:endChr m:val=""/>
+              <m:ctrlPr>
+                <w:rPr>
+                  <w:rFonts w:ascii="Cambria Math" w:eastAsiaTheme="minorEastAsia" w:hAnsi="Cambria Math"/>
+                  <w:i/>
+                </w:rPr>
+              </m:ctrlPr>
+            </m:dPr>
+            <m:e>
+              <m:eqArr>
+                <m:eqArrPr>
+                  <m:ctrlPr>
+                    <w:rPr>
+                      <w:rFonts w:ascii="Cambria Math" w:eastAsiaTheme="minorEastAsia" w:hAnsi="Cambria Math"/>
+                      <w:i/>
+                    </w:rPr>
+                  </m:ctrlPr>
+                </m:eqArrPr>
+                <m:e>
+                  <m:r>
+                    <w:rPr>
+                      <w:rFonts w:ascii="Cambria Math" w:eastAsiaTheme="minorEastAsia" w:hAnsi="Cambria Math"/>
+                    </w:rPr>
+                    <m:t xml:space="preserve">1    </m:t>
+                  </m:r>
+                  <m:d>
+                    <m:dPr>
+                      <m:begChr m:val="|"/>
+                      <m:endChr m:val="|"/>
+                      <m:ctrlPr>
+                        <w:rPr>
+                          <w:rFonts w:ascii="Cambria Math" w:eastAsiaTheme="minorEastAsia" w:hAnsi="Cambria Math"/>
+                          <w:i/>
+                        </w:rPr>
+                      </m:ctrlPr>
+                    </m:dPr>
+                    <m:e>
+                      <m:r>
+                        <w:rPr>
+                          <w:rFonts w:ascii="Cambria Math" w:eastAsiaTheme="minorEastAsia" w:hAnsi="Cambria Math"/>
+                        </w:rPr>
+                        <m:t>ω</m:t>
+                      </m:r>
+                    </m:e>
+                  </m:d>
+                  <m:r>
+                    <w:rPr>
+                      <w:rFonts w:ascii="Cambria Math" w:eastAsiaTheme="minorEastAsia" w:hAnsi="Cambria Math"/>
+                    </w:rPr>
+                    <m:t>&lt;</m:t>
+                  </m:r>
+                  <m:f>
+                    <m:fPr>
+                      <m:ctrlPr>
+                        <w:rPr>
+                          <w:rFonts w:ascii="Cambria Math" w:eastAsiaTheme="minorEastAsia" w:hAnsi="Cambria Math"/>
+                          <w:i/>
+                        </w:rPr>
+                      </m:ctrlPr>
+                    </m:fPr>
+                    <m:num>
+                      <m:r>
+                        <w:rPr>
+                          <w:rFonts w:ascii="Cambria Math" w:eastAsiaTheme="minorEastAsia" w:hAnsi="Cambria Math"/>
+                        </w:rPr>
+                        <m:t>π</m:t>
+                      </m:r>
+                    </m:num>
+                    <m:den>
+                      <m:r>
+                        <w:rPr>
+                          <w:rFonts w:ascii="Cambria Math" w:eastAsiaTheme="minorEastAsia" w:hAnsi="Cambria Math"/>
+                        </w:rPr>
+                        <m:t>6</m:t>
+                      </m:r>
+                    </m:den>
+                  </m:f>
+                </m:e>
+                <m:e>
+                  <m:r>
+                    <w:rPr>
+                      <w:rFonts w:ascii="Cambria Math" w:eastAsiaTheme="minorEastAsia" w:hAnsi="Cambria Math"/>
+                    </w:rPr>
+                    <m:t>0           else</m:t>
+                  </m:r>
+                </m:e>
+              </m:eqArr>
+            </m:e>
+          </m:d>
+        </m:oMath>
+      </m:oMathPara>
+    </w:p>
+    <w:p>
+      <w:pPr>
+        <w:rPr>
+          <w:rFonts w:eastAsiaTheme="minorEastAsia"/>
+          <w:rtl/>
+        </w:rPr>
+      </w:pPr>
+      <w:r>
+        <w:rPr>
+          <w:rFonts w:eastAsiaTheme="minorEastAsia" w:hint="cs"/>
+          <w:i/>
+          <w:rtl/>
+        </w:rPr>
+        <w:t xml:space="preserve">כל נקודות ההלם נמצאות בתחום בו </w:t>
+      </w:r>
+      <m:oMath>
+        <m:r>
+          <w:rPr>
+            <w:rFonts w:ascii="Cambria Math" w:eastAsiaTheme="minorEastAsia" w:hAnsi="Cambria Math"/>
+          </w:rPr>
+          <m:t>H</m:t>
+        </m:r>
+        <m:d>
+          <m:dPr>
+            <m:ctrlPr>
+              <w:rPr>
+                <w:rFonts w:ascii="Cambria Math" w:eastAsiaTheme="minorEastAsia" w:hAnsi="Cambria Math"/>
+                <w:i/>
+              </w:rPr>
+            </m:ctrlPr>
+          </m:dPr>
+          <m:e>
+            <m:sSup>
+              <m:sSupPr>
+                <m:ctrlPr>
+                  <w:rPr>
+                    <w:rFonts w:ascii="Cambria Math" w:eastAsiaTheme="minorEastAsia" w:hAnsi="Cambria Math"/>
+                    <w:i/>
+                  </w:rPr>
+                </m:ctrlPr>
+              </m:sSupPr>
+              <m:e>
+                <m:r>
+                  <w:rPr>
+                    <w:rFonts w:ascii="Cambria Math" w:eastAsiaTheme="minorEastAsia" w:hAnsi="Cambria Math"/>
+                  </w:rPr>
+                  <m:t>e</m:t>
+                </m:r>
+              </m:e>
+              <m:sup>
+                <m:r>
+                  <w:rPr>
+                    <w:rFonts w:ascii="Cambria Math" w:eastAsiaTheme="minorEastAsia" w:hAnsi="Cambria Math"/>
+                  </w:rPr>
+                  <m:t>jω</m:t>
+                </m:r>
+              </m:sup>
+            </m:sSup>
+          </m:e>
+        </m:d>
+        <m:r>
+          <w:rPr>
+            <w:rFonts w:ascii="Cambria Math" w:eastAsiaTheme="minorEastAsia" w:hAnsi="Cambria Math"/>
+          </w:rPr>
+          <m:t>=0</m:t>
+        </m:r>
+      </m:oMath>
+      <w:r>
+        <w:rPr>
+          <w:rFonts w:eastAsiaTheme="minorEastAsia" w:hint="cs"/>
+          <w:i/>
+          <w:rtl/>
+        </w:rPr>
+        <w:t xml:space="preserve"> הן </w:t>
+      </w:r>
+      <m:oMath>
+        <m:r>
+          <w:rPr>
+            <w:rFonts w:ascii="Cambria Math" w:eastAsiaTheme="minorEastAsia" w:hAnsi="Cambria Math"/>
+          </w:rPr>
+          <m:t>±</m:t>
+        </m:r>
+        <m:f>
+          <m:fPr>
+            <m:ctrlPr>
+              <w:rPr>
+                <w:rFonts w:ascii="Cambria Math" w:eastAsiaTheme="minorEastAsia" w:hAnsi="Cambria Math"/>
+                <w:i/>
+              </w:rPr>
+            </m:ctrlPr>
+          </m:fPr>
+          <m:num>
+            <m:r>
+              <w:rPr>
+                <w:rFonts w:ascii="Cambria Math" w:eastAsiaTheme="minorEastAsia" w:hAnsi="Cambria Math"/>
+              </w:rPr>
+              <m:t>π</m:t>
+            </m:r>
+          </m:num>
+          <m:den>
+            <m:r>
+              <w:rPr>
+                <w:rFonts w:ascii="Cambria Math" w:eastAsiaTheme="minorEastAsia" w:hAnsi="Cambria Math"/>
+              </w:rPr>
+              <m:t>5</m:t>
+            </m:r>
+          </m:den>
+        </m:f>
+      </m:oMath>
+      <w:r>
+        <w:rPr>
+          <w:rFonts w:eastAsiaTheme="minorEastAsia" w:hint="cs"/>
+          <w:i/>
+          <w:rtl/>
+        </w:rPr>
+        <w:t xml:space="preserve"> ולכן </w:t>
+      </w:r>
+      <w:r>
+        <w:rPr>
+          <w:rFonts w:eastAsiaTheme="minorEastAsia" w:hint="cs"/>
+          <w:rtl/>
+        </w:rPr>
+        <w:t>כל המכפלות עם פונקציות ההלם מתאפסות.</w:t>
+      </w:r>
+    </w:p>
+    <w:p>
+      <w:pPr>
+        <w:rPr>
+          <w:rFonts w:eastAsiaTheme="minorEastAsia"/>
+          <w:rtl/>
+        </w:rPr>
+      </w:pPr>
+      <m:oMathPara>
+        <m:oMath>
+          <m:r>
+            <w:rPr>
+              <w:rFonts w:ascii="Cambria Math" w:eastAsiaTheme="minorEastAsia" w:hAnsi="Cambria Math"/>
+            </w:rPr>
+            <m:t>Y</m:t>
+          </m:r>
+          <m:d>
+            <m:dPr>
+              <m:ctrlPr>
+                <w:rPr>
+                  <w:rFonts w:ascii="Cambria Math" w:eastAsiaTheme="minorEastAsia" w:hAnsi="Cambria Math"/>
+                  <w:i/>
+                </w:rPr>
+              </m:ctrlPr>
+            </m:dPr>
+            <m:e>
+              <m:sSup>
+                <m:sSupPr>
+                  <m:ctrlPr>
+                    <w:rPr>
+                      <w:rFonts w:ascii="Cambria Math" w:eastAsiaTheme="minorEastAsia" w:hAnsi="Cambria Math"/>
+                      <w:i/>
+                    </w:rPr>
+                  </m:ctrlPr>
+                </m:sSupPr>
+                <m:e>
+                  <m:r>
+                    <w:rPr>
+                      <w:rFonts w:ascii="Cambria Math" w:eastAsiaTheme="minorEastAsia" w:hAnsi="Cambria Math"/>
+                    </w:rPr>
+                    <m:t>e</m:t>
+                  </m:r>
+                </m:e>
+                <m:sup>
+                  <m:r>
+                    <w:rPr>
+                      <w:rFonts w:ascii="Cambria Math" w:eastAsiaTheme="minorEastAsia" w:hAnsi="Cambria Math"/>
+                    </w:rPr>
+                    <m:t>jω</m:t>
+                  </m:r>
+                </m:sup>
+              </m:sSup>
+            </m:e>
+          </m:d>
+          <m:r>
+            <w:rPr>
+              <w:rFonts w:ascii="Cambria Math" w:eastAsiaTheme="minorEastAsia" w:hAnsi="Cambria Math"/>
+            </w:rPr>
+            <m:t>=π</m:t>
+          </m:r>
+          <m:d>
+            <m:dPr>
+              <m:ctrlPr>
+                <w:rPr>
+                  <w:rFonts w:ascii="Cambria Math" w:eastAsiaTheme="minorEastAsia" w:hAnsi="Cambria Math"/>
+                  <w:i/>
+                </w:rPr>
+              </m:ctrlPr>
+            </m:dPr>
+            <m:e>
+              <m:r>
+                <w:rPr>
+                  <w:rFonts w:ascii="Cambria Math" w:eastAsiaTheme="minorEastAsia" w:hAnsi="Cambria Math"/>
+                </w:rPr>
+                <m:t>0∙δ</m:t>
+              </m:r>
+              <m:d>
+                <m:dPr>
+                  <m:ctrlPr>
+                    <w:rPr>
+                      <w:rFonts w:ascii="Cambria Math" w:eastAsiaTheme="minorEastAsia" w:hAnsi="Cambria Math"/>
+                      <w:i/>
+                    </w:rPr>
+                  </m:ctrlPr>
+                </m:dPr>
+                <m:e>
+                  <m:r>
+                    <w:rPr>
+                      <w:rFonts w:ascii="Cambria Math" w:eastAsiaTheme="minorEastAsia" w:hAnsi="Cambria Math"/>
+                    </w:rPr>
+                    <m:t>ω-</m:t>
+                  </m:r>
+                  <m:f>
+                    <m:fPr>
+                      <m:ctrlPr>
+                        <w:rPr>
+                          <w:rFonts w:ascii="Cambria Math" w:eastAsiaTheme="minorEastAsia" w:hAnsi="Cambria Math"/>
+                          <w:i/>
+                        </w:rPr>
+                      </m:ctrlPr>
+                    </m:fPr>
+                    <m:num>
+                      <m:r>
+                        <w:rPr>
+                          <w:rFonts w:ascii="Cambria Math" w:eastAsiaTheme="minorEastAsia" w:hAnsi="Cambria Math"/>
+                        </w:rPr>
+                        <m:t>2π</m:t>
+                      </m:r>
+                    </m:num>
+                    <m:den>
+                      <m:r>
+                        <w:rPr>
+                          <w:rFonts w:ascii="Cambria Math" w:eastAsiaTheme="minorEastAsia" w:hAnsi="Cambria Math"/>
+                        </w:rPr>
+                        <m:t>5</m:t>
+                      </m:r>
+                    </m:den>
+                  </m:f>
+                </m:e>
+              </m:d>
+              <m:r>
+                <w:rPr>
+                  <w:rFonts w:ascii="Cambria Math" w:eastAsiaTheme="minorEastAsia" w:hAnsi="Cambria Math"/>
+                </w:rPr>
+                <m:t>-0∙δ</m:t>
+              </m:r>
+              <m:d>
+                <m:dPr>
+                  <m:ctrlPr>
+                    <w:rPr>
+                      <w:rFonts w:ascii="Cambria Math" w:eastAsiaTheme="minorEastAsia" w:hAnsi="Cambria Math"/>
+                      <w:i/>
+                    </w:rPr>
+                  </m:ctrlPr>
+                </m:dPr>
+                <m:e>
+                  <m:r>
+                    <w:rPr>
+                      <w:rFonts w:ascii="Cambria Math" w:eastAsiaTheme="minorEastAsia" w:hAnsi="Cambria Math"/>
+                    </w:rPr>
+                    <m:t>ω+</m:t>
+                  </m:r>
+                  <m:f>
+                    <m:fPr>
+                      <m:ctrlPr>
+                        <w:rPr>
+                          <w:rFonts w:ascii="Cambria Math" w:eastAsiaTheme="minorEastAsia" w:hAnsi="Cambria Math"/>
+                          <w:i/>
+                        </w:rPr>
+                      </m:ctrlPr>
+                    </m:fPr>
+                    <m:num>
+                      <m:r>
+                        <w:rPr>
+                          <w:rFonts w:ascii="Cambria Math" w:eastAsiaTheme="minorEastAsia" w:hAnsi="Cambria Math"/>
+                        </w:rPr>
+                        <m:t>2π</m:t>
+                      </m:r>
+                    </m:num>
+                    <m:den>
+                      <m:r>
+                        <w:rPr>
+                          <w:rFonts w:ascii="Cambria Math" w:eastAsiaTheme="minorEastAsia" w:hAnsi="Cambria Math"/>
+                        </w:rPr>
+                        <m:t>5</m:t>
+                      </m:r>
+                    </m:den>
+                  </m:f>
+                </m:e>
+              </m:d>
+              <m:r>
+                <w:rPr>
+                  <w:rFonts w:ascii="Cambria Math" w:eastAsiaTheme="minorEastAsia" w:hAnsi="Cambria Math"/>
+                </w:rPr>
+                <m:t>+0∙δ</m:t>
+              </m:r>
+              <m:d>
+                <m:dPr>
+                  <m:ctrlPr>
+                    <w:rPr>
+                      <w:rFonts w:ascii="Cambria Math" w:eastAsiaTheme="minorEastAsia" w:hAnsi="Cambria Math"/>
+                      <w:i/>
+                    </w:rPr>
+                  </m:ctrlPr>
+                </m:dPr>
+                <m:e>
+                  <m:r>
+                    <w:rPr>
+                      <w:rFonts w:ascii="Cambria Math" w:eastAsiaTheme="minorEastAsia" w:hAnsi="Cambria Math"/>
+                    </w:rPr>
+                    <m:t>ω-</m:t>
+                  </m:r>
+                  <m:f>
+                    <m:fPr>
+                      <m:ctrlPr>
+                        <w:rPr>
+                          <w:rFonts w:ascii="Cambria Math" w:eastAsiaTheme="minorEastAsia" w:hAnsi="Cambria Math"/>
+                          <w:i/>
+                        </w:rPr>
+                      </m:ctrlPr>
+                    </m:fPr>
+                    <m:num>
+                      <m:r>
+                        <w:rPr>
+                          <w:rFonts w:ascii="Cambria Math" w:eastAsiaTheme="minorEastAsia" w:hAnsi="Cambria Math"/>
+                        </w:rPr>
+                        <m:t>π</m:t>
+                      </m:r>
+                    </m:num>
+                    <m:den>
+                      <m:r>
+                        <w:rPr>
+                          <w:rFonts w:ascii="Cambria Math" w:eastAsiaTheme="minorEastAsia" w:hAnsi="Cambria Math"/>
+                        </w:rPr>
+                        <m:t>5</m:t>
+                      </m:r>
+                    </m:den>
+                  </m:f>
+                </m:e>
+              </m:d>
+              <m:r>
+                <w:rPr>
+                  <w:rFonts w:ascii="Cambria Math" w:eastAsiaTheme="minorEastAsia" w:hAnsi="Cambria Math"/>
+                </w:rPr>
+                <m:t>-0∙δ</m:t>
+              </m:r>
+              <m:d>
+                <m:dPr>
+                  <m:ctrlPr>
+                    <w:rPr>
+                      <w:rFonts w:ascii="Cambria Math" w:eastAsiaTheme="minorEastAsia" w:hAnsi="Cambria Math"/>
+                      <w:i/>
+                    </w:rPr>
+                  </m:ctrlPr>
+                </m:dPr>
+                <m:e>
+                  <m:r>
+                    <w:rPr>
+                      <w:rFonts w:ascii="Cambria Math" w:eastAsiaTheme="minorEastAsia" w:hAnsi="Cambria Math"/>
+                    </w:rPr>
+                    <m:t>ω+</m:t>
+                  </m:r>
+                  <m:f>
+                    <m:fPr>
+                      <m:ctrlPr>
+                        <w:rPr>
+                          <w:rFonts w:ascii="Cambria Math" w:eastAsiaTheme="minorEastAsia" w:hAnsi="Cambria Math"/>
+                          <w:i/>
+                        </w:rPr>
+                      </m:ctrlPr>
+                    </m:fPr>
+                    <m:num>
+                      <m:r>
+                        <w:rPr>
+                          <w:rFonts w:ascii="Cambria Math" w:eastAsiaTheme="minorEastAsia" w:hAnsi="Cambria Math"/>
+                        </w:rPr>
+                        <m:t>π</m:t>
+                      </m:r>
+                    </m:num>
+                    <m:den>
+                      <m:r>
+                        <w:rPr>
+                          <w:rFonts w:ascii="Cambria Math" w:eastAsiaTheme="minorEastAsia" w:hAnsi="Cambria Math"/>
+                        </w:rPr>
+                        <m:t>5</m:t>
+                      </m:r>
+                    </m:den>
+                  </m:f>
+                </m:e>
+              </m:d>
+            </m:e>
+          </m:d>
+        </m:oMath>
+      </m:oMathPara>
+    </w:p>
+    <w:p>
+      <w:pPr>
+        <w:rPr>
+          <w:rFonts w:eastAsiaTheme="minorEastAsia"/>
+        </w:rPr>
+      </w:pPr>
+      <m:oMathPara>
+        <m:oMath>
+          <m:r>
+            <w:rPr>
+              <w:rFonts w:ascii="Cambria Math" w:eastAsiaTheme="minorEastAsia" w:hAnsi="Cambria Math"/>
+            </w:rPr>
+            <m:t>Y</m:t>
+          </m:r>
+          <m:d>
+            <m:dPr>
+              <m:ctrlPr>
+                <w:rPr>
+                  <w:rFonts w:ascii="Cambria Math" w:eastAsiaTheme="minorEastAsia" w:hAnsi="Cambria Math"/>
+                  <w:i/>
+                </w:rPr>
+              </m:ctrlPr>
+            </m:dPr>
+            <m:e>
+              <m:sSup>
+                <m:sSupPr>
+                  <m:ctrlPr>
+                    <w:rPr>
+                      <w:rFonts w:ascii="Cambria Math" w:eastAsiaTheme="minorEastAsia" w:hAnsi="Cambria Math"/>
+                      <w:i/>
+                    </w:rPr>
+                  </m:ctrlPr>
+                </m:sSupPr>
+                <m:e>
+                  <m:r>
+                    <w:rPr>
+                      <w:rFonts w:ascii="Cambria Math" w:eastAsiaTheme="minorEastAsia" w:hAnsi="Cambria Math"/>
+                    </w:rPr>
+                    <m:t>e</m:t>
+                  </m:r>
+                </m:e>
+                <m:sup>
+                  <m:r>
+                    <w:rPr>
+                      <w:rFonts w:ascii="Cambria Math" w:eastAsiaTheme="minorEastAsia" w:hAnsi="Cambria Math"/>
+                    </w:rPr>
+                    <m:t>jω</m:t>
+                  </m:r>
+                </m:sup>
+              </m:sSup>
+            </m:e>
+          </m:d>
+          <m:r>
+            <w:rPr>
+              <w:rFonts w:ascii="Cambria Math" w:eastAsiaTheme="minorEastAsia" w:hAnsi="Cambria Math"/>
+            </w:rPr>
+            <m:t>=0</m:t>
           </m:r>
         </m:oMath>
       </m:oMathPara>
@@ -10887,13 +10664,81 @@
     <w:p>
       <w:pPr>
         <w:rPr>
+          <w:rFonts w:eastAsiaTheme="minorEastAsia"/>
+          <w:rtl/>
+        </w:rPr>
+      </w:pPr>
+      <w:r>
+        <w:rPr>
           <w:rFonts w:eastAsiaTheme="minorEastAsia" w:hint="cs"/>
           <w:rtl/>
         </w:rPr>
-      </w:pPr>
+        <w:t>ולכן:</w:t>
+      </w:r>
     </w:p>
     <w:p>
       <w:pPr>
+        <w:rPr>
+          <w:rFonts w:eastAsiaTheme="minorEastAsia"/>
+          <w:rtl/>
+        </w:rPr>
+      </w:pPr>
+      <m:oMathPara>
+        <m:oMath>
+          <m:r>
+            <w:rPr>
+              <w:rFonts w:ascii="Cambria Math" w:eastAsiaTheme="minorEastAsia" w:hAnsi="Cambria Math"/>
+            </w:rPr>
+            <m:t>y</m:t>
+          </m:r>
+          <m:d>
+            <m:dPr>
+              <m:begChr m:val="["/>
+              <m:endChr m:val="]"/>
+              <m:ctrlPr>
+                <w:rPr>
+                  <w:rFonts w:ascii="Cambria Math" w:eastAsiaTheme="minorEastAsia" w:hAnsi="Cambria Math"/>
+                  <w:i/>
+                </w:rPr>
+              </m:ctrlPr>
+            </m:dPr>
+            <m:e>
+              <m:r>
+                <w:rPr>
+                  <w:rFonts w:ascii="Cambria Math" w:eastAsiaTheme="minorEastAsia" w:hAnsi="Cambria Math"/>
+                </w:rPr>
+                <m:t>n</m:t>
+              </m:r>
+            </m:e>
+          </m:d>
+          <m:r>
+            <w:rPr>
+              <w:rFonts w:ascii="Cambria Math" w:eastAsiaTheme="minorEastAsia" w:hAnsi="Cambria Math"/>
+            </w:rPr>
+            <m:t>=0</m:t>
+          </m:r>
+        </m:oMath>
+      </m:oMathPara>
+    </w:p>
+    <w:p>
+      <w:pPr>
+        <w:rPr>
+          <w:rFonts w:eastAsiaTheme="minorEastAsia"/>
+          <w:rtl/>
+        </w:rPr>
+      </w:pPr>
+    </w:p>
+    <w:p>
+      <w:pPr>
+        <w:rPr>
+          <w:rFonts w:eastAsiaTheme="minorEastAsia"/>
+          <w:b/>
+          <w:bCs/>
+          <w:u w:val="single"/>
+          <w:rtl/>
+        </w:rPr>
+      </w:pPr>
+      <w:r>
         <w:rPr>
           <w:rFonts w:eastAsiaTheme="minorEastAsia" w:hint="cs"/>
           <w:b/>
@@ -10901,22 +10746,13 @@
           <w:u w:val="single"/>
           <w:rtl/>
         </w:rPr>
-      </w:pPr>
-      <w:r>
-        <w:rPr>
-          <w:rFonts w:eastAsiaTheme="minorEastAsia" w:hint="cs"/>
-          <w:b/>
-          <w:bCs/>
-          <w:u w:val="single"/>
-          <w:rtl/>
-        </w:rPr>
         <w:t>חלק ג'</w:t>
       </w:r>
     </w:p>
     <w:p>
       <w:pPr>
         <w:rPr>
-          <w:rFonts w:eastAsiaTheme="minorEastAsia" w:hint="cs"/>
+          <w:rFonts w:eastAsiaTheme="minorEastAsia"/>
           <w:u w:val="single"/>
           <w:rtl/>
         </w:rPr>
@@ -11121,7 +10957,7 @@
     <w:p>
       <w:pPr>
         <w:rPr>
-          <w:rFonts w:eastAsiaTheme="minorEastAsia" w:hint="cs"/>
+          <w:rFonts w:eastAsiaTheme="minorEastAsia"/>
           <w:rtl/>
         </w:rPr>
       </w:pPr>
@@ -11858,7 +11694,13 @@
                 <w:rPr>
                   <w:rFonts w:ascii="Cambria Math" w:eastAsiaTheme="minorEastAsia" w:hAnsi="Cambria Math"/>
                 </w:rPr>
-                <m:t>+δ</m:t>
+                <m:t>-</m:t>
+              </m:r>
+              <m:r>
+                <w:rPr>
+                  <w:rFonts w:ascii="Cambria Math" w:eastAsiaTheme="minorEastAsia" w:hAnsi="Cambria Math"/>
+                </w:rPr>
+                <m:t>δ</m:t>
               </m:r>
               <m:d>
                 <m:dPr>
@@ -11921,7 +11763,7 @@
     <w:p>
       <w:pPr>
         <w:rPr>
-          <w:rFonts w:eastAsiaTheme="minorEastAsia" w:hint="cs"/>
+          <w:rFonts w:eastAsiaTheme="minorEastAsia"/>
           <w:u w:val="single"/>
           <w:rtl/>
         </w:rPr>
@@ -12154,23 +11996,7 @@
           <w:rFonts w:eastAsiaTheme="minorEastAsia" w:hint="cs"/>
           <w:rtl/>
         </w:rPr>
-        <w:t xml:space="preserve"> נדרוש תדר דגימה מינימלי העומד בתנאי </w:t>
-      </w:r>
-      <w:proofErr w:type="spellStart"/>
-      <w:r>
-        <w:rPr>
-          <w:rFonts w:eastAsiaTheme="minorEastAsia" w:hint="cs"/>
-          <w:rtl/>
-        </w:rPr>
-        <w:t>נייקוויסט</w:t>
-      </w:r>
-      <w:proofErr w:type="spellEnd"/>
-      <w:r>
-        <w:rPr>
-          <w:rFonts w:eastAsiaTheme="minorEastAsia" w:hint="cs"/>
-          <w:rtl/>
-        </w:rPr>
-        <w:t>, כלומר:</w:t>
+        <w:t xml:space="preserve"> נדרוש תדר דגימה מינימלי העומד בתנאי נייקוויסט, כלומר:</w:t>
       </w:r>
     </w:p>
     <w:p>
@@ -12295,6 +12121,7 @@
           <w:rFonts w:eastAsiaTheme="minorEastAsia" w:hint="cs"/>
           <w:rtl/>
         </w:rPr>
+        <w:lastRenderedPageBreak/>
         <w:t>ולכן:</w:t>
       </w:r>
     </w:p>
@@ -12442,19 +12269,7 @@
             <w:rPr>
               <w:rFonts w:ascii="Cambria Math" w:eastAsiaTheme="minorEastAsia" w:hAnsi="Cambria Math"/>
             </w:rPr>
-            <m:t>=6</m:t>
-          </m:r>
-          <m:r>
-            <w:rPr>
-              <w:rFonts w:ascii="Cambria Math" w:eastAsiaTheme="minorEastAsia" w:hAnsi="Cambria Math"/>
-            </w:rPr>
-            <m:t xml:space="preserve"> </m:t>
-          </m:r>
-          <m:r>
-            <w:rPr>
-              <w:rFonts w:ascii="Cambria Math" w:eastAsiaTheme="minorEastAsia" w:hAnsi="Cambria Math"/>
-            </w:rPr>
-            <m:t>[sec]</m:t>
+            <m:t>=6 [sec]</m:t>
           </m:r>
         </m:oMath>
       </m:oMathPara>
@@ -12462,7 +12277,7 @@
     <w:p>
       <w:pPr>
         <w:rPr>
-          <w:rFonts w:eastAsiaTheme="minorEastAsia" w:hint="cs"/>
+          <w:rFonts w:eastAsiaTheme="minorEastAsia"/>
           <w:u w:val="single"/>
           <w:rtl/>
         </w:rPr>
@@ -12497,8 +12312,6 @@
           </w:rPr>
           <m:t>T=2</m:t>
         </m:r>
-        <w:bookmarkStart w:id="0" w:name="_GoBack"/>
-        <w:bookmarkEnd w:id="0"/>
         <m:d>
           <m:dPr>
             <m:begChr m:val="["/>
@@ -12546,17 +12359,8 @@
           <w:rFonts w:eastAsiaTheme="minorEastAsia" w:hint="cs"/>
           <w:rtl/>
         </w:rPr>
-        <w:t xml:space="preserve">כפי שראינו בכיתה, האות </w:t>
+        <w:t>כפי שראינו בכיתה, האות הדגום</w:t>
       </w:r>
-      <w:proofErr w:type="spellStart"/>
-      <w:r>
-        <w:rPr>
-          <w:rFonts w:eastAsiaTheme="minorEastAsia" w:hint="cs"/>
-          <w:rtl/>
-        </w:rPr>
-        <w:t>הדגום</w:t>
-      </w:r>
-      <w:proofErr w:type="spellEnd"/>
       <w:r>
         <w:rPr>
           <w:rFonts w:eastAsiaTheme="minorEastAsia" w:hint="cs"/>
@@ -13172,13 +12976,7 @@
                     <w:rPr>
                       <w:rFonts w:ascii="Cambria Math" w:eastAsiaTheme="minorEastAsia" w:hAnsi="Cambria Math"/>
                     </w:rPr>
-                    <m:t>3</m:t>
-                  </m:r>
-                  <m:r>
-                    <w:rPr>
-                      <w:rFonts w:ascii="Cambria Math" w:eastAsiaTheme="minorEastAsia" w:hAnsi="Cambria Math"/>
-                    </w:rPr>
-                    <m:t xml:space="preserve">     </m:t>
+                    <m:t xml:space="preserve">3     </m:t>
                   </m:r>
                   <m:d>
                     <m:dPr>
@@ -13317,43 +13115,27 @@
           <w:rFonts w:eastAsiaTheme="minorEastAsia" w:hint="cs"/>
           <w:rtl/>
         </w:rPr>
-        <w:t xml:space="preserve">האות </w:t>
-      </w:r>
-      <w:proofErr w:type="spellStart"/>
-      <w:r>
-        <w:rPr>
-          <w:rFonts w:eastAsiaTheme="minorEastAsia" w:hint="cs"/>
-          <w:rtl/>
-        </w:rPr>
-        <w:t>הדגום</w:t>
-      </w:r>
-      <w:proofErr w:type="spellEnd"/>
-      <w:r>
-        <w:rPr>
-          <w:rFonts w:eastAsiaTheme="minorEastAsia" w:hint="cs"/>
-          <w:rtl/>
-        </w:rPr>
-        <w:t xml:space="preserve"> עבור האות הנתון </w:t>
+        <w:t>האות הדג</w:t>
       </w:r>
       <w:r>
         <w:rPr>
           <w:rFonts w:eastAsiaTheme="minorEastAsia" w:hint="cs"/>
           <w:rtl/>
         </w:rPr>
-        <w:t>השני</w:t>
+        <w:t>ו</w:t>
       </w:r>
       <w:r>
         <w:rPr>
           <w:rFonts w:eastAsiaTheme="minorEastAsia" w:hint="cs"/>
           <w:rtl/>
         </w:rPr>
-        <w:t xml:space="preserve"> יהיה:</w:t>
+        <w:t>ם עבור האות הנתון השני יהיה:</w:t>
       </w:r>
     </w:p>
     <w:p>
       <w:pPr>
         <w:rPr>
-          <w:rFonts w:eastAsiaTheme="minorEastAsia" w:hint="cs"/>
+          <w:rFonts w:eastAsiaTheme="minorEastAsia"/>
           <w:rtl/>
         </w:rPr>
       </w:pPr>
@@ -13607,16 +13389,15 @@
     <w:p>
       <w:pPr>
         <w:rPr>
+          <w:rFonts w:eastAsiaTheme="minorEastAsia"/>
+          <w:rtl/>
+        </w:rPr>
+      </w:pPr>
+      <w:r>
+        <w:rPr>
           <w:rFonts w:eastAsiaTheme="minorEastAsia" w:hint="cs"/>
           <w:rtl/>
         </w:rPr>
-      </w:pPr>
-      <w:r>
-        <w:rPr>
-          <w:rFonts w:eastAsiaTheme="minorEastAsia" w:hint="cs"/>
-          <w:rtl/>
-        </w:rPr>
-        <w:lastRenderedPageBreak/>
         <w:t xml:space="preserve">והספקטרום </w:t>
       </w:r>
       <m:oMath>
@@ -13991,13 +13772,7 @@
                 <w:rPr>
                   <w:rFonts w:ascii="Cambria Math" w:eastAsiaTheme="minorEastAsia" w:hAnsi="Cambria Math"/>
                 </w:rPr>
-                <m:t>2</m:t>
-              </m:r>
-              <m:r>
-                <w:rPr>
-                  <w:rFonts w:ascii="Cambria Math" w:eastAsiaTheme="minorEastAsia" w:hAnsi="Cambria Math"/>
-                </w:rPr>
-                <m:t>j</m:t>
+                <m:t>2j</m:t>
               </m:r>
             </m:den>
           </m:f>
@@ -14199,7 +13974,7 @@
     <w:p>
       <w:pPr>
         <w:rPr>
-          <w:rFonts w:eastAsiaTheme="minorEastAsia" w:hint="cs"/>
+          <w:rFonts w:eastAsiaTheme="minorEastAsia"/>
           <w:rtl/>
         </w:rPr>
       </w:pPr>
@@ -14207,7 +13982,7 @@
     <w:p>
       <w:pPr>
         <w:rPr>
-          <w:rFonts w:eastAsiaTheme="minorEastAsia" w:hint="cs"/>
+          <w:rFonts w:eastAsiaTheme="minorEastAsia"/>
         </w:rPr>
       </w:pPr>
     </w:p>
@@ -14224,7 +13999,7 @@
 </file>
 
 <file path=word/numbering.xml><?xml version="1.0" encoding="utf-8"?>
-<w:numbering xmlns:wpc="http://schemas.microsoft.com/office/word/2010/wordprocessingCanvas" xmlns:cx="http://schemas.microsoft.com/office/drawing/2014/chartex" xmlns:mc="http://schemas.openxmlformats.org/markup-compatibility/2006" xmlns:o="urn:schemas-microsoft-com:office:office" xmlns:r="http://schemas.openxmlformats.org/officeDocument/2006/relationships" xmlns:m="http://schemas.openxmlformats.org/officeDocument/2006/math" xmlns:v="urn:schemas-microsoft-com:vml" xmlns:wp14="http://schemas.microsoft.com/office/word/2010/wordprocessingDrawing" xmlns:wp="http://schemas.openxmlformats.org/drawingml/2006/wordprocessingDrawing" xmlns:w10="urn:schemas-microsoft-com:office:word" xmlns:w="http://schemas.openxmlformats.org/wordprocessingml/2006/main" xmlns:w14="http://schemas.microsoft.com/office/word/2010/wordml" xmlns:w15="http://schemas.microsoft.com/office/word/2012/wordml" xmlns:w16se="http://schemas.microsoft.com/office/word/2015/wordml/symex" xmlns:wpg="http://schemas.microsoft.com/office/word/2010/wordprocessingGroup" xmlns:wpi="http://schemas.microsoft.com/office/word/2010/wordprocessingInk" xmlns:wne="http://schemas.microsoft.com/office/word/2006/wordml" xmlns:wps="http://schemas.microsoft.com/office/word/2010/wordprocessingShape" mc:Ignorable="w14 w15 w16se wp14">
+<w:numbering xmlns:wpc="http://schemas.microsoft.com/office/word/2010/wordprocessingCanvas" xmlns:cx="http://schemas.microsoft.com/office/drawing/2014/chartex" xmlns:cx1="http://schemas.microsoft.com/office/drawing/2015/9/8/chartex" xmlns:cx2="http://schemas.microsoft.com/office/drawing/2015/10/21/chartex" xmlns:cx3="http://schemas.microsoft.com/office/drawing/2016/5/9/chartex" xmlns:cx4="http://schemas.microsoft.com/office/drawing/2016/5/10/chartex" xmlns:cx5="http://schemas.microsoft.com/office/drawing/2016/5/11/chartex" xmlns:cx6="http://schemas.microsoft.com/office/drawing/2016/5/12/chartex" xmlns:cx7="http://schemas.microsoft.com/office/drawing/2016/5/13/chartex" xmlns:cx8="http://schemas.microsoft.com/office/drawing/2016/5/14/chartex" xmlns:mc="http://schemas.openxmlformats.org/markup-compatibility/2006" xmlns:aink="http://schemas.microsoft.com/office/drawing/2016/ink" xmlns:am3d="http://schemas.microsoft.com/office/drawing/2017/model3d" xmlns:o="urn:schemas-microsoft-com:office:office" xmlns:r="http://schemas.openxmlformats.org/officeDocument/2006/relationships" xmlns:m="http://schemas.openxmlformats.org/officeDocument/2006/math" xmlns:v="urn:schemas-microsoft-com:vml" xmlns:wp14="http://schemas.microsoft.com/office/word/2010/wordprocessingDrawing" xmlns:wp="http://schemas.openxmlformats.org/drawingml/2006/wordprocessingDrawing" xmlns:w10="urn:schemas-microsoft-com:office:word" xmlns:w="http://schemas.openxmlformats.org/wordprocessingml/2006/main" xmlns:w14="http://schemas.microsoft.com/office/word/2010/wordml" xmlns:w15="http://schemas.microsoft.com/office/word/2012/wordml" xmlns:w16cex="http://schemas.microsoft.com/office/word/2018/wordml/cex" xmlns:w16cid="http://schemas.microsoft.com/office/word/2016/wordml/cid" xmlns:w16="http://schemas.microsoft.com/office/word/2018/wordml" xmlns:w16sdtdh="http://schemas.microsoft.com/office/word/2020/wordml/sdtdatahash" xmlns:w16se="http://schemas.microsoft.com/office/word/2015/wordml/symex" xmlns:wpg="http://schemas.microsoft.com/office/word/2010/wordprocessingGroup" xmlns:wpi="http://schemas.microsoft.com/office/word/2010/wordprocessingInk" xmlns:wne="http://schemas.microsoft.com/office/word/2006/wordml" xmlns:wps="http://schemas.microsoft.com/office/word/2010/wordprocessingShape" mc:Ignorable="w14 w15 w16se w16cid w16 w16cex w16sdtdh wp14">
   <w:abstractNum w:abstractNumId="0" w15:restartNumberingAfterBreak="0">
     <w:nsid w:val="08A97739"/>
     <w:multiLevelType w:val="hybridMultilevel"/>
@@ -15015,7 +14790,7 @@
 </file>
 
 <file path=word/styles.xml><?xml version="1.0" encoding="utf-8"?>
-<w:styles xmlns:mc="http://schemas.openxmlformats.org/markup-compatibility/2006" xmlns:r="http://schemas.openxmlformats.org/officeDocument/2006/relationships" xmlns:w="http://schemas.openxmlformats.org/wordprocessingml/2006/main" xmlns:w14="http://schemas.microsoft.com/office/word/2010/wordml" xmlns:w15="http://schemas.microsoft.com/office/word/2012/wordml" xmlns:w16se="http://schemas.microsoft.com/office/word/2015/wordml/symex" mc:Ignorable="w14 w15 w16se">
+<w:styles xmlns:mc="http://schemas.openxmlformats.org/markup-compatibility/2006" xmlns:r="http://schemas.openxmlformats.org/officeDocument/2006/relationships" xmlns:w="http://schemas.openxmlformats.org/wordprocessingml/2006/main" xmlns:w14="http://schemas.microsoft.com/office/word/2010/wordml" xmlns:w15="http://schemas.microsoft.com/office/word/2012/wordml" xmlns:w16cex="http://schemas.microsoft.com/office/word/2018/wordml/cex" xmlns:w16cid="http://schemas.microsoft.com/office/word/2016/wordml/cid" xmlns:w16="http://schemas.microsoft.com/office/word/2018/wordml" xmlns:w16sdtdh="http://schemas.microsoft.com/office/word/2020/wordml/sdtdatahash" xmlns:w16se="http://schemas.microsoft.com/office/word/2015/wordml/symex" mc:Ignorable="w14 w15 w16se w16cid w16 w16cex w16sdtdh">
   <w:docDefaults>
     <w:rPrDefault>
       <w:rPr>
@@ -15031,7 +14806,7 @@
       </w:pPr>
     </w:pPrDefault>
   </w:docDefaults>
-  <w:latentStyles w:defLockedState="0" w:defUIPriority="99" w:defSemiHidden="0" w:defUnhideWhenUsed="0" w:defQFormat="0" w:count="371">
+  <w:latentStyles w:defLockedState="0" w:defUIPriority="99" w:defSemiHidden="0" w:defUnhideWhenUsed="0" w:defQFormat="0" w:count="376">
     <w:lsdException w:name="Normal" w:uiPriority="0" w:qFormat="1"/>
     <w:lsdException w:name="heading 1" w:uiPriority="9" w:qFormat="1"/>
     <w:lsdException w:name="heading 2" w:semiHidden="1" w:uiPriority="9" w:unhideWhenUsed="1" w:qFormat="1"/>
@@ -15137,7 +14912,6 @@
     <w:lsdException w:name="HTML Sample" w:semiHidden="1" w:unhideWhenUsed="1"/>
     <w:lsdException w:name="HTML Typewriter" w:semiHidden="1" w:unhideWhenUsed="1"/>
     <w:lsdException w:name="HTML Variable" w:semiHidden="1" w:unhideWhenUsed="1"/>
-    <w:lsdException w:name="Normal Table" w:semiHidden="1" w:unhideWhenUsed="1"/>
     <w:lsdException w:name="annotation subject" w:semiHidden="1" w:unhideWhenUsed="1"/>
     <w:lsdException w:name="No List" w:semiHidden="1" w:unhideWhenUsed="1"/>
     <w:lsdException w:name="Outline List 1" w:semiHidden="1" w:unhideWhenUsed="1"/>
@@ -15180,11 +14954,8 @@
     <w:lsdException w:name="Table Contemporary" w:semiHidden="1" w:unhideWhenUsed="1"/>
     <w:lsdException w:name="Table Elegant" w:semiHidden="1" w:unhideWhenUsed="1"/>
     <w:lsdException w:name="Table Professional" w:semiHidden="1" w:unhideWhenUsed="1"/>
-    <w:lsdException w:name="Table Subtle 1" w:semiHidden="1" w:unhideWhenUsed="1"/>
     <w:lsdException w:name="Table Subtle 2" w:semiHidden="1" w:unhideWhenUsed="1"/>
     <w:lsdException w:name="Table Web 1" w:semiHidden="1" w:unhideWhenUsed="1"/>
-    <w:lsdException w:name="Table Web 2" w:semiHidden="1" w:unhideWhenUsed="1"/>
-    <w:lsdException w:name="Table Web 3" w:semiHidden="1" w:unhideWhenUsed="1"/>
     <w:lsdException w:name="Balloon Text" w:semiHidden="1" w:unhideWhenUsed="1"/>
     <w:lsdException w:name="Table Grid" w:uiPriority="39"/>
     <w:lsdException w:name="Table Theme" w:semiHidden="1" w:unhideWhenUsed="1"/>
@@ -15403,6 +15174,11 @@
     <w:lsdException w:name="List Table 5 Dark Accent 6" w:uiPriority="50"/>
     <w:lsdException w:name="List Table 6 Colorful Accent 6" w:uiPriority="51"/>
     <w:lsdException w:name="List Table 7 Colorful Accent 6" w:uiPriority="52"/>
+    <w:lsdException w:name="Mention" w:semiHidden="1" w:unhideWhenUsed="1"/>
+    <w:lsdException w:name="Smart Hyperlink" w:semiHidden="1" w:unhideWhenUsed="1"/>
+    <w:lsdException w:name="Hashtag" w:semiHidden="1" w:unhideWhenUsed="1"/>
+    <w:lsdException w:name="Unresolved Mention" w:semiHidden="1" w:unhideWhenUsed="1"/>
+    <w:lsdException w:name="Smart Link" w:semiHidden="1" w:unhideWhenUsed="1"/>
   </w:latentStyles>
   <w:style w:type="paragraph" w:default="1" w:styleId="Normal">
     <w:name w:val="Normal"/>

</xml_diff>

<commit_message>
fixed mistake in c section
</commit_message>
<xml_diff>
--- a/אותות ומערכות תרגיל מסכם - לירון כהן ויובל מור.docx
+++ b/אותות ומערכות תרגיל מסכם - לירון כהן ויובל מור.docx
@@ -1,6 +1,6 @@
 
 <file path=word/document.xml><?xml version="1.0" encoding="utf-8"?>
-<w:document xmlns:wpc="http://schemas.microsoft.com/office/word/2010/wordprocessingCanvas" xmlns:cx="http://schemas.microsoft.com/office/drawing/2014/chartex" xmlns:cx1="http://schemas.microsoft.com/office/drawing/2015/9/8/chartex" xmlns:cx2="http://schemas.microsoft.com/office/drawing/2015/10/21/chartex" xmlns:cx3="http://schemas.microsoft.com/office/drawing/2016/5/9/chartex" xmlns:cx4="http://schemas.microsoft.com/office/drawing/2016/5/10/chartex" xmlns:cx5="http://schemas.microsoft.com/office/drawing/2016/5/11/chartex" xmlns:cx6="http://schemas.microsoft.com/office/drawing/2016/5/12/chartex" xmlns:cx7="http://schemas.microsoft.com/office/drawing/2016/5/13/chartex" xmlns:cx8="http://schemas.microsoft.com/office/drawing/2016/5/14/chartex" xmlns:mc="http://schemas.openxmlformats.org/markup-compatibility/2006" xmlns:aink="http://schemas.microsoft.com/office/drawing/2016/ink" xmlns:am3d="http://schemas.microsoft.com/office/drawing/2017/model3d" xmlns:o="urn:schemas-microsoft-com:office:office" xmlns:r="http://schemas.openxmlformats.org/officeDocument/2006/relationships" xmlns:m="http://schemas.openxmlformats.org/officeDocument/2006/math" xmlns:v="urn:schemas-microsoft-com:vml" xmlns:wp14="http://schemas.microsoft.com/office/word/2010/wordprocessingDrawing" xmlns:wp="http://schemas.openxmlformats.org/drawingml/2006/wordprocessingDrawing" xmlns:w10="urn:schemas-microsoft-com:office:word" xmlns:w="http://schemas.openxmlformats.org/wordprocessingml/2006/main" xmlns:w14="http://schemas.microsoft.com/office/word/2010/wordml" xmlns:w15="http://schemas.microsoft.com/office/word/2012/wordml" xmlns:w16cex="http://schemas.microsoft.com/office/word/2018/wordml/cex" xmlns:w16cid="http://schemas.microsoft.com/office/word/2016/wordml/cid" xmlns:w16="http://schemas.microsoft.com/office/word/2018/wordml" xmlns:w16sdtdh="http://schemas.microsoft.com/office/word/2020/wordml/sdtdatahash" xmlns:w16se="http://schemas.microsoft.com/office/word/2015/wordml/symex" xmlns:wpg="http://schemas.microsoft.com/office/word/2010/wordprocessingGroup" xmlns:wpi="http://schemas.microsoft.com/office/word/2010/wordprocessingInk" xmlns:wne="http://schemas.microsoft.com/office/word/2006/wordml" xmlns:wps="http://schemas.microsoft.com/office/word/2010/wordprocessingShape" mc:Ignorable="w14 w15 w16se w16cid w16 w16cex w16sdtdh wp14">
+<w:document xmlns:wpc="http://schemas.microsoft.com/office/word/2010/wordprocessingCanvas" xmlns:cx="http://schemas.microsoft.com/office/drawing/2014/chartex" xmlns:mc="http://schemas.openxmlformats.org/markup-compatibility/2006" xmlns:o="urn:schemas-microsoft-com:office:office" xmlns:r="http://schemas.openxmlformats.org/officeDocument/2006/relationships" xmlns:m="http://schemas.openxmlformats.org/officeDocument/2006/math" xmlns:v="urn:schemas-microsoft-com:vml" xmlns:wp14="http://schemas.microsoft.com/office/word/2010/wordprocessingDrawing" xmlns:wp="http://schemas.openxmlformats.org/drawingml/2006/wordprocessingDrawing" xmlns:w10="urn:schemas-microsoft-com:office:word" xmlns:w="http://schemas.openxmlformats.org/wordprocessingml/2006/main" xmlns:w14="http://schemas.microsoft.com/office/word/2010/wordml" xmlns:w15="http://schemas.microsoft.com/office/word/2012/wordml" xmlns:w16se="http://schemas.microsoft.com/office/word/2015/wordml/symex" xmlns:wpg="http://schemas.microsoft.com/office/word/2010/wordprocessingGroup" xmlns:wpi="http://schemas.microsoft.com/office/word/2010/wordprocessingInk" xmlns:wne="http://schemas.microsoft.com/office/word/2006/wordml" xmlns:wps="http://schemas.microsoft.com/office/word/2010/wordprocessingShape" mc:Ignorable="w14 w15 w16se wp14">
   <w:body>
     <w:p>
       <w:pPr>
@@ -6221,7 +6221,23 @@
           <w:rFonts w:eastAsiaTheme="minorEastAsia" w:hint="cs"/>
           <w:rtl/>
         </w:rPr>
-        <w:t>כפי שראינו בכיתה, אות המוצא יהיה קונבולוציה של אות הכניסה עם התגובה להלם של המסנן.</w:t>
+        <w:t xml:space="preserve">כפי שראינו בכיתה, אות המוצא יהיה </w:t>
+      </w:r>
+      <w:proofErr w:type="spellStart"/>
+      <w:r>
+        <w:rPr>
+          <w:rFonts w:eastAsiaTheme="minorEastAsia" w:hint="cs"/>
+          <w:rtl/>
+        </w:rPr>
+        <w:t>קונבולוציה</w:t>
+      </w:r>
+      <w:proofErr w:type="spellEnd"/>
+      <w:r>
+        <w:rPr>
+          <w:rFonts w:eastAsiaTheme="minorEastAsia" w:hint="cs"/>
+          <w:rtl/>
+        </w:rPr>
+        <w:t xml:space="preserve"> של אות הכניסה עם התגובה להלם של המסנן.</w:t>
       </w:r>
     </w:p>
     <w:p>
@@ -11694,13 +11710,7 @@
                 <w:rPr>
                   <w:rFonts w:ascii="Cambria Math" w:eastAsiaTheme="minorEastAsia" w:hAnsi="Cambria Math"/>
                 </w:rPr>
-                <m:t>-</m:t>
-              </m:r>
-              <m:r>
-                <w:rPr>
-                  <w:rFonts w:ascii="Cambria Math" w:eastAsiaTheme="minorEastAsia" w:hAnsi="Cambria Math"/>
-                </w:rPr>
-                <m:t>δ</m:t>
+                <m:t>-δ</m:t>
               </m:r>
               <m:d>
                 <m:dPr>
@@ -11996,7 +12006,23 @@
           <w:rFonts w:eastAsiaTheme="minorEastAsia" w:hint="cs"/>
           <w:rtl/>
         </w:rPr>
-        <w:t xml:space="preserve"> נדרוש תדר דגימה מינימלי העומד בתנאי נייקוויסט, כלומר:</w:t>
+        <w:t xml:space="preserve"> נדרוש תדר דגימה מינימלי העומד בתנאי </w:t>
+      </w:r>
+      <w:proofErr w:type="spellStart"/>
+      <w:r>
+        <w:rPr>
+          <w:rFonts w:eastAsiaTheme="minorEastAsia" w:hint="cs"/>
+          <w:rtl/>
+        </w:rPr>
+        <w:t>נייקוויסט</w:t>
+      </w:r>
+      <w:proofErr w:type="spellEnd"/>
+      <w:r>
+        <w:rPr>
+          <w:rFonts w:eastAsiaTheme="minorEastAsia" w:hint="cs"/>
+          <w:rtl/>
+        </w:rPr>
+        <w:t>, כלומר:</w:t>
       </w:r>
     </w:p>
     <w:p>
@@ -12277,7 +12303,7 @@
     <w:p>
       <w:pPr>
         <w:rPr>
-          <w:rFonts w:eastAsiaTheme="minorEastAsia"/>
+          <w:rFonts w:eastAsiaTheme="minorEastAsia" w:hint="cs"/>
           <w:u w:val="single"/>
           <w:rtl/>
         </w:rPr>
@@ -12359,8 +12385,17 @@
           <w:rFonts w:eastAsiaTheme="minorEastAsia" w:hint="cs"/>
           <w:rtl/>
         </w:rPr>
-        <w:t>כפי שראינו בכיתה, האות הדגום</w:t>
+        <w:t xml:space="preserve">כפי שראינו בכיתה, האות </w:t>
       </w:r>
+      <w:proofErr w:type="spellStart"/>
+      <w:r>
+        <w:rPr>
+          <w:rFonts w:eastAsiaTheme="minorEastAsia" w:hint="cs"/>
+          <w:rtl/>
+        </w:rPr>
+        <w:t>הדגום</w:t>
+      </w:r>
+      <w:proofErr w:type="spellEnd"/>
       <w:r>
         <w:rPr>
           <w:rFonts w:eastAsiaTheme="minorEastAsia" w:hint="cs"/>
@@ -12575,7 +12610,7 @@
     <w:p>
       <w:pPr>
         <w:rPr>
-          <w:rFonts w:eastAsiaTheme="minorEastAsia"/>
+          <w:rFonts w:eastAsiaTheme="minorEastAsia" w:hint="cs"/>
           <w:rtl/>
         </w:rPr>
       </w:pPr>
@@ -13115,7 +13150,15 @@
           <w:rFonts w:eastAsiaTheme="minorEastAsia" w:hint="cs"/>
           <w:rtl/>
         </w:rPr>
-        <w:t>האות הדג</w:t>
+        <w:t xml:space="preserve">האות </w:t>
+      </w:r>
+      <w:proofErr w:type="spellStart"/>
+      <w:r>
+        <w:rPr>
+          <w:rFonts w:eastAsiaTheme="minorEastAsia" w:hint="cs"/>
+          <w:rtl/>
+        </w:rPr>
+        <w:t>הדג</w:t>
       </w:r>
       <w:r>
         <w:rPr>
@@ -13129,7 +13172,15 @@
           <w:rFonts w:eastAsiaTheme="minorEastAsia" w:hint="cs"/>
           <w:rtl/>
         </w:rPr>
-        <w:t>ם עבור האות הנתון השני יהיה:</w:t>
+        <w:t>ם</w:t>
+      </w:r>
+      <w:proofErr w:type="spellEnd"/>
+      <w:r>
+        <w:rPr>
+          <w:rFonts w:eastAsiaTheme="minorEastAsia" w:hint="cs"/>
+          <w:rtl/>
+        </w:rPr>
+        <w:t xml:space="preserve"> עבור האות הנתון השני יהיה:</w:t>
       </w:r>
     </w:p>
     <w:p>
@@ -13478,7 +13529,6 @@
       <w:pPr>
         <w:rPr>
           <w:rFonts w:eastAsiaTheme="minorEastAsia"/>
-          <w:rtl/>
         </w:rPr>
       </w:pPr>
       <m:oMathPara>
@@ -13542,52 +13592,44 @@
             </w:rPr>
             <m:t>=</m:t>
           </m:r>
-          <m:f>
-            <m:fPr>
+          <m:nary>
+            <m:naryPr>
+              <m:chr m:val="∑"/>
+              <m:limLoc m:val="undOvr"/>
               <m:ctrlPr>
                 <w:rPr>
                   <w:rFonts w:ascii="Cambria Math" w:eastAsiaTheme="minorEastAsia" w:hAnsi="Cambria Math"/>
                   <w:i/>
                 </w:rPr>
               </m:ctrlPr>
-            </m:fPr>
-            <m:num>
+            </m:naryPr>
+            <m:sub>
+              <m:r>
+                <w:rPr>
+                  <w:rFonts w:ascii="Cambria Math" w:eastAsiaTheme="minorEastAsia" w:hAnsi="Cambria Math"/>
+                </w:rPr>
+                <m:t>k=-∞</m:t>
+              </m:r>
+            </m:sub>
+            <m:sup>
+              <m:r>
+                <w:rPr>
+                  <w:rFonts w:ascii="Cambria Math" w:eastAsiaTheme="minorEastAsia" w:hAnsi="Cambria Math"/>
+                </w:rPr>
+                <m:t>∞</m:t>
+              </m:r>
+            </m:sup>
+            <m:e>
               <m:r>
                 <w:rPr>
                   <w:rFonts w:ascii="Cambria Math" w:eastAsiaTheme="minorEastAsia" w:hAnsi="Cambria Math"/>
                 </w:rPr>
                 <m:t>π</m:t>
-              </m:r>
-            </m:num>
-            <m:den>
-              <m:r>
-                <w:rPr>
-                  <w:rFonts w:ascii="Cambria Math" w:eastAsiaTheme="minorEastAsia" w:hAnsi="Cambria Math"/>
-                </w:rPr>
-                <m:t>2</m:t>
-              </m:r>
-            </m:den>
-          </m:f>
-          <m:d>
-            <m:dPr>
-              <m:begChr m:val="["/>
-              <m:endChr m:val="]"/>
-              <m:ctrlPr>
-                <w:rPr>
-                  <w:rFonts w:ascii="Cambria Math" w:eastAsiaTheme="minorEastAsia" w:hAnsi="Cambria Math"/>
-                  <w:i/>
-                </w:rPr>
-              </m:ctrlPr>
-            </m:dPr>
-            <m:e>
-              <m:r>
-                <w:rPr>
-                  <w:rFonts w:ascii="Cambria Math" w:eastAsiaTheme="minorEastAsia" w:hAnsi="Cambria Math"/>
-                </w:rPr>
-                <m:t>δ</m:t>
               </m:r>
               <m:d>
                 <m:dPr>
+                  <m:begChr m:val="["/>
+                  <m:endChr m:val="]"/>
                   <m:ctrlPr>
                     <w:rPr>
                       <w:rFonts w:ascii="Cambria Math" w:eastAsiaTheme="minorEastAsia" w:hAnsi="Cambria Math"/>
@@ -13596,79 +13638,156 @@
                   </m:ctrlPr>
                 </m:dPr>
                 <m:e>
-                  <m:f>
-                    <m:fPr>
+                  <m:r>
+                    <w:rPr>
+                      <w:rFonts w:ascii="Cambria Math" w:eastAsiaTheme="minorEastAsia" w:hAnsi="Cambria Math"/>
+                    </w:rPr>
+                    <m:t>δ</m:t>
+                  </m:r>
+                  <m:d>
+                    <m:dPr>
                       <m:ctrlPr>
                         <w:rPr>
                           <w:rFonts w:ascii="Cambria Math" w:eastAsiaTheme="minorEastAsia" w:hAnsi="Cambria Math"/>
+                          <w:i/>
                         </w:rPr>
                       </m:ctrlPr>
-                    </m:fPr>
-                    <m:num>
-                      <m:r>
-                        <m:rPr>
-                          <m:sty m:val="p"/>
-                        </m:rPr>
-                        <w:rPr>
-                          <w:rFonts w:ascii="Cambria Math" w:eastAsiaTheme="minorEastAsia" w:hAnsi="Cambria Math"/>
-                        </w:rPr>
-                        <m:t>ω</m:t>
-                      </m:r>
-                    </m:num>
-                    <m:den>
-                      <m:r>
-                        <m:rPr>
-                          <m:sty m:val="p"/>
-                        </m:rPr>
-                        <w:rPr>
-                          <w:rFonts w:ascii="Cambria Math" w:eastAsiaTheme="minorEastAsia" w:hAnsi="Cambria Math"/>
-                        </w:rPr>
-                        <m:t>2</m:t>
-                      </m:r>
-                    </m:den>
-                  </m:f>
-                  <m:r>
-                    <w:rPr>
-                      <w:rFonts w:ascii="Cambria Math" w:eastAsiaTheme="minorEastAsia" w:hAnsi="Cambria Math"/>
-                    </w:rPr>
-                    <m:t>-</m:t>
-                  </m:r>
-                  <m:f>
-                    <m:fPr>
+                    </m:dPr>
+                    <m:e>
+                      <m:r>
+                        <w:rPr>
+                          <w:rFonts w:ascii="Cambria Math" w:eastAsiaTheme="minorEastAsia" w:hAnsi="Cambria Math"/>
+                        </w:rPr>
+                        <m:t>ω-</m:t>
+                      </m:r>
+                      <m:f>
+                        <m:fPr>
+                          <m:ctrlPr>
+                            <w:rPr>
+                              <w:rFonts w:ascii="Cambria Math" w:eastAsiaTheme="minorEastAsia" w:hAnsi="Cambria Math"/>
+                              <w:i/>
+                            </w:rPr>
+                          </m:ctrlPr>
+                        </m:fPr>
+                        <m:num>
+                          <m:r>
+                            <w:rPr>
+                              <w:rFonts w:ascii="Cambria Math" w:eastAsiaTheme="minorEastAsia" w:hAnsi="Cambria Math"/>
+                            </w:rPr>
+                            <m:t>π</m:t>
+                          </m:r>
+                        </m:num>
+                        <m:den>
+                          <m:r>
+                            <w:rPr>
+                              <w:rFonts w:ascii="Cambria Math" w:eastAsiaTheme="minorEastAsia" w:hAnsi="Cambria Math"/>
+                            </w:rPr>
+                            <m:t>6</m:t>
+                          </m:r>
+                        </m:den>
+                      </m:f>
+                      <m:r>
+                        <w:rPr>
+                          <w:rFonts w:ascii="Cambria Math" w:eastAsiaTheme="minorEastAsia" w:hAnsi="Cambria Math"/>
+                        </w:rPr>
+                        <m:t>-2πk</m:t>
+                      </m:r>
+                    </m:e>
+                  </m:d>
+                  <m:r>
+                    <w:rPr>
+                      <w:rFonts w:ascii="Cambria Math" w:eastAsiaTheme="minorEastAsia" w:hAnsi="Cambria Math"/>
+                    </w:rPr>
+                    <m:t>+δ</m:t>
+                  </m:r>
+                  <m:d>
+                    <m:dPr>
                       <m:ctrlPr>
                         <w:rPr>
                           <w:rFonts w:ascii="Cambria Math" w:eastAsiaTheme="minorEastAsia" w:hAnsi="Cambria Math"/>
                           <w:i/>
                         </w:rPr>
                       </m:ctrlPr>
-                    </m:fPr>
-                    <m:num>
-                      <m:r>
-                        <w:rPr>
-                          <w:rFonts w:ascii="Cambria Math" w:eastAsiaTheme="minorEastAsia" w:hAnsi="Cambria Math"/>
-                        </w:rPr>
-                        <m:t>π</m:t>
-                      </m:r>
-                    </m:num>
-                    <m:den>
-                      <m:r>
-                        <w:rPr>
-                          <w:rFonts w:ascii="Cambria Math" w:eastAsiaTheme="minorEastAsia" w:hAnsi="Cambria Math"/>
-                        </w:rPr>
-                        <m:t>12</m:t>
-                      </m:r>
-                    </m:den>
-                  </m:f>
+                    </m:dPr>
+                    <m:e>
+                      <m:r>
+                        <w:rPr>
+                          <w:rFonts w:ascii="Cambria Math" w:eastAsiaTheme="minorEastAsia" w:hAnsi="Cambria Math"/>
+                        </w:rPr>
+                        <m:t>ω+</m:t>
+                      </m:r>
+                      <m:f>
+                        <m:fPr>
+                          <m:ctrlPr>
+                            <w:rPr>
+                              <w:rFonts w:ascii="Cambria Math" w:eastAsiaTheme="minorEastAsia" w:hAnsi="Cambria Math"/>
+                              <w:i/>
+                            </w:rPr>
+                          </m:ctrlPr>
+                        </m:fPr>
+                        <m:num>
+                          <m:r>
+                            <w:rPr>
+                              <w:rFonts w:ascii="Cambria Math" w:eastAsiaTheme="minorEastAsia" w:hAnsi="Cambria Math"/>
+                            </w:rPr>
+                            <m:t>π</m:t>
+                          </m:r>
+                        </m:num>
+                        <m:den>
+                          <m:r>
+                            <w:rPr>
+                              <w:rFonts w:ascii="Cambria Math" w:eastAsiaTheme="minorEastAsia" w:hAnsi="Cambria Math"/>
+                            </w:rPr>
+                            <m:t>6</m:t>
+                          </m:r>
+                        </m:den>
+                      </m:f>
+                      <m:r>
+                        <w:rPr>
+                          <w:rFonts w:ascii="Cambria Math" w:eastAsiaTheme="minorEastAsia" w:hAnsi="Cambria Math"/>
+                        </w:rPr>
+                        <m:t>-2πk</m:t>
+                      </m:r>
+                    </m:e>
+                  </m:d>
                 </m:e>
               </m:d>
               <m:r>
                 <w:rPr>
                   <w:rFonts w:ascii="Cambria Math" w:eastAsiaTheme="minorEastAsia" w:hAnsi="Cambria Math"/>
                 </w:rPr>
-                <m:t>+δ</m:t>
-              </m:r>
+                <m:t>+</m:t>
+              </m:r>
+              <m:f>
+                <m:fPr>
+                  <m:ctrlPr>
+                    <w:rPr>
+                      <w:rFonts w:ascii="Cambria Math" w:eastAsiaTheme="minorEastAsia" w:hAnsi="Cambria Math"/>
+                      <w:i/>
+                    </w:rPr>
+                  </m:ctrlPr>
+                </m:fPr>
+                <m:num>
+                  <m:r>
+                    <w:rPr>
+                      <w:rFonts w:ascii="Cambria Math" w:eastAsiaTheme="minorEastAsia" w:hAnsi="Cambria Math"/>
+                    </w:rPr>
+                    <m:t>π</m:t>
+                  </m:r>
+                </m:num>
+                <m:den>
+                  <m:r>
+                    <w:rPr>
+                      <w:rFonts w:ascii="Cambria Math" w:eastAsiaTheme="minorEastAsia" w:hAnsi="Cambria Math"/>
+                    </w:rPr>
+                    <m:t>j</m:t>
+                  </m:r>
+                </m:den>
+              </m:f>
               <m:d>
                 <m:dPr>
+                  <m:begChr m:val="["/>
+                  <m:endChr m:val="]"/>
                   <m:ctrlPr>
                     <w:rPr>
                       <w:rFonts w:ascii="Cambria Math" w:eastAsiaTheme="minorEastAsia" w:hAnsi="Cambria Math"/>
@@ -13677,281 +13796,122 @@
                   </m:ctrlPr>
                 </m:dPr>
                 <m:e>
-                  <m:f>
-                    <m:fPr>
+                  <m:r>
+                    <w:rPr>
+                      <w:rFonts w:ascii="Cambria Math" w:eastAsiaTheme="minorEastAsia" w:hAnsi="Cambria Math"/>
+                    </w:rPr>
+                    <m:t>δ</m:t>
+                  </m:r>
+                  <m:d>
+                    <m:dPr>
                       <m:ctrlPr>
                         <w:rPr>
                           <w:rFonts w:ascii="Cambria Math" w:eastAsiaTheme="minorEastAsia" w:hAnsi="Cambria Math"/>
+                          <w:i/>
                         </w:rPr>
                       </m:ctrlPr>
-                    </m:fPr>
-                    <m:num>
-                      <m:r>
-                        <m:rPr>
-                          <m:sty m:val="p"/>
-                        </m:rPr>
-                        <w:rPr>
-                          <w:rFonts w:ascii="Cambria Math" w:eastAsiaTheme="minorEastAsia" w:hAnsi="Cambria Math"/>
-                        </w:rPr>
-                        <m:t>ω</m:t>
-                      </m:r>
-                    </m:num>
-                    <m:den>
-                      <m:r>
-                        <m:rPr>
-                          <m:sty m:val="p"/>
-                        </m:rPr>
-                        <w:rPr>
-                          <w:rFonts w:ascii="Cambria Math" w:eastAsiaTheme="minorEastAsia" w:hAnsi="Cambria Math"/>
-                        </w:rPr>
-                        <m:t>2</m:t>
-                      </m:r>
-                    </m:den>
-                  </m:f>
-                  <m:r>
-                    <w:rPr>
-                      <w:rFonts w:ascii="Cambria Math" w:eastAsiaTheme="minorEastAsia" w:hAnsi="Cambria Math"/>
-                    </w:rPr>
-                    <m:t>+</m:t>
-                  </m:r>
-                  <m:f>
-                    <m:fPr>
+                    </m:dPr>
+                    <m:e>
+                      <m:r>
+                        <w:rPr>
+                          <w:rFonts w:ascii="Cambria Math" w:eastAsiaTheme="minorEastAsia" w:hAnsi="Cambria Math"/>
+                        </w:rPr>
+                        <m:t>ω-</m:t>
+                      </m:r>
+                      <m:f>
+                        <m:fPr>
+                          <m:ctrlPr>
+                            <w:rPr>
+                              <w:rFonts w:ascii="Cambria Math" w:eastAsiaTheme="minorEastAsia" w:hAnsi="Cambria Math"/>
+                              <w:i/>
+                            </w:rPr>
+                          </m:ctrlPr>
+                        </m:fPr>
+                        <m:num>
+                          <m:r>
+                            <w:rPr>
+                              <w:rFonts w:ascii="Cambria Math" w:eastAsiaTheme="minorEastAsia" w:hAnsi="Cambria Math"/>
+                            </w:rPr>
+                            <m:t>π</m:t>
+                          </m:r>
+                        </m:num>
+                        <m:den>
+                          <m:r>
+                            <w:rPr>
+                              <w:rFonts w:ascii="Cambria Math" w:eastAsiaTheme="minorEastAsia" w:hAnsi="Cambria Math"/>
+                            </w:rPr>
+                            <m:t>3</m:t>
+                          </m:r>
+                        </m:den>
+                      </m:f>
+                      <m:r>
+                        <w:rPr>
+                          <w:rFonts w:ascii="Cambria Math" w:eastAsiaTheme="minorEastAsia" w:hAnsi="Cambria Math"/>
+                        </w:rPr>
+                        <m:t>-2πk</m:t>
+                      </m:r>
+                    </m:e>
+                  </m:d>
+                  <m:r>
+                    <w:rPr>
+                      <w:rFonts w:ascii="Cambria Math" w:eastAsiaTheme="minorEastAsia" w:hAnsi="Cambria Math"/>
+                    </w:rPr>
+                    <m:t>-δ</m:t>
+                  </m:r>
+                  <m:d>
+                    <m:dPr>
                       <m:ctrlPr>
                         <w:rPr>
                           <w:rFonts w:ascii="Cambria Math" w:eastAsiaTheme="minorEastAsia" w:hAnsi="Cambria Math"/>
                           <w:i/>
                         </w:rPr>
                       </m:ctrlPr>
-                    </m:fPr>
-                    <m:num>
-                      <m:r>
-                        <w:rPr>
-                          <w:rFonts w:ascii="Cambria Math" w:eastAsiaTheme="minorEastAsia" w:hAnsi="Cambria Math"/>
-                        </w:rPr>
-                        <m:t>π</m:t>
-                      </m:r>
-                    </m:num>
-                    <m:den>
-                      <m:r>
-                        <w:rPr>
-                          <w:rFonts w:ascii="Cambria Math" w:eastAsiaTheme="minorEastAsia" w:hAnsi="Cambria Math"/>
-                        </w:rPr>
-                        <m:t>12</m:t>
-                      </m:r>
-                    </m:den>
-                  </m:f>
+                    </m:dPr>
+                    <m:e>
+                      <m:r>
+                        <w:rPr>
+                          <w:rFonts w:ascii="Cambria Math" w:eastAsiaTheme="minorEastAsia" w:hAnsi="Cambria Math"/>
+                        </w:rPr>
+                        <m:t>ω-</m:t>
+                      </m:r>
+                      <m:f>
+                        <m:fPr>
+                          <m:ctrlPr>
+                            <w:rPr>
+                              <w:rFonts w:ascii="Cambria Math" w:eastAsiaTheme="minorEastAsia" w:hAnsi="Cambria Math"/>
+                              <w:i/>
+                            </w:rPr>
+                          </m:ctrlPr>
+                        </m:fPr>
+                        <m:num>
+                          <m:r>
+                            <w:rPr>
+                              <w:rFonts w:ascii="Cambria Math" w:eastAsiaTheme="minorEastAsia" w:hAnsi="Cambria Math"/>
+                            </w:rPr>
+                            <m:t>π</m:t>
+                          </m:r>
+                        </m:num>
+                        <m:den>
+                          <m:r>
+                            <w:rPr>
+                              <w:rFonts w:ascii="Cambria Math" w:eastAsiaTheme="minorEastAsia" w:hAnsi="Cambria Math"/>
+                            </w:rPr>
+                            <m:t>3</m:t>
+                          </m:r>
+                        </m:den>
+                      </m:f>
+                      <m:r>
+                        <w:rPr>
+                          <w:rFonts w:ascii="Cambria Math" w:eastAsiaTheme="minorEastAsia" w:hAnsi="Cambria Math"/>
+                        </w:rPr>
+                        <m:t>-2πk</m:t>
+                      </m:r>
+                    </m:e>
+                  </m:d>
                 </m:e>
               </m:d>
             </m:e>
-          </m:d>
-          <m:r>
-            <w:rPr>
-              <w:rFonts w:ascii="Cambria Math" w:eastAsiaTheme="minorEastAsia" w:hAnsi="Cambria Math"/>
-            </w:rPr>
-            <m:t>+</m:t>
-          </m:r>
-          <m:f>
-            <m:fPr>
-              <m:ctrlPr>
-                <w:rPr>
-                  <w:rFonts w:ascii="Cambria Math" w:eastAsiaTheme="minorEastAsia" w:hAnsi="Cambria Math"/>
-                  <w:i/>
-                </w:rPr>
-              </m:ctrlPr>
-            </m:fPr>
-            <m:num>
-              <m:r>
-                <w:rPr>
-                  <w:rFonts w:ascii="Cambria Math" w:eastAsiaTheme="minorEastAsia" w:hAnsi="Cambria Math"/>
-                </w:rPr>
-                <m:t>π</m:t>
-              </m:r>
-            </m:num>
-            <m:den>
-              <m:r>
-                <w:rPr>
-                  <w:rFonts w:ascii="Cambria Math" w:eastAsiaTheme="minorEastAsia" w:hAnsi="Cambria Math"/>
-                </w:rPr>
-                <m:t>2j</m:t>
-              </m:r>
-            </m:den>
-          </m:f>
-          <m:d>
-            <m:dPr>
-              <m:begChr m:val="["/>
-              <m:endChr m:val="]"/>
-              <m:ctrlPr>
-                <w:rPr>
-                  <w:rFonts w:ascii="Cambria Math" w:eastAsiaTheme="minorEastAsia" w:hAnsi="Cambria Math"/>
-                  <w:i/>
-                </w:rPr>
-              </m:ctrlPr>
-            </m:dPr>
-            <m:e>
-              <m:r>
-                <w:rPr>
-                  <w:rFonts w:ascii="Cambria Math" w:eastAsiaTheme="minorEastAsia" w:hAnsi="Cambria Math"/>
-                </w:rPr>
-                <m:t>δ</m:t>
-              </m:r>
-              <m:d>
-                <m:dPr>
-                  <m:ctrlPr>
-                    <w:rPr>
-                      <w:rFonts w:ascii="Cambria Math" w:eastAsiaTheme="minorEastAsia" w:hAnsi="Cambria Math"/>
-                      <w:i/>
-                    </w:rPr>
-                  </m:ctrlPr>
-                </m:dPr>
-                <m:e>
-                  <m:f>
-                    <m:fPr>
-                      <m:ctrlPr>
-                        <w:rPr>
-                          <w:rFonts w:ascii="Cambria Math" w:eastAsiaTheme="minorEastAsia" w:hAnsi="Cambria Math"/>
-                        </w:rPr>
-                      </m:ctrlPr>
-                    </m:fPr>
-                    <m:num>
-                      <m:r>
-                        <m:rPr>
-                          <m:sty m:val="p"/>
-                        </m:rPr>
-                        <w:rPr>
-                          <w:rFonts w:ascii="Cambria Math" w:eastAsiaTheme="minorEastAsia" w:hAnsi="Cambria Math"/>
-                        </w:rPr>
-                        <m:t>ω</m:t>
-                      </m:r>
-                    </m:num>
-                    <m:den>
-                      <m:r>
-                        <m:rPr>
-                          <m:sty m:val="p"/>
-                        </m:rPr>
-                        <w:rPr>
-                          <w:rFonts w:ascii="Cambria Math" w:eastAsiaTheme="minorEastAsia" w:hAnsi="Cambria Math"/>
-                        </w:rPr>
-                        <m:t>2</m:t>
-                      </m:r>
-                    </m:den>
-                  </m:f>
-                  <m:r>
-                    <w:rPr>
-                      <w:rFonts w:ascii="Cambria Math" w:eastAsiaTheme="minorEastAsia" w:hAnsi="Cambria Math"/>
-                    </w:rPr>
-                    <m:t>-</m:t>
-                  </m:r>
-                  <m:f>
-                    <m:fPr>
-                      <m:ctrlPr>
-                        <w:rPr>
-                          <w:rFonts w:ascii="Cambria Math" w:eastAsiaTheme="minorEastAsia" w:hAnsi="Cambria Math"/>
-                          <w:i/>
-                        </w:rPr>
-                      </m:ctrlPr>
-                    </m:fPr>
-                    <m:num>
-                      <m:r>
-                        <w:rPr>
-                          <w:rFonts w:ascii="Cambria Math" w:eastAsiaTheme="minorEastAsia" w:hAnsi="Cambria Math"/>
-                        </w:rPr>
-                        <m:t>π</m:t>
-                      </m:r>
-                    </m:num>
-                    <m:den>
-                      <m:r>
-                        <w:rPr>
-                          <w:rFonts w:ascii="Cambria Math" w:eastAsiaTheme="minorEastAsia" w:hAnsi="Cambria Math"/>
-                        </w:rPr>
-                        <m:t>6</m:t>
-                      </m:r>
-                    </m:den>
-                  </m:f>
-                </m:e>
-              </m:d>
-              <m:r>
-                <w:rPr>
-                  <w:rFonts w:ascii="Cambria Math" w:eastAsiaTheme="minorEastAsia" w:hAnsi="Cambria Math"/>
-                </w:rPr>
-                <m:t>+δ</m:t>
-              </m:r>
-              <m:d>
-                <m:dPr>
-                  <m:ctrlPr>
-                    <w:rPr>
-                      <w:rFonts w:ascii="Cambria Math" w:eastAsiaTheme="minorEastAsia" w:hAnsi="Cambria Math"/>
-                      <w:i/>
-                    </w:rPr>
-                  </m:ctrlPr>
-                </m:dPr>
-                <m:e>
-                  <m:f>
-                    <m:fPr>
-                      <m:ctrlPr>
-                        <w:rPr>
-                          <w:rFonts w:ascii="Cambria Math" w:eastAsiaTheme="minorEastAsia" w:hAnsi="Cambria Math"/>
-                        </w:rPr>
-                      </m:ctrlPr>
-                    </m:fPr>
-                    <m:num>
-                      <m:r>
-                        <m:rPr>
-                          <m:sty m:val="p"/>
-                        </m:rPr>
-                        <w:rPr>
-                          <w:rFonts w:ascii="Cambria Math" w:eastAsiaTheme="minorEastAsia" w:hAnsi="Cambria Math"/>
-                        </w:rPr>
-                        <m:t>ω</m:t>
-                      </m:r>
-                    </m:num>
-                    <m:den>
-                      <m:r>
-                        <m:rPr>
-                          <m:sty m:val="p"/>
-                        </m:rPr>
-                        <w:rPr>
-                          <w:rFonts w:ascii="Cambria Math" w:eastAsiaTheme="minorEastAsia" w:hAnsi="Cambria Math"/>
-                        </w:rPr>
-                        <m:t>2</m:t>
-                      </m:r>
-                    </m:den>
-                  </m:f>
-                  <m:r>
-                    <w:rPr>
-                      <w:rFonts w:ascii="Cambria Math" w:eastAsiaTheme="minorEastAsia" w:hAnsi="Cambria Math"/>
-                    </w:rPr>
-                    <m:t>+</m:t>
-                  </m:r>
-                  <m:f>
-                    <m:fPr>
-                      <m:ctrlPr>
-                        <w:rPr>
-                          <w:rFonts w:ascii="Cambria Math" w:eastAsiaTheme="minorEastAsia" w:hAnsi="Cambria Math"/>
-                          <w:i/>
-                        </w:rPr>
-                      </m:ctrlPr>
-                    </m:fPr>
-                    <m:num>
-                      <m:r>
-                        <w:rPr>
-                          <w:rFonts w:ascii="Cambria Math" w:eastAsiaTheme="minorEastAsia" w:hAnsi="Cambria Math"/>
-                        </w:rPr>
-                        <m:t>π</m:t>
-                      </m:r>
-                    </m:num>
-                    <m:den>
-                      <m:r>
-                        <w:rPr>
-                          <w:rFonts w:ascii="Cambria Math" w:eastAsiaTheme="minorEastAsia" w:hAnsi="Cambria Math"/>
-                        </w:rPr>
-                        <m:t>6</m:t>
-                      </m:r>
-                    </m:den>
-                  </m:f>
-                </m:e>
-              </m:d>
-            </m:e>
-          </m:d>
+          </m:nary>
         </m:oMath>
       </m:oMathPara>
     </w:p>
@@ -13962,6 +13922,8 @@
           <w:u w:val="single"/>
         </w:rPr>
       </w:pPr>
+      <w:bookmarkStart w:id="0" w:name="_GoBack"/>
+      <w:bookmarkEnd w:id="0"/>
       <w:r>
         <w:rPr>
           <w:rFonts w:eastAsiaTheme="minorEastAsia" w:hint="cs"/>
@@ -13999,7 +13961,7 @@
 </file>
 
 <file path=word/numbering.xml><?xml version="1.0" encoding="utf-8"?>
-<w:numbering xmlns:wpc="http://schemas.microsoft.com/office/word/2010/wordprocessingCanvas" xmlns:cx="http://schemas.microsoft.com/office/drawing/2014/chartex" xmlns:cx1="http://schemas.microsoft.com/office/drawing/2015/9/8/chartex" xmlns:cx2="http://schemas.microsoft.com/office/drawing/2015/10/21/chartex" xmlns:cx3="http://schemas.microsoft.com/office/drawing/2016/5/9/chartex" xmlns:cx4="http://schemas.microsoft.com/office/drawing/2016/5/10/chartex" xmlns:cx5="http://schemas.microsoft.com/office/drawing/2016/5/11/chartex" xmlns:cx6="http://schemas.microsoft.com/office/drawing/2016/5/12/chartex" xmlns:cx7="http://schemas.microsoft.com/office/drawing/2016/5/13/chartex" xmlns:cx8="http://schemas.microsoft.com/office/drawing/2016/5/14/chartex" xmlns:mc="http://schemas.openxmlformats.org/markup-compatibility/2006" xmlns:aink="http://schemas.microsoft.com/office/drawing/2016/ink" xmlns:am3d="http://schemas.microsoft.com/office/drawing/2017/model3d" xmlns:o="urn:schemas-microsoft-com:office:office" xmlns:r="http://schemas.openxmlformats.org/officeDocument/2006/relationships" xmlns:m="http://schemas.openxmlformats.org/officeDocument/2006/math" xmlns:v="urn:schemas-microsoft-com:vml" xmlns:wp14="http://schemas.microsoft.com/office/word/2010/wordprocessingDrawing" xmlns:wp="http://schemas.openxmlformats.org/drawingml/2006/wordprocessingDrawing" xmlns:w10="urn:schemas-microsoft-com:office:word" xmlns:w="http://schemas.openxmlformats.org/wordprocessingml/2006/main" xmlns:w14="http://schemas.microsoft.com/office/word/2010/wordml" xmlns:w15="http://schemas.microsoft.com/office/word/2012/wordml" xmlns:w16cex="http://schemas.microsoft.com/office/word/2018/wordml/cex" xmlns:w16cid="http://schemas.microsoft.com/office/word/2016/wordml/cid" xmlns:w16="http://schemas.microsoft.com/office/word/2018/wordml" xmlns:w16sdtdh="http://schemas.microsoft.com/office/word/2020/wordml/sdtdatahash" xmlns:w16se="http://schemas.microsoft.com/office/word/2015/wordml/symex" xmlns:wpg="http://schemas.microsoft.com/office/word/2010/wordprocessingGroup" xmlns:wpi="http://schemas.microsoft.com/office/word/2010/wordprocessingInk" xmlns:wne="http://schemas.microsoft.com/office/word/2006/wordml" xmlns:wps="http://schemas.microsoft.com/office/word/2010/wordprocessingShape" mc:Ignorable="w14 w15 w16se w16cid w16 w16cex w16sdtdh wp14">
+<w:numbering xmlns:wpc="http://schemas.microsoft.com/office/word/2010/wordprocessingCanvas" xmlns:cx="http://schemas.microsoft.com/office/drawing/2014/chartex" xmlns:mc="http://schemas.openxmlformats.org/markup-compatibility/2006" xmlns:o="urn:schemas-microsoft-com:office:office" xmlns:r="http://schemas.openxmlformats.org/officeDocument/2006/relationships" xmlns:m="http://schemas.openxmlformats.org/officeDocument/2006/math" xmlns:v="urn:schemas-microsoft-com:vml" xmlns:wp14="http://schemas.microsoft.com/office/word/2010/wordprocessingDrawing" xmlns:wp="http://schemas.openxmlformats.org/drawingml/2006/wordprocessingDrawing" xmlns:w10="urn:schemas-microsoft-com:office:word" xmlns:w="http://schemas.openxmlformats.org/wordprocessingml/2006/main" xmlns:w14="http://schemas.microsoft.com/office/word/2010/wordml" xmlns:w15="http://schemas.microsoft.com/office/word/2012/wordml" xmlns:w16se="http://schemas.microsoft.com/office/word/2015/wordml/symex" xmlns:wpg="http://schemas.microsoft.com/office/word/2010/wordprocessingGroup" xmlns:wpi="http://schemas.microsoft.com/office/word/2010/wordprocessingInk" xmlns:wne="http://schemas.microsoft.com/office/word/2006/wordml" xmlns:wps="http://schemas.microsoft.com/office/word/2010/wordprocessingShape" mc:Ignorable="w14 w15 w16se wp14">
   <w:abstractNum w:abstractNumId="0" w15:restartNumberingAfterBreak="0">
     <w:nsid w:val="08A97739"/>
     <w:multiLevelType w:val="hybridMultilevel"/>
@@ -14790,7 +14752,7 @@
 </file>
 
 <file path=word/styles.xml><?xml version="1.0" encoding="utf-8"?>
-<w:styles xmlns:mc="http://schemas.openxmlformats.org/markup-compatibility/2006" xmlns:r="http://schemas.openxmlformats.org/officeDocument/2006/relationships" xmlns:w="http://schemas.openxmlformats.org/wordprocessingml/2006/main" xmlns:w14="http://schemas.microsoft.com/office/word/2010/wordml" xmlns:w15="http://schemas.microsoft.com/office/word/2012/wordml" xmlns:w16cex="http://schemas.microsoft.com/office/word/2018/wordml/cex" xmlns:w16cid="http://schemas.microsoft.com/office/word/2016/wordml/cid" xmlns:w16="http://schemas.microsoft.com/office/word/2018/wordml" xmlns:w16sdtdh="http://schemas.microsoft.com/office/word/2020/wordml/sdtdatahash" xmlns:w16se="http://schemas.microsoft.com/office/word/2015/wordml/symex" mc:Ignorable="w14 w15 w16se w16cid w16 w16cex w16sdtdh">
+<w:styles xmlns:mc="http://schemas.openxmlformats.org/markup-compatibility/2006" xmlns:r="http://schemas.openxmlformats.org/officeDocument/2006/relationships" xmlns:w="http://schemas.openxmlformats.org/wordprocessingml/2006/main" xmlns:w14="http://schemas.microsoft.com/office/word/2010/wordml" xmlns:w15="http://schemas.microsoft.com/office/word/2012/wordml" xmlns:w16se="http://schemas.microsoft.com/office/word/2015/wordml/symex" mc:Ignorable="w14 w15 w16se">
   <w:docDefaults>
     <w:rPrDefault>
       <w:rPr>
@@ -14806,7 +14768,7 @@
       </w:pPr>
     </w:pPrDefault>
   </w:docDefaults>
-  <w:latentStyles w:defLockedState="0" w:defUIPriority="99" w:defSemiHidden="0" w:defUnhideWhenUsed="0" w:defQFormat="0" w:count="376">
+  <w:latentStyles w:defLockedState="0" w:defUIPriority="99" w:defSemiHidden="0" w:defUnhideWhenUsed="0" w:defQFormat="0" w:count="371">
     <w:lsdException w:name="Normal" w:uiPriority="0" w:qFormat="1"/>
     <w:lsdException w:name="heading 1" w:uiPriority="9" w:qFormat="1"/>
     <w:lsdException w:name="heading 2" w:semiHidden="1" w:uiPriority="9" w:unhideWhenUsed="1" w:qFormat="1"/>
@@ -14912,6 +14874,7 @@
     <w:lsdException w:name="HTML Sample" w:semiHidden="1" w:unhideWhenUsed="1"/>
     <w:lsdException w:name="HTML Typewriter" w:semiHidden="1" w:unhideWhenUsed="1"/>
     <w:lsdException w:name="HTML Variable" w:semiHidden="1" w:unhideWhenUsed="1"/>
+    <w:lsdException w:name="Normal Table" w:semiHidden="1" w:unhideWhenUsed="1"/>
     <w:lsdException w:name="annotation subject" w:semiHidden="1" w:unhideWhenUsed="1"/>
     <w:lsdException w:name="No List" w:semiHidden="1" w:unhideWhenUsed="1"/>
     <w:lsdException w:name="Outline List 1" w:semiHidden="1" w:unhideWhenUsed="1"/>
@@ -14954,8 +14917,11 @@
     <w:lsdException w:name="Table Contemporary" w:semiHidden="1" w:unhideWhenUsed="1"/>
     <w:lsdException w:name="Table Elegant" w:semiHidden="1" w:unhideWhenUsed="1"/>
     <w:lsdException w:name="Table Professional" w:semiHidden="1" w:unhideWhenUsed="1"/>
+    <w:lsdException w:name="Table Subtle 1" w:semiHidden="1" w:unhideWhenUsed="1"/>
     <w:lsdException w:name="Table Subtle 2" w:semiHidden="1" w:unhideWhenUsed="1"/>
     <w:lsdException w:name="Table Web 1" w:semiHidden="1" w:unhideWhenUsed="1"/>
+    <w:lsdException w:name="Table Web 2" w:semiHidden="1" w:unhideWhenUsed="1"/>
+    <w:lsdException w:name="Table Web 3" w:semiHidden="1" w:unhideWhenUsed="1"/>
     <w:lsdException w:name="Balloon Text" w:semiHidden="1" w:unhideWhenUsed="1"/>
     <w:lsdException w:name="Table Grid" w:uiPriority="39"/>
     <w:lsdException w:name="Table Theme" w:semiHidden="1" w:unhideWhenUsed="1"/>
@@ -15174,11 +15140,6 @@
     <w:lsdException w:name="List Table 5 Dark Accent 6" w:uiPriority="50"/>
     <w:lsdException w:name="List Table 6 Colorful Accent 6" w:uiPriority="51"/>
     <w:lsdException w:name="List Table 7 Colorful Accent 6" w:uiPriority="52"/>
-    <w:lsdException w:name="Mention" w:semiHidden="1" w:unhideWhenUsed="1"/>
-    <w:lsdException w:name="Smart Hyperlink" w:semiHidden="1" w:unhideWhenUsed="1"/>
-    <w:lsdException w:name="Hashtag" w:semiHidden="1" w:unhideWhenUsed="1"/>
-    <w:lsdException w:name="Unresolved Mention" w:semiHidden="1" w:unhideWhenUsed="1"/>
-    <w:lsdException w:name="Smart Link" w:semiHidden="1" w:unhideWhenUsed="1"/>
   </w:latentStyles>
   <w:style w:type="paragraph" w:default="1" w:styleId="Normal">
     <w:name w:val="Normal"/>

</xml_diff>

<commit_message>
added updated instructions and matlab screenshots
</commit_message>
<xml_diff>
--- a/אותות ומערכות תרגיל מסכם - לירון כהן ויובל מור.docx
+++ b/אותות ומערכות תרגיל מסכם - לירון כהן ויובל מור.docx
@@ -1,6 +1,6 @@
 
 <file path=word/document.xml><?xml version="1.0" encoding="utf-8"?>
-<w:document xmlns:wpc="http://schemas.microsoft.com/office/word/2010/wordprocessingCanvas" xmlns:cx="http://schemas.microsoft.com/office/drawing/2014/chartex" xmlns:mc="http://schemas.openxmlformats.org/markup-compatibility/2006" xmlns:o="urn:schemas-microsoft-com:office:office" xmlns:r="http://schemas.openxmlformats.org/officeDocument/2006/relationships" xmlns:m="http://schemas.openxmlformats.org/officeDocument/2006/math" xmlns:v="urn:schemas-microsoft-com:vml" xmlns:wp14="http://schemas.microsoft.com/office/word/2010/wordprocessingDrawing" xmlns:wp="http://schemas.openxmlformats.org/drawingml/2006/wordprocessingDrawing" xmlns:w10="urn:schemas-microsoft-com:office:word" xmlns:w="http://schemas.openxmlformats.org/wordprocessingml/2006/main" xmlns:w14="http://schemas.microsoft.com/office/word/2010/wordml" xmlns:w15="http://schemas.microsoft.com/office/word/2012/wordml" xmlns:w16se="http://schemas.microsoft.com/office/word/2015/wordml/symex" xmlns:wpg="http://schemas.microsoft.com/office/word/2010/wordprocessingGroup" xmlns:wpi="http://schemas.microsoft.com/office/word/2010/wordprocessingInk" xmlns:wne="http://schemas.microsoft.com/office/word/2006/wordml" xmlns:wps="http://schemas.microsoft.com/office/word/2010/wordprocessingShape" mc:Ignorable="w14 w15 w16se wp14">
+<w:document xmlns:wpc="http://schemas.microsoft.com/office/word/2010/wordprocessingCanvas" xmlns:cx="http://schemas.microsoft.com/office/drawing/2014/chartex" xmlns:cx1="http://schemas.microsoft.com/office/drawing/2015/9/8/chartex" xmlns:cx2="http://schemas.microsoft.com/office/drawing/2015/10/21/chartex" xmlns:cx3="http://schemas.microsoft.com/office/drawing/2016/5/9/chartex" xmlns:cx4="http://schemas.microsoft.com/office/drawing/2016/5/10/chartex" xmlns:cx5="http://schemas.microsoft.com/office/drawing/2016/5/11/chartex" xmlns:cx6="http://schemas.microsoft.com/office/drawing/2016/5/12/chartex" xmlns:cx7="http://schemas.microsoft.com/office/drawing/2016/5/13/chartex" xmlns:cx8="http://schemas.microsoft.com/office/drawing/2016/5/14/chartex" xmlns:mc="http://schemas.openxmlformats.org/markup-compatibility/2006" xmlns:aink="http://schemas.microsoft.com/office/drawing/2016/ink" xmlns:am3d="http://schemas.microsoft.com/office/drawing/2017/model3d" xmlns:o="urn:schemas-microsoft-com:office:office" xmlns:r="http://schemas.openxmlformats.org/officeDocument/2006/relationships" xmlns:m="http://schemas.openxmlformats.org/officeDocument/2006/math" xmlns:v="urn:schemas-microsoft-com:vml" xmlns:wp14="http://schemas.microsoft.com/office/word/2010/wordprocessingDrawing" xmlns:wp="http://schemas.openxmlformats.org/drawingml/2006/wordprocessingDrawing" xmlns:w10="urn:schemas-microsoft-com:office:word" xmlns:w="http://schemas.openxmlformats.org/wordprocessingml/2006/main" xmlns:w14="http://schemas.microsoft.com/office/word/2010/wordml" xmlns:w15="http://schemas.microsoft.com/office/word/2012/wordml" xmlns:w16cex="http://schemas.microsoft.com/office/word/2018/wordml/cex" xmlns:w16cid="http://schemas.microsoft.com/office/word/2016/wordml/cid" xmlns:w16="http://schemas.microsoft.com/office/word/2018/wordml" xmlns:w16sdtdh="http://schemas.microsoft.com/office/word/2020/wordml/sdtdatahash" xmlns:w16se="http://schemas.microsoft.com/office/word/2015/wordml/symex" xmlns:wpg="http://schemas.microsoft.com/office/word/2010/wordprocessingGroup" xmlns:wpi="http://schemas.microsoft.com/office/word/2010/wordprocessingInk" xmlns:wne="http://schemas.microsoft.com/office/word/2006/wordml" xmlns:wps="http://schemas.microsoft.com/office/word/2010/wordprocessingShape" mc:Ignorable="w14 w15 w16se w16cid w16 w16cex w16sdtdh wp14">
   <w:body>
     <w:p>
       <w:pPr>
@@ -5323,6 +5323,48 @@
           <w:rtl/>
         </w:rPr>
       </w:pPr>
+      <w:r>
+        <w:rPr>
+          <w:rFonts w:eastAsiaTheme="minorEastAsia" w:cs="Arial"/>
+          <w:i/>
+          <w:rtl/>
+        </w:rPr>
+        <w:drawing>
+          <wp:inline distT="0" distB="0" distL="0" distR="0" wp14:anchorId="54B12ADB" wp14:editId="725548F3">
+            <wp:extent cx="5274310" cy="3980180"/>
+            <wp:effectExtent l="0" t="0" r="2540" b="1270"/>
+            <wp:docPr id="6" name="Picture 6"/>
+            <wp:cNvGraphicFramePr>
+              <a:graphicFrameLocks xmlns:a="http://schemas.openxmlformats.org/drawingml/2006/main" noChangeAspect="1"/>
+            </wp:cNvGraphicFramePr>
+            <a:graphic xmlns:a="http://schemas.openxmlformats.org/drawingml/2006/main">
+              <a:graphicData uri="http://schemas.openxmlformats.org/drawingml/2006/picture">
+                <pic:pic xmlns:pic="http://schemas.openxmlformats.org/drawingml/2006/picture">
+                  <pic:nvPicPr>
+                    <pic:cNvPr id="1" name=""/>
+                    <pic:cNvPicPr/>
+                  </pic:nvPicPr>
+                  <pic:blipFill>
+                    <a:blip r:embed="rId5"/>
+                    <a:stretch>
+                      <a:fillRect/>
+                    </a:stretch>
+                  </pic:blipFill>
+                  <pic:spPr>
+                    <a:xfrm>
+                      <a:off x="0" y="0"/>
+                      <a:ext cx="5274310" cy="3980180"/>
+                    </a:xfrm>
+                    <a:prstGeom prst="rect">
+                      <a:avLst/>
+                    </a:prstGeom>
+                  </pic:spPr>
+                </pic:pic>
+              </a:graphicData>
+            </a:graphic>
+          </wp:inline>
+        </w:drawing>
+      </w:r>
     </w:p>
     <w:p>
       <w:pPr>
@@ -5351,6 +5393,49 @@
           <w:rtl/>
         </w:rPr>
       </w:pPr>
+      <w:r>
+        <w:rPr>
+          <w:rFonts w:eastAsiaTheme="minorEastAsia" w:cs="Arial"/>
+          <w:i/>
+          <w:rtl/>
+        </w:rPr>
+        <w:lastRenderedPageBreak/>
+        <w:drawing>
+          <wp:inline distT="0" distB="0" distL="0" distR="0" wp14:anchorId="76FC0809" wp14:editId="3EAA5438">
+            <wp:extent cx="5274310" cy="4167505"/>
+            <wp:effectExtent l="0" t="0" r="2540" b="4445"/>
+            <wp:docPr id="7" name="Picture 7"/>
+            <wp:cNvGraphicFramePr>
+              <a:graphicFrameLocks xmlns:a="http://schemas.openxmlformats.org/drawingml/2006/main" noChangeAspect="1"/>
+            </wp:cNvGraphicFramePr>
+            <a:graphic xmlns:a="http://schemas.openxmlformats.org/drawingml/2006/main">
+              <a:graphicData uri="http://schemas.openxmlformats.org/drawingml/2006/picture">
+                <pic:pic xmlns:pic="http://schemas.openxmlformats.org/drawingml/2006/picture">
+                  <pic:nvPicPr>
+                    <pic:cNvPr id="1" name=""/>
+                    <pic:cNvPicPr/>
+                  </pic:nvPicPr>
+                  <pic:blipFill>
+                    <a:blip r:embed="rId6"/>
+                    <a:stretch>
+                      <a:fillRect/>
+                    </a:stretch>
+                  </pic:blipFill>
+                  <pic:spPr>
+                    <a:xfrm>
+                      <a:off x="0" y="0"/>
+                      <a:ext cx="5274310" cy="4167505"/>
+                    </a:xfrm>
+                    <a:prstGeom prst="rect">
+                      <a:avLst/>
+                    </a:prstGeom>
+                  </pic:spPr>
+                </pic:pic>
+              </a:graphicData>
+            </a:graphic>
+          </wp:inline>
+        </w:drawing>
+      </w:r>
     </w:p>
     <w:p>
       <w:pPr>
@@ -5379,6 +5464,48 @@
           <w:rtl/>
         </w:rPr>
       </w:pPr>
+      <w:r>
+        <w:rPr>
+          <w:rFonts w:eastAsiaTheme="minorEastAsia" w:cs="Arial"/>
+          <w:i/>
+          <w:rtl/>
+        </w:rPr>
+        <w:drawing>
+          <wp:inline distT="0" distB="0" distL="0" distR="0" wp14:anchorId="4E7EFEDE" wp14:editId="14338652">
+            <wp:extent cx="5274310" cy="4171315"/>
+            <wp:effectExtent l="0" t="0" r="2540" b="635"/>
+            <wp:docPr id="8" name="Picture 8"/>
+            <wp:cNvGraphicFramePr>
+              <a:graphicFrameLocks xmlns:a="http://schemas.openxmlformats.org/drawingml/2006/main" noChangeAspect="1"/>
+            </wp:cNvGraphicFramePr>
+            <a:graphic xmlns:a="http://schemas.openxmlformats.org/drawingml/2006/main">
+              <a:graphicData uri="http://schemas.openxmlformats.org/drawingml/2006/picture">
+                <pic:pic xmlns:pic="http://schemas.openxmlformats.org/drawingml/2006/picture">
+                  <pic:nvPicPr>
+                    <pic:cNvPr id="1" name=""/>
+                    <pic:cNvPicPr/>
+                  </pic:nvPicPr>
+                  <pic:blipFill>
+                    <a:blip r:embed="rId7"/>
+                    <a:stretch>
+                      <a:fillRect/>
+                    </a:stretch>
+                  </pic:blipFill>
+                  <pic:spPr>
+                    <a:xfrm>
+                      <a:off x="0" y="0"/>
+                      <a:ext cx="5274310" cy="4171315"/>
+                    </a:xfrm>
+                    <a:prstGeom prst="rect">
+                      <a:avLst/>
+                    </a:prstGeom>
+                  </pic:spPr>
+                </pic:pic>
+              </a:graphicData>
+            </a:graphic>
+          </wp:inline>
+        </w:drawing>
+      </w:r>
     </w:p>
     <w:p>
       <w:pPr>
@@ -5400,6 +5527,7 @@
           <w:u w:val="single"/>
           <w:rtl/>
         </w:rPr>
+        <w:lastRenderedPageBreak/>
         <w:t>חלק ב'</w:t>
       </w:r>
     </w:p>
@@ -5450,7 +5578,7 @@
                     <pic:cNvPicPr/>
                   </pic:nvPicPr>
                   <pic:blipFill>
-                    <a:blip r:embed="rId5"/>
+                    <a:blip r:embed="rId8"/>
                     <a:stretch>
                       <a:fillRect/>
                     </a:stretch>
@@ -5922,7 +6050,6 @@
             <w:rPr>
               <w:rFonts w:ascii="Cambria Math" w:eastAsiaTheme="minorEastAsia" w:hAnsi="Cambria Math"/>
             </w:rPr>
-            <w:lastRenderedPageBreak/>
             <m:t>X</m:t>
           </m:r>
           <m:d>
@@ -5967,13 +6094,7 @@
             <w:rPr>
               <w:rFonts w:ascii="Cambria Math" w:eastAsiaTheme="minorEastAsia" w:hAnsi="Cambria Math"/>
             </w:rPr>
-            <m:t>=</m:t>
-          </m:r>
-          <m:r>
-            <w:rPr>
-              <w:rFonts w:ascii="Cambria Math" w:eastAsiaTheme="minorEastAsia" w:hAnsi="Cambria Math"/>
-            </w:rPr>
-            <m:t>π</m:t>
+            <m:t>=π</m:t>
           </m:r>
           <m:nary>
             <m:naryPr>
@@ -6131,19 +6252,7 @@
                     <w:rPr>
                       <w:rFonts w:ascii="Cambria Math" w:eastAsiaTheme="minorEastAsia" w:hAnsi="Cambria Math"/>
                     </w:rPr>
-                    <m:t>+</m:t>
-                  </m:r>
-                  <m:r>
-                    <w:rPr>
-                      <w:rFonts w:ascii="Cambria Math" w:eastAsiaTheme="minorEastAsia" w:hAnsi="Cambria Math"/>
-                    </w:rPr>
-                    <m:t xml:space="preserve"> </m:t>
-                  </m:r>
-                  <m:r>
-                    <w:rPr>
-                      <w:rFonts w:ascii="Cambria Math" w:eastAsiaTheme="minorEastAsia" w:hAnsi="Cambria Math"/>
-                    </w:rPr>
-                    <m:t>δ</m:t>
+                    <m:t>+ δ</m:t>
                   </m:r>
                   <m:d>
                     <m:dPr>
@@ -6199,13 +6308,7 @@
                     <w:rPr>
                       <w:rFonts w:ascii="Cambria Math" w:eastAsiaTheme="minorEastAsia" w:hAnsi="Cambria Math"/>
                     </w:rPr>
-                    <m:t>+</m:t>
-                  </m:r>
-                  <m:r>
-                    <w:rPr>
-                      <w:rFonts w:ascii="Cambria Math" w:eastAsiaTheme="minorEastAsia" w:hAnsi="Cambria Math"/>
-                    </w:rPr>
-                    <m:t>δ</m:t>
+                    <m:t>+δ</m:t>
                   </m:r>
                   <m:d>
                     <m:dPr>
@@ -6271,14 +6374,13 @@
           <w:rtl/>
         </w:rPr>
       </w:pPr>
-      <w:bookmarkStart w:id="0" w:name="_GoBack"/>
-      <w:bookmarkEnd w:id="0"/>
       <w:r>
         <w:rPr>
           <w:rFonts w:eastAsiaTheme="minorEastAsia" w:cs="Arial"/>
           <w:noProof/>
           <w:rtl/>
         </w:rPr>
+        <w:lastRenderedPageBreak/>
         <w:drawing>
           <wp:inline distT="0" distB="0" distL="0" distR="0" wp14:anchorId="1CD83143" wp14:editId="1252810F">
             <wp:extent cx="5274310" cy="3986530"/>
@@ -6295,7 +6397,7 @@
                     <pic:cNvPicPr/>
                   </pic:nvPicPr>
                   <pic:blipFill>
-                    <a:blip r:embed="rId6"/>
+                    <a:blip r:embed="rId9"/>
                     <a:stretch>
                       <a:fillRect/>
                     </a:stretch>
@@ -6345,23 +6447,7 @@
           <w:rFonts w:eastAsiaTheme="minorEastAsia" w:hint="cs"/>
           <w:rtl/>
         </w:rPr>
-        <w:t xml:space="preserve">כפי שראינו בכיתה, אות המוצא יהיה </w:t>
-      </w:r>
-      <w:proofErr w:type="spellStart"/>
-      <w:r>
-        <w:rPr>
-          <w:rFonts w:eastAsiaTheme="minorEastAsia" w:hint="cs"/>
-          <w:rtl/>
-        </w:rPr>
-        <w:t>קונבולוציה</w:t>
-      </w:r>
-      <w:proofErr w:type="spellEnd"/>
-      <w:r>
-        <w:rPr>
-          <w:rFonts w:eastAsiaTheme="minorEastAsia" w:hint="cs"/>
-          <w:rtl/>
-        </w:rPr>
-        <w:t xml:space="preserve"> של אות הכניסה עם התגובה להלם של המסנן.</w:t>
+        <w:t>כפי שראינו בכיתה, אות המוצא יהיה קונבולוציה של אות הכניסה עם התגובה להלם של המסנן.</w:t>
       </w:r>
     </w:p>
     <w:p>
@@ -7236,7 +7322,6 @@
             <w:rPr>
               <w:rFonts w:ascii="Cambria Math" w:eastAsiaTheme="minorEastAsia" w:hAnsi="Cambria Math"/>
             </w:rPr>
-            <w:lastRenderedPageBreak/>
             <m:t>Y</m:t>
           </m:r>
           <m:d>
@@ -7788,6 +7873,7 @@
             <w:rPr>
               <w:rFonts w:ascii="Cambria Math" w:eastAsiaTheme="minorEastAsia" w:hAnsi="Cambria Math"/>
             </w:rPr>
+            <w:lastRenderedPageBreak/>
             <m:t>y</m:t>
           </m:r>
           <m:d>
@@ -10479,7 +10565,6 @@
             <w:rPr>
               <w:rFonts w:ascii="Cambria Math" w:eastAsiaTheme="minorEastAsia" w:hAnsi="Cambria Math"/>
             </w:rPr>
-            <w:lastRenderedPageBreak/>
             <m:t>Y</m:t>
           </m:r>
           <m:d>
@@ -10830,6 +10915,7 @@
             <w:rPr>
               <w:rFonts w:ascii="Cambria Math" w:eastAsiaTheme="minorEastAsia" w:hAnsi="Cambria Math"/>
             </w:rPr>
+            <w:lastRenderedPageBreak/>
             <m:t>y</m:t>
           </m:r>
           <m:d>
@@ -10926,7 +11012,7 @@
                     <pic:cNvPicPr/>
                   </pic:nvPicPr>
                   <pic:blipFill>
-                    <a:blip r:embed="rId7"/>
+                    <a:blip r:embed="rId10"/>
                     <a:stretch>
                       <a:fillRect/>
                     </a:stretch>
@@ -10952,7 +11038,6 @@
         <w:rPr>
           <w:rFonts w:eastAsiaTheme="minorEastAsia"/>
           <w:u w:val="single"/>
-          <w:rtl/>
         </w:rPr>
       </w:pPr>
       <w:r>
@@ -10964,6 +11049,117 @@
         </w:rPr>
         <w:t>ביקשו להסביר</w:t>
       </w:r>
+    </w:p>
+    <w:p>
+      <w:pPr>
+        <w:rPr>
+          <w:rFonts w:eastAsiaTheme="minorEastAsia"/>
+          <w:u w:val="single"/>
+        </w:rPr>
+      </w:pPr>
+    </w:p>
+    <w:p>
+      <w:pPr>
+        <w:rPr>
+          <w:rFonts w:eastAsiaTheme="minorEastAsia"/>
+          <w:u w:val="single"/>
+          <w:rtl/>
+        </w:rPr>
+      </w:pPr>
+      <w:r>
+        <w:rPr>
+          <w:rFonts w:eastAsiaTheme="minorEastAsia" w:hint="cs"/>
+          <w:u w:val="single"/>
+          <w:rtl/>
+        </w:rPr>
+        <w:t>סעיף ה</w:t>
+      </w:r>
+    </w:p>
+    <w:p>
+      <w:pPr>
+        <w:rPr>
+          <w:rFonts w:eastAsiaTheme="minorEastAsia"/>
+          <w:u w:val="single"/>
+        </w:rPr>
+      </w:pPr>
+      <w:r>
+        <w:rPr>
+          <w:rFonts w:eastAsiaTheme="minorEastAsia" w:cs="Arial"/>
+          <w:u w:val="single"/>
+          <w:rtl/>
+        </w:rPr>
+        <w:lastRenderedPageBreak/>
+        <w:drawing>
+          <wp:inline distT="0" distB="0" distL="0" distR="0" wp14:anchorId="1F8AECBC" wp14:editId="662F995C">
+            <wp:extent cx="5274310" cy="4091940"/>
+            <wp:effectExtent l="0" t="0" r="2540" b="3810"/>
+            <wp:docPr id="5" name="Picture 5"/>
+            <wp:cNvGraphicFramePr>
+              <a:graphicFrameLocks xmlns:a="http://schemas.openxmlformats.org/drawingml/2006/main" noChangeAspect="1"/>
+            </wp:cNvGraphicFramePr>
+            <a:graphic xmlns:a="http://schemas.openxmlformats.org/drawingml/2006/main">
+              <a:graphicData uri="http://schemas.openxmlformats.org/drawingml/2006/picture">
+                <pic:pic xmlns:pic="http://schemas.openxmlformats.org/drawingml/2006/picture">
+                  <pic:nvPicPr>
+                    <pic:cNvPr id="1" name=""/>
+                    <pic:cNvPicPr/>
+                  </pic:nvPicPr>
+                  <pic:blipFill>
+                    <a:blip r:embed="rId11"/>
+                    <a:stretch>
+                      <a:fillRect/>
+                    </a:stretch>
+                  </pic:blipFill>
+                  <pic:spPr>
+                    <a:xfrm>
+                      <a:off x="0" y="0"/>
+                      <a:ext cx="5274310" cy="4091940"/>
+                    </a:xfrm>
+                    <a:prstGeom prst="rect">
+                      <a:avLst/>
+                    </a:prstGeom>
+                  </pic:spPr>
+                </pic:pic>
+              </a:graphicData>
+            </a:graphic>
+          </wp:inline>
+        </w:drawing>
+      </w:r>
+    </w:p>
+    <w:p>
+      <w:pPr>
+        <w:rPr>
+          <w:rFonts w:eastAsiaTheme="minorEastAsia"/>
+          <w:u w:val="single"/>
+          <w:rtl/>
+        </w:rPr>
+      </w:pPr>
+    </w:p>
+    <w:p>
+      <w:pPr>
+        <w:rPr>
+          <w:rFonts w:eastAsiaTheme="minorEastAsia"/>
+          <w:u w:val="single"/>
+        </w:rPr>
+      </w:pPr>
+      <w:r>
+        <w:rPr>
+          <w:rFonts w:eastAsiaTheme="minorEastAsia" w:hint="cs"/>
+          <w:highlight w:val="yellow"/>
+          <w:u w:val="single"/>
+          <w:rtl/>
+        </w:rPr>
+        <w:t>ביקשו להסביר</w:t>
+      </w:r>
+    </w:p>
+    <w:p>
+      <w:pPr>
+        <w:rPr>
+          <w:rFonts w:eastAsiaTheme="minorEastAsia" w:hint="cs"/>
+          <w:u w:val="single"/>
+          <w:rtl/>
+        </w:rPr>
+      </w:pPr>
     </w:p>
     <w:p>
       <w:pPr>
@@ -12227,23 +12423,7 @@
           <w:rFonts w:eastAsiaTheme="minorEastAsia" w:hint="cs"/>
           <w:rtl/>
         </w:rPr>
-        <w:t xml:space="preserve"> נדרוש תדר דגימה מינימלי העומד בתנאי </w:t>
-      </w:r>
-      <w:proofErr w:type="spellStart"/>
-      <w:r>
-        <w:rPr>
-          <w:rFonts w:eastAsiaTheme="minorEastAsia" w:hint="cs"/>
-          <w:rtl/>
-        </w:rPr>
-        <w:t>נייקוויסט</w:t>
-      </w:r>
-      <w:proofErr w:type="spellEnd"/>
-      <w:r>
-        <w:rPr>
-          <w:rFonts w:eastAsiaTheme="minorEastAsia" w:hint="cs"/>
-          <w:rtl/>
-        </w:rPr>
-        <w:t>, כלומר:</w:t>
+        <w:t xml:space="preserve"> נדרוש תדר דגימה מינימלי העומד בתנאי נייקוויסט, כלומר:</w:t>
       </w:r>
     </w:p>
     <w:p>
@@ -12605,17 +12785,8 @@
           <w:rFonts w:eastAsiaTheme="minorEastAsia" w:hint="cs"/>
           <w:rtl/>
         </w:rPr>
-        <w:t xml:space="preserve">כפי שראינו בכיתה, האות </w:t>
+        <w:t>כפי שראינו בכיתה, האות הדגום</w:t>
       </w:r>
-      <w:proofErr w:type="spellStart"/>
-      <w:r>
-        <w:rPr>
-          <w:rFonts w:eastAsiaTheme="minorEastAsia" w:hint="cs"/>
-          <w:rtl/>
-        </w:rPr>
-        <w:t>הדגום</w:t>
-      </w:r>
-      <w:proofErr w:type="spellEnd"/>
       <w:r>
         <w:rPr>
           <w:rFonts w:eastAsiaTheme="minorEastAsia" w:hint="cs"/>
@@ -13370,15 +13541,7 @@
           <w:rFonts w:eastAsiaTheme="minorEastAsia" w:hint="cs"/>
           <w:rtl/>
         </w:rPr>
-        <w:t xml:space="preserve">האות </w:t>
-      </w:r>
-      <w:proofErr w:type="spellStart"/>
-      <w:r>
-        <w:rPr>
-          <w:rFonts w:eastAsiaTheme="minorEastAsia" w:hint="cs"/>
-          <w:rtl/>
-        </w:rPr>
-        <w:t>הדג</w:t>
+        <w:t>האות הדג</w:t>
       </w:r>
       <w:r>
         <w:rPr>
@@ -13392,15 +13555,7 @@
           <w:rFonts w:eastAsiaTheme="minorEastAsia" w:hint="cs"/>
           <w:rtl/>
         </w:rPr>
-        <w:t>ם</w:t>
-      </w:r>
-      <w:proofErr w:type="spellEnd"/>
-      <w:r>
-        <w:rPr>
-          <w:rFonts w:eastAsiaTheme="minorEastAsia" w:hint="cs"/>
-          <w:rtl/>
-        </w:rPr>
-        <w:t xml:space="preserve"> עבור האות הנתון השני יהיה:</w:t>
+        <w:t>ם עבור האות הנתון השני יהיה:</w:t>
       </w:r>
     </w:p>
     <w:p>
@@ -14179,7 +14334,7 @@
 </file>
 
 <file path=word/numbering.xml><?xml version="1.0" encoding="utf-8"?>
-<w:numbering xmlns:wpc="http://schemas.microsoft.com/office/word/2010/wordprocessingCanvas" xmlns:cx="http://schemas.microsoft.com/office/drawing/2014/chartex" xmlns:mc="http://schemas.openxmlformats.org/markup-compatibility/2006" xmlns:o="urn:schemas-microsoft-com:office:office" xmlns:r="http://schemas.openxmlformats.org/officeDocument/2006/relationships" xmlns:m="http://schemas.openxmlformats.org/officeDocument/2006/math" xmlns:v="urn:schemas-microsoft-com:vml" xmlns:wp14="http://schemas.microsoft.com/office/word/2010/wordprocessingDrawing" xmlns:wp="http://schemas.openxmlformats.org/drawingml/2006/wordprocessingDrawing" xmlns:w10="urn:schemas-microsoft-com:office:word" xmlns:w="http://schemas.openxmlformats.org/wordprocessingml/2006/main" xmlns:w14="http://schemas.microsoft.com/office/word/2010/wordml" xmlns:w15="http://schemas.microsoft.com/office/word/2012/wordml" xmlns:w16se="http://schemas.microsoft.com/office/word/2015/wordml/symex" xmlns:wpg="http://schemas.microsoft.com/office/word/2010/wordprocessingGroup" xmlns:wpi="http://schemas.microsoft.com/office/word/2010/wordprocessingInk" xmlns:wne="http://schemas.microsoft.com/office/word/2006/wordml" xmlns:wps="http://schemas.microsoft.com/office/word/2010/wordprocessingShape" mc:Ignorable="w14 w15 w16se wp14">
+<w:numbering xmlns:wpc="http://schemas.microsoft.com/office/word/2010/wordprocessingCanvas" xmlns:cx="http://schemas.microsoft.com/office/drawing/2014/chartex" xmlns:cx1="http://schemas.microsoft.com/office/drawing/2015/9/8/chartex" xmlns:cx2="http://schemas.microsoft.com/office/drawing/2015/10/21/chartex" xmlns:cx3="http://schemas.microsoft.com/office/drawing/2016/5/9/chartex" xmlns:cx4="http://schemas.microsoft.com/office/drawing/2016/5/10/chartex" xmlns:cx5="http://schemas.microsoft.com/office/drawing/2016/5/11/chartex" xmlns:cx6="http://schemas.microsoft.com/office/drawing/2016/5/12/chartex" xmlns:cx7="http://schemas.microsoft.com/office/drawing/2016/5/13/chartex" xmlns:cx8="http://schemas.microsoft.com/office/drawing/2016/5/14/chartex" xmlns:mc="http://schemas.openxmlformats.org/markup-compatibility/2006" xmlns:aink="http://schemas.microsoft.com/office/drawing/2016/ink" xmlns:am3d="http://schemas.microsoft.com/office/drawing/2017/model3d" xmlns:o="urn:schemas-microsoft-com:office:office" xmlns:r="http://schemas.openxmlformats.org/officeDocument/2006/relationships" xmlns:m="http://schemas.openxmlformats.org/officeDocument/2006/math" xmlns:v="urn:schemas-microsoft-com:vml" xmlns:wp14="http://schemas.microsoft.com/office/word/2010/wordprocessingDrawing" xmlns:wp="http://schemas.openxmlformats.org/drawingml/2006/wordprocessingDrawing" xmlns:w10="urn:schemas-microsoft-com:office:word" xmlns:w="http://schemas.openxmlformats.org/wordprocessingml/2006/main" xmlns:w14="http://schemas.microsoft.com/office/word/2010/wordml" xmlns:w15="http://schemas.microsoft.com/office/word/2012/wordml" xmlns:w16cex="http://schemas.microsoft.com/office/word/2018/wordml/cex" xmlns:w16cid="http://schemas.microsoft.com/office/word/2016/wordml/cid" xmlns:w16="http://schemas.microsoft.com/office/word/2018/wordml" xmlns:w16sdtdh="http://schemas.microsoft.com/office/word/2020/wordml/sdtdatahash" xmlns:w16se="http://schemas.microsoft.com/office/word/2015/wordml/symex" xmlns:wpg="http://schemas.microsoft.com/office/word/2010/wordprocessingGroup" xmlns:wpi="http://schemas.microsoft.com/office/word/2010/wordprocessingInk" xmlns:wne="http://schemas.microsoft.com/office/word/2006/wordml" xmlns:wps="http://schemas.microsoft.com/office/word/2010/wordprocessingShape" mc:Ignorable="w14 w15 w16se w16cid w16 w16cex w16sdtdh wp14">
   <w:abstractNum w:abstractNumId="0" w15:restartNumberingAfterBreak="0">
     <w:nsid w:val="08A97739"/>
     <w:multiLevelType w:val="hybridMultilevel"/>
@@ -14970,7 +15125,7 @@
 </file>
 
 <file path=word/styles.xml><?xml version="1.0" encoding="utf-8"?>
-<w:styles xmlns:mc="http://schemas.openxmlformats.org/markup-compatibility/2006" xmlns:r="http://schemas.openxmlformats.org/officeDocument/2006/relationships" xmlns:w="http://schemas.openxmlformats.org/wordprocessingml/2006/main" xmlns:w14="http://schemas.microsoft.com/office/word/2010/wordml" xmlns:w15="http://schemas.microsoft.com/office/word/2012/wordml" xmlns:w16se="http://schemas.microsoft.com/office/word/2015/wordml/symex" mc:Ignorable="w14 w15 w16se">
+<w:styles xmlns:mc="http://schemas.openxmlformats.org/markup-compatibility/2006" xmlns:r="http://schemas.openxmlformats.org/officeDocument/2006/relationships" xmlns:w="http://schemas.openxmlformats.org/wordprocessingml/2006/main" xmlns:w14="http://schemas.microsoft.com/office/word/2010/wordml" xmlns:w15="http://schemas.microsoft.com/office/word/2012/wordml" xmlns:w16cex="http://schemas.microsoft.com/office/word/2018/wordml/cex" xmlns:w16cid="http://schemas.microsoft.com/office/word/2016/wordml/cid" xmlns:w16="http://schemas.microsoft.com/office/word/2018/wordml" xmlns:w16sdtdh="http://schemas.microsoft.com/office/word/2020/wordml/sdtdatahash" xmlns:w16se="http://schemas.microsoft.com/office/word/2015/wordml/symex" mc:Ignorable="w14 w15 w16se w16cid w16 w16cex w16sdtdh">
   <w:docDefaults>
     <w:rPrDefault>
       <w:rPr>
@@ -14986,7 +15141,7 @@
       </w:pPr>
     </w:pPrDefault>
   </w:docDefaults>
-  <w:latentStyles w:defLockedState="0" w:defUIPriority="99" w:defSemiHidden="0" w:defUnhideWhenUsed="0" w:defQFormat="0" w:count="371">
+  <w:latentStyles w:defLockedState="0" w:defUIPriority="99" w:defSemiHidden="0" w:defUnhideWhenUsed="0" w:defQFormat="0" w:count="376">
     <w:lsdException w:name="Normal" w:uiPriority="0" w:qFormat="1"/>
     <w:lsdException w:name="heading 1" w:uiPriority="9" w:qFormat="1"/>
     <w:lsdException w:name="heading 2" w:semiHidden="1" w:uiPriority="9" w:unhideWhenUsed="1" w:qFormat="1"/>
@@ -15092,7 +15247,6 @@
     <w:lsdException w:name="HTML Sample" w:semiHidden="1" w:unhideWhenUsed="1"/>
     <w:lsdException w:name="HTML Typewriter" w:semiHidden="1" w:unhideWhenUsed="1"/>
     <w:lsdException w:name="HTML Variable" w:semiHidden="1" w:unhideWhenUsed="1"/>
-    <w:lsdException w:name="Normal Table" w:semiHidden="1" w:unhideWhenUsed="1"/>
     <w:lsdException w:name="annotation subject" w:semiHidden="1" w:unhideWhenUsed="1"/>
     <w:lsdException w:name="No List" w:semiHidden="1" w:unhideWhenUsed="1"/>
     <w:lsdException w:name="Outline List 1" w:semiHidden="1" w:unhideWhenUsed="1"/>
@@ -15135,11 +15289,8 @@
     <w:lsdException w:name="Table Contemporary" w:semiHidden="1" w:unhideWhenUsed="1"/>
     <w:lsdException w:name="Table Elegant" w:semiHidden="1" w:unhideWhenUsed="1"/>
     <w:lsdException w:name="Table Professional" w:semiHidden="1" w:unhideWhenUsed="1"/>
-    <w:lsdException w:name="Table Subtle 1" w:semiHidden="1" w:unhideWhenUsed="1"/>
     <w:lsdException w:name="Table Subtle 2" w:semiHidden="1" w:unhideWhenUsed="1"/>
     <w:lsdException w:name="Table Web 1" w:semiHidden="1" w:unhideWhenUsed="1"/>
-    <w:lsdException w:name="Table Web 2" w:semiHidden="1" w:unhideWhenUsed="1"/>
-    <w:lsdException w:name="Table Web 3" w:semiHidden="1" w:unhideWhenUsed="1"/>
     <w:lsdException w:name="Balloon Text" w:semiHidden="1" w:unhideWhenUsed="1"/>
     <w:lsdException w:name="Table Grid" w:uiPriority="39"/>
     <w:lsdException w:name="Table Theme" w:semiHidden="1" w:unhideWhenUsed="1"/>
@@ -15358,6 +15509,11 @@
     <w:lsdException w:name="List Table 5 Dark Accent 6" w:uiPriority="50"/>
     <w:lsdException w:name="List Table 6 Colorful Accent 6" w:uiPriority="51"/>
     <w:lsdException w:name="List Table 7 Colorful Accent 6" w:uiPriority="52"/>
+    <w:lsdException w:name="Mention" w:semiHidden="1" w:unhideWhenUsed="1"/>
+    <w:lsdException w:name="Smart Hyperlink" w:semiHidden="1" w:unhideWhenUsed="1"/>
+    <w:lsdException w:name="Hashtag" w:semiHidden="1" w:unhideWhenUsed="1"/>
+    <w:lsdException w:name="Unresolved Mention" w:semiHidden="1" w:unhideWhenUsed="1"/>
+    <w:lsdException w:name="Smart Link" w:semiHidden="1" w:unhideWhenUsed="1"/>
   </w:latentStyles>
   <w:style w:type="paragraph" w:default="1" w:styleId="Normal">
     <w:name w:val="Normal"/>

</xml_diff>

<commit_message>
part c section f
</commit_message>
<xml_diff>
--- a/אותות ומערכות תרגיל מסכם - לירון כהן ויובל מור.docx
+++ b/אותות ומערכות תרגיל מסכם - לירון כהן ויובל מור.docx
@@ -1,6 +1,6 @@
 
 <file path=word/document.xml><?xml version="1.0" encoding="utf-8"?>
-<w:document xmlns:wpc="http://schemas.microsoft.com/office/word/2010/wordprocessingCanvas" xmlns:cx="http://schemas.microsoft.com/office/drawing/2014/chartex" xmlns:cx1="http://schemas.microsoft.com/office/drawing/2015/9/8/chartex" xmlns:cx2="http://schemas.microsoft.com/office/drawing/2015/10/21/chartex" xmlns:cx3="http://schemas.microsoft.com/office/drawing/2016/5/9/chartex" xmlns:cx4="http://schemas.microsoft.com/office/drawing/2016/5/10/chartex" xmlns:cx5="http://schemas.microsoft.com/office/drawing/2016/5/11/chartex" xmlns:cx6="http://schemas.microsoft.com/office/drawing/2016/5/12/chartex" xmlns:cx7="http://schemas.microsoft.com/office/drawing/2016/5/13/chartex" xmlns:cx8="http://schemas.microsoft.com/office/drawing/2016/5/14/chartex" xmlns:mc="http://schemas.openxmlformats.org/markup-compatibility/2006" xmlns:aink="http://schemas.microsoft.com/office/drawing/2016/ink" xmlns:am3d="http://schemas.microsoft.com/office/drawing/2017/model3d" xmlns:o="urn:schemas-microsoft-com:office:office" xmlns:r="http://schemas.openxmlformats.org/officeDocument/2006/relationships" xmlns:m="http://schemas.openxmlformats.org/officeDocument/2006/math" xmlns:v="urn:schemas-microsoft-com:vml" xmlns:wp14="http://schemas.microsoft.com/office/word/2010/wordprocessingDrawing" xmlns:wp="http://schemas.openxmlformats.org/drawingml/2006/wordprocessingDrawing" xmlns:w10="urn:schemas-microsoft-com:office:word" xmlns:w="http://schemas.openxmlformats.org/wordprocessingml/2006/main" xmlns:w14="http://schemas.microsoft.com/office/word/2010/wordml" xmlns:w15="http://schemas.microsoft.com/office/word/2012/wordml" xmlns:w16cex="http://schemas.microsoft.com/office/word/2018/wordml/cex" xmlns:w16cid="http://schemas.microsoft.com/office/word/2016/wordml/cid" xmlns:w16="http://schemas.microsoft.com/office/word/2018/wordml" xmlns:w16sdtdh="http://schemas.microsoft.com/office/word/2020/wordml/sdtdatahash" xmlns:w16se="http://schemas.microsoft.com/office/word/2015/wordml/symex" xmlns:wpg="http://schemas.microsoft.com/office/word/2010/wordprocessingGroup" xmlns:wpi="http://schemas.microsoft.com/office/word/2010/wordprocessingInk" xmlns:wne="http://schemas.microsoft.com/office/word/2006/wordml" xmlns:wps="http://schemas.microsoft.com/office/word/2010/wordprocessingShape" mc:Ignorable="w14 w15 w16se w16cid w16 w16cex w16sdtdh wp14">
+<w:document xmlns:wpc="http://schemas.microsoft.com/office/word/2010/wordprocessingCanvas" xmlns:cx="http://schemas.microsoft.com/office/drawing/2014/chartex" xmlns:mc="http://schemas.openxmlformats.org/markup-compatibility/2006" xmlns:o="urn:schemas-microsoft-com:office:office" xmlns:r="http://schemas.openxmlformats.org/officeDocument/2006/relationships" xmlns:m="http://schemas.openxmlformats.org/officeDocument/2006/math" xmlns:v="urn:schemas-microsoft-com:vml" xmlns:wp14="http://schemas.microsoft.com/office/word/2010/wordprocessingDrawing" xmlns:wp="http://schemas.openxmlformats.org/drawingml/2006/wordprocessingDrawing" xmlns:w10="urn:schemas-microsoft-com:office:word" xmlns:w="http://schemas.openxmlformats.org/wordprocessingml/2006/main" xmlns:w14="http://schemas.microsoft.com/office/word/2010/wordml" xmlns:w15="http://schemas.microsoft.com/office/word/2012/wordml" xmlns:w16se="http://schemas.microsoft.com/office/word/2015/wordml/symex" xmlns:wpg="http://schemas.microsoft.com/office/word/2010/wordprocessingGroup" xmlns:wpi="http://schemas.microsoft.com/office/word/2010/wordprocessingInk" xmlns:wne="http://schemas.microsoft.com/office/word/2006/wordml" xmlns:wps="http://schemas.microsoft.com/office/word/2010/wordprocessingShape" mc:Ignorable="w14 w15 w16se wp14">
   <w:body>
     <w:p>
       <w:pPr>
@@ -12207,6 +12207,7 @@
       <w:r>
         <w:rPr>
           <w:rFonts w:eastAsiaTheme="minorEastAsia" w:cs="Arial"/>
+          <w:noProof/>
           <w:rtl/>
         </w:rPr>
         <w:lastRenderedPageBreak/>
@@ -12257,6 +12258,7 @@
       <w:r>
         <w:rPr>
           <w:rFonts w:eastAsiaTheme="minorEastAsia" w:cs="Arial"/>
+          <w:noProof/>
           <w:u w:val="single"/>
           <w:rtl/>
         </w:rPr>
@@ -14014,7 +14016,8 @@
     <w:p>
       <w:pPr>
         <w:rPr>
-          <w:rFonts w:eastAsiaTheme="minorEastAsia"/>
+          <w:rFonts w:eastAsiaTheme="minorEastAsia" w:hint="cs"/>
+          <w:rtl/>
         </w:rPr>
       </w:pPr>
       <m:oMathPara>
@@ -14441,6 +14444,7 @@
       <w:r>
         <w:rPr>
           <w:rFonts w:eastAsiaTheme="minorEastAsia" w:cs="Arial"/>
+          <w:noProof/>
           <w:rtl/>
         </w:rPr>
         <w:lastRenderedPageBreak/>
@@ -14485,11 +14489,13 @@
       <w:pPr>
         <w:rPr>
           <w:rFonts w:eastAsiaTheme="minorEastAsia"/>
+          <w:rtl/>
         </w:rPr>
       </w:pPr>
       <w:r>
         <w:rPr>
           <w:rFonts w:eastAsiaTheme="minorEastAsia" w:cs="Arial"/>
+          <w:noProof/>
           <w:rtl/>
         </w:rPr>
         <w:drawing>
@@ -14529,6 +14535,1705 @@
         </w:drawing>
       </w:r>
     </w:p>
+    <w:p>
+      <w:pPr>
+        <w:rPr>
+          <w:rFonts w:eastAsiaTheme="minorEastAsia" w:hint="cs"/>
+          <w:u w:val="single"/>
+          <w:rtl/>
+        </w:rPr>
+      </w:pPr>
+      <w:r>
+        <w:rPr>
+          <w:rFonts w:eastAsiaTheme="minorEastAsia" w:hint="cs"/>
+          <w:u w:val="single"/>
+          <w:rtl/>
+        </w:rPr>
+        <w:t>סעיף ה'</w:t>
+      </w:r>
+    </w:p>
+    <w:p>
+      <w:pPr>
+        <w:rPr>
+          <w:rFonts w:eastAsiaTheme="minorEastAsia"/>
+          <w:rtl/>
+        </w:rPr>
+      </w:pPr>
+    </w:p>
+    <w:p>
+      <w:pPr>
+        <w:rPr>
+          <w:rFonts w:eastAsiaTheme="minorEastAsia"/>
+          <w:u w:val="single"/>
+          <w:rtl/>
+        </w:rPr>
+      </w:pPr>
+      <w:r>
+        <w:rPr>
+          <w:rFonts w:eastAsiaTheme="minorEastAsia" w:hint="cs"/>
+          <w:u w:val="single"/>
+          <w:rtl/>
+        </w:rPr>
+        <w:t>סעיף ו'</w:t>
+      </w:r>
+    </w:p>
+    <w:p>
+      <w:pPr>
+        <w:rPr>
+          <w:rFonts w:eastAsiaTheme="minorEastAsia"/>
+          <w:rtl/>
+        </w:rPr>
+      </w:pPr>
+      <w:r>
+        <w:rPr>
+          <w:rFonts w:eastAsiaTheme="minorEastAsia" w:hint="cs"/>
+          <w:rtl/>
+        </w:rPr>
+        <w:t xml:space="preserve">נבחר קצב דגימה של </w:t>
+      </w:r>
+      <m:oMath>
+        <m:r>
+          <w:rPr>
+            <w:rFonts w:ascii="Cambria Math" w:eastAsiaTheme="minorEastAsia" w:hAnsi="Cambria Math"/>
+          </w:rPr>
+          <m:t>T=</m:t>
+        </m:r>
+        <m:r>
+          <w:rPr>
+            <w:rFonts w:ascii="Cambria Math" w:eastAsiaTheme="minorEastAsia" w:hAnsi="Cambria Math"/>
+          </w:rPr>
+          <m:t>9</m:t>
+        </m:r>
+        <m:d>
+          <m:dPr>
+            <m:begChr m:val="["/>
+            <m:endChr m:val="]"/>
+            <m:ctrlPr>
+              <w:rPr>
+                <w:rFonts w:ascii="Cambria Math" w:eastAsiaTheme="minorEastAsia" w:hAnsi="Cambria Math"/>
+                <w:i/>
+              </w:rPr>
+            </m:ctrlPr>
+          </m:dPr>
+          <m:e>
+            <m:r>
+              <w:rPr>
+                <w:rFonts w:ascii="Cambria Math" w:eastAsiaTheme="minorEastAsia" w:hAnsi="Cambria Math"/>
+              </w:rPr>
+              <m:t>sec</m:t>
+            </m:r>
+          </m:e>
+        </m:d>
+        <m:r>
+          <w:rPr>
+            <w:rFonts w:ascii="Cambria Math" w:eastAsiaTheme="minorEastAsia" w:hAnsi="Cambria Math"/>
+          </w:rPr>
+          <m:t>=1.5∙</m:t>
+        </m:r>
+        <m:r>
+          <w:rPr>
+            <w:rFonts w:ascii="Cambria Math" w:eastAsiaTheme="minorEastAsia" w:hAnsi="Cambria Math"/>
+          </w:rPr>
+          <m:t>6[sec]</m:t>
+        </m:r>
+      </m:oMath>
+      <w:r>
+        <w:rPr>
+          <w:rFonts w:eastAsiaTheme="minorEastAsia" w:hint="cs"/>
+          <w:rtl/>
+        </w:rPr>
+        <w:t>.</w:t>
+      </w:r>
+    </w:p>
+    <w:p>
+      <w:pPr>
+        <w:rPr>
+          <w:rFonts w:eastAsiaTheme="minorEastAsia"/>
+          <w:rtl/>
+        </w:rPr>
+      </w:pPr>
+      <w:r>
+        <w:rPr>
+          <w:rFonts w:eastAsiaTheme="minorEastAsia" w:hint="cs"/>
+          <w:rtl/>
+        </w:rPr>
+        <w:t>כפי שראינו בכיתה, האות הדגום עבור האות הנתון הראשון יהיה:</w:t>
+      </w:r>
+    </w:p>
+    <w:p>
+      <w:pPr>
+        <w:rPr>
+          <w:rFonts w:eastAsiaTheme="minorEastAsia"/>
+          <w:rtl/>
+        </w:rPr>
+      </w:pPr>
+      <m:oMathPara>
+        <m:oMath>
+          <m:sSub>
+            <m:sSubPr>
+              <m:ctrlPr>
+                <w:rPr>
+                  <w:rFonts w:ascii="Cambria Math" w:eastAsiaTheme="minorEastAsia" w:hAnsi="Cambria Math"/>
+                  <w:i/>
+                </w:rPr>
+              </m:ctrlPr>
+            </m:sSubPr>
+            <m:e>
+              <m:r>
+                <w:rPr>
+                  <w:rFonts w:ascii="Cambria Math" w:eastAsiaTheme="minorEastAsia" w:hAnsi="Cambria Math"/>
+                </w:rPr>
+                <m:t>x</m:t>
+              </m:r>
+            </m:e>
+            <m:sub>
+              <m:r>
+                <w:rPr>
+                  <w:rFonts w:ascii="Cambria Math" w:eastAsiaTheme="minorEastAsia" w:hAnsi="Cambria Math"/>
+                </w:rPr>
+                <m:t>1</m:t>
+              </m:r>
+            </m:sub>
+          </m:sSub>
+          <m:d>
+            <m:dPr>
+              <m:begChr m:val="["/>
+              <m:endChr m:val="]"/>
+              <m:ctrlPr>
+                <w:rPr>
+                  <w:rFonts w:ascii="Cambria Math" w:eastAsiaTheme="minorEastAsia" w:hAnsi="Cambria Math"/>
+                  <w:i/>
+                </w:rPr>
+              </m:ctrlPr>
+            </m:dPr>
+            <m:e>
+              <m:r>
+                <w:rPr>
+                  <w:rFonts w:ascii="Cambria Math" w:eastAsiaTheme="minorEastAsia" w:hAnsi="Cambria Math"/>
+                </w:rPr>
+                <m:t>n</m:t>
+              </m:r>
+            </m:e>
+          </m:d>
+          <m:r>
+            <w:rPr>
+              <w:rFonts w:ascii="Cambria Math" w:eastAsiaTheme="minorEastAsia" w:hAnsi="Cambria Math"/>
+            </w:rPr>
+            <m:t>=</m:t>
+          </m:r>
+          <m:sSub>
+            <m:sSubPr>
+              <m:ctrlPr>
+                <w:rPr>
+                  <w:rFonts w:ascii="Cambria Math" w:eastAsiaTheme="minorEastAsia" w:hAnsi="Cambria Math"/>
+                  <w:i/>
+                </w:rPr>
+              </m:ctrlPr>
+            </m:sSubPr>
+            <m:e>
+              <m:r>
+                <w:rPr>
+                  <w:rFonts w:ascii="Cambria Math" w:eastAsiaTheme="minorEastAsia" w:hAnsi="Cambria Math"/>
+                </w:rPr>
+                <m:t>x</m:t>
+              </m:r>
+            </m:e>
+            <m:sub>
+              <m:r>
+                <w:rPr>
+                  <w:rFonts w:ascii="Cambria Math" w:eastAsiaTheme="minorEastAsia" w:hAnsi="Cambria Math"/>
+                </w:rPr>
+                <m:t>1</m:t>
+              </m:r>
+            </m:sub>
+          </m:sSub>
+          <m:d>
+            <m:dPr>
+              <m:ctrlPr>
+                <w:rPr>
+                  <w:rFonts w:ascii="Cambria Math" w:eastAsiaTheme="minorEastAsia" w:hAnsi="Cambria Math"/>
+                  <w:i/>
+                </w:rPr>
+              </m:ctrlPr>
+            </m:dPr>
+            <m:e>
+              <m:r>
+                <w:rPr>
+                  <w:rFonts w:ascii="Cambria Math" w:eastAsiaTheme="minorEastAsia" w:hAnsi="Cambria Math"/>
+                </w:rPr>
+                <m:t>9</m:t>
+              </m:r>
+              <m:r>
+                <w:rPr>
+                  <w:rFonts w:ascii="Cambria Math" w:eastAsiaTheme="minorEastAsia" w:hAnsi="Cambria Math"/>
+                </w:rPr>
+                <m:t>n</m:t>
+              </m:r>
+            </m:e>
+          </m:d>
+          <m:r>
+            <w:rPr>
+              <w:rFonts w:ascii="Cambria Math" w:eastAsiaTheme="minorEastAsia" w:hAnsi="Cambria Math"/>
+            </w:rPr>
+            <m:t>=sinc</m:t>
+          </m:r>
+          <m:d>
+            <m:dPr>
+              <m:ctrlPr>
+                <w:rPr>
+                  <w:rFonts w:ascii="Cambria Math" w:eastAsiaTheme="minorEastAsia" w:hAnsi="Cambria Math"/>
+                  <w:i/>
+                </w:rPr>
+              </m:ctrlPr>
+            </m:dPr>
+            <m:e>
+              <m:f>
+                <m:fPr>
+                  <m:ctrlPr>
+                    <w:rPr>
+                      <w:rFonts w:ascii="Cambria Math" w:eastAsiaTheme="minorEastAsia" w:hAnsi="Cambria Math"/>
+                      <w:i/>
+                    </w:rPr>
+                  </m:ctrlPr>
+                </m:fPr>
+                <m:num>
+                  <m:r>
+                    <w:rPr>
+                      <w:rFonts w:ascii="Cambria Math" w:eastAsiaTheme="minorEastAsia" w:hAnsi="Cambria Math"/>
+                    </w:rPr>
+                    <m:t>9</m:t>
+                  </m:r>
+                  <m:r>
+                    <w:rPr>
+                      <w:rFonts w:ascii="Cambria Math" w:eastAsiaTheme="minorEastAsia" w:hAnsi="Cambria Math"/>
+                    </w:rPr>
+                    <m:t>n</m:t>
+                  </m:r>
+                </m:num>
+                <m:den>
+                  <m:r>
+                    <w:rPr>
+                      <w:rFonts w:ascii="Cambria Math" w:eastAsiaTheme="minorEastAsia" w:hAnsi="Cambria Math"/>
+                    </w:rPr>
+                    <m:t>6</m:t>
+                  </m:r>
+                </m:den>
+              </m:f>
+            </m:e>
+          </m:d>
+          <m:r>
+            <w:rPr>
+              <w:rFonts w:ascii="Cambria Math" w:eastAsiaTheme="minorEastAsia" w:hAnsi="Cambria Math"/>
+            </w:rPr>
+            <m:t>=sinc</m:t>
+          </m:r>
+          <m:d>
+            <m:dPr>
+              <m:ctrlPr>
+                <w:rPr>
+                  <w:rFonts w:ascii="Cambria Math" w:eastAsiaTheme="minorEastAsia" w:hAnsi="Cambria Math"/>
+                  <w:i/>
+                </w:rPr>
+              </m:ctrlPr>
+            </m:dPr>
+            <m:e>
+              <m:f>
+                <m:fPr>
+                  <m:ctrlPr>
+                    <w:rPr>
+                      <w:rFonts w:ascii="Cambria Math" w:eastAsiaTheme="minorEastAsia" w:hAnsi="Cambria Math"/>
+                      <w:i/>
+                    </w:rPr>
+                  </m:ctrlPr>
+                </m:fPr>
+                <m:num>
+                  <m:r>
+                    <w:rPr>
+                      <w:rFonts w:ascii="Cambria Math" w:eastAsiaTheme="minorEastAsia" w:hAnsi="Cambria Math"/>
+                    </w:rPr>
+                    <m:t>3</m:t>
+                  </m:r>
+                </m:num>
+                <m:den>
+                  <m:r>
+                    <w:rPr>
+                      <w:rFonts w:ascii="Cambria Math" w:eastAsiaTheme="minorEastAsia" w:hAnsi="Cambria Math"/>
+                    </w:rPr>
+                    <m:t>2</m:t>
+                  </m:r>
+                </m:den>
+              </m:f>
+              <m:r>
+                <w:rPr>
+                  <w:rFonts w:ascii="Cambria Math" w:eastAsiaTheme="minorEastAsia" w:hAnsi="Cambria Math"/>
+                </w:rPr>
+                <m:t>n</m:t>
+              </m:r>
+            </m:e>
+          </m:d>
+        </m:oMath>
+      </m:oMathPara>
+    </w:p>
+    <w:p>
+      <w:pPr>
+        <w:rPr>
+          <w:rFonts w:eastAsiaTheme="minorEastAsia"/>
+          <w:rtl/>
+        </w:rPr>
+      </w:pPr>
+      <w:r>
+        <w:rPr>
+          <w:rFonts w:eastAsiaTheme="minorEastAsia" w:hint="cs"/>
+          <w:rtl/>
+        </w:rPr>
+        <w:t xml:space="preserve">והספקטרום </w:t>
+      </w:r>
+      <m:oMath>
+        <m:sSub>
+          <m:sSubPr>
+            <m:ctrlPr>
+              <w:rPr>
+                <w:rFonts w:ascii="Cambria Math" w:eastAsiaTheme="minorEastAsia" w:hAnsi="Cambria Math"/>
+                <w:i/>
+              </w:rPr>
+            </m:ctrlPr>
+          </m:sSubPr>
+          <m:e>
+            <m:r>
+              <w:rPr>
+                <w:rFonts w:ascii="Cambria Math" w:eastAsiaTheme="minorEastAsia" w:hAnsi="Cambria Math"/>
+              </w:rPr>
+              <m:t>X</m:t>
+            </m:r>
+          </m:e>
+          <m:sub>
+            <m:r>
+              <w:rPr>
+                <w:rFonts w:ascii="Cambria Math" w:eastAsiaTheme="minorEastAsia" w:hAnsi="Cambria Math"/>
+              </w:rPr>
+              <m:t>1</m:t>
+            </m:r>
+          </m:sub>
+        </m:sSub>
+        <m:r>
+          <w:rPr>
+            <w:rFonts w:ascii="Cambria Math" w:eastAsiaTheme="minorEastAsia" w:hAnsi="Cambria Math"/>
+          </w:rPr>
+          <m:t>(</m:t>
+        </m:r>
+        <m:sSup>
+          <m:sSupPr>
+            <m:ctrlPr>
+              <w:rPr>
+                <w:rFonts w:ascii="Cambria Math" w:eastAsiaTheme="minorEastAsia" w:hAnsi="Cambria Math"/>
+                <w:i/>
+              </w:rPr>
+            </m:ctrlPr>
+          </m:sSupPr>
+          <m:e>
+            <m:r>
+              <w:rPr>
+                <w:rFonts w:ascii="Cambria Math" w:eastAsiaTheme="minorEastAsia" w:hAnsi="Cambria Math"/>
+              </w:rPr>
+              <m:t>e</m:t>
+            </m:r>
+          </m:e>
+          <m:sup>
+            <m:r>
+              <w:rPr>
+                <w:rFonts w:ascii="Cambria Math" w:eastAsiaTheme="minorEastAsia" w:hAnsi="Cambria Math"/>
+              </w:rPr>
+              <m:t>jω</m:t>
+            </m:r>
+          </m:sup>
+        </m:sSup>
+        <m:r>
+          <w:rPr>
+            <w:rFonts w:ascii="Cambria Math" w:eastAsiaTheme="minorEastAsia" w:hAnsi="Cambria Math"/>
+          </w:rPr>
+          <m:t>)</m:t>
+        </m:r>
+      </m:oMath>
+      <w:r>
+        <w:rPr>
+          <w:rFonts w:eastAsiaTheme="minorEastAsia" w:hint="cs"/>
+          <w:rtl/>
+        </w:rPr>
+        <w:t xml:space="preserve"> יהיה:</w:t>
+      </w:r>
+    </w:p>
+    <w:p>
+      <w:pPr>
+        <w:rPr>
+          <w:rFonts w:eastAsiaTheme="minorEastAsia"/>
+          <w:rtl/>
+        </w:rPr>
+      </w:pPr>
+      <m:oMathPara>
+        <m:oMath>
+          <m:sSub>
+            <m:sSubPr>
+              <m:ctrlPr>
+                <w:rPr>
+                  <w:rFonts w:ascii="Cambria Math" w:eastAsiaTheme="minorEastAsia" w:hAnsi="Cambria Math"/>
+                  <w:i/>
+                </w:rPr>
+              </m:ctrlPr>
+            </m:sSubPr>
+            <m:e>
+              <m:r>
+                <w:rPr>
+                  <w:rFonts w:ascii="Cambria Math" w:eastAsiaTheme="minorEastAsia" w:hAnsi="Cambria Math"/>
+                </w:rPr>
+                <m:t>X</m:t>
+              </m:r>
+            </m:e>
+            <m:sub>
+              <m:r>
+                <w:rPr>
+                  <w:rFonts w:ascii="Cambria Math" w:eastAsiaTheme="minorEastAsia" w:hAnsi="Cambria Math"/>
+                </w:rPr>
+                <m:t>1</m:t>
+              </m:r>
+            </m:sub>
+          </m:sSub>
+          <m:d>
+            <m:dPr>
+              <m:ctrlPr>
+                <w:rPr>
+                  <w:rFonts w:ascii="Cambria Math" w:eastAsiaTheme="minorEastAsia" w:hAnsi="Cambria Math"/>
+                  <w:i/>
+                </w:rPr>
+              </m:ctrlPr>
+            </m:dPr>
+            <m:e>
+              <m:r>
+                <w:rPr>
+                  <w:rFonts w:ascii="Cambria Math" w:eastAsiaTheme="minorEastAsia" w:hAnsi="Cambria Math"/>
+                </w:rPr>
+                <m:t>j</m:t>
+              </m:r>
+              <m:r>
+                <m:rPr>
+                  <m:sty m:val="p"/>
+                </m:rPr>
+                <w:rPr>
+                  <w:rFonts w:ascii="Cambria Math" w:eastAsiaTheme="minorEastAsia" w:hAnsi="Cambria Math"/>
+                </w:rPr>
+                <m:t>Ω</m:t>
+              </m:r>
+            </m:e>
+          </m:d>
+          <m:r>
+            <w:rPr>
+              <w:rFonts w:ascii="Cambria Math" w:eastAsiaTheme="minorEastAsia" w:hAnsi="Cambria Math"/>
+            </w:rPr>
+            <m:t>=</m:t>
+          </m:r>
+          <m:d>
+            <m:dPr>
+              <m:begChr m:val="{"/>
+              <m:endChr m:val=""/>
+              <m:ctrlPr>
+                <w:rPr>
+                  <w:rFonts w:ascii="Cambria Math" w:eastAsiaTheme="minorEastAsia" w:hAnsi="Cambria Math"/>
+                </w:rPr>
+              </m:ctrlPr>
+            </m:dPr>
+            <m:e>
+              <m:eqArr>
+                <m:eqArrPr>
+                  <m:ctrlPr>
+                    <w:rPr>
+                      <w:rFonts w:ascii="Cambria Math" w:eastAsiaTheme="minorEastAsia" w:hAnsi="Cambria Math"/>
+                    </w:rPr>
+                  </m:ctrlPr>
+                </m:eqArrPr>
+                <m:e>
+                  <m:f>
+                    <m:fPr>
+                      <m:ctrlPr>
+                        <w:rPr>
+                          <w:rFonts w:ascii="Cambria Math" w:eastAsiaTheme="minorEastAsia" w:hAnsi="Cambria Math"/>
+                          <w:i/>
+                        </w:rPr>
+                      </m:ctrlPr>
+                    </m:fPr>
+                    <m:num>
+                      <m:r>
+                        <w:rPr>
+                          <w:rFonts w:ascii="Cambria Math" w:eastAsiaTheme="minorEastAsia" w:hAnsi="Cambria Math"/>
+                        </w:rPr>
+                        <m:t>6</m:t>
+                      </m:r>
+                    </m:num>
+                    <m:den>
+                      <m:r>
+                        <w:rPr>
+                          <w:rFonts w:ascii="Cambria Math" w:eastAsiaTheme="minorEastAsia" w:hAnsi="Cambria Math"/>
+                        </w:rPr>
+                        <m:t>9</m:t>
+                      </m:r>
+                    </m:den>
+                  </m:f>
+                  <m:r>
+                    <w:rPr>
+                      <w:rFonts w:ascii="Cambria Math" w:eastAsiaTheme="minorEastAsia" w:hAnsi="Cambria Math"/>
+                    </w:rPr>
+                    <m:t xml:space="preserve">     </m:t>
+                  </m:r>
+                  <m:d>
+                    <m:dPr>
+                      <m:begChr m:val="|"/>
+                      <m:endChr m:val="|"/>
+                      <m:ctrlPr>
+                        <w:rPr>
+                          <w:rFonts w:ascii="Cambria Math" w:eastAsiaTheme="minorEastAsia" w:hAnsi="Cambria Math"/>
+                          <w:i/>
+                        </w:rPr>
+                      </m:ctrlPr>
+                    </m:dPr>
+                    <m:e>
+                      <m:f>
+                        <m:fPr>
+                          <m:ctrlPr>
+                            <w:rPr>
+                              <w:rFonts w:ascii="Cambria Math" w:eastAsiaTheme="minorEastAsia" w:hAnsi="Cambria Math"/>
+                            </w:rPr>
+                          </m:ctrlPr>
+                        </m:fPr>
+                        <m:num>
+                          <m:r>
+                            <m:rPr>
+                              <m:sty m:val="p"/>
+                            </m:rPr>
+                            <w:rPr>
+                              <w:rFonts w:ascii="Cambria Math" w:eastAsiaTheme="minorEastAsia" w:hAnsi="Cambria Math"/>
+                            </w:rPr>
+                            <m:t>ω</m:t>
+                          </m:r>
+                        </m:num>
+                        <m:den>
+                          <m:r>
+                            <m:rPr>
+                              <m:sty m:val="p"/>
+                            </m:rPr>
+                            <w:rPr>
+                              <w:rFonts w:ascii="Cambria Math" w:eastAsiaTheme="minorEastAsia" w:hAnsi="Cambria Math"/>
+                            </w:rPr>
+                            <m:t>9</m:t>
+                          </m:r>
+                        </m:den>
+                      </m:f>
+                    </m:e>
+                  </m:d>
+                  <m:r>
+                    <w:rPr>
+                      <w:rFonts w:ascii="Cambria Math" w:eastAsiaTheme="minorEastAsia" w:hAnsi="Cambria Math"/>
+                    </w:rPr>
+                    <m:t>&lt;</m:t>
+                  </m:r>
+                  <m:f>
+                    <m:fPr>
+                      <m:ctrlPr>
+                        <w:rPr>
+                          <w:rFonts w:ascii="Cambria Math" w:eastAsiaTheme="minorEastAsia" w:hAnsi="Cambria Math"/>
+                          <w:i/>
+                        </w:rPr>
+                      </m:ctrlPr>
+                    </m:fPr>
+                    <m:num>
+                      <m:r>
+                        <w:rPr>
+                          <w:rFonts w:ascii="Cambria Math" w:eastAsiaTheme="minorEastAsia" w:hAnsi="Cambria Math"/>
+                        </w:rPr>
+                        <m:t>π</m:t>
+                      </m:r>
+                    </m:num>
+                    <m:den>
+                      <m:r>
+                        <w:rPr>
+                          <w:rFonts w:ascii="Cambria Math" w:eastAsiaTheme="minorEastAsia" w:hAnsi="Cambria Math"/>
+                        </w:rPr>
+                        <m:t>6</m:t>
+                      </m:r>
+                    </m:den>
+                  </m:f>
+                </m:e>
+                <m:e>
+                  <m:r>
+                    <w:rPr>
+                      <w:rFonts w:ascii="Cambria Math" w:eastAsiaTheme="minorEastAsia" w:hAnsi="Cambria Math"/>
+                    </w:rPr>
+                    <m:t xml:space="preserve">0     </m:t>
+                  </m:r>
+                  <m:d>
+                    <m:dPr>
+                      <m:begChr m:val="|"/>
+                      <m:endChr m:val="|"/>
+                      <m:ctrlPr>
+                        <w:rPr>
+                          <w:rFonts w:ascii="Cambria Math" w:eastAsiaTheme="minorEastAsia" w:hAnsi="Cambria Math"/>
+                          <w:i/>
+                        </w:rPr>
+                      </m:ctrlPr>
+                    </m:dPr>
+                    <m:e>
+                      <m:f>
+                        <m:fPr>
+                          <m:ctrlPr>
+                            <w:rPr>
+                              <w:rFonts w:ascii="Cambria Math" w:eastAsiaTheme="minorEastAsia" w:hAnsi="Cambria Math"/>
+                            </w:rPr>
+                          </m:ctrlPr>
+                        </m:fPr>
+                        <m:num>
+                          <m:r>
+                            <m:rPr>
+                              <m:sty m:val="p"/>
+                            </m:rPr>
+                            <w:rPr>
+                              <w:rFonts w:ascii="Cambria Math" w:eastAsiaTheme="minorEastAsia" w:hAnsi="Cambria Math"/>
+                            </w:rPr>
+                            <m:t>ω</m:t>
+                          </m:r>
+                        </m:num>
+                        <m:den>
+                          <m:r>
+                            <m:rPr>
+                              <m:sty m:val="p"/>
+                            </m:rPr>
+                            <w:rPr>
+                              <w:rFonts w:ascii="Cambria Math" w:eastAsiaTheme="minorEastAsia" w:hAnsi="Cambria Math"/>
+                            </w:rPr>
+                            <m:t>9</m:t>
+                          </m:r>
+                        </m:den>
+                      </m:f>
+                    </m:e>
+                  </m:d>
+                  <m:r>
+                    <w:rPr>
+                      <w:rFonts w:ascii="Cambria Math" w:eastAsiaTheme="minorEastAsia" w:hAnsi="Cambria Math"/>
+                    </w:rPr>
+                    <m:t>≥</m:t>
+                  </m:r>
+                  <m:f>
+                    <m:fPr>
+                      <m:ctrlPr>
+                        <w:rPr>
+                          <w:rFonts w:ascii="Cambria Math" w:eastAsiaTheme="minorEastAsia" w:hAnsi="Cambria Math"/>
+                          <w:i/>
+                        </w:rPr>
+                      </m:ctrlPr>
+                    </m:fPr>
+                    <m:num>
+                      <m:r>
+                        <w:rPr>
+                          <w:rFonts w:ascii="Cambria Math" w:eastAsiaTheme="minorEastAsia" w:hAnsi="Cambria Math"/>
+                        </w:rPr>
+                        <m:t>π</m:t>
+                      </m:r>
+                    </m:num>
+                    <m:den>
+                      <m:r>
+                        <w:rPr>
+                          <w:rFonts w:ascii="Cambria Math" w:eastAsiaTheme="minorEastAsia" w:hAnsi="Cambria Math"/>
+                        </w:rPr>
+                        <m:t>6</m:t>
+                      </m:r>
+                    </m:den>
+                  </m:f>
+                </m:e>
+              </m:eqArr>
+            </m:e>
+          </m:d>
+          <m:r>
+            <w:rPr>
+              <w:rFonts w:ascii="Cambria Math" w:eastAsiaTheme="minorEastAsia" w:hAnsi="Cambria Math"/>
+            </w:rPr>
+            <m:t>=</m:t>
+          </m:r>
+          <m:d>
+            <m:dPr>
+              <m:begChr m:val="{"/>
+              <m:endChr m:val=""/>
+              <m:ctrlPr>
+                <w:rPr>
+                  <w:rFonts w:ascii="Cambria Math" w:eastAsiaTheme="minorEastAsia" w:hAnsi="Cambria Math"/>
+                </w:rPr>
+              </m:ctrlPr>
+            </m:dPr>
+            <m:e>
+              <m:eqArr>
+                <m:eqArrPr>
+                  <m:ctrlPr>
+                    <w:rPr>
+                      <w:rFonts w:ascii="Cambria Math" w:eastAsiaTheme="minorEastAsia" w:hAnsi="Cambria Math"/>
+                    </w:rPr>
+                  </m:ctrlPr>
+                </m:eqArrPr>
+                <m:e>
+                  <m:f>
+                    <m:fPr>
+                      <m:ctrlPr>
+                        <w:rPr>
+                          <w:rFonts w:ascii="Cambria Math" w:eastAsiaTheme="minorEastAsia" w:hAnsi="Cambria Math"/>
+                          <w:i/>
+                        </w:rPr>
+                      </m:ctrlPr>
+                    </m:fPr>
+                    <m:num>
+                      <m:r>
+                        <w:rPr>
+                          <w:rFonts w:ascii="Cambria Math" w:eastAsiaTheme="minorEastAsia" w:hAnsi="Cambria Math"/>
+                        </w:rPr>
+                        <m:t>2</m:t>
+                      </m:r>
+                    </m:num>
+                    <m:den>
+                      <m:r>
+                        <w:rPr>
+                          <w:rFonts w:ascii="Cambria Math" w:eastAsiaTheme="minorEastAsia" w:hAnsi="Cambria Math"/>
+                        </w:rPr>
+                        <m:t>3</m:t>
+                      </m:r>
+                    </m:den>
+                  </m:f>
+                  <m:r>
+                    <w:rPr>
+                      <w:rFonts w:ascii="Cambria Math" w:eastAsiaTheme="minorEastAsia" w:hAnsi="Cambria Math"/>
+                    </w:rPr>
+                    <m:t xml:space="preserve">     </m:t>
+                  </m:r>
+                  <m:d>
+                    <m:dPr>
+                      <m:begChr m:val="|"/>
+                      <m:endChr m:val="|"/>
+                      <m:ctrlPr>
+                        <w:rPr>
+                          <w:rFonts w:ascii="Cambria Math" w:eastAsiaTheme="minorEastAsia" w:hAnsi="Cambria Math"/>
+                          <w:i/>
+                        </w:rPr>
+                      </m:ctrlPr>
+                    </m:dPr>
+                    <m:e>
+                      <m:r>
+                        <m:rPr>
+                          <m:sty m:val="p"/>
+                        </m:rPr>
+                        <w:rPr>
+                          <w:rFonts w:ascii="Cambria Math" w:eastAsiaTheme="minorEastAsia" w:hAnsi="Cambria Math"/>
+                        </w:rPr>
+                        <m:t>ω</m:t>
+                      </m:r>
+                    </m:e>
+                  </m:d>
+                  <m:r>
+                    <w:rPr>
+                      <w:rFonts w:ascii="Cambria Math" w:eastAsiaTheme="minorEastAsia" w:hAnsi="Cambria Math"/>
+                    </w:rPr>
+                    <m:t>&lt;</m:t>
+                  </m:r>
+                  <m:f>
+                    <m:fPr>
+                      <m:ctrlPr>
+                        <w:rPr>
+                          <w:rFonts w:ascii="Cambria Math" w:eastAsiaTheme="minorEastAsia" w:hAnsi="Cambria Math"/>
+                          <w:i/>
+                        </w:rPr>
+                      </m:ctrlPr>
+                    </m:fPr>
+                    <m:num>
+                      <m:r>
+                        <w:rPr>
+                          <w:rFonts w:ascii="Cambria Math" w:eastAsiaTheme="minorEastAsia" w:hAnsi="Cambria Math"/>
+                        </w:rPr>
+                        <m:t>3</m:t>
+                      </m:r>
+                      <m:r>
+                        <w:rPr>
+                          <w:rFonts w:ascii="Cambria Math" w:eastAsiaTheme="minorEastAsia" w:hAnsi="Cambria Math"/>
+                        </w:rPr>
+                        <m:t>π</m:t>
+                      </m:r>
+                    </m:num>
+                    <m:den>
+                      <m:r>
+                        <w:rPr>
+                          <w:rFonts w:ascii="Cambria Math" w:eastAsiaTheme="minorEastAsia" w:hAnsi="Cambria Math"/>
+                        </w:rPr>
+                        <m:t>2</m:t>
+                      </m:r>
+                    </m:den>
+                  </m:f>
+                </m:e>
+                <m:e>
+                  <m:r>
+                    <w:rPr>
+                      <w:rFonts w:ascii="Cambria Math" w:eastAsiaTheme="minorEastAsia" w:hAnsi="Cambria Math"/>
+                    </w:rPr>
+                    <m:t xml:space="preserve">0     </m:t>
+                  </m:r>
+                  <m:d>
+                    <m:dPr>
+                      <m:begChr m:val="|"/>
+                      <m:endChr m:val="|"/>
+                      <m:ctrlPr>
+                        <w:rPr>
+                          <w:rFonts w:ascii="Cambria Math" w:eastAsiaTheme="minorEastAsia" w:hAnsi="Cambria Math"/>
+                          <w:i/>
+                        </w:rPr>
+                      </m:ctrlPr>
+                    </m:dPr>
+                    <m:e>
+                      <m:r>
+                        <m:rPr>
+                          <m:sty m:val="p"/>
+                        </m:rPr>
+                        <w:rPr>
+                          <w:rFonts w:ascii="Cambria Math" w:eastAsiaTheme="minorEastAsia" w:hAnsi="Cambria Math"/>
+                        </w:rPr>
+                        <m:t>ω</m:t>
+                      </m:r>
+                    </m:e>
+                  </m:d>
+                  <m:r>
+                    <w:rPr>
+                      <w:rFonts w:ascii="Cambria Math" w:eastAsiaTheme="minorEastAsia" w:hAnsi="Cambria Math"/>
+                    </w:rPr>
+                    <m:t>≥</m:t>
+                  </m:r>
+                  <m:f>
+                    <m:fPr>
+                      <m:ctrlPr>
+                        <w:rPr>
+                          <w:rFonts w:ascii="Cambria Math" w:eastAsiaTheme="minorEastAsia" w:hAnsi="Cambria Math"/>
+                          <w:i/>
+                        </w:rPr>
+                      </m:ctrlPr>
+                    </m:fPr>
+                    <m:num>
+                      <m:r>
+                        <w:rPr>
+                          <w:rFonts w:ascii="Cambria Math" w:eastAsiaTheme="minorEastAsia" w:hAnsi="Cambria Math"/>
+                        </w:rPr>
+                        <m:t>3</m:t>
+                      </m:r>
+                      <m:r>
+                        <w:rPr>
+                          <w:rFonts w:ascii="Cambria Math" w:eastAsiaTheme="minorEastAsia" w:hAnsi="Cambria Math"/>
+                        </w:rPr>
+                        <m:t>π</m:t>
+                      </m:r>
+                    </m:num>
+                    <m:den>
+                      <m:r>
+                        <w:rPr>
+                          <w:rFonts w:ascii="Cambria Math" w:eastAsiaTheme="minorEastAsia" w:hAnsi="Cambria Math"/>
+                        </w:rPr>
+                        <m:t>2</m:t>
+                      </m:r>
+                    </m:den>
+                  </m:f>
+                </m:e>
+              </m:eqArr>
+            </m:e>
+          </m:d>
+        </m:oMath>
+      </m:oMathPara>
+    </w:p>
+    <w:p>
+      <w:pPr>
+        <w:rPr>
+          <w:rFonts w:eastAsiaTheme="minorEastAsia"/>
+          <w:rtl/>
+        </w:rPr>
+      </w:pPr>
+      <w:r>
+        <w:rPr>
+          <w:rFonts w:eastAsiaTheme="minorEastAsia" w:hint="cs"/>
+          <w:rtl/>
+        </w:rPr>
+        <w:t>האות הדגום עבור האות הנתון השני יהיה:</w:t>
+      </w:r>
+    </w:p>
+    <w:p>
+      <w:pPr>
+        <w:rPr>
+          <w:rFonts w:eastAsiaTheme="minorEastAsia"/>
+          <w:rtl/>
+        </w:rPr>
+      </w:pPr>
+      <m:oMathPara>
+        <m:oMath>
+          <m:sSub>
+            <m:sSubPr>
+              <m:ctrlPr>
+                <w:rPr>
+                  <w:rFonts w:ascii="Cambria Math" w:eastAsiaTheme="minorEastAsia" w:hAnsi="Cambria Math"/>
+                  <w:i/>
+                </w:rPr>
+              </m:ctrlPr>
+            </m:sSubPr>
+            <m:e>
+              <m:r>
+                <w:rPr>
+                  <w:rFonts w:ascii="Cambria Math" w:eastAsiaTheme="minorEastAsia" w:hAnsi="Cambria Math"/>
+                </w:rPr>
+                <m:t>x</m:t>
+              </m:r>
+            </m:e>
+            <m:sub>
+              <m:r>
+                <w:rPr>
+                  <w:rFonts w:ascii="Cambria Math" w:eastAsiaTheme="minorEastAsia" w:hAnsi="Cambria Math"/>
+                </w:rPr>
+                <m:t>2</m:t>
+              </m:r>
+            </m:sub>
+          </m:sSub>
+          <m:d>
+            <m:dPr>
+              <m:begChr m:val="["/>
+              <m:endChr m:val="]"/>
+              <m:ctrlPr>
+                <w:rPr>
+                  <w:rFonts w:ascii="Cambria Math" w:eastAsiaTheme="minorEastAsia" w:hAnsi="Cambria Math"/>
+                  <w:i/>
+                </w:rPr>
+              </m:ctrlPr>
+            </m:dPr>
+            <m:e>
+              <m:r>
+                <w:rPr>
+                  <w:rFonts w:ascii="Cambria Math" w:eastAsiaTheme="minorEastAsia" w:hAnsi="Cambria Math"/>
+                </w:rPr>
+                <m:t>n</m:t>
+              </m:r>
+            </m:e>
+          </m:d>
+          <m:r>
+            <w:rPr>
+              <w:rFonts w:ascii="Cambria Math" w:eastAsiaTheme="minorEastAsia" w:hAnsi="Cambria Math"/>
+            </w:rPr>
+            <m:t>=</m:t>
+          </m:r>
+          <m:sSub>
+            <m:sSubPr>
+              <m:ctrlPr>
+                <w:rPr>
+                  <w:rFonts w:ascii="Cambria Math" w:eastAsiaTheme="minorEastAsia" w:hAnsi="Cambria Math"/>
+                  <w:i/>
+                </w:rPr>
+              </m:ctrlPr>
+            </m:sSubPr>
+            <m:e>
+              <m:r>
+                <w:rPr>
+                  <w:rFonts w:ascii="Cambria Math" w:eastAsiaTheme="minorEastAsia" w:hAnsi="Cambria Math"/>
+                </w:rPr>
+                <m:t>x</m:t>
+              </m:r>
+            </m:e>
+            <m:sub>
+              <m:r>
+                <w:rPr>
+                  <w:rFonts w:ascii="Cambria Math" w:eastAsiaTheme="minorEastAsia" w:hAnsi="Cambria Math"/>
+                </w:rPr>
+                <m:t>2</m:t>
+              </m:r>
+            </m:sub>
+          </m:sSub>
+          <m:d>
+            <m:dPr>
+              <m:ctrlPr>
+                <w:rPr>
+                  <w:rFonts w:ascii="Cambria Math" w:eastAsiaTheme="minorEastAsia" w:hAnsi="Cambria Math"/>
+                  <w:i/>
+                </w:rPr>
+              </m:ctrlPr>
+            </m:dPr>
+            <m:e>
+              <m:r>
+                <w:rPr>
+                  <w:rFonts w:ascii="Cambria Math" w:eastAsiaTheme="minorEastAsia" w:hAnsi="Cambria Math"/>
+                </w:rPr>
+                <m:t>9</m:t>
+              </m:r>
+              <m:r>
+                <w:rPr>
+                  <w:rFonts w:ascii="Cambria Math" w:eastAsiaTheme="minorEastAsia" w:hAnsi="Cambria Math"/>
+                </w:rPr>
+                <m:t>n</m:t>
+              </m:r>
+            </m:e>
+          </m:d>
+          <m:r>
+            <w:rPr>
+              <w:rFonts w:ascii="Cambria Math" w:eastAsiaTheme="minorEastAsia" w:hAnsi="Cambria Math"/>
+            </w:rPr>
+            <m:t>=</m:t>
+          </m:r>
+          <m:func>
+            <m:funcPr>
+              <m:ctrlPr>
+                <w:rPr>
+                  <w:rFonts w:ascii="Cambria Math" w:eastAsiaTheme="minorEastAsia" w:hAnsi="Cambria Math"/>
+                  <w:i/>
+                </w:rPr>
+              </m:ctrlPr>
+            </m:funcPr>
+            <m:fName>
+              <m:r>
+                <m:rPr>
+                  <m:sty m:val="p"/>
+                </m:rPr>
+                <w:rPr>
+                  <w:rFonts w:ascii="Cambria Math" w:eastAsiaTheme="minorEastAsia" w:hAnsi="Cambria Math"/>
+                </w:rPr>
+                <m:t>cos</m:t>
+              </m:r>
+            </m:fName>
+            <m:e>
+              <m:d>
+                <m:dPr>
+                  <m:ctrlPr>
+                    <w:rPr>
+                      <w:rFonts w:ascii="Cambria Math" w:eastAsiaTheme="minorEastAsia" w:hAnsi="Cambria Math"/>
+                      <w:i/>
+                    </w:rPr>
+                  </m:ctrlPr>
+                </m:dPr>
+                <m:e>
+                  <m:f>
+                    <m:fPr>
+                      <m:ctrlPr>
+                        <w:rPr>
+                          <w:rFonts w:ascii="Cambria Math" w:eastAsiaTheme="minorEastAsia" w:hAnsi="Cambria Math"/>
+                          <w:i/>
+                        </w:rPr>
+                      </m:ctrlPr>
+                    </m:fPr>
+                    <m:num>
+                      <m:r>
+                        <w:rPr>
+                          <w:rFonts w:ascii="Cambria Math" w:eastAsiaTheme="minorEastAsia" w:hAnsi="Cambria Math"/>
+                        </w:rPr>
+                        <m:t>3</m:t>
+                      </m:r>
+                      <m:r>
+                        <w:rPr>
+                          <w:rFonts w:ascii="Cambria Math" w:eastAsiaTheme="minorEastAsia" w:hAnsi="Cambria Math"/>
+                        </w:rPr>
+                        <m:t>π</m:t>
+                      </m:r>
+                    </m:num>
+                    <m:den>
+                      <m:r>
+                        <w:rPr>
+                          <w:rFonts w:ascii="Cambria Math" w:eastAsiaTheme="minorEastAsia" w:hAnsi="Cambria Math"/>
+                        </w:rPr>
+                        <m:t>4</m:t>
+                      </m:r>
+                    </m:den>
+                  </m:f>
+                  <m:r>
+                    <w:rPr>
+                      <w:rFonts w:ascii="Cambria Math" w:eastAsiaTheme="minorEastAsia" w:hAnsi="Cambria Math"/>
+                    </w:rPr>
+                    <m:t>n</m:t>
+                  </m:r>
+                </m:e>
+              </m:d>
+            </m:e>
+          </m:func>
+          <m:r>
+            <w:rPr>
+              <w:rFonts w:ascii="Cambria Math" w:eastAsiaTheme="minorEastAsia" w:hAnsi="Cambria Math"/>
+            </w:rPr>
+            <m:t>+</m:t>
+          </m:r>
+          <m:func>
+            <m:funcPr>
+              <m:ctrlPr>
+                <w:rPr>
+                  <w:rFonts w:ascii="Cambria Math" w:eastAsiaTheme="minorEastAsia" w:hAnsi="Cambria Math"/>
+                  <w:i/>
+                </w:rPr>
+              </m:ctrlPr>
+            </m:funcPr>
+            <m:fName>
+              <m:r>
+                <m:rPr>
+                  <m:sty m:val="p"/>
+                </m:rPr>
+                <w:rPr>
+                  <w:rFonts w:ascii="Cambria Math" w:eastAsiaTheme="minorEastAsia" w:hAnsi="Cambria Math"/>
+                </w:rPr>
+                <m:t>sin</m:t>
+              </m:r>
+            </m:fName>
+            <m:e>
+              <m:d>
+                <m:dPr>
+                  <m:ctrlPr>
+                    <w:rPr>
+                      <w:rFonts w:ascii="Cambria Math" w:eastAsiaTheme="minorEastAsia" w:hAnsi="Cambria Math"/>
+                      <w:i/>
+                    </w:rPr>
+                  </m:ctrlPr>
+                </m:dPr>
+                <m:e>
+                  <m:f>
+                    <m:fPr>
+                      <m:ctrlPr>
+                        <w:rPr>
+                          <w:rFonts w:ascii="Cambria Math" w:eastAsiaTheme="minorEastAsia" w:hAnsi="Cambria Math"/>
+                          <w:i/>
+                        </w:rPr>
+                      </m:ctrlPr>
+                    </m:fPr>
+                    <m:num>
+                      <m:r>
+                        <w:rPr>
+                          <w:rFonts w:ascii="Cambria Math" w:eastAsiaTheme="minorEastAsia" w:hAnsi="Cambria Math"/>
+                        </w:rPr>
+                        <m:t>3</m:t>
+                      </m:r>
+                      <m:r>
+                        <w:rPr>
+                          <w:rFonts w:ascii="Cambria Math" w:eastAsiaTheme="minorEastAsia" w:hAnsi="Cambria Math"/>
+                        </w:rPr>
+                        <m:t>π</m:t>
+                      </m:r>
+                    </m:num>
+                    <m:den>
+                      <m:r>
+                        <w:rPr>
+                          <w:rFonts w:ascii="Cambria Math" w:eastAsiaTheme="minorEastAsia" w:hAnsi="Cambria Math"/>
+                        </w:rPr>
+                        <m:t>2</m:t>
+                      </m:r>
+                    </m:den>
+                  </m:f>
+                  <m:r>
+                    <w:rPr>
+                      <w:rFonts w:ascii="Cambria Math" w:eastAsiaTheme="minorEastAsia" w:hAnsi="Cambria Math"/>
+                    </w:rPr>
+                    <m:t>n</m:t>
+                  </m:r>
+                </m:e>
+              </m:d>
+            </m:e>
+          </m:func>
+        </m:oMath>
+      </m:oMathPara>
+    </w:p>
+    <w:p>
+      <w:pPr>
+        <w:rPr>
+          <w:rFonts w:eastAsiaTheme="minorEastAsia"/>
+          <w:rtl/>
+        </w:rPr>
+      </w:pPr>
+      <w:r>
+        <w:rPr>
+          <w:rFonts w:eastAsiaTheme="minorEastAsia" w:hint="cs"/>
+          <w:rtl/>
+        </w:rPr>
+        <w:t xml:space="preserve">והספקטרום </w:t>
+      </w:r>
+      <m:oMath>
+        <m:sSub>
+          <m:sSubPr>
+            <m:ctrlPr>
+              <w:rPr>
+                <w:rFonts w:ascii="Cambria Math" w:eastAsiaTheme="minorEastAsia" w:hAnsi="Cambria Math"/>
+                <w:i/>
+              </w:rPr>
+            </m:ctrlPr>
+          </m:sSubPr>
+          <m:e>
+            <m:r>
+              <w:rPr>
+                <w:rFonts w:ascii="Cambria Math" w:eastAsiaTheme="minorEastAsia" w:hAnsi="Cambria Math"/>
+              </w:rPr>
+              <m:t>X</m:t>
+            </m:r>
+          </m:e>
+          <m:sub>
+            <m:r>
+              <w:rPr>
+                <w:rFonts w:ascii="Cambria Math" w:eastAsiaTheme="minorEastAsia" w:hAnsi="Cambria Math"/>
+              </w:rPr>
+              <m:t>2</m:t>
+            </m:r>
+          </m:sub>
+        </m:sSub>
+        <m:r>
+          <w:rPr>
+            <w:rFonts w:ascii="Cambria Math" w:eastAsiaTheme="minorEastAsia" w:hAnsi="Cambria Math"/>
+          </w:rPr>
+          <m:t>(</m:t>
+        </m:r>
+        <m:sSup>
+          <m:sSupPr>
+            <m:ctrlPr>
+              <w:rPr>
+                <w:rFonts w:ascii="Cambria Math" w:eastAsiaTheme="minorEastAsia" w:hAnsi="Cambria Math"/>
+                <w:i/>
+              </w:rPr>
+            </m:ctrlPr>
+          </m:sSupPr>
+          <m:e>
+            <m:r>
+              <w:rPr>
+                <w:rFonts w:ascii="Cambria Math" w:eastAsiaTheme="minorEastAsia" w:hAnsi="Cambria Math"/>
+              </w:rPr>
+              <m:t>e</m:t>
+            </m:r>
+          </m:e>
+          <m:sup>
+            <m:r>
+              <w:rPr>
+                <w:rFonts w:ascii="Cambria Math" w:eastAsiaTheme="minorEastAsia" w:hAnsi="Cambria Math"/>
+              </w:rPr>
+              <m:t>jω</m:t>
+            </m:r>
+          </m:sup>
+        </m:sSup>
+        <m:r>
+          <w:rPr>
+            <w:rFonts w:ascii="Cambria Math" w:eastAsiaTheme="minorEastAsia" w:hAnsi="Cambria Math"/>
+          </w:rPr>
+          <m:t>)</m:t>
+        </m:r>
+      </m:oMath>
+      <w:r>
+        <w:rPr>
+          <w:rFonts w:eastAsiaTheme="minorEastAsia" w:hint="cs"/>
+          <w:rtl/>
+        </w:rPr>
+        <w:t xml:space="preserve"> יהיה:</w:t>
+      </w:r>
+    </w:p>
+    <w:p>
+      <w:pPr>
+        <w:rPr>
+          <w:rFonts w:eastAsiaTheme="minorEastAsia"/>
+        </w:rPr>
+      </w:pPr>
+      <m:oMathPara>
+        <m:oMath>
+          <m:sSub>
+            <m:sSubPr>
+              <m:ctrlPr>
+                <w:rPr>
+                  <w:rFonts w:ascii="Cambria Math" w:eastAsiaTheme="minorEastAsia" w:hAnsi="Cambria Math"/>
+                  <w:i/>
+                </w:rPr>
+              </m:ctrlPr>
+            </m:sSubPr>
+            <m:e>
+              <m:r>
+                <w:rPr>
+                  <w:rFonts w:ascii="Cambria Math" w:eastAsiaTheme="minorEastAsia" w:hAnsi="Cambria Math"/>
+                </w:rPr>
+                <m:t>X</m:t>
+              </m:r>
+            </m:e>
+            <m:sub>
+              <m:r>
+                <w:rPr>
+                  <w:rFonts w:ascii="Cambria Math" w:eastAsiaTheme="minorEastAsia" w:hAnsi="Cambria Math"/>
+                </w:rPr>
+                <m:t>2</m:t>
+              </m:r>
+            </m:sub>
+          </m:sSub>
+          <m:d>
+            <m:dPr>
+              <m:ctrlPr>
+                <w:rPr>
+                  <w:rFonts w:ascii="Cambria Math" w:eastAsiaTheme="minorEastAsia" w:hAnsi="Cambria Math"/>
+                  <w:i/>
+                </w:rPr>
+              </m:ctrlPr>
+            </m:dPr>
+            <m:e>
+              <m:r>
+                <w:rPr>
+                  <w:rFonts w:ascii="Cambria Math" w:eastAsiaTheme="minorEastAsia" w:hAnsi="Cambria Math"/>
+                </w:rPr>
+                <m:t>j</m:t>
+              </m:r>
+              <m:r>
+                <m:rPr>
+                  <m:sty m:val="p"/>
+                </m:rPr>
+                <w:rPr>
+                  <w:rFonts w:ascii="Cambria Math" w:eastAsiaTheme="minorEastAsia" w:hAnsi="Cambria Math"/>
+                </w:rPr>
+                <m:t>Ω</m:t>
+              </m:r>
+            </m:e>
+          </m:d>
+          <m:r>
+            <w:rPr>
+              <w:rFonts w:ascii="Cambria Math" w:eastAsiaTheme="minorEastAsia" w:hAnsi="Cambria Math"/>
+            </w:rPr>
+            <m:t>=</m:t>
+          </m:r>
+          <m:nary>
+            <m:naryPr>
+              <m:chr m:val="∑"/>
+              <m:limLoc m:val="undOvr"/>
+              <m:ctrlPr>
+                <w:rPr>
+                  <w:rFonts w:ascii="Cambria Math" w:eastAsiaTheme="minorEastAsia" w:hAnsi="Cambria Math"/>
+                  <w:i/>
+                </w:rPr>
+              </m:ctrlPr>
+            </m:naryPr>
+            <m:sub>
+              <m:r>
+                <w:rPr>
+                  <w:rFonts w:ascii="Cambria Math" w:eastAsiaTheme="minorEastAsia" w:hAnsi="Cambria Math"/>
+                </w:rPr>
+                <m:t>k=-∞</m:t>
+              </m:r>
+            </m:sub>
+            <m:sup>
+              <m:r>
+                <w:rPr>
+                  <w:rFonts w:ascii="Cambria Math" w:eastAsiaTheme="minorEastAsia" w:hAnsi="Cambria Math"/>
+                </w:rPr>
+                <m:t>∞</m:t>
+              </m:r>
+            </m:sup>
+            <m:e>
+              <m:r>
+                <w:rPr>
+                  <w:rFonts w:ascii="Cambria Math" w:eastAsiaTheme="minorEastAsia" w:hAnsi="Cambria Math"/>
+                </w:rPr>
+                <m:t>π</m:t>
+              </m:r>
+              <m:d>
+                <m:dPr>
+                  <m:begChr m:val="["/>
+                  <m:endChr m:val="]"/>
+                  <m:ctrlPr>
+                    <w:rPr>
+                      <w:rFonts w:ascii="Cambria Math" w:eastAsiaTheme="minorEastAsia" w:hAnsi="Cambria Math"/>
+                      <w:i/>
+                    </w:rPr>
+                  </m:ctrlPr>
+                </m:dPr>
+                <m:e>
+                  <m:r>
+                    <w:rPr>
+                      <w:rFonts w:ascii="Cambria Math" w:eastAsiaTheme="minorEastAsia" w:hAnsi="Cambria Math"/>
+                    </w:rPr>
+                    <m:t>δ</m:t>
+                  </m:r>
+                  <m:d>
+                    <m:dPr>
+                      <m:ctrlPr>
+                        <w:rPr>
+                          <w:rFonts w:ascii="Cambria Math" w:eastAsiaTheme="minorEastAsia" w:hAnsi="Cambria Math"/>
+                          <w:i/>
+                        </w:rPr>
+                      </m:ctrlPr>
+                    </m:dPr>
+                    <m:e>
+                      <m:r>
+                        <w:rPr>
+                          <w:rFonts w:ascii="Cambria Math" w:eastAsiaTheme="minorEastAsia" w:hAnsi="Cambria Math"/>
+                        </w:rPr>
+                        <m:t>ω-</m:t>
+                      </m:r>
+                      <m:f>
+                        <m:fPr>
+                          <m:ctrlPr>
+                            <w:rPr>
+                              <w:rFonts w:ascii="Cambria Math" w:eastAsiaTheme="minorEastAsia" w:hAnsi="Cambria Math"/>
+                              <w:i/>
+                            </w:rPr>
+                          </m:ctrlPr>
+                        </m:fPr>
+                        <m:num>
+                          <m:r>
+                            <w:rPr>
+                              <w:rFonts w:ascii="Cambria Math" w:eastAsiaTheme="minorEastAsia" w:hAnsi="Cambria Math"/>
+                            </w:rPr>
+                            <m:t>3</m:t>
+                          </m:r>
+                          <m:r>
+                            <w:rPr>
+                              <w:rFonts w:ascii="Cambria Math" w:eastAsiaTheme="minorEastAsia" w:hAnsi="Cambria Math"/>
+                            </w:rPr>
+                            <m:t>π</m:t>
+                          </m:r>
+                        </m:num>
+                        <m:den>
+                          <m:r>
+                            <w:rPr>
+                              <w:rFonts w:ascii="Cambria Math" w:eastAsiaTheme="minorEastAsia" w:hAnsi="Cambria Math"/>
+                            </w:rPr>
+                            <m:t>4</m:t>
+                          </m:r>
+                        </m:den>
+                      </m:f>
+                      <m:r>
+                        <w:rPr>
+                          <w:rFonts w:ascii="Cambria Math" w:eastAsiaTheme="minorEastAsia" w:hAnsi="Cambria Math"/>
+                        </w:rPr>
+                        <m:t>-2πk</m:t>
+                      </m:r>
+                    </m:e>
+                  </m:d>
+                  <m:r>
+                    <w:rPr>
+                      <w:rFonts w:ascii="Cambria Math" w:eastAsiaTheme="minorEastAsia" w:hAnsi="Cambria Math"/>
+                    </w:rPr>
+                    <m:t>+δ</m:t>
+                  </m:r>
+                  <m:d>
+                    <m:dPr>
+                      <m:ctrlPr>
+                        <w:rPr>
+                          <w:rFonts w:ascii="Cambria Math" w:eastAsiaTheme="minorEastAsia" w:hAnsi="Cambria Math"/>
+                          <w:i/>
+                        </w:rPr>
+                      </m:ctrlPr>
+                    </m:dPr>
+                    <m:e>
+                      <m:r>
+                        <w:rPr>
+                          <w:rFonts w:ascii="Cambria Math" w:eastAsiaTheme="minorEastAsia" w:hAnsi="Cambria Math"/>
+                        </w:rPr>
+                        <m:t>ω+</m:t>
+                      </m:r>
+                      <m:f>
+                        <m:fPr>
+                          <m:ctrlPr>
+                            <w:rPr>
+                              <w:rFonts w:ascii="Cambria Math" w:eastAsiaTheme="minorEastAsia" w:hAnsi="Cambria Math"/>
+                              <w:i/>
+                            </w:rPr>
+                          </m:ctrlPr>
+                        </m:fPr>
+                        <m:num>
+                          <m:r>
+                            <w:rPr>
+                              <w:rFonts w:ascii="Cambria Math" w:eastAsiaTheme="minorEastAsia" w:hAnsi="Cambria Math"/>
+                            </w:rPr>
+                            <m:t>3</m:t>
+                          </m:r>
+                          <m:r>
+                            <w:rPr>
+                              <w:rFonts w:ascii="Cambria Math" w:eastAsiaTheme="minorEastAsia" w:hAnsi="Cambria Math"/>
+                            </w:rPr>
+                            <m:t>π</m:t>
+                          </m:r>
+                        </m:num>
+                        <m:den>
+                          <m:r>
+                            <w:rPr>
+                              <w:rFonts w:ascii="Cambria Math" w:eastAsiaTheme="minorEastAsia" w:hAnsi="Cambria Math"/>
+                            </w:rPr>
+                            <m:t>4</m:t>
+                          </m:r>
+                        </m:den>
+                      </m:f>
+                      <m:r>
+                        <w:rPr>
+                          <w:rFonts w:ascii="Cambria Math" w:eastAsiaTheme="minorEastAsia" w:hAnsi="Cambria Math"/>
+                        </w:rPr>
+                        <m:t>-2πk</m:t>
+                      </m:r>
+                    </m:e>
+                  </m:d>
+                </m:e>
+              </m:d>
+              <m:r>
+                <w:rPr>
+                  <w:rFonts w:ascii="Cambria Math" w:eastAsiaTheme="minorEastAsia" w:hAnsi="Cambria Math"/>
+                </w:rPr>
+                <m:t>+</m:t>
+              </m:r>
+              <m:f>
+                <m:fPr>
+                  <m:ctrlPr>
+                    <w:rPr>
+                      <w:rFonts w:ascii="Cambria Math" w:eastAsiaTheme="minorEastAsia" w:hAnsi="Cambria Math"/>
+                      <w:i/>
+                    </w:rPr>
+                  </m:ctrlPr>
+                </m:fPr>
+                <m:num>
+                  <m:r>
+                    <w:rPr>
+                      <w:rFonts w:ascii="Cambria Math" w:eastAsiaTheme="minorEastAsia" w:hAnsi="Cambria Math"/>
+                    </w:rPr>
+                    <m:t>π</m:t>
+                  </m:r>
+                </m:num>
+                <m:den>
+                  <m:r>
+                    <w:rPr>
+                      <w:rFonts w:ascii="Cambria Math" w:eastAsiaTheme="minorEastAsia" w:hAnsi="Cambria Math"/>
+                    </w:rPr>
+                    <m:t>j</m:t>
+                  </m:r>
+                </m:den>
+              </m:f>
+              <m:d>
+                <m:dPr>
+                  <m:begChr m:val="["/>
+                  <m:endChr m:val="]"/>
+                  <m:ctrlPr>
+                    <w:rPr>
+                      <w:rFonts w:ascii="Cambria Math" w:eastAsiaTheme="minorEastAsia" w:hAnsi="Cambria Math"/>
+                      <w:i/>
+                    </w:rPr>
+                  </m:ctrlPr>
+                </m:dPr>
+                <m:e>
+                  <m:r>
+                    <w:rPr>
+                      <w:rFonts w:ascii="Cambria Math" w:eastAsiaTheme="minorEastAsia" w:hAnsi="Cambria Math"/>
+                    </w:rPr>
+                    <m:t>δ</m:t>
+                  </m:r>
+                  <m:d>
+                    <m:dPr>
+                      <m:ctrlPr>
+                        <w:rPr>
+                          <w:rFonts w:ascii="Cambria Math" w:eastAsiaTheme="minorEastAsia" w:hAnsi="Cambria Math"/>
+                          <w:i/>
+                        </w:rPr>
+                      </m:ctrlPr>
+                    </m:dPr>
+                    <m:e>
+                      <m:r>
+                        <w:rPr>
+                          <w:rFonts w:ascii="Cambria Math" w:eastAsiaTheme="minorEastAsia" w:hAnsi="Cambria Math"/>
+                        </w:rPr>
+                        <m:t>ω-</m:t>
+                      </m:r>
+                      <m:f>
+                        <m:fPr>
+                          <m:ctrlPr>
+                            <w:rPr>
+                              <w:rFonts w:ascii="Cambria Math" w:eastAsiaTheme="minorEastAsia" w:hAnsi="Cambria Math"/>
+                              <w:i/>
+                            </w:rPr>
+                          </m:ctrlPr>
+                        </m:fPr>
+                        <m:num>
+                          <m:r>
+                            <w:rPr>
+                              <w:rFonts w:ascii="Cambria Math" w:eastAsiaTheme="minorEastAsia" w:hAnsi="Cambria Math"/>
+                            </w:rPr>
+                            <m:t>3</m:t>
+                          </m:r>
+                          <m:r>
+                            <w:rPr>
+                              <w:rFonts w:ascii="Cambria Math" w:eastAsiaTheme="minorEastAsia" w:hAnsi="Cambria Math"/>
+                            </w:rPr>
+                            <m:t>π</m:t>
+                          </m:r>
+                        </m:num>
+                        <m:den>
+                          <m:r>
+                            <w:rPr>
+                              <w:rFonts w:ascii="Cambria Math" w:eastAsiaTheme="minorEastAsia" w:hAnsi="Cambria Math"/>
+                            </w:rPr>
+                            <m:t>2</m:t>
+                          </m:r>
+                        </m:den>
+                      </m:f>
+                      <m:r>
+                        <w:rPr>
+                          <w:rFonts w:ascii="Cambria Math" w:eastAsiaTheme="minorEastAsia" w:hAnsi="Cambria Math"/>
+                        </w:rPr>
+                        <m:t>-2πk</m:t>
+                      </m:r>
+                    </m:e>
+                  </m:d>
+                  <m:r>
+                    <w:rPr>
+                      <w:rFonts w:ascii="Cambria Math" w:eastAsiaTheme="minorEastAsia" w:hAnsi="Cambria Math"/>
+                    </w:rPr>
+                    <m:t>-δ</m:t>
+                  </m:r>
+                  <m:d>
+                    <m:dPr>
+                      <m:ctrlPr>
+                        <w:rPr>
+                          <w:rFonts w:ascii="Cambria Math" w:eastAsiaTheme="minorEastAsia" w:hAnsi="Cambria Math"/>
+                          <w:i/>
+                        </w:rPr>
+                      </m:ctrlPr>
+                    </m:dPr>
+                    <m:e>
+                      <m:r>
+                        <w:rPr>
+                          <w:rFonts w:ascii="Cambria Math" w:eastAsiaTheme="minorEastAsia" w:hAnsi="Cambria Math"/>
+                        </w:rPr>
+                        <m:t>ω-</m:t>
+                      </m:r>
+                      <m:f>
+                        <m:fPr>
+                          <m:ctrlPr>
+                            <w:rPr>
+                              <w:rFonts w:ascii="Cambria Math" w:eastAsiaTheme="minorEastAsia" w:hAnsi="Cambria Math"/>
+                              <w:i/>
+                            </w:rPr>
+                          </m:ctrlPr>
+                        </m:fPr>
+                        <m:num>
+                          <m:r>
+                            <w:rPr>
+                              <w:rFonts w:ascii="Cambria Math" w:eastAsiaTheme="minorEastAsia" w:hAnsi="Cambria Math"/>
+                            </w:rPr>
+                            <m:t>3</m:t>
+                          </m:r>
+                          <m:r>
+                            <w:rPr>
+                              <w:rFonts w:ascii="Cambria Math" w:eastAsiaTheme="minorEastAsia" w:hAnsi="Cambria Math"/>
+                            </w:rPr>
+                            <m:t>π</m:t>
+                          </m:r>
+                        </m:num>
+                        <m:den>
+                          <m:r>
+                            <w:rPr>
+                              <w:rFonts w:ascii="Cambria Math" w:eastAsiaTheme="minorEastAsia" w:hAnsi="Cambria Math"/>
+                            </w:rPr>
+                            <m:t>2</m:t>
+                          </m:r>
+                          <w:bookmarkStart w:id="0" w:name="_GoBack"/>
+                          <w:bookmarkEnd w:id="0"/>
+                        </m:den>
+                      </m:f>
+                      <m:r>
+                        <w:rPr>
+                          <w:rFonts w:ascii="Cambria Math" w:eastAsiaTheme="minorEastAsia" w:hAnsi="Cambria Math"/>
+                        </w:rPr>
+                        <m:t>-2πk</m:t>
+                      </m:r>
+                    </m:e>
+                  </m:d>
+                </m:e>
+              </m:d>
+            </m:e>
+          </m:nary>
+        </m:oMath>
+      </m:oMathPara>
+    </w:p>
     <w:sectPr>
       <w:pgSz w:w="11906" w:h="16838"/>
       <w:pgMar w:top="1440" w:right="1800" w:bottom="1440" w:left="1800" w:header="708" w:footer="708" w:gutter="0"/>
@@ -14542,7 +16247,7 @@
 </file>
 
 <file path=word/numbering.xml><?xml version="1.0" encoding="utf-8"?>
-<w:numbering xmlns:wpc="http://schemas.microsoft.com/office/word/2010/wordprocessingCanvas" xmlns:cx="http://schemas.microsoft.com/office/drawing/2014/chartex" xmlns:cx1="http://schemas.microsoft.com/office/drawing/2015/9/8/chartex" xmlns:cx2="http://schemas.microsoft.com/office/drawing/2015/10/21/chartex" xmlns:cx3="http://schemas.microsoft.com/office/drawing/2016/5/9/chartex" xmlns:cx4="http://schemas.microsoft.com/office/drawing/2016/5/10/chartex" xmlns:cx5="http://schemas.microsoft.com/office/drawing/2016/5/11/chartex" xmlns:cx6="http://schemas.microsoft.com/office/drawing/2016/5/12/chartex" xmlns:cx7="http://schemas.microsoft.com/office/drawing/2016/5/13/chartex" xmlns:cx8="http://schemas.microsoft.com/office/drawing/2016/5/14/chartex" xmlns:mc="http://schemas.openxmlformats.org/markup-compatibility/2006" xmlns:aink="http://schemas.microsoft.com/office/drawing/2016/ink" xmlns:am3d="http://schemas.microsoft.com/office/drawing/2017/model3d" xmlns:o="urn:schemas-microsoft-com:office:office" xmlns:r="http://schemas.openxmlformats.org/officeDocument/2006/relationships" xmlns:m="http://schemas.openxmlformats.org/officeDocument/2006/math" xmlns:v="urn:schemas-microsoft-com:vml" xmlns:wp14="http://schemas.microsoft.com/office/word/2010/wordprocessingDrawing" xmlns:wp="http://schemas.openxmlformats.org/drawingml/2006/wordprocessingDrawing" xmlns:w10="urn:schemas-microsoft-com:office:word" xmlns:w="http://schemas.openxmlformats.org/wordprocessingml/2006/main" xmlns:w14="http://schemas.microsoft.com/office/word/2010/wordml" xmlns:w15="http://schemas.microsoft.com/office/word/2012/wordml" xmlns:w16cex="http://schemas.microsoft.com/office/word/2018/wordml/cex" xmlns:w16cid="http://schemas.microsoft.com/office/word/2016/wordml/cid" xmlns:w16="http://schemas.microsoft.com/office/word/2018/wordml" xmlns:w16sdtdh="http://schemas.microsoft.com/office/word/2020/wordml/sdtdatahash" xmlns:w16se="http://schemas.microsoft.com/office/word/2015/wordml/symex" xmlns:wpg="http://schemas.microsoft.com/office/word/2010/wordprocessingGroup" xmlns:wpi="http://schemas.microsoft.com/office/word/2010/wordprocessingInk" xmlns:wne="http://schemas.microsoft.com/office/word/2006/wordml" xmlns:wps="http://schemas.microsoft.com/office/word/2010/wordprocessingShape" mc:Ignorable="w14 w15 w16se w16cid w16 w16cex w16sdtdh wp14">
+<w:numbering xmlns:wpc="http://schemas.microsoft.com/office/word/2010/wordprocessingCanvas" xmlns:cx="http://schemas.microsoft.com/office/drawing/2014/chartex" xmlns:mc="http://schemas.openxmlformats.org/markup-compatibility/2006" xmlns:o="urn:schemas-microsoft-com:office:office" xmlns:r="http://schemas.openxmlformats.org/officeDocument/2006/relationships" xmlns:m="http://schemas.openxmlformats.org/officeDocument/2006/math" xmlns:v="urn:schemas-microsoft-com:vml" xmlns:wp14="http://schemas.microsoft.com/office/word/2010/wordprocessingDrawing" xmlns:wp="http://schemas.openxmlformats.org/drawingml/2006/wordprocessingDrawing" xmlns:w10="urn:schemas-microsoft-com:office:word" xmlns:w="http://schemas.openxmlformats.org/wordprocessingml/2006/main" xmlns:w14="http://schemas.microsoft.com/office/word/2010/wordml" xmlns:w15="http://schemas.microsoft.com/office/word/2012/wordml" xmlns:w16se="http://schemas.microsoft.com/office/word/2015/wordml/symex" xmlns:wpg="http://schemas.microsoft.com/office/word/2010/wordprocessingGroup" xmlns:wpi="http://schemas.microsoft.com/office/word/2010/wordprocessingInk" xmlns:wne="http://schemas.microsoft.com/office/word/2006/wordml" xmlns:wps="http://schemas.microsoft.com/office/word/2010/wordprocessingShape" mc:Ignorable="w14 w15 w16se wp14">
   <w:abstractNum w:abstractNumId="0" w15:restartNumberingAfterBreak="0">
     <w:nsid w:val="08A97739"/>
     <w:multiLevelType w:val="hybridMultilevel"/>
@@ -15333,7 +17038,7 @@
 </file>
 
 <file path=word/styles.xml><?xml version="1.0" encoding="utf-8"?>
-<w:styles xmlns:mc="http://schemas.openxmlformats.org/markup-compatibility/2006" xmlns:r="http://schemas.openxmlformats.org/officeDocument/2006/relationships" xmlns:w="http://schemas.openxmlformats.org/wordprocessingml/2006/main" xmlns:w14="http://schemas.microsoft.com/office/word/2010/wordml" xmlns:w15="http://schemas.microsoft.com/office/word/2012/wordml" xmlns:w16cex="http://schemas.microsoft.com/office/word/2018/wordml/cex" xmlns:w16cid="http://schemas.microsoft.com/office/word/2016/wordml/cid" xmlns:w16="http://schemas.microsoft.com/office/word/2018/wordml" xmlns:w16sdtdh="http://schemas.microsoft.com/office/word/2020/wordml/sdtdatahash" xmlns:w16se="http://schemas.microsoft.com/office/word/2015/wordml/symex" mc:Ignorable="w14 w15 w16se w16cid w16 w16cex w16sdtdh">
+<w:styles xmlns:mc="http://schemas.openxmlformats.org/markup-compatibility/2006" xmlns:r="http://schemas.openxmlformats.org/officeDocument/2006/relationships" xmlns:w="http://schemas.openxmlformats.org/wordprocessingml/2006/main" xmlns:w14="http://schemas.microsoft.com/office/word/2010/wordml" xmlns:w15="http://schemas.microsoft.com/office/word/2012/wordml" xmlns:w16se="http://schemas.microsoft.com/office/word/2015/wordml/symex" mc:Ignorable="w14 w15 w16se">
   <w:docDefaults>
     <w:rPrDefault>
       <w:rPr>
@@ -15349,7 +17054,7 @@
       </w:pPr>
     </w:pPrDefault>
   </w:docDefaults>
-  <w:latentStyles w:defLockedState="0" w:defUIPriority="99" w:defSemiHidden="0" w:defUnhideWhenUsed="0" w:defQFormat="0" w:count="376">
+  <w:latentStyles w:defLockedState="0" w:defUIPriority="99" w:defSemiHidden="0" w:defUnhideWhenUsed="0" w:defQFormat="0" w:count="371">
     <w:lsdException w:name="Normal" w:uiPriority="0" w:qFormat="1"/>
     <w:lsdException w:name="heading 1" w:uiPriority="9" w:qFormat="1"/>
     <w:lsdException w:name="heading 2" w:semiHidden="1" w:uiPriority="9" w:unhideWhenUsed="1" w:qFormat="1"/>
@@ -15721,11 +17426,6 @@
     <w:lsdException w:name="List Table 5 Dark Accent 6" w:uiPriority="50"/>
     <w:lsdException w:name="List Table 6 Colorful Accent 6" w:uiPriority="51"/>
     <w:lsdException w:name="List Table 7 Colorful Accent 6" w:uiPriority="52"/>
-    <w:lsdException w:name="Mention" w:semiHidden="1" w:unhideWhenUsed="1"/>
-    <w:lsdException w:name="Smart Hyperlink" w:semiHidden="1" w:unhideWhenUsed="1"/>
-    <w:lsdException w:name="Hashtag" w:semiHidden="1" w:unhideWhenUsed="1"/>
-    <w:lsdException w:name="Unresolved Mention" w:semiHidden="1" w:unhideWhenUsed="1"/>
-    <w:lsdException w:name="Smart Link" w:semiHidden="1" w:unhideWhenUsed="1"/>
   </w:latentStyles>
   <w:style w:type="paragraph" w:default="1" w:styleId="Normal">
     <w:name w:val="Normal"/>

</xml_diff>

<commit_message>
added comments to word file
</commit_message>
<xml_diff>
--- a/אותות ומערכות תרגיל מסכם - לירון כהן ויובל מור.docx
+++ b/אותות ומערכות תרגיל מסכם - לירון כהן ויובל מור.docx
@@ -1,6 +1,6 @@
 
 <file path=word/document.xml><?xml version="1.0" encoding="utf-8"?>
-<w:document xmlns:wpc="http://schemas.microsoft.com/office/word/2010/wordprocessingCanvas" xmlns:cx="http://schemas.microsoft.com/office/drawing/2014/chartex" xmlns:cx1="http://schemas.microsoft.com/office/drawing/2015/9/8/chartex" xmlns:cx2="http://schemas.microsoft.com/office/drawing/2015/10/21/chartex" xmlns:cx3="http://schemas.microsoft.com/office/drawing/2016/5/9/chartex" xmlns:cx4="http://schemas.microsoft.com/office/drawing/2016/5/10/chartex" xmlns:cx5="http://schemas.microsoft.com/office/drawing/2016/5/11/chartex" xmlns:cx6="http://schemas.microsoft.com/office/drawing/2016/5/12/chartex" xmlns:cx7="http://schemas.microsoft.com/office/drawing/2016/5/13/chartex" xmlns:cx8="http://schemas.microsoft.com/office/drawing/2016/5/14/chartex" xmlns:mc="http://schemas.openxmlformats.org/markup-compatibility/2006" xmlns:aink="http://schemas.microsoft.com/office/drawing/2016/ink" xmlns:am3d="http://schemas.microsoft.com/office/drawing/2017/model3d" xmlns:o="urn:schemas-microsoft-com:office:office" xmlns:r="http://schemas.openxmlformats.org/officeDocument/2006/relationships" xmlns:m="http://schemas.openxmlformats.org/officeDocument/2006/math" xmlns:v="urn:schemas-microsoft-com:vml" xmlns:wp14="http://schemas.microsoft.com/office/word/2010/wordprocessingDrawing" xmlns:wp="http://schemas.openxmlformats.org/drawingml/2006/wordprocessingDrawing" xmlns:w10="urn:schemas-microsoft-com:office:word" xmlns:w="http://schemas.openxmlformats.org/wordprocessingml/2006/main" xmlns:w14="http://schemas.microsoft.com/office/word/2010/wordml" xmlns:w15="http://schemas.microsoft.com/office/word/2012/wordml" xmlns:w16cex="http://schemas.microsoft.com/office/word/2018/wordml/cex" xmlns:w16cid="http://schemas.microsoft.com/office/word/2016/wordml/cid" xmlns:w16="http://schemas.microsoft.com/office/word/2018/wordml" xmlns:w16sdtdh="http://schemas.microsoft.com/office/word/2020/wordml/sdtdatahash" xmlns:w16se="http://schemas.microsoft.com/office/word/2015/wordml/symex" xmlns:wpg="http://schemas.microsoft.com/office/word/2010/wordprocessingGroup" xmlns:wpi="http://schemas.microsoft.com/office/word/2010/wordprocessingInk" xmlns:wne="http://schemas.microsoft.com/office/word/2006/wordml" xmlns:wps="http://schemas.microsoft.com/office/word/2010/wordprocessingShape" mc:Ignorable="w14 w15 w16se w16cid w16 w16cex w16sdtdh wp14">
+<w:document xmlns:wpc="http://schemas.microsoft.com/office/word/2010/wordprocessingCanvas" xmlns:cx="http://schemas.microsoft.com/office/drawing/2014/chartex" xmlns:mc="http://schemas.openxmlformats.org/markup-compatibility/2006" xmlns:o="urn:schemas-microsoft-com:office:office" xmlns:r="http://schemas.openxmlformats.org/officeDocument/2006/relationships" xmlns:m="http://schemas.openxmlformats.org/officeDocument/2006/math" xmlns:v="urn:schemas-microsoft-com:vml" xmlns:wp14="http://schemas.microsoft.com/office/word/2010/wordprocessingDrawing" xmlns:wp="http://schemas.openxmlformats.org/drawingml/2006/wordprocessingDrawing" xmlns:w10="urn:schemas-microsoft-com:office:word" xmlns:w="http://schemas.openxmlformats.org/wordprocessingml/2006/main" xmlns:w14="http://schemas.microsoft.com/office/word/2010/wordml" xmlns:w15="http://schemas.microsoft.com/office/word/2012/wordml" xmlns:w16se="http://schemas.microsoft.com/office/word/2015/wordml/symex" xmlns:wpg="http://schemas.microsoft.com/office/word/2010/wordprocessingGroup" xmlns:wpi="http://schemas.microsoft.com/office/word/2010/wordprocessingInk" xmlns:wne="http://schemas.microsoft.com/office/word/2006/wordml" xmlns:wps="http://schemas.microsoft.com/office/word/2010/wordprocessingShape" mc:Ignorable="w14 w15 w16se wp14">
   <w:body>
     <w:p>
       <w:pPr>
@@ -3231,7 +3231,8 @@
     <w:p>
       <w:pPr>
         <w:rPr>
-          <w:rFonts w:eastAsiaTheme="minorEastAsia"/>
+          <w:rFonts w:eastAsiaTheme="minorEastAsia" w:hint="cs"/>
+          <w:rtl/>
         </w:rPr>
       </w:pPr>
       <m:oMathPara>
@@ -4105,6 +4106,24 @@
       <w:pPr>
         <w:rPr>
           <w:rFonts w:eastAsiaTheme="minorEastAsia"/>
+          <w:i/>
+          <w:rtl/>
+        </w:rPr>
+      </w:pPr>
+      <w:r>
+        <w:rPr>
+          <w:rFonts w:eastAsiaTheme="minorEastAsia" w:hint="cs"/>
+          <w:i/>
+          <w:highlight w:val="yellow"/>
+          <w:rtl/>
+        </w:rPr>
+        <w:t>לוודא שזה מספיק</w:t>
+      </w:r>
+    </w:p>
+    <w:p>
+      <w:pPr>
+        <w:rPr>
+          <w:rFonts w:eastAsiaTheme="minorEastAsia"/>
           <w:u w:val="single"/>
           <w:rtl/>
         </w:rPr>
@@ -4527,9 +4546,8 @@
     <w:p>
       <w:pPr>
         <w:rPr>
-          <w:rFonts w:eastAsiaTheme="minorEastAsia"/>
+          <w:rFonts w:eastAsiaTheme="minorEastAsia" w:hint="cs"/>
           <w:i/>
-          <w:rtl/>
         </w:rPr>
       </w:pPr>
       <m:oMathPara>
@@ -4881,23 +4899,6 @@
     </w:p>
     <w:p>
       <w:pPr>
-        <w:bidi w:val="0"/>
-        <w:rPr>
-          <w:rFonts w:eastAsiaTheme="minorEastAsia"/>
-          <w:i/>
-        </w:rPr>
-      </w:pPr>
-      <w:r>
-        <w:rPr>
-          <w:rFonts w:eastAsiaTheme="minorEastAsia"/>
-          <w:i/>
-          <w:rtl/>
-        </w:rPr>
-        <w:br w:type="page"/>
-      </w:r>
-    </w:p>
-    <w:p>
-      <w:pPr>
         <w:rPr>
           <w:rFonts w:eastAsiaTheme="minorEastAsia"/>
           <w:i/>
@@ -5639,7 +5640,7 @@
     <w:p>
       <w:pPr>
         <w:rPr>
-          <w:rFonts w:eastAsiaTheme="minorEastAsia"/>
+          <w:rFonts w:eastAsiaTheme="minorEastAsia" w:hint="cs"/>
           <w:i/>
           <w:u w:val="single"/>
           <w:rtl/>
@@ -5713,6 +5714,24 @@
         <w:rPr>
           <w:rFonts w:eastAsiaTheme="minorEastAsia"/>
           <w:i/>
+          <w:rtl/>
+        </w:rPr>
+      </w:pPr>
+      <w:r>
+        <w:rPr>
+          <w:rFonts w:eastAsiaTheme="minorEastAsia" w:hint="cs"/>
+          <w:i/>
+          <w:highlight w:val="yellow"/>
+          <w:rtl/>
+        </w:rPr>
+        <w:t>להוסיף קוד מטלב</w:t>
+      </w:r>
+    </w:p>
+    <w:p>
+      <w:pPr>
+        <w:rPr>
+          <w:rFonts w:eastAsiaTheme="minorEastAsia"/>
+          <w:i/>
           <w:u w:val="single"/>
           <w:rtl/>
         </w:rPr>
@@ -5782,19 +5801,49 @@
     </w:p>
     <w:p>
       <w:pPr>
-        <w:bidi w:val="0"/>
-        <w:rPr>
-          <w:rFonts w:eastAsiaTheme="minorEastAsia"/>
+        <w:rPr>
+          <w:rFonts w:eastAsiaTheme="minorEastAsia" w:hint="cs"/>
           <w:i/>
-        </w:rPr>
-      </w:pPr>
-      <w:r>
-        <w:rPr>
-          <w:rFonts w:eastAsiaTheme="minorEastAsia"/>
+          <w:highlight w:val="yellow"/>
+          <w:rtl/>
+        </w:rPr>
+      </w:pPr>
+      <w:r>
+        <w:rPr>
+          <w:rFonts w:eastAsiaTheme="minorEastAsia" w:hint="cs"/>
           <w:i/>
-          <w:rtl/>
-        </w:rPr>
-        <w:br w:type="page"/>
+          <w:highlight w:val="yellow"/>
+          <w:rtl/>
+        </w:rPr>
+        <w:lastRenderedPageBreak/>
+        <w:t xml:space="preserve">לוודא שהקוד משתמש בהתמרת </w:t>
+      </w:r>
+      <m:oMath>
+        <m:r>
+          <w:rPr>
+            <w:rFonts w:ascii="Cambria Math" w:eastAsiaTheme="minorEastAsia" w:hAnsi="Cambria Math"/>
+            <w:highlight w:val="yellow"/>
+          </w:rPr>
+          <m:t>Z</m:t>
+        </m:r>
+      </m:oMath>
+    </w:p>
+    <w:p>
+      <w:pPr>
+        <w:rPr>
+          <w:rFonts w:eastAsiaTheme="minorEastAsia" w:hint="cs"/>
+          <w:i/>
+          <w:rtl/>
+        </w:rPr>
+      </w:pPr>
+      <w:r>
+        <w:rPr>
+          <w:rFonts w:eastAsiaTheme="minorEastAsia" w:hint="cs"/>
+          <w:i/>
+          <w:highlight w:val="yellow"/>
+          <w:rtl/>
+        </w:rPr>
+        <w:t>להוסיף קוד מטלב</w:t>
       </w:r>
     </w:p>
     <w:p>
@@ -5813,7 +5862,6 @@
           <w:u w:val="single"/>
           <w:rtl/>
         </w:rPr>
-        <w:lastRenderedPageBreak/>
         <w:t>סעיף ו'</w:t>
       </w:r>
     </w:p>
@@ -5872,20 +5920,38 @@
     </w:p>
     <w:p>
       <w:pPr>
-        <w:bidi w:val="0"/>
+        <w:rPr>
+          <w:rFonts w:eastAsiaTheme="minorEastAsia"/>
+          <w:i/>
+          <w:rtl/>
+        </w:rPr>
+      </w:pPr>
+      <w:r>
+        <w:rPr>
+          <w:rFonts w:eastAsiaTheme="minorEastAsia" w:hint="cs"/>
+          <w:i/>
+          <w:highlight w:val="yellow"/>
+          <w:rtl/>
+        </w:rPr>
+        <w:t>להוסיף קוד מטלב</w:t>
+      </w:r>
+    </w:p>
+    <w:p>
+      <w:pPr>
+        <w:rPr>
+          <w:rFonts w:eastAsiaTheme="minorEastAsia" w:hint="cs"/>
+          <w:b/>
+          <w:bCs/>
+          <w:i/>
+          <w:rtl/>
+        </w:rPr>
+      </w:pPr>
+      <w:r>
         <w:rPr>
           <w:rFonts w:eastAsiaTheme="minorEastAsia"/>
           <w:b/>
           <w:bCs/>
           <w:i/>
-        </w:rPr>
-      </w:pPr>
-      <w:r>
-        <w:rPr>
-          <w:rFonts w:eastAsiaTheme="minorEastAsia"/>
-          <w:b/>
-          <w:bCs/>
-          <w:i/>
           <w:rtl/>
         </w:rPr>
         <w:br w:type="page"/>
@@ -5894,7 +5960,7 @@
     <w:p>
       <w:pPr>
         <w:rPr>
-          <w:rFonts w:eastAsiaTheme="minorEastAsia"/>
+          <w:rFonts w:eastAsiaTheme="minorEastAsia" w:hint="cs"/>
           <w:b/>
           <w:bCs/>
           <w:i/>
@@ -5939,6 +6005,7 @@
         <w:rPr>
           <w:rFonts w:eastAsiaTheme="minorEastAsia"/>
           <w:u w:val="single"/>
+          <w:rtl/>
         </w:rPr>
       </w:pPr>
       <w:r>
@@ -5982,6 +6049,24 @@
             </a:graphic>
           </wp:inline>
         </w:drawing>
+      </w:r>
+    </w:p>
+    <w:p>
+      <w:pPr>
+        <w:rPr>
+          <w:rFonts w:eastAsiaTheme="minorEastAsia" w:hint="cs"/>
+          <w:i/>
+          <w:rtl/>
+        </w:rPr>
+      </w:pPr>
+      <w:r>
+        <w:rPr>
+          <w:rFonts w:eastAsiaTheme="minorEastAsia" w:hint="cs"/>
+          <w:i/>
+          <w:highlight w:val="yellow"/>
+          <w:rtl/>
+        </w:rPr>
+        <w:t>להוסיף קוד מטלב</w:t>
       </w:r>
     </w:p>
     <w:p>
@@ -6766,6 +6851,7 @@
           <w:noProof/>
           <w:rtl/>
         </w:rPr>
+        <w:lastRenderedPageBreak/>
         <w:drawing>
           <wp:inline distT="0" distB="0" distL="0" distR="0" wp14:anchorId="1CD83143" wp14:editId="77C68916">
             <wp:extent cx="3913459" cy="2957945"/>
@@ -6807,6 +6893,24 @@
       <w:pPr>
         <w:rPr>
           <w:rFonts w:eastAsiaTheme="minorEastAsia"/>
+          <w:i/>
+          <w:rtl/>
+        </w:rPr>
+      </w:pPr>
+      <w:r>
+        <w:rPr>
+          <w:rFonts w:eastAsiaTheme="minorEastAsia" w:hint="cs"/>
+          <w:i/>
+          <w:highlight w:val="yellow"/>
+          <w:rtl/>
+        </w:rPr>
+        <w:t>להוסיף קוד מטלב</w:t>
+      </w:r>
+    </w:p>
+    <w:p>
+      <w:pPr>
+        <w:rPr>
+          <w:rFonts w:eastAsiaTheme="minorEastAsia"/>
           <w:u w:val="single"/>
           <w:rtl/>
         </w:rPr>
@@ -6817,7 +6921,6 @@
           <w:u w:val="single"/>
           <w:rtl/>
         </w:rPr>
-        <w:lastRenderedPageBreak/>
         <w:t>סעיף ג'</w:t>
       </w:r>
     </w:p>
@@ -6833,7 +6936,23 @@
           <w:rFonts w:eastAsiaTheme="minorEastAsia" w:hint="cs"/>
           <w:rtl/>
         </w:rPr>
-        <w:t>כפי שראינו בכיתה, אות המוצא יהיה קונבולוציה של אות הכניסה עם התגובה להלם של המסנן.</w:t>
+        <w:t xml:space="preserve">כפי שראינו בכיתה, אות המוצא יהיה </w:t>
+      </w:r>
+      <w:proofErr w:type="spellStart"/>
+      <w:r>
+        <w:rPr>
+          <w:rFonts w:eastAsiaTheme="minorEastAsia" w:hint="cs"/>
+          <w:rtl/>
+        </w:rPr>
+        <w:t>קונבולוציה</w:t>
+      </w:r>
+      <w:proofErr w:type="spellEnd"/>
+      <w:r>
+        <w:rPr>
+          <w:rFonts w:eastAsiaTheme="minorEastAsia" w:hint="cs"/>
+          <w:rtl/>
+        </w:rPr>
+        <w:t xml:space="preserve"> של אות הכניסה עם התגובה להלם של המסנן.</w:t>
       </w:r>
     </w:p>
     <w:p>
@@ -8234,7 +8353,7 @@
     <w:p>
       <w:pPr>
         <w:rPr>
-          <w:rFonts w:eastAsiaTheme="minorEastAsia"/>
+          <w:rFonts w:eastAsiaTheme="minorEastAsia" w:hint="cs"/>
           <w:rtl/>
         </w:rPr>
       </w:pPr>
@@ -8536,6 +8655,7 @@
             <w:rPr>
               <w:rFonts w:ascii="Cambria Math" w:eastAsiaTheme="minorEastAsia" w:hAnsi="Cambria Math"/>
             </w:rPr>
+            <w:lastRenderedPageBreak/>
             <m:t>H</m:t>
           </m:r>
           <m:d>
@@ -9743,7 +9863,6 @@
           <w:i/>
           <w:rtl/>
         </w:rPr>
-        <w:lastRenderedPageBreak/>
         <w:t xml:space="preserve">נקודות ההלם שנמצאות בתחום בו </w:t>
       </w:r>
       <m:oMath>
@@ -11215,7 +11334,9 @@
     <w:p>
       <w:pPr>
         <w:rPr>
-          <w:rFonts w:eastAsiaTheme="minorEastAsia"/>
+          <w:rFonts w:eastAsiaTheme="minorEastAsia" w:hint="cs"/>
+          <w:i/>
+          <w:rtl/>
         </w:rPr>
       </w:pPr>
       <m:oMathPara>
@@ -11372,6 +11493,7 @@
           <w:noProof/>
           <w:rtl/>
         </w:rPr>
+        <w:lastRenderedPageBreak/>
         <w:drawing>
           <wp:inline distT="0" distB="0" distL="0" distR="0" wp14:anchorId="5DD80CD5" wp14:editId="1694D7DD">
             <wp:extent cx="4317532" cy="3415145"/>
@@ -11413,15 +11535,32 @@
       <w:pPr>
         <w:rPr>
           <w:rFonts w:eastAsiaTheme="minorEastAsia"/>
-        </w:rPr>
-      </w:pPr>
-      <w:r>
-        <w:rPr>
-          <w:rFonts w:eastAsiaTheme="minorEastAsia" w:hint="cs"/>
+          <w:i/>
+          <w:rtl/>
+        </w:rPr>
+      </w:pPr>
+      <w:r>
+        <w:rPr>
+          <w:rFonts w:eastAsiaTheme="minorEastAsia" w:hint="cs"/>
+          <w:i/>
           <w:highlight w:val="yellow"/>
           <w:rtl/>
         </w:rPr>
-        <w:lastRenderedPageBreak/>
+        <w:t>להוסיף קוד מטלב</w:t>
+      </w:r>
+    </w:p>
+    <w:p>
+      <w:pPr>
+        <w:rPr>
+          <w:rFonts w:eastAsiaTheme="minorEastAsia"/>
+        </w:rPr>
+      </w:pPr>
+      <w:r>
+        <w:rPr>
+          <w:rFonts w:eastAsiaTheme="minorEastAsia" w:hint="cs"/>
+          <w:highlight w:val="yellow"/>
+          <w:rtl/>
+        </w:rPr>
         <w:t>ביקשו להסביר</w:t>
       </w:r>
     </w:p>
@@ -11506,25 +11645,54 @@
       <w:pPr>
         <w:rPr>
           <w:rFonts w:eastAsiaTheme="minorEastAsia"/>
-        </w:rPr>
-      </w:pPr>
-      <w:r>
-        <w:rPr>
-          <w:rFonts w:eastAsiaTheme="minorEastAsia" w:hint="cs"/>
+          <w:i/>
           <w:highlight w:val="yellow"/>
           <w:rtl/>
         </w:rPr>
+      </w:pPr>
+      <w:r>
+        <w:rPr>
+          <w:rFonts w:eastAsiaTheme="minorEastAsia" w:hint="cs"/>
+          <w:i/>
+          <w:highlight w:val="yellow"/>
+          <w:rtl/>
+        </w:rPr>
+        <w:t>לציין מי הכתום ומי הכחול</w:t>
+      </w:r>
+    </w:p>
+    <w:p>
+      <w:pPr>
+        <w:rPr>
+          <w:rFonts w:eastAsiaTheme="minorEastAsia"/>
+          <w:i/>
+          <w:rtl/>
+        </w:rPr>
+      </w:pPr>
+      <w:r>
+        <w:rPr>
+          <w:rFonts w:eastAsiaTheme="minorEastAsia" w:hint="cs"/>
+          <w:i/>
+          <w:highlight w:val="yellow"/>
+          <w:rtl/>
+        </w:rPr>
+        <w:t>להוסיף קוד מטלב</w:t>
+      </w:r>
+    </w:p>
+    <w:p>
+      <w:pPr>
+        <w:rPr>
+          <w:rFonts w:eastAsiaTheme="minorEastAsia" w:hint="cs"/>
+          <w:rtl/>
+        </w:rPr>
+      </w:pPr>
+      <w:r>
+        <w:rPr>
+          <w:rFonts w:eastAsiaTheme="minorEastAsia" w:hint="cs"/>
+          <w:highlight w:val="yellow"/>
+          <w:rtl/>
+        </w:rPr>
         <w:t>ביקשו להסביר</w:t>
       </w:r>
-    </w:p>
-    <w:p>
-      <w:pPr>
-        <w:rPr>
-          <w:rFonts w:eastAsiaTheme="minorEastAsia"/>
-          <w:u w:val="single"/>
-          <w:rtl/>
-        </w:rPr>
-      </w:pPr>
     </w:p>
     <w:p>
       <w:pPr>
@@ -11548,7 +11716,7 @@
     <w:p>
       <w:pPr>
         <w:rPr>
-          <w:rFonts w:eastAsiaTheme="minorEastAsia"/>
+          <w:rFonts w:eastAsiaTheme="minorEastAsia" w:hint="cs"/>
           <w:b/>
           <w:bCs/>
           <w:u w:val="single"/>
@@ -12628,6 +12796,7 @@
         <w:rPr>
           <w:rFonts w:eastAsiaTheme="minorEastAsia"/>
           <w:u w:val="single"/>
+          <w:rtl/>
         </w:rPr>
       </w:pPr>
       <w:r>
@@ -12677,6 +12846,24 @@
       <w:pPr>
         <w:rPr>
           <w:rFonts w:eastAsiaTheme="minorEastAsia"/>
+          <w:i/>
+        </w:rPr>
+      </w:pPr>
+      <w:r>
+        <w:rPr>
+          <w:rFonts w:eastAsiaTheme="minorEastAsia" w:hint="cs"/>
+          <w:i/>
+          <w:highlight w:val="yellow"/>
+          <w:rtl/>
+        </w:rPr>
+        <w:lastRenderedPageBreak/>
+        <w:t>להוסיף קוד מטלב</w:t>
+      </w:r>
+    </w:p>
+    <w:p>
+      <w:pPr>
+        <w:rPr>
+          <w:rFonts w:eastAsiaTheme="minorEastAsia"/>
           <w:u w:val="single"/>
           <w:rtl/>
         </w:rPr>
@@ -12687,7 +12874,6 @@
           <w:u w:val="single"/>
           <w:rtl/>
         </w:rPr>
-        <w:lastRenderedPageBreak/>
         <w:t>סעיף ב'</w:t>
       </w:r>
     </w:p>
@@ -12925,7 +13111,23 @@
           <w:rFonts w:eastAsiaTheme="minorEastAsia" w:hint="cs"/>
           <w:rtl/>
         </w:rPr>
-        <w:t>בתנאי נייקוויסט, כלומר:</w:t>
+        <w:t xml:space="preserve">בתנאי </w:t>
+      </w:r>
+      <w:proofErr w:type="spellStart"/>
+      <w:r>
+        <w:rPr>
+          <w:rFonts w:eastAsiaTheme="minorEastAsia" w:hint="cs"/>
+          <w:rtl/>
+        </w:rPr>
+        <w:t>נייקוויסט</w:t>
+      </w:r>
+      <w:proofErr w:type="spellEnd"/>
+      <w:r>
+        <w:rPr>
+          <w:rFonts w:eastAsiaTheme="minorEastAsia" w:hint="cs"/>
+          <w:rtl/>
+        </w:rPr>
+        <w:t>, כלומר:</w:t>
       </w:r>
     </w:p>
     <w:p>
@@ -13287,8 +13489,17 @@
           <w:rFonts w:eastAsiaTheme="minorEastAsia" w:hint="cs"/>
           <w:rtl/>
         </w:rPr>
-        <w:t>כפי שראינו בכיתה, האות הדגום</w:t>
-      </w:r>
+        <w:t xml:space="preserve">כפי שראינו בכיתה, האות </w:t>
+      </w:r>
+      <w:proofErr w:type="spellStart"/>
+      <w:r>
+        <w:rPr>
+          <w:rFonts w:eastAsiaTheme="minorEastAsia" w:hint="cs"/>
+          <w:rtl/>
+        </w:rPr>
+        <w:t>הדגום</w:t>
+      </w:r>
+      <w:proofErr w:type="spellEnd"/>
       <w:r>
         <w:rPr>
           <w:rFonts w:eastAsiaTheme="minorEastAsia" w:hint="cs"/>
@@ -13591,7 +13802,7 @@
     <w:p>
       <w:pPr>
         <w:rPr>
-          <w:rFonts w:eastAsiaTheme="minorEastAsia"/>
+          <w:rFonts w:eastAsiaTheme="minorEastAsia" w:hint="cs"/>
           <w:rtl/>
         </w:rPr>
       </w:pPr>
@@ -14043,7 +14254,15 @@
           <w:rFonts w:eastAsiaTheme="minorEastAsia" w:hint="cs"/>
           <w:rtl/>
         </w:rPr>
-        <w:t>האות הדג</w:t>
+        <w:t xml:space="preserve">האות </w:t>
+      </w:r>
+      <w:proofErr w:type="spellStart"/>
+      <w:r>
+        <w:rPr>
+          <w:rFonts w:eastAsiaTheme="minorEastAsia" w:hint="cs"/>
+          <w:rtl/>
+        </w:rPr>
+        <w:t>הדג</w:t>
       </w:r>
       <w:r>
         <w:rPr>
@@ -14057,7 +14276,15 @@
           <w:rFonts w:eastAsiaTheme="minorEastAsia" w:hint="cs"/>
           <w:rtl/>
         </w:rPr>
-        <w:t>ם עבור האות הנתון השני יהיה:</w:t>
+        <w:t>ם</w:t>
+      </w:r>
+      <w:proofErr w:type="spellEnd"/>
+      <w:r>
+        <w:rPr>
+          <w:rFonts w:eastAsiaTheme="minorEastAsia" w:hint="cs"/>
+          <w:rtl/>
+        </w:rPr>
+        <w:t xml:space="preserve"> עבור האות הנתון השני יהיה:</w:t>
       </w:r>
     </w:p>
     <w:p>
@@ -14795,23 +15022,34 @@
     </w:p>
     <w:p>
       <w:pPr>
+        <w:rPr>
+          <w:rFonts w:eastAsiaTheme="minorEastAsia" w:hint="cs"/>
+          <w:i/>
+          <w:rtl/>
+        </w:rPr>
+      </w:pPr>
+      <w:r>
+        <w:rPr>
+          <w:rFonts w:eastAsiaTheme="minorEastAsia" w:hint="cs"/>
+          <w:i/>
+          <w:highlight w:val="yellow"/>
+          <w:rtl/>
+        </w:rPr>
+        <w:t>להוסיף קוד מטלב</w:t>
+      </w:r>
+    </w:p>
+    <w:p>
+      <w:pPr>
         <w:bidi w:val="0"/>
         <w:rPr>
           <w:rFonts w:eastAsiaTheme="minorEastAsia"/>
         </w:rPr>
       </w:pPr>
-      <w:r>
-        <w:rPr>
-          <w:rFonts w:eastAsiaTheme="minorEastAsia"/>
-          <w:rtl/>
-        </w:rPr>
-        <w:br w:type="page"/>
-      </w:r>
-    </w:p>
-    <w:p>
-      <w:pPr>
-        <w:rPr>
-          <w:rFonts w:eastAsiaTheme="minorEastAsia"/>
+    </w:p>
+    <w:p>
+      <w:pPr>
+        <w:rPr>
+          <w:rFonts w:eastAsiaTheme="minorEastAsia" w:hint="cs"/>
           <w:u w:val="single"/>
           <w:rtl/>
         </w:rPr>
@@ -14822,7 +15060,6 @@
           <w:u w:val="single"/>
           <w:rtl/>
         </w:rPr>
-        <w:lastRenderedPageBreak/>
         <w:t>סעיף ד'</w:t>
       </w:r>
     </w:p>
@@ -14839,6 +15076,7 @@
           <w:noProof/>
           <w:rtl/>
         </w:rPr>
+        <w:lastRenderedPageBreak/>
         <w:drawing>
           <wp:inline distT="0" distB="0" distL="0" distR="0" wp14:anchorId="45BA2FCB" wp14:editId="2972CA95">
             <wp:extent cx="4185693" cy="3304309"/>
@@ -14929,18 +15167,28 @@
     </w:p>
     <w:p>
       <w:pPr>
-        <w:bidi w:val="0"/>
+        <w:rPr>
+          <w:rFonts w:eastAsiaTheme="minorEastAsia" w:hint="cs"/>
+          <w:i/>
+          <w:rtl/>
+        </w:rPr>
+      </w:pPr>
+      <w:r>
+        <w:rPr>
+          <w:rFonts w:eastAsiaTheme="minorEastAsia" w:hint="cs"/>
+          <w:i/>
+          <w:highlight w:val="yellow"/>
+          <w:rtl/>
+        </w:rPr>
+        <w:t>להוסיף קוד מטלב</w:t>
+      </w:r>
+    </w:p>
+    <w:p>
+      <w:pPr>
         <w:rPr>
           <w:rFonts w:eastAsiaTheme="minorEastAsia"/>
         </w:rPr>
       </w:pPr>
-      <w:r>
-        <w:rPr>
-          <w:rFonts w:eastAsiaTheme="minorEastAsia"/>
-          <w:rtl/>
-        </w:rPr>
-        <w:br w:type="page"/>
-      </w:r>
     </w:p>
     <w:p>
       <w:pPr>
@@ -14955,7 +15203,6 @@
           <w:u w:val="single"/>
           <w:rtl/>
         </w:rPr>
-        <w:lastRenderedPageBreak/>
         <w:t>סעיף ה'</w:t>
       </w:r>
     </w:p>
@@ -14965,6 +15212,7 @@
         <w:rPr>
           <w:rFonts w:eastAsiaTheme="minorEastAsia"/>
           <w:u w:val="single"/>
+          <w:rtl/>
         </w:rPr>
       </w:pPr>
       <w:r>
@@ -14973,6 +15221,7 @@
           <w:noProof/>
           <w:rtl/>
         </w:rPr>
+        <w:lastRenderedPageBreak/>
         <w:drawing>
           <wp:inline distT="0" distB="0" distL="0" distR="0" wp14:anchorId="6A4CF43A" wp14:editId="6D6CF70C">
             <wp:extent cx="4467196" cy="3387436"/>
@@ -15019,6 +15268,33 @@
     </w:p>
     <w:p>
       <w:pPr>
+        <w:rPr>
+          <w:rFonts w:eastAsiaTheme="minorEastAsia" w:hint="cs"/>
+          <w:i/>
+          <w:rtl/>
+        </w:rPr>
+      </w:pPr>
+      <w:r>
+        <w:rPr>
+          <w:rFonts w:eastAsiaTheme="minorEastAsia" w:hint="cs"/>
+          <w:i/>
+          <w:highlight w:val="yellow"/>
+          <w:rtl/>
+        </w:rPr>
+        <w:t>להוסיף קוד מטלב</w:t>
+      </w:r>
+    </w:p>
+    <w:p>
+      <w:pPr>
+        <w:jc w:val="center"/>
+        <w:rPr>
+          <w:rFonts w:eastAsiaTheme="minorEastAsia"/>
+          <w:u w:val="single"/>
+        </w:rPr>
+      </w:pPr>
+    </w:p>
+    <w:p>
+      <w:pPr>
         <w:jc w:val="center"/>
         <w:rPr>
           <w:rFonts w:eastAsiaTheme="minorEastAsia"/>
@@ -15078,6 +15354,33 @@
     <w:p>
       <w:pPr>
         <w:rPr>
+          <w:rFonts w:eastAsiaTheme="minorEastAsia" w:hint="cs"/>
+          <w:i/>
+          <w:rtl/>
+        </w:rPr>
+      </w:pPr>
+      <w:r>
+        <w:rPr>
+          <w:rFonts w:eastAsiaTheme="minorEastAsia" w:hint="cs"/>
+          <w:i/>
+          <w:highlight w:val="yellow"/>
+          <w:rtl/>
+        </w:rPr>
+        <w:t>להוסיף קוד מטלב</w:t>
+      </w:r>
+    </w:p>
+    <w:p>
+      <w:pPr>
+        <w:jc w:val="center"/>
+        <w:rPr>
+          <w:rFonts w:eastAsiaTheme="minorEastAsia"/>
+          <w:rtl/>
+        </w:rPr>
+      </w:pPr>
+    </w:p>
+    <w:p>
+      <w:pPr>
+        <w:rPr>
           <w:rFonts w:eastAsiaTheme="minorEastAsia" w:cs="Arial"/>
           <w:u w:val="single"/>
         </w:rPr>
@@ -15085,9 +15388,11 @@
     </w:p>
     <w:p>
       <w:pPr>
+        <w:jc w:val="center"/>
         <w:rPr>
           <w:rFonts w:eastAsiaTheme="minorEastAsia" w:cs="Arial"/>
           <w:u w:val="single"/>
+          <w:rtl/>
         </w:rPr>
       </w:pPr>
       <w:r>
@@ -15098,9 +15403,9 @@
         </w:rPr>
         <w:lastRenderedPageBreak/>
         <w:drawing>
-          <wp:inline distT="0" distB="0" distL="0" distR="0" wp14:anchorId="169F2821" wp14:editId="7E6CD486">
-            <wp:extent cx="5274310" cy="3954145"/>
-            <wp:effectExtent l="0" t="0" r="2540" b="8255"/>
+          <wp:inline distT="0" distB="0" distL="0" distR="0" wp14:anchorId="169F2821" wp14:editId="760D50DD">
+            <wp:extent cx="4419600" cy="3348554"/>
+            <wp:effectExtent l="0" t="0" r="0" b="4445"/>
             <wp:docPr id="14" name="Picture 14"/>
             <wp:cNvGraphicFramePr>
               <a:graphicFrameLocks xmlns:a="http://schemas.openxmlformats.org/drawingml/2006/main" noChangeAspect="1"/>
@@ -15112,20 +15417,27 @@
                     <pic:cNvPr id="1" name=""/>
                     <pic:cNvPicPr/>
                   </pic:nvPicPr>
-                  <pic:blipFill>
+                  <pic:blipFill rotWithShape="1">
                     <a:blip r:embed="rId18"/>
-                    <a:stretch>
-                      <a:fillRect/>
-                    </a:stretch>
+                    <a:srcRect l="1051"/>
+                    <a:stretch/>
                   </pic:blipFill>
-                  <pic:spPr>
+                  <pic:spPr bwMode="auto">
                     <a:xfrm>
                       <a:off x="0" y="0"/>
-                      <a:ext cx="5274310" cy="3954145"/>
+                      <a:ext cx="4431550" cy="3357608"/>
                     </a:xfrm>
                     <a:prstGeom prst="rect">
                       <a:avLst/>
                     </a:prstGeom>
+                    <a:ln>
+                      <a:noFill/>
+                    </a:ln>
+                    <a:extLst>
+                      <a:ext uri="{53640926-AAD7-44D8-BBD7-CCE9431645EC}">
+                        <a14:shadowObscured xmlns:a14="http://schemas.microsoft.com/office/drawing/2010/main"/>
+                      </a:ext>
+                    </a:extLst>
                   </pic:spPr>
                 </pic:pic>
               </a:graphicData>
@@ -15137,6 +15449,25 @@
     <w:p>
       <w:pPr>
         <w:rPr>
+          <w:rFonts w:eastAsiaTheme="minorEastAsia" w:hint="cs"/>
+          <w:i/>
+          <w:rtl/>
+        </w:rPr>
+      </w:pPr>
+      <w:r>
+        <w:rPr>
+          <w:rFonts w:eastAsiaTheme="minorEastAsia" w:hint="cs"/>
+          <w:i/>
+          <w:highlight w:val="yellow"/>
+          <w:rtl/>
+        </w:rPr>
+        <w:t>להוסיף קוד מטלב</w:t>
+      </w:r>
+    </w:p>
+    <w:p>
+      <w:pPr>
+        <w:jc w:val="center"/>
+        <w:rPr>
           <w:rFonts w:eastAsiaTheme="minorEastAsia" w:cs="Arial"/>
           <w:u w:val="single"/>
         </w:rPr>
@@ -15144,29 +15475,23 @@
     </w:p>
     <w:p>
       <w:pPr>
-        <w:rPr>
-          <w:rFonts w:eastAsiaTheme="minorEastAsia" w:cs="Arial"/>
-          <w:u w:val="single"/>
-        </w:rPr>
-      </w:pPr>
-    </w:p>
-    <w:p>
-      <w:pPr>
+        <w:jc w:val="center"/>
         <w:rPr>
           <w:rFonts w:eastAsiaTheme="minorEastAsia"/>
           <w:u w:val="single"/>
+          <w:rtl/>
         </w:rPr>
       </w:pPr>
       <w:r>
         <w:rPr>
           <w:rFonts w:eastAsiaTheme="minorEastAsia" w:cs="Arial"/>
-          <w:u w:val="single"/>
+          <w:noProof/>
           <w:rtl/>
         </w:rPr>
         <w:drawing>
-          <wp:inline distT="0" distB="0" distL="0" distR="0" wp14:anchorId="1E2F043C" wp14:editId="614C3F21">
-            <wp:extent cx="5274310" cy="3970020"/>
-            <wp:effectExtent l="0" t="0" r="2540" b="0"/>
+          <wp:inline distT="0" distB="0" distL="0" distR="0" wp14:anchorId="1E2F043C" wp14:editId="41CD39EC">
+            <wp:extent cx="4454237" cy="3348644"/>
+            <wp:effectExtent l="0" t="0" r="3810" b="4445"/>
             <wp:docPr id="15" name="Picture 15"/>
             <wp:cNvGraphicFramePr>
               <a:graphicFrameLocks xmlns:a="http://schemas.openxmlformats.org/drawingml/2006/main" noChangeAspect="1"/>
@@ -15178,20 +15503,27 @@
                     <pic:cNvPr id="1" name=""/>
                     <pic:cNvPicPr/>
                   </pic:nvPicPr>
-                  <pic:blipFill>
+                  <pic:blipFill rotWithShape="1">
                     <a:blip r:embed="rId19"/>
-                    <a:stretch>
-                      <a:fillRect/>
-                    </a:stretch>
+                    <a:srcRect l="1010" b="1131"/>
+                    <a:stretch/>
                   </pic:blipFill>
-                  <pic:spPr>
+                  <pic:spPr bwMode="auto">
                     <a:xfrm>
                       <a:off x="0" y="0"/>
-                      <a:ext cx="5274310" cy="3970020"/>
+                      <a:ext cx="4472997" cy="3362747"/>
                     </a:xfrm>
                     <a:prstGeom prst="rect">
                       <a:avLst/>
                     </a:prstGeom>
+                    <a:ln>
+                      <a:noFill/>
+                    </a:ln>
+                    <a:extLst>
+                      <a:ext uri="{53640926-AAD7-44D8-BBD7-CCE9431645EC}">
+                        <a14:shadowObscured xmlns:a14="http://schemas.microsoft.com/office/drawing/2010/main"/>
+                      </a:ext>
+                    </a:extLst>
                   </pic:spPr>
                 </pic:pic>
               </a:graphicData>
@@ -15204,17 +15536,61 @@
       <w:pPr>
         <w:rPr>
           <w:rFonts w:eastAsiaTheme="minorEastAsia"/>
+          <w:i/>
+          <w:rtl/>
+        </w:rPr>
+      </w:pPr>
+      <w:r>
+        <w:rPr>
+          <w:rFonts w:eastAsiaTheme="minorEastAsia" w:hint="cs"/>
+          <w:i/>
+          <w:highlight w:val="yellow"/>
+          <w:rtl/>
+        </w:rPr>
+        <w:t>להוסיף קוד מטלב</w:t>
+      </w:r>
+    </w:p>
+    <w:p>
+      <w:pPr>
+        <w:rPr>
+          <w:rFonts w:eastAsiaTheme="minorEastAsia" w:hint="cs"/>
+          <w:i/>
+          <w:rtl/>
+        </w:rPr>
+      </w:pPr>
+      <w:r>
+        <w:rPr>
+          <w:rFonts w:eastAsiaTheme="minorEastAsia" w:hint="cs"/>
+          <w:i/>
+          <w:highlight w:val="yellow"/>
+          <w:rtl/>
+        </w:rPr>
+        <w:t>להוסיף שחזורים אידיאליים</w:t>
+      </w:r>
+    </w:p>
+    <w:p>
+      <w:pPr>
+        <w:jc w:val="center"/>
+        <w:rPr>
+          <w:rFonts w:eastAsiaTheme="minorEastAsia"/>
           <w:u w:val="single"/>
-          <w:rtl/>
-        </w:rPr>
-      </w:pPr>
-      <w:r>
+        </w:rPr>
+      </w:pPr>
+    </w:p>
+    <w:p>
+      <w:pPr>
         <w:rPr>
           <w:rFonts w:eastAsiaTheme="minorEastAsia" w:hint="cs"/>
           <w:u w:val="single"/>
           <w:rtl/>
         </w:rPr>
-        <w:lastRenderedPageBreak/>
+      </w:pPr>
+      <w:r>
+        <w:rPr>
+          <w:rFonts w:eastAsiaTheme="minorEastAsia" w:hint="cs"/>
+          <w:u w:val="single"/>
+          <w:rtl/>
+        </w:rPr>
         <w:t>סעיף ו'</w:t>
       </w:r>
     </w:p>
@@ -15286,7 +15662,24 @@
           <w:rFonts w:eastAsiaTheme="minorEastAsia" w:hint="cs"/>
           <w:rtl/>
         </w:rPr>
-        <w:t>כפי שראינו בכיתה, האות הדגום עבור האות הנתון הראשון יהיה:</w:t>
+        <w:lastRenderedPageBreak/>
+        <w:t xml:space="preserve">כפי שראינו בכיתה, האות </w:t>
+      </w:r>
+      <w:proofErr w:type="spellStart"/>
+      <w:r>
+        <w:rPr>
+          <w:rFonts w:eastAsiaTheme="minorEastAsia" w:hint="cs"/>
+          <w:rtl/>
+        </w:rPr>
+        <w:t>הדגום</w:t>
+      </w:r>
+      <w:proofErr w:type="spellEnd"/>
+      <w:r>
+        <w:rPr>
+          <w:rFonts w:eastAsiaTheme="minorEastAsia" w:hint="cs"/>
+          <w:rtl/>
+        </w:rPr>
+        <w:t xml:space="preserve"> עבור האות הנתון הראשון יהיה:</w:t>
       </w:r>
     </w:p>
     <w:p>
@@ -15494,7 +15887,7 @@
     <w:p>
       <w:pPr>
         <w:rPr>
-          <w:rFonts w:eastAsiaTheme="minorEastAsia"/>
+          <w:rFonts w:eastAsiaTheme="minorEastAsia" w:hint="cs"/>
           <w:rtl/>
         </w:rPr>
       </w:pPr>
@@ -16060,7 +16453,23 @@
           <w:rFonts w:eastAsiaTheme="minorEastAsia" w:hint="cs"/>
           <w:rtl/>
         </w:rPr>
-        <w:t>האות הדגום עבור האות הנתון השני יהיה:</w:t>
+        <w:t xml:space="preserve">האות </w:t>
+      </w:r>
+      <w:proofErr w:type="spellStart"/>
+      <w:r>
+        <w:rPr>
+          <w:rFonts w:eastAsiaTheme="minorEastAsia" w:hint="cs"/>
+          <w:rtl/>
+        </w:rPr>
+        <w:t>הדגום</w:t>
+      </w:r>
+      <w:proofErr w:type="spellEnd"/>
+      <w:r>
+        <w:rPr>
+          <w:rFonts w:eastAsiaTheme="minorEastAsia" w:hint="cs"/>
+          <w:rtl/>
+        </w:rPr>
+        <w:t xml:space="preserve"> עבור האות הנתון השני יהיה:</w:t>
       </w:r>
     </w:p>
     <w:p>
@@ -16408,7 +16817,7 @@
     <w:p>
       <w:pPr>
         <w:rPr>
-          <w:rFonts w:eastAsiaTheme="minorEastAsia"/>
+          <w:rFonts w:eastAsiaTheme="minorEastAsia" w:hint="cs"/>
           <w:rtl/>
         </w:rPr>
       </w:pPr>
@@ -16795,6 +17204,24 @@
           </m:nary>
         </m:oMath>
       </m:oMathPara>
+    </w:p>
+    <w:p>
+      <w:pPr>
+        <w:rPr>
+          <w:rFonts w:eastAsiaTheme="minorEastAsia" w:hint="cs"/>
+          <w:i/>
+          <w:rtl/>
+        </w:rPr>
+      </w:pPr>
+      <w:r>
+        <w:rPr>
+          <w:rFonts w:eastAsiaTheme="minorEastAsia" w:hint="cs"/>
+          <w:i/>
+          <w:highlight w:val="yellow"/>
+          <w:rtl/>
+        </w:rPr>
+        <w:t>להוסיף קוד מטלב</w:t>
+      </w:r>
     </w:p>
     <w:p>
       <w:pPr>
@@ -16872,6 +17299,7 @@
         <w:jc w:val="center"/>
         <w:rPr>
           <w:rFonts w:eastAsiaTheme="minorEastAsia"/>
+          <w:rtl/>
         </w:rPr>
       </w:pPr>
       <w:r>
@@ -16918,6 +17346,79 @@
         </w:drawing>
       </w:r>
     </w:p>
+    <w:p>
+      <w:pPr>
+        <w:rPr>
+          <w:rFonts w:eastAsiaTheme="minorEastAsia"/>
+          <w:i/>
+          <w:rtl/>
+        </w:rPr>
+      </w:pPr>
+      <w:r>
+        <w:rPr>
+          <w:rFonts w:eastAsiaTheme="minorEastAsia" w:hint="cs"/>
+          <w:i/>
+          <w:highlight w:val="yellow"/>
+          <w:rtl/>
+        </w:rPr>
+        <w:t>להוסיף קוד מטלב</w:t>
+      </w:r>
+    </w:p>
+    <w:p>
+      <w:pPr>
+        <w:rPr>
+          <w:rFonts w:eastAsiaTheme="minorEastAsia"/>
+          <w:i/>
+          <w:rtl/>
+        </w:rPr>
+      </w:pPr>
+      <w:r>
+        <w:rPr>
+          <w:rFonts w:eastAsiaTheme="minorEastAsia" w:hint="cs"/>
+          <w:i/>
+          <w:highlight w:val="yellow"/>
+          <w:rtl/>
+        </w:rPr>
+        <w:t>להוסיף שחזורים</w:t>
+      </w:r>
+    </w:p>
+    <w:p>
+      <w:pPr>
+        <w:rPr>
+          <w:rFonts w:eastAsiaTheme="minorEastAsia" w:hint="cs"/>
+          <w:i/>
+          <w:rtl/>
+        </w:rPr>
+      </w:pPr>
+      <w:bookmarkStart w:id="0" w:name="_GoBack"/>
+      <w:bookmarkEnd w:id="0"/>
+      <w:r>
+        <w:rPr>
+          <w:rFonts w:eastAsiaTheme="minorEastAsia" w:hint="cs"/>
+          <w:i/>
+          <w:highlight w:val="yellow"/>
+          <w:rtl/>
+        </w:rPr>
+        <w:t>להוסיף הסבר</w:t>
+      </w:r>
+    </w:p>
+    <w:p>
+      <w:pPr>
+        <w:jc w:val="center"/>
+        <w:rPr>
+          <w:rFonts w:eastAsiaTheme="minorEastAsia"/>
+          <w:rtl/>
+        </w:rPr>
+      </w:pPr>
+    </w:p>
+    <w:p>
+      <w:pPr>
+        <w:jc w:val="center"/>
+        <w:rPr>
+          <w:rFonts w:eastAsiaTheme="minorEastAsia"/>
+        </w:rPr>
+      </w:pPr>
+    </w:p>
     <w:sectPr>
       <w:pgSz w:w="11906" w:h="16838"/>
       <w:pgMar w:top="1440" w:right="1800" w:bottom="1440" w:left="1800" w:header="708" w:footer="708" w:gutter="0"/>
@@ -16931,7 +17432,7 @@
 </file>
 
 <file path=word/numbering.xml><?xml version="1.0" encoding="utf-8"?>
-<w:numbering xmlns:wpc="http://schemas.microsoft.com/office/word/2010/wordprocessingCanvas" xmlns:cx="http://schemas.microsoft.com/office/drawing/2014/chartex" xmlns:cx1="http://schemas.microsoft.com/office/drawing/2015/9/8/chartex" xmlns:cx2="http://schemas.microsoft.com/office/drawing/2015/10/21/chartex" xmlns:cx3="http://schemas.microsoft.com/office/drawing/2016/5/9/chartex" xmlns:cx4="http://schemas.microsoft.com/office/drawing/2016/5/10/chartex" xmlns:cx5="http://schemas.microsoft.com/office/drawing/2016/5/11/chartex" xmlns:cx6="http://schemas.microsoft.com/office/drawing/2016/5/12/chartex" xmlns:cx7="http://schemas.microsoft.com/office/drawing/2016/5/13/chartex" xmlns:cx8="http://schemas.microsoft.com/office/drawing/2016/5/14/chartex" xmlns:mc="http://schemas.openxmlformats.org/markup-compatibility/2006" xmlns:aink="http://schemas.microsoft.com/office/drawing/2016/ink" xmlns:am3d="http://schemas.microsoft.com/office/drawing/2017/model3d" xmlns:o="urn:schemas-microsoft-com:office:office" xmlns:r="http://schemas.openxmlformats.org/officeDocument/2006/relationships" xmlns:m="http://schemas.openxmlformats.org/officeDocument/2006/math" xmlns:v="urn:schemas-microsoft-com:vml" xmlns:wp14="http://schemas.microsoft.com/office/word/2010/wordprocessingDrawing" xmlns:wp="http://schemas.openxmlformats.org/drawingml/2006/wordprocessingDrawing" xmlns:w10="urn:schemas-microsoft-com:office:word" xmlns:w="http://schemas.openxmlformats.org/wordprocessingml/2006/main" xmlns:w14="http://schemas.microsoft.com/office/word/2010/wordml" xmlns:w15="http://schemas.microsoft.com/office/word/2012/wordml" xmlns:w16cex="http://schemas.microsoft.com/office/word/2018/wordml/cex" xmlns:w16cid="http://schemas.microsoft.com/office/word/2016/wordml/cid" xmlns:w16="http://schemas.microsoft.com/office/word/2018/wordml" xmlns:w16sdtdh="http://schemas.microsoft.com/office/word/2020/wordml/sdtdatahash" xmlns:w16se="http://schemas.microsoft.com/office/word/2015/wordml/symex" xmlns:wpg="http://schemas.microsoft.com/office/word/2010/wordprocessingGroup" xmlns:wpi="http://schemas.microsoft.com/office/word/2010/wordprocessingInk" xmlns:wne="http://schemas.microsoft.com/office/word/2006/wordml" xmlns:wps="http://schemas.microsoft.com/office/word/2010/wordprocessingShape" mc:Ignorable="w14 w15 w16se w16cid w16 w16cex w16sdtdh wp14">
+<w:numbering xmlns:wpc="http://schemas.microsoft.com/office/word/2010/wordprocessingCanvas" xmlns:cx="http://schemas.microsoft.com/office/drawing/2014/chartex" xmlns:mc="http://schemas.openxmlformats.org/markup-compatibility/2006" xmlns:o="urn:schemas-microsoft-com:office:office" xmlns:r="http://schemas.openxmlformats.org/officeDocument/2006/relationships" xmlns:m="http://schemas.openxmlformats.org/officeDocument/2006/math" xmlns:v="urn:schemas-microsoft-com:vml" xmlns:wp14="http://schemas.microsoft.com/office/word/2010/wordprocessingDrawing" xmlns:wp="http://schemas.openxmlformats.org/drawingml/2006/wordprocessingDrawing" xmlns:w10="urn:schemas-microsoft-com:office:word" xmlns:w="http://schemas.openxmlformats.org/wordprocessingml/2006/main" xmlns:w14="http://schemas.microsoft.com/office/word/2010/wordml" xmlns:w15="http://schemas.microsoft.com/office/word/2012/wordml" xmlns:w16se="http://schemas.microsoft.com/office/word/2015/wordml/symex" xmlns:wpg="http://schemas.microsoft.com/office/word/2010/wordprocessingGroup" xmlns:wpi="http://schemas.microsoft.com/office/word/2010/wordprocessingInk" xmlns:wne="http://schemas.microsoft.com/office/word/2006/wordml" xmlns:wps="http://schemas.microsoft.com/office/word/2010/wordprocessingShape" mc:Ignorable="w14 w15 w16se wp14">
   <w:abstractNum w:abstractNumId="0" w15:restartNumberingAfterBreak="0">
     <w:nsid w:val="08A97739"/>
     <w:multiLevelType w:val="hybridMultilevel"/>
@@ -17722,7 +18223,7 @@
 </file>
 
 <file path=word/styles.xml><?xml version="1.0" encoding="utf-8"?>
-<w:styles xmlns:mc="http://schemas.openxmlformats.org/markup-compatibility/2006" xmlns:r="http://schemas.openxmlformats.org/officeDocument/2006/relationships" xmlns:w="http://schemas.openxmlformats.org/wordprocessingml/2006/main" xmlns:w14="http://schemas.microsoft.com/office/word/2010/wordml" xmlns:w15="http://schemas.microsoft.com/office/word/2012/wordml" xmlns:w16cex="http://schemas.microsoft.com/office/word/2018/wordml/cex" xmlns:w16cid="http://schemas.microsoft.com/office/word/2016/wordml/cid" xmlns:w16="http://schemas.microsoft.com/office/word/2018/wordml" xmlns:w16sdtdh="http://schemas.microsoft.com/office/word/2020/wordml/sdtdatahash" xmlns:w16se="http://schemas.microsoft.com/office/word/2015/wordml/symex" mc:Ignorable="w14 w15 w16se w16cid w16 w16cex w16sdtdh">
+<w:styles xmlns:mc="http://schemas.openxmlformats.org/markup-compatibility/2006" xmlns:r="http://schemas.openxmlformats.org/officeDocument/2006/relationships" xmlns:w="http://schemas.openxmlformats.org/wordprocessingml/2006/main" xmlns:w14="http://schemas.microsoft.com/office/word/2010/wordml" xmlns:w15="http://schemas.microsoft.com/office/word/2012/wordml" xmlns:w16se="http://schemas.microsoft.com/office/word/2015/wordml/symex" mc:Ignorable="w14 w15 w16se">
   <w:docDefaults>
     <w:rPrDefault>
       <w:rPr>
@@ -17738,7 +18239,7 @@
       </w:pPr>
     </w:pPrDefault>
   </w:docDefaults>
-  <w:latentStyles w:defLockedState="0" w:defUIPriority="99" w:defSemiHidden="0" w:defUnhideWhenUsed="0" w:defQFormat="0" w:count="376">
+  <w:latentStyles w:defLockedState="0" w:defUIPriority="99" w:defSemiHidden="0" w:defUnhideWhenUsed="0" w:defQFormat="0" w:count="371">
     <w:lsdException w:name="Normal" w:uiPriority="0" w:qFormat="1"/>
     <w:lsdException w:name="heading 1" w:uiPriority="9" w:qFormat="1"/>
     <w:lsdException w:name="heading 2" w:semiHidden="1" w:uiPriority="9" w:unhideWhenUsed="1" w:qFormat="1"/>
@@ -17844,6 +18345,7 @@
     <w:lsdException w:name="HTML Sample" w:semiHidden="1" w:unhideWhenUsed="1"/>
     <w:lsdException w:name="HTML Typewriter" w:semiHidden="1" w:unhideWhenUsed="1"/>
     <w:lsdException w:name="HTML Variable" w:semiHidden="1" w:unhideWhenUsed="1"/>
+    <w:lsdException w:name="Normal Table" w:semiHidden="1" w:unhideWhenUsed="1"/>
     <w:lsdException w:name="annotation subject" w:semiHidden="1" w:unhideWhenUsed="1"/>
     <w:lsdException w:name="No List" w:semiHidden="1" w:unhideWhenUsed="1"/>
     <w:lsdException w:name="Outline List 1" w:semiHidden="1" w:unhideWhenUsed="1"/>
@@ -17886,8 +18388,11 @@
     <w:lsdException w:name="Table Contemporary" w:semiHidden="1" w:unhideWhenUsed="1"/>
     <w:lsdException w:name="Table Elegant" w:semiHidden="1" w:unhideWhenUsed="1"/>
     <w:lsdException w:name="Table Professional" w:semiHidden="1" w:unhideWhenUsed="1"/>
+    <w:lsdException w:name="Table Subtle 1" w:semiHidden="1" w:unhideWhenUsed="1"/>
     <w:lsdException w:name="Table Subtle 2" w:semiHidden="1" w:unhideWhenUsed="1"/>
     <w:lsdException w:name="Table Web 1" w:semiHidden="1" w:unhideWhenUsed="1"/>
+    <w:lsdException w:name="Table Web 2" w:semiHidden="1" w:unhideWhenUsed="1"/>
+    <w:lsdException w:name="Table Web 3" w:semiHidden="1" w:unhideWhenUsed="1"/>
     <w:lsdException w:name="Balloon Text" w:semiHidden="1" w:unhideWhenUsed="1"/>
     <w:lsdException w:name="Table Grid" w:uiPriority="39"/>
     <w:lsdException w:name="Table Theme" w:semiHidden="1" w:unhideWhenUsed="1"/>
@@ -18106,11 +18611,6 @@
     <w:lsdException w:name="List Table 5 Dark Accent 6" w:uiPriority="50"/>
     <w:lsdException w:name="List Table 6 Colorful Accent 6" w:uiPriority="51"/>
     <w:lsdException w:name="List Table 7 Colorful Accent 6" w:uiPriority="52"/>
-    <w:lsdException w:name="Mention" w:semiHidden="1" w:unhideWhenUsed="1"/>
-    <w:lsdException w:name="Smart Hyperlink" w:semiHidden="1" w:unhideWhenUsed="1"/>
-    <w:lsdException w:name="Hashtag" w:semiHidden="1" w:unhideWhenUsed="1"/>
-    <w:lsdException w:name="Unresolved Mention" w:semiHidden="1" w:unhideWhenUsed="1"/>
-    <w:lsdException w:name="Smart Link" w:semiHidden="1" w:unhideWhenUsed="1"/>
   </w:latentStyles>
   <w:style w:type="paragraph" w:default="1" w:styleId="Normal">
     <w:name w:val="Normal"/>

</xml_diff>

<commit_message>
finished half of part C
</commit_message>
<xml_diff>
--- a/אותות ומערכות תרגיל מסכם - לירון כהן ויובל מור.docx
+++ b/אותות ומערכות תרגיל מסכם - לירון כהן ויובל מור.docx
@@ -4247,13 +4247,23 @@
           <w:i/>
           <w:rtl/>
         </w:rPr>
-        <w:t xml:space="preserve"> של התגובה להלם, ולכן </w:t>
+        <w:t xml:space="preserve"> של </w:t>
+      </w:r>
+      <w:bookmarkStart w:id="0" w:name="_GoBack"/>
+      <w:bookmarkEnd w:id="0"/>
+      <w:r>
+        <w:rPr>
+          <w:rFonts w:eastAsiaTheme="minorEastAsia" w:hint="cs"/>
+          <w:i/>
+          <w:rtl/>
+        </w:rPr>
+        <w:t xml:space="preserve">התגובה להלם, ולכן </w:t>
       </w:r>
     </w:p>
     <w:p>
       <w:pPr>
         <w:rPr>
-          <w:rFonts w:eastAsiaTheme="minorEastAsia"/>
+          <w:rFonts w:eastAsiaTheme="minorEastAsia" w:hint="cs"/>
           <w:i/>
           <w:rtl/>
         </w:rPr>
@@ -4466,20 +4476,19 @@
     </w:p>
     <w:p>
       <w:pPr>
+        <w:bidi w:val="0"/>
         <w:rPr>
           <w:rFonts w:eastAsiaTheme="minorEastAsia"/>
-          <w:i/>
-          <w:rtl/>
-        </w:rPr>
-      </w:pPr>
-      <w:r>
-        <w:rPr>
-          <w:rFonts w:eastAsiaTheme="minorEastAsia" w:hint="cs"/>
-          <w:i/>
-          <w:highlight w:val="yellow"/>
-          <w:rtl/>
-        </w:rPr>
-        <w:t>לוודא שזה מספיק</w:t>
+          <w:iCs/>
+        </w:rPr>
+      </w:pPr>
+      <w:r>
+        <w:rPr>
+          <w:rFonts w:eastAsiaTheme="minorEastAsia"/>
+          <w:iCs/>
+          <w:rtl/>
+        </w:rPr>
+        <w:br w:type="page"/>
       </w:r>
     </w:p>
     <w:p>
@@ -4496,6 +4505,7 @@
           <w:u w:val="single"/>
           <w:rtl/>
         </w:rPr>
+        <w:lastRenderedPageBreak/>
         <w:t>סעיף ג'</w:t>
       </w:r>
     </w:p>
@@ -4527,7 +4537,6 @@
             <w:rPr>
               <w:rFonts w:ascii="Cambria Math" w:eastAsiaTheme="minorEastAsia" w:hAnsi="Cambria Math"/>
             </w:rPr>
-            <w:lastRenderedPageBreak/>
             <m:t>H</m:t>
           </m:r>
           <m:d>
@@ -7487,7 +7496,7 @@
     <w:p>
       <w:pPr>
         <w:rPr>
-          <w:rFonts w:eastAsiaTheme="minorEastAsia" w:hint="cs"/>
+          <w:rFonts w:eastAsiaTheme="minorEastAsia"/>
           <w:u w:val="single"/>
           <w:rtl/>
         </w:rPr>
@@ -7780,7 +7789,7 @@
     <w:p>
       <w:pPr>
         <w:rPr>
-          <w:rFonts w:eastAsiaTheme="minorEastAsia" w:hint="cs"/>
+          <w:rFonts w:eastAsiaTheme="minorEastAsia"/>
           <w:rtl/>
         </w:rPr>
       </w:pPr>
@@ -8320,7 +8329,7 @@
     <w:p>
       <w:pPr>
         <w:rPr>
-          <w:rFonts w:eastAsiaTheme="minorEastAsia" w:hint="cs"/>
+          <w:rFonts w:eastAsiaTheme="minorEastAsia"/>
           <w:rtl/>
         </w:rPr>
       </w:pPr>
@@ -8396,7 +8405,7 @@
     <w:p>
       <w:pPr>
         <w:rPr>
-          <w:rFonts w:eastAsiaTheme="minorEastAsia" w:hint="cs"/>
+          <w:rFonts w:eastAsiaTheme="minorEastAsia"/>
           <w:rtl/>
         </w:rPr>
       </w:pPr>
@@ -8888,7 +8897,7 @@
     <w:p>
       <w:pPr>
         <w:rPr>
-          <w:rFonts w:eastAsiaTheme="minorEastAsia" w:hint="cs"/>
+          <w:rFonts w:eastAsiaTheme="minorEastAsia"/>
           <w:rtl/>
         </w:rPr>
       </w:pPr>
@@ -9132,7 +9141,7 @@
     <w:p>
       <w:pPr>
         <w:rPr>
-          <w:rFonts w:eastAsiaTheme="minorEastAsia" w:hint="cs"/>
+          <w:rFonts w:eastAsiaTheme="minorEastAsia"/>
           <w:rtl/>
         </w:rPr>
       </w:pPr>
@@ -9767,7 +9776,7 @@
     <w:p>
       <w:pPr>
         <w:rPr>
-          <w:rFonts w:eastAsiaTheme="minorEastAsia" w:hint="cs"/>
+          <w:rFonts w:eastAsiaTheme="minorEastAsia"/>
           <w:i/>
           <w:rtl/>
         </w:rPr>
@@ -10016,7 +10025,7 @@
     <w:p>
       <w:pPr>
         <w:rPr>
-          <w:rFonts w:eastAsiaTheme="minorEastAsia" w:hint="cs"/>
+          <w:rFonts w:eastAsiaTheme="minorEastAsia"/>
           <w:rtl/>
         </w:rPr>
       </w:pPr>
@@ -10162,7 +10171,7 @@
     <w:p>
       <w:pPr>
         <w:rPr>
-          <w:rFonts w:eastAsiaTheme="minorEastAsia" w:hint="cs"/>
+          <w:rFonts w:eastAsiaTheme="minorEastAsia"/>
           <w:rtl/>
         </w:rPr>
       </w:pPr>
@@ -10793,7 +10802,7 @@
     <w:p>
       <w:pPr>
         <w:rPr>
-          <w:rFonts w:eastAsiaTheme="minorEastAsia" w:hint="cs"/>
+          <w:rFonts w:eastAsiaTheme="minorEastAsia"/>
           <w:rtl/>
         </w:rPr>
       </w:pPr>
@@ -11809,7 +11818,7 @@
     <w:p>
       <w:pPr>
         <w:rPr>
-          <w:rFonts w:eastAsiaTheme="minorEastAsia" w:hint="cs"/>
+          <w:rFonts w:eastAsiaTheme="minorEastAsia"/>
           <w:i/>
           <w:rtl/>
         </w:rPr>
@@ -12029,7 +12038,7 @@
     <w:p>
       <w:pPr>
         <w:rPr>
-          <w:rFonts w:eastAsiaTheme="minorEastAsia" w:hint="cs"/>
+          <w:rFonts w:eastAsiaTheme="minorEastAsia"/>
           <w:rtl/>
         </w:rPr>
       </w:pPr>
@@ -12500,7 +12509,7 @@
     <w:p>
       <w:pPr>
         <w:rPr>
-          <w:rFonts w:eastAsiaTheme="minorEastAsia" w:hint="cs"/>
+          <w:rFonts w:eastAsiaTheme="minorEastAsia"/>
           <w:rtl/>
         </w:rPr>
       </w:pPr>
@@ -12694,7 +12703,7 @@
     <w:p>
       <w:pPr>
         <w:rPr>
-          <w:rFonts w:eastAsiaTheme="minorEastAsia" w:hint="cs"/>
+          <w:rFonts w:eastAsiaTheme="minorEastAsia"/>
           <w:rtl/>
         </w:rPr>
       </w:pPr>
@@ -12915,7 +12924,6 @@
           <w:bCs/>
         </w:rPr>
       </w:pPr>
-      <w:bookmarkStart w:id="0" w:name="_GoBack"/>
       <w:r>
         <w:rPr>
           <w:rFonts w:eastAsiaTheme="minorEastAsia"/>
@@ -12926,7 +12934,6 @@
         <w:br w:type="page"/>
       </w:r>
     </w:p>
-    <w:bookmarkEnd w:id="0"/>
     <w:p>
       <w:pPr>
         <w:rPr>
@@ -12952,7 +12959,7 @@
     <w:p>
       <w:pPr>
         <w:rPr>
-          <w:rFonts w:eastAsiaTheme="minorEastAsia" w:hint="cs"/>
+          <w:rFonts w:eastAsiaTheme="minorEastAsia"/>
           <w:u w:val="single"/>
           <w:rtl/>
         </w:rPr>
@@ -13372,6 +13379,66 @@
           </m:d>
         </m:oMath>
       </m:oMathPara>
+    </w:p>
+    <w:p>
+      <w:pPr>
+        <w:jc w:val="center"/>
+        <w:rPr>
+          <w:rFonts w:eastAsiaTheme="minorEastAsia"/>
+          <w:rtl/>
+        </w:rPr>
+      </w:pPr>
+      <w:r>
+        <w:rPr>
+          <w:rFonts w:eastAsiaTheme="minorEastAsia" w:cs="Arial"/>
+          <w:noProof/>
+          <w:rtl/>
+        </w:rPr>
+        <w:drawing>
+          <wp:inline distT="0" distB="0" distL="0" distR="0" wp14:anchorId="0971578F" wp14:editId="741414D7">
+            <wp:extent cx="4111094" cy="3117272"/>
+            <wp:effectExtent l="19050" t="19050" r="22860" b="26035"/>
+            <wp:docPr id="21" name="Picture 21"/>
+            <wp:cNvGraphicFramePr>
+              <a:graphicFrameLocks xmlns:a="http://schemas.openxmlformats.org/drawingml/2006/main" noChangeAspect="1"/>
+            </wp:cNvGraphicFramePr>
+            <a:graphic xmlns:a="http://schemas.openxmlformats.org/drawingml/2006/main">
+              <a:graphicData uri="http://schemas.openxmlformats.org/drawingml/2006/picture">
+                <pic:pic xmlns:pic="http://schemas.openxmlformats.org/drawingml/2006/picture">
+                  <pic:nvPicPr>
+                    <pic:cNvPr id="1" name=""/>
+                    <pic:cNvPicPr/>
+                  </pic:nvPicPr>
+                  <pic:blipFill rotWithShape="1">
+                    <a:blip r:embed="rId19"/>
+                    <a:srcRect l="1051" t="697" r="543" b="440"/>
+                    <a:stretch/>
+                  </pic:blipFill>
+                  <pic:spPr bwMode="auto">
+                    <a:xfrm>
+                      <a:off x="0" y="0"/>
+                      <a:ext cx="4126554" cy="3128995"/>
+                    </a:xfrm>
+                    <a:prstGeom prst="rect">
+                      <a:avLst/>
+                    </a:prstGeom>
+                    <a:ln w="12700">
+                      <a:solidFill>
+                        <a:schemeClr val="tx1"/>
+                      </a:solidFill>
+                    </a:ln>
+                    <a:extLst>
+                      <a:ext uri="{53640926-AAD7-44D8-BBD7-CCE9431645EC}">
+                        <a14:shadowObscured xmlns:a14="http://schemas.microsoft.com/office/drawing/2010/main"/>
+                      </a:ext>
+                    </a:extLst>
+                  </pic:spPr>
+                </pic:pic>
+              </a:graphicData>
+            </a:graphic>
+          </wp:inline>
+        </w:drawing>
+      </w:r>
     </w:p>
     <w:p>
       <w:pPr>
@@ -13591,6 +13658,7 @@
       <w:pPr>
         <w:rPr>
           <w:rFonts w:eastAsiaTheme="minorEastAsia"/>
+          <w:rtl/>
         </w:rPr>
       </w:pPr>
       <m:oMathPara>
@@ -13957,7 +14025,8 @@
       <w:pPr>
         <w:jc w:val="center"/>
         <w:rPr>
-          <w:rFonts w:eastAsiaTheme="minorEastAsia"/>
+          <w:rFonts w:eastAsiaTheme="minorEastAsia" w:hint="cs"/>
+          <w:u w:val="single"/>
           <w:rtl/>
         </w:rPr>
       </w:pPr>
@@ -13968,62 +14037,9 @@
           <w:rtl/>
         </w:rPr>
         <w:drawing>
-          <wp:inline distT="0" distB="0" distL="0" distR="0" wp14:anchorId="0971578F" wp14:editId="049C83F7">
-            <wp:extent cx="5274310" cy="3980815"/>
-            <wp:effectExtent l="0" t="0" r="2540" b="635"/>
-            <wp:docPr id="21" name="Picture 21"/>
-            <wp:cNvGraphicFramePr>
-              <a:graphicFrameLocks xmlns:a="http://schemas.openxmlformats.org/drawingml/2006/main" noChangeAspect="1"/>
-            </wp:cNvGraphicFramePr>
-            <a:graphic xmlns:a="http://schemas.openxmlformats.org/drawingml/2006/main">
-              <a:graphicData uri="http://schemas.openxmlformats.org/drawingml/2006/picture">
-                <pic:pic xmlns:pic="http://schemas.openxmlformats.org/drawingml/2006/picture">
-                  <pic:nvPicPr>
-                    <pic:cNvPr id="1" name=""/>
-                    <pic:cNvPicPr/>
-                  </pic:nvPicPr>
-                  <pic:blipFill>
-                    <a:blip r:embed="rId19"/>
-                    <a:stretch>
-                      <a:fillRect/>
-                    </a:stretch>
-                  </pic:blipFill>
-                  <pic:spPr>
-                    <a:xfrm>
-                      <a:off x="0" y="0"/>
-                      <a:ext cx="5274310" cy="3980815"/>
-                    </a:xfrm>
-                    <a:prstGeom prst="rect">
-                      <a:avLst/>
-                    </a:prstGeom>
-                  </pic:spPr>
-                </pic:pic>
-              </a:graphicData>
-            </a:graphic>
-          </wp:inline>
-        </w:drawing>
-      </w:r>
-    </w:p>
-    <w:p>
-      <w:pPr>
-        <w:jc w:val="center"/>
-        <w:rPr>
-          <w:rFonts w:eastAsiaTheme="minorEastAsia"/>
-          <w:u w:val="single"/>
-          <w:rtl/>
-        </w:rPr>
-      </w:pPr>
-      <w:r>
-        <w:rPr>
-          <w:rFonts w:eastAsiaTheme="minorEastAsia" w:cs="Arial"/>
-          <w:noProof/>
-          <w:rtl/>
-        </w:rPr>
-        <w:lastRenderedPageBreak/>
-        <w:drawing>
-          <wp:inline distT="0" distB="0" distL="0" distR="0" wp14:anchorId="5A8A2D50" wp14:editId="2A02FA42">
-            <wp:extent cx="4092137" cy="3086100"/>
-            <wp:effectExtent l="0" t="0" r="3810" b="0"/>
+          <wp:inline distT="0" distB="0" distL="0" distR="0" wp14:anchorId="5A8A2D50" wp14:editId="2790181F">
+            <wp:extent cx="4089745" cy="3075709"/>
+            <wp:effectExtent l="19050" t="19050" r="25400" b="10795"/>
             <wp:docPr id="20" name="Picture 20"/>
             <wp:cNvGraphicFramePr>
               <a:graphicFrameLocks xmlns:a="http://schemas.openxmlformats.org/drawingml/2006/main" noChangeAspect="1"/>
@@ -14035,20 +14051,29 @@
                     <pic:cNvPr id="1" name=""/>
                     <pic:cNvPicPr/>
                   </pic:nvPicPr>
-                  <pic:blipFill>
+                  <pic:blipFill rotWithShape="1">
                     <a:blip r:embed="rId20"/>
-                    <a:stretch>
-                      <a:fillRect/>
-                    </a:stretch>
+                    <a:srcRect l="847" t="1123"/>
+                    <a:stretch/>
                   </pic:blipFill>
-                  <pic:spPr>
+                  <pic:spPr bwMode="auto">
                     <a:xfrm>
                       <a:off x="0" y="0"/>
-                      <a:ext cx="4099480" cy="3091638"/>
+                      <a:ext cx="4102419" cy="3085240"/>
                     </a:xfrm>
                     <a:prstGeom prst="rect">
                       <a:avLst/>
                     </a:prstGeom>
+                    <a:ln w="12700">
+                      <a:solidFill>
+                        <a:schemeClr val="tx1"/>
+                      </a:solidFill>
+                    </a:ln>
+                    <a:extLst>
+                      <a:ext uri="{53640926-AAD7-44D8-BBD7-CCE9431645EC}">
+                        <a14:shadowObscured xmlns:a14="http://schemas.microsoft.com/office/drawing/2010/main"/>
+                      </a:ext>
+                    </a:extLst>
                   </pic:spPr>
                 </pic:pic>
               </a:graphicData>
@@ -14059,6 +14084,7 @@
     </w:p>
     <w:p>
       <w:pPr>
+        <w:jc w:val="center"/>
         <w:rPr>
           <w:rFonts w:eastAsiaTheme="minorEastAsia"/>
           <w:u w:val="single"/>
@@ -14071,10 +14097,11 @@
           <w:noProof/>
           <w:rtl/>
         </w:rPr>
+        <w:lastRenderedPageBreak/>
         <w:drawing>
-          <wp:inline distT="0" distB="0" distL="0" distR="0" wp14:anchorId="181E0186" wp14:editId="522D3EEE">
-            <wp:extent cx="4010585" cy="4667901"/>
-            <wp:effectExtent l="0" t="0" r="9525" b="0"/>
+          <wp:inline distT="0" distB="0" distL="0" distR="0" wp14:anchorId="181E0186" wp14:editId="26D6D4CC">
+            <wp:extent cx="2779491" cy="3235036"/>
+            <wp:effectExtent l="19050" t="19050" r="20955" b="22860"/>
             <wp:docPr id="22" name="Picture 22"/>
             <wp:cNvGraphicFramePr>
               <a:graphicFrameLocks xmlns:a="http://schemas.openxmlformats.org/drawingml/2006/main" noChangeAspect="1"/>
@@ -14095,11 +14122,16 @@
                   <pic:spPr>
                     <a:xfrm>
                       <a:off x="0" y="0"/>
-                      <a:ext cx="4010585" cy="4667901"/>
+                      <a:ext cx="2791589" cy="3249117"/>
                     </a:xfrm>
                     <a:prstGeom prst="rect">
                       <a:avLst/>
                     </a:prstGeom>
+                    <a:ln w="12700">
+                      <a:solidFill>
+                        <a:schemeClr val="tx1"/>
+                      </a:solidFill>
+                    </a:ln>
                   </pic:spPr>
                 </pic:pic>
               </a:graphicData>
@@ -14107,14 +14139,6 @@
           </wp:inline>
         </w:drawing>
       </w:r>
-    </w:p>
-    <w:p>
-      <w:pPr>
-        <w:rPr>
-          <w:rFonts w:eastAsiaTheme="minorEastAsia"/>
-          <w:u w:val="single"/>
-        </w:rPr>
-      </w:pPr>
     </w:p>
     <w:p>
       <w:pPr>
@@ -14367,24 +14391,7 @@
           <w:rFonts w:eastAsiaTheme="minorEastAsia" w:hint="cs"/>
           <w:rtl/>
         </w:rPr>
-        <w:lastRenderedPageBreak/>
-        <w:t xml:space="preserve">בתנאי </w:t>
-      </w:r>
-      <w:proofErr w:type="spellStart"/>
-      <w:r>
-        <w:rPr>
-          <w:rFonts w:eastAsiaTheme="minorEastAsia" w:hint="cs"/>
-          <w:rtl/>
-        </w:rPr>
-        <w:t>נייקוויסט</w:t>
-      </w:r>
-      <w:proofErr w:type="spellEnd"/>
-      <w:r>
-        <w:rPr>
-          <w:rFonts w:eastAsiaTheme="minorEastAsia" w:hint="cs"/>
-          <w:rtl/>
-        </w:rPr>
-        <w:t>, כלומר:</w:t>
+        <w:t>בתנאי נייקוויסט, כלומר:</w:t>
       </w:r>
     </w:p>
     <w:p>
@@ -14664,7 +14671,7 @@
     <w:p>
       <w:pPr>
         <w:rPr>
-          <w:rFonts w:eastAsiaTheme="minorEastAsia"/>
+          <w:rFonts w:eastAsiaTheme="minorEastAsia" w:hint="cs"/>
           <w:u w:val="single"/>
           <w:rtl/>
         </w:rPr>
@@ -15815,15 +15822,16 @@
     <w:p>
       <w:pPr>
         <w:rPr>
-          <w:rFonts w:eastAsiaTheme="minorEastAsia"/>
-          <w:rtl/>
-        </w:rPr>
-      </w:pPr>
-      <w:r>
-        <w:rPr>
-          <w:rFonts w:eastAsiaTheme="minorEastAsia" w:hint="cs"/>
-          <w:rtl/>
-        </w:rPr>
+          <w:rFonts w:eastAsiaTheme="minorEastAsia" w:hint="cs"/>
+          <w:rtl/>
+        </w:rPr>
+      </w:pPr>
+      <w:r>
+        <w:rPr>
+          <w:rFonts w:eastAsiaTheme="minorEastAsia" w:hint="cs"/>
+          <w:rtl/>
+        </w:rPr>
+        <w:lastRenderedPageBreak/>
         <w:t xml:space="preserve">והספקטרום </w:t>
       </w:r>
       <m:oMath>
@@ -15904,7 +15912,6 @@
       <w:pPr>
         <w:rPr>
           <w:rFonts w:eastAsiaTheme="minorEastAsia"/>
-          <w:rtl/>
         </w:rPr>
       </w:pPr>
       <m:oMathPara>
@@ -16293,34 +16300,26 @@
     </w:p>
     <w:p>
       <w:pPr>
-        <w:bidi w:val="0"/>
-        <w:rPr>
-          <w:rFonts w:eastAsiaTheme="minorEastAsia"/>
-        </w:rPr>
-      </w:pPr>
+        <w:rPr>
+          <w:rFonts w:eastAsiaTheme="minorEastAsia" w:hint="cs"/>
+          <w:u w:val="single"/>
+          <w:rtl/>
+        </w:rPr>
+      </w:pPr>
+      <w:r>
+        <w:rPr>
+          <w:rFonts w:eastAsiaTheme="minorEastAsia" w:hint="cs"/>
+          <w:u w:val="single"/>
+          <w:rtl/>
+        </w:rPr>
+        <w:t>סעיף ד'</w:t>
+      </w:r>
     </w:p>
     <w:p>
       <w:pPr>
-        <w:rPr>
-          <w:rFonts w:eastAsiaTheme="minorEastAsia"/>
-          <w:u w:val="single"/>
-          <w:rtl/>
-        </w:rPr>
-      </w:pPr>
-      <w:r>
-        <w:rPr>
-          <w:rFonts w:eastAsiaTheme="minorEastAsia" w:hint="cs"/>
-          <w:u w:val="single"/>
-          <w:rtl/>
-        </w:rPr>
-        <w:t>סעיף ד'</w:t>
-      </w:r>
-    </w:p>
-    <w:p>
-      <w:pPr>
         <w:jc w:val="center"/>
         <w:rPr>
-          <w:rFonts w:eastAsiaTheme="minorEastAsia"/>
+          <w:rFonts w:eastAsiaTheme="minorEastAsia" w:hint="cs"/>
         </w:rPr>
       </w:pPr>
       <w:r>
@@ -16329,11 +16328,10 @@
           <w:noProof/>
           <w:rtl/>
         </w:rPr>
-        <w:lastRenderedPageBreak/>
         <w:drawing>
-          <wp:inline distT="0" distB="0" distL="0" distR="0" wp14:anchorId="4DD90587" wp14:editId="4AE7BDBC">
-            <wp:extent cx="5274310" cy="3924300"/>
-            <wp:effectExtent l="0" t="0" r="2540" b="0"/>
+          <wp:inline distT="0" distB="0" distL="0" distR="0" wp14:anchorId="4DD90587" wp14:editId="41F8996B">
+            <wp:extent cx="4613564" cy="3449214"/>
+            <wp:effectExtent l="19050" t="19050" r="15875" b="18415"/>
             <wp:docPr id="23" name="Picture 23"/>
             <wp:cNvGraphicFramePr>
               <a:graphicFrameLocks xmlns:a="http://schemas.openxmlformats.org/drawingml/2006/main" noChangeAspect="1"/>
@@ -16345,20 +16343,29 @@
                     <pic:cNvPr id="1" name=""/>
                     <pic:cNvPicPr/>
                   </pic:nvPicPr>
-                  <pic:blipFill>
+                  <pic:blipFill rotWithShape="1">
                     <a:blip r:embed="rId22"/>
-                    <a:stretch>
-                      <a:fillRect/>
-                    </a:stretch>
+                    <a:srcRect l="1182" t="706"/>
+                    <a:stretch/>
                   </pic:blipFill>
-                  <pic:spPr>
+                  <pic:spPr bwMode="auto">
                     <a:xfrm>
                       <a:off x="0" y="0"/>
-                      <a:ext cx="5274310" cy="3924300"/>
+                      <a:ext cx="4622079" cy="3455580"/>
                     </a:xfrm>
                     <a:prstGeom prst="rect">
                       <a:avLst/>
                     </a:prstGeom>
+                    <a:ln w="12700">
+                      <a:solidFill>
+                        <a:schemeClr val="tx1"/>
+                      </a:solidFill>
+                    </a:ln>
+                    <a:extLst>
+                      <a:ext uri="{53640926-AAD7-44D8-BBD7-CCE9431645EC}">
+                        <a14:shadowObscured xmlns:a14="http://schemas.microsoft.com/office/drawing/2010/main"/>
+                      </a:ext>
+                    </a:extLst>
                   </pic:spPr>
                 </pic:pic>
               </a:graphicData>
@@ -16382,9 +16389,9 @@
           <w:rtl/>
         </w:rPr>
         <w:drawing>
-          <wp:inline distT="0" distB="0" distL="0" distR="0" wp14:anchorId="04B275D6" wp14:editId="4ED133C3">
-            <wp:extent cx="5274310" cy="3971290"/>
-            <wp:effectExtent l="0" t="0" r="2540" b="0"/>
+          <wp:inline distT="0" distB="0" distL="0" distR="0" wp14:anchorId="04B275D6" wp14:editId="6BF874EA">
+            <wp:extent cx="4613563" cy="3482920"/>
+            <wp:effectExtent l="19050" t="19050" r="15875" b="22860"/>
             <wp:docPr id="24" name="Picture 24"/>
             <wp:cNvGraphicFramePr>
               <a:graphicFrameLocks xmlns:a="http://schemas.openxmlformats.org/drawingml/2006/main" noChangeAspect="1"/>
@@ -16396,20 +16403,29 @@
                     <pic:cNvPr id="1" name=""/>
                     <pic:cNvPicPr/>
                   </pic:nvPicPr>
-                  <pic:blipFill>
+                  <pic:blipFill rotWithShape="1">
                     <a:blip r:embed="rId23"/>
-                    <a:stretch>
-                      <a:fillRect/>
-                    </a:stretch>
+                    <a:srcRect l="1051" t="872" r="818" b="738"/>
+                    <a:stretch/>
                   </pic:blipFill>
-                  <pic:spPr>
+                  <pic:spPr bwMode="auto">
                     <a:xfrm>
                       <a:off x="0" y="0"/>
-                      <a:ext cx="5274310" cy="3971290"/>
+                      <a:ext cx="4638183" cy="3501506"/>
                     </a:xfrm>
                     <a:prstGeom prst="rect">
                       <a:avLst/>
                     </a:prstGeom>
+                    <a:ln w="12700">
+                      <a:solidFill>
+                        <a:schemeClr val="tx1"/>
+                      </a:solidFill>
+                    </a:ln>
+                    <a:extLst>
+                      <a:ext uri="{53640926-AAD7-44D8-BBD7-CCE9431645EC}">
+                        <a14:shadowObscured xmlns:a14="http://schemas.microsoft.com/office/drawing/2010/main"/>
+                      </a:ext>
+                    </a:extLst>
                   </pic:spPr>
                 </pic:pic>
               </a:graphicData>
@@ -16420,6 +16436,7 @@
     </w:p>
     <w:p>
       <w:pPr>
+        <w:jc w:val="center"/>
         <w:rPr>
           <w:rFonts w:eastAsiaTheme="minorEastAsia"/>
         </w:rPr>
@@ -16433,9 +16450,9 @@
         </w:rPr>
         <w:lastRenderedPageBreak/>
         <w:drawing>
-          <wp:inline distT="0" distB="0" distL="0" distR="0" wp14:anchorId="51529255" wp14:editId="67C4A92F">
-            <wp:extent cx="4772691" cy="4915586"/>
-            <wp:effectExtent l="0" t="0" r="8890" b="0"/>
+          <wp:inline distT="0" distB="0" distL="0" distR="0" wp14:anchorId="51529255" wp14:editId="5C1329F6">
+            <wp:extent cx="3622963" cy="3731436"/>
+            <wp:effectExtent l="19050" t="19050" r="15875" b="21590"/>
             <wp:docPr id="25" name="Picture 25"/>
             <wp:cNvGraphicFramePr>
               <a:graphicFrameLocks xmlns:a="http://schemas.openxmlformats.org/drawingml/2006/main" noChangeAspect="1"/>
@@ -16456,11 +16473,16 @@
                   <pic:spPr>
                     <a:xfrm>
                       <a:off x="0" y="0"/>
-                      <a:ext cx="4772691" cy="4915586"/>
+                      <a:ext cx="3633387" cy="3742172"/>
                     </a:xfrm>
                     <a:prstGeom prst="rect">
                       <a:avLst/>
                     </a:prstGeom>
+                    <a:ln w="12700">
+                      <a:solidFill>
+                        <a:schemeClr val="tx1"/>
+                      </a:solidFill>
+                    </a:ln>
                   </pic:spPr>
                 </pic:pic>
               </a:graphicData>
@@ -16559,7 +16581,6 @@
           <w:highlight w:val="yellow"/>
           <w:rtl/>
         </w:rPr>
-        <w:lastRenderedPageBreak/>
         <w:t>להוסיף קוד מטלב</w:t>
       </w:r>
     </w:p>
@@ -16586,6 +16607,7 @@
           <w:noProof/>
           <w:rtl/>
         </w:rPr>
+        <w:lastRenderedPageBreak/>
         <w:drawing>
           <wp:inline distT="0" distB="0" distL="0" distR="0" wp14:anchorId="72238550" wp14:editId="713C6844">
             <wp:extent cx="4426527" cy="3382284"/>

</xml_diff>

<commit_message>
finished editing part C section F
</commit_message>
<xml_diff>
--- a/אותות ומערכות תרגיל מסכם - לירון כהן ויובל מור.docx
+++ b/אותות ומערכות תרגיל מסכם - לירון כהן ויובל מור.docx
@@ -1,6 +1,6 @@
 
 <file path=word/document.xml><?xml version="1.0" encoding="utf-8"?>
-<w:document xmlns:wpc="http://schemas.microsoft.com/office/word/2010/wordprocessingCanvas" xmlns:cx="http://schemas.microsoft.com/office/drawing/2014/chartex" xmlns:cx1="http://schemas.microsoft.com/office/drawing/2015/9/8/chartex" xmlns:cx2="http://schemas.microsoft.com/office/drawing/2015/10/21/chartex" xmlns:cx3="http://schemas.microsoft.com/office/drawing/2016/5/9/chartex" xmlns:cx4="http://schemas.microsoft.com/office/drawing/2016/5/10/chartex" xmlns:cx5="http://schemas.microsoft.com/office/drawing/2016/5/11/chartex" xmlns:cx6="http://schemas.microsoft.com/office/drawing/2016/5/12/chartex" xmlns:cx7="http://schemas.microsoft.com/office/drawing/2016/5/13/chartex" xmlns:cx8="http://schemas.microsoft.com/office/drawing/2016/5/14/chartex" xmlns:mc="http://schemas.openxmlformats.org/markup-compatibility/2006" xmlns:aink="http://schemas.microsoft.com/office/drawing/2016/ink" xmlns:am3d="http://schemas.microsoft.com/office/drawing/2017/model3d" xmlns:o="urn:schemas-microsoft-com:office:office" xmlns:r="http://schemas.openxmlformats.org/officeDocument/2006/relationships" xmlns:m="http://schemas.openxmlformats.org/officeDocument/2006/math" xmlns:v="urn:schemas-microsoft-com:vml" xmlns:wp14="http://schemas.microsoft.com/office/word/2010/wordprocessingDrawing" xmlns:wp="http://schemas.openxmlformats.org/drawingml/2006/wordprocessingDrawing" xmlns:w10="urn:schemas-microsoft-com:office:word" xmlns:w="http://schemas.openxmlformats.org/wordprocessingml/2006/main" xmlns:w14="http://schemas.microsoft.com/office/word/2010/wordml" xmlns:w15="http://schemas.microsoft.com/office/word/2012/wordml" xmlns:w16cex="http://schemas.microsoft.com/office/word/2018/wordml/cex" xmlns:w16cid="http://schemas.microsoft.com/office/word/2016/wordml/cid" xmlns:w16="http://schemas.microsoft.com/office/word/2018/wordml" xmlns:w16sdtdh="http://schemas.microsoft.com/office/word/2020/wordml/sdtdatahash" xmlns:w16se="http://schemas.microsoft.com/office/word/2015/wordml/symex" xmlns:wpg="http://schemas.microsoft.com/office/word/2010/wordprocessingGroup" xmlns:wpi="http://schemas.microsoft.com/office/word/2010/wordprocessingInk" xmlns:wne="http://schemas.microsoft.com/office/word/2006/wordml" xmlns:wps="http://schemas.microsoft.com/office/word/2010/wordprocessingShape" mc:Ignorable="w14 w15 w16se w16cid w16 w16cex w16sdtdh wp14">
+<w:document xmlns:wpc="http://schemas.microsoft.com/office/word/2010/wordprocessingCanvas" xmlns:cx="http://schemas.microsoft.com/office/drawing/2014/chartex" xmlns:mc="http://schemas.openxmlformats.org/markup-compatibility/2006" xmlns:o="urn:schemas-microsoft-com:office:office" xmlns:r="http://schemas.openxmlformats.org/officeDocument/2006/relationships" xmlns:m="http://schemas.openxmlformats.org/officeDocument/2006/math" xmlns:v="urn:schemas-microsoft-com:vml" xmlns:wp14="http://schemas.microsoft.com/office/word/2010/wordprocessingDrawing" xmlns:wp="http://schemas.openxmlformats.org/drawingml/2006/wordprocessingDrawing" xmlns:w10="urn:schemas-microsoft-com:office:word" xmlns:w="http://schemas.openxmlformats.org/wordprocessingml/2006/main" xmlns:w14="http://schemas.microsoft.com/office/word/2010/wordml" xmlns:w15="http://schemas.microsoft.com/office/word/2012/wordml" xmlns:w16se="http://schemas.microsoft.com/office/word/2015/wordml/symex" xmlns:wpg="http://schemas.microsoft.com/office/word/2010/wordprocessingGroup" xmlns:wpi="http://schemas.microsoft.com/office/word/2010/wordprocessingInk" xmlns:wne="http://schemas.microsoft.com/office/word/2006/wordml" xmlns:wps="http://schemas.microsoft.com/office/word/2010/wordprocessingShape" mc:Ignorable="w14 w15 w16se wp14">
   <w:body>
     <w:p>
       <w:pPr>
@@ -12171,7 +12171,23 @@
           <w:rFonts w:eastAsiaTheme="minorEastAsia" w:hint="cs"/>
           <w:rtl/>
         </w:rPr>
-        <w:t xml:space="preserve"> היה צריך להתקבל כאפס, אך ככל הנראה המסנן אינו אידיאלי ולכן התקבל ספקטרום שונה מאפס. נשים לב שגובה ההלמים עבור מסנן זה קטן משמעותית מגובה ההלמים במסננים האחרים. </w:t>
+        <w:t xml:space="preserve"> היה צריך להתקבל כאפס, אך ככל הנראה המסנן אינו אידיאלי ולכן התקבל ספקטרום שונה מאפס. נשים לב שגובה ההלמים עבור מסנן זה קטן משמעותית מגובה </w:t>
+      </w:r>
+      <w:proofErr w:type="spellStart"/>
+      <w:r>
+        <w:rPr>
+          <w:rFonts w:eastAsiaTheme="minorEastAsia" w:hint="cs"/>
+          <w:rtl/>
+        </w:rPr>
+        <w:t>ההלמים</w:t>
+      </w:r>
+      <w:proofErr w:type="spellEnd"/>
+      <w:r>
+        <w:rPr>
+          <w:rFonts w:eastAsiaTheme="minorEastAsia" w:hint="cs"/>
+          <w:rtl/>
+        </w:rPr>
+        <w:t xml:space="preserve"> במסננים האחרים. </w:t>
       </w:r>
     </w:p>
     <w:p>
@@ -14741,8 +14757,17 @@
           <w:rFonts w:eastAsiaTheme="minorEastAsia" w:hint="cs"/>
           <w:rtl/>
         </w:rPr>
-        <w:t>כפי שראינו בכיתה, האות הדגום</w:t>
-      </w:r>
+        <w:t xml:space="preserve">כפי שראינו בכיתה, האות </w:t>
+      </w:r>
+      <w:proofErr w:type="spellStart"/>
+      <w:r>
+        <w:rPr>
+          <w:rFonts w:eastAsiaTheme="minorEastAsia" w:hint="cs"/>
+          <w:rtl/>
+        </w:rPr>
+        <w:t>הדגום</w:t>
+      </w:r>
+      <w:proofErr w:type="spellEnd"/>
       <w:r>
         <w:rPr>
           <w:rFonts w:eastAsiaTheme="minorEastAsia" w:hint="cs"/>
@@ -15511,13 +15536,21 @@
           <w:rFonts w:eastAsiaTheme="minorEastAsia" w:hint="cs"/>
           <w:rtl/>
         </w:rPr>
-        <w:t>האות הדג</w:t>
-      </w:r>
+        <w:t xml:space="preserve">האות </w:t>
+      </w:r>
+      <w:proofErr w:type="spellStart"/>
       <w:r>
         <w:rPr>
           <w:rFonts w:eastAsiaTheme="minorEastAsia" w:hint="cs"/>
           <w:rtl/>
         </w:rPr>
+        <w:t>הדג</w:t>
+      </w:r>
+      <w:r>
+        <w:rPr>
+          <w:rFonts w:eastAsiaTheme="minorEastAsia" w:hint="cs"/>
+          <w:rtl/>
+        </w:rPr>
         <w:t>ו</w:t>
       </w:r>
       <w:r>
@@ -15525,7 +15558,15 @@
           <w:rFonts w:eastAsiaTheme="minorEastAsia" w:hint="cs"/>
           <w:rtl/>
         </w:rPr>
-        <w:t>ם עבור האות הנתון השני יהיה:</w:t>
+        <w:t>ם</w:t>
+      </w:r>
+      <w:proofErr w:type="spellEnd"/>
+      <w:r>
+        <w:rPr>
+          <w:rFonts w:eastAsiaTheme="minorEastAsia" w:hint="cs"/>
+          <w:rtl/>
+        </w:rPr>
+        <w:t xml:space="preserve"> עבור האות הנתון השני יהיה:</w:t>
       </w:r>
     </w:p>
     <w:p>
@@ -17120,14 +17161,14 @@
       <w:r>
         <w:rPr>
           <w:rFonts w:eastAsiaTheme="minorEastAsia" w:cs="Arial"/>
-          <w:u w:val="single"/>
+          <w:noProof/>
           <w:rtl/>
         </w:rPr>
         <w:lastRenderedPageBreak/>
         <w:drawing>
-          <wp:inline distT="0" distB="0" distL="0" distR="0" wp14:anchorId="280F151A" wp14:editId="51C83458">
-            <wp:extent cx="5274310" cy="3974465"/>
-            <wp:effectExtent l="0" t="0" r="2540" b="6985"/>
+          <wp:inline distT="0" distB="0" distL="0" distR="0" wp14:anchorId="280F151A" wp14:editId="45D50F02">
+            <wp:extent cx="4581182" cy="3422073"/>
+            <wp:effectExtent l="19050" t="19050" r="10160" b="26035"/>
             <wp:docPr id="6" name="Picture 6"/>
             <wp:cNvGraphicFramePr>
               <a:graphicFrameLocks xmlns:a="http://schemas.openxmlformats.org/drawingml/2006/main" noChangeAspect="1"/>
@@ -17139,20 +17180,33 @@
                     <pic:cNvPr id="1" name=""/>
                     <pic:cNvPicPr/>
                   </pic:nvPicPr>
-                  <pic:blipFill>
+                  <pic:blipFill rotWithShape="1">
                     <a:blip r:embed="rId36"/>
-                    <a:stretch>
-                      <a:fillRect/>
-                    </a:stretch>
+                    <a:srcRect t="872"/>
+                    <a:stretch/>
                   </pic:blipFill>
-                  <pic:spPr>
+                  <pic:spPr bwMode="auto">
                     <a:xfrm>
                       <a:off x="0" y="0"/>
-                      <a:ext cx="5274310" cy="3974465"/>
+                      <a:ext cx="4595813" cy="3433002"/>
                     </a:xfrm>
                     <a:prstGeom prst="rect">
                       <a:avLst/>
                     </a:prstGeom>
+                    <a:ln w="12700" cap="flat" cmpd="sng" algn="ctr">
+                      <a:solidFill>
+                        <a:sysClr val="windowText" lastClr="000000"/>
+                      </a:solidFill>
+                      <a:prstDash val="solid"/>
+                      <a:round/>
+                      <a:headEnd type="none" w="med" len="med"/>
+                      <a:tailEnd type="none" w="med" len="med"/>
+                    </a:ln>
+                    <a:extLst>
+                      <a:ext uri="{53640926-AAD7-44D8-BBD7-CCE9431645EC}">
+                        <a14:shadowObscured xmlns:a14="http://schemas.microsoft.com/office/drawing/2010/main"/>
+                      </a:ext>
+                    </a:extLst>
                   </pic:spPr>
                 </pic:pic>
               </a:graphicData>
@@ -17163,31 +17217,22 @@
     </w:p>
     <w:p>
       <w:pPr>
+        <w:jc w:val="center"/>
         <w:rPr>
           <w:rFonts w:eastAsiaTheme="minorEastAsia"/>
           <w:u w:val="single"/>
         </w:rPr>
       </w:pPr>
-    </w:p>
-    <w:p>
-      <w:pPr>
-        <w:rPr>
-          <w:rFonts w:eastAsiaTheme="minorEastAsia"/>
-          <w:u w:val="single"/>
-        </w:rPr>
-      </w:pPr>
       <w:r>
         <w:rPr>
           <w:rFonts w:eastAsiaTheme="minorEastAsia" w:cs="Arial"/>
           <w:noProof/>
-          <w:u w:val="single"/>
-          <w:rtl/>
-        </w:rPr>
-        <w:lastRenderedPageBreak/>
+          <w:rtl/>
+        </w:rPr>
         <w:drawing>
-          <wp:inline distT="0" distB="0" distL="0" distR="0" wp14:anchorId="736832E0" wp14:editId="7F74BCC6">
-            <wp:extent cx="4925112" cy="5792008"/>
-            <wp:effectExtent l="0" t="0" r="8890" b="0"/>
+          <wp:inline distT="0" distB="0" distL="0" distR="0" wp14:anchorId="736832E0" wp14:editId="23FC9677">
+            <wp:extent cx="3816732" cy="4488535"/>
+            <wp:effectExtent l="19050" t="19050" r="12700" b="26670"/>
             <wp:docPr id="38" name="Picture 38"/>
             <wp:cNvGraphicFramePr>
               <a:graphicFrameLocks xmlns:a="http://schemas.openxmlformats.org/drawingml/2006/main" noChangeAspect="1"/>
@@ -17208,11 +17253,16 @@
                   <pic:spPr>
                     <a:xfrm>
                       <a:off x="0" y="0"/>
-                      <a:ext cx="4925112" cy="5792008"/>
+                      <a:ext cx="3824083" cy="4497180"/>
                     </a:xfrm>
                     <a:prstGeom prst="rect">
                       <a:avLst/>
                     </a:prstGeom>
+                    <a:ln w="12700">
+                      <a:solidFill>
+                        <a:schemeClr val="tx1"/>
+                      </a:solidFill>
+                    </a:ln>
                   </pic:spPr>
                 </pic:pic>
               </a:graphicData>
@@ -17224,8 +17274,17 @@
     <w:p>
       <w:pPr>
         <w:rPr>
+          <w:rFonts w:eastAsiaTheme="minorEastAsia" w:hint="cs"/>
+          <w:u w:val="single"/>
+        </w:rPr>
+      </w:pPr>
+    </w:p>
+    <w:p>
+      <w:pPr>
+        <w:rPr>
           <w:rFonts w:eastAsiaTheme="minorEastAsia"/>
           <w:u w:val="single"/>
+          <w:rtl/>
         </w:rPr>
       </w:pPr>
     </w:p>
@@ -17237,12 +17296,15 @@
           <w:rtl/>
         </w:rPr>
       </w:pPr>
+      <w:bookmarkStart w:id="0" w:name="_GoBack"/>
+      <w:bookmarkEnd w:id="0"/>
       <w:r>
         <w:rPr>
           <w:rFonts w:eastAsiaTheme="minorEastAsia" w:hint="cs"/>
           <w:u w:val="single"/>
           <w:rtl/>
         </w:rPr>
+        <w:lastRenderedPageBreak/>
         <w:t>סעיף ו'</w:t>
       </w:r>
     </w:p>
@@ -17314,7 +17376,23 @@
           <w:rFonts w:eastAsiaTheme="minorEastAsia" w:hint="cs"/>
           <w:rtl/>
         </w:rPr>
-        <w:t>כפי שראינו בכיתה, האות הדגום עבור האות הנתון הראשון יהיה:</w:t>
+        <w:t xml:space="preserve">כפי שראינו בכיתה, האות </w:t>
+      </w:r>
+      <w:proofErr w:type="spellStart"/>
+      <w:r>
+        <w:rPr>
+          <w:rFonts w:eastAsiaTheme="minorEastAsia" w:hint="cs"/>
+          <w:rtl/>
+        </w:rPr>
+        <w:t>הדגום</w:t>
+      </w:r>
+      <w:proofErr w:type="spellEnd"/>
+      <w:r>
+        <w:rPr>
+          <w:rFonts w:eastAsiaTheme="minorEastAsia" w:hint="cs"/>
+          <w:rtl/>
+        </w:rPr>
+        <w:t xml:space="preserve"> עבור האות הנתון הראשון יהיה:</w:t>
       </w:r>
     </w:p>
     <w:p>
@@ -18088,7 +18166,23 @@
           <w:rFonts w:eastAsiaTheme="minorEastAsia" w:hint="cs"/>
           <w:rtl/>
         </w:rPr>
-        <w:t>האות הדגום עבור האות הנתון השני יהיה:</w:t>
+        <w:t xml:space="preserve">האות </w:t>
+      </w:r>
+      <w:proofErr w:type="spellStart"/>
+      <w:r>
+        <w:rPr>
+          <w:rFonts w:eastAsiaTheme="minorEastAsia" w:hint="cs"/>
+          <w:rtl/>
+        </w:rPr>
+        <w:t>הדגום</w:t>
+      </w:r>
+      <w:proofErr w:type="spellEnd"/>
+      <w:r>
+        <w:rPr>
+          <w:rFonts w:eastAsiaTheme="minorEastAsia" w:hint="cs"/>
+          <w:rtl/>
+        </w:rPr>
+        <w:t xml:space="preserve"> עבור האות הנתון השני יהיה:</w:t>
       </w:r>
     </w:p>
     <w:p>
@@ -18927,6 +19021,7 @@
           <w:noProof/>
           <w:rtl/>
         </w:rPr>
+        <w:lastRenderedPageBreak/>
         <w:drawing>
           <wp:inline distT="0" distB="0" distL="0" distR="0" wp14:anchorId="01719A77" wp14:editId="5E712F64">
             <wp:extent cx="3983182" cy="3183764"/>
@@ -18979,7 +19074,6 @@
           <w:highlight w:val="yellow"/>
           <w:rtl/>
         </w:rPr>
-        <w:lastRenderedPageBreak/>
         <w:t>להוסיף קוד מטלב</w:t>
       </w:r>
     </w:p>
@@ -19049,7 +19143,7 @@
 </file>
 
 <file path=word/numbering.xml><?xml version="1.0" encoding="utf-8"?>
-<w:numbering xmlns:wpc="http://schemas.microsoft.com/office/word/2010/wordprocessingCanvas" xmlns:cx="http://schemas.microsoft.com/office/drawing/2014/chartex" xmlns:cx1="http://schemas.microsoft.com/office/drawing/2015/9/8/chartex" xmlns:cx2="http://schemas.microsoft.com/office/drawing/2015/10/21/chartex" xmlns:cx3="http://schemas.microsoft.com/office/drawing/2016/5/9/chartex" xmlns:cx4="http://schemas.microsoft.com/office/drawing/2016/5/10/chartex" xmlns:cx5="http://schemas.microsoft.com/office/drawing/2016/5/11/chartex" xmlns:cx6="http://schemas.microsoft.com/office/drawing/2016/5/12/chartex" xmlns:cx7="http://schemas.microsoft.com/office/drawing/2016/5/13/chartex" xmlns:cx8="http://schemas.microsoft.com/office/drawing/2016/5/14/chartex" xmlns:mc="http://schemas.openxmlformats.org/markup-compatibility/2006" xmlns:aink="http://schemas.microsoft.com/office/drawing/2016/ink" xmlns:am3d="http://schemas.microsoft.com/office/drawing/2017/model3d" xmlns:o="urn:schemas-microsoft-com:office:office" xmlns:r="http://schemas.openxmlformats.org/officeDocument/2006/relationships" xmlns:m="http://schemas.openxmlformats.org/officeDocument/2006/math" xmlns:v="urn:schemas-microsoft-com:vml" xmlns:wp14="http://schemas.microsoft.com/office/word/2010/wordprocessingDrawing" xmlns:wp="http://schemas.openxmlformats.org/drawingml/2006/wordprocessingDrawing" xmlns:w10="urn:schemas-microsoft-com:office:word" xmlns:w="http://schemas.openxmlformats.org/wordprocessingml/2006/main" xmlns:w14="http://schemas.microsoft.com/office/word/2010/wordml" xmlns:w15="http://schemas.microsoft.com/office/word/2012/wordml" xmlns:w16cex="http://schemas.microsoft.com/office/word/2018/wordml/cex" xmlns:w16cid="http://schemas.microsoft.com/office/word/2016/wordml/cid" xmlns:w16="http://schemas.microsoft.com/office/word/2018/wordml" xmlns:w16sdtdh="http://schemas.microsoft.com/office/word/2020/wordml/sdtdatahash" xmlns:w16se="http://schemas.microsoft.com/office/word/2015/wordml/symex" xmlns:wpg="http://schemas.microsoft.com/office/word/2010/wordprocessingGroup" xmlns:wpi="http://schemas.microsoft.com/office/word/2010/wordprocessingInk" xmlns:wne="http://schemas.microsoft.com/office/word/2006/wordml" xmlns:wps="http://schemas.microsoft.com/office/word/2010/wordprocessingShape" mc:Ignorable="w14 w15 w16se w16cid w16 w16cex w16sdtdh wp14">
+<w:numbering xmlns:wpc="http://schemas.microsoft.com/office/word/2010/wordprocessingCanvas" xmlns:cx="http://schemas.microsoft.com/office/drawing/2014/chartex" xmlns:mc="http://schemas.openxmlformats.org/markup-compatibility/2006" xmlns:o="urn:schemas-microsoft-com:office:office" xmlns:r="http://schemas.openxmlformats.org/officeDocument/2006/relationships" xmlns:m="http://schemas.openxmlformats.org/officeDocument/2006/math" xmlns:v="urn:schemas-microsoft-com:vml" xmlns:wp14="http://schemas.microsoft.com/office/word/2010/wordprocessingDrawing" xmlns:wp="http://schemas.openxmlformats.org/drawingml/2006/wordprocessingDrawing" xmlns:w10="urn:schemas-microsoft-com:office:word" xmlns:w="http://schemas.openxmlformats.org/wordprocessingml/2006/main" xmlns:w14="http://schemas.microsoft.com/office/word/2010/wordml" xmlns:w15="http://schemas.microsoft.com/office/word/2012/wordml" xmlns:w16se="http://schemas.microsoft.com/office/word/2015/wordml/symex" xmlns:wpg="http://schemas.microsoft.com/office/word/2010/wordprocessingGroup" xmlns:wpi="http://schemas.microsoft.com/office/word/2010/wordprocessingInk" xmlns:wne="http://schemas.microsoft.com/office/word/2006/wordml" xmlns:wps="http://schemas.microsoft.com/office/word/2010/wordprocessingShape" mc:Ignorable="w14 w15 w16se wp14">
   <w:abstractNum w:abstractNumId="0" w15:restartNumberingAfterBreak="0">
     <w:nsid w:val="08A97739"/>
     <w:multiLevelType w:val="hybridMultilevel"/>
@@ -19840,7 +19934,7 @@
 </file>
 
 <file path=word/styles.xml><?xml version="1.0" encoding="utf-8"?>
-<w:styles xmlns:mc="http://schemas.openxmlformats.org/markup-compatibility/2006" xmlns:r="http://schemas.openxmlformats.org/officeDocument/2006/relationships" xmlns:w="http://schemas.openxmlformats.org/wordprocessingml/2006/main" xmlns:w14="http://schemas.microsoft.com/office/word/2010/wordml" xmlns:w15="http://schemas.microsoft.com/office/word/2012/wordml" xmlns:w16cex="http://schemas.microsoft.com/office/word/2018/wordml/cex" xmlns:w16cid="http://schemas.microsoft.com/office/word/2016/wordml/cid" xmlns:w16="http://schemas.microsoft.com/office/word/2018/wordml" xmlns:w16sdtdh="http://schemas.microsoft.com/office/word/2020/wordml/sdtdatahash" xmlns:w16se="http://schemas.microsoft.com/office/word/2015/wordml/symex" mc:Ignorable="w14 w15 w16se w16cid w16 w16cex w16sdtdh">
+<w:styles xmlns:mc="http://schemas.openxmlformats.org/markup-compatibility/2006" xmlns:r="http://schemas.openxmlformats.org/officeDocument/2006/relationships" xmlns:w="http://schemas.openxmlformats.org/wordprocessingml/2006/main" xmlns:w14="http://schemas.microsoft.com/office/word/2010/wordml" xmlns:w15="http://schemas.microsoft.com/office/word/2012/wordml" xmlns:w16se="http://schemas.microsoft.com/office/word/2015/wordml/symex" mc:Ignorable="w14 w15 w16se">
   <w:docDefaults>
     <w:rPrDefault>
       <w:rPr>
@@ -19856,7 +19950,7 @@
       </w:pPr>
     </w:pPrDefault>
   </w:docDefaults>
-  <w:latentStyles w:defLockedState="0" w:defUIPriority="99" w:defSemiHidden="0" w:defUnhideWhenUsed="0" w:defQFormat="0" w:count="376">
+  <w:latentStyles w:defLockedState="0" w:defUIPriority="99" w:defSemiHidden="0" w:defUnhideWhenUsed="0" w:defQFormat="0" w:count="371">
     <w:lsdException w:name="Normal" w:uiPriority="0" w:qFormat="1"/>
     <w:lsdException w:name="heading 1" w:uiPriority="9" w:qFormat="1"/>
     <w:lsdException w:name="heading 2" w:semiHidden="1" w:uiPriority="9" w:unhideWhenUsed="1" w:qFormat="1"/>
@@ -19962,6 +20056,7 @@
     <w:lsdException w:name="HTML Sample" w:semiHidden="1" w:unhideWhenUsed="1"/>
     <w:lsdException w:name="HTML Typewriter" w:semiHidden="1" w:unhideWhenUsed="1"/>
     <w:lsdException w:name="HTML Variable" w:semiHidden="1" w:unhideWhenUsed="1"/>
+    <w:lsdException w:name="Normal Table" w:semiHidden="1" w:unhideWhenUsed="1"/>
     <w:lsdException w:name="annotation subject" w:semiHidden="1" w:unhideWhenUsed="1"/>
     <w:lsdException w:name="No List" w:semiHidden="1" w:unhideWhenUsed="1"/>
     <w:lsdException w:name="Outline List 1" w:semiHidden="1" w:unhideWhenUsed="1"/>
@@ -20004,8 +20099,11 @@
     <w:lsdException w:name="Table Contemporary" w:semiHidden="1" w:unhideWhenUsed="1"/>
     <w:lsdException w:name="Table Elegant" w:semiHidden="1" w:unhideWhenUsed="1"/>
     <w:lsdException w:name="Table Professional" w:semiHidden="1" w:unhideWhenUsed="1"/>
+    <w:lsdException w:name="Table Subtle 1" w:semiHidden="1" w:unhideWhenUsed="1"/>
     <w:lsdException w:name="Table Subtle 2" w:semiHidden="1" w:unhideWhenUsed="1"/>
     <w:lsdException w:name="Table Web 1" w:semiHidden="1" w:unhideWhenUsed="1"/>
+    <w:lsdException w:name="Table Web 2" w:semiHidden="1" w:unhideWhenUsed="1"/>
+    <w:lsdException w:name="Table Web 3" w:semiHidden="1" w:unhideWhenUsed="1"/>
     <w:lsdException w:name="Balloon Text" w:semiHidden="1" w:unhideWhenUsed="1"/>
     <w:lsdException w:name="Table Grid" w:uiPriority="39"/>
     <w:lsdException w:name="Table Theme" w:semiHidden="1" w:unhideWhenUsed="1"/>
@@ -20224,11 +20322,6 @@
     <w:lsdException w:name="List Table 5 Dark Accent 6" w:uiPriority="50"/>
     <w:lsdException w:name="List Table 6 Colorful Accent 6" w:uiPriority="51"/>
     <w:lsdException w:name="List Table 7 Colorful Accent 6" w:uiPriority="52"/>
-    <w:lsdException w:name="Mention" w:semiHidden="1" w:unhideWhenUsed="1"/>
-    <w:lsdException w:name="Smart Hyperlink" w:semiHidden="1" w:unhideWhenUsed="1"/>
-    <w:lsdException w:name="Hashtag" w:semiHidden="1" w:unhideWhenUsed="1"/>
-    <w:lsdException w:name="Unresolved Mention" w:semiHidden="1" w:unhideWhenUsed="1"/>
-    <w:lsdException w:name="Smart Link" w:semiHidden="1" w:unhideWhenUsed="1"/>
   </w:latentStyles>
   <w:style w:type="paragraph" w:default="1" w:styleId="Normal">
     <w:name w:val="Normal"/>

</xml_diff>

<commit_message>
deleted code pics from word
</commit_message>
<xml_diff>
--- a/אותות ומערכות תרגיל מסכם - לירון כהן ויובל מור.docx
+++ b/אותות ומערכות תרגיל מסכם - לירון כהן ויובל מור.docx
@@ -6081,7 +6081,6 @@
     </w:p>
     <w:p>
       <w:pPr>
-        <w:jc w:val="center"/>
         <w:rPr>
           <w:rFonts w:eastAsiaTheme="minorEastAsia"/>
           <w:i/>
@@ -6091,80 +6090,11 @@
       </w:pPr>
       <w:r>
         <w:rPr>
-          <w:rFonts w:eastAsiaTheme="minorEastAsia" w:cs="Arial"/>
-          <w:i/>
-          <w:noProof/>
-          <w:rtl/>
-        </w:rPr>
-        <w:drawing>
-          <wp:inline distT="0" distB="0" distL="0" distR="0" wp14:anchorId="10D8A706" wp14:editId="5E15990C">
-            <wp:extent cx="4738255" cy="1393638"/>
-            <wp:effectExtent l="19050" t="19050" r="24765" b="16510"/>
-            <wp:docPr id="4" name="Picture 4"/>
-            <wp:cNvGraphicFramePr>
-              <a:graphicFrameLocks xmlns:a="http://schemas.openxmlformats.org/drawingml/2006/main" noChangeAspect="1"/>
-            </wp:cNvGraphicFramePr>
-            <a:graphic xmlns:a="http://schemas.openxmlformats.org/drawingml/2006/main">
-              <a:graphicData uri="http://schemas.openxmlformats.org/drawingml/2006/picture">
-                <pic:pic xmlns:pic="http://schemas.openxmlformats.org/drawingml/2006/picture">
-                  <pic:nvPicPr>
-                    <pic:cNvPr id="1" name=""/>
-                    <pic:cNvPicPr/>
-                  </pic:nvPicPr>
-                  <pic:blipFill>
-                    <a:blip r:embed="rId6"/>
-                    <a:stretch>
-                      <a:fillRect/>
-                    </a:stretch>
-                  </pic:blipFill>
-                  <pic:spPr>
-                    <a:xfrm>
-                      <a:off x="0" y="0"/>
-                      <a:ext cx="4799140" cy="1411546"/>
-                    </a:xfrm>
-                    <a:prstGeom prst="rect">
-                      <a:avLst/>
-                    </a:prstGeom>
-                    <a:ln w="12700">
-                      <a:solidFill>
-                        <a:schemeClr val="tx1"/>
-                      </a:solidFill>
-                    </a:ln>
-                  </pic:spPr>
-                </pic:pic>
-              </a:graphicData>
-            </a:graphic>
-          </wp:inline>
-        </w:drawing>
-      </w:r>
-    </w:p>
-    <w:p>
-      <w:pPr>
-        <w:rPr>
-          <w:rFonts w:eastAsiaTheme="minorEastAsia"/>
+          <w:rFonts w:eastAsiaTheme="minorEastAsia" w:hint="cs"/>
           <w:i/>
           <w:u w:val="single"/>
           <w:rtl/>
         </w:rPr>
-      </w:pPr>
-    </w:p>
-    <w:p>
-      <w:pPr>
-        <w:rPr>
-          <w:rFonts w:eastAsiaTheme="minorEastAsia"/>
-          <w:i/>
-          <w:u w:val="single"/>
-          <w:rtl/>
-        </w:rPr>
-      </w:pPr>
-      <w:r>
-        <w:rPr>
-          <w:rFonts w:eastAsiaTheme="minorEastAsia" w:hint="cs"/>
-          <w:i/>
-          <w:u w:val="single"/>
-          <w:rtl/>
-        </w:rPr>
-        <w:lastRenderedPageBreak/>
         <w:t>סעיף ה'</w:t>
       </w:r>
     </w:p>
@@ -6204,15 +6134,24 @@
           <w:rtl/>
         </w:rPr>
       </w:pPr>
-      <w:r>
-        <w:rPr>
-          <w:rFonts w:eastAsiaTheme="minorEastAsia" w:hint="cs"/>
+    </w:p>
+    <w:p>
+      <w:pPr>
+        <w:rPr>
+          <w:rFonts w:eastAsiaTheme="minorEastAsia"/>
           <w:i/>
-          <w:highlight w:val="yellow"/>
-          <w:rtl/>
-        </w:rPr>
-        <w:t>להוסיף קוד מטלב</w:t>
-      </w:r>
+          <w:rtl/>
+        </w:rPr>
+      </w:pPr>
+    </w:p>
+    <w:p>
+      <w:pPr>
+        <w:rPr>
+          <w:rFonts w:eastAsiaTheme="minorEastAsia"/>
+          <w:i/>
+          <w:rtl/>
+        </w:rPr>
+      </w:pPr>
     </w:p>
     <w:p>
       <w:pPr>
@@ -6223,13 +6162,24 @@
           <w:rtl/>
         </w:rPr>
       </w:pPr>
-      <w:r>
-        <w:rPr>
-          <w:rFonts w:eastAsiaTheme="minorEastAsia" w:hint="cs"/>
+    </w:p>
+    <w:p>
+      <w:pPr>
+        <w:rPr>
+          <w:rFonts w:eastAsiaTheme="minorEastAsia"/>
           <w:i/>
           <w:u w:val="single"/>
           <w:rtl/>
         </w:rPr>
+      </w:pPr>
+      <w:r>
+        <w:rPr>
+          <w:rFonts w:eastAsiaTheme="minorEastAsia" w:hint="cs"/>
+          <w:i/>
+          <w:u w:val="single"/>
+          <w:rtl/>
+        </w:rPr>
+        <w:lastRenderedPageBreak/>
         <w:t>סעיף ו'</w:t>
       </w:r>
     </w:p>
@@ -6265,7 +6215,7 @@
                     <pic:cNvPicPr/>
                   </pic:nvPicPr>
                   <pic:blipFill>
-                    <a:blip r:embed="rId7"/>
+                    <a:blip r:embed="rId6"/>
                     <a:stretch>
                       <a:fillRect/>
                     </a:stretch>
@@ -6298,93 +6248,19 @@
           <w:b/>
           <w:bCs/>
           <w:i/>
-          <w:rtl/>
-        </w:rPr>
-      </w:pPr>
-      <w:r>
-        <w:rPr>
-          <w:rFonts w:eastAsiaTheme="minorEastAsia" w:cs="Arial"/>
-          <w:i/>
-          <w:noProof/>
-          <w:rtl/>
-        </w:rPr>
-        <w:drawing>
-          <wp:inline distT="0" distB="0" distL="0" distR="0" wp14:anchorId="73315A1E" wp14:editId="08231EDD">
-            <wp:extent cx="5274310" cy="1922376"/>
-            <wp:effectExtent l="19050" t="19050" r="21590" b="20955"/>
-            <wp:docPr id="5" name="Picture 5"/>
-            <wp:cNvGraphicFramePr>
-              <a:graphicFrameLocks xmlns:a="http://schemas.openxmlformats.org/drawingml/2006/main" noChangeAspect="1"/>
-            </wp:cNvGraphicFramePr>
-            <a:graphic xmlns:a="http://schemas.openxmlformats.org/drawingml/2006/main">
-              <a:graphicData uri="http://schemas.openxmlformats.org/drawingml/2006/picture">
-                <pic:pic xmlns:pic="http://schemas.openxmlformats.org/drawingml/2006/picture">
-                  <pic:nvPicPr>
-                    <pic:cNvPr id="1" name=""/>
-                    <pic:cNvPicPr/>
-                  </pic:nvPicPr>
-                  <pic:blipFill rotWithShape="1">
-                    <a:blip r:embed="rId8"/>
-                    <a:srcRect t="1421"/>
-                    <a:stretch/>
-                  </pic:blipFill>
-                  <pic:spPr bwMode="auto">
-                    <a:xfrm>
-                      <a:off x="0" y="0"/>
-                      <a:ext cx="5274310" cy="1922376"/>
-                    </a:xfrm>
-                    <a:prstGeom prst="rect">
-                      <a:avLst/>
-                    </a:prstGeom>
-                    <a:ln w="12700">
-                      <a:solidFill>
-                        <a:schemeClr val="tx1"/>
-                      </a:solidFill>
-                    </a:ln>
-                    <a:extLst>
-                      <a:ext uri="{53640926-AAD7-44D8-BBD7-CCE9431645EC}">
-                        <a14:shadowObscured xmlns:a14="http://schemas.microsoft.com/office/drawing/2010/main"/>
-                      </a:ext>
-                    </a:extLst>
-                  </pic:spPr>
-                </pic:pic>
-              </a:graphicData>
-            </a:graphic>
-          </wp:inline>
-        </w:drawing>
-      </w:r>
-      <w:r>
-        <w:rPr>
-          <w:rFonts w:eastAsiaTheme="minorEastAsia"/>
-          <w:b/>
-          <w:bCs/>
-          <w:i/>
-          <w:rtl/>
-        </w:rPr>
-        <w:br w:type="page"/>
-      </w:r>
-    </w:p>
-    <w:p>
-      <w:pPr>
-        <w:rPr>
-          <w:rFonts w:eastAsiaTheme="minorEastAsia"/>
+          <w:u w:val="single"/>
+          <w:rtl/>
+        </w:rPr>
+      </w:pPr>
+      <w:r>
+        <w:rPr>
+          <w:rFonts w:eastAsiaTheme="minorEastAsia" w:hint="cs"/>
           <w:b/>
           <w:bCs/>
           <w:i/>
           <w:u w:val="single"/>
           <w:rtl/>
         </w:rPr>
-      </w:pPr>
-      <w:r>
-        <w:rPr>
-          <w:rFonts w:eastAsiaTheme="minorEastAsia" w:hint="cs"/>
-          <w:b/>
-          <w:bCs/>
-          <w:i/>
-          <w:u w:val="single"/>
-          <w:rtl/>
-        </w:rPr>
-        <w:lastRenderedPageBreak/>
         <w:t>חלק ב'</w:t>
       </w:r>
     </w:p>
@@ -6394,6 +6270,7 @@
           <w:rFonts w:eastAsiaTheme="minorEastAsia"/>
           <w:i/>
           <w:u w:val="single"/>
+          <w:rtl/>
         </w:rPr>
       </w:pPr>
       <w:r>
@@ -6411,88 +6288,10 @@
         <w:jc w:val="center"/>
         <w:rPr>
           <w:rFonts w:eastAsiaTheme="minorEastAsia"/>
+          <w:i/>
           <w:u w:val="single"/>
-          <w:rtl/>
-        </w:rPr>
-      </w:pPr>
-      <w:r>
-        <w:rPr>
-          <w:rFonts w:eastAsiaTheme="minorEastAsia" w:cs="Arial"/>
-          <w:noProof/>
-          <w:rtl/>
-        </w:rPr>
-        <w:drawing>
-          <wp:anchor distT="0" distB="0" distL="114300" distR="114300" simplePos="0" relativeHeight="251659264" behindDoc="1" locked="0" layoutInCell="1" allowOverlap="1" wp14:anchorId="359094DF" wp14:editId="18713706">
-            <wp:simplePos x="0" y="0"/>
-            <wp:positionH relativeFrom="margin">
-              <wp:posOffset>2534920</wp:posOffset>
-            </wp:positionH>
-            <wp:positionV relativeFrom="paragraph">
-              <wp:posOffset>3369945</wp:posOffset>
-            </wp:positionV>
-            <wp:extent cx="2687320" cy="3884930"/>
-            <wp:effectExtent l="19050" t="19050" r="17780" b="20320"/>
-            <wp:wrapTight wrapText="bothSides">
-              <wp:wrapPolygon edited="0">
-                <wp:start x="-153" y="-106"/>
-                <wp:lineTo x="-153" y="21607"/>
-                <wp:lineTo x="21590" y="21607"/>
-                <wp:lineTo x="21590" y="-106"/>
-                <wp:lineTo x="-153" y="-106"/>
-              </wp:wrapPolygon>
-            </wp:wrapTight>
-            <wp:docPr id="18" name="Picture 18"/>
-            <wp:cNvGraphicFramePr>
-              <a:graphicFrameLocks xmlns:a="http://schemas.openxmlformats.org/drawingml/2006/main" noChangeAspect="1"/>
-            </wp:cNvGraphicFramePr>
-            <a:graphic xmlns:a="http://schemas.openxmlformats.org/drawingml/2006/main">
-              <a:graphicData uri="http://schemas.openxmlformats.org/drawingml/2006/picture">
-                <pic:pic xmlns:pic="http://schemas.openxmlformats.org/drawingml/2006/picture">
-                  <pic:nvPicPr>
-                    <pic:cNvPr id="1" name=""/>
-                    <pic:cNvPicPr/>
-                  </pic:nvPicPr>
-                  <pic:blipFill>
-                    <a:blip r:embed="rId9">
-                      <a:extLst>
-                        <a:ext uri="{28A0092B-C50C-407E-A947-70E740481C1C}">
-                          <a14:useLocalDpi xmlns:a14="http://schemas.microsoft.com/office/drawing/2010/main" val="0"/>
-                        </a:ext>
-                      </a:extLst>
-                    </a:blip>
-                    <a:stretch>
-                      <a:fillRect/>
-                    </a:stretch>
-                  </pic:blipFill>
-                  <pic:spPr>
-                    <a:xfrm>
-                      <a:off x="0" y="0"/>
-                      <a:ext cx="2687320" cy="3884930"/>
-                    </a:xfrm>
-                    <a:prstGeom prst="rect">
-                      <a:avLst/>
-                    </a:prstGeom>
-                    <a:ln w="12700" cap="sq">
-                      <a:solidFill>
-                        <a:srgbClr val="000000"/>
-                      </a:solidFill>
-                      <a:prstDash val="solid"/>
-                      <a:miter lim="800000"/>
-                    </a:ln>
-                    <a:effectLst/>
-                  </pic:spPr>
-                </pic:pic>
-              </a:graphicData>
-            </a:graphic>
-            <wp14:sizeRelH relativeFrom="margin">
-              <wp14:pctWidth>0</wp14:pctWidth>
-            </wp14:sizeRelH>
-            <wp14:sizeRelV relativeFrom="margin">
-              <wp14:pctHeight>0</wp14:pctHeight>
-            </wp14:sizeRelV>
-          </wp:anchor>
-        </w:drawing>
-      </w:r>
+        </w:rPr>
+      </w:pPr>
       <w:r>
         <w:rPr>
           <w:rFonts w:cs="Arial"/>
@@ -6500,9 +6299,9 @@
           <w:rtl/>
         </w:rPr>
         <w:drawing>
-          <wp:inline distT="0" distB="0" distL="0" distR="0" wp14:anchorId="47E40D92" wp14:editId="76BE08F5">
-            <wp:extent cx="3990305" cy="3138054"/>
-            <wp:effectExtent l="19050" t="19050" r="10795" b="24765"/>
+          <wp:inline distT="0" distB="0" distL="0" distR="0" wp14:anchorId="5AFBFF80" wp14:editId="6C7A8822">
+            <wp:extent cx="3999115" cy="3144982"/>
+            <wp:effectExtent l="19050" t="19050" r="20955" b="17780"/>
             <wp:docPr id="2" name="Picture 2"/>
             <wp:cNvGraphicFramePr>
               <a:graphicFrameLocks xmlns:a="http://schemas.openxmlformats.org/drawingml/2006/main" noChangeAspect="1"/>
@@ -6515,7 +6314,7 @@
                     <pic:cNvPicPr/>
                   </pic:nvPicPr>
                   <pic:blipFill>
-                    <a:blip r:embed="rId10"/>
+                    <a:blip r:embed="rId7"/>
                     <a:stretch>
                       <a:fillRect/>
                     </a:stretch>
@@ -6523,7 +6322,7 @@
                   <pic:spPr>
                     <a:xfrm>
                       <a:off x="0" y="0"/>
-                      <a:ext cx="4002133" cy="3147356"/>
+                      <a:ext cx="4034320" cy="3172668"/>
                     </a:xfrm>
                     <a:prstGeom prst="rect">
                       <a:avLst/>
@@ -6549,112 +6348,15 @@
         <w:rPr>
           <w:rFonts w:eastAsiaTheme="minorEastAsia"/>
           <w:u w:val="single"/>
-        </w:rPr>
-      </w:pPr>
-      <w:r>
-        <w:rPr>
-          <w:rFonts w:eastAsiaTheme="minorEastAsia" w:cs="Arial"/>
-          <w:noProof/>
-          <w:rtl/>
-        </w:rPr>
-        <w:drawing>
-          <wp:anchor distT="0" distB="0" distL="114300" distR="114300" simplePos="0" relativeHeight="251658240" behindDoc="1" locked="0" layoutInCell="1" allowOverlap="1" wp14:anchorId="451E0503" wp14:editId="580649F9">
-            <wp:simplePos x="0" y="0"/>
-            <wp:positionH relativeFrom="margin">
-              <wp:align>left</wp:align>
-            </wp:positionH>
-            <wp:positionV relativeFrom="paragraph">
-              <wp:posOffset>61249</wp:posOffset>
-            </wp:positionV>
-            <wp:extent cx="2357801" cy="3899189"/>
-            <wp:effectExtent l="19050" t="19050" r="23495" b="25400"/>
-            <wp:wrapTight wrapText="bothSides">
-              <wp:wrapPolygon edited="0">
-                <wp:start x="-175" y="-106"/>
-                <wp:lineTo x="-175" y="21635"/>
-                <wp:lineTo x="21641" y="21635"/>
-                <wp:lineTo x="21641" y="-106"/>
-                <wp:lineTo x="-175" y="-106"/>
-              </wp:wrapPolygon>
-            </wp:wrapTight>
-            <wp:docPr id="11" name="Picture 11"/>
-            <wp:cNvGraphicFramePr>
-              <a:graphicFrameLocks xmlns:a="http://schemas.openxmlformats.org/drawingml/2006/main" noChangeAspect="1"/>
-            </wp:cNvGraphicFramePr>
-            <a:graphic xmlns:a="http://schemas.openxmlformats.org/drawingml/2006/main">
-              <a:graphicData uri="http://schemas.openxmlformats.org/drawingml/2006/picture">
-                <pic:pic xmlns:pic="http://schemas.openxmlformats.org/drawingml/2006/picture">
-                  <pic:nvPicPr>
-                    <pic:cNvPr id="1" name=""/>
-                    <pic:cNvPicPr/>
-                  </pic:nvPicPr>
-                  <pic:blipFill>
-                    <a:blip r:embed="rId11">
-                      <a:extLst>
-                        <a:ext uri="{28A0092B-C50C-407E-A947-70E740481C1C}">
-                          <a14:useLocalDpi xmlns:a14="http://schemas.microsoft.com/office/drawing/2010/main" val="0"/>
-                        </a:ext>
-                      </a:extLst>
-                    </a:blip>
-                    <a:stretch>
-                      <a:fillRect/>
-                    </a:stretch>
-                  </pic:blipFill>
-                  <pic:spPr>
-                    <a:xfrm>
-                      <a:off x="0" y="0"/>
-                      <a:ext cx="2357801" cy="3899189"/>
-                    </a:xfrm>
-                    <a:prstGeom prst="rect">
-                      <a:avLst/>
-                    </a:prstGeom>
-                    <a:ln w="12700" cap="sq">
-                      <a:solidFill>
-                        <a:srgbClr val="000000"/>
-                      </a:solidFill>
-                      <a:prstDash val="solid"/>
-                      <a:miter lim="800000"/>
-                    </a:ln>
-                    <a:effectLst/>
-                  </pic:spPr>
-                </pic:pic>
-              </a:graphicData>
-            </a:graphic>
-          </wp:anchor>
-        </w:drawing>
-      </w:r>
-    </w:p>
-    <w:p>
-      <w:pPr>
-        <w:rPr>
-          <w:rFonts w:eastAsiaTheme="minorEastAsia"/>
+          <w:rtl/>
+        </w:rPr>
+      </w:pPr>
+      <w:r>
+        <w:rPr>
+          <w:rFonts w:eastAsiaTheme="minorEastAsia" w:hint="cs"/>
           <w:u w:val="single"/>
-        </w:rPr>
-      </w:pPr>
-    </w:p>
-    <w:p>
-      <w:pPr>
-        <w:rPr>
-          <w:rFonts w:eastAsiaTheme="minorEastAsia"/>
-          <w:u w:val="single"/>
-        </w:rPr>
-      </w:pPr>
-    </w:p>
-    <w:p>
-      <w:pPr>
-        <w:rPr>
-          <w:rFonts w:eastAsiaTheme="minorEastAsia"/>
-          <w:u w:val="single"/>
-          <w:rtl/>
-        </w:rPr>
-      </w:pPr>
-      <w:r>
-        <w:rPr>
-          <w:rFonts w:eastAsiaTheme="minorEastAsia" w:hint="cs"/>
-          <w:u w:val="single"/>
-          <w:rtl/>
-        </w:rPr>
-        <w:lastRenderedPageBreak/>
+          <w:rtl/>
+        </w:rPr>
         <w:t>סעיף ב'</w:t>
       </w:r>
     </w:p>
@@ -7006,12 +6708,22 @@
           <w:rtl/>
         </w:rPr>
       </w:pPr>
-      <w:r>
-        <w:rPr>
-          <w:rFonts w:eastAsiaTheme="minorEastAsia" w:hint="cs"/>
+    </w:p>
+    <w:p>
+      <w:pPr>
+        <w:rPr>
+          <w:rFonts w:eastAsiaTheme="minorEastAsia"/>
           <w:i/>
           <w:rtl/>
         </w:rPr>
+      </w:pPr>
+      <w:r>
+        <w:rPr>
+          <w:rFonts w:eastAsiaTheme="minorEastAsia" w:hint="cs"/>
+          <w:i/>
+          <w:rtl/>
+        </w:rPr>
+        <w:lastRenderedPageBreak/>
         <w:t xml:space="preserve">נחשב את </w:t>
       </w:r>
       <m:oMath>
@@ -7414,7 +7126,6 @@
         <w:jc w:val="center"/>
         <w:rPr>
           <w:rFonts w:eastAsiaTheme="minorEastAsia"/>
-          <w:rtl/>
         </w:rPr>
       </w:pPr>
       <w:r>
@@ -7424,9 +7135,9 @@
           <w:rtl/>
         </w:rPr>
         <w:drawing>
-          <wp:inline distT="0" distB="0" distL="0" distR="0" wp14:anchorId="51AF8296" wp14:editId="0A10ADDE">
-            <wp:extent cx="4378037" cy="3274543"/>
-            <wp:effectExtent l="19050" t="19050" r="22860" b="21590"/>
+          <wp:inline distT="0" distB="0" distL="0" distR="0" wp14:anchorId="51AF8296" wp14:editId="4E7AFC5A">
+            <wp:extent cx="4059382" cy="3036206"/>
+            <wp:effectExtent l="19050" t="19050" r="17780" b="12065"/>
             <wp:docPr id="1" name="Picture 1"/>
             <wp:cNvGraphicFramePr>
               <a:graphicFrameLocks xmlns:a="http://schemas.openxmlformats.org/drawingml/2006/main" noChangeAspect="1"/>
@@ -7439,14 +7150,14 @@
                     <pic:cNvPicPr/>
                   </pic:nvPicPr>
                   <pic:blipFill rotWithShape="1">
-                    <a:blip r:embed="rId12"/>
+                    <a:blip r:embed="rId8"/>
                     <a:srcRect t="870"/>
                     <a:stretch/>
                   </pic:blipFill>
                   <pic:spPr bwMode="auto">
                     <a:xfrm>
                       <a:off x="0" y="0"/>
-                      <a:ext cx="4385144" cy="3279859"/>
+                      <a:ext cx="4072988" cy="3046382"/>
                     </a:xfrm>
                     <a:prstGeom prst="rect">
                       <a:avLst/>
@@ -7474,63 +7185,6 @@
     </w:p>
     <w:p>
       <w:pPr>
-        <w:jc w:val="center"/>
-        <w:rPr>
-          <w:rFonts w:eastAsiaTheme="minorEastAsia"/>
-          <w:u w:val="single"/>
-        </w:rPr>
-      </w:pPr>
-      <w:r>
-        <w:rPr>
-          <w:rFonts w:eastAsiaTheme="minorEastAsia" w:cs="Arial"/>
-          <w:i/>
-          <w:noProof/>
-          <w:rtl/>
-        </w:rPr>
-        <w:drawing>
-          <wp:inline distT="0" distB="0" distL="0" distR="0" wp14:anchorId="7E62DF74" wp14:editId="0AFB837D">
-            <wp:extent cx="4440382" cy="2016083"/>
-            <wp:effectExtent l="19050" t="19050" r="17780" b="22860"/>
-            <wp:docPr id="10" name="Picture 10"/>
-            <wp:cNvGraphicFramePr>
-              <a:graphicFrameLocks xmlns:a="http://schemas.openxmlformats.org/drawingml/2006/main" noChangeAspect="1"/>
-            </wp:cNvGraphicFramePr>
-            <a:graphic xmlns:a="http://schemas.openxmlformats.org/drawingml/2006/main">
-              <a:graphicData uri="http://schemas.openxmlformats.org/drawingml/2006/picture">
-                <pic:pic xmlns:pic="http://schemas.openxmlformats.org/drawingml/2006/picture">
-                  <pic:nvPicPr>
-                    <pic:cNvPr id="1" name=""/>
-                    <pic:cNvPicPr/>
-                  </pic:nvPicPr>
-                  <pic:blipFill>
-                    <a:blip r:embed="rId13"/>
-                    <a:stretch>
-                      <a:fillRect/>
-                    </a:stretch>
-                  </pic:blipFill>
-                  <pic:spPr>
-                    <a:xfrm>
-                      <a:off x="0" y="0"/>
-                      <a:ext cx="4447386" cy="2019263"/>
-                    </a:xfrm>
-                    <a:prstGeom prst="rect">
-                      <a:avLst/>
-                    </a:prstGeom>
-                    <a:ln w="12700">
-                      <a:solidFill>
-                        <a:schemeClr val="tx1"/>
-                      </a:solidFill>
-                    </a:ln>
-                  </pic:spPr>
-                </pic:pic>
-              </a:graphicData>
-            </a:graphic>
-          </wp:inline>
-        </w:drawing>
-      </w:r>
-    </w:p>
-    <w:p>
-      <w:pPr>
         <w:rPr>
           <w:rFonts w:eastAsiaTheme="minorEastAsia"/>
           <w:u w:val="single"/>
@@ -7654,7 +7308,6 @@
     </w:p>
     <w:p>
       <w:pPr>
-        <w:bidi w:val="0"/>
         <w:rPr>
           <w:rFonts w:eastAsiaTheme="minorEastAsia"/>
           <w:rtl/>
@@ -7662,25 +7315,9 @@
       </w:pPr>
       <w:r>
         <w:rPr>
-          <w:rFonts w:eastAsiaTheme="minorEastAsia"/>
-          <w:rtl/>
-        </w:rPr>
-        <w:br w:type="page"/>
-      </w:r>
-    </w:p>
-    <w:p>
-      <w:pPr>
-        <w:rPr>
-          <w:rFonts w:eastAsiaTheme="minorEastAsia"/>
-          <w:rtl/>
-        </w:rPr>
-      </w:pPr>
-      <w:r>
-        <w:rPr>
-          <w:rFonts w:eastAsiaTheme="minorEastAsia" w:hint="cs"/>
-          <w:rtl/>
-        </w:rPr>
-        <w:lastRenderedPageBreak/>
+          <w:rFonts w:eastAsiaTheme="minorEastAsia" w:hint="cs"/>
+          <w:rtl/>
+        </w:rPr>
         <w:t>ובמישור התדר נקבל כפל בין התמרת אות הכניסה לפונקציית התמסורת של המסנן.</w:t>
       </w:r>
     </w:p>
@@ -10573,7 +10210,6 @@
             <w:rPr>
               <w:rFonts w:ascii="Cambria Math" w:eastAsiaTheme="minorEastAsia" w:hAnsi="Cambria Math"/>
             </w:rPr>
-            <w:lastRenderedPageBreak/>
             <m:t>Y</m:t>
           </m:r>
           <m:d>
@@ -11926,6 +11562,7 @@
           <w:rFonts w:eastAsiaTheme="minorEastAsia" w:hint="cs"/>
           <w:rtl/>
         </w:rPr>
+        <w:lastRenderedPageBreak/>
         <w:t>ולכן:</w:t>
       </w:r>
     </w:p>
@@ -12041,7 +11678,7 @@
                     <pic:cNvPicPr/>
                   </pic:nvPicPr>
                   <pic:blipFill rotWithShape="1">
-                    <a:blip r:embed="rId14"/>
+                    <a:blip r:embed="rId9"/>
                     <a:srcRect l="919" t="1386" b="590"/>
                     <a:stretch/>
                   </pic:blipFill>
@@ -12195,191 +11832,29 @@
         <w:rPr>
           <w:rFonts w:eastAsiaTheme="minorEastAsia"/>
           <w:i/>
-          <w:rtl/>
-        </w:rPr>
-      </w:pPr>
-      <w:r>
-        <w:rPr>
-          <w:rFonts w:eastAsiaTheme="minorEastAsia" w:cs="Arial"/>
-          <w:i/>
-          <w:noProof/>
-          <w:rtl/>
-        </w:rPr>
-        <w:lastRenderedPageBreak/>
-        <w:drawing>
-          <wp:anchor distT="0" distB="0" distL="114300" distR="114300" simplePos="0" relativeHeight="251661312" behindDoc="1" locked="0" layoutInCell="1" allowOverlap="1" wp14:anchorId="57E87865" wp14:editId="6545707C">
-            <wp:simplePos x="0" y="0"/>
-            <wp:positionH relativeFrom="column">
-              <wp:posOffset>2738005</wp:posOffset>
-            </wp:positionH>
-            <wp:positionV relativeFrom="paragraph">
-              <wp:posOffset>20320</wp:posOffset>
-            </wp:positionV>
-            <wp:extent cx="2752090" cy="4308475"/>
-            <wp:effectExtent l="19050" t="19050" r="10160" b="15875"/>
-            <wp:wrapTight wrapText="bothSides">
-              <wp:wrapPolygon edited="0">
-                <wp:start x="-150" y="-96"/>
-                <wp:lineTo x="-150" y="21584"/>
-                <wp:lineTo x="21530" y="21584"/>
-                <wp:lineTo x="21530" y="-96"/>
-                <wp:lineTo x="-150" y="-96"/>
-              </wp:wrapPolygon>
-            </wp:wrapTight>
-            <wp:docPr id="27" name="Picture 27"/>
-            <wp:cNvGraphicFramePr>
-              <a:graphicFrameLocks xmlns:a="http://schemas.openxmlformats.org/drawingml/2006/main" noChangeAspect="1"/>
-            </wp:cNvGraphicFramePr>
-            <a:graphic xmlns:a="http://schemas.openxmlformats.org/drawingml/2006/main">
-              <a:graphicData uri="http://schemas.openxmlformats.org/drawingml/2006/picture">
-                <pic:pic xmlns:pic="http://schemas.openxmlformats.org/drawingml/2006/picture">
-                  <pic:nvPicPr>
-                    <pic:cNvPr id="1" name=""/>
-                    <pic:cNvPicPr/>
-                  </pic:nvPicPr>
-                  <pic:blipFill>
-                    <a:blip r:embed="rId15">
-                      <a:extLst>
-                        <a:ext uri="{28A0092B-C50C-407E-A947-70E740481C1C}">
-                          <a14:useLocalDpi xmlns:a14="http://schemas.microsoft.com/office/drawing/2010/main" val="0"/>
-                        </a:ext>
-                      </a:extLst>
-                    </a:blip>
-                    <a:stretch>
-                      <a:fillRect/>
-                    </a:stretch>
-                  </pic:blipFill>
-                  <pic:spPr>
-                    <a:xfrm>
-                      <a:off x="0" y="0"/>
-                      <a:ext cx="2752090" cy="4308475"/>
-                    </a:xfrm>
-                    <a:prstGeom prst="rect">
-                      <a:avLst/>
-                    </a:prstGeom>
-                    <a:ln w="12700">
-                      <a:solidFill>
-                        <a:schemeClr val="tx1"/>
-                      </a:solidFill>
-                    </a:ln>
-                  </pic:spPr>
-                </pic:pic>
-              </a:graphicData>
-            </a:graphic>
-            <wp14:sizeRelH relativeFrom="margin">
-              <wp14:pctWidth>0</wp14:pctWidth>
-            </wp14:sizeRelH>
-            <wp14:sizeRelV relativeFrom="margin">
-              <wp14:pctHeight>0</wp14:pctHeight>
-            </wp14:sizeRelV>
-          </wp:anchor>
-        </w:drawing>
-      </w:r>
-      <w:r>
-        <w:rPr>
-          <w:rFonts w:eastAsiaTheme="minorEastAsia" w:cs="Arial"/>
-          <w:i/>
-          <w:noProof/>
-          <w:rtl/>
-        </w:rPr>
-        <w:drawing>
-          <wp:anchor distT="0" distB="0" distL="114300" distR="114300" simplePos="0" relativeHeight="251660288" behindDoc="1" locked="0" layoutInCell="1" allowOverlap="1" wp14:anchorId="59ED9B81" wp14:editId="6CD23C24">
-            <wp:simplePos x="0" y="0"/>
-            <wp:positionH relativeFrom="column">
-              <wp:posOffset>-381000</wp:posOffset>
-            </wp:positionH>
-            <wp:positionV relativeFrom="paragraph">
-              <wp:posOffset>20320</wp:posOffset>
-            </wp:positionV>
-            <wp:extent cx="2887980" cy="4301490"/>
-            <wp:effectExtent l="19050" t="19050" r="26670" b="22860"/>
-            <wp:wrapTight wrapText="bothSides">
-              <wp:wrapPolygon edited="0">
-                <wp:start x="-142" y="-96"/>
-                <wp:lineTo x="-142" y="21619"/>
-                <wp:lineTo x="21657" y="21619"/>
-                <wp:lineTo x="21657" y="-96"/>
-                <wp:lineTo x="-142" y="-96"/>
-              </wp:wrapPolygon>
-            </wp:wrapTight>
-            <wp:docPr id="26" name="Picture 26"/>
-            <wp:cNvGraphicFramePr>
-              <a:graphicFrameLocks xmlns:a="http://schemas.openxmlformats.org/drawingml/2006/main" noChangeAspect="1"/>
-            </wp:cNvGraphicFramePr>
-            <a:graphic xmlns:a="http://schemas.openxmlformats.org/drawingml/2006/main">
-              <a:graphicData uri="http://schemas.openxmlformats.org/drawingml/2006/picture">
-                <pic:pic xmlns:pic="http://schemas.openxmlformats.org/drawingml/2006/picture">
-                  <pic:nvPicPr>
-                    <pic:cNvPr id="1" name=""/>
-                    <pic:cNvPicPr/>
-                  </pic:nvPicPr>
-                  <pic:blipFill>
-                    <a:blip r:embed="rId16">
-                      <a:extLst>
-                        <a:ext uri="{28A0092B-C50C-407E-A947-70E740481C1C}">
-                          <a14:useLocalDpi xmlns:a14="http://schemas.microsoft.com/office/drawing/2010/main" val="0"/>
-                        </a:ext>
-                      </a:extLst>
-                    </a:blip>
-                    <a:stretch>
-                      <a:fillRect/>
-                    </a:stretch>
-                  </pic:blipFill>
-                  <pic:spPr>
-                    <a:xfrm>
-                      <a:off x="0" y="0"/>
-                      <a:ext cx="2887980" cy="4301490"/>
-                    </a:xfrm>
-                    <a:prstGeom prst="rect">
-                      <a:avLst/>
-                    </a:prstGeom>
-                    <a:ln w="12700">
-                      <a:solidFill>
-                        <a:schemeClr val="tx1"/>
-                      </a:solidFill>
-                    </a:ln>
-                  </pic:spPr>
-                </pic:pic>
-              </a:graphicData>
-            </a:graphic>
-            <wp14:sizeRelH relativeFrom="margin">
-              <wp14:pctWidth>0</wp14:pctWidth>
-            </wp14:sizeRelH>
-            <wp14:sizeRelV relativeFrom="margin">
-              <wp14:pctHeight>0</wp14:pctHeight>
-            </wp14:sizeRelV>
-          </wp:anchor>
-        </w:drawing>
+          <w:highlight w:val="yellow"/>
+          <w:rtl/>
+        </w:rPr>
+      </w:pPr>
+      <w:r>
+        <w:rPr>
+          <w:rFonts w:eastAsiaTheme="minorEastAsia" w:hint="cs"/>
+          <w:u w:val="single"/>
+          <w:rtl/>
+        </w:rPr>
+        <w:t>סעיף ה</w:t>
+      </w:r>
+      <w:r>
+        <w:rPr>
+          <w:rFonts w:eastAsiaTheme="minorEastAsia" w:hint="cs"/>
+          <w:u w:val="single"/>
+          <w:rtl/>
+        </w:rPr>
+        <w:t>'</w:t>
       </w:r>
     </w:p>
     <w:p>
       <w:pPr>
-        <w:rPr>
-          <w:rFonts w:eastAsiaTheme="minorEastAsia"/>
-          <w:i/>
-          <w:highlight w:val="yellow"/>
-          <w:rtl/>
-        </w:rPr>
-      </w:pPr>
-      <w:r>
-        <w:rPr>
-          <w:rFonts w:eastAsiaTheme="minorEastAsia" w:hint="cs"/>
-          <w:u w:val="single"/>
-          <w:rtl/>
-        </w:rPr>
-        <w:t>סעיף ה</w:t>
-      </w:r>
-      <w:r>
-        <w:rPr>
-          <w:rFonts w:eastAsiaTheme="minorEastAsia" w:hint="cs"/>
-          <w:u w:val="single"/>
-          <w:rtl/>
-        </w:rPr>
-        <w:t>'</w:t>
-      </w:r>
-    </w:p>
-    <w:p>
-      <w:pPr>
         <w:jc w:val="center"/>
         <w:rPr>
           <w:rFonts w:eastAsiaTheme="minorEastAsia"/>
@@ -12394,9 +11869,9 @@
           <w:rtl/>
         </w:rPr>
         <w:drawing>
-          <wp:inline distT="0" distB="0" distL="0" distR="0" wp14:anchorId="3CB43A63" wp14:editId="6D63FE7B">
-            <wp:extent cx="4665976" cy="3505200"/>
-            <wp:effectExtent l="19050" t="19050" r="20955" b="19050"/>
+          <wp:inline distT="0" distB="0" distL="0" distR="0" wp14:anchorId="3CB43A63" wp14:editId="7E2696CD">
+            <wp:extent cx="4156364" cy="3122366"/>
+            <wp:effectExtent l="19050" t="19050" r="15875" b="20955"/>
             <wp:docPr id="28" name="Picture 28"/>
             <wp:cNvGraphicFramePr>
               <a:graphicFrameLocks xmlns:a="http://schemas.openxmlformats.org/drawingml/2006/main" noChangeAspect="1"/>
@@ -12409,14 +11884,14 @@
                     <pic:cNvPicPr/>
                   </pic:nvPicPr>
                   <pic:blipFill rotWithShape="1">
-                    <a:blip r:embed="rId17"/>
+                    <a:blip r:embed="rId10"/>
                     <a:srcRect l="657" t="1046" r="1068" b="952"/>
                     <a:stretch/>
                   </pic:blipFill>
                   <pic:spPr bwMode="auto">
                     <a:xfrm>
                       <a:off x="0" y="0"/>
-                      <a:ext cx="4677643" cy="3513964"/>
+                      <a:ext cx="4170014" cy="3132620"/>
                     </a:xfrm>
                     <a:prstGeom prst="rect">
                       <a:avLst/>
@@ -12451,6 +11926,7 @@
           <w:rFonts w:eastAsiaTheme="minorEastAsia" w:hint="cs"/>
           <w:rtl/>
         </w:rPr>
+        <w:lastRenderedPageBreak/>
         <w:t xml:space="preserve">נציין כי הגרפים הכתומים הם אות הכניסה </w:t>
       </w:r>
       <m:oMath>
@@ -12523,7 +11999,6 @@
           <w:i/>
           <w:rtl/>
         </w:rPr>
-        <w:lastRenderedPageBreak/>
         <w:t xml:space="preserve">עבור המסנן </w:t>
       </w:r>
       <m:oMath>
@@ -12713,75 +12188,6 @@
       </w:pPr>
       <w:r>
         <w:rPr>
-          <w:rFonts w:eastAsiaTheme="minorEastAsia" w:cs="Arial"/>
-          <w:noProof/>
-          <w:rtl/>
-        </w:rPr>
-        <w:drawing>
-          <wp:anchor distT="0" distB="0" distL="114300" distR="114300" simplePos="0" relativeHeight="251663360" behindDoc="1" locked="0" layoutInCell="1" allowOverlap="1" wp14:anchorId="17886524" wp14:editId="38C958A0">
-            <wp:simplePos x="0" y="0"/>
-            <wp:positionH relativeFrom="margin">
-              <wp:posOffset>2931160</wp:posOffset>
-            </wp:positionH>
-            <wp:positionV relativeFrom="paragraph">
-              <wp:posOffset>500957</wp:posOffset>
-            </wp:positionV>
-            <wp:extent cx="2318190" cy="4403148"/>
-            <wp:effectExtent l="19050" t="19050" r="25400" b="16510"/>
-            <wp:wrapTight wrapText="bothSides">
-              <wp:wrapPolygon edited="0">
-                <wp:start x="-178" y="-93"/>
-                <wp:lineTo x="-178" y="21588"/>
-                <wp:lineTo x="21659" y="21588"/>
-                <wp:lineTo x="21659" y="-93"/>
-                <wp:lineTo x="-178" y="-93"/>
-              </wp:wrapPolygon>
-            </wp:wrapTight>
-            <wp:docPr id="30" name="Picture 30"/>
-            <wp:cNvGraphicFramePr>
-              <a:graphicFrameLocks xmlns:a="http://schemas.openxmlformats.org/drawingml/2006/main" noChangeAspect="1"/>
-            </wp:cNvGraphicFramePr>
-            <a:graphic xmlns:a="http://schemas.openxmlformats.org/drawingml/2006/main">
-              <a:graphicData uri="http://schemas.openxmlformats.org/drawingml/2006/picture">
-                <pic:pic xmlns:pic="http://schemas.openxmlformats.org/drawingml/2006/picture">
-                  <pic:nvPicPr>
-                    <pic:cNvPr id="1" name=""/>
-                    <pic:cNvPicPr/>
-                  </pic:nvPicPr>
-                  <pic:blipFill>
-                    <a:blip r:embed="rId18">
-                      <a:extLst>
-                        <a:ext uri="{28A0092B-C50C-407E-A947-70E740481C1C}">
-                          <a14:useLocalDpi xmlns:a14="http://schemas.microsoft.com/office/drawing/2010/main" val="0"/>
-                        </a:ext>
-                      </a:extLst>
-                    </a:blip>
-                    <a:stretch>
-                      <a:fillRect/>
-                    </a:stretch>
-                  </pic:blipFill>
-                  <pic:spPr>
-                    <a:xfrm>
-                      <a:off x="0" y="0"/>
-                      <a:ext cx="2318190" cy="4403148"/>
-                    </a:xfrm>
-                    <a:prstGeom prst="rect">
-                      <a:avLst/>
-                    </a:prstGeom>
-                    <a:ln w="12700">
-                      <a:solidFill>
-                        <a:schemeClr val="tx1"/>
-                      </a:solidFill>
-                    </a:ln>
-                  </pic:spPr>
-                </pic:pic>
-              </a:graphicData>
-            </a:graphic>
-          </wp:anchor>
-        </w:drawing>
-      </w:r>
-      <w:r>
-        <w:rPr>
           <w:rFonts w:eastAsiaTheme="minorEastAsia" w:hint="cs"/>
           <w:rtl/>
         </w:rPr>
@@ -12838,105 +12244,6 @@
           <w:bCs/>
         </w:rPr>
       </w:pPr>
-      <w:r>
-        <w:rPr>
-          <w:rFonts w:eastAsiaTheme="minorEastAsia" w:cs="Arial"/>
-          <w:i/>
-          <w:noProof/>
-          <w:rtl/>
-        </w:rPr>
-        <w:drawing>
-          <wp:anchor distT="0" distB="0" distL="114300" distR="114300" simplePos="0" relativeHeight="251662336" behindDoc="1" locked="0" layoutInCell="1" allowOverlap="1" wp14:anchorId="67A7D176" wp14:editId="2014E696">
-            <wp:simplePos x="0" y="0"/>
-            <wp:positionH relativeFrom="column">
-              <wp:posOffset>-540385</wp:posOffset>
-            </wp:positionH>
-            <wp:positionV relativeFrom="paragraph">
-              <wp:posOffset>20551</wp:posOffset>
-            </wp:positionV>
-            <wp:extent cx="3349625" cy="4418965"/>
-            <wp:effectExtent l="19050" t="19050" r="22225" b="19685"/>
-            <wp:wrapTight wrapText="bothSides">
-              <wp:wrapPolygon edited="0">
-                <wp:start x="-123" y="-93"/>
-                <wp:lineTo x="-123" y="21603"/>
-                <wp:lineTo x="21620" y="21603"/>
-                <wp:lineTo x="21620" y="-93"/>
-                <wp:lineTo x="-123" y="-93"/>
-              </wp:wrapPolygon>
-            </wp:wrapTight>
-            <wp:docPr id="29" name="Picture 29"/>
-            <wp:cNvGraphicFramePr>
-              <a:graphicFrameLocks xmlns:a="http://schemas.openxmlformats.org/drawingml/2006/main" noChangeAspect="1"/>
-            </wp:cNvGraphicFramePr>
-            <a:graphic xmlns:a="http://schemas.openxmlformats.org/drawingml/2006/main">
-              <a:graphicData uri="http://schemas.openxmlformats.org/drawingml/2006/picture">
-                <pic:pic xmlns:pic="http://schemas.openxmlformats.org/drawingml/2006/picture">
-                  <pic:nvPicPr>
-                    <pic:cNvPr id="1" name=""/>
-                    <pic:cNvPicPr/>
-                  </pic:nvPicPr>
-                  <pic:blipFill rotWithShape="1">
-                    <a:blip r:embed="rId19">
-                      <a:extLst>
-                        <a:ext uri="{28A0092B-C50C-407E-A947-70E740481C1C}">
-                          <a14:useLocalDpi xmlns:a14="http://schemas.microsoft.com/office/drawing/2010/main" val="0"/>
-                        </a:ext>
-                      </a:extLst>
-                    </a:blip>
-                    <a:srcRect b="2733"/>
-                    <a:stretch/>
-                  </pic:blipFill>
-                  <pic:spPr bwMode="auto">
-                    <a:xfrm>
-                      <a:off x="0" y="0"/>
-                      <a:ext cx="3349625" cy="4418965"/>
-                    </a:xfrm>
-                    <a:prstGeom prst="rect">
-                      <a:avLst/>
-                    </a:prstGeom>
-                    <a:ln w="12700">
-                      <a:solidFill>
-                        <a:schemeClr val="tx1"/>
-                      </a:solidFill>
-                    </a:ln>
-                    <a:extLst>
-                      <a:ext uri="{53640926-AAD7-44D8-BBD7-CCE9431645EC}">
-                        <a14:shadowObscured xmlns:a14="http://schemas.microsoft.com/office/drawing/2010/main"/>
-                      </a:ext>
-                    </a:extLst>
-                  </pic:spPr>
-                </pic:pic>
-              </a:graphicData>
-            </a:graphic>
-            <wp14:sizeRelH relativeFrom="margin">
-              <wp14:pctWidth>0</wp14:pctWidth>
-            </wp14:sizeRelH>
-            <wp14:sizeRelV relativeFrom="margin">
-              <wp14:pctHeight>0</wp14:pctHeight>
-            </wp14:sizeRelV>
-          </wp:anchor>
-        </w:drawing>
-      </w:r>
-    </w:p>
-    <w:p>
-      <w:pPr>
-        <w:bidi w:val="0"/>
-        <w:rPr>
-          <w:rFonts w:eastAsiaTheme="minorEastAsia"/>
-          <w:b/>
-          <w:bCs/>
-        </w:rPr>
-      </w:pPr>
-      <w:r>
-        <w:rPr>
-          <w:rFonts w:eastAsiaTheme="minorEastAsia"/>
-          <w:b/>
-          <w:bCs/>
-          <w:rtl/>
-        </w:rPr>
-        <w:br w:type="page"/>
-      </w:r>
     </w:p>
     <w:p>
       <w:pPr>
@@ -12956,7 +12263,6 @@
           <w:u w:val="single"/>
           <w:rtl/>
         </w:rPr>
-        <w:lastRenderedPageBreak/>
         <w:t>חלק ג'</w:t>
       </w:r>
     </w:p>
@@ -13414,7 +12720,7 @@
                     <pic:cNvPicPr/>
                   </pic:nvPicPr>
                   <pic:blipFill rotWithShape="1">
-                    <a:blip r:embed="rId20"/>
+                    <a:blip r:embed="rId11"/>
                     <a:srcRect l="1051" t="697" r="543" b="440"/>
                     <a:stretch/>
                   </pic:blipFill>
@@ -14031,7 +13337,6 @@
         <w:rPr>
           <w:rFonts w:eastAsiaTheme="minorEastAsia"/>
           <w:u w:val="single"/>
-          <w:rtl/>
         </w:rPr>
       </w:pPr>
       <w:r>
@@ -14040,6 +13345,7 @@
           <w:noProof/>
           <w:rtl/>
         </w:rPr>
+        <w:lastRenderedPageBreak/>
         <w:drawing>
           <wp:inline distT="0" distB="0" distL="0" distR="0" wp14:anchorId="5A8A2D50" wp14:editId="2790181F">
             <wp:extent cx="4089745" cy="3075709"/>
@@ -14056,7 +13362,7 @@
                     <pic:cNvPicPr/>
                   </pic:nvPicPr>
                   <pic:blipFill rotWithShape="1">
-                    <a:blip r:embed="rId21"/>
+                    <a:blip r:embed="rId12"/>
                     <a:srcRect l="847" t="1123"/>
                     <a:stretch/>
                   </pic:blipFill>
@@ -14078,64 +13384,6 @@
                         <a14:shadowObscured xmlns:a14="http://schemas.microsoft.com/office/drawing/2010/main"/>
                       </a:ext>
                     </a:extLst>
-                  </pic:spPr>
-                </pic:pic>
-              </a:graphicData>
-            </a:graphic>
-          </wp:inline>
-        </w:drawing>
-      </w:r>
-    </w:p>
-    <w:p>
-      <w:pPr>
-        <w:jc w:val="center"/>
-        <w:rPr>
-          <w:rFonts w:eastAsiaTheme="minorEastAsia"/>
-          <w:u w:val="single"/>
-        </w:rPr>
-      </w:pPr>
-      <w:r>
-        <w:rPr>
-          <w:rFonts w:eastAsiaTheme="minorEastAsia" w:cs="Arial"/>
-          <w:i/>
-          <w:noProof/>
-          <w:rtl/>
-        </w:rPr>
-        <w:lastRenderedPageBreak/>
-        <w:drawing>
-          <wp:inline distT="0" distB="0" distL="0" distR="0" wp14:anchorId="181E0186" wp14:editId="26D6D4CC">
-            <wp:extent cx="2779491" cy="3235036"/>
-            <wp:effectExtent l="19050" t="19050" r="20955" b="22860"/>
-            <wp:docPr id="22" name="Picture 22"/>
-            <wp:cNvGraphicFramePr>
-              <a:graphicFrameLocks xmlns:a="http://schemas.openxmlformats.org/drawingml/2006/main" noChangeAspect="1"/>
-            </wp:cNvGraphicFramePr>
-            <a:graphic xmlns:a="http://schemas.openxmlformats.org/drawingml/2006/main">
-              <a:graphicData uri="http://schemas.openxmlformats.org/drawingml/2006/picture">
-                <pic:pic xmlns:pic="http://schemas.openxmlformats.org/drawingml/2006/picture">
-                  <pic:nvPicPr>
-                    <pic:cNvPr id="1" name=""/>
-                    <pic:cNvPicPr/>
-                  </pic:nvPicPr>
-                  <pic:blipFill>
-                    <a:blip r:embed="rId22"/>
-                    <a:stretch>
-                      <a:fillRect/>
-                    </a:stretch>
-                  </pic:blipFill>
-                  <pic:spPr>
-                    <a:xfrm>
-                      <a:off x="0" y="0"/>
-                      <a:ext cx="2791589" cy="3249117"/>
-                    </a:xfrm>
-                    <a:prstGeom prst="rect">
-                      <a:avLst/>
-                    </a:prstGeom>
-                    <a:ln w="12700">
-                      <a:solidFill>
-                        <a:schemeClr val="tx1"/>
-                      </a:solidFill>
-                    </a:ln>
                   </pic:spPr>
                 </pic:pic>
               </a:graphicData>
@@ -16348,7 +15596,7 @@
                     <pic:cNvPicPr/>
                   </pic:nvPicPr>
                   <pic:blipFill rotWithShape="1">
-                    <a:blip r:embed="rId23"/>
+                    <a:blip r:embed="rId13"/>
                     <a:srcRect l="1182" t="706"/>
                     <a:stretch/>
                   </pic:blipFill>
@@ -16383,7 +15631,6 @@
         <w:jc w:val="center"/>
         <w:rPr>
           <w:rFonts w:eastAsiaTheme="minorEastAsia"/>
-          <w:rtl/>
         </w:rPr>
       </w:pPr>
       <w:r>
@@ -16408,7 +15655,7 @@
                     <pic:cNvPicPr/>
                   </pic:nvPicPr>
                   <pic:blipFill rotWithShape="1">
-                    <a:blip r:embed="rId24"/>
+                    <a:blip r:embed="rId14"/>
                     <a:srcRect l="1051" t="872" r="818" b="738"/>
                     <a:stretch/>
                   </pic:blipFill>
@@ -16440,101 +15687,37 @@
     </w:p>
     <w:p>
       <w:pPr>
-        <w:jc w:val="center"/>
         <w:rPr>
           <w:rFonts w:eastAsiaTheme="minorEastAsia"/>
-        </w:rPr>
-      </w:pPr>
-      <w:r>
-        <w:rPr>
-          <w:rFonts w:eastAsiaTheme="minorEastAsia" w:cs="Arial"/>
-          <w:i/>
-          <w:noProof/>
-          <w:rtl/>
-        </w:rPr>
-        <w:lastRenderedPageBreak/>
-        <w:drawing>
-          <wp:inline distT="0" distB="0" distL="0" distR="0" wp14:anchorId="51529255" wp14:editId="0A389872">
-            <wp:extent cx="3311236" cy="3410375"/>
-            <wp:effectExtent l="19050" t="19050" r="22860" b="19050"/>
-            <wp:docPr id="25" name="Picture 25"/>
-            <wp:cNvGraphicFramePr>
-              <a:graphicFrameLocks xmlns:a="http://schemas.openxmlformats.org/drawingml/2006/main" noChangeAspect="1"/>
-            </wp:cNvGraphicFramePr>
-            <a:graphic xmlns:a="http://schemas.openxmlformats.org/drawingml/2006/main">
-              <a:graphicData uri="http://schemas.openxmlformats.org/drawingml/2006/picture">
-                <pic:pic xmlns:pic="http://schemas.openxmlformats.org/drawingml/2006/picture">
-                  <pic:nvPicPr>
-                    <pic:cNvPr id="1" name=""/>
-                    <pic:cNvPicPr/>
-                  </pic:nvPicPr>
-                  <pic:blipFill>
-                    <a:blip r:embed="rId25"/>
-                    <a:stretch>
-                      <a:fillRect/>
-                    </a:stretch>
-                  </pic:blipFill>
-                  <pic:spPr>
-                    <a:xfrm>
-                      <a:off x="0" y="0"/>
-                      <a:ext cx="3332492" cy="3432268"/>
-                    </a:xfrm>
-                    <a:prstGeom prst="rect">
-                      <a:avLst/>
-                    </a:prstGeom>
-                    <a:ln w="12700">
-                      <a:solidFill>
-                        <a:schemeClr val="tx1"/>
-                      </a:solidFill>
-                    </a:ln>
-                  </pic:spPr>
-                </pic:pic>
-              </a:graphicData>
-            </a:graphic>
-          </wp:inline>
-        </w:drawing>
-      </w:r>
+          <w:u w:val="single"/>
+          <w:rtl/>
+        </w:rPr>
+      </w:pPr>
     </w:p>
     <w:p>
       <w:pPr>
-        <w:bidi w:val="0"/>
         <w:rPr>
           <w:rFonts w:eastAsiaTheme="minorEastAsia"/>
-        </w:rPr>
-      </w:pPr>
-      <w:r>
-        <w:rPr>
-          <w:rFonts w:eastAsiaTheme="minorEastAsia"/>
-          <w:rtl/>
-        </w:rPr>
-        <w:br w:type="page"/>
+          <w:u w:val="single"/>
+          <w:rtl/>
+        </w:rPr>
+      </w:pPr>
+      <w:r>
+        <w:rPr>
+          <w:rFonts w:eastAsiaTheme="minorEastAsia" w:hint="cs"/>
+          <w:u w:val="single"/>
+          <w:rtl/>
+        </w:rPr>
+        <w:lastRenderedPageBreak/>
+        <w:t>סעיף ה'</w:t>
       </w:r>
     </w:p>
     <w:p>
       <w:pPr>
+        <w:jc w:val="center"/>
         <w:rPr>
           <w:rFonts w:eastAsiaTheme="minorEastAsia"/>
           <w:u w:val="single"/>
-          <w:rtl/>
-        </w:rPr>
-      </w:pPr>
-      <w:r>
-        <w:rPr>
-          <w:rFonts w:eastAsiaTheme="minorEastAsia" w:hint="cs"/>
-          <w:u w:val="single"/>
-          <w:rtl/>
-        </w:rPr>
-        <w:lastRenderedPageBreak/>
-        <w:t>סעיף ה'</w:t>
-      </w:r>
-    </w:p>
-    <w:p>
-      <w:pPr>
-        <w:jc w:val="center"/>
-        <w:rPr>
-          <w:rFonts w:eastAsiaTheme="minorEastAsia"/>
-          <w:u w:val="single"/>
-          <w:rtl/>
         </w:rPr>
       </w:pPr>
       <w:r>
@@ -16559,7 +15742,7 @@
                     <pic:cNvPicPr/>
                   </pic:nvPicPr>
                   <pic:blipFill rotWithShape="1">
-                    <a:blip r:embed="rId26"/>
+                    <a:blip r:embed="rId15"/>
                     <a:srcRect l="1314" t="1214" b="1"/>
                     <a:stretch/>
                   </pic:blipFill>
@@ -16594,7 +15777,7 @@
         <w:jc w:val="center"/>
         <w:rPr>
           <w:rFonts w:eastAsiaTheme="minorEastAsia"/>
-          <w:u w:val="single"/>
+          <w:rtl/>
         </w:rPr>
       </w:pPr>
       <w:r>
@@ -16603,67 +15786,6 @@
           <w:noProof/>
           <w:rtl/>
         </w:rPr>
-        <w:drawing>
-          <wp:inline distT="0" distB="0" distL="0" distR="0" wp14:anchorId="5F45C698" wp14:editId="342D942A">
-            <wp:extent cx="3338945" cy="4180710"/>
-            <wp:effectExtent l="19050" t="19050" r="13970" b="10795"/>
-            <wp:docPr id="9" name="Picture 9"/>
-            <wp:cNvGraphicFramePr>
-              <a:graphicFrameLocks xmlns:a="http://schemas.openxmlformats.org/drawingml/2006/main" noChangeAspect="1"/>
-            </wp:cNvGraphicFramePr>
-            <a:graphic xmlns:a="http://schemas.openxmlformats.org/drawingml/2006/main">
-              <a:graphicData uri="http://schemas.openxmlformats.org/drawingml/2006/picture">
-                <pic:pic xmlns:pic="http://schemas.openxmlformats.org/drawingml/2006/picture">
-                  <pic:nvPicPr>
-                    <pic:cNvPr id="1" name=""/>
-                    <pic:cNvPicPr/>
-                  </pic:nvPicPr>
-                  <pic:blipFill rotWithShape="1">
-                    <a:blip r:embed="rId27"/>
-                    <a:srcRect t="933"/>
-                    <a:stretch/>
-                  </pic:blipFill>
-                  <pic:spPr bwMode="auto">
-                    <a:xfrm>
-                      <a:off x="0" y="0"/>
-                      <a:ext cx="3338945" cy="4180710"/>
-                    </a:xfrm>
-                    <a:prstGeom prst="rect">
-                      <a:avLst/>
-                    </a:prstGeom>
-                    <a:ln w="12700">
-                      <a:solidFill>
-                        <a:schemeClr val="tx1"/>
-                      </a:solidFill>
-                    </a:ln>
-                    <a:extLst>
-                      <a:ext uri="{53640926-AAD7-44D8-BBD7-CCE9431645EC}">
-                        <a14:shadowObscured xmlns:a14="http://schemas.microsoft.com/office/drawing/2010/main"/>
-                      </a:ext>
-                    </a:extLst>
-                  </pic:spPr>
-                </pic:pic>
-              </a:graphicData>
-            </a:graphic>
-          </wp:inline>
-        </w:drawing>
-      </w:r>
-    </w:p>
-    <w:p>
-      <w:pPr>
-        <w:jc w:val="center"/>
-        <w:rPr>
-          <w:rFonts w:eastAsiaTheme="minorEastAsia"/>
-          <w:rtl/>
-        </w:rPr>
-      </w:pPr>
-      <w:r>
-        <w:rPr>
-          <w:rFonts w:eastAsiaTheme="minorEastAsia" w:cs="Arial"/>
-          <w:noProof/>
-          <w:rtl/>
-        </w:rPr>
-        <w:lastRenderedPageBreak/>
         <w:drawing>
           <wp:inline distT="0" distB="0" distL="0" distR="0" wp14:anchorId="72238550" wp14:editId="79F1C31A">
             <wp:extent cx="4425950" cy="3361061"/>
@@ -16680,7 +15802,7 @@
                     <pic:cNvPicPr/>
                   </pic:nvPicPr>
                   <pic:blipFill rotWithShape="1">
-                    <a:blip r:embed="rId28"/>
+                    <a:blip r:embed="rId16"/>
                     <a:srcRect l="1181" t="614" r="970"/>
                     <a:stretch/>
                   </pic:blipFill>
@@ -16717,62 +15839,6 @@
           <w:rFonts w:eastAsiaTheme="minorEastAsia"/>
         </w:rPr>
       </w:pPr>
-      <w:r>
-        <w:rPr>
-          <w:rFonts w:eastAsiaTheme="minorEastAsia" w:cs="Arial"/>
-          <w:i/>
-          <w:noProof/>
-          <w:rtl/>
-        </w:rPr>
-        <w:drawing>
-          <wp:inline distT="0" distB="0" distL="0" distR="0" wp14:anchorId="14B56E35" wp14:editId="693E9D7E">
-            <wp:extent cx="3497984" cy="3862497"/>
-            <wp:effectExtent l="19050" t="19050" r="26670" b="24130"/>
-            <wp:docPr id="31" name="Picture 31"/>
-            <wp:cNvGraphicFramePr>
-              <a:graphicFrameLocks xmlns:a="http://schemas.openxmlformats.org/drawingml/2006/main" noChangeAspect="1"/>
-            </wp:cNvGraphicFramePr>
-            <a:graphic xmlns:a="http://schemas.openxmlformats.org/drawingml/2006/main">
-              <a:graphicData uri="http://schemas.openxmlformats.org/drawingml/2006/picture">
-                <pic:pic xmlns:pic="http://schemas.openxmlformats.org/drawingml/2006/picture">
-                  <pic:nvPicPr>
-                    <pic:cNvPr id="1" name=""/>
-                    <pic:cNvPicPr/>
-                  </pic:nvPicPr>
-                  <pic:blipFill rotWithShape="1">
-                    <a:blip r:embed="rId29"/>
-                    <a:srcRect l="1367"/>
-                    <a:stretch/>
-                  </pic:blipFill>
-                  <pic:spPr bwMode="auto">
-                    <a:xfrm>
-                      <a:off x="0" y="0"/>
-                      <a:ext cx="3513055" cy="3879139"/>
-                    </a:xfrm>
-                    <a:prstGeom prst="rect">
-                      <a:avLst/>
-                    </a:prstGeom>
-                    <a:ln w="12700" cap="flat" cmpd="sng" algn="ctr">
-                      <a:solidFill>
-                        <a:sysClr val="windowText" lastClr="000000"/>
-                      </a:solidFill>
-                      <a:prstDash val="solid"/>
-                      <a:round/>
-                      <a:headEnd type="none" w="med" len="med"/>
-                      <a:tailEnd type="none" w="med" len="med"/>
-                    </a:ln>
-                    <a:extLst>
-                      <a:ext uri="{53640926-AAD7-44D8-BBD7-CCE9431645EC}">
-                        <a14:shadowObscured xmlns:a14="http://schemas.microsoft.com/office/drawing/2010/main"/>
-                      </a:ext>
-                    </a:extLst>
-                  </pic:spPr>
-                </pic:pic>
-              </a:graphicData>
-            </a:graphic>
-          </wp:inline>
-        </w:drawing>
-      </w:r>
     </w:p>
     <w:p>
       <w:pPr>
@@ -16780,7 +15846,6 @@
         <w:rPr>
           <w:rFonts w:eastAsiaTheme="minorEastAsia" w:cs="Arial"/>
           <w:u w:val="single"/>
-          <w:rtl/>
         </w:rPr>
       </w:pPr>
       <w:r>
@@ -16806,7 +15871,7 @@
                     <pic:cNvPicPr/>
                   </pic:nvPicPr>
                   <pic:blipFill rotWithShape="1">
-                    <a:blip r:embed="rId30"/>
+                    <a:blip r:embed="rId17"/>
                     <a:srcRect l="1051" t="621" r="615" b="1"/>
                     <a:stretch/>
                   </pic:blipFill>
@@ -16840,8 +15905,9 @@
       <w:pPr>
         <w:jc w:val="center"/>
         <w:rPr>
-          <w:rFonts w:eastAsiaTheme="minorEastAsia" w:cs="Arial"/>
+          <w:rFonts w:eastAsiaTheme="minorEastAsia"/>
           <w:u w:val="single"/>
+          <w:rtl/>
         </w:rPr>
       </w:pPr>
       <w:r>
@@ -16850,68 +15916,6 @@
           <w:noProof/>
           <w:rtl/>
         </w:rPr>
-        <w:drawing>
-          <wp:inline distT="0" distB="0" distL="0" distR="0" wp14:anchorId="74C2DF63" wp14:editId="08898BD0">
-            <wp:extent cx="3830781" cy="3304861"/>
-            <wp:effectExtent l="19050" t="19050" r="17780" b="10160"/>
-            <wp:docPr id="33" name="Picture 33"/>
-            <wp:cNvGraphicFramePr>
-              <a:graphicFrameLocks xmlns:a="http://schemas.openxmlformats.org/drawingml/2006/main" noChangeAspect="1"/>
-            </wp:cNvGraphicFramePr>
-            <a:graphic xmlns:a="http://schemas.openxmlformats.org/drawingml/2006/main">
-              <a:graphicData uri="http://schemas.openxmlformats.org/drawingml/2006/picture">
-                <pic:pic xmlns:pic="http://schemas.openxmlformats.org/drawingml/2006/picture">
-                  <pic:nvPicPr>
-                    <pic:cNvPr id="1" name=""/>
-                    <pic:cNvPicPr/>
-                  </pic:nvPicPr>
-                  <pic:blipFill rotWithShape="1">
-                    <a:blip r:embed="rId31"/>
-                    <a:srcRect l="1051" r="2414" b="1602"/>
-                    <a:stretch/>
-                  </pic:blipFill>
-                  <pic:spPr bwMode="auto">
-                    <a:xfrm>
-                      <a:off x="0" y="0"/>
-                      <a:ext cx="3842596" cy="3315054"/>
-                    </a:xfrm>
-                    <a:prstGeom prst="rect">
-                      <a:avLst/>
-                    </a:prstGeom>
-                    <a:ln w="12700">
-                      <a:solidFill>
-                        <a:schemeClr val="tx1"/>
-                      </a:solidFill>
-                    </a:ln>
-                    <a:extLst>
-                      <a:ext uri="{53640926-AAD7-44D8-BBD7-CCE9431645EC}">
-                        <a14:shadowObscured xmlns:a14="http://schemas.microsoft.com/office/drawing/2010/main"/>
-                      </a:ext>
-                    </a:extLst>
-                  </pic:spPr>
-                </pic:pic>
-              </a:graphicData>
-            </a:graphic>
-          </wp:inline>
-        </w:drawing>
-      </w:r>
-    </w:p>
-    <w:p>
-      <w:pPr>
-        <w:jc w:val="center"/>
-        <w:rPr>
-          <w:rFonts w:eastAsiaTheme="minorEastAsia"/>
-          <w:u w:val="single"/>
-          <w:rtl/>
-        </w:rPr>
-      </w:pPr>
-      <w:r>
-        <w:rPr>
-          <w:rFonts w:eastAsiaTheme="minorEastAsia" w:cs="Arial"/>
-          <w:noProof/>
-          <w:rtl/>
-        </w:rPr>
-        <w:lastRenderedPageBreak/>
         <w:drawing>
           <wp:inline distT="0" distB="0" distL="0" distR="0" wp14:anchorId="1E2F043C" wp14:editId="0CF575EF">
             <wp:extent cx="4412615" cy="3313675"/>
@@ -16928,7 +15932,7 @@
                     <pic:cNvPicPr/>
                   </pic:nvPicPr>
                   <pic:blipFill rotWithShape="1">
-                    <a:blip r:embed="rId32"/>
+                    <a:blip r:embed="rId18"/>
                     <a:srcRect l="1010" t="1023" r="916" b="1131"/>
                     <a:stretch/>
                   </pic:blipFill>
@@ -16966,62 +15970,6 @@
           <w:i/>
         </w:rPr>
       </w:pPr>
-      <w:r>
-        <w:rPr>
-          <w:rFonts w:eastAsiaTheme="minorEastAsia" w:cs="Arial"/>
-          <w:i/>
-          <w:noProof/>
-          <w:rtl/>
-        </w:rPr>
-        <w:drawing>
-          <wp:inline distT="0" distB="0" distL="0" distR="0" wp14:anchorId="4F96DD7D" wp14:editId="12D06D11">
-            <wp:extent cx="4080164" cy="3613463"/>
-            <wp:effectExtent l="19050" t="19050" r="15875" b="25400"/>
-            <wp:docPr id="34" name="Picture 34"/>
-            <wp:cNvGraphicFramePr>
-              <a:graphicFrameLocks xmlns:a="http://schemas.openxmlformats.org/drawingml/2006/main" noChangeAspect="1"/>
-            </wp:cNvGraphicFramePr>
-            <a:graphic xmlns:a="http://schemas.openxmlformats.org/drawingml/2006/main">
-              <a:graphicData uri="http://schemas.openxmlformats.org/drawingml/2006/picture">
-                <pic:pic xmlns:pic="http://schemas.openxmlformats.org/drawingml/2006/picture">
-                  <pic:nvPicPr>
-                    <pic:cNvPr id="1" name=""/>
-                    <pic:cNvPicPr/>
-                  </pic:nvPicPr>
-                  <pic:blipFill rotWithShape="1">
-                    <a:blip r:embed="rId33"/>
-                    <a:srcRect l="1576"/>
-                    <a:stretch/>
-                  </pic:blipFill>
-                  <pic:spPr bwMode="auto">
-                    <a:xfrm>
-                      <a:off x="0" y="0"/>
-                      <a:ext cx="4090094" cy="3622257"/>
-                    </a:xfrm>
-                    <a:prstGeom prst="rect">
-                      <a:avLst/>
-                    </a:prstGeom>
-                    <a:ln w="12700" cap="flat" cmpd="sng" algn="ctr">
-                      <a:solidFill>
-                        <a:sysClr val="windowText" lastClr="000000"/>
-                      </a:solidFill>
-                      <a:prstDash val="solid"/>
-                      <a:round/>
-                      <a:headEnd type="none" w="med" len="med"/>
-                      <a:tailEnd type="none" w="med" len="med"/>
-                    </a:ln>
-                    <a:extLst>
-                      <a:ext uri="{53640926-AAD7-44D8-BBD7-CCE9431645EC}">
-                        <a14:shadowObscured xmlns:a14="http://schemas.microsoft.com/office/drawing/2010/main"/>
-                      </a:ext>
-                    </a:extLst>
-                  </pic:spPr>
-                </pic:pic>
-              </a:graphicData>
-            </a:graphic>
-          </wp:inline>
-        </w:drawing>
-      </w:r>
     </w:p>
     <w:p>
       <w:pPr>
@@ -17029,7 +15977,6 @@
         <w:rPr>
           <w:rFonts w:eastAsiaTheme="minorEastAsia"/>
           <w:iCs/>
-          <w:rtl/>
         </w:rPr>
       </w:pPr>
       <w:r>
@@ -17056,7 +16003,7 @@
                     <pic:cNvPicPr/>
                   </pic:nvPicPr>
                   <pic:blipFill rotWithShape="1">
-                    <a:blip r:embed="rId34"/>
+                    <a:blip r:embed="rId19"/>
                     <a:srcRect l="1051" t="872"/>
                     <a:stretch/>
                   </pic:blipFill>
@@ -17105,70 +16052,9 @@
           <w:rtl/>
         </w:rPr>
         <w:drawing>
-          <wp:inline distT="0" distB="0" distL="0" distR="0" wp14:anchorId="7C3FB119" wp14:editId="0E7D91D8">
-            <wp:extent cx="3503515" cy="4627418"/>
-            <wp:effectExtent l="19050" t="19050" r="20955" b="20955"/>
-            <wp:docPr id="39" name="Picture 39"/>
-            <wp:cNvGraphicFramePr>
-              <a:graphicFrameLocks xmlns:a="http://schemas.openxmlformats.org/drawingml/2006/main" noChangeAspect="1"/>
-            </wp:cNvGraphicFramePr>
-            <a:graphic xmlns:a="http://schemas.openxmlformats.org/drawingml/2006/main">
-              <a:graphicData uri="http://schemas.openxmlformats.org/drawingml/2006/picture">
-                <pic:pic xmlns:pic="http://schemas.openxmlformats.org/drawingml/2006/picture">
-                  <pic:nvPicPr>
-                    <pic:cNvPr id="1" name=""/>
-                    <pic:cNvPicPr/>
-                  </pic:nvPicPr>
-                  <pic:blipFill rotWithShape="1">
-                    <a:blip r:embed="rId35"/>
-                    <a:srcRect l="1885" b="662"/>
-                    <a:stretch/>
-                  </pic:blipFill>
-                  <pic:spPr bwMode="auto">
-                    <a:xfrm>
-                      <a:off x="0" y="0"/>
-                      <a:ext cx="3521019" cy="4650537"/>
-                    </a:xfrm>
-                    <a:prstGeom prst="rect">
-                      <a:avLst/>
-                    </a:prstGeom>
-                    <a:ln w="12700">
-                      <a:solidFill>
-                        <a:schemeClr val="tx1"/>
-                      </a:solidFill>
-                    </a:ln>
-                    <a:extLst>
-                      <a:ext uri="{53640926-AAD7-44D8-BBD7-CCE9431645EC}">
-                        <a14:shadowObscured xmlns:a14="http://schemas.microsoft.com/office/drawing/2010/main"/>
-                      </a:ext>
-                    </a:extLst>
-                  </pic:spPr>
-                </pic:pic>
-              </a:graphicData>
-            </a:graphic>
-          </wp:inline>
-        </w:drawing>
-      </w:r>
-    </w:p>
-    <w:p>
-      <w:pPr>
-        <w:jc w:val="center"/>
-        <w:rPr>
-          <w:rFonts w:eastAsiaTheme="minorEastAsia"/>
-          <w:u w:val="single"/>
-        </w:rPr>
-      </w:pPr>
-      <w:r>
-        <w:rPr>
-          <w:rFonts w:eastAsiaTheme="minorEastAsia" w:cs="Arial"/>
-          <w:noProof/>
-          <w:rtl/>
-        </w:rPr>
-        <w:lastRenderedPageBreak/>
-        <w:drawing>
-          <wp:inline distT="0" distB="0" distL="0" distR="0" wp14:anchorId="280F151A" wp14:editId="45D50F02">
-            <wp:extent cx="4581182" cy="3422073"/>
-            <wp:effectExtent l="19050" t="19050" r="10160" b="26035"/>
+          <wp:inline distT="0" distB="0" distL="0" distR="0" wp14:anchorId="280F151A" wp14:editId="3C6CC22D">
+            <wp:extent cx="4731327" cy="3534229"/>
+            <wp:effectExtent l="19050" t="19050" r="12700" b="28575"/>
             <wp:docPr id="6" name="Picture 6"/>
             <wp:cNvGraphicFramePr>
               <a:graphicFrameLocks xmlns:a="http://schemas.openxmlformats.org/drawingml/2006/main" noChangeAspect="1"/>
@@ -17181,14 +16067,14 @@
                     <pic:cNvPicPr/>
                   </pic:nvPicPr>
                   <pic:blipFill rotWithShape="1">
-                    <a:blip r:embed="rId36"/>
+                    <a:blip r:embed="rId20"/>
                     <a:srcRect t="872"/>
                     <a:stretch/>
                   </pic:blipFill>
                   <pic:spPr bwMode="auto">
                     <a:xfrm>
                       <a:off x="0" y="0"/>
-                      <a:ext cx="4595813" cy="3433002"/>
+                      <a:ext cx="4757238" cy="3553584"/>
                     </a:xfrm>
                     <a:prstGeom prst="rect">
                       <a:avLst/>
@@ -17217,94 +16103,18 @@
     </w:p>
     <w:p>
       <w:pPr>
-        <w:jc w:val="center"/>
         <w:rPr>
           <w:rFonts w:eastAsiaTheme="minorEastAsia"/>
           <w:u w:val="single"/>
-        </w:rPr>
-      </w:pPr>
-      <w:r>
-        <w:rPr>
-          <w:rFonts w:eastAsiaTheme="minorEastAsia" w:cs="Arial"/>
-          <w:noProof/>
-          <w:rtl/>
-        </w:rPr>
-        <w:drawing>
-          <wp:inline distT="0" distB="0" distL="0" distR="0" wp14:anchorId="736832E0" wp14:editId="23FC9677">
-            <wp:extent cx="3816732" cy="4488535"/>
-            <wp:effectExtent l="19050" t="19050" r="12700" b="26670"/>
-            <wp:docPr id="38" name="Picture 38"/>
-            <wp:cNvGraphicFramePr>
-              <a:graphicFrameLocks xmlns:a="http://schemas.openxmlformats.org/drawingml/2006/main" noChangeAspect="1"/>
-            </wp:cNvGraphicFramePr>
-            <a:graphic xmlns:a="http://schemas.openxmlformats.org/drawingml/2006/main">
-              <a:graphicData uri="http://schemas.openxmlformats.org/drawingml/2006/picture">
-                <pic:pic xmlns:pic="http://schemas.openxmlformats.org/drawingml/2006/picture">
-                  <pic:nvPicPr>
-                    <pic:cNvPr id="1" name=""/>
-                    <pic:cNvPicPr/>
-                  </pic:nvPicPr>
-                  <pic:blipFill>
-                    <a:blip r:embed="rId37"/>
-                    <a:stretch>
-                      <a:fillRect/>
-                    </a:stretch>
-                  </pic:blipFill>
-                  <pic:spPr>
-                    <a:xfrm>
-                      <a:off x="0" y="0"/>
-                      <a:ext cx="3824083" cy="4497180"/>
-                    </a:xfrm>
-                    <a:prstGeom prst="rect">
-                      <a:avLst/>
-                    </a:prstGeom>
-                    <a:ln w="12700">
-                      <a:solidFill>
-                        <a:schemeClr val="tx1"/>
-                      </a:solidFill>
-                    </a:ln>
-                  </pic:spPr>
-                </pic:pic>
-              </a:graphicData>
-            </a:graphic>
-          </wp:inline>
-        </w:drawing>
-      </w:r>
-    </w:p>
-    <w:p>
-      <w:pPr>
+          <w:rtl/>
+        </w:rPr>
+      </w:pPr>
+      <w:r>
         <w:rPr>
           <w:rFonts w:eastAsiaTheme="minorEastAsia" w:hint="cs"/>
           <w:u w:val="single"/>
-        </w:rPr>
-      </w:pPr>
-    </w:p>
-    <w:p>
-      <w:pPr>
-        <w:rPr>
-          <w:rFonts w:eastAsiaTheme="minorEastAsia"/>
-          <w:u w:val="single"/>
-          <w:rtl/>
-        </w:rPr>
-      </w:pPr>
-    </w:p>
-    <w:p>
-      <w:pPr>
-        <w:rPr>
-          <w:rFonts w:eastAsiaTheme="minorEastAsia"/>
-          <w:u w:val="single"/>
-          <w:rtl/>
-        </w:rPr>
-      </w:pPr>
-      <w:bookmarkStart w:id="0" w:name="_GoBack"/>
-      <w:bookmarkEnd w:id="0"/>
-      <w:r>
-        <w:rPr>
-          <w:rFonts w:eastAsiaTheme="minorEastAsia" w:hint="cs"/>
-          <w:u w:val="single"/>
-          <w:rtl/>
-        </w:rPr>
-        <w:lastRenderedPageBreak/>
+          <w:rtl/>
+        </w:rPr>
         <w:t>סעיף ו'</w:t>
       </w:r>
     </w:p>
@@ -17609,6 +16419,7 @@
           <w:rFonts w:eastAsiaTheme="minorEastAsia" w:hint="cs"/>
           <w:rtl/>
         </w:rPr>
+        <w:lastRenderedPageBreak/>
         <w:t xml:space="preserve">והספקטרום </w:t>
       </w:r>
       <m:oMath>
@@ -18531,7 +17342,6 @@
       <w:pPr>
         <w:rPr>
           <w:rFonts w:eastAsiaTheme="minorEastAsia"/>
-          <w:rtl/>
         </w:rPr>
       </w:pPr>
       <m:oMathPara>
@@ -18920,31 +17730,6 @@
     </w:p>
     <w:p>
       <w:pPr>
-        <w:rPr>
-          <w:rFonts w:eastAsiaTheme="minorEastAsia"/>
-          <w:i/>
-          <w:rtl/>
-        </w:rPr>
-      </w:pPr>
-      <w:r>
-        <w:rPr>
-          <w:rFonts w:eastAsiaTheme="minorEastAsia" w:hint="cs"/>
-          <w:i/>
-          <w:highlight w:val="yellow"/>
-          <w:rtl/>
-        </w:rPr>
-        <w:t>להוסיף קוד מטלב</w:t>
-      </w:r>
-    </w:p>
-    <w:p>
-      <w:pPr>
-        <w:rPr>
-          <w:rFonts w:eastAsiaTheme="minorEastAsia"/>
-        </w:rPr>
-      </w:pPr>
-    </w:p>
-    <w:p>
-      <w:pPr>
         <w:jc w:val="center"/>
         <w:rPr>
           <w:rFonts w:eastAsiaTheme="minorEastAsia"/>
@@ -18972,7 +17757,7 @@
                     <pic:cNvPicPr/>
                   </pic:nvPicPr>
                   <pic:blipFill rotWithShape="1">
-                    <a:blip r:embed="rId38"/>
+                    <a:blip r:embed="rId21"/>
                     <a:srcRect b="663"/>
                     <a:stretch/>
                   </pic:blipFill>
@@ -19038,7 +17823,7 @@
                     <pic:cNvPicPr/>
                   </pic:nvPicPr>
                   <pic:blipFill>
-                    <a:blip r:embed="rId39"/>
+                    <a:blip r:embed="rId22"/>
                     <a:stretch>
                       <a:fillRect/>
                     </a:stretch>
@@ -19074,7 +17859,7 @@
           <w:highlight w:val="yellow"/>
           <w:rtl/>
         </w:rPr>
-        <w:t>להוסיף קוד מטלב</w:t>
+        <w:t>להוסיף שחזורים</w:t>
       </w:r>
     </w:p>
     <w:p>
@@ -19092,7 +17877,7 @@
           <w:highlight w:val="yellow"/>
           <w:rtl/>
         </w:rPr>
-        <w:t>להוסיף שחזורים</w:t>
+        <w:t>להוסיף הסבר</w:t>
       </w:r>
     </w:p>
     <w:p>
@@ -19103,6 +17888,8 @@
           <w:rtl/>
         </w:rPr>
       </w:pPr>
+      <w:bookmarkStart w:id="0" w:name="_GoBack"/>
+      <w:bookmarkEnd w:id="0"/>
       <w:r>
         <w:rPr>
           <w:rFonts w:eastAsiaTheme="minorEastAsia" w:hint="cs"/>
@@ -19110,7 +17897,7 @@
           <w:highlight w:val="yellow"/>
           <w:rtl/>
         </w:rPr>
-        <w:t>להוסיף הסבר</w:t>
+        <w:t>לסיים סעיפים ו' וז'</w:t>
       </w:r>
     </w:p>
     <w:p>

</xml_diff>

<commit_message>
added transfer function to part A section e
</commit_message>
<xml_diff>
--- a/אותות ומערכות תרגיל מסכם - לירון כהן ויובל מור.docx
+++ b/אותות ומערכות תרגיל מסכם - לירון כהן ויובל מור.docx
@@ -6103,7 +6103,6 @@
         <w:rPr>
           <w:rFonts w:eastAsiaTheme="minorEastAsia"/>
           <w:i/>
-          <w:highlight w:val="yellow"/>
           <w:rtl/>
         </w:rPr>
       </w:pPr>
@@ -6111,38 +6110,348 @@
         <w:rPr>
           <w:rFonts w:eastAsiaTheme="minorEastAsia" w:hint="cs"/>
           <w:i/>
-          <w:highlight w:val="yellow"/>
-          <w:rtl/>
-        </w:rPr>
-        <w:t xml:space="preserve">לוודא שהקוד משתמש בהתמרת </w:t>
+          <w:rtl/>
+        </w:rPr>
+        <w:t xml:space="preserve">בחישוב באמצעות הפונקציה </w:t>
       </w:r>
       <m:oMath>
         <m:r>
           <w:rPr>
             <w:rFonts w:ascii="Cambria Math" w:eastAsiaTheme="minorEastAsia" w:hAnsi="Cambria Math"/>
-            <w:highlight w:val="yellow"/>
           </w:rPr>
-          <m:t>Z</m:t>
+          <m:t>ztrans</m:t>
         </m:r>
       </m:oMath>
+      <w:r>
+        <w:rPr>
+          <w:rFonts w:eastAsiaTheme="minorEastAsia" w:hint="cs"/>
+          <w:i/>
+          <w:rtl/>
+        </w:rPr>
+        <w:t xml:space="preserve"> של </w:t>
+      </w:r>
+      <m:oMath>
+        <m:r>
+          <w:rPr>
+            <w:rFonts w:ascii="Cambria Math" w:eastAsiaTheme="minorEastAsia" w:hAnsi="Cambria Math"/>
+          </w:rPr>
+          <m:t>Matlab</m:t>
+        </m:r>
+      </m:oMath>
+      <w:r>
+        <w:rPr>
+          <w:rFonts w:eastAsiaTheme="minorEastAsia" w:hint="cs"/>
+          <w:i/>
+          <w:rtl/>
+        </w:rPr>
+        <w:t xml:space="preserve"> התקבלה פונקציית התמסורת הבאה:</w:t>
+      </w:r>
     </w:p>
     <w:p>
       <w:pPr>
         <w:rPr>
           <w:rFonts w:eastAsiaTheme="minorEastAsia"/>
-          <w:i/>
-          <w:rtl/>
-        </w:rPr>
-      </w:pPr>
+          <w:rtl/>
+        </w:rPr>
+      </w:pPr>
+      <m:oMathPara>
+        <m:oMath>
+          <m:r>
+            <w:rPr>
+              <w:rFonts w:ascii="Cambria Math" w:eastAsiaTheme="minorEastAsia" w:hAnsi="Cambria Math"/>
+            </w:rPr>
+            <m:t>H</m:t>
+          </m:r>
+          <m:d>
+            <m:dPr>
+              <m:ctrlPr>
+                <w:rPr>
+                  <w:rFonts w:ascii="Cambria Math" w:eastAsiaTheme="minorEastAsia" w:hAnsi="Cambria Math"/>
+                  <w:i/>
+                </w:rPr>
+              </m:ctrlPr>
+            </m:dPr>
+            <m:e>
+              <m:r>
+                <w:rPr>
+                  <w:rFonts w:ascii="Cambria Math" w:eastAsiaTheme="minorEastAsia" w:hAnsi="Cambria Math"/>
+                </w:rPr>
+                <m:t>z</m:t>
+              </m:r>
+            </m:e>
+          </m:d>
+          <m:r>
+            <w:rPr>
+              <w:rFonts w:ascii="Cambria Math" w:eastAsiaTheme="minorEastAsia" w:hAnsi="Cambria Math"/>
+            </w:rPr>
+            <m:t>=</m:t>
+          </m:r>
+          <m:f>
+            <m:fPr>
+              <m:ctrlPr>
+                <w:rPr>
+                  <w:rFonts w:ascii="Cambria Math" w:eastAsiaTheme="minorEastAsia" w:hAnsi="Cambria Math"/>
+                  <w:i/>
+                </w:rPr>
+              </m:ctrlPr>
+            </m:fPr>
+            <m:num>
+              <m:r>
+                <w:rPr>
+                  <w:rFonts w:ascii="Cambria Math" w:eastAsiaTheme="minorEastAsia" w:hAnsi="Cambria Math"/>
+                </w:rPr>
+                <m:t>32</m:t>
+              </m:r>
+              <m:sSup>
+                <m:sSupPr>
+                  <m:ctrlPr>
+                    <w:rPr>
+                      <w:rFonts w:ascii="Cambria Math" w:eastAsiaTheme="minorEastAsia" w:hAnsi="Cambria Math"/>
+                      <w:i/>
+                    </w:rPr>
+                  </m:ctrlPr>
+                </m:sSupPr>
+                <m:e>
+                  <m:r>
+                    <w:rPr>
+                      <w:rFonts w:ascii="Cambria Math" w:eastAsiaTheme="minorEastAsia" w:hAnsi="Cambria Math"/>
+                    </w:rPr>
+                    <m:t>z</m:t>
+                  </m:r>
+                </m:e>
+                <m:sup>
+                  <m:r>
+                    <w:rPr>
+                      <w:rFonts w:ascii="Cambria Math" w:eastAsiaTheme="minorEastAsia" w:hAnsi="Cambria Math"/>
+                    </w:rPr>
+                    <m:t>3</m:t>
+                  </m:r>
+                </m:sup>
+              </m:sSup>
+              <m:r>
+                <w:rPr>
+                  <w:rFonts w:ascii="Cambria Math" w:eastAsiaTheme="minorEastAsia" w:hAnsi="Cambria Math"/>
+                </w:rPr>
+                <m:t>-24</m:t>
+              </m:r>
+              <m:sSup>
+                <m:sSupPr>
+                  <m:ctrlPr>
+                    <w:rPr>
+                      <w:rFonts w:ascii="Cambria Math" w:eastAsiaTheme="minorEastAsia" w:hAnsi="Cambria Math"/>
+                      <w:i/>
+                    </w:rPr>
+                  </m:ctrlPr>
+                </m:sSupPr>
+                <m:e>
+                  <m:r>
+                    <w:rPr>
+                      <w:rFonts w:ascii="Cambria Math" w:eastAsiaTheme="minorEastAsia" w:hAnsi="Cambria Math"/>
+                    </w:rPr>
+                    <m:t>z</m:t>
+                  </m:r>
+                </m:e>
+                <m:sup>
+                  <m:r>
+                    <w:rPr>
+                      <w:rFonts w:ascii="Cambria Math" w:eastAsiaTheme="minorEastAsia" w:hAnsi="Cambria Math"/>
+                    </w:rPr>
+                    <m:t>2</m:t>
+                  </m:r>
+                </m:sup>
+              </m:sSup>
+              <m:r>
+                <w:rPr>
+                  <w:rFonts w:ascii="Cambria Math" w:eastAsiaTheme="minorEastAsia" w:hAnsi="Cambria Math"/>
+                </w:rPr>
+                <m:t>+18z-9</m:t>
+              </m:r>
+            </m:num>
+            <m:den>
+              <m:r>
+                <w:rPr>
+                  <w:rFonts w:ascii="Cambria Math" w:eastAsiaTheme="minorEastAsia" w:hAnsi="Cambria Math"/>
+                </w:rPr>
+                <m:t>4z(2z-1)(4z-3)</m:t>
+              </m:r>
+            </m:den>
+          </m:f>
+          <m:r>
+            <w:rPr>
+              <w:rFonts w:ascii="Cambria Math" w:eastAsiaTheme="minorEastAsia" w:hAnsi="Cambria Math"/>
+            </w:rPr>
+            <m:t>=</m:t>
+          </m:r>
+          <m:f>
+            <m:fPr>
+              <m:ctrlPr>
+                <w:rPr>
+                  <w:rFonts w:ascii="Cambria Math" w:eastAsiaTheme="minorEastAsia" w:hAnsi="Cambria Math"/>
+                  <w:i/>
+                </w:rPr>
+              </m:ctrlPr>
+            </m:fPr>
+            <m:num>
+              <m:r>
+                <w:rPr>
+                  <w:rFonts w:ascii="Cambria Math" w:eastAsiaTheme="minorEastAsia" w:hAnsi="Cambria Math"/>
+                </w:rPr>
+                <m:t>32</m:t>
+              </m:r>
+              <m:sSup>
+                <m:sSupPr>
+                  <m:ctrlPr>
+                    <w:rPr>
+                      <w:rFonts w:ascii="Cambria Math" w:eastAsiaTheme="minorEastAsia" w:hAnsi="Cambria Math"/>
+                      <w:i/>
+                    </w:rPr>
+                  </m:ctrlPr>
+                </m:sSupPr>
+                <m:e>
+                  <m:r>
+                    <w:rPr>
+                      <w:rFonts w:ascii="Cambria Math" w:eastAsiaTheme="minorEastAsia" w:hAnsi="Cambria Math"/>
+                    </w:rPr>
+                    <m:t>z</m:t>
+                  </m:r>
+                </m:e>
+                <m:sup>
+                  <m:r>
+                    <w:rPr>
+                      <w:rFonts w:ascii="Cambria Math" w:eastAsiaTheme="minorEastAsia" w:hAnsi="Cambria Math"/>
+                    </w:rPr>
+                    <m:t>3</m:t>
+                  </m:r>
+                </m:sup>
+              </m:sSup>
+              <m:r>
+                <w:rPr>
+                  <w:rFonts w:ascii="Cambria Math" w:eastAsiaTheme="minorEastAsia" w:hAnsi="Cambria Math"/>
+                </w:rPr>
+                <m:t>-24</m:t>
+              </m:r>
+              <m:sSup>
+                <m:sSupPr>
+                  <m:ctrlPr>
+                    <w:rPr>
+                      <w:rFonts w:ascii="Cambria Math" w:eastAsiaTheme="minorEastAsia" w:hAnsi="Cambria Math"/>
+                      <w:i/>
+                    </w:rPr>
+                  </m:ctrlPr>
+                </m:sSupPr>
+                <m:e>
+                  <m:r>
+                    <w:rPr>
+                      <w:rFonts w:ascii="Cambria Math" w:eastAsiaTheme="minorEastAsia" w:hAnsi="Cambria Math"/>
+                    </w:rPr>
+                    <m:t>z</m:t>
+                  </m:r>
+                </m:e>
+                <m:sup>
+                  <m:r>
+                    <w:rPr>
+                      <w:rFonts w:ascii="Cambria Math" w:eastAsiaTheme="minorEastAsia" w:hAnsi="Cambria Math"/>
+                    </w:rPr>
+                    <m:t>2</m:t>
+                  </m:r>
+                </m:sup>
+              </m:sSup>
+              <m:r>
+                <w:rPr>
+                  <w:rFonts w:ascii="Cambria Math" w:eastAsiaTheme="minorEastAsia" w:hAnsi="Cambria Math"/>
+                </w:rPr>
+                <m:t>+18z-9</m:t>
+              </m:r>
+            </m:num>
+            <m:den>
+              <m:r>
+                <w:rPr>
+                  <w:rFonts w:ascii="Cambria Math" w:eastAsiaTheme="minorEastAsia" w:hAnsi="Cambria Math"/>
+                </w:rPr>
+                <m:t>32</m:t>
+              </m:r>
+              <m:sSup>
+                <m:sSupPr>
+                  <m:ctrlPr>
+                    <w:rPr>
+                      <w:rFonts w:ascii="Cambria Math" w:eastAsiaTheme="minorEastAsia" w:hAnsi="Cambria Math"/>
+                      <w:i/>
+                    </w:rPr>
+                  </m:ctrlPr>
+                </m:sSupPr>
+                <m:e>
+                  <m:r>
+                    <w:rPr>
+                      <w:rFonts w:ascii="Cambria Math" w:eastAsiaTheme="minorEastAsia" w:hAnsi="Cambria Math"/>
+                    </w:rPr>
+                    <m:t>z</m:t>
+                  </m:r>
+                </m:e>
+                <m:sup>
+                  <m:r>
+                    <w:rPr>
+                      <w:rFonts w:ascii="Cambria Math" w:eastAsiaTheme="minorEastAsia" w:hAnsi="Cambria Math"/>
+                    </w:rPr>
+                    <m:t>3</m:t>
+                  </m:r>
+                </m:sup>
+              </m:sSup>
+              <m:r>
+                <w:rPr>
+                  <w:rFonts w:ascii="Cambria Math" w:eastAsiaTheme="minorEastAsia" w:hAnsi="Cambria Math"/>
+                </w:rPr>
+                <m:t>-40</m:t>
+              </m:r>
+              <m:sSup>
+                <m:sSupPr>
+                  <m:ctrlPr>
+                    <w:rPr>
+                      <w:rFonts w:ascii="Cambria Math" w:eastAsiaTheme="minorEastAsia" w:hAnsi="Cambria Math"/>
+                      <w:i/>
+                    </w:rPr>
+                  </m:ctrlPr>
+                </m:sSupPr>
+                <m:e>
+                  <m:r>
+                    <w:rPr>
+                      <w:rFonts w:ascii="Cambria Math" w:eastAsiaTheme="minorEastAsia" w:hAnsi="Cambria Math"/>
+                    </w:rPr>
+                    <m:t>z</m:t>
+                  </m:r>
+                </m:e>
+                <m:sup>
+                  <m:r>
+                    <w:rPr>
+                      <w:rFonts w:ascii="Cambria Math" w:eastAsiaTheme="minorEastAsia" w:hAnsi="Cambria Math"/>
+                    </w:rPr>
+                    <m:t>2</m:t>
+                  </m:r>
+                </m:sup>
+              </m:sSup>
+              <m:r>
+                <w:rPr>
+                  <w:rFonts w:ascii="Cambria Math" w:eastAsiaTheme="minorEastAsia" w:hAnsi="Cambria Math"/>
+                </w:rPr>
+                <m:t>+12z</m:t>
+              </m:r>
+            </m:den>
+          </m:f>
+        </m:oMath>
+      </m:oMathPara>
     </w:p>
     <w:p>
       <w:pPr>
         <w:rPr>
-          <w:rFonts w:eastAsiaTheme="minorEastAsia"/>
-          <w:i/>
-          <w:rtl/>
-        </w:rPr>
-      </w:pPr>
+          <w:rFonts w:eastAsiaTheme="minorEastAsia" w:hint="cs"/>
+        </w:rPr>
+      </w:pPr>
+      <w:r>
+        <w:rPr>
+          <w:rFonts w:eastAsiaTheme="minorEastAsia" w:hint="cs"/>
+          <w:rtl/>
+        </w:rPr>
+        <w:t>כפי שניתן לראות, התוצאה זהה לחישוב האנליטי שהתבצע בסעיף ב'.</w:t>
+      </w:r>
     </w:p>
     <w:p>
       <w:pPr>
@@ -6162,16 +6471,8 @@
           <w:rtl/>
         </w:rPr>
       </w:pPr>
-    </w:p>
-    <w:p>
-      <w:pPr>
-        <w:rPr>
-          <w:rFonts w:eastAsiaTheme="minorEastAsia"/>
-          <w:i/>
-          <w:u w:val="single"/>
-          <w:rtl/>
-        </w:rPr>
-      </w:pPr>
+      <w:bookmarkStart w:id="0" w:name="_GoBack"/>
+      <w:bookmarkEnd w:id="0"/>
       <w:r>
         <w:rPr>
           <w:rFonts w:eastAsiaTheme="minorEastAsia" w:hint="cs"/>
@@ -17888,8 +18189,6 @@
           <w:rtl/>
         </w:rPr>
       </w:pPr>
-      <w:bookmarkStart w:id="0" w:name="_GoBack"/>
-      <w:bookmarkEnd w:id="0"/>
       <w:r>
         <w:rPr>
           <w:rFonts w:eastAsiaTheme="minorEastAsia" w:hint="cs"/>

</xml_diff>

<commit_message>
added graphs for part C section f
</commit_message>
<xml_diff>
--- a/אותות ומערכות תרגיל מסכם - לירון כהן ויובל מור.docx
+++ b/אותות ומערכות תרגיל מסכם - לירון כהן ויובל מור.docx
@@ -6471,8 +6471,6 @@
           <w:rtl/>
         </w:rPr>
       </w:pPr>
-      <w:bookmarkStart w:id="0" w:name="_GoBack"/>
-      <w:bookmarkEnd w:id="0"/>
       <w:r>
         <w:rPr>
           <w:rFonts w:eastAsiaTheme="minorEastAsia" w:hint="cs"/>
@@ -18150,18 +18148,300 @@
         <w:rPr>
           <w:rFonts w:eastAsiaTheme="minorEastAsia"/>
           <w:i/>
-          <w:rtl/>
-        </w:rPr>
-      </w:pPr>
-      <w:r>
-        <w:rPr>
-          <w:rFonts w:eastAsiaTheme="minorEastAsia" w:hint="cs"/>
+          <w:highlight w:val="yellow"/>
+          <w:rtl/>
+        </w:rPr>
+      </w:pPr>
+      <w:r>
+        <w:rPr>
+          <w:noProof/>
+        </w:rPr>
+        <w:drawing>
+          <wp:inline distT="0" distB="0" distL="0" distR="0" wp14:anchorId="641D129D" wp14:editId="62FF09F5">
+            <wp:extent cx="5274310" cy="3985260"/>
+            <wp:effectExtent l="0" t="0" r="2540" b="0"/>
+            <wp:docPr id="7" name="Picture 7"/>
+            <wp:cNvGraphicFramePr/>
+            <a:graphic xmlns:a="http://schemas.openxmlformats.org/drawingml/2006/main">
+              <a:graphicData uri="http://schemas.openxmlformats.org/drawingml/2006/picture">
+                <pic:pic xmlns:pic="http://schemas.openxmlformats.org/drawingml/2006/picture">
+                  <pic:nvPicPr>
+                    <pic:cNvPr id="7" name="Picture 7"/>
+                    <pic:cNvPicPr/>
+                  </pic:nvPicPr>
+                  <pic:blipFill>
+                    <a:blip r:embed="rId23"/>
+                    <a:stretch>
+                      <a:fillRect/>
+                    </a:stretch>
+                  </pic:blipFill>
+                  <pic:spPr>
+                    <a:xfrm>
+                      <a:off x="0" y="0"/>
+                      <a:ext cx="5274310" cy="3985260"/>
+                    </a:xfrm>
+                    <a:prstGeom prst="rect">
+                      <a:avLst/>
+                    </a:prstGeom>
+                  </pic:spPr>
+                </pic:pic>
+              </a:graphicData>
+            </a:graphic>
+          </wp:inline>
+        </w:drawing>
+      </w:r>
+    </w:p>
+    <w:p>
+      <w:pPr>
+        <w:rPr>
+          <w:rFonts w:eastAsiaTheme="minorEastAsia"/>
           <w:i/>
           <w:highlight w:val="yellow"/>
           <w:rtl/>
         </w:rPr>
-        <w:t>להוסיף שחזורים</w:t>
-      </w:r>
+      </w:pPr>
+      <w:r>
+        <w:rPr>
+          <w:noProof/>
+        </w:rPr>
+        <w:lastRenderedPageBreak/>
+        <w:drawing>
+          <wp:inline distT="0" distB="0" distL="0" distR="0" wp14:anchorId="692FE25E" wp14:editId="0F643D1A">
+            <wp:extent cx="5274310" cy="3950970"/>
+            <wp:effectExtent l="0" t="0" r="2540" b="0"/>
+            <wp:docPr id="36" name="Picture 36"/>
+            <wp:cNvGraphicFramePr/>
+            <a:graphic xmlns:a="http://schemas.openxmlformats.org/drawingml/2006/main">
+              <a:graphicData uri="http://schemas.openxmlformats.org/drawingml/2006/picture">
+                <pic:pic xmlns:pic="http://schemas.openxmlformats.org/drawingml/2006/picture">
+                  <pic:nvPicPr>
+                    <pic:cNvPr id="36" name="Picture 36"/>
+                    <pic:cNvPicPr/>
+                  </pic:nvPicPr>
+                  <pic:blipFill>
+                    <a:blip r:embed="rId24"/>
+                    <a:stretch>
+                      <a:fillRect/>
+                    </a:stretch>
+                  </pic:blipFill>
+                  <pic:spPr>
+                    <a:xfrm>
+                      <a:off x="0" y="0"/>
+                      <a:ext cx="5274310" cy="3950970"/>
+                    </a:xfrm>
+                    <a:prstGeom prst="rect">
+                      <a:avLst/>
+                    </a:prstGeom>
+                  </pic:spPr>
+                </pic:pic>
+              </a:graphicData>
+            </a:graphic>
+          </wp:inline>
+        </w:drawing>
+      </w:r>
+    </w:p>
+    <w:p>
+      <w:pPr>
+        <w:rPr>
+          <w:rFonts w:eastAsiaTheme="minorEastAsia"/>
+          <w:i/>
+          <w:highlight w:val="yellow"/>
+          <w:rtl/>
+        </w:rPr>
+      </w:pPr>
+      <w:r>
+        <w:rPr>
+          <w:noProof/>
+        </w:rPr>
+        <w:drawing>
+          <wp:inline distT="0" distB="0" distL="0" distR="0" wp14:anchorId="75338948" wp14:editId="7F33ACC8">
+            <wp:extent cx="5274310" cy="3987165"/>
+            <wp:effectExtent l="0" t="0" r="2540" b="0"/>
+            <wp:docPr id="40" name="Picture 40"/>
+            <wp:cNvGraphicFramePr/>
+            <a:graphic xmlns:a="http://schemas.openxmlformats.org/drawingml/2006/main">
+              <a:graphicData uri="http://schemas.openxmlformats.org/drawingml/2006/picture">
+                <pic:pic xmlns:pic="http://schemas.openxmlformats.org/drawingml/2006/picture">
+                  <pic:nvPicPr>
+                    <pic:cNvPr id="40" name="Picture 40"/>
+                    <pic:cNvPicPr/>
+                  </pic:nvPicPr>
+                  <pic:blipFill>
+                    <a:blip r:embed="rId25"/>
+                    <a:stretch>
+                      <a:fillRect/>
+                    </a:stretch>
+                  </pic:blipFill>
+                  <pic:spPr>
+                    <a:xfrm>
+                      <a:off x="0" y="0"/>
+                      <a:ext cx="5274310" cy="3987165"/>
+                    </a:xfrm>
+                    <a:prstGeom prst="rect">
+                      <a:avLst/>
+                    </a:prstGeom>
+                  </pic:spPr>
+                </pic:pic>
+              </a:graphicData>
+            </a:graphic>
+          </wp:inline>
+        </w:drawing>
+      </w:r>
+    </w:p>
+    <w:p>
+      <w:pPr>
+        <w:rPr>
+          <w:rFonts w:eastAsiaTheme="minorEastAsia"/>
+          <w:i/>
+          <w:highlight w:val="yellow"/>
+          <w:rtl/>
+        </w:rPr>
+      </w:pPr>
+      <w:r>
+        <w:rPr>
+          <w:noProof/>
+        </w:rPr>
+        <w:lastRenderedPageBreak/>
+        <w:drawing>
+          <wp:inline distT="0" distB="0" distL="0" distR="0" wp14:anchorId="3FA35494" wp14:editId="77F0945E">
+            <wp:extent cx="5198110" cy="3952875"/>
+            <wp:effectExtent l="0" t="0" r="2540" b="9525"/>
+            <wp:docPr id="42" name="Picture 42"/>
+            <wp:cNvGraphicFramePr/>
+            <a:graphic xmlns:a="http://schemas.openxmlformats.org/drawingml/2006/main">
+              <a:graphicData uri="http://schemas.openxmlformats.org/drawingml/2006/picture">
+                <pic:pic xmlns:pic="http://schemas.openxmlformats.org/drawingml/2006/picture">
+                  <pic:nvPicPr>
+                    <pic:cNvPr id="42" name="Picture 42"/>
+                    <pic:cNvPicPr/>
+                  </pic:nvPicPr>
+                  <pic:blipFill rotWithShape="1">
+                    <a:blip r:embed="rId26"/>
+                    <a:srcRect l="1445"/>
+                    <a:stretch/>
+                  </pic:blipFill>
+                  <pic:spPr bwMode="auto">
+                    <a:xfrm>
+                      <a:off x="0" y="0"/>
+                      <a:ext cx="5198110" cy="3952875"/>
+                    </a:xfrm>
+                    <a:prstGeom prst="rect">
+                      <a:avLst/>
+                    </a:prstGeom>
+                    <a:ln>
+                      <a:noFill/>
+                    </a:ln>
+                    <a:extLst>
+                      <a:ext uri="{53640926-AAD7-44D8-BBD7-CCE9431645EC}">
+                        <a14:shadowObscured xmlns:a14="http://schemas.microsoft.com/office/drawing/2010/main"/>
+                      </a:ext>
+                    </a:extLst>
+                  </pic:spPr>
+                </pic:pic>
+              </a:graphicData>
+            </a:graphic>
+          </wp:inline>
+        </w:drawing>
+      </w:r>
+    </w:p>
+    <w:p>
+      <w:pPr>
+        <w:rPr>
+          <w:rFonts w:eastAsiaTheme="minorEastAsia"/>
+          <w:i/>
+          <w:highlight w:val="yellow"/>
+          <w:rtl/>
+        </w:rPr>
+      </w:pPr>
+      <w:r>
+        <w:rPr>
+          <w:noProof/>
+        </w:rPr>
+        <w:drawing>
+          <wp:inline distT="0" distB="0" distL="0" distR="0" wp14:anchorId="3CFBB38A" wp14:editId="3066BE3A">
+            <wp:extent cx="5274310" cy="3973195"/>
+            <wp:effectExtent l="0" t="0" r="2540" b="8255"/>
+            <wp:docPr id="44" name="Picture 44"/>
+            <wp:cNvGraphicFramePr/>
+            <a:graphic xmlns:a="http://schemas.openxmlformats.org/drawingml/2006/main">
+              <a:graphicData uri="http://schemas.openxmlformats.org/drawingml/2006/picture">
+                <pic:pic xmlns:pic="http://schemas.openxmlformats.org/drawingml/2006/picture">
+                  <pic:nvPicPr>
+                    <pic:cNvPr id="44" name="Picture 44"/>
+                    <pic:cNvPicPr/>
+                  </pic:nvPicPr>
+                  <pic:blipFill>
+                    <a:blip r:embed="rId27"/>
+                    <a:stretch>
+                      <a:fillRect/>
+                    </a:stretch>
+                  </pic:blipFill>
+                  <pic:spPr>
+                    <a:xfrm>
+                      <a:off x="0" y="0"/>
+                      <a:ext cx="5274310" cy="3973195"/>
+                    </a:xfrm>
+                    <a:prstGeom prst="rect">
+                      <a:avLst/>
+                    </a:prstGeom>
+                  </pic:spPr>
+                </pic:pic>
+              </a:graphicData>
+            </a:graphic>
+          </wp:inline>
+        </w:drawing>
+      </w:r>
+    </w:p>
+    <w:p>
+      <w:pPr>
+        <w:rPr>
+          <w:rFonts w:eastAsiaTheme="minorEastAsia"/>
+          <w:i/>
+          <w:highlight w:val="yellow"/>
+          <w:rtl/>
+        </w:rPr>
+      </w:pPr>
+      <w:r>
+        <w:rPr>
+          <w:noProof/>
+        </w:rPr>
+        <w:lastRenderedPageBreak/>
+        <w:drawing>
+          <wp:inline distT="0" distB="0" distL="0" distR="0" wp14:anchorId="1CCDBCD4" wp14:editId="2444793C">
+            <wp:extent cx="5274310" cy="3963670"/>
+            <wp:effectExtent l="0" t="0" r="2540" b="0"/>
+            <wp:docPr id="46" name="Picture 46"/>
+            <wp:cNvGraphicFramePr/>
+            <a:graphic xmlns:a="http://schemas.openxmlformats.org/drawingml/2006/main">
+              <a:graphicData uri="http://schemas.openxmlformats.org/drawingml/2006/picture">
+                <pic:pic xmlns:pic="http://schemas.openxmlformats.org/drawingml/2006/picture">
+                  <pic:nvPicPr>
+                    <pic:cNvPr id="46" name="Picture 46"/>
+                    <pic:cNvPicPr/>
+                  </pic:nvPicPr>
+                  <pic:blipFill>
+                    <a:blip r:embed="rId28"/>
+                    <a:stretch>
+                      <a:fillRect/>
+                    </a:stretch>
+                  </pic:blipFill>
+                  <pic:spPr>
+                    <a:xfrm>
+                      <a:off x="0" y="0"/>
+                      <a:ext cx="5274310" cy="3963670"/>
+                    </a:xfrm>
+                    <a:prstGeom prst="rect">
+                      <a:avLst/>
+                    </a:prstGeom>
+                  </pic:spPr>
+                </pic:pic>
+              </a:graphicData>
+            </a:graphic>
+          </wp:inline>
+        </w:drawing>
+      </w:r>
+      <w:bookmarkStart w:id="0" w:name="_GoBack"/>
+      <w:bookmarkEnd w:id="0"/>
     </w:p>
     <w:p>
       <w:pPr>

</xml_diff>

<commit_message>
done with part C-e exept ideal
</commit_message>
<xml_diff>
--- a/אותות ומערכות תרגיל מסכם - לירון כהן ויובל מור.docx
+++ b/אותות ומערכות תרגיל מסכם - לירון כהן ויובל מור.docx
@@ -12984,6 +12984,7 @@
       <w:r>
         <w:rPr>
           <w:rFonts w:eastAsiaTheme="minorEastAsia" w:cs="Arial"/>
+          <w:noProof/>
           <w:rtl/>
         </w:rPr>
         <w:drawing>
@@ -15833,6 +15834,7 @@
       <w:r>
         <w:rPr>
           <w:rFonts w:eastAsiaTheme="minorEastAsia" w:cs="Arial"/>
+          <w:noProof/>
           <w:rtl/>
         </w:rPr>
         <w:drawing>
@@ -15882,6 +15884,7 @@
       <w:r>
         <w:rPr>
           <w:rFonts w:eastAsiaTheme="minorEastAsia" w:cs="Arial"/>
+          <w:noProof/>
           <w:rtl/>
         </w:rPr>
         <w:lastRenderedPageBreak/>
@@ -15950,14 +15953,14 @@
       <w:r>
         <w:rPr>
           <w:rFonts w:eastAsiaTheme="minorEastAsia" w:cs="Arial"/>
-          <w:noProof/>
+          <w:u w:val="single"/>
           <w:rtl/>
         </w:rPr>
         <w:drawing>
-          <wp:inline distT="0" distB="0" distL="0" distR="0" wp14:anchorId="6A4CF43A" wp14:editId="36A64CDE">
-            <wp:extent cx="4467196" cy="3387436"/>
-            <wp:effectExtent l="19050" t="19050" r="10160" b="22860"/>
-            <wp:docPr id="16" name="Picture 16"/>
+          <wp:inline distT="0" distB="0" distL="0" distR="0" wp14:anchorId="669DB8FA" wp14:editId="631646E2">
+            <wp:extent cx="5274310" cy="3979545"/>
+            <wp:effectExtent l="0" t="0" r="2540" b="1905"/>
+            <wp:docPr id="10" name="Picture 10"/>
             <wp:cNvGraphicFramePr>
               <a:graphicFrameLocks xmlns:a="http://schemas.openxmlformats.org/drawingml/2006/main" noChangeAspect="1"/>
             </wp:cNvGraphicFramePr>
@@ -15968,29 +15971,20 @@
                     <pic:cNvPr id="1" name=""/>
                     <pic:cNvPicPr/>
                   </pic:nvPicPr>
-                  <pic:blipFill rotWithShape="1">
+                  <pic:blipFill>
                     <a:blip r:embed="rId15"/>
-                    <a:srcRect l="1314" t="1214" b="1"/>
-                    <a:stretch/>
+                    <a:stretch>
+                      <a:fillRect/>
+                    </a:stretch>
                   </pic:blipFill>
-                  <pic:spPr bwMode="auto">
+                  <pic:spPr>
                     <a:xfrm>
                       <a:off x="0" y="0"/>
-                      <a:ext cx="4467196" cy="3387436"/>
+                      <a:ext cx="5274310" cy="3979545"/>
                     </a:xfrm>
                     <a:prstGeom prst="rect">
                       <a:avLst/>
                     </a:prstGeom>
-                    <a:ln w="12700">
-                      <a:solidFill>
-                        <a:schemeClr val="tx1"/>
-                      </a:solidFill>
-                    </a:ln>
-                    <a:extLst>
-                      <a:ext uri="{53640926-AAD7-44D8-BBD7-CCE9431645EC}">
-                        <a14:shadowObscured xmlns:a14="http://schemas.microsoft.com/office/drawing/2010/main"/>
-                      </a:ext>
-                    </a:extLst>
                   </pic:spPr>
                 </pic:pic>
               </a:graphicData>
@@ -16007,18 +16001,25 @@
           <w:rtl/>
         </w:rPr>
       </w:pPr>
+    </w:p>
+    <w:p>
+      <w:pPr>
+        <w:jc w:val="center"/>
+        <w:rPr>
+          <w:rFonts w:eastAsiaTheme="minorEastAsia"/>
+        </w:rPr>
+      </w:pPr>
       <w:r>
         <w:rPr>
           <w:rFonts w:eastAsiaTheme="minorEastAsia" w:cs="Arial"/>
-          <w:noProof/>
           <w:rtl/>
         </w:rPr>
         <w:lastRenderedPageBreak/>
         <w:drawing>
-          <wp:inline distT="0" distB="0" distL="0" distR="0" wp14:anchorId="72238550" wp14:editId="79F1C31A">
-            <wp:extent cx="4425950" cy="3361061"/>
-            <wp:effectExtent l="19050" t="19050" r="12700" b="10795"/>
-            <wp:docPr id="17" name="Picture 17"/>
+          <wp:inline distT="0" distB="0" distL="0" distR="0" wp14:anchorId="7F071ECC" wp14:editId="7C55BE47">
+            <wp:extent cx="5274310" cy="3940175"/>
+            <wp:effectExtent l="0" t="0" r="2540" b="3175"/>
+            <wp:docPr id="11" name="Picture 11"/>
             <wp:cNvGraphicFramePr>
               <a:graphicFrameLocks xmlns:a="http://schemas.openxmlformats.org/drawingml/2006/main" noChangeAspect="1"/>
             </wp:cNvGraphicFramePr>
@@ -16029,29 +16030,20 @@
                     <pic:cNvPr id="1" name=""/>
                     <pic:cNvPicPr/>
                   </pic:nvPicPr>
-                  <pic:blipFill rotWithShape="1">
+                  <pic:blipFill>
                     <a:blip r:embed="rId16"/>
-                    <a:srcRect l="1181" t="614" r="970"/>
-                    <a:stretch/>
+                    <a:stretch>
+                      <a:fillRect/>
+                    </a:stretch>
                   </pic:blipFill>
-                  <pic:spPr bwMode="auto">
+                  <pic:spPr>
                     <a:xfrm>
                       <a:off x="0" y="0"/>
-                      <a:ext cx="4432884" cy="3366327"/>
+                      <a:ext cx="5274310" cy="3940175"/>
                     </a:xfrm>
                     <a:prstGeom prst="rect">
                       <a:avLst/>
                     </a:prstGeom>
-                    <a:ln w="12700">
-                      <a:solidFill>
-                        <a:schemeClr val="tx1"/>
-                      </a:solidFill>
-                    </a:ln>
-                    <a:extLst>
-                      <a:ext uri="{53640926-AAD7-44D8-BBD7-CCE9431645EC}">
-                        <a14:shadowObscured xmlns:a14="http://schemas.microsoft.com/office/drawing/2010/main"/>
-                      </a:ext>
-                    </a:extLst>
                   </pic:spPr>
                 </pic:pic>
               </a:graphicData>
@@ -16072,6 +16064,14 @@
       <w:pPr>
         <w:jc w:val="center"/>
         <w:rPr>
+          <w:rFonts w:eastAsiaTheme="minorEastAsia"/>
+        </w:rPr>
+      </w:pPr>
+    </w:p>
+    <w:p>
+      <w:pPr>
+        <w:jc w:val="center"/>
+        <w:rPr>
           <w:rFonts w:eastAsiaTheme="minorEastAsia" w:cs="Arial"/>
           <w:u w:val="single"/>
         </w:rPr>
@@ -16079,14 +16079,14 @@
       <w:r>
         <w:rPr>
           <w:rFonts w:eastAsiaTheme="minorEastAsia" w:cs="Arial"/>
-          <w:noProof/>
+          <w:u w:val="single"/>
           <w:rtl/>
         </w:rPr>
         <w:drawing>
-          <wp:inline distT="0" distB="0" distL="0" distR="0" wp14:anchorId="169F2821" wp14:editId="3B948356">
-            <wp:extent cx="4391660" cy="3327397"/>
-            <wp:effectExtent l="19050" t="19050" r="8890" b="26035"/>
-            <wp:docPr id="14" name="Picture 14"/>
+          <wp:inline distT="0" distB="0" distL="0" distR="0" wp14:anchorId="1BC669DC" wp14:editId="1F8D0AA5">
+            <wp:extent cx="5274310" cy="3977640"/>
+            <wp:effectExtent l="0" t="0" r="2540" b="3810"/>
+            <wp:docPr id="18" name="Picture 18"/>
             <wp:cNvGraphicFramePr>
               <a:graphicFrameLocks xmlns:a="http://schemas.openxmlformats.org/drawingml/2006/main" noChangeAspect="1"/>
             </wp:cNvGraphicFramePr>
@@ -16097,29 +16097,20 @@
                     <pic:cNvPr id="1" name=""/>
                     <pic:cNvPicPr/>
                   </pic:nvPicPr>
-                  <pic:blipFill rotWithShape="1">
+                  <pic:blipFill>
                     <a:blip r:embed="rId17"/>
-                    <a:srcRect l="1051" t="621" r="615" b="1"/>
-                    <a:stretch/>
+                    <a:stretch>
+                      <a:fillRect/>
+                    </a:stretch>
                   </pic:blipFill>
-                  <pic:spPr bwMode="auto">
+                  <pic:spPr>
                     <a:xfrm>
                       <a:off x="0" y="0"/>
-                      <a:ext cx="4404028" cy="3336768"/>
+                      <a:ext cx="5274310" cy="3977640"/>
                     </a:xfrm>
                     <a:prstGeom prst="rect">
                       <a:avLst/>
                     </a:prstGeom>
-                    <a:ln w="12700">
-                      <a:solidFill>
-                        <a:schemeClr val="tx1"/>
-                      </a:solidFill>
-                    </a:ln>
-                    <a:extLst>
-                      <a:ext uri="{53640926-AAD7-44D8-BBD7-CCE9431645EC}">
-                        <a14:shadowObscured xmlns:a14="http://schemas.microsoft.com/office/drawing/2010/main"/>
-                      </a:ext>
-                    </a:extLst>
                   </pic:spPr>
                 </pic:pic>
               </a:graphicData>
@@ -16145,10 +16136,10 @@
         </w:rPr>
         <w:lastRenderedPageBreak/>
         <w:drawing>
-          <wp:inline distT="0" distB="0" distL="0" distR="0" wp14:anchorId="1E2F043C" wp14:editId="0CF575EF">
-            <wp:extent cx="4412615" cy="3313675"/>
-            <wp:effectExtent l="19050" t="19050" r="26035" b="20320"/>
-            <wp:docPr id="15" name="Picture 15"/>
+          <wp:inline distT="0" distB="0" distL="0" distR="0" wp14:anchorId="5C0DB762" wp14:editId="0EA61B1C">
+            <wp:extent cx="5274310" cy="3960495"/>
+            <wp:effectExtent l="0" t="0" r="2540" b="1905"/>
+            <wp:docPr id="21" name="Picture 21"/>
             <wp:cNvGraphicFramePr>
               <a:graphicFrameLocks xmlns:a="http://schemas.openxmlformats.org/drawingml/2006/main" noChangeAspect="1"/>
             </wp:cNvGraphicFramePr>
@@ -16159,29 +16150,20 @@
                     <pic:cNvPr id="1" name=""/>
                     <pic:cNvPicPr/>
                   </pic:nvPicPr>
-                  <pic:blipFill rotWithShape="1">
+                  <pic:blipFill>
                     <a:blip r:embed="rId18"/>
-                    <a:srcRect l="1010" t="1023" r="916" b="1131"/>
-                    <a:stretch/>
+                    <a:stretch>
+                      <a:fillRect/>
+                    </a:stretch>
                   </pic:blipFill>
-                  <pic:spPr bwMode="auto">
+                  <pic:spPr>
                     <a:xfrm>
                       <a:off x="0" y="0"/>
-                      <a:ext cx="4431640" cy="3327962"/>
+                      <a:ext cx="5274310" cy="3960495"/>
                     </a:xfrm>
                     <a:prstGeom prst="rect">
                       <a:avLst/>
                     </a:prstGeom>
-                    <a:ln w="12700">
-                      <a:solidFill>
-                        <a:schemeClr val="tx1"/>
-                      </a:solidFill>
-                    </a:ln>
-                    <a:extLst>
-                      <a:ext uri="{53640926-AAD7-44D8-BBD7-CCE9431645EC}">
-                        <a14:shadowObscured xmlns:a14="http://schemas.microsoft.com/office/drawing/2010/main"/>
-                      </a:ext>
-                    </a:extLst>
                   </pic:spPr>
                 </pic:pic>
               </a:graphicData>
@@ -19316,6 +19298,7 @@
     <w:lsdException w:name="HTML Sample" w:semiHidden="1" w:unhideWhenUsed="1"/>
     <w:lsdException w:name="HTML Typewriter" w:semiHidden="1" w:unhideWhenUsed="1"/>
     <w:lsdException w:name="HTML Variable" w:semiHidden="1" w:unhideWhenUsed="1"/>
+    <w:lsdException w:name="Normal Table" w:semiHidden="1" w:unhideWhenUsed="1"/>
     <w:lsdException w:name="annotation subject" w:semiHidden="1" w:unhideWhenUsed="1"/>
     <w:lsdException w:name="No List" w:semiHidden="1" w:unhideWhenUsed="1"/>
     <w:lsdException w:name="Outline List 1" w:semiHidden="1" w:unhideWhenUsed="1"/>
@@ -19358,8 +19341,11 @@
     <w:lsdException w:name="Table Contemporary" w:semiHidden="1" w:unhideWhenUsed="1"/>
     <w:lsdException w:name="Table Elegant" w:semiHidden="1" w:unhideWhenUsed="1"/>
     <w:lsdException w:name="Table Professional" w:semiHidden="1" w:unhideWhenUsed="1"/>
+    <w:lsdException w:name="Table Subtle 1" w:semiHidden="1" w:unhideWhenUsed="1"/>
     <w:lsdException w:name="Table Subtle 2" w:semiHidden="1" w:unhideWhenUsed="1"/>
     <w:lsdException w:name="Table Web 1" w:semiHidden="1" w:unhideWhenUsed="1"/>
+    <w:lsdException w:name="Table Web 2" w:semiHidden="1" w:unhideWhenUsed="1"/>
+    <w:lsdException w:name="Table Web 3" w:semiHidden="1" w:unhideWhenUsed="1"/>
     <w:lsdException w:name="Balloon Text" w:semiHidden="1" w:unhideWhenUsed="1"/>
     <w:lsdException w:name="Table Grid" w:uiPriority="39"/>
     <w:lsdException w:name="Table Theme" w:semiHidden="1" w:unhideWhenUsed="1"/>

</xml_diff>

<commit_message>
formatted Part C section E
</commit_message>
<xml_diff>
--- a/אותות ומערכות תרגיל מסכם - לירון כהן ויובל מור.docx
+++ b/אותות ומערכות תרגיל מסכם - לירון כהן ויובל מור.docx
@@ -1,6 +1,6 @@
 
 <file path=word/document.xml><?xml version="1.0" encoding="utf-8"?>
-<w:document xmlns:wpc="http://schemas.microsoft.com/office/word/2010/wordprocessingCanvas" xmlns:cx="http://schemas.microsoft.com/office/drawing/2014/chartex" xmlns:cx1="http://schemas.microsoft.com/office/drawing/2015/9/8/chartex" xmlns:cx2="http://schemas.microsoft.com/office/drawing/2015/10/21/chartex" xmlns:cx3="http://schemas.microsoft.com/office/drawing/2016/5/9/chartex" xmlns:cx4="http://schemas.microsoft.com/office/drawing/2016/5/10/chartex" xmlns:cx5="http://schemas.microsoft.com/office/drawing/2016/5/11/chartex" xmlns:cx6="http://schemas.microsoft.com/office/drawing/2016/5/12/chartex" xmlns:cx7="http://schemas.microsoft.com/office/drawing/2016/5/13/chartex" xmlns:cx8="http://schemas.microsoft.com/office/drawing/2016/5/14/chartex" xmlns:mc="http://schemas.openxmlformats.org/markup-compatibility/2006" xmlns:aink="http://schemas.microsoft.com/office/drawing/2016/ink" xmlns:am3d="http://schemas.microsoft.com/office/drawing/2017/model3d" xmlns:o="urn:schemas-microsoft-com:office:office" xmlns:r="http://schemas.openxmlformats.org/officeDocument/2006/relationships" xmlns:m="http://schemas.openxmlformats.org/officeDocument/2006/math" xmlns:v="urn:schemas-microsoft-com:vml" xmlns:wp14="http://schemas.microsoft.com/office/word/2010/wordprocessingDrawing" xmlns:wp="http://schemas.openxmlformats.org/drawingml/2006/wordprocessingDrawing" xmlns:w10="urn:schemas-microsoft-com:office:word" xmlns:w="http://schemas.openxmlformats.org/wordprocessingml/2006/main" xmlns:w14="http://schemas.microsoft.com/office/word/2010/wordml" xmlns:w15="http://schemas.microsoft.com/office/word/2012/wordml" xmlns:w16cex="http://schemas.microsoft.com/office/word/2018/wordml/cex" xmlns:w16cid="http://schemas.microsoft.com/office/word/2016/wordml/cid" xmlns:w16="http://schemas.microsoft.com/office/word/2018/wordml" xmlns:w16sdtdh="http://schemas.microsoft.com/office/word/2020/wordml/sdtdatahash" xmlns:w16se="http://schemas.microsoft.com/office/word/2015/wordml/symex" xmlns:wpg="http://schemas.microsoft.com/office/word/2010/wordprocessingGroup" xmlns:wpi="http://schemas.microsoft.com/office/word/2010/wordprocessingInk" xmlns:wne="http://schemas.microsoft.com/office/word/2006/wordml" xmlns:wps="http://schemas.microsoft.com/office/word/2010/wordprocessingShape" mc:Ignorable="w14 w15 w16se w16cid w16 w16cex w16sdtdh wp14">
+<w:document xmlns:wpc="http://schemas.microsoft.com/office/word/2010/wordprocessingCanvas" xmlns:cx="http://schemas.microsoft.com/office/drawing/2014/chartex" xmlns:mc="http://schemas.openxmlformats.org/markup-compatibility/2006" xmlns:o="urn:schemas-microsoft-com:office:office" xmlns:r="http://schemas.openxmlformats.org/officeDocument/2006/relationships" xmlns:m="http://schemas.openxmlformats.org/officeDocument/2006/math" xmlns:v="urn:schemas-microsoft-com:vml" xmlns:wp14="http://schemas.microsoft.com/office/word/2010/wordprocessingDrawing" xmlns:wp="http://schemas.openxmlformats.org/drawingml/2006/wordprocessingDrawing" xmlns:w10="urn:schemas-microsoft-com:office:word" xmlns:w="http://schemas.openxmlformats.org/wordprocessingml/2006/main" xmlns:w14="http://schemas.microsoft.com/office/word/2010/wordml" xmlns:w15="http://schemas.microsoft.com/office/word/2012/wordml" xmlns:w16se="http://schemas.microsoft.com/office/word/2015/wordml/symex" xmlns:wpg="http://schemas.microsoft.com/office/word/2010/wordprocessingGroup" xmlns:wpi="http://schemas.microsoft.com/office/word/2010/wordprocessingInk" xmlns:wne="http://schemas.microsoft.com/office/word/2006/wordml" xmlns:wps="http://schemas.microsoft.com/office/word/2010/wordprocessingShape" mc:Ignorable="w14 w15 w16se wp14">
   <w:body>
     <w:p>
       <w:pPr>
@@ -12988,9 +12988,9 @@
           <w:rtl/>
         </w:rPr>
         <w:drawing>
-          <wp:inline distT="0" distB="0" distL="0" distR="0" wp14:anchorId="4420D383" wp14:editId="2FE5BD31">
-            <wp:extent cx="5274310" cy="3976370"/>
-            <wp:effectExtent l="0" t="0" r="2540" b="5080"/>
+          <wp:inline distT="0" distB="0" distL="0" distR="0" wp14:anchorId="4420D383" wp14:editId="711E8EB0">
+            <wp:extent cx="3754120" cy="2815590"/>
+            <wp:effectExtent l="19050" t="19050" r="17780" b="22860"/>
             <wp:docPr id="4" name="Picture 4"/>
             <wp:cNvGraphicFramePr>
               <a:graphicFrameLocks xmlns:a="http://schemas.openxmlformats.org/drawingml/2006/main" noChangeAspect="1"/>
@@ -13002,20 +13002,29 @@
                     <pic:cNvPr id="1" name=""/>
                     <pic:cNvPicPr/>
                   </pic:nvPicPr>
-                  <pic:blipFill>
+                  <pic:blipFill rotWithShape="1">
                     <a:blip r:embed="rId11"/>
-                    <a:stretch>
-                      <a:fillRect/>
-                    </a:stretch>
+                    <a:srcRect t="1022" r="505" b="1"/>
+                    <a:stretch/>
                   </pic:blipFill>
-                  <pic:spPr>
+                  <pic:spPr bwMode="auto">
                     <a:xfrm>
                       <a:off x="0" y="0"/>
-                      <a:ext cx="5274310" cy="3976370"/>
+                      <a:ext cx="3754120" cy="2815590"/>
                     </a:xfrm>
                     <a:prstGeom prst="rect">
                       <a:avLst/>
                     </a:prstGeom>
+                    <a:ln w="12700">
+                      <a:solidFill>
+                        <a:schemeClr val="tx1"/>
+                      </a:solidFill>
+                    </a:ln>
+                    <a:extLst>
+                      <a:ext uri="{53640926-AAD7-44D8-BBD7-CCE9431645EC}">
+                        <a14:shadowObscured xmlns:a14="http://schemas.microsoft.com/office/drawing/2010/main"/>
+                      </a:ext>
+                    </a:extLst>
                   </pic:spPr>
                 </pic:pic>
               </a:graphicData>
@@ -13670,7 +13679,7 @@
     <w:p>
       <w:pPr>
         <w:rPr>
-          <w:rFonts w:eastAsiaTheme="minorEastAsia"/>
+          <w:rFonts w:eastAsiaTheme="minorEastAsia" w:hint="cs"/>
         </w:rPr>
       </w:pPr>
     </w:p>
@@ -14287,8 +14296,17 @@
           <w:rFonts w:eastAsiaTheme="minorEastAsia" w:hint="cs"/>
           <w:rtl/>
         </w:rPr>
-        <w:t>כפי שראינו בכיתה, האות הדגום</w:t>
-      </w:r>
+        <w:t xml:space="preserve">כפי שראינו בכיתה, האות </w:t>
+      </w:r>
+      <w:proofErr w:type="spellStart"/>
+      <w:r>
+        <w:rPr>
+          <w:rFonts w:eastAsiaTheme="minorEastAsia" w:hint="cs"/>
+          <w:rtl/>
+        </w:rPr>
+        <w:t>הדגום</w:t>
+      </w:r>
+      <w:proofErr w:type="spellEnd"/>
       <w:r>
         <w:rPr>
           <w:rFonts w:eastAsiaTheme="minorEastAsia" w:hint="cs"/>
@@ -15057,13 +15075,21 @@
           <w:rFonts w:eastAsiaTheme="minorEastAsia" w:hint="cs"/>
           <w:rtl/>
         </w:rPr>
-        <w:t>האות הדג</w:t>
-      </w:r>
+        <w:t xml:space="preserve">האות </w:t>
+      </w:r>
+      <w:proofErr w:type="spellStart"/>
       <w:r>
         <w:rPr>
           <w:rFonts w:eastAsiaTheme="minorEastAsia" w:hint="cs"/>
           <w:rtl/>
         </w:rPr>
+        <w:t>הדג</w:t>
+      </w:r>
+      <w:r>
+        <w:rPr>
+          <w:rFonts w:eastAsiaTheme="minorEastAsia" w:hint="cs"/>
+          <w:rtl/>
+        </w:rPr>
         <w:t>ו</w:t>
       </w:r>
       <w:r>
@@ -15071,7 +15097,15 @@
           <w:rFonts w:eastAsiaTheme="minorEastAsia" w:hint="cs"/>
           <w:rtl/>
         </w:rPr>
-        <w:t>ם עבור האות הנתון השני יהיה:</w:t>
+        <w:t>ם</w:t>
+      </w:r>
+      <w:proofErr w:type="spellEnd"/>
+      <w:r>
+        <w:rPr>
+          <w:rFonts w:eastAsiaTheme="minorEastAsia" w:hint="cs"/>
+          <w:rtl/>
+        </w:rPr>
+        <w:t xml:space="preserve"> עבור האות הנתון השני יהיה:</w:t>
       </w:r>
     </w:p>
     <w:p>
@@ -15419,7 +15453,8 @@
     <w:p>
       <w:pPr>
         <w:rPr>
-          <w:rFonts w:eastAsiaTheme="minorEastAsia"/>
+          <w:rFonts w:eastAsiaTheme="minorEastAsia" w:hint="cs"/>
+          <w:rtl/>
         </w:rPr>
       </w:pPr>
       <m:oMathPara>
@@ -15838,9 +15873,9 @@
           <w:rtl/>
         </w:rPr>
         <w:drawing>
-          <wp:inline distT="0" distB="0" distL="0" distR="0" wp14:anchorId="0C164F10" wp14:editId="27F35059">
-            <wp:extent cx="5274310" cy="3992245"/>
-            <wp:effectExtent l="0" t="0" r="2540" b="8255"/>
+          <wp:inline distT="0" distB="0" distL="0" distR="0" wp14:anchorId="0C164F10" wp14:editId="233048FD">
+            <wp:extent cx="3593320" cy="2702560"/>
+            <wp:effectExtent l="19050" t="19050" r="26670" b="21590"/>
             <wp:docPr id="5" name="Picture 5"/>
             <wp:cNvGraphicFramePr>
               <a:graphicFrameLocks xmlns:a="http://schemas.openxmlformats.org/drawingml/2006/main" noChangeAspect="1"/>
@@ -15852,374 +15887,15 @@
                     <pic:cNvPr id="1" name=""/>
                     <pic:cNvPicPr/>
                   </pic:nvPicPr>
-                  <pic:blipFill>
+                  <pic:blipFill rotWithShape="1">
                     <a:blip r:embed="rId13"/>
-                    <a:stretch>
-                      <a:fillRect/>
-                    </a:stretch>
-                  </pic:blipFill>
-                  <pic:spPr>
-                    <a:xfrm>
-                      <a:off x="0" y="0"/>
-                      <a:ext cx="5274310" cy="3992245"/>
-                    </a:xfrm>
-                    <a:prstGeom prst="rect">
-                      <a:avLst/>
-                    </a:prstGeom>
-                  </pic:spPr>
-                </pic:pic>
-              </a:graphicData>
-            </a:graphic>
-          </wp:inline>
-        </w:drawing>
-      </w:r>
-    </w:p>
-    <w:p>
-      <w:pPr>
-        <w:jc w:val="center"/>
-        <w:rPr>
-          <w:rFonts w:eastAsiaTheme="minorEastAsia"/>
-        </w:rPr>
-      </w:pPr>
-      <w:r>
-        <w:rPr>
-          <w:rFonts w:eastAsiaTheme="minorEastAsia" w:cs="Arial"/>
-          <w:noProof/>
-          <w:rtl/>
-        </w:rPr>
-        <w:lastRenderedPageBreak/>
-        <w:drawing>
-          <wp:inline distT="0" distB="0" distL="0" distR="0" wp14:anchorId="2F1D0966" wp14:editId="1CB82FC8">
-            <wp:extent cx="5274310" cy="3994785"/>
-            <wp:effectExtent l="0" t="0" r="2540" b="5715"/>
-            <wp:docPr id="9" name="Picture 9"/>
-            <wp:cNvGraphicFramePr>
-              <a:graphicFrameLocks xmlns:a="http://schemas.openxmlformats.org/drawingml/2006/main" noChangeAspect="1"/>
-            </wp:cNvGraphicFramePr>
-            <a:graphic xmlns:a="http://schemas.openxmlformats.org/drawingml/2006/main">
-              <a:graphicData uri="http://schemas.openxmlformats.org/drawingml/2006/picture">
-                <pic:pic xmlns:pic="http://schemas.openxmlformats.org/drawingml/2006/picture">
-                  <pic:nvPicPr>
-                    <pic:cNvPr id="1" name=""/>
-                    <pic:cNvPicPr/>
-                  </pic:nvPicPr>
-                  <pic:blipFill>
-                    <a:blip r:embed="rId14"/>
-                    <a:stretch>
-                      <a:fillRect/>
-                    </a:stretch>
-                  </pic:blipFill>
-                  <pic:spPr>
-                    <a:xfrm>
-                      <a:off x="0" y="0"/>
-                      <a:ext cx="5274310" cy="3994785"/>
-                    </a:xfrm>
-                    <a:prstGeom prst="rect">
-                      <a:avLst/>
-                    </a:prstGeom>
-                  </pic:spPr>
-                </pic:pic>
-              </a:graphicData>
-            </a:graphic>
-          </wp:inline>
-        </w:drawing>
-      </w:r>
-    </w:p>
-    <w:p>
-      <w:pPr>
-        <w:rPr>
-          <w:rFonts w:eastAsiaTheme="minorEastAsia"/>
-          <w:u w:val="single"/>
-          <w:rtl/>
-        </w:rPr>
-      </w:pPr>
-      <w:r>
-        <w:rPr>
-          <w:rFonts w:eastAsiaTheme="minorEastAsia" w:hint="cs"/>
-          <w:u w:val="single"/>
-          <w:rtl/>
-        </w:rPr>
-        <w:t>סעיף ה'</w:t>
-      </w:r>
-    </w:p>
-    <w:p>
-      <w:pPr>
-        <w:jc w:val="center"/>
-        <w:rPr>
-          <w:rFonts w:eastAsiaTheme="minorEastAsia"/>
-          <w:u w:val="single"/>
-        </w:rPr>
-      </w:pPr>
-      <w:r>
-        <w:rPr>
-          <w:rFonts w:eastAsiaTheme="minorEastAsia" w:cs="Arial"/>
-          <w:u w:val="single"/>
-          <w:rtl/>
-        </w:rPr>
-        <w:drawing>
-          <wp:inline distT="0" distB="0" distL="0" distR="0" wp14:anchorId="669DB8FA" wp14:editId="631646E2">
-            <wp:extent cx="5274310" cy="3979545"/>
-            <wp:effectExtent l="0" t="0" r="2540" b="1905"/>
-            <wp:docPr id="10" name="Picture 10"/>
-            <wp:cNvGraphicFramePr>
-              <a:graphicFrameLocks xmlns:a="http://schemas.openxmlformats.org/drawingml/2006/main" noChangeAspect="1"/>
-            </wp:cNvGraphicFramePr>
-            <a:graphic xmlns:a="http://schemas.openxmlformats.org/drawingml/2006/main">
-              <a:graphicData uri="http://schemas.openxmlformats.org/drawingml/2006/picture">
-                <pic:pic xmlns:pic="http://schemas.openxmlformats.org/drawingml/2006/picture">
-                  <pic:nvPicPr>
-                    <pic:cNvPr id="1" name=""/>
-                    <pic:cNvPicPr/>
-                  </pic:nvPicPr>
-                  <pic:blipFill>
-                    <a:blip r:embed="rId15"/>
-                    <a:stretch>
-                      <a:fillRect/>
-                    </a:stretch>
-                  </pic:blipFill>
-                  <pic:spPr>
-                    <a:xfrm>
-                      <a:off x="0" y="0"/>
-                      <a:ext cx="5274310" cy="3979545"/>
-                    </a:xfrm>
-                    <a:prstGeom prst="rect">
-                      <a:avLst/>
-                    </a:prstGeom>
-                  </pic:spPr>
-                </pic:pic>
-              </a:graphicData>
-            </a:graphic>
-          </wp:inline>
-        </w:drawing>
-      </w:r>
-    </w:p>
-    <w:p>
-      <w:pPr>
-        <w:jc w:val="center"/>
-        <w:rPr>
-          <w:rFonts w:eastAsiaTheme="minorEastAsia"/>
-          <w:rtl/>
-        </w:rPr>
-      </w:pPr>
-    </w:p>
-    <w:p>
-      <w:pPr>
-        <w:jc w:val="center"/>
-        <w:rPr>
-          <w:rFonts w:eastAsiaTheme="minorEastAsia"/>
-        </w:rPr>
-      </w:pPr>
-      <w:r>
-        <w:rPr>
-          <w:rFonts w:eastAsiaTheme="minorEastAsia" w:cs="Arial"/>
-          <w:rtl/>
-        </w:rPr>
-        <w:lastRenderedPageBreak/>
-        <w:drawing>
-          <wp:inline distT="0" distB="0" distL="0" distR="0" wp14:anchorId="7F071ECC" wp14:editId="7C55BE47">
-            <wp:extent cx="5274310" cy="3940175"/>
-            <wp:effectExtent l="0" t="0" r="2540" b="3175"/>
-            <wp:docPr id="11" name="Picture 11"/>
-            <wp:cNvGraphicFramePr>
-              <a:graphicFrameLocks xmlns:a="http://schemas.openxmlformats.org/drawingml/2006/main" noChangeAspect="1"/>
-            </wp:cNvGraphicFramePr>
-            <a:graphic xmlns:a="http://schemas.openxmlformats.org/drawingml/2006/main">
-              <a:graphicData uri="http://schemas.openxmlformats.org/drawingml/2006/picture">
-                <pic:pic xmlns:pic="http://schemas.openxmlformats.org/drawingml/2006/picture">
-                  <pic:nvPicPr>
-                    <pic:cNvPr id="1" name=""/>
-                    <pic:cNvPicPr/>
-                  </pic:nvPicPr>
-                  <pic:blipFill>
-                    <a:blip r:embed="rId16"/>
-                    <a:stretch>
-                      <a:fillRect/>
-                    </a:stretch>
-                  </pic:blipFill>
-                  <pic:spPr>
-                    <a:xfrm>
-                      <a:off x="0" y="0"/>
-                      <a:ext cx="5274310" cy="3940175"/>
-                    </a:xfrm>
-                    <a:prstGeom prst="rect">
-                      <a:avLst/>
-                    </a:prstGeom>
-                  </pic:spPr>
-                </pic:pic>
-              </a:graphicData>
-            </a:graphic>
-          </wp:inline>
-        </w:drawing>
-      </w:r>
-    </w:p>
-    <w:p>
-      <w:pPr>
-        <w:jc w:val="center"/>
-        <w:rPr>
-          <w:rFonts w:eastAsiaTheme="minorEastAsia"/>
-        </w:rPr>
-      </w:pPr>
-    </w:p>
-    <w:p>
-      <w:pPr>
-        <w:jc w:val="center"/>
-        <w:rPr>
-          <w:rFonts w:eastAsiaTheme="minorEastAsia"/>
-        </w:rPr>
-      </w:pPr>
-    </w:p>
-    <w:p>
-      <w:pPr>
-        <w:jc w:val="center"/>
-        <w:rPr>
-          <w:rFonts w:eastAsiaTheme="minorEastAsia" w:cs="Arial"/>
-          <w:u w:val="single"/>
-        </w:rPr>
-      </w:pPr>
-      <w:r>
-        <w:rPr>
-          <w:rFonts w:eastAsiaTheme="minorEastAsia" w:cs="Arial"/>
-          <w:u w:val="single"/>
-          <w:rtl/>
-        </w:rPr>
-        <w:drawing>
-          <wp:inline distT="0" distB="0" distL="0" distR="0" wp14:anchorId="1BC669DC" wp14:editId="1F8D0AA5">
-            <wp:extent cx="5274310" cy="3977640"/>
-            <wp:effectExtent l="0" t="0" r="2540" b="3810"/>
-            <wp:docPr id="18" name="Picture 18"/>
-            <wp:cNvGraphicFramePr>
-              <a:graphicFrameLocks xmlns:a="http://schemas.openxmlformats.org/drawingml/2006/main" noChangeAspect="1"/>
-            </wp:cNvGraphicFramePr>
-            <a:graphic xmlns:a="http://schemas.openxmlformats.org/drawingml/2006/main">
-              <a:graphicData uri="http://schemas.openxmlformats.org/drawingml/2006/picture">
-                <pic:pic xmlns:pic="http://schemas.openxmlformats.org/drawingml/2006/picture">
-                  <pic:nvPicPr>
-                    <pic:cNvPr id="1" name=""/>
-                    <pic:cNvPicPr/>
-                  </pic:nvPicPr>
-                  <pic:blipFill>
-                    <a:blip r:embed="rId17"/>
-                    <a:stretch>
-                      <a:fillRect/>
-                    </a:stretch>
-                  </pic:blipFill>
-                  <pic:spPr>
-                    <a:xfrm>
-                      <a:off x="0" y="0"/>
-                      <a:ext cx="5274310" cy="3977640"/>
-                    </a:xfrm>
-                    <a:prstGeom prst="rect">
-                      <a:avLst/>
-                    </a:prstGeom>
-                  </pic:spPr>
-                </pic:pic>
-              </a:graphicData>
-            </a:graphic>
-          </wp:inline>
-        </w:drawing>
-      </w:r>
-    </w:p>
-    <w:p>
-      <w:pPr>
-        <w:jc w:val="center"/>
-        <w:rPr>
-          <w:rFonts w:eastAsiaTheme="minorEastAsia"/>
-          <w:u w:val="single"/>
-          <w:rtl/>
-        </w:rPr>
-      </w:pPr>
-      <w:r>
-        <w:rPr>
-          <w:rFonts w:eastAsiaTheme="minorEastAsia" w:cs="Arial"/>
-          <w:noProof/>
-          <w:rtl/>
-        </w:rPr>
-        <w:lastRenderedPageBreak/>
-        <w:drawing>
-          <wp:inline distT="0" distB="0" distL="0" distR="0" wp14:anchorId="5C0DB762" wp14:editId="0EA61B1C">
-            <wp:extent cx="5274310" cy="3960495"/>
-            <wp:effectExtent l="0" t="0" r="2540" b="1905"/>
-            <wp:docPr id="21" name="Picture 21"/>
-            <wp:cNvGraphicFramePr>
-              <a:graphicFrameLocks xmlns:a="http://schemas.openxmlformats.org/drawingml/2006/main" noChangeAspect="1"/>
-            </wp:cNvGraphicFramePr>
-            <a:graphic xmlns:a="http://schemas.openxmlformats.org/drawingml/2006/main">
-              <a:graphicData uri="http://schemas.openxmlformats.org/drawingml/2006/picture">
-                <pic:pic xmlns:pic="http://schemas.openxmlformats.org/drawingml/2006/picture">
-                  <pic:nvPicPr>
-                    <pic:cNvPr id="1" name=""/>
-                    <pic:cNvPicPr/>
-                  </pic:nvPicPr>
-                  <pic:blipFill>
-                    <a:blip r:embed="rId18"/>
-                    <a:stretch>
-                      <a:fillRect/>
-                    </a:stretch>
-                  </pic:blipFill>
-                  <pic:spPr>
-                    <a:xfrm>
-                      <a:off x="0" y="0"/>
-                      <a:ext cx="5274310" cy="3960495"/>
-                    </a:xfrm>
-                    <a:prstGeom prst="rect">
-                      <a:avLst/>
-                    </a:prstGeom>
-                  </pic:spPr>
-                </pic:pic>
-              </a:graphicData>
-            </a:graphic>
-          </wp:inline>
-        </w:drawing>
-      </w:r>
-    </w:p>
-    <w:p>
-      <w:pPr>
-        <w:jc w:val="center"/>
-        <w:rPr>
-          <w:rFonts w:eastAsiaTheme="minorEastAsia"/>
-          <w:i/>
-        </w:rPr>
-      </w:pPr>
-    </w:p>
-    <w:p>
-      <w:pPr>
-        <w:jc w:val="center"/>
-        <w:rPr>
-          <w:rFonts w:eastAsiaTheme="minorEastAsia"/>
-          <w:iCs/>
-        </w:rPr>
-      </w:pPr>
-      <w:r>
-        <w:rPr>
-          <w:rFonts w:eastAsiaTheme="minorEastAsia" w:cs="Arial"/>
-          <w:iCs/>
-          <w:noProof/>
-          <w:rtl/>
-        </w:rPr>
-        <w:drawing>
-          <wp:inline distT="0" distB="0" distL="0" distR="0" wp14:anchorId="5A94ADDA" wp14:editId="7C69FFF8">
-            <wp:extent cx="4752109" cy="3586287"/>
-            <wp:effectExtent l="19050" t="19050" r="10795" b="14605"/>
-            <wp:docPr id="35" name="Picture 35"/>
-            <wp:cNvGraphicFramePr>
-              <a:graphicFrameLocks xmlns:a="http://schemas.openxmlformats.org/drawingml/2006/main" noChangeAspect="1"/>
-            </wp:cNvGraphicFramePr>
-            <a:graphic xmlns:a="http://schemas.openxmlformats.org/drawingml/2006/main">
-              <a:graphicData uri="http://schemas.openxmlformats.org/drawingml/2006/picture">
-                <pic:pic xmlns:pic="http://schemas.openxmlformats.org/drawingml/2006/picture">
-                  <pic:nvPicPr>
-                    <pic:cNvPr id="1" name=""/>
-                    <pic:cNvPicPr/>
-                  </pic:nvPicPr>
-                  <pic:blipFill rotWithShape="1">
-                    <a:blip r:embed="rId19"/>
-                    <a:srcRect l="1051" t="872"/>
+                    <a:srcRect t="636"/>
                     <a:stretch/>
                   </pic:blipFill>
                   <pic:spPr bwMode="auto">
                     <a:xfrm>
                       <a:off x="0" y="0"/>
-                      <a:ext cx="4761024" cy="3593015"/>
+                      <a:ext cx="3609057" cy="2714396"/>
                     </a:xfrm>
                     <a:prstGeom prst="rect">
                       <a:avLst/>
@@ -16251,7 +15927,6 @@
         <w:jc w:val="center"/>
         <w:rPr>
           <w:rFonts w:eastAsiaTheme="minorEastAsia"/>
-          <w:u w:val="single"/>
         </w:rPr>
       </w:pPr>
       <w:r>
@@ -16260,12 +15935,11 @@
           <w:noProof/>
           <w:rtl/>
         </w:rPr>
-        <w:lastRenderedPageBreak/>
         <w:drawing>
-          <wp:inline distT="0" distB="0" distL="0" distR="0" wp14:anchorId="280F151A" wp14:editId="3C6CC22D">
-            <wp:extent cx="4731327" cy="3534229"/>
-            <wp:effectExtent l="19050" t="19050" r="12700" b="28575"/>
-            <wp:docPr id="6" name="Picture 6"/>
+          <wp:inline distT="0" distB="0" distL="0" distR="0" wp14:anchorId="2F1D0966" wp14:editId="74A1BFA7">
+            <wp:extent cx="3602355" cy="2717800"/>
+            <wp:effectExtent l="19050" t="19050" r="17145" b="25400"/>
+            <wp:docPr id="9" name="Picture 9"/>
             <wp:cNvGraphicFramePr>
               <a:graphicFrameLocks xmlns:a="http://schemas.openxmlformats.org/drawingml/2006/main" noChangeAspect="1"/>
             </wp:cNvGraphicFramePr>
@@ -16277,14 +15951,14 @@
                     <pic:cNvPicPr/>
                   </pic:nvPicPr>
                   <pic:blipFill rotWithShape="1">
-                    <a:blip r:embed="rId20"/>
-                    <a:srcRect t="872"/>
+                    <a:blip r:embed="rId14"/>
+                    <a:srcRect l="866" t="635" b="618"/>
                     <a:stretch/>
                   </pic:blipFill>
                   <pic:spPr bwMode="auto">
                     <a:xfrm>
                       <a:off x="0" y="0"/>
-                      <a:ext cx="4757238" cy="3553584"/>
+                      <a:ext cx="3614166" cy="2726711"/>
                     </a:xfrm>
                     <a:prstGeom prst="rect">
                       <a:avLst/>
@@ -16309,6 +15983,331 @@
             </a:graphic>
           </wp:inline>
         </w:drawing>
+      </w:r>
+    </w:p>
+    <w:p>
+      <w:pPr>
+        <w:bidi w:val="0"/>
+        <w:rPr>
+          <w:rFonts w:eastAsiaTheme="minorEastAsia"/>
+        </w:rPr>
+      </w:pPr>
+      <w:r>
+        <w:rPr>
+          <w:rFonts w:eastAsiaTheme="minorEastAsia"/>
+          <w:rtl/>
+        </w:rPr>
+        <w:br w:type="page"/>
+      </w:r>
+    </w:p>
+    <w:p>
+      <w:pPr>
+        <w:rPr>
+          <w:rFonts w:eastAsiaTheme="minorEastAsia"/>
+          <w:u w:val="single"/>
+          <w:rtl/>
+        </w:rPr>
+      </w:pPr>
+      <w:r>
+        <w:rPr>
+          <w:rFonts w:eastAsiaTheme="minorEastAsia" w:hint="cs"/>
+          <w:u w:val="single"/>
+          <w:rtl/>
+        </w:rPr>
+        <w:lastRenderedPageBreak/>
+        <w:t>סעיף ה'</w:t>
+      </w:r>
+    </w:p>
+    <w:p>
+      <w:pPr>
+        <w:jc w:val="center"/>
+        <w:rPr>
+          <w:rFonts w:eastAsiaTheme="minorEastAsia"/>
+          <w:u w:val="single"/>
+        </w:rPr>
+      </w:pPr>
+      <w:r>
+        <w:rPr>
+          <w:rFonts w:eastAsiaTheme="minorEastAsia" w:cs="Arial"/>
+          <w:noProof/>
+          <w:rtl/>
+        </w:rPr>
+        <w:drawing>
+          <wp:inline distT="0" distB="0" distL="0" distR="0" wp14:anchorId="669DB8FA" wp14:editId="711D2F6A">
+            <wp:extent cx="3622040" cy="2741290"/>
+            <wp:effectExtent l="19050" t="19050" r="16510" b="21590"/>
+            <wp:docPr id="10" name="Picture 10"/>
+            <wp:cNvGraphicFramePr>
+              <a:graphicFrameLocks xmlns:a="http://schemas.openxmlformats.org/drawingml/2006/main" noChangeAspect="1"/>
+            </wp:cNvGraphicFramePr>
+            <a:graphic xmlns:a="http://schemas.openxmlformats.org/drawingml/2006/main">
+              <a:graphicData uri="http://schemas.openxmlformats.org/drawingml/2006/picture">
+                <pic:pic xmlns:pic="http://schemas.openxmlformats.org/drawingml/2006/picture">
+                  <pic:nvPicPr>
+                    <pic:cNvPr id="1" name=""/>
+                    <pic:cNvPicPr/>
+                  </pic:nvPicPr>
+                  <pic:blipFill rotWithShape="1">
+                    <a:blip r:embed="rId15"/>
+                    <a:srcRect l="578" t="511" r="793" b="558"/>
+                    <a:stretch/>
+                  </pic:blipFill>
+                  <pic:spPr bwMode="auto">
+                    <a:xfrm>
+                      <a:off x="0" y="0"/>
+                      <a:ext cx="3644125" cy="2758005"/>
+                    </a:xfrm>
+                    <a:prstGeom prst="rect">
+                      <a:avLst/>
+                    </a:prstGeom>
+                    <a:ln w="12700">
+                      <a:solidFill>
+                        <a:schemeClr val="tx1"/>
+                      </a:solidFill>
+                    </a:ln>
+                    <a:extLst>
+                      <a:ext uri="{53640926-AAD7-44D8-BBD7-CCE9431645EC}">
+                        <a14:shadowObscured xmlns:a14="http://schemas.microsoft.com/office/drawing/2010/main"/>
+                      </a:ext>
+                    </a:extLst>
+                  </pic:spPr>
+                </pic:pic>
+              </a:graphicData>
+            </a:graphic>
+          </wp:inline>
+        </w:drawing>
+      </w:r>
+    </w:p>
+    <w:p>
+      <w:pPr>
+        <w:jc w:val="center"/>
+        <w:rPr>
+          <w:rFonts w:eastAsiaTheme="minorEastAsia"/>
+        </w:rPr>
+      </w:pPr>
+      <w:r>
+        <w:rPr>
+          <w:rFonts w:eastAsiaTheme="minorEastAsia" w:cs="Arial"/>
+          <w:noProof/>
+          <w:rtl/>
+        </w:rPr>
+        <w:drawing>
+          <wp:inline distT="0" distB="0" distL="0" distR="0" wp14:anchorId="7F071ECC" wp14:editId="1CC78CB6">
+            <wp:extent cx="3632200" cy="2723043"/>
+            <wp:effectExtent l="19050" t="19050" r="25400" b="20320"/>
+            <wp:docPr id="11" name="Picture 11"/>
+            <wp:cNvGraphicFramePr>
+              <a:graphicFrameLocks xmlns:a="http://schemas.openxmlformats.org/drawingml/2006/main" noChangeAspect="1"/>
+            </wp:cNvGraphicFramePr>
+            <a:graphic xmlns:a="http://schemas.openxmlformats.org/drawingml/2006/main">
+              <a:graphicData uri="http://schemas.openxmlformats.org/drawingml/2006/picture">
+                <pic:pic xmlns:pic="http://schemas.openxmlformats.org/drawingml/2006/picture">
+                  <pic:nvPicPr>
+                    <pic:cNvPr id="1" name=""/>
+                    <pic:cNvPicPr/>
+                  </pic:nvPicPr>
+                  <pic:blipFill rotWithShape="1">
+                    <a:blip r:embed="rId16"/>
+                    <a:srcRect l="1252" t="902"/>
+                    <a:stretch/>
+                  </pic:blipFill>
+                  <pic:spPr bwMode="auto">
+                    <a:xfrm>
+                      <a:off x="0" y="0"/>
+                      <a:ext cx="3643967" cy="2731865"/>
+                    </a:xfrm>
+                    <a:prstGeom prst="rect">
+                      <a:avLst/>
+                    </a:prstGeom>
+                    <a:ln w="12700">
+                      <a:solidFill>
+                        <a:schemeClr val="tx1"/>
+                      </a:solidFill>
+                    </a:ln>
+                    <a:extLst>
+                      <a:ext uri="{53640926-AAD7-44D8-BBD7-CCE9431645EC}">
+                        <a14:shadowObscured xmlns:a14="http://schemas.microsoft.com/office/drawing/2010/main"/>
+                      </a:ext>
+                    </a:extLst>
+                  </pic:spPr>
+                </pic:pic>
+              </a:graphicData>
+            </a:graphic>
+          </wp:inline>
+        </w:drawing>
+      </w:r>
+    </w:p>
+    <w:p>
+      <w:pPr>
+        <w:jc w:val="center"/>
+        <w:rPr>
+          <w:rFonts w:eastAsiaTheme="minorEastAsia"/>
+        </w:rPr>
+      </w:pPr>
+    </w:p>
+    <w:p>
+      <w:pPr>
+        <w:jc w:val="center"/>
+        <w:rPr>
+          <w:rFonts w:eastAsiaTheme="minorEastAsia"/>
+        </w:rPr>
+      </w:pPr>
+    </w:p>
+    <w:p>
+      <w:pPr>
+        <w:jc w:val="center"/>
+        <w:rPr>
+          <w:rFonts w:eastAsiaTheme="minorEastAsia" w:cs="Arial"/>
+          <w:u w:val="single"/>
+        </w:rPr>
+      </w:pPr>
+      <w:r>
+        <w:rPr>
+          <w:rFonts w:eastAsiaTheme="minorEastAsia" w:cs="Arial"/>
+          <w:noProof/>
+          <w:rtl/>
+        </w:rPr>
+        <w:lastRenderedPageBreak/>
+        <w:drawing>
+          <wp:inline distT="0" distB="0" distL="0" distR="0" wp14:anchorId="1BC669DC" wp14:editId="01F2130D">
+            <wp:extent cx="3475355" cy="2606040"/>
+            <wp:effectExtent l="19050" t="19050" r="10795" b="22860"/>
+            <wp:docPr id="18" name="Picture 18"/>
+            <wp:cNvGraphicFramePr>
+              <a:graphicFrameLocks xmlns:a="http://schemas.openxmlformats.org/drawingml/2006/main" noChangeAspect="1"/>
+            </wp:cNvGraphicFramePr>
+            <a:graphic xmlns:a="http://schemas.openxmlformats.org/drawingml/2006/main">
+              <a:graphicData uri="http://schemas.openxmlformats.org/drawingml/2006/picture">
+                <pic:pic xmlns:pic="http://schemas.openxmlformats.org/drawingml/2006/picture">
+                  <pic:nvPicPr>
+                    <pic:cNvPr id="1" name=""/>
+                    <pic:cNvPicPr/>
+                  </pic:nvPicPr>
+                  <pic:blipFill rotWithShape="1">
+                    <a:blip r:embed="rId17"/>
+                    <a:srcRect l="578" t="383" r="-1" b="760"/>
+                    <a:stretch/>
+                  </pic:blipFill>
+                  <pic:spPr bwMode="auto">
+                    <a:xfrm>
+                      <a:off x="0" y="0"/>
+                      <a:ext cx="3484080" cy="2612583"/>
+                    </a:xfrm>
+                    <a:prstGeom prst="rect">
+                      <a:avLst/>
+                    </a:prstGeom>
+                    <a:ln w="12700" cap="flat" cmpd="sng" algn="ctr">
+                      <a:solidFill>
+                        <a:sysClr val="windowText" lastClr="000000"/>
+                      </a:solidFill>
+                      <a:prstDash val="solid"/>
+                      <a:round/>
+                      <a:headEnd type="none" w="med" len="med"/>
+                      <a:tailEnd type="none" w="med" len="med"/>
+                    </a:ln>
+                    <a:extLst>
+                      <a:ext uri="{53640926-AAD7-44D8-BBD7-CCE9431645EC}">
+                        <a14:shadowObscured xmlns:a14="http://schemas.microsoft.com/office/drawing/2010/main"/>
+                      </a:ext>
+                    </a:extLst>
+                  </pic:spPr>
+                </pic:pic>
+              </a:graphicData>
+            </a:graphic>
+          </wp:inline>
+        </w:drawing>
+      </w:r>
+    </w:p>
+    <w:p>
+      <w:pPr>
+        <w:jc w:val="center"/>
+        <w:rPr>
+          <w:rFonts w:eastAsiaTheme="minorEastAsia"/>
+          <w:u w:val="single"/>
+          <w:rtl/>
+        </w:rPr>
+      </w:pPr>
+      <w:r>
+        <w:rPr>
+          <w:rFonts w:eastAsiaTheme="minorEastAsia" w:cs="Arial"/>
+          <w:noProof/>
+          <w:rtl/>
+        </w:rPr>
+        <w:drawing>
+          <wp:inline distT="0" distB="0" distL="0" distR="0" wp14:anchorId="5C0DB762" wp14:editId="7B609D05">
+            <wp:extent cx="3510915" cy="2621280"/>
+            <wp:effectExtent l="19050" t="19050" r="13335" b="26670"/>
+            <wp:docPr id="21" name="Picture 21"/>
+            <wp:cNvGraphicFramePr>
+              <a:graphicFrameLocks xmlns:a="http://schemas.openxmlformats.org/drawingml/2006/main" noChangeAspect="1"/>
+            </wp:cNvGraphicFramePr>
+            <a:graphic xmlns:a="http://schemas.openxmlformats.org/drawingml/2006/main">
+              <a:graphicData uri="http://schemas.openxmlformats.org/drawingml/2006/picture">
+                <pic:pic xmlns:pic="http://schemas.openxmlformats.org/drawingml/2006/picture">
+                  <pic:nvPicPr>
+                    <pic:cNvPr id="1" name=""/>
+                    <pic:cNvPicPr/>
+                  </pic:nvPicPr>
+                  <pic:blipFill rotWithShape="1">
+                    <a:blip r:embed="rId18"/>
+                    <a:srcRect l="482" t="1154" r="602" b="495"/>
+                    <a:stretch/>
+                  </pic:blipFill>
+                  <pic:spPr bwMode="auto">
+                    <a:xfrm>
+                      <a:off x="0" y="0"/>
+                      <a:ext cx="3521239" cy="2628988"/>
+                    </a:xfrm>
+                    <a:prstGeom prst="rect">
+                      <a:avLst/>
+                    </a:prstGeom>
+                    <a:ln w="12700" cap="flat" cmpd="sng" algn="ctr">
+                      <a:solidFill>
+                        <a:sysClr val="windowText" lastClr="000000"/>
+                      </a:solidFill>
+                      <a:prstDash val="solid"/>
+                      <a:round/>
+                      <a:headEnd type="none" w="med" len="med"/>
+                      <a:tailEnd type="none" w="med" len="med"/>
+                    </a:ln>
+                    <a:extLst>
+                      <a:ext uri="{53640926-AAD7-44D8-BBD7-CCE9431645EC}">
+                        <a14:shadowObscured xmlns:a14="http://schemas.microsoft.com/office/drawing/2010/main"/>
+                      </a:ext>
+                    </a:extLst>
+                  </pic:spPr>
+                </pic:pic>
+              </a:graphicData>
+            </a:graphic>
+          </wp:inline>
+        </w:drawing>
+      </w:r>
+    </w:p>
+    <w:p>
+      <w:pPr>
+        <w:jc w:val="center"/>
+        <w:rPr>
+          <w:rFonts w:eastAsiaTheme="minorEastAsia"/>
+          <w:i/>
+        </w:rPr>
+      </w:pPr>
+    </w:p>
+    <w:p>
+      <w:pPr>
+        <w:rPr>
+          <w:rFonts w:eastAsiaTheme="minorEastAsia"/>
+          <w:iCs/>
+        </w:rPr>
+      </w:pPr>
+      <w:r>
+        <w:rPr>
+          <w:rFonts w:eastAsiaTheme="minorEastAsia" w:cs="Arial" w:hint="cs"/>
+          <w:iCs/>
+          <w:noProof/>
+          <w:highlight w:val="yellow"/>
+          <w:rtl/>
+        </w:rPr>
+        <w:t>להוסיף שחזורים אידיאליים</w:t>
       </w:r>
     </w:p>
     <w:p>
@@ -16396,13 +16395,30 @@
           <w:rFonts w:eastAsiaTheme="minorEastAsia" w:hint="cs"/>
           <w:rtl/>
         </w:rPr>
-        <w:t>כפי שראינו בכיתה, האות הדגום עבור האות הנתון הראשון יהיה:</w:t>
+        <w:t xml:space="preserve">כפי שראינו בכיתה, האות </w:t>
+      </w:r>
+      <w:proofErr w:type="spellStart"/>
+      <w:r>
+        <w:rPr>
+          <w:rFonts w:eastAsiaTheme="minorEastAsia" w:hint="cs"/>
+          <w:rtl/>
+        </w:rPr>
+        <w:t>הדגום</w:t>
+      </w:r>
+      <w:proofErr w:type="spellEnd"/>
+      <w:r>
+        <w:rPr>
+          <w:rFonts w:eastAsiaTheme="minorEastAsia" w:hint="cs"/>
+          <w:rtl/>
+        </w:rPr>
+        <w:t xml:space="preserve"> עבור האות הנתון הראשון יהיה:</w:t>
       </w:r>
     </w:p>
     <w:p>
       <w:pPr>
         <w:rPr>
           <w:rFonts w:eastAsiaTheme="minorEastAsia"/>
+          <w:i/>
           <w:rtl/>
         </w:rPr>
       </w:pPr>
@@ -17170,7 +17186,23 @@
           <w:rFonts w:eastAsiaTheme="minorEastAsia" w:hint="cs"/>
           <w:rtl/>
         </w:rPr>
-        <w:t>האות הדגום עבור האות הנתון השני יהיה:</w:t>
+        <w:t xml:space="preserve">האות </w:t>
+      </w:r>
+      <w:proofErr w:type="spellStart"/>
+      <w:r>
+        <w:rPr>
+          <w:rFonts w:eastAsiaTheme="minorEastAsia" w:hint="cs"/>
+          <w:rtl/>
+        </w:rPr>
+        <w:t>הדגום</w:t>
+      </w:r>
+      <w:proofErr w:type="spellEnd"/>
+      <w:r>
+        <w:rPr>
+          <w:rFonts w:eastAsiaTheme="minorEastAsia" w:hint="cs"/>
+          <w:rtl/>
+        </w:rPr>
+        <w:t xml:space="preserve"> עבור האות הנתון השני יהיה:</w:t>
       </w:r>
     </w:p>
     <w:p>
@@ -17918,7 +17950,6 @@
           <w:noProof/>
           <w:rtl/>
         </w:rPr>
-        <w:lastRenderedPageBreak/>
         <w:drawing>
           <wp:inline distT="0" distB="0" distL="0" distR="0" wp14:anchorId="07766979" wp14:editId="7AB82403">
             <wp:extent cx="3803073" cy="3031936"/>
@@ -17935,7 +17966,7 @@
                     <pic:cNvPicPr/>
                   </pic:nvPicPr>
                   <pic:blipFill rotWithShape="1">
-                    <a:blip r:embed="rId21"/>
+                    <a:blip r:embed="rId19"/>
                     <a:srcRect b="663"/>
                     <a:stretch/>
                   </pic:blipFill>
@@ -17966,7 +17997,7 @@
     <w:p>
       <w:pPr>
         <w:rPr>
-          <w:rFonts w:eastAsiaTheme="minorEastAsia"/>
+          <w:rFonts w:eastAsiaTheme="minorEastAsia" w:hint="cs"/>
         </w:rPr>
       </w:pPr>
     </w:p>
@@ -18000,7 +18031,7 @@
                     <pic:cNvPicPr/>
                   </pic:nvPicPr>
                   <pic:blipFill>
-                    <a:blip r:embed="rId22"/>
+                    <a:blip r:embed="rId20"/>
                     <a:stretch>
                       <a:fillRect/>
                     </a:stretch>
@@ -18049,7 +18080,7 @@
                     <pic:cNvPicPr/>
                   </pic:nvPicPr>
                   <pic:blipFill>
-                    <a:blip r:embed="rId23"/>
+                    <a:blip r:embed="rId21"/>
                     <a:stretch>
                       <a:fillRect/>
                     </a:stretch>
@@ -18097,7 +18128,7 @@
                     <pic:cNvPicPr/>
                   </pic:nvPicPr>
                   <pic:blipFill>
-                    <a:blip r:embed="rId24"/>
+                    <a:blip r:embed="rId22"/>
                     <a:stretch>
                       <a:fillRect/>
                     </a:stretch>
@@ -18146,7 +18177,7 @@
                     <pic:cNvPicPr/>
                   </pic:nvPicPr>
                   <pic:blipFill>
-                    <a:blip r:embed="rId25"/>
+                    <a:blip r:embed="rId23"/>
                     <a:stretch>
                       <a:fillRect/>
                     </a:stretch>
@@ -18194,7 +18225,7 @@
                     <pic:cNvPicPr/>
                   </pic:nvPicPr>
                   <pic:blipFill rotWithShape="1">
-                    <a:blip r:embed="rId26"/>
+                    <a:blip r:embed="rId24"/>
                     <a:srcRect l="1445"/>
                     <a:stretch/>
                   </pic:blipFill>
@@ -18250,7 +18281,7 @@
                     <pic:cNvPicPr/>
                   </pic:nvPicPr>
                   <pic:blipFill>
-                    <a:blip r:embed="rId27"/>
+                    <a:blip r:embed="rId25"/>
                     <a:stretch>
                       <a:fillRect/>
                     </a:stretch>
@@ -18298,7 +18329,7 @@
                     <pic:cNvPicPr/>
                   </pic:nvPicPr>
                   <pic:blipFill>
-                    <a:blip r:embed="rId28"/>
+                    <a:blip r:embed="rId26"/>
                     <a:stretch>
                       <a:fillRect/>
                     </a:stretch>
@@ -18342,7 +18373,6 @@
         <w:rPr>
           <w:rFonts w:eastAsiaTheme="minorEastAsia"/>
           <w:i/>
-          <w:rtl/>
         </w:rPr>
       </w:pPr>
       <w:r>
@@ -18354,23 +18384,8 @@
         </w:rPr>
         <w:t>לסיים סעיפים ו' וז'</w:t>
       </w:r>
-    </w:p>
-    <w:p>
-      <w:pPr>
-        <w:jc w:val="center"/>
-        <w:rPr>
-          <w:rFonts w:eastAsiaTheme="minorEastAsia"/>
-          <w:rtl/>
-        </w:rPr>
-      </w:pPr>
-    </w:p>
-    <w:p>
-      <w:pPr>
-        <w:jc w:val="center"/>
-        <w:rPr>
-          <w:rFonts w:eastAsiaTheme="minorEastAsia"/>
-        </w:rPr>
-      </w:pPr>
+      <w:bookmarkStart w:id="0" w:name="_GoBack"/>
+      <w:bookmarkEnd w:id="0"/>
     </w:p>
     <w:sectPr>
       <w:pgSz w:w="11906" w:h="16838"/>
@@ -18385,7 +18400,7 @@
 </file>
 
 <file path=word/numbering.xml><?xml version="1.0" encoding="utf-8"?>
-<w:numbering xmlns:wpc="http://schemas.microsoft.com/office/word/2010/wordprocessingCanvas" xmlns:cx="http://schemas.microsoft.com/office/drawing/2014/chartex" xmlns:cx1="http://schemas.microsoft.com/office/drawing/2015/9/8/chartex" xmlns:cx2="http://schemas.microsoft.com/office/drawing/2015/10/21/chartex" xmlns:cx3="http://schemas.microsoft.com/office/drawing/2016/5/9/chartex" xmlns:cx4="http://schemas.microsoft.com/office/drawing/2016/5/10/chartex" xmlns:cx5="http://schemas.microsoft.com/office/drawing/2016/5/11/chartex" xmlns:cx6="http://schemas.microsoft.com/office/drawing/2016/5/12/chartex" xmlns:cx7="http://schemas.microsoft.com/office/drawing/2016/5/13/chartex" xmlns:cx8="http://schemas.microsoft.com/office/drawing/2016/5/14/chartex" xmlns:mc="http://schemas.openxmlformats.org/markup-compatibility/2006" xmlns:aink="http://schemas.microsoft.com/office/drawing/2016/ink" xmlns:am3d="http://schemas.microsoft.com/office/drawing/2017/model3d" xmlns:o="urn:schemas-microsoft-com:office:office" xmlns:r="http://schemas.openxmlformats.org/officeDocument/2006/relationships" xmlns:m="http://schemas.openxmlformats.org/officeDocument/2006/math" xmlns:v="urn:schemas-microsoft-com:vml" xmlns:wp14="http://schemas.microsoft.com/office/word/2010/wordprocessingDrawing" xmlns:wp="http://schemas.openxmlformats.org/drawingml/2006/wordprocessingDrawing" xmlns:w10="urn:schemas-microsoft-com:office:word" xmlns:w="http://schemas.openxmlformats.org/wordprocessingml/2006/main" xmlns:w14="http://schemas.microsoft.com/office/word/2010/wordml" xmlns:w15="http://schemas.microsoft.com/office/word/2012/wordml" xmlns:w16cex="http://schemas.microsoft.com/office/word/2018/wordml/cex" xmlns:w16cid="http://schemas.microsoft.com/office/word/2016/wordml/cid" xmlns:w16="http://schemas.microsoft.com/office/word/2018/wordml" xmlns:w16sdtdh="http://schemas.microsoft.com/office/word/2020/wordml/sdtdatahash" xmlns:w16se="http://schemas.microsoft.com/office/word/2015/wordml/symex" xmlns:wpg="http://schemas.microsoft.com/office/word/2010/wordprocessingGroup" xmlns:wpi="http://schemas.microsoft.com/office/word/2010/wordprocessingInk" xmlns:wne="http://schemas.microsoft.com/office/word/2006/wordml" xmlns:wps="http://schemas.microsoft.com/office/word/2010/wordprocessingShape" mc:Ignorable="w14 w15 w16se w16cid w16 w16cex w16sdtdh wp14">
+<w:numbering xmlns:wpc="http://schemas.microsoft.com/office/word/2010/wordprocessingCanvas" xmlns:cx="http://schemas.microsoft.com/office/drawing/2014/chartex" xmlns:mc="http://schemas.openxmlformats.org/markup-compatibility/2006" xmlns:o="urn:schemas-microsoft-com:office:office" xmlns:r="http://schemas.openxmlformats.org/officeDocument/2006/relationships" xmlns:m="http://schemas.openxmlformats.org/officeDocument/2006/math" xmlns:v="urn:schemas-microsoft-com:vml" xmlns:wp14="http://schemas.microsoft.com/office/word/2010/wordprocessingDrawing" xmlns:wp="http://schemas.openxmlformats.org/drawingml/2006/wordprocessingDrawing" xmlns:w10="urn:schemas-microsoft-com:office:word" xmlns:w="http://schemas.openxmlformats.org/wordprocessingml/2006/main" xmlns:w14="http://schemas.microsoft.com/office/word/2010/wordml" xmlns:w15="http://schemas.microsoft.com/office/word/2012/wordml" xmlns:w16se="http://schemas.microsoft.com/office/word/2015/wordml/symex" xmlns:wpg="http://schemas.microsoft.com/office/word/2010/wordprocessingGroup" xmlns:wpi="http://schemas.microsoft.com/office/word/2010/wordprocessingInk" xmlns:wne="http://schemas.microsoft.com/office/word/2006/wordml" xmlns:wps="http://schemas.microsoft.com/office/word/2010/wordprocessingShape" mc:Ignorable="w14 w15 w16se wp14">
   <w:abstractNum w:abstractNumId="0" w15:restartNumberingAfterBreak="0">
     <w:nsid w:val="08A97739"/>
     <w:multiLevelType w:val="hybridMultilevel"/>
@@ -19176,7 +19191,7 @@
 </file>
 
 <file path=word/styles.xml><?xml version="1.0" encoding="utf-8"?>
-<w:styles xmlns:mc="http://schemas.openxmlformats.org/markup-compatibility/2006" xmlns:r="http://schemas.openxmlformats.org/officeDocument/2006/relationships" xmlns:w="http://schemas.openxmlformats.org/wordprocessingml/2006/main" xmlns:w14="http://schemas.microsoft.com/office/word/2010/wordml" xmlns:w15="http://schemas.microsoft.com/office/word/2012/wordml" xmlns:w16cex="http://schemas.microsoft.com/office/word/2018/wordml/cex" xmlns:w16cid="http://schemas.microsoft.com/office/word/2016/wordml/cid" xmlns:w16="http://schemas.microsoft.com/office/word/2018/wordml" xmlns:w16sdtdh="http://schemas.microsoft.com/office/word/2020/wordml/sdtdatahash" xmlns:w16se="http://schemas.microsoft.com/office/word/2015/wordml/symex" mc:Ignorable="w14 w15 w16se w16cid w16 w16cex w16sdtdh">
+<w:styles xmlns:mc="http://schemas.openxmlformats.org/markup-compatibility/2006" xmlns:r="http://schemas.openxmlformats.org/officeDocument/2006/relationships" xmlns:w="http://schemas.openxmlformats.org/wordprocessingml/2006/main" xmlns:w14="http://schemas.microsoft.com/office/word/2010/wordml" xmlns:w15="http://schemas.microsoft.com/office/word/2012/wordml" xmlns:w16se="http://schemas.microsoft.com/office/word/2015/wordml/symex" mc:Ignorable="w14 w15 w16se">
   <w:docDefaults>
     <w:rPrDefault>
       <w:rPr>
@@ -19192,7 +19207,7 @@
       </w:pPr>
     </w:pPrDefault>
   </w:docDefaults>
-  <w:latentStyles w:defLockedState="0" w:defUIPriority="99" w:defSemiHidden="0" w:defUnhideWhenUsed="0" w:defQFormat="0" w:count="376">
+  <w:latentStyles w:defLockedState="0" w:defUIPriority="99" w:defSemiHidden="0" w:defUnhideWhenUsed="0" w:defQFormat="0" w:count="371">
     <w:lsdException w:name="Normal" w:uiPriority="0" w:qFormat="1"/>
     <w:lsdException w:name="heading 1" w:uiPriority="9" w:qFormat="1"/>
     <w:lsdException w:name="heading 2" w:semiHidden="1" w:uiPriority="9" w:unhideWhenUsed="1" w:qFormat="1"/>
@@ -19564,11 +19579,6 @@
     <w:lsdException w:name="List Table 5 Dark Accent 6" w:uiPriority="50"/>
     <w:lsdException w:name="List Table 6 Colorful Accent 6" w:uiPriority="51"/>
     <w:lsdException w:name="List Table 7 Colorful Accent 6" w:uiPriority="52"/>
-    <w:lsdException w:name="Mention" w:semiHidden="1" w:unhideWhenUsed="1"/>
-    <w:lsdException w:name="Smart Hyperlink" w:semiHidden="1" w:unhideWhenUsed="1"/>
-    <w:lsdException w:name="Hashtag" w:semiHidden="1" w:unhideWhenUsed="1"/>
-    <w:lsdException w:name="Unresolved Mention" w:semiHidden="1" w:unhideWhenUsed="1"/>
-    <w:lsdException w:name="Smart Link" w:semiHidden="1" w:unhideWhenUsed="1"/>
   </w:latentStyles>
   <w:style w:type="paragraph" w:default="1" w:styleId="Normal">
     <w:name w:val="Normal"/>

</xml_diff>

<commit_message>
added screenshot in part C-a
</commit_message>
<xml_diff>
--- a/אותות ומערכות תרגיל מסכם - לירון כהן ויובל מור.docx
+++ b/אותות ומערכות תרגיל מסכם - לירון כהן ויובל מור.docx
@@ -1,6 +1,6 @@
 
 <file path=word/document.xml><?xml version="1.0" encoding="utf-8"?>
-<w:document xmlns:wpc="http://schemas.microsoft.com/office/word/2010/wordprocessingCanvas" xmlns:cx="http://schemas.microsoft.com/office/drawing/2014/chartex" xmlns:mc="http://schemas.openxmlformats.org/markup-compatibility/2006" xmlns:o="urn:schemas-microsoft-com:office:office" xmlns:r="http://schemas.openxmlformats.org/officeDocument/2006/relationships" xmlns:m="http://schemas.openxmlformats.org/officeDocument/2006/math" xmlns:v="urn:schemas-microsoft-com:vml" xmlns:wp14="http://schemas.microsoft.com/office/word/2010/wordprocessingDrawing" xmlns:wp="http://schemas.openxmlformats.org/drawingml/2006/wordprocessingDrawing" xmlns:w10="urn:schemas-microsoft-com:office:word" xmlns:w="http://schemas.openxmlformats.org/wordprocessingml/2006/main" xmlns:w14="http://schemas.microsoft.com/office/word/2010/wordml" xmlns:w15="http://schemas.microsoft.com/office/word/2012/wordml" xmlns:w16se="http://schemas.microsoft.com/office/word/2015/wordml/symex" xmlns:wpg="http://schemas.microsoft.com/office/word/2010/wordprocessingGroup" xmlns:wpi="http://schemas.microsoft.com/office/word/2010/wordprocessingInk" xmlns:wne="http://schemas.microsoft.com/office/word/2006/wordml" xmlns:wps="http://schemas.microsoft.com/office/word/2010/wordprocessingShape" mc:Ignorable="w14 w15 w16se wp14">
+<w:document xmlns:wpc="http://schemas.microsoft.com/office/word/2010/wordprocessingCanvas" xmlns:cx="http://schemas.microsoft.com/office/drawing/2014/chartex" xmlns:cx1="http://schemas.microsoft.com/office/drawing/2015/9/8/chartex" xmlns:cx2="http://schemas.microsoft.com/office/drawing/2015/10/21/chartex" xmlns:cx3="http://schemas.microsoft.com/office/drawing/2016/5/9/chartex" xmlns:cx4="http://schemas.microsoft.com/office/drawing/2016/5/10/chartex" xmlns:cx5="http://schemas.microsoft.com/office/drawing/2016/5/11/chartex" xmlns:cx6="http://schemas.microsoft.com/office/drawing/2016/5/12/chartex" xmlns:cx7="http://schemas.microsoft.com/office/drawing/2016/5/13/chartex" xmlns:cx8="http://schemas.microsoft.com/office/drawing/2016/5/14/chartex" xmlns:mc="http://schemas.openxmlformats.org/markup-compatibility/2006" xmlns:aink="http://schemas.microsoft.com/office/drawing/2016/ink" xmlns:am3d="http://schemas.microsoft.com/office/drawing/2017/model3d" xmlns:o="urn:schemas-microsoft-com:office:office" xmlns:r="http://schemas.openxmlformats.org/officeDocument/2006/relationships" xmlns:m="http://schemas.openxmlformats.org/officeDocument/2006/math" xmlns:v="urn:schemas-microsoft-com:vml" xmlns:wp14="http://schemas.microsoft.com/office/word/2010/wordprocessingDrawing" xmlns:wp="http://schemas.openxmlformats.org/drawingml/2006/wordprocessingDrawing" xmlns:w10="urn:schemas-microsoft-com:office:word" xmlns:w="http://schemas.openxmlformats.org/wordprocessingml/2006/main" xmlns:w14="http://schemas.microsoft.com/office/word/2010/wordml" xmlns:w15="http://schemas.microsoft.com/office/word/2012/wordml" xmlns:w16cex="http://schemas.microsoft.com/office/word/2018/wordml/cex" xmlns:w16cid="http://schemas.microsoft.com/office/word/2016/wordml/cid" xmlns:w16="http://schemas.microsoft.com/office/word/2018/wordml" xmlns:w16sdtdh="http://schemas.microsoft.com/office/word/2020/wordml/sdtdatahash" xmlns:w16se="http://schemas.microsoft.com/office/word/2015/wordml/symex" xmlns:wpg="http://schemas.microsoft.com/office/word/2010/wordprocessingGroup" xmlns:wpi="http://schemas.microsoft.com/office/word/2010/wordprocessingInk" xmlns:wne="http://schemas.microsoft.com/office/word/2006/wordml" xmlns:wps="http://schemas.microsoft.com/office/word/2010/wordprocessingShape" mc:Ignorable="w14 w15 w16se w16cid w16 w16cex w16sdtdh wp14">
   <w:body>
     <w:p>
       <w:pPr>
@@ -13631,10 +13631,10 @@
         </w:rPr>
         <w:lastRenderedPageBreak/>
         <w:drawing>
-          <wp:inline distT="0" distB="0" distL="0" distR="0" wp14:anchorId="5A8A2D50" wp14:editId="2790181F">
-            <wp:extent cx="4089745" cy="3075709"/>
-            <wp:effectExtent l="19050" t="19050" r="25400" b="10795"/>
-            <wp:docPr id="20" name="Picture 20"/>
+          <wp:inline distT="0" distB="0" distL="0" distR="0" wp14:anchorId="616A6ACF" wp14:editId="2ADCDA29">
+            <wp:extent cx="5274310" cy="3980815"/>
+            <wp:effectExtent l="0" t="0" r="2540" b="635"/>
+            <wp:docPr id="6" name="Picture 6"/>
             <wp:cNvGraphicFramePr>
               <a:graphicFrameLocks xmlns:a="http://schemas.openxmlformats.org/drawingml/2006/main" noChangeAspect="1"/>
             </wp:cNvGraphicFramePr>
@@ -13645,29 +13645,20 @@
                     <pic:cNvPr id="1" name=""/>
                     <pic:cNvPicPr/>
                   </pic:nvPicPr>
-                  <pic:blipFill rotWithShape="1">
+                  <pic:blipFill>
                     <a:blip r:embed="rId12"/>
-                    <a:srcRect l="847" t="1123"/>
-                    <a:stretch/>
+                    <a:stretch>
+                      <a:fillRect/>
+                    </a:stretch>
                   </pic:blipFill>
-                  <pic:spPr bwMode="auto">
+                  <pic:spPr>
                     <a:xfrm>
                       <a:off x="0" y="0"/>
-                      <a:ext cx="4102419" cy="3085240"/>
+                      <a:ext cx="5274310" cy="3980815"/>
                     </a:xfrm>
                     <a:prstGeom prst="rect">
                       <a:avLst/>
                     </a:prstGeom>
-                    <a:ln w="12700">
-                      <a:solidFill>
-                        <a:schemeClr val="tx1"/>
-                      </a:solidFill>
-                    </a:ln>
-                    <a:extLst>
-                      <a:ext uri="{53640926-AAD7-44D8-BBD7-CCE9431645EC}">
-                        <a14:shadowObscured xmlns:a14="http://schemas.microsoft.com/office/drawing/2010/main"/>
-                      </a:ext>
-                    </a:extLst>
                   </pic:spPr>
                 </pic:pic>
               </a:graphicData>
@@ -13679,7 +13670,7 @@
     <w:p>
       <w:pPr>
         <w:rPr>
-          <w:rFonts w:eastAsiaTheme="minorEastAsia" w:hint="cs"/>
+          <w:rFonts w:eastAsiaTheme="minorEastAsia"/>
         </w:rPr>
       </w:pPr>
     </w:p>
@@ -14296,17 +14287,8 @@
           <w:rFonts w:eastAsiaTheme="minorEastAsia" w:hint="cs"/>
           <w:rtl/>
         </w:rPr>
-        <w:t xml:space="preserve">כפי שראינו בכיתה, האות </w:t>
-      </w:r>
-      <w:proofErr w:type="spellStart"/>
-      <w:r>
-        <w:rPr>
-          <w:rFonts w:eastAsiaTheme="minorEastAsia" w:hint="cs"/>
-          <w:rtl/>
-        </w:rPr>
-        <w:t>הדגום</w:t>
-      </w:r>
-      <w:proofErr w:type="spellEnd"/>
+        <w:t>כפי שראינו בכיתה, האות הדגום</w:t>
+      </w:r>
       <w:r>
         <w:rPr>
           <w:rFonts w:eastAsiaTheme="minorEastAsia" w:hint="cs"/>
@@ -15075,37 +15057,21 @@
           <w:rFonts w:eastAsiaTheme="minorEastAsia" w:hint="cs"/>
           <w:rtl/>
         </w:rPr>
-        <w:t xml:space="preserve">האות </w:t>
-      </w:r>
-      <w:proofErr w:type="spellStart"/>
+        <w:t>האות הדג</w:t>
+      </w:r>
       <w:r>
         <w:rPr>
           <w:rFonts w:eastAsiaTheme="minorEastAsia" w:hint="cs"/>
           <w:rtl/>
         </w:rPr>
-        <w:t>הדג</w:t>
+        <w:t>ו</w:t>
       </w:r>
       <w:r>
         <w:rPr>
           <w:rFonts w:eastAsiaTheme="minorEastAsia" w:hint="cs"/>
           <w:rtl/>
         </w:rPr>
-        <w:t>ו</w:t>
-      </w:r>
-      <w:r>
-        <w:rPr>
-          <w:rFonts w:eastAsiaTheme="minorEastAsia" w:hint="cs"/>
-          <w:rtl/>
-        </w:rPr>
-        <w:t>ם</w:t>
-      </w:r>
-      <w:proofErr w:type="spellEnd"/>
-      <w:r>
-        <w:rPr>
-          <w:rFonts w:eastAsiaTheme="minorEastAsia" w:hint="cs"/>
-          <w:rtl/>
-        </w:rPr>
-        <w:t xml:space="preserve"> עבור האות הנתון השני יהיה:</w:t>
+        <w:t>ם עבור האות הנתון השני יהיה:</w:t>
       </w:r>
     </w:p>
     <w:p>
@@ -15453,7 +15419,7 @@
     <w:p>
       <w:pPr>
         <w:rPr>
-          <w:rFonts w:eastAsiaTheme="minorEastAsia" w:hint="cs"/>
+          <w:rFonts w:eastAsiaTheme="minorEastAsia"/>
           <w:rtl/>
         </w:rPr>
       </w:pPr>
@@ -16395,23 +16361,7 @@
           <w:rFonts w:eastAsiaTheme="minorEastAsia" w:hint="cs"/>
           <w:rtl/>
         </w:rPr>
-        <w:t xml:space="preserve">כפי שראינו בכיתה, האות </w:t>
-      </w:r>
-      <w:proofErr w:type="spellStart"/>
-      <w:r>
-        <w:rPr>
-          <w:rFonts w:eastAsiaTheme="minorEastAsia" w:hint="cs"/>
-          <w:rtl/>
-        </w:rPr>
-        <w:t>הדגום</w:t>
-      </w:r>
-      <w:proofErr w:type="spellEnd"/>
-      <w:r>
-        <w:rPr>
-          <w:rFonts w:eastAsiaTheme="minorEastAsia" w:hint="cs"/>
-          <w:rtl/>
-        </w:rPr>
-        <w:t xml:space="preserve"> עבור האות הנתון הראשון יהיה:</w:t>
+        <w:t>כפי שראינו בכיתה, האות הדגום עבור האות הנתון הראשון יהיה:</w:t>
       </w:r>
     </w:p>
     <w:p>
@@ -17186,23 +17136,7 @@
           <w:rFonts w:eastAsiaTheme="minorEastAsia" w:hint="cs"/>
           <w:rtl/>
         </w:rPr>
-        <w:t xml:space="preserve">האות </w:t>
-      </w:r>
-      <w:proofErr w:type="spellStart"/>
-      <w:r>
-        <w:rPr>
-          <w:rFonts w:eastAsiaTheme="minorEastAsia" w:hint="cs"/>
-          <w:rtl/>
-        </w:rPr>
-        <w:t>הדגום</w:t>
-      </w:r>
-      <w:proofErr w:type="spellEnd"/>
-      <w:r>
-        <w:rPr>
-          <w:rFonts w:eastAsiaTheme="minorEastAsia" w:hint="cs"/>
-          <w:rtl/>
-        </w:rPr>
-        <w:t xml:space="preserve"> עבור האות הנתון השני יהיה:</w:t>
+        <w:t>האות הדגום עבור האות הנתון השני יהיה:</w:t>
       </w:r>
     </w:p>
     <w:p>
@@ -17997,7 +17931,7 @@
     <w:p>
       <w:pPr>
         <w:rPr>
-          <w:rFonts w:eastAsiaTheme="minorEastAsia" w:hint="cs"/>
+          <w:rFonts w:eastAsiaTheme="minorEastAsia"/>
         </w:rPr>
       </w:pPr>
     </w:p>
@@ -18384,8 +18318,6 @@
         </w:rPr>
         <w:t>לסיים סעיפים ו' וז'</w:t>
       </w:r>
-      <w:bookmarkStart w:id="0" w:name="_GoBack"/>
-      <w:bookmarkEnd w:id="0"/>
     </w:p>
     <w:sectPr>
       <w:pgSz w:w="11906" w:h="16838"/>
@@ -18400,7 +18332,7 @@
 </file>
 
 <file path=word/numbering.xml><?xml version="1.0" encoding="utf-8"?>
-<w:numbering xmlns:wpc="http://schemas.microsoft.com/office/word/2010/wordprocessingCanvas" xmlns:cx="http://schemas.microsoft.com/office/drawing/2014/chartex" xmlns:mc="http://schemas.openxmlformats.org/markup-compatibility/2006" xmlns:o="urn:schemas-microsoft-com:office:office" xmlns:r="http://schemas.openxmlformats.org/officeDocument/2006/relationships" xmlns:m="http://schemas.openxmlformats.org/officeDocument/2006/math" xmlns:v="urn:schemas-microsoft-com:vml" xmlns:wp14="http://schemas.microsoft.com/office/word/2010/wordprocessingDrawing" xmlns:wp="http://schemas.openxmlformats.org/drawingml/2006/wordprocessingDrawing" xmlns:w10="urn:schemas-microsoft-com:office:word" xmlns:w="http://schemas.openxmlformats.org/wordprocessingml/2006/main" xmlns:w14="http://schemas.microsoft.com/office/word/2010/wordml" xmlns:w15="http://schemas.microsoft.com/office/word/2012/wordml" xmlns:w16se="http://schemas.microsoft.com/office/word/2015/wordml/symex" xmlns:wpg="http://schemas.microsoft.com/office/word/2010/wordprocessingGroup" xmlns:wpi="http://schemas.microsoft.com/office/word/2010/wordprocessingInk" xmlns:wne="http://schemas.microsoft.com/office/word/2006/wordml" xmlns:wps="http://schemas.microsoft.com/office/word/2010/wordprocessingShape" mc:Ignorable="w14 w15 w16se wp14">
+<w:numbering xmlns:wpc="http://schemas.microsoft.com/office/word/2010/wordprocessingCanvas" xmlns:cx="http://schemas.microsoft.com/office/drawing/2014/chartex" xmlns:cx1="http://schemas.microsoft.com/office/drawing/2015/9/8/chartex" xmlns:cx2="http://schemas.microsoft.com/office/drawing/2015/10/21/chartex" xmlns:cx3="http://schemas.microsoft.com/office/drawing/2016/5/9/chartex" xmlns:cx4="http://schemas.microsoft.com/office/drawing/2016/5/10/chartex" xmlns:cx5="http://schemas.microsoft.com/office/drawing/2016/5/11/chartex" xmlns:cx6="http://schemas.microsoft.com/office/drawing/2016/5/12/chartex" xmlns:cx7="http://schemas.microsoft.com/office/drawing/2016/5/13/chartex" xmlns:cx8="http://schemas.microsoft.com/office/drawing/2016/5/14/chartex" xmlns:mc="http://schemas.openxmlformats.org/markup-compatibility/2006" xmlns:aink="http://schemas.microsoft.com/office/drawing/2016/ink" xmlns:am3d="http://schemas.microsoft.com/office/drawing/2017/model3d" xmlns:o="urn:schemas-microsoft-com:office:office" xmlns:r="http://schemas.openxmlformats.org/officeDocument/2006/relationships" xmlns:m="http://schemas.openxmlformats.org/officeDocument/2006/math" xmlns:v="urn:schemas-microsoft-com:vml" xmlns:wp14="http://schemas.microsoft.com/office/word/2010/wordprocessingDrawing" xmlns:wp="http://schemas.openxmlformats.org/drawingml/2006/wordprocessingDrawing" xmlns:w10="urn:schemas-microsoft-com:office:word" xmlns:w="http://schemas.openxmlformats.org/wordprocessingml/2006/main" xmlns:w14="http://schemas.microsoft.com/office/word/2010/wordml" xmlns:w15="http://schemas.microsoft.com/office/word/2012/wordml" xmlns:w16cex="http://schemas.microsoft.com/office/word/2018/wordml/cex" xmlns:w16cid="http://schemas.microsoft.com/office/word/2016/wordml/cid" xmlns:w16="http://schemas.microsoft.com/office/word/2018/wordml" xmlns:w16sdtdh="http://schemas.microsoft.com/office/word/2020/wordml/sdtdatahash" xmlns:w16se="http://schemas.microsoft.com/office/word/2015/wordml/symex" xmlns:wpg="http://schemas.microsoft.com/office/word/2010/wordprocessingGroup" xmlns:wpi="http://schemas.microsoft.com/office/word/2010/wordprocessingInk" xmlns:wne="http://schemas.microsoft.com/office/word/2006/wordml" xmlns:wps="http://schemas.microsoft.com/office/word/2010/wordprocessingShape" mc:Ignorable="w14 w15 w16se w16cid w16 w16cex w16sdtdh wp14">
   <w:abstractNum w:abstractNumId="0" w15:restartNumberingAfterBreak="0">
     <w:nsid w:val="08A97739"/>
     <w:multiLevelType w:val="hybridMultilevel"/>
@@ -19191,7 +19123,7 @@
 </file>
 
 <file path=word/styles.xml><?xml version="1.0" encoding="utf-8"?>
-<w:styles xmlns:mc="http://schemas.openxmlformats.org/markup-compatibility/2006" xmlns:r="http://schemas.openxmlformats.org/officeDocument/2006/relationships" xmlns:w="http://schemas.openxmlformats.org/wordprocessingml/2006/main" xmlns:w14="http://schemas.microsoft.com/office/word/2010/wordml" xmlns:w15="http://schemas.microsoft.com/office/word/2012/wordml" xmlns:w16se="http://schemas.microsoft.com/office/word/2015/wordml/symex" mc:Ignorable="w14 w15 w16se">
+<w:styles xmlns:mc="http://schemas.openxmlformats.org/markup-compatibility/2006" xmlns:r="http://schemas.openxmlformats.org/officeDocument/2006/relationships" xmlns:w="http://schemas.openxmlformats.org/wordprocessingml/2006/main" xmlns:w14="http://schemas.microsoft.com/office/word/2010/wordml" xmlns:w15="http://schemas.microsoft.com/office/word/2012/wordml" xmlns:w16cex="http://schemas.microsoft.com/office/word/2018/wordml/cex" xmlns:w16cid="http://schemas.microsoft.com/office/word/2016/wordml/cid" xmlns:w16="http://schemas.microsoft.com/office/word/2018/wordml" xmlns:w16sdtdh="http://schemas.microsoft.com/office/word/2020/wordml/sdtdatahash" xmlns:w16se="http://schemas.microsoft.com/office/word/2015/wordml/symex" mc:Ignorable="w14 w15 w16se w16cid w16 w16cex w16sdtdh">
   <w:docDefaults>
     <w:rPrDefault>
       <w:rPr>
@@ -19207,7 +19139,7 @@
       </w:pPr>
     </w:pPrDefault>
   </w:docDefaults>
-  <w:latentStyles w:defLockedState="0" w:defUIPriority="99" w:defSemiHidden="0" w:defUnhideWhenUsed="0" w:defQFormat="0" w:count="371">
+  <w:latentStyles w:defLockedState="0" w:defUIPriority="99" w:defSemiHidden="0" w:defUnhideWhenUsed="0" w:defQFormat="0" w:count="376">
     <w:lsdException w:name="Normal" w:uiPriority="0" w:qFormat="1"/>
     <w:lsdException w:name="heading 1" w:uiPriority="9" w:qFormat="1"/>
     <w:lsdException w:name="heading 2" w:semiHidden="1" w:uiPriority="9" w:unhideWhenUsed="1" w:qFormat="1"/>
@@ -19313,7 +19245,6 @@
     <w:lsdException w:name="HTML Sample" w:semiHidden="1" w:unhideWhenUsed="1"/>
     <w:lsdException w:name="HTML Typewriter" w:semiHidden="1" w:unhideWhenUsed="1"/>
     <w:lsdException w:name="HTML Variable" w:semiHidden="1" w:unhideWhenUsed="1"/>
-    <w:lsdException w:name="Normal Table" w:semiHidden="1" w:unhideWhenUsed="1"/>
     <w:lsdException w:name="annotation subject" w:semiHidden="1" w:unhideWhenUsed="1"/>
     <w:lsdException w:name="No List" w:semiHidden="1" w:unhideWhenUsed="1"/>
     <w:lsdException w:name="Outline List 1" w:semiHidden="1" w:unhideWhenUsed="1"/>
@@ -19356,11 +19287,8 @@
     <w:lsdException w:name="Table Contemporary" w:semiHidden="1" w:unhideWhenUsed="1"/>
     <w:lsdException w:name="Table Elegant" w:semiHidden="1" w:unhideWhenUsed="1"/>
     <w:lsdException w:name="Table Professional" w:semiHidden="1" w:unhideWhenUsed="1"/>
-    <w:lsdException w:name="Table Subtle 1" w:semiHidden="1" w:unhideWhenUsed="1"/>
     <w:lsdException w:name="Table Subtle 2" w:semiHidden="1" w:unhideWhenUsed="1"/>
     <w:lsdException w:name="Table Web 1" w:semiHidden="1" w:unhideWhenUsed="1"/>
-    <w:lsdException w:name="Table Web 2" w:semiHidden="1" w:unhideWhenUsed="1"/>
-    <w:lsdException w:name="Table Web 3" w:semiHidden="1" w:unhideWhenUsed="1"/>
     <w:lsdException w:name="Balloon Text" w:semiHidden="1" w:unhideWhenUsed="1"/>
     <w:lsdException w:name="Table Grid" w:uiPriority="39"/>
     <w:lsdException w:name="Table Theme" w:semiHidden="1" w:unhideWhenUsed="1"/>
@@ -19579,6 +19507,11 @@
     <w:lsdException w:name="List Table 5 Dark Accent 6" w:uiPriority="50"/>
     <w:lsdException w:name="List Table 6 Colorful Accent 6" w:uiPriority="51"/>
     <w:lsdException w:name="List Table 7 Colorful Accent 6" w:uiPriority="52"/>
+    <w:lsdException w:name="Mention" w:semiHidden="1" w:unhideWhenUsed="1"/>
+    <w:lsdException w:name="Smart Hyperlink" w:semiHidden="1" w:unhideWhenUsed="1"/>
+    <w:lsdException w:name="Hashtag" w:semiHidden="1" w:unhideWhenUsed="1"/>
+    <w:lsdException w:name="Unresolved Mention" w:semiHidden="1" w:unhideWhenUsed="1"/>
+    <w:lsdException w:name="Smart Link" w:semiHidden="1" w:unhideWhenUsed="1"/>
   </w:latentStyles>
   <w:style w:type="paragraph" w:default="1" w:styleId="Normal">
     <w:name w:val="Normal"/>

</xml_diff>

<commit_message>
changed plot to stem
</commit_message>
<xml_diff>
--- a/אותות ומערכות תרגיל מסכם - לירון כהן ויובל מור.docx
+++ b/אותות ומערכות תרגיל מסכם - לירון כהן ויובל מור.docx
@@ -1,6 +1,6 @@
 
 <file path=word/document.xml><?xml version="1.0" encoding="utf-8"?>
-<w:document xmlns:wpc="http://schemas.microsoft.com/office/word/2010/wordprocessingCanvas" xmlns:cx="http://schemas.microsoft.com/office/drawing/2014/chartex" xmlns:mc="http://schemas.openxmlformats.org/markup-compatibility/2006" xmlns:o="urn:schemas-microsoft-com:office:office" xmlns:r="http://schemas.openxmlformats.org/officeDocument/2006/relationships" xmlns:m="http://schemas.openxmlformats.org/officeDocument/2006/math" xmlns:v="urn:schemas-microsoft-com:vml" xmlns:wp14="http://schemas.microsoft.com/office/word/2010/wordprocessingDrawing" xmlns:wp="http://schemas.openxmlformats.org/drawingml/2006/wordprocessingDrawing" xmlns:w10="urn:schemas-microsoft-com:office:word" xmlns:w="http://schemas.openxmlformats.org/wordprocessingml/2006/main" xmlns:w14="http://schemas.microsoft.com/office/word/2010/wordml" xmlns:w15="http://schemas.microsoft.com/office/word/2012/wordml" xmlns:w16se="http://schemas.microsoft.com/office/word/2015/wordml/symex" xmlns:wpg="http://schemas.microsoft.com/office/word/2010/wordprocessingGroup" xmlns:wpi="http://schemas.microsoft.com/office/word/2010/wordprocessingInk" xmlns:wne="http://schemas.microsoft.com/office/word/2006/wordml" xmlns:wps="http://schemas.microsoft.com/office/word/2010/wordprocessingShape" mc:Ignorable="w14 w15 w16se wp14">
+<w:document xmlns:wpc="http://schemas.microsoft.com/office/word/2010/wordprocessingCanvas" xmlns:cx="http://schemas.microsoft.com/office/drawing/2014/chartex" xmlns:cx1="http://schemas.microsoft.com/office/drawing/2015/9/8/chartex" xmlns:cx2="http://schemas.microsoft.com/office/drawing/2015/10/21/chartex" xmlns:cx3="http://schemas.microsoft.com/office/drawing/2016/5/9/chartex" xmlns:cx4="http://schemas.microsoft.com/office/drawing/2016/5/10/chartex" xmlns:cx5="http://schemas.microsoft.com/office/drawing/2016/5/11/chartex" xmlns:cx6="http://schemas.microsoft.com/office/drawing/2016/5/12/chartex" xmlns:cx7="http://schemas.microsoft.com/office/drawing/2016/5/13/chartex" xmlns:cx8="http://schemas.microsoft.com/office/drawing/2016/5/14/chartex" xmlns:mc="http://schemas.openxmlformats.org/markup-compatibility/2006" xmlns:aink="http://schemas.microsoft.com/office/drawing/2016/ink" xmlns:am3d="http://schemas.microsoft.com/office/drawing/2017/model3d" xmlns:o="urn:schemas-microsoft-com:office:office" xmlns:r="http://schemas.openxmlformats.org/officeDocument/2006/relationships" xmlns:m="http://schemas.openxmlformats.org/officeDocument/2006/math" xmlns:v="urn:schemas-microsoft-com:vml" xmlns:wp14="http://schemas.microsoft.com/office/word/2010/wordprocessingDrawing" xmlns:wp="http://schemas.openxmlformats.org/drawingml/2006/wordprocessingDrawing" xmlns:w10="urn:schemas-microsoft-com:office:word" xmlns:w="http://schemas.openxmlformats.org/wordprocessingml/2006/main" xmlns:w14="http://schemas.microsoft.com/office/word/2010/wordml" xmlns:w15="http://schemas.microsoft.com/office/word/2012/wordml" xmlns:w16cex="http://schemas.microsoft.com/office/word/2018/wordml/cex" xmlns:w16cid="http://schemas.microsoft.com/office/word/2016/wordml/cid" xmlns:w16="http://schemas.microsoft.com/office/word/2018/wordml" xmlns:w16sdtdh="http://schemas.microsoft.com/office/word/2020/wordml/sdtdatahash" xmlns:w16se="http://schemas.microsoft.com/office/word/2015/wordml/symex" xmlns:wpg="http://schemas.microsoft.com/office/word/2010/wordprocessingGroup" xmlns:wpi="http://schemas.microsoft.com/office/word/2010/wordprocessingInk" xmlns:wne="http://schemas.microsoft.com/office/word/2006/wordml" xmlns:wps="http://schemas.microsoft.com/office/word/2010/wordprocessingShape" mc:Ignorable="w14 w15 w16se w16cid w16 w16cex w16sdtdh wp14">
   <w:body>
     <w:p>
       <w:pPr>
@@ -6034,10 +6034,10 @@
           <w:rtl/>
         </w:rPr>
         <w:drawing>
-          <wp:inline distT="0" distB="0" distL="0" distR="0" wp14:anchorId="2495A13B" wp14:editId="04590584">
-            <wp:extent cx="4447309" cy="3325009"/>
-            <wp:effectExtent l="19050" t="19050" r="10795" b="27940"/>
-            <wp:docPr id="3" name="Picture 3"/>
+          <wp:inline distT="0" distB="0" distL="0" distR="0" wp14:anchorId="4D610BD6" wp14:editId="681E22B4">
+            <wp:extent cx="5274310" cy="4001770"/>
+            <wp:effectExtent l="0" t="0" r="2540" b="0"/>
+            <wp:docPr id="16" name="Picture 16"/>
             <wp:cNvGraphicFramePr>
               <a:graphicFrameLocks xmlns:a="http://schemas.openxmlformats.org/drawingml/2006/main" noChangeAspect="1"/>
             </wp:cNvGraphicFramePr>
@@ -6048,29 +6048,20 @@
                     <pic:cNvPr id="1" name=""/>
                     <pic:cNvPicPr/>
                   </pic:nvPicPr>
-                  <pic:blipFill rotWithShape="1">
+                  <pic:blipFill>
                     <a:blip r:embed="rId5"/>
-                    <a:srcRect l="-1" t="1400" r="970"/>
-                    <a:stretch/>
+                    <a:stretch>
+                      <a:fillRect/>
+                    </a:stretch>
                   </pic:blipFill>
-                  <pic:spPr bwMode="auto">
+                  <pic:spPr>
                     <a:xfrm>
                       <a:off x="0" y="0"/>
-                      <a:ext cx="4456261" cy="3331702"/>
+                      <a:ext cx="5274310" cy="4001770"/>
                     </a:xfrm>
                     <a:prstGeom prst="rect">
                       <a:avLst/>
                     </a:prstGeom>
-                    <a:ln w="12700">
-                      <a:solidFill>
-                        <a:schemeClr val="tx1"/>
-                      </a:solidFill>
-                    </a:ln>
-                    <a:extLst>
-                      <a:ext uri="{53640926-AAD7-44D8-BBD7-CCE9431645EC}">
-                        <a14:shadowObscured xmlns:a14="http://schemas.microsoft.com/office/drawing/2010/main"/>
-                      </a:ext>
-                    </a:extLst>
                   </pic:spPr>
                 </pic:pic>
               </a:graphicData>
@@ -6185,6 +6176,7 @@
             <w:rPr>
               <w:rFonts w:ascii="Cambria Math" w:eastAsiaTheme="minorEastAsia" w:hAnsi="Cambria Math"/>
             </w:rPr>
+            <w:lastRenderedPageBreak/>
             <m:t>H</m:t>
           </m:r>
           <m:d>
@@ -6697,6 +6689,7 @@
           <w:i/>
           <w:rtl/>
         </w:rPr>
+        <w:lastRenderedPageBreak/>
         <w:t>עבור:</w:t>
       </w:r>
     </w:p>
@@ -8410,6 +8403,7 @@
             <w:rPr>
               <w:rFonts w:ascii="Cambria Math" w:eastAsiaTheme="minorEastAsia" w:hAnsi="Cambria Math"/>
             </w:rPr>
+            <w:lastRenderedPageBreak/>
             <m:t>Y</m:t>
           </m:r>
           <m:d>
@@ -11422,6 +11416,7 @@
           <w:i/>
           <w:rtl/>
         </w:rPr>
+        <w:lastRenderedPageBreak/>
         <w:t xml:space="preserve">כל נקודות ההלם נמצאות בתחום בו </w:t>
       </w:r>
       <m:oMath>
@@ -11884,7 +11879,6 @@
           <w:rFonts w:eastAsiaTheme="minorEastAsia" w:hint="cs"/>
           <w:rtl/>
         </w:rPr>
-        <w:lastRenderedPageBreak/>
         <w:t>ולכן:</w:t>
       </w:r>
     </w:p>
@@ -12174,6 +12168,7 @@
           <w:noProof/>
           <w:rtl/>
         </w:rPr>
+        <w:lastRenderedPageBreak/>
         <w:drawing>
           <wp:inline distT="0" distB="0" distL="0" distR="0" wp14:anchorId="3CB43A63" wp14:editId="7E2696CD">
             <wp:extent cx="4156364" cy="3122366"/>
@@ -12232,7 +12227,6 @@
           <w:rFonts w:eastAsiaTheme="minorEastAsia" w:hint="cs"/>
           <w:rtl/>
         </w:rPr>
-        <w:lastRenderedPageBreak/>
         <w:t xml:space="preserve">נציין כי הגרפים הכתומים הם אות הכניסה </w:t>
       </w:r>
       <m:oMath>
@@ -13010,6 +13004,7 @@
           <w:noProof/>
           <w:rtl/>
         </w:rPr>
+        <w:lastRenderedPageBreak/>
         <w:drawing>
           <wp:inline distT="0" distB="0" distL="0" distR="0" wp14:anchorId="4420D383" wp14:editId="711E8EB0">
             <wp:extent cx="3754120" cy="2815590"/>
@@ -13651,7 +13646,6 @@
           <w:noProof/>
           <w:rtl/>
         </w:rPr>
-        <w:lastRenderedPageBreak/>
         <w:drawing>
           <wp:inline distT="0" distB="0" distL="0" distR="0" wp14:anchorId="616A6ACF" wp14:editId="169F4BEE">
             <wp:extent cx="3749040" cy="2807943"/>
@@ -14183,6 +14177,7 @@
           <w:rFonts w:eastAsiaTheme="minorEastAsia" w:hint="cs"/>
           <w:rtl/>
         </w:rPr>
+        <w:lastRenderedPageBreak/>
         <w:t>ומכאן:</w:t>
       </w:r>
     </w:p>
@@ -14315,17 +14310,8 @@
           <w:rFonts w:eastAsiaTheme="minorEastAsia" w:hint="cs"/>
           <w:rtl/>
         </w:rPr>
-        <w:t xml:space="preserve">כפי שראינו בכיתה, האות </w:t>
-      </w:r>
-      <w:proofErr w:type="spellStart"/>
-      <w:r>
-        <w:rPr>
-          <w:rFonts w:eastAsiaTheme="minorEastAsia" w:hint="cs"/>
-          <w:rtl/>
-        </w:rPr>
-        <w:t>הדגום</w:t>
-      </w:r>
-      <w:proofErr w:type="spellEnd"/>
+        <w:t>כפי שראינו בכיתה, האות הדגום</w:t>
+      </w:r>
       <w:r>
         <w:rPr>
           <w:rFonts w:eastAsiaTheme="minorEastAsia" w:hint="cs"/>
@@ -15094,37 +15080,21 @@
           <w:rFonts w:eastAsiaTheme="minorEastAsia" w:hint="cs"/>
           <w:rtl/>
         </w:rPr>
-        <w:t xml:space="preserve">האות </w:t>
-      </w:r>
-      <w:proofErr w:type="spellStart"/>
+        <w:t>האות הדג</w:t>
+      </w:r>
       <w:r>
         <w:rPr>
           <w:rFonts w:eastAsiaTheme="minorEastAsia" w:hint="cs"/>
           <w:rtl/>
         </w:rPr>
-        <w:t>הדג</w:t>
+        <w:t>ו</w:t>
       </w:r>
       <w:r>
         <w:rPr>
           <w:rFonts w:eastAsiaTheme="minorEastAsia" w:hint="cs"/>
           <w:rtl/>
         </w:rPr>
-        <w:t>ו</w:t>
-      </w:r>
-      <w:r>
-        <w:rPr>
-          <w:rFonts w:eastAsiaTheme="minorEastAsia" w:hint="cs"/>
-          <w:rtl/>
-        </w:rPr>
-        <w:t>ם</w:t>
-      </w:r>
-      <w:proofErr w:type="spellEnd"/>
-      <w:r>
-        <w:rPr>
-          <w:rFonts w:eastAsiaTheme="minorEastAsia" w:hint="cs"/>
-          <w:rtl/>
-        </w:rPr>
-        <w:t xml:space="preserve"> עבור האות הנתון השני יהיה:</w:t>
+        <w:t>ם עבור האות הנתון השני יהיה:</w:t>
       </w:r>
     </w:p>
     <w:p>
@@ -15954,6 +15924,7 @@
           <w:noProof/>
           <w:rtl/>
         </w:rPr>
+        <w:lastRenderedPageBreak/>
         <w:drawing>
           <wp:inline distT="0" distB="0" distL="0" distR="0" wp14:anchorId="2F1D0966" wp14:editId="74A1BFA7">
             <wp:extent cx="3602355" cy="2717800"/>
@@ -16414,23 +16385,7 @@
           <w:rFonts w:eastAsiaTheme="minorEastAsia" w:hint="cs"/>
           <w:rtl/>
         </w:rPr>
-        <w:t xml:space="preserve">כפי שראינו בכיתה, האות </w:t>
-      </w:r>
-      <w:proofErr w:type="spellStart"/>
-      <w:r>
-        <w:rPr>
-          <w:rFonts w:eastAsiaTheme="minorEastAsia" w:hint="cs"/>
-          <w:rtl/>
-        </w:rPr>
-        <w:t>הדגום</w:t>
-      </w:r>
-      <w:proofErr w:type="spellEnd"/>
-      <w:r>
-        <w:rPr>
-          <w:rFonts w:eastAsiaTheme="minorEastAsia" w:hint="cs"/>
-          <w:rtl/>
-        </w:rPr>
-        <w:t xml:space="preserve"> עבור האות הנתון הראשון יהיה:</w:t>
+        <w:t>כפי שראינו בכיתה, האות הדגום עבור האות הנתון הראשון יהיה:</w:t>
       </w:r>
     </w:p>
     <w:p>
@@ -17205,23 +17160,7 @@
           <w:rFonts w:eastAsiaTheme="minorEastAsia" w:hint="cs"/>
           <w:rtl/>
         </w:rPr>
-        <w:t xml:space="preserve">האות </w:t>
-      </w:r>
-      <w:proofErr w:type="spellStart"/>
-      <w:r>
-        <w:rPr>
-          <w:rFonts w:eastAsiaTheme="minorEastAsia" w:hint="cs"/>
-          <w:rtl/>
-        </w:rPr>
-        <w:t>הדגום</w:t>
-      </w:r>
-      <w:proofErr w:type="spellEnd"/>
-      <w:r>
-        <w:rPr>
-          <w:rFonts w:eastAsiaTheme="minorEastAsia" w:hint="cs"/>
-          <w:rtl/>
-        </w:rPr>
-        <w:t xml:space="preserve"> עבור האות הנתון השני יהיה:</w:t>
+        <w:t>האות הדגום עבור האות הנתון השני יהיה:</w:t>
       </w:r>
     </w:p>
     <w:p>
@@ -17967,14 +17906,13 @@
       <w:r>
         <w:rPr>
           <w:rFonts w:eastAsiaTheme="minorEastAsia" w:cs="Arial"/>
-          <w:noProof/>
           <w:rtl/>
         </w:rPr>
         <w:drawing>
-          <wp:inline distT="0" distB="0" distL="0" distR="0" wp14:anchorId="07766979" wp14:editId="7AB82403">
-            <wp:extent cx="3803073" cy="3031936"/>
-            <wp:effectExtent l="0" t="0" r="6985" b="0"/>
-            <wp:docPr id="12" name="Picture 12"/>
+          <wp:inline distT="0" distB="0" distL="0" distR="0" wp14:anchorId="108FAE92" wp14:editId="079B1F14">
+            <wp:extent cx="5274310" cy="4009390"/>
+            <wp:effectExtent l="0" t="0" r="2540" b="0"/>
+            <wp:docPr id="14" name="Picture 14"/>
             <wp:cNvGraphicFramePr>
               <a:graphicFrameLocks xmlns:a="http://schemas.openxmlformats.org/drawingml/2006/main" noChangeAspect="1"/>
             </wp:cNvGraphicFramePr>
@@ -17985,27 +17923,20 @@
                     <pic:cNvPr id="1" name=""/>
                     <pic:cNvPicPr/>
                   </pic:nvPicPr>
-                  <pic:blipFill rotWithShape="1">
+                  <pic:blipFill>
                     <a:blip r:embed="rId19"/>
-                    <a:srcRect b="663"/>
-                    <a:stretch/>
+                    <a:stretch>
+                      <a:fillRect/>
+                    </a:stretch>
                   </pic:blipFill>
-                  <pic:spPr bwMode="auto">
+                  <pic:spPr>
                     <a:xfrm>
                       <a:off x="0" y="0"/>
-                      <a:ext cx="3812570" cy="3039507"/>
+                      <a:ext cx="5274310" cy="4009390"/>
                     </a:xfrm>
                     <a:prstGeom prst="rect">
                       <a:avLst/>
                     </a:prstGeom>
-                    <a:ln>
-                      <a:noFill/>
-                    </a:ln>
-                    <a:extLst>
-                      <a:ext uri="{53640926-AAD7-44D8-BBD7-CCE9431645EC}">
-                        <a14:shadowObscured xmlns:a14="http://schemas.microsoft.com/office/drawing/2010/main"/>
-                      </a:ext>
-                    </a:extLst>
                   </pic:spPr>
                 </pic:pic>
               </a:graphicData>
@@ -18017,45 +17948,12 @@
     <w:p>
       <w:pPr>
         <w:rPr>
-          <w:rFonts w:eastAsiaTheme="minorEastAsia" w:hint="cs"/>
-          <w:rtl/>
-        </w:rPr>
-      </w:pPr>
-      <w:bookmarkStart w:id="0" w:name="_GoBack"/>
-      <w:bookmarkEnd w:id="0"/>
-      <w:r>
-        <w:rPr>
-          <w:rFonts w:eastAsiaTheme="minorEastAsia" w:hint="cs"/>
-          <w:highlight w:val="yellow"/>
-          <w:rtl/>
-        </w:rPr>
-        <w:t xml:space="preserve">לחשוב האם </w:t>
-      </w:r>
-      <w:r>
-        <w:rPr>
           <w:rFonts w:eastAsiaTheme="minorEastAsia"/>
-          <w:highlight w:val="yellow"/>
-        </w:rPr>
-        <w:t>plot</w:t>
-      </w:r>
-      <w:r>
-        <w:rPr>
-          <w:rFonts w:eastAsiaTheme="minorEastAsia" w:hint="cs"/>
-          <w:highlight w:val="yellow"/>
-          <w:rtl/>
-        </w:rPr>
-        <w:t xml:space="preserve"> או פחות דגימות</w:t>
-      </w:r>
+        </w:rPr>
+      </w:pPr>
     </w:p>
     <w:p>
       <w:pPr>
-        <w:rPr>
-          <w:rFonts w:eastAsiaTheme="minorEastAsia"/>
-        </w:rPr>
-      </w:pPr>
-    </w:p>
-    <w:p>
-      <w:pPr>
         <w:jc w:val="center"/>
         <w:rPr>
           <w:rFonts w:eastAsiaTheme="minorEastAsia"/>
@@ -18068,11 +17966,12 @@
           <w:noProof/>
           <w:rtl/>
         </w:rPr>
+        <w:lastRenderedPageBreak/>
         <w:drawing>
-          <wp:inline distT="0" distB="0" distL="0" distR="0" wp14:anchorId="01719A77" wp14:editId="5E712F64">
-            <wp:extent cx="3983182" cy="3183764"/>
-            <wp:effectExtent l="0" t="0" r="0" b="0"/>
-            <wp:docPr id="13" name="Picture 13"/>
+          <wp:inline distT="0" distB="0" distL="0" distR="0" wp14:anchorId="4CC56555" wp14:editId="163E9533">
+            <wp:extent cx="5274310" cy="3964940"/>
+            <wp:effectExtent l="0" t="0" r="2540" b="0"/>
+            <wp:docPr id="15" name="Picture 15"/>
             <wp:cNvGraphicFramePr>
               <a:graphicFrameLocks xmlns:a="http://schemas.openxmlformats.org/drawingml/2006/main" noChangeAspect="1"/>
             </wp:cNvGraphicFramePr>
@@ -18092,7 +17991,7 @@
                   <pic:spPr>
                     <a:xfrm>
                       <a:off x="0" y="0"/>
-                      <a:ext cx="3993618" cy="3192105"/>
+                      <a:ext cx="5274310" cy="3964940"/>
                     </a:xfrm>
                     <a:prstGeom prst="rect">
                       <a:avLst/>
@@ -18118,7 +18017,6 @@
         <w:rPr>
           <w:noProof/>
         </w:rPr>
-        <w:lastRenderedPageBreak/>
         <w:drawing>
           <wp:inline distT="0" distB="0" distL="0" distR="0" wp14:anchorId="641D129D" wp14:editId="62FF09F5">
             <wp:extent cx="5274310" cy="3985260"/>
@@ -18167,6 +18065,7 @@
         <w:rPr>
           <w:noProof/>
         </w:rPr>
+        <w:lastRenderedPageBreak/>
         <w:drawing>
           <wp:inline distT="0" distB="0" distL="0" distR="0" wp14:anchorId="692FE25E" wp14:editId="0F643D1A">
             <wp:extent cx="5274310" cy="3950970"/>
@@ -18215,7 +18114,6 @@
         <w:rPr>
           <w:noProof/>
         </w:rPr>
-        <w:lastRenderedPageBreak/>
         <w:drawing>
           <wp:inline distT="0" distB="0" distL="0" distR="0" wp14:anchorId="75338948" wp14:editId="7F33ACC8">
             <wp:extent cx="5274310" cy="3987165"/>
@@ -18264,6 +18162,7 @@
         <w:rPr>
           <w:noProof/>
         </w:rPr>
+        <w:lastRenderedPageBreak/>
         <w:drawing>
           <wp:inline distT="0" distB="0" distL="0" distR="0" wp14:anchorId="3FA35494" wp14:editId="77F0945E">
             <wp:extent cx="5198110" cy="3952875"/>
@@ -18319,7 +18218,6 @@
         <w:rPr>
           <w:noProof/>
         </w:rPr>
-        <w:lastRenderedPageBreak/>
         <w:drawing>
           <wp:inline distT="0" distB="0" distL="0" distR="0" wp14:anchorId="3CFBB38A" wp14:editId="3066BE3A">
             <wp:extent cx="5274310" cy="3973195"/>
@@ -18368,6 +18266,7 @@
         <w:rPr>
           <w:noProof/>
         </w:rPr>
+        <w:lastRenderedPageBreak/>
         <w:drawing>
           <wp:inline distT="0" distB="0" distL="0" distR="0" wp14:anchorId="1CCDBCD4" wp14:editId="2444793C">
             <wp:extent cx="5274310" cy="3963670"/>
@@ -18451,7 +18350,7 @@
 </file>
 
 <file path=word/numbering.xml><?xml version="1.0" encoding="utf-8"?>
-<w:numbering xmlns:wpc="http://schemas.microsoft.com/office/word/2010/wordprocessingCanvas" xmlns:cx="http://schemas.microsoft.com/office/drawing/2014/chartex" xmlns:mc="http://schemas.openxmlformats.org/markup-compatibility/2006" xmlns:o="urn:schemas-microsoft-com:office:office" xmlns:r="http://schemas.openxmlformats.org/officeDocument/2006/relationships" xmlns:m="http://schemas.openxmlformats.org/officeDocument/2006/math" xmlns:v="urn:schemas-microsoft-com:vml" xmlns:wp14="http://schemas.microsoft.com/office/word/2010/wordprocessingDrawing" xmlns:wp="http://schemas.openxmlformats.org/drawingml/2006/wordprocessingDrawing" xmlns:w10="urn:schemas-microsoft-com:office:word" xmlns:w="http://schemas.openxmlformats.org/wordprocessingml/2006/main" xmlns:w14="http://schemas.microsoft.com/office/word/2010/wordml" xmlns:w15="http://schemas.microsoft.com/office/word/2012/wordml" xmlns:w16se="http://schemas.microsoft.com/office/word/2015/wordml/symex" xmlns:wpg="http://schemas.microsoft.com/office/word/2010/wordprocessingGroup" xmlns:wpi="http://schemas.microsoft.com/office/word/2010/wordprocessingInk" xmlns:wne="http://schemas.microsoft.com/office/word/2006/wordml" xmlns:wps="http://schemas.microsoft.com/office/word/2010/wordprocessingShape" mc:Ignorable="w14 w15 w16se wp14">
+<w:numbering xmlns:wpc="http://schemas.microsoft.com/office/word/2010/wordprocessingCanvas" xmlns:cx="http://schemas.microsoft.com/office/drawing/2014/chartex" xmlns:cx1="http://schemas.microsoft.com/office/drawing/2015/9/8/chartex" xmlns:cx2="http://schemas.microsoft.com/office/drawing/2015/10/21/chartex" xmlns:cx3="http://schemas.microsoft.com/office/drawing/2016/5/9/chartex" xmlns:cx4="http://schemas.microsoft.com/office/drawing/2016/5/10/chartex" xmlns:cx5="http://schemas.microsoft.com/office/drawing/2016/5/11/chartex" xmlns:cx6="http://schemas.microsoft.com/office/drawing/2016/5/12/chartex" xmlns:cx7="http://schemas.microsoft.com/office/drawing/2016/5/13/chartex" xmlns:cx8="http://schemas.microsoft.com/office/drawing/2016/5/14/chartex" xmlns:mc="http://schemas.openxmlformats.org/markup-compatibility/2006" xmlns:aink="http://schemas.microsoft.com/office/drawing/2016/ink" xmlns:am3d="http://schemas.microsoft.com/office/drawing/2017/model3d" xmlns:o="urn:schemas-microsoft-com:office:office" xmlns:r="http://schemas.openxmlformats.org/officeDocument/2006/relationships" xmlns:m="http://schemas.openxmlformats.org/officeDocument/2006/math" xmlns:v="urn:schemas-microsoft-com:vml" xmlns:wp14="http://schemas.microsoft.com/office/word/2010/wordprocessingDrawing" xmlns:wp="http://schemas.openxmlformats.org/drawingml/2006/wordprocessingDrawing" xmlns:w10="urn:schemas-microsoft-com:office:word" xmlns:w="http://schemas.openxmlformats.org/wordprocessingml/2006/main" xmlns:w14="http://schemas.microsoft.com/office/word/2010/wordml" xmlns:w15="http://schemas.microsoft.com/office/word/2012/wordml" xmlns:w16cex="http://schemas.microsoft.com/office/word/2018/wordml/cex" xmlns:w16cid="http://schemas.microsoft.com/office/word/2016/wordml/cid" xmlns:w16="http://schemas.microsoft.com/office/word/2018/wordml" xmlns:w16sdtdh="http://schemas.microsoft.com/office/word/2020/wordml/sdtdatahash" xmlns:w16se="http://schemas.microsoft.com/office/word/2015/wordml/symex" xmlns:wpg="http://schemas.microsoft.com/office/word/2010/wordprocessingGroup" xmlns:wpi="http://schemas.microsoft.com/office/word/2010/wordprocessingInk" xmlns:wne="http://schemas.microsoft.com/office/word/2006/wordml" xmlns:wps="http://schemas.microsoft.com/office/word/2010/wordprocessingShape" mc:Ignorable="w14 w15 w16se w16cid w16 w16cex w16sdtdh wp14">
   <w:abstractNum w:abstractNumId="0" w15:restartNumberingAfterBreak="0">
     <w:nsid w:val="08A97739"/>
     <w:multiLevelType w:val="hybridMultilevel"/>
@@ -19242,7 +19141,7 @@
 </file>
 
 <file path=word/styles.xml><?xml version="1.0" encoding="utf-8"?>
-<w:styles xmlns:mc="http://schemas.openxmlformats.org/markup-compatibility/2006" xmlns:r="http://schemas.openxmlformats.org/officeDocument/2006/relationships" xmlns:w="http://schemas.openxmlformats.org/wordprocessingml/2006/main" xmlns:w14="http://schemas.microsoft.com/office/word/2010/wordml" xmlns:w15="http://schemas.microsoft.com/office/word/2012/wordml" xmlns:w16se="http://schemas.microsoft.com/office/word/2015/wordml/symex" mc:Ignorable="w14 w15 w16se">
+<w:styles xmlns:mc="http://schemas.openxmlformats.org/markup-compatibility/2006" xmlns:r="http://schemas.openxmlformats.org/officeDocument/2006/relationships" xmlns:w="http://schemas.openxmlformats.org/wordprocessingml/2006/main" xmlns:w14="http://schemas.microsoft.com/office/word/2010/wordml" xmlns:w15="http://schemas.microsoft.com/office/word/2012/wordml" xmlns:w16cex="http://schemas.microsoft.com/office/word/2018/wordml/cex" xmlns:w16cid="http://schemas.microsoft.com/office/word/2016/wordml/cid" xmlns:w16="http://schemas.microsoft.com/office/word/2018/wordml" xmlns:w16sdtdh="http://schemas.microsoft.com/office/word/2020/wordml/sdtdatahash" xmlns:w16se="http://schemas.microsoft.com/office/word/2015/wordml/symex" mc:Ignorable="w14 w15 w16se w16cid w16 w16cex w16sdtdh">
   <w:docDefaults>
     <w:rPrDefault>
       <w:rPr>
@@ -19258,7 +19157,7 @@
       </w:pPr>
     </w:pPrDefault>
   </w:docDefaults>
-  <w:latentStyles w:defLockedState="0" w:defUIPriority="99" w:defSemiHidden="0" w:defUnhideWhenUsed="0" w:defQFormat="0" w:count="371">
+  <w:latentStyles w:defLockedState="0" w:defUIPriority="99" w:defSemiHidden="0" w:defUnhideWhenUsed="0" w:defQFormat="0" w:count="376">
     <w:lsdException w:name="Normal" w:uiPriority="0" w:qFormat="1"/>
     <w:lsdException w:name="heading 1" w:uiPriority="9" w:qFormat="1"/>
     <w:lsdException w:name="heading 2" w:semiHidden="1" w:uiPriority="9" w:unhideWhenUsed="1" w:qFormat="1"/>
@@ -19364,7 +19263,6 @@
     <w:lsdException w:name="HTML Sample" w:semiHidden="1" w:unhideWhenUsed="1"/>
     <w:lsdException w:name="HTML Typewriter" w:semiHidden="1" w:unhideWhenUsed="1"/>
     <w:lsdException w:name="HTML Variable" w:semiHidden="1" w:unhideWhenUsed="1"/>
-    <w:lsdException w:name="Normal Table" w:semiHidden="1" w:unhideWhenUsed="1"/>
     <w:lsdException w:name="annotation subject" w:semiHidden="1" w:unhideWhenUsed="1"/>
     <w:lsdException w:name="No List" w:semiHidden="1" w:unhideWhenUsed="1"/>
     <w:lsdException w:name="Outline List 1" w:semiHidden="1" w:unhideWhenUsed="1"/>
@@ -19407,11 +19305,8 @@
     <w:lsdException w:name="Table Contemporary" w:semiHidden="1" w:unhideWhenUsed="1"/>
     <w:lsdException w:name="Table Elegant" w:semiHidden="1" w:unhideWhenUsed="1"/>
     <w:lsdException w:name="Table Professional" w:semiHidden="1" w:unhideWhenUsed="1"/>
-    <w:lsdException w:name="Table Subtle 1" w:semiHidden="1" w:unhideWhenUsed="1"/>
     <w:lsdException w:name="Table Subtle 2" w:semiHidden="1" w:unhideWhenUsed="1"/>
     <w:lsdException w:name="Table Web 1" w:semiHidden="1" w:unhideWhenUsed="1"/>
-    <w:lsdException w:name="Table Web 2" w:semiHidden="1" w:unhideWhenUsed="1"/>
-    <w:lsdException w:name="Table Web 3" w:semiHidden="1" w:unhideWhenUsed="1"/>
     <w:lsdException w:name="Balloon Text" w:semiHidden="1" w:unhideWhenUsed="1"/>
     <w:lsdException w:name="Table Grid" w:uiPriority="39"/>
     <w:lsdException w:name="Table Theme" w:semiHidden="1" w:unhideWhenUsed="1"/>
@@ -19630,6 +19525,11 @@
     <w:lsdException w:name="List Table 5 Dark Accent 6" w:uiPriority="50"/>
     <w:lsdException w:name="List Table 6 Colorful Accent 6" w:uiPriority="51"/>
     <w:lsdException w:name="List Table 7 Colorful Accent 6" w:uiPriority="52"/>
+    <w:lsdException w:name="Mention" w:semiHidden="1" w:unhideWhenUsed="1"/>
+    <w:lsdException w:name="Smart Hyperlink" w:semiHidden="1" w:unhideWhenUsed="1"/>
+    <w:lsdException w:name="Hashtag" w:semiHidden="1" w:unhideWhenUsed="1"/>
+    <w:lsdException w:name="Unresolved Mention" w:semiHidden="1" w:unhideWhenUsed="1"/>
+    <w:lsdException w:name="Smart Link" w:semiHidden="1" w:unhideWhenUsed="1"/>
   </w:latentStyles>
   <w:style w:type="paragraph" w:default="1" w:styleId="Normal">
     <w:name w:val="Normal"/>

</xml_diff>

<commit_message>
FOH AND ZOH OK
</commit_message>
<xml_diff>
--- a/אותות ומערכות תרגיל מסכם - לירון כהן ויובל מור.docx
+++ b/אותות ומערכות תרגיל מסכם - לירון כהן ויובל מור.docx
@@ -1,6 +1,6 @@
 
 <file path=word/document.xml><?xml version="1.0" encoding="utf-8"?>
-<w:document xmlns:wpc="http://schemas.microsoft.com/office/word/2010/wordprocessingCanvas" xmlns:cx="http://schemas.microsoft.com/office/drawing/2014/chartex" xmlns:mc="http://schemas.openxmlformats.org/markup-compatibility/2006" xmlns:o="urn:schemas-microsoft-com:office:office" xmlns:r="http://schemas.openxmlformats.org/officeDocument/2006/relationships" xmlns:m="http://schemas.openxmlformats.org/officeDocument/2006/math" xmlns:v="urn:schemas-microsoft-com:vml" xmlns:wp14="http://schemas.microsoft.com/office/word/2010/wordprocessingDrawing" xmlns:wp="http://schemas.openxmlformats.org/drawingml/2006/wordprocessingDrawing" xmlns:w10="urn:schemas-microsoft-com:office:word" xmlns:w="http://schemas.openxmlformats.org/wordprocessingml/2006/main" xmlns:w14="http://schemas.microsoft.com/office/word/2010/wordml" xmlns:w15="http://schemas.microsoft.com/office/word/2012/wordml" xmlns:w16se="http://schemas.microsoft.com/office/word/2015/wordml/symex" xmlns:wpg="http://schemas.microsoft.com/office/word/2010/wordprocessingGroup" xmlns:wpi="http://schemas.microsoft.com/office/word/2010/wordprocessingInk" xmlns:wne="http://schemas.microsoft.com/office/word/2006/wordml" xmlns:wps="http://schemas.microsoft.com/office/word/2010/wordprocessingShape" mc:Ignorable="w14 w15 w16se wp14">
+<w:document xmlns:wpc="http://schemas.microsoft.com/office/word/2010/wordprocessingCanvas" xmlns:cx="http://schemas.microsoft.com/office/drawing/2014/chartex" xmlns:cx1="http://schemas.microsoft.com/office/drawing/2015/9/8/chartex" xmlns:cx2="http://schemas.microsoft.com/office/drawing/2015/10/21/chartex" xmlns:cx3="http://schemas.microsoft.com/office/drawing/2016/5/9/chartex" xmlns:cx4="http://schemas.microsoft.com/office/drawing/2016/5/10/chartex" xmlns:cx5="http://schemas.microsoft.com/office/drawing/2016/5/11/chartex" xmlns:cx6="http://schemas.microsoft.com/office/drawing/2016/5/12/chartex" xmlns:cx7="http://schemas.microsoft.com/office/drawing/2016/5/13/chartex" xmlns:cx8="http://schemas.microsoft.com/office/drawing/2016/5/14/chartex" xmlns:mc="http://schemas.openxmlformats.org/markup-compatibility/2006" xmlns:aink="http://schemas.microsoft.com/office/drawing/2016/ink" xmlns:am3d="http://schemas.microsoft.com/office/drawing/2017/model3d" xmlns:o="urn:schemas-microsoft-com:office:office" xmlns:r="http://schemas.openxmlformats.org/officeDocument/2006/relationships" xmlns:m="http://schemas.openxmlformats.org/officeDocument/2006/math" xmlns:v="urn:schemas-microsoft-com:vml" xmlns:wp14="http://schemas.microsoft.com/office/word/2010/wordprocessingDrawing" xmlns:wp="http://schemas.openxmlformats.org/drawingml/2006/wordprocessingDrawing" xmlns:w10="urn:schemas-microsoft-com:office:word" xmlns:w="http://schemas.openxmlformats.org/wordprocessingml/2006/main" xmlns:w14="http://schemas.microsoft.com/office/word/2010/wordml" xmlns:w15="http://schemas.microsoft.com/office/word/2012/wordml" xmlns:w16cex="http://schemas.microsoft.com/office/word/2018/wordml/cex" xmlns:w16cid="http://schemas.microsoft.com/office/word/2016/wordml/cid" xmlns:w16="http://schemas.microsoft.com/office/word/2018/wordml" xmlns:w16sdtdh="http://schemas.microsoft.com/office/word/2020/wordml/sdtdatahash" xmlns:w16se="http://schemas.microsoft.com/office/word/2015/wordml/symex" xmlns:wpg="http://schemas.microsoft.com/office/word/2010/wordprocessingGroup" xmlns:wpi="http://schemas.microsoft.com/office/word/2010/wordprocessingInk" xmlns:wne="http://schemas.microsoft.com/office/word/2006/wordml" xmlns:wps="http://schemas.microsoft.com/office/word/2010/wordprocessingShape" mc:Ignorable="w14 w15 w16se w16cid w16 w16cex w16sdtdh wp14">
   <w:body>
     <w:p>
       <w:pPr>
@@ -14310,17 +14310,8 @@
           <w:rFonts w:eastAsiaTheme="minorEastAsia" w:hint="cs"/>
           <w:rtl/>
         </w:rPr>
-        <w:t xml:space="preserve">כפי שראינו בכיתה, האות </w:t>
-      </w:r>
-      <w:proofErr w:type="spellStart"/>
-      <w:r>
-        <w:rPr>
-          <w:rFonts w:eastAsiaTheme="minorEastAsia" w:hint="cs"/>
-          <w:rtl/>
-        </w:rPr>
-        <w:t>הדגום</w:t>
-      </w:r>
-      <w:proofErr w:type="spellEnd"/>
+        <w:t>כפי שראינו בכיתה, האות הדגום</w:t>
+      </w:r>
       <w:r>
         <w:rPr>
           <w:rFonts w:eastAsiaTheme="minorEastAsia" w:hint="cs"/>
@@ -15089,37 +15080,21 @@
           <w:rFonts w:eastAsiaTheme="minorEastAsia" w:hint="cs"/>
           <w:rtl/>
         </w:rPr>
-        <w:t xml:space="preserve">האות </w:t>
-      </w:r>
-      <w:proofErr w:type="spellStart"/>
+        <w:t>האות הדג</w:t>
+      </w:r>
       <w:r>
         <w:rPr>
           <w:rFonts w:eastAsiaTheme="minorEastAsia" w:hint="cs"/>
           <w:rtl/>
         </w:rPr>
-        <w:t>הדג</w:t>
+        <w:t>ו</w:t>
       </w:r>
       <w:r>
         <w:rPr>
           <w:rFonts w:eastAsiaTheme="minorEastAsia" w:hint="cs"/>
           <w:rtl/>
         </w:rPr>
-        <w:t>ו</w:t>
-      </w:r>
-      <w:r>
-        <w:rPr>
-          <w:rFonts w:eastAsiaTheme="minorEastAsia" w:hint="cs"/>
-          <w:rtl/>
-        </w:rPr>
-        <w:t>ם</w:t>
-      </w:r>
-      <w:proofErr w:type="spellEnd"/>
-      <w:r>
-        <w:rPr>
-          <w:rFonts w:eastAsiaTheme="minorEastAsia" w:hint="cs"/>
-          <w:rtl/>
-        </w:rPr>
-        <w:t xml:space="preserve"> עבור האות הנתון השני יהיה:</w:t>
+        <w:t>ם עבור האות הנתון השני יהיה:</w:t>
       </w:r>
     </w:p>
     <w:p>
@@ -16167,6 +16142,48 @@
           <w:rFonts w:eastAsiaTheme="minorEastAsia"/>
         </w:rPr>
       </w:pPr>
+      <w:r>
+        <w:rPr>
+          <w:rFonts w:eastAsiaTheme="minorEastAsia" w:cs="Arial"/>
+          <w:rtl/>
+        </w:rPr>
+        <w:lastRenderedPageBreak/>
+        <w:drawing>
+          <wp:inline distT="0" distB="0" distL="0" distR="0" wp14:anchorId="6D857AC0" wp14:editId="18C11EA1">
+            <wp:extent cx="5274310" cy="3974465"/>
+            <wp:effectExtent l="0" t="0" r="2540" b="6985"/>
+            <wp:docPr id="3" name="Picture 3"/>
+            <wp:cNvGraphicFramePr>
+              <a:graphicFrameLocks xmlns:a="http://schemas.openxmlformats.org/drawingml/2006/main" noChangeAspect="1"/>
+            </wp:cNvGraphicFramePr>
+            <a:graphic xmlns:a="http://schemas.openxmlformats.org/drawingml/2006/main">
+              <a:graphicData uri="http://schemas.openxmlformats.org/drawingml/2006/picture">
+                <pic:pic xmlns:pic="http://schemas.openxmlformats.org/drawingml/2006/picture">
+                  <pic:nvPicPr>
+                    <pic:cNvPr id="1" name=""/>
+                    <pic:cNvPicPr/>
+                  </pic:nvPicPr>
+                  <pic:blipFill>
+                    <a:blip r:embed="rId17"/>
+                    <a:stretch>
+                      <a:fillRect/>
+                    </a:stretch>
+                  </pic:blipFill>
+                  <pic:spPr>
+                    <a:xfrm>
+                      <a:off x="0" y="0"/>
+                      <a:ext cx="5274310" cy="3974465"/>
+                    </a:xfrm>
+                    <a:prstGeom prst="rect">
+                      <a:avLst/>
+                    </a:prstGeom>
+                  </pic:spPr>
+                </pic:pic>
+              </a:graphicData>
+            </a:graphic>
+          </wp:inline>
+        </w:drawing>
+      </w:r>
     </w:p>
     <w:p>
       <w:pPr>
@@ -16182,7 +16199,6 @@
           <w:noProof/>
           <w:rtl/>
         </w:rPr>
-        <w:lastRenderedPageBreak/>
         <w:drawing>
           <wp:inline distT="0" distB="0" distL="0" distR="0" wp14:anchorId="1BC669DC" wp14:editId="01F2130D">
             <wp:extent cx="3475355" cy="2606040"/>
@@ -16199,7 +16215,7 @@
                     <pic:cNvPicPr/>
                   </pic:nvPicPr>
                   <pic:blipFill rotWithShape="1">
-                    <a:blip r:embed="rId17"/>
+                    <a:blip r:embed="rId18"/>
                     <a:srcRect l="578" t="383" r="-1" b="760"/>
                     <a:stretch/>
                   </pic:blipFill>
@@ -16248,6 +16264,7 @@
           <w:noProof/>
           <w:rtl/>
         </w:rPr>
+        <w:lastRenderedPageBreak/>
         <w:drawing>
           <wp:inline distT="0" distB="0" distL="0" distR="0" wp14:anchorId="5C0DB762" wp14:editId="7B609D05">
             <wp:extent cx="3510915" cy="2621280"/>
@@ -16264,7 +16281,7 @@
                     <pic:cNvPicPr/>
                   </pic:nvPicPr>
                   <pic:blipFill rotWithShape="1">
-                    <a:blip r:embed="rId18"/>
+                    <a:blip r:embed="rId19"/>
                     <a:srcRect l="482" t="1154" r="602" b="495"/>
                     <a:stretch/>
                   </pic:blipFill>
@@ -16410,23 +16427,7 @@
           <w:rFonts w:eastAsiaTheme="minorEastAsia" w:hint="cs"/>
           <w:rtl/>
         </w:rPr>
-        <w:t xml:space="preserve">כפי שראינו בכיתה, האות </w:t>
-      </w:r>
-      <w:proofErr w:type="spellStart"/>
-      <w:r>
-        <w:rPr>
-          <w:rFonts w:eastAsiaTheme="minorEastAsia" w:hint="cs"/>
-          <w:rtl/>
-        </w:rPr>
-        <w:t>הדגום</w:t>
-      </w:r>
-      <w:proofErr w:type="spellEnd"/>
-      <w:r>
-        <w:rPr>
-          <w:rFonts w:eastAsiaTheme="minorEastAsia" w:hint="cs"/>
-          <w:rtl/>
-        </w:rPr>
-        <w:t xml:space="preserve"> עבור האות הנתון הראשון יהיה:</w:t>
+        <w:t>כפי שראינו בכיתה, האות הדגום עבור האות הנתון הראשון יהיה:</w:t>
       </w:r>
     </w:p>
     <w:p>
@@ -17201,23 +17202,7 @@
           <w:rFonts w:eastAsiaTheme="minorEastAsia" w:hint="cs"/>
           <w:rtl/>
         </w:rPr>
-        <w:t xml:space="preserve">האות </w:t>
-      </w:r>
-      <w:proofErr w:type="spellStart"/>
-      <w:r>
-        <w:rPr>
-          <w:rFonts w:eastAsiaTheme="minorEastAsia" w:hint="cs"/>
-          <w:rtl/>
-        </w:rPr>
-        <w:t>הדגום</w:t>
-      </w:r>
-      <w:proofErr w:type="spellEnd"/>
-      <w:r>
-        <w:rPr>
-          <w:rFonts w:eastAsiaTheme="minorEastAsia" w:hint="cs"/>
-          <w:rtl/>
-        </w:rPr>
-        <w:t xml:space="preserve"> עבור האות הנתון השני יהיה:</w:t>
+        <w:t>האות הדגום עבור האות הנתון השני יהיה:</w:t>
       </w:r>
     </w:p>
     <w:p>
@@ -17960,13 +17945,13 @@
           <w:rtl/>
         </w:rPr>
       </w:pPr>
-      <w:bookmarkStart w:id="0" w:name="_GoBack"/>
       <w:r>
         <w:rPr>
           <w:rFonts w:eastAsiaTheme="minorEastAsia" w:cs="Arial"/>
           <w:noProof/>
           <w:rtl/>
         </w:rPr>
+        <w:lastRenderedPageBreak/>
         <w:drawing>
           <wp:inline distT="0" distB="0" distL="0" distR="0" wp14:anchorId="108FAE92" wp14:editId="4F76508A">
             <wp:extent cx="3891280" cy="2921524"/>
@@ -17983,7 +17968,7 @@
                     <pic:cNvPicPr/>
                   </pic:nvPicPr>
                   <pic:blipFill rotWithShape="1">
-                    <a:blip r:embed="rId19"/>
+                    <a:blip r:embed="rId20"/>
                     <a:srcRect l="578" t="1267" r="-1" b="539"/>
                     <a:stretch/>
                   </pic:blipFill>
@@ -18012,7 +17997,6 @@
           </wp:inline>
         </w:drawing>
       </w:r>
-      <w:bookmarkEnd w:id="0"/>
     </w:p>
     <w:p>
       <w:pPr>
@@ -18044,7 +18028,7 @@
                     <pic:cNvPicPr/>
                   </pic:nvPicPr>
                   <pic:blipFill rotWithShape="1">
-                    <a:blip r:embed="rId20"/>
+                    <a:blip r:embed="rId21"/>
                     <a:srcRect l="867" t="896" r="794"/>
                     <a:stretch/>
                   </pic:blipFill>
@@ -18102,7 +18086,7 @@
                     <pic:cNvPicPr/>
                   </pic:nvPicPr>
                   <pic:blipFill>
-                    <a:blip r:embed="rId21"/>
+                    <a:blip r:embed="rId22"/>
                     <a:stretch>
                       <a:fillRect/>
                     </a:stretch>
@@ -18150,7 +18134,7 @@
                     <pic:cNvPicPr/>
                   </pic:nvPicPr>
                   <pic:blipFill>
-                    <a:blip r:embed="rId22"/>
+                    <a:blip r:embed="rId23"/>
                     <a:stretch>
                       <a:fillRect/>
                     </a:stretch>
@@ -18199,7 +18183,7 @@
                     <pic:cNvPicPr/>
                   </pic:nvPicPr>
                   <pic:blipFill>
-                    <a:blip r:embed="rId23"/>
+                    <a:blip r:embed="rId24"/>
                     <a:stretch>
                       <a:fillRect/>
                     </a:stretch>
@@ -18247,7 +18231,7 @@
                     <pic:cNvPicPr/>
                   </pic:nvPicPr>
                   <pic:blipFill rotWithShape="1">
-                    <a:blip r:embed="rId24"/>
+                    <a:blip r:embed="rId25"/>
                     <a:srcRect l="1445"/>
                     <a:stretch/>
                   </pic:blipFill>
@@ -18303,7 +18287,7 @@
                     <pic:cNvPicPr/>
                   </pic:nvPicPr>
                   <pic:blipFill>
-                    <a:blip r:embed="rId25"/>
+                    <a:blip r:embed="rId26"/>
                     <a:stretch>
                       <a:fillRect/>
                     </a:stretch>
@@ -18351,7 +18335,7 @@
                     <pic:cNvPicPr/>
                   </pic:nvPicPr>
                   <pic:blipFill>
-                    <a:blip r:embed="rId26"/>
+                    <a:blip r:embed="rId27"/>
                     <a:stretch>
                       <a:fillRect/>
                     </a:stretch>
@@ -18420,7 +18404,7 @@
 </file>
 
 <file path=word/numbering.xml><?xml version="1.0" encoding="utf-8"?>
-<w:numbering xmlns:wpc="http://schemas.microsoft.com/office/word/2010/wordprocessingCanvas" xmlns:cx="http://schemas.microsoft.com/office/drawing/2014/chartex" xmlns:mc="http://schemas.openxmlformats.org/markup-compatibility/2006" xmlns:o="urn:schemas-microsoft-com:office:office" xmlns:r="http://schemas.openxmlformats.org/officeDocument/2006/relationships" xmlns:m="http://schemas.openxmlformats.org/officeDocument/2006/math" xmlns:v="urn:schemas-microsoft-com:vml" xmlns:wp14="http://schemas.microsoft.com/office/word/2010/wordprocessingDrawing" xmlns:wp="http://schemas.openxmlformats.org/drawingml/2006/wordprocessingDrawing" xmlns:w10="urn:schemas-microsoft-com:office:word" xmlns:w="http://schemas.openxmlformats.org/wordprocessingml/2006/main" xmlns:w14="http://schemas.microsoft.com/office/word/2010/wordml" xmlns:w15="http://schemas.microsoft.com/office/word/2012/wordml" xmlns:w16se="http://schemas.microsoft.com/office/word/2015/wordml/symex" xmlns:wpg="http://schemas.microsoft.com/office/word/2010/wordprocessingGroup" xmlns:wpi="http://schemas.microsoft.com/office/word/2010/wordprocessingInk" xmlns:wne="http://schemas.microsoft.com/office/word/2006/wordml" xmlns:wps="http://schemas.microsoft.com/office/word/2010/wordprocessingShape" mc:Ignorable="w14 w15 w16se wp14">
+<w:numbering xmlns:wpc="http://schemas.microsoft.com/office/word/2010/wordprocessingCanvas" xmlns:cx="http://schemas.microsoft.com/office/drawing/2014/chartex" xmlns:cx1="http://schemas.microsoft.com/office/drawing/2015/9/8/chartex" xmlns:cx2="http://schemas.microsoft.com/office/drawing/2015/10/21/chartex" xmlns:cx3="http://schemas.microsoft.com/office/drawing/2016/5/9/chartex" xmlns:cx4="http://schemas.microsoft.com/office/drawing/2016/5/10/chartex" xmlns:cx5="http://schemas.microsoft.com/office/drawing/2016/5/11/chartex" xmlns:cx6="http://schemas.microsoft.com/office/drawing/2016/5/12/chartex" xmlns:cx7="http://schemas.microsoft.com/office/drawing/2016/5/13/chartex" xmlns:cx8="http://schemas.microsoft.com/office/drawing/2016/5/14/chartex" xmlns:mc="http://schemas.openxmlformats.org/markup-compatibility/2006" xmlns:aink="http://schemas.microsoft.com/office/drawing/2016/ink" xmlns:am3d="http://schemas.microsoft.com/office/drawing/2017/model3d" xmlns:o="urn:schemas-microsoft-com:office:office" xmlns:r="http://schemas.openxmlformats.org/officeDocument/2006/relationships" xmlns:m="http://schemas.openxmlformats.org/officeDocument/2006/math" xmlns:v="urn:schemas-microsoft-com:vml" xmlns:wp14="http://schemas.microsoft.com/office/word/2010/wordprocessingDrawing" xmlns:wp="http://schemas.openxmlformats.org/drawingml/2006/wordprocessingDrawing" xmlns:w10="urn:schemas-microsoft-com:office:word" xmlns:w="http://schemas.openxmlformats.org/wordprocessingml/2006/main" xmlns:w14="http://schemas.microsoft.com/office/word/2010/wordml" xmlns:w15="http://schemas.microsoft.com/office/word/2012/wordml" xmlns:w16cex="http://schemas.microsoft.com/office/word/2018/wordml/cex" xmlns:w16cid="http://schemas.microsoft.com/office/word/2016/wordml/cid" xmlns:w16="http://schemas.microsoft.com/office/word/2018/wordml" xmlns:w16sdtdh="http://schemas.microsoft.com/office/word/2020/wordml/sdtdatahash" xmlns:w16se="http://schemas.microsoft.com/office/word/2015/wordml/symex" xmlns:wpg="http://schemas.microsoft.com/office/word/2010/wordprocessingGroup" xmlns:wpi="http://schemas.microsoft.com/office/word/2010/wordprocessingInk" xmlns:wne="http://schemas.microsoft.com/office/word/2006/wordml" xmlns:wps="http://schemas.microsoft.com/office/word/2010/wordprocessingShape" mc:Ignorable="w14 w15 w16se w16cid w16 w16cex w16sdtdh wp14">
   <w:abstractNum w:abstractNumId="0" w15:restartNumberingAfterBreak="0">
     <w:nsid w:val="08A97739"/>
     <w:multiLevelType w:val="hybridMultilevel"/>
@@ -19211,7 +19195,7 @@
 </file>
 
 <file path=word/styles.xml><?xml version="1.0" encoding="utf-8"?>
-<w:styles xmlns:mc="http://schemas.openxmlformats.org/markup-compatibility/2006" xmlns:r="http://schemas.openxmlformats.org/officeDocument/2006/relationships" xmlns:w="http://schemas.openxmlformats.org/wordprocessingml/2006/main" xmlns:w14="http://schemas.microsoft.com/office/word/2010/wordml" xmlns:w15="http://schemas.microsoft.com/office/word/2012/wordml" xmlns:w16se="http://schemas.microsoft.com/office/word/2015/wordml/symex" mc:Ignorable="w14 w15 w16se">
+<w:styles xmlns:mc="http://schemas.openxmlformats.org/markup-compatibility/2006" xmlns:r="http://schemas.openxmlformats.org/officeDocument/2006/relationships" xmlns:w="http://schemas.openxmlformats.org/wordprocessingml/2006/main" xmlns:w14="http://schemas.microsoft.com/office/word/2010/wordml" xmlns:w15="http://schemas.microsoft.com/office/word/2012/wordml" xmlns:w16cex="http://schemas.microsoft.com/office/word/2018/wordml/cex" xmlns:w16cid="http://schemas.microsoft.com/office/word/2016/wordml/cid" xmlns:w16="http://schemas.microsoft.com/office/word/2018/wordml" xmlns:w16sdtdh="http://schemas.microsoft.com/office/word/2020/wordml/sdtdatahash" xmlns:w16se="http://schemas.microsoft.com/office/word/2015/wordml/symex" mc:Ignorable="w14 w15 w16se w16cid w16 w16cex w16sdtdh">
   <w:docDefaults>
     <w:rPrDefault>
       <w:rPr>
@@ -19227,7 +19211,7 @@
       </w:pPr>
     </w:pPrDefault>
   </w:docDefaults>
-  <w:latentStyles w:defLockedState="0" w:defUIPriority="99" w:defSemiHidden="0" w:defUnhideWhenUsed="0" w:defQFormat="0" w:count="371">
+  <w:latentStyles w:defLockedState="0" w:defUIPriority="99" w:defSemiHidden="0" w:defUnhideWhenUsed="0" w:defQFormat="0" w:count="376">
     <w:lsdException w:name="Normal" w:uiPriority="0" w:qFormat="1"/>
     <w:lsdException w:name="heading 1" w:uiPriority="9" w:qFormat="1"/>
     <w:lsdException w:name="heading 2" w:semiHidden="1" w:uiPriority="9" w:unhideWhenUsed="1" w:qFormat="1"/>
@@ -19333,7 +19317,6 @@
     <w:lsdException w:name="HTML Sample" w:semiHidden="1" w:unhideWhenUsed="1"/>
     <w:lsdException w:name="HTML Typewriter" w:semiHidden="1" w:unhideWhenUsed="1"/>
     <w:lsdException w:name="HTML Variable" w:semiHidden="1" w:unhideWhenUsed="1"/>
-    <w:lsdException w:name="Normal Table" w:semiHidden="1" w:unhideWhenUsed="1"/>
     <w:lsdException w:name="annotation subject" w:semiHidden="1" w:unhideWhenUsed="1"/>
     <w:lsdException w:name="No List" w:semiHidden="1" w:unhideWhenUsed="1"/>
     <w:lsdException w:name="Outline List 1" w:semiHidden="1" w:unhideWhenUsed="1"/>
@@ -19376,11 +19359,8 @@
     <w:lsdException w:name="Table Contemporary" w:semiHidden="1" w:unhideWhenUsed="1"/>
     <w:lsdException w:name="Table Elegant" w:semiHidden="1" w:unhideWhenUsed="1"/>
     <w:lsdException w:name="Table Professional" w:semiHidden="1" w:unhideWhenUsed="1"/>
-    <w:lsdException w:name="Table Subtle 1" w:semiHidden="1" w:unhideWhenUsed="1"/>
     <w:lsdException w:name="Table Subtle 2" w:semiHidden="1" w:unhideWhenUsed="1"/>
     <w:lsdException w:name="Table Web 1" w:semiHidden="1" w:unhideWhenUsed="1"/>
-    <w:lsdException w:name="Table Web 2" w:semiHidden="1" w:unhideWhenUsed="1"/>
-    <w:lsdException w:name="Table Web 3" w:semiHidden="1" w:unhideWhenUsed="1"/>
     <w:lsdException w:name="Balloon Text" w:semiHidden="1" w:unhideWhenUsed="1"/>
     <w:lsdException w:name="Table Grid" w:uiPriority="39"/>
     <w:lsdException w:name="Table Theme" w:semiHidden="1" w:unhideWhenUsed="1"/>
@@ -19599,6 +19579,11 @@
     <w:lsdException w:name="List Table 5 Dark Accent 6" w:uiPriority="50"/>
     <w:lsdException w:name="List Table 6 Colorful Accent 6" w:uiPriority="51"/>
     <w:lsdException w:name="List Table 7 Colorful Accent 6" w:uiPriority="52"/>
+    <w:lsdException w:name="Mention" w:semiHidden="1" w:unhideWhenUsed="1"/>
+    <w:lsdException w:name="Smart Hyperlink" w:semiHidden="1" w:unhideWhenUsed="1"/>
+    <w:lsdException w:name="Hashtag" w:semiHidden="1" w:unhideWhenUsed="1"/>
+    <w:lsdException w:name="Unresolved Mention" w:semiHidden="1" w:unhideWhenUsed="1"/>
+    <w:lsdException w:name="Smart Link" w:semiHidden="1" w:unhideWhenUsed="1"/>
   </w:latentStyles>
   <w:style w:type="paragraph" w:default="1" w:styleId="Normal">
     <w:name w:val="Normal"/>

</xml_diff>

<commit_message>
formatted part C section F
</commit_message>
<xml_diff>
--- a/אותות ומערכות תרגיל מסכם - לירון כהן ויובל מור.docx
+++ b/אותות ומערכות תרגיל מסכם - לירון כהן ויובל מור.docx
@@ -1,6 +1,6 @@
 
 <file path=word/document.xml><?xml version="1.0" encoding="utf-8"?>
-<w:document xmlns:wpc="http://schemas.microsoft.com/office/word/2010/wordprocessingCanvas" xmlns:cx="http://schemas.microsoft.com/office/drawing/2014/chartex" xmlns:cx1="http://schemas.microsoft.com/office/drawing/2015/9/8/chartex" xmlns:cx2="http://schemas.microsoft.com/office/drawing/2015/10/21/chartex" xmlns:cx3="http://schemas.microsoft.com/office/drawing/2016/5/9/chartex" xmlns:cx4="http://schemas.microsoft.com/office/drawing/2016/5/10/chartex" xmlns:cx5="http://schemas.microsoft.com/office/drawing/2016/5/11/chartex" xmlns:cx6="http://schemas.microsoft.com/office/drawing/2016/5/12/chartex" xmlns:cx7="http://schemas.microsoft.com/office/drawing/2016/5/13/chartex" xmlns:cx8="http://schemas.microsoft.com/office/drawing/2016/5/14/chartex" xmlns:mc="http://schemas.openxmlformats.org/markup-compatibility/2006" xmlns:aink="http://schemas.microsoft.com/office/drawing/2016/ink" xmlns:am3d="http://schemas.microsoft.com/office/drawing/2017/model3d" xmlns:o="urn:schemas-microsoft-com:office:office" xmlns:r="http://schemas.openxmlformats.org/officeDocument/2006/relationships" xmlns:m="http://schemas.openxmlformats.org/officeDocument/2006/math" xmlns:v="urn:schemas-microsoft-com:vml" xmlns:wp14="http://schemas.microsoft.com/office/word/2010/wordprocessingDrawing" xmlns:wp="http://schemas.openxmlformats.org/drawingml/2006/wordprocessingDrawing" xmlns:w10="urn:schemas-microsoft-com:office:word" xmlns:w="http://schemas.openxmlformats.org/wordprocessingml/2006/main" xmlns:w14="http://schemas.microsoft.com/office/word/2010/wordml" xmlns:w15="http://schemas.microsoft.com/office/word/2012/wordml" xmlns:w16cex="http://schemas.microsoft.com/office/word/2018/wordml/cex" xmlns:w16cid="http://schemas.microsoft.com/office/word/2016/wordml/cid" xmlns:w16="http://schemas.microsoft.com/office/word/2018/wordml" xmlns:w16sdtdh="http://schemas.microsoft.com/office/word/2020/wordml/sdtdatahash" xmlns:w16se="http://schemas.microsoft.com/office/word/2015/wordml/symex" xmlns:wpg="http://schemas.microsoft.com/office/word/2010/wordprocessingGroup" xmlns:wpi="http://schemas.microsoft.com/office/word/2010/wordprocessingInk" xmlns:wne="http://schemas.microsoft.com/office/word/2006/wordml" xmlns:wps="http://schemas.microsoft.com/office/word/2010/wordprocessingShape" mc:Ignorable="w14 w15 w16se w16cid w16 w16cex w16sdtdh wp14">
+<w:document xmlns:wpc="http://schemas.microsoft.com/office/word/2010/wordprocessingCanvas" xmlns:cx="http://schemas.microsoft.com/office/drawing/2014/chartex" xmlns:mc="http://schemas.openxmlformats.org/markup-compatibility/2006" xmlns:o="urn:schemas-microsoft-com:office:office" xmlns:r="http://schemas.openxmlformats.org/officeDocument/2006/relationships" xmlns:m="http://schemas.openxmlformats.org/officeDocument/2006/math" xmlns:v="urn:schemas-microsoft-com:vml" xmlns:wp14="http://schemas.microsoft.com/office/word/2010/wordprocessingDrawing" xmlns:wp="http://schemas.openxmlformats.org/drawingml/2006/wordprocessingDrawing" xmlns:w10="urn:schemas-microsoft-com:office:word" xmlns:w="http://schemas.openxmlformats.org/wordprocessingml/2006/main" xmlns:w14="http://schemas.microsoft.com/office/word/2010/wordml" xmlns:w15="http://schemas.microsoft.com/office/word/2012/wordml" xmlns:w16se="http://schemas.microsoft.com/office/word/2015/wordml/symex" xmlns:wpg="http://schemas.microsoft.com/office/word/2010/wordprocessingGroup" xmlns:wpi="http://schemas.microsoft.com/office/word/2010/wordprocessingInk" xmlns:wne="http://schemas.microsoft.com/office/word/2006/wordml" xmlns:wps="http://schemas.microsoft.com/office/word/2010/wordprocessingShape" mc:Ignorable="w14 w15 w16se wp14">
   <w:body>
     <w:p>
       <w:pPr>
@@ -14310,8 +14310,17 @@
           <w:rFonts w:eastAsiaTheme="minorEastAsia" w:hint="cs"/>
           <w:rtl/>
         </w:rPr>
-        <w:t>כפי שראינו בכיתה, האות הדגום</w:t>
-      </w:r>
+        <w:t xml:space="preserve">כפי שראינו בכיתה, האות </w:t>
+      </w:r>
+      <w:proofErr w:type="spellStart"/>
+      <w:r>
+        <w:rPr>
+          <w:rFonts w:eastAsiaTheme="minorEastAsia" w:hint="cs"/>
+          <w:rtl/>
+        </w:rPr>
+        <w:t>הדגום</w:t>
+      </w:r>
+      <w:proofErr w:type="spellEnd"/>
       <w:r>
         <w:rPr>
           <w:rFonts w:eastAsiaTheme="minorEastAsia" w:hint="cs"/>
@@ -15080,13 +15089,21 @@
           <w:rFonts w:eastAsiaTheme="minorEastAsia" w:hint="cs"/>
           <w:rtl/>
         </w:rPr>
-        <w:t>האות הדג</w:t>
-      </w:r>
+        <w:t xml:space="preserve">האות </w:t>
+      </w:r>
+      <w:proofErr w:type="spellStart"/>
       <w:r>
         <w:rPr>
           <w:rFonts w:eastAsiaTheme="minorEastAsia" w:hint="cs"/>
           <w:rtl/>
         </w:rPr>
+        <w:t>הדג</w:t>
+      </w:r>
+      <w:r>
+        <w:rPr>
+          <w:rFonts w:eastAsiaTheme="minorEastAsia" w:hint="cs"/>
+          <w:rtl/>
+        </w:rPr>
         <w:t>ו</w:t>
       </w:r>
       <w:r>
@@ -15094,7 +15111,15 @@
           <w:rFonts w:eastAsiaTheme="minorEastAsia" w:hint="cs"/>
           <w:rtl/>
         </w:rPr>
-        <w:t>ם עבור האות הנתון השני יהיה:</w:t>
+        <w:t>ם</w:t>
+      </w:r>
+      <w:proofErr w:type="spellEnd"/>
+      <w:r>
+        <w:rPr>
+          <w:rFonts w:eastAsiaTheme="minorEastAsia" w:hint="cs"/>
+          <w:rtl/>
+        </w:rPr>
+        <w:t xml:space="preserve"> עבור האות הנתון השני יהיה:</w:t>
       </w:r>
     </w:p>
     <w:p>
@@ -16284,6 +16309,7 @@
     </w:p>
     <w:p>
       <w:pPr>
+        <w:jc w:val="center"/>
         <w:rPr>
           <w:rFonts w:eastAsiaTheme="minorEastAsia"/>
           <w:u w:val="single"/>
@@ -16298,9 +16324,9 @@
         </w:rPr>
         <w:lastRenderedPageBreak/>
         <w:drawing>
-          <wp:inline distT="0" distB="0" distL="0" distR="0" wp14:anchorId="49085341" wp14:editId="7019A829">
-            <wp:extent cx="5274310" cy="3957320"/>
-            <wp:effectExtent l="0" t="0" r="2540" b="5080"/>
+          <wp:inline distT="0" distB="0" distL="0" distR="0" wp14:anchorId="49085341" wp14:editId="12C61AF2">
+            <wp:extent cx="4686300" cy="3511042"/>
+            <wp:effectExtent l="19050" t="19050" r="19050" b="13335"/>
             <wp:docPr id="24" name="Picture 24"/>
             <wp:cNvGraphicFramePr>
               <a:graphicFrameLocks xmlns:a="http://schemas.openxmlformats.org/drawingml/2006/main" noChangeAspect="1"/>
@@ -16312,20 +16338,29 @@
                     <pic:cNvPr id="1" name=""/>
                     <pic:cNvPicPr/>
                   </pic:nvPicPr>
-                  <pic:blipFill>
+                  <pic:blipFill rotWithShape="1">
                     <a:blip r:embed="rId19"/>
-                    <a:stretch>
-                      <a:fillRect/>
-                    </a:stretch>
+                    <a:srcRect l="434" t="578"/>
+                    <a:stretch/>
                   </pic:blipFill>
-                  <pic:spPr>
+                  <pic:spPr bwMode="auto">
                     <a:xfrm>
                       <a:off x="0" y="0"/>
-                      <a:ext cx="5274310" cy="3957320"/>
+                      <a:ext cx="4693254" cy="3516252"/>
                     </a:xfrm>
                     <a:prstGeom prst="rect">
                       <a:avLst/>
                     </a:prstGeom>
+                    <a:ln w="12700">
+                      <a:solidFill>
+                        <a:schemeClr val="tx1"/>
+                      </a:solidFill>
+                    </a:ln>
+                    <a:extLst>
+                      <a:ext uri="{53640926-AAD7-44D8-BBD7-CCE9431645EC}">
+                        <a14:shadowObscured xmlns:a14="http://schemas.microsoft.com/office/drawing/2010/main"/>
+                      </a:ext>
+                    </a:extLst>
                   </pic:spPr>
                 </pic:pic>
               </a:graphicData>
@@ -16336,31 +16371,23 @@
     </w:p>
     <w:p>
       <w:pPr>
+        <w:jc w:val="center"/>
         <w:rPr>
           <w:rFonts w:eastAsiaTheme="minorEastAsia"/>
           <w:u w:val="single"/>
           <w:rtl/>
         </w:rPr>
       </w:pPr>
-    </w:p>
-    <w:p>
-      <w:pPr>
-        <w:rPr>
-          <w:rFonts w:eastAsiaTheme="minorEastAsia"/>
-          <w:u w:val="single"/>
-          <w:rtl/>
-        </w:rPr>
-      </w:pPr>
       <w:r>
         <w:rPr>
           <w:rFonts w:eastAsiaTheme="minorEastAsia" w:cs="Arial"/>
-          <w:u w:val="single"/>
+          <w:noProof/>
           <w:rtl/>
         </w:rPr>
         <w:drawing>
-          <wp:inline distT="0" distB="0" distL="0" distR="0" wp14:anchorId="5E7AFB86" wp14:editId="39697338">
-            <wp:extent cx="5274310" cy="3990340"/>
-            <wp:effectExtent l="0" t="0" r="2540" b="0"/>
+          <wp:inline distT="0" distB="0" distL="0" distR="0" wp14:anchorId="5E7AFB86" wp14:editId="6334B300">
+            <wp:extent cx="4716780" cy="3539587"/>
+            <wp:effectExtent l="19050" t="19050" r="26670" b="22860"/>
             <wp:docPr id="27" name="Picture 27"/>
             <wp:cNvGraphicFramePr>
               <a:graphicFrameLocks xmlns:a="http://schemas.openxmlformats.org/drawingml/2006/main" noChangeAspect="1"/>
@@ -16372,20 +16399,29 @@
                     <pic:cNvPr id="1" name=""/>
                     <pic:cNvPicPr/>
                   </pic:nvPicPr>
-                  <pic:blipFill>
+                  <pic:blipFill rotWithShape="1">
                     <a:blip r:embed="rId20"/>
-                    <a:stretch>
-                      <a:fillRect/>
-                    </a:stretch>
+                    <a:srcRect l="723" t="1528"/>
+                    <a:stretch/>
                   </pic:blipFill>
-                  <pic:spPr>
+                  <pic:spPr bwMode="auto">
                     <a:xfrm>
                       <a:off x="0" y="0"/>
-                      <a:ext cx="5274310" cy="3990340"/>
+                      <a:ext cx="4719361" cy="3541524"/>
                     </a:xfrm>
                     <a:prstGeom prst="rect">
                       <a:avLst/>
                     </a:prstGeom>
+                    <a:ln w="12700">
+                      <a:solidFill>
+                        <a:schemeClr val="tx1"/>
+                      </a:solidFill>
+                    </a:ln>
+                    <a:extLst>
+                      <a:ext uri="{53640926-AAD7-44D8-BBD7-CCE9431645EC}">
+                        <a14:shadowObscured xmlns:a14="http://schemas.microsoft.com/office/drawing/2010/main"/>
+                      </a:ext>
+                    </a:extLst>
                   </pic:spPr>
                 </pic:pic>
               </a:graphicData>
@@ -16417,7 +16453,6 @@
           <w:u w:val="single"/>
           <w:rtl/>
         </w:rPr>
-        <w:lastRenderedPageBreak/>
         <w:t>סעיף ו'</w:t>
       </w:r>
     </w:p>
@@ -16489,7 +16524,23 @@
           <w:rFonts w:eastAsiaTheme="minorEastAsia" w:hint="cs"/>
           <w:rtl/>
         </w:rPr>
-        <w:t>כפי שראינו בכיתה, האות הדגום עבור האות הנתון הראשון יהיה:</w:t>
+        <w:t xml:space="preserve">כפי שראינו בכיתה, האות </w:t>
+      </w:r>
+      <w:proofErr w:type="spellStart"/>
+      <w:r>
+        <w:rPr>
+          <w:rFonts w:eastAsiaTheme="minorEastAsia" w:hint="cs"/>
+          <w:rtl/>
+        </w:rPr>
+        <w:t>הדגום</w:t>
+      </w:r>
+      <w:proofErr w:type="spellEnd"/>
+      <w:r>
+        <w:rPr>
+          <w:rFonts w:eastAsiaTheme="minorEastAsia" w:hint="cs"/>
+          <w:rtl/>
+        </w:rPr>
+        <w:t xml:space="preserve"> עבור האות הנתון הראשון יהיה:</w:t>
       </w:r>
     </w:p>
     <w:p>
@@ -16707,6 +16758,7 @@
           <w:rFonts w:eastAsiaTheme="minorEastAsia" w:hint="cs"/>
           <w:rtl/>
         </w:rPr>
+        <w:lastRenderedPageBreak/>
         <w:t xml:space="preserve">והספקטרום </w:t>
       </w:r>
       <m:oMath>
@@ -17264,7 +17316,23 @@
           <w:rFonts w:eastAsiaTheme="minorEastAsia" w:hint="cs"/>
           <w:rtl/>
         </w:rPr>
-        <w:t>האות הדגום עבור האות הנתון השני יהיה:</w:t>
+        <w:t xml:space="preserve">האות </w:t>
+      </w:r>
+      <w:proofErr w:type="spellStart"/>
+      <w:r>
+        <w:rPr>
+          <w:rFonts w:eastAsiaTheme="minorEastAsia" w:hint="cs"/>
+          <w:rtl/>
+        </w:rPr>
+        <w:t>הדגום</w:t>
+      </w:r>
+      <w:proofErr w:type="spellEnd"/>
+      <w:r>
+        <w:rPr>
+          <w:rFonts w:eastAsiaTheme="minorEastAsia" w:hint="cs"/>
+          <w:rtl/>
+        </w:rPr>
+        <w:t xml:space="preserve"> עבור האות הנתון השני יהיה:</w:t>
       </w:r>
     </w:p>
     <w:p>
@@ -17672,7 +17740,7 @@
     <w:p>
       <w:pPr>
         <w:rPr>
-          <w:rFonts w:eastAsiaTheme="minorEastAsia"/>
+          <w:rFonts w:eastAsiaTheme="minorEastAsia" w:hint="cs"/>
           <w:rtl/>
         </w:rPr>
       </w:pPr>
@@ -18074,7 +18142,6 @@
           <w:noProof/>
           <w:rtl/>
         </w:rPr>
-        <w:lastRenderedPageBreak/>
         <w:drawing>
           <wp:inline distT="0" distB="0" distL="0" distR="0" wp14:anchorId="4CC56555" wp14:editId="78191CEF">
             <wp:extent cx="3817620" cy="2892193"/>
@@ -18135,6 +18202,7 @@
         <w:rPr>
           <w:noProof/>
         </w:rPr>
+        <w:lastRenderedPageBreak/>
         <w:drawing>
           <wp:inline distT="0" distB="0" distL="0" distR="0" wp14:anchorId="63B8E4A2" wp14:editId="3EA02544">
             <wp:extent cx="4328160" cy="3274512"/>
@@ -18195,7 +18263,6 @@
         <w:rPr>
           <w:noProof/>
         </w:rPr>
-        <w:lastRenderedPageBreak/>
         <w:drawing>
           <wp:inline distT="0" distB="0" distL="0" distR="0" wp14:anchorId="0C7D8AF9" wp14:editId="7BC8715E">
             <wp:extent cx="4351020" cy="3307793"/>
@@ -18266,6 +18333,7 @@
         <w:rPr>
           <w:noProof/>
         </w:rPr>
+        <w:lastRenderedPageBreak/>
         <w:drawing>
           <wp:inline distT="0" distB="0" distL="0" distR="0" wp14:anchorId="0D94B41E" wp14:editId="0A8942F7">
             <wp:extent cx="4564271" cy="3421380"/>
@@ -18326,7 +18394,6 @@
         <w:rPr>
           <w:noProof/>
         </w:rPr>
-        <w:lastRenderedPageBreak/>
         <w:drawing>
           <wp:inline distT="0" distB="0" distL="0" distR="0" wp14:anchorId="41455498" wp14:editId="0C03C6DC">
             <wp:extent cx="4564380" cy="3399117"/>
@@ -18384,6 +18451,7 @@
     </w:p>
     <w:p>
       <w:pPr>
+        <w:jc w:val="center"/>
         <w:rPr>
           <w:rFonts w:eastAsiaTheme="minorEastAsia" w:cs="Arial"/>
           <w:i/>
@@ -18397,10 +18465,11 @@
           <w:noProof/>
           <w:rtl/>
         </w:rPr>
+        <w:lastRenderedPageBreak/>
         <w:drawing>
-          <wp:inline distT="0" distB="0" distL="0" distR="0" wp14:anchorId="4C8D3792" wp14:editId="06EF44DF">
-            <wp:extent cx="5274310" cy="3980815"/>
-            <wp:effectExtent l="0" t="0" r="2540" b="635"/>
+          <wp:inline distT="0" distB="0" distL="0" distR="0" wp14:anchorId="4C8D3792" wp14:editId="2FDD296A">
+            <wp:extent cx="4564380" cy="3428551"/>
+            <wp:effectExtent l="19050" t="19050" r="26670" b="19685"/>
             <wp:docPr id="25" name="Picture 25"/>
             <wp:cNvGraphicFramePr>
               <a:graphicFrameLocks xmlns:a="http://schemas.openxmlformats.org/drawingml/2006/main" noChangeAspect="1"/>
@@ -18412,20 +18481,29 @@
                     <pic:cNvPr id="1" name=""/>
                     <pic:cNvPicPr/>
                   </pic:nvPicPr>
-                  <pic:blipFill>
+                  <pic:blipFill rotWithShape="1">
                     <a:blip r:embed="rId27"/>
-                    <a:stretch>
-                      <a:fillRect/>
-                    </a:stretch>
+                    <a:srcRect l="866" t="1340"/>
+                    <a:stretch/>
                   </pic:blipFill>
-                  <pic:spPr>
+                  <pic:spPr bwMode="auto">
                     <a:xfrm>
                       <a:off x="0" y="0"/>
-                      <a:ext cx="5274310" cy="3980815"/>
+                      <a:ext cx="4570371" cy="3433051"/>
                     </a:xfrm>
                     <a:prstGeom prst="rect">
                       <a:avLst/>
                     </a:prstGeom>
+                    <a:ln w="12700">
+                      <a:solidFill>
+                        <a:schemeClr val="tx1"/>
+                      </a:solidFill>
+                    </a:ln>
+                    <a:extLst>
+                      <a:ext uri="{53640926-AAD7-44D8-BBD7-CCE9431645EC}">
+                        <a14:shadowObscured xmlns:a14="http://schemas.microsoft.com/office/drawing/2010/main"/>
+                      </a:ext>
+                    </a:extLst>
                   </pic:spPr>
                 </pic:pic>
               </a:graphicData>
@@ -18436,24 +18514,7 @@
     </w:p>
     <w:p>
       <w:pPr>
-        <w:rPr>
-          <w:rFonts w:eastAsiaTheme="minorEastAsia" w:cs="Arial"/>
-          <w:i/>
-          <w:rtl/>
-        </w:rPr>
-      </w:pPr>
-    </w:p>
-    <w:p>
-      <w:pPr>
-        <w:rPr>
-          <w:rFonts w:eastAsiaTheme="minorEastAsia" w:cs="Arial"/>
-          <w:i/>
-          <w:rtl/>
-        </w:rPr>
-      </w:pPr>
-    </w:p>
-    <w:p>
-      <w:pPr>
+        <w:jc w:val="center"/>
         <w:rPr>
           <w:rFonts w:eastAsiaTheme="minorEastAsia"/>
           <w:i/>
@@ -18468,11 +18529,10 @@
           <w:noProof/>
           <w:rtl/>
         </w:rPr>
-        <w:lastRenderedPageBreak/>
         <w:drawing>
-          <wp:inline distT="0" distB="0" distL="0" distR="0" wp14:anchorId="548E96FA" wp14:editId="3A71BC33">
-            <wp:extent cx="5274310" cy="3954145"/>
-            <wp:effectExtent l="0" t="0" r="2540" b="8255"/>
+          <wp:inline distT="0" distB="0" distL="0" distR="0" wp14:anchorId="548E96FA" wp14:editId="505D8183">
+            <wp:extent cx="4583153" cy="3435985"/>
+            <wp:effectExtent l="19050" t="19050" r="27305" b="12065"/>
             <wp:docPr id="26" name="Picture 26"/>
             <wp:cNvGraphicFramePr>
               <a:graphicFrameLocks xmlns:a="http://schemas.openxmlformats.org/drawingml/2006/main" noChangeAspect="1"/>
@@ -18493,11 +18553,16 @@
                   <pic:spPr>
                     <a:xfrm>
                       <a:off x="0" y="0"/>
-                      <a:ext cx="5274310" cy="3954145"/>
+                      <a:ext cx="4593581" cy="3443803"/>
                     </a:xfrm>
                     <a:prstGeom prst="rect">
                       <a:avLst/>
                     </a:prstGeom>
+                    <a:ln w="12700">
+                      <a:solidFill>
+                        <a:schemeClr val="tx1"/>
+                      </a:solidFill>
+                    </a:ln>
                   </pic:spPr>
                 </pic:pic>
               </a:graphicData>
@@ -18570,6 +18635,8 @@
         </w:rPr>
         <w:t>לסיים סעיף ז'</w:t>
       </w:r>
+      <w:bookmarkStart w:id="0" w:name="_GoBack"/>
+      <w:bookmarkEnd w:id="0"/>
     </w:p>
     <w:sectPr>
       <w:pgSz w:w="11906" w:h="16838"/>
@@ -18584,7 +18651,7 @@
 </file>
 
 <file path=word/numbering.xml><?xml version="1.0" encoding="utf-8"?>
-<w:numbering xmlns:wpc="http://schemas.microsoft.com/office/word/2010/wordprocessingCanvas" xmlns:cx="http://schemas.microsoft.com/office/drawing/2014/chartex" xmlns:cx1="http://schemas.microsoft.com/office/drawing/2015/9/8/chartex" xmlns:cx2="http://schemas.microsoft.com/office/drawing/2015/10/21/chartex" xmlns:cx3="http://schemas.microsoft.com/office/drawing/2016/5/9/chartex" xmlns:cx4="http://schemas.microsoft.com/office/drawing/2016/5/10/chartex" xmlns:cx5="http://schemas.microsoft.com/office/drawing/2016/5/11/chartex" xmlns:cx6="http://schemas.microsoft.com/office/drawing/2016/5/12/chartex" xmlns:cx7="http://schemas.microsoft.com/office/drawing/2016/5/13/chartex" xmlns:cx8="http://schemas.microsoft.com/office/drawing/2016/5/14/chartex" xmlns:mc="http://schemas.openxmlformats.org/markup-compatibility/2006" xmlns:aink="http://schemas.microsoft.com/office/drawing/2016/ink" xmlns:am3d="http://schemas.microsoft.com/office/drawing/2017/model3d" xmlns:o="urn:schemas-microsoft-com:office:office" xmlns:r="http://schemas.openxmlformats.org/officeDocument/2006/relationships" xmlns:m="http://schemas.openxmlformats.org/officeDocument/2006/math" xmlns:v="urn:schemas-microsoft-com:vml" xmlns:wp14="http://schemas.microsoft.com/office/word/2010/wordprocessingDrawing" xmlns:wp="http://schemas.openxmlformats.org/drawingml/2006/wordprocessingDrawing" xmlns:w10="urn:schemas-microsoft-com:office:word" xmlns:w="http://schemas.openxmlformats.org/wordprocessingml/2006/main" xmlns:w14="http://schemas.microsoft.com/office/word/2010/wordml" xmlns:w15="http://schemas.microsoft.com/office/word/2012/wordml" xmlns:w16cex="http://schemas.microsoft.com/office/word/2018/wordml/cex" xmlns:w16cid="http://schemas.microsoft.com/office/word/2016/wordml/cid" xmlns:w16="http://schemas.microsoft.com/office/word/2018/wordml" xmlns:w16sdtdh="http://schemas.microsoft.com/office/word/2020/wordml/sdtdatahash" xmlns:w16se="http://schemas.microsoft.com/office/word/2015/wordml/symex" xmlns:wpg="http://schemas.microsoft.com/office/word/2010/wordprocessingGroup" xmlns:wpi="http://schemas.microsoft.com/office/word/2010/wordprocessingInk" xmlns:wne="http://schemas.microsoft.com/office/word/2006/wordml" xmlns:wps="http://schemas.microsoft.com/office/word/2010/wordprocessingShape" mc:Ignorable="w14 w15 w16se w16cid w16 w16cex w16sdtdh wp14">
+<w:numbering xmlns:wpc="http://schemas.microsoft.com/office/word/2010/wordprocessingCanvas" xmlns:cx="http://schemas.microsoft.com/office/drawing/2014/chartex" xmlns:mc="http://schemas.openxmlformats.org/markup-compatibility/2006" xmlns:o="urn:schemas-microsoft-com:office:office" xmlns:r="http://schemas.openxmlformats.org/officeDocument/2006/relationships" xmlns:m="http://schemas.openxmlformats.org/officeDocument/2006/math" xmlns:v="urn:schemas-microsoft-com:vml" xmlns:wp14="http://schemas.microsoft.com/office/word/2010/wordprocessingDrawing" xmlns:wp="http://schemas.openxmlformats.org/drawingml/2006/wordprocessingDrawing" xmlns:w10="urn:schemas-microsoft-com:office:word" xmlns:w="http://schemas.openxmlformats.org/wordprocessingml/2006/main" xmlns:w14="http://schemas.microsoft.com/office/word/2010/wordml" xmlns:w15="http://schemas.microsoft.com/office/word/2012/wordml" xmlns:w16se="http://schemas.microsoft.com/office/word/2015/wordml/symex" xmlns:wpg="http://schemas.microsoft.com/office/word/2010/wordprocessingGroup" xmlns:wpi="http://schemas.microsoft.com/office/word/2010/wordprocessingInk" xmlns:wne="http://schemas.microsoft.com/office/word/2006/wordml" xmlns:wps="http://schemas.microsoft.com/office/word/2010/wordprocessingShape" mc:Ignorable="w14 w15 w16se wp14">
   <w:abstractNum w:abstractNumId="0" w15:restartNumberingAfterBreak="0">
     <w:nsid w:val="08A97739"/>
     <w:multiLevelType w:val="hybridMultilevel"/>
@@ -19375,7 +19442,7 @@
 </file>
 
 <file path=word/styles.xml><?xml version="1.0" encoding="utf-8"?>
-<w:styles xmlns:mc="http://schemas.openxmlformats.org/markup-compatibility/2006" xmlns:r="http://schemas.openxmlformats.org/officeDocument/2006/relationships" xmlns:w="http://schemas.openxmlformats.org/wordprocessingml/2006/main" xmlns:w14="http://schemas.microsoft.com/office/word/2010/wordml" xmlns:w15="http://schemas.microsoft.com/office/word/2012/wordml" xmlns:w16cex="http://schemas.microsoft.com/office/word/2018/wordml/cex" xmlns:w16cid="http://schemas.microsoft.com/office/word/2016/wordml/cid" xmlns:w16="http://schemas.microsoft.com/office/word/2018/wordml" xmlns:w16sdtdh="http://schemas.microsoft.com/office/word/2020/wordml/sdtdatahash" xmlns:w16se="http://schemas.microsoft.com/office/word/2015/wordml/symex" mc:Ignorable="w14 w15 w16se w16cid w16 w16cex w16sdtdh">
+<w:styles xmlns:mc="http://schemas.openxmlformats.org/markup-compatibility/2006" xmlns:r="http://schemas.openxmlformats.org/officeDocument/2006/relationships" xmlns:w="http://schemas.openxmlformats.org/wordprocessingml/2006/main" xmlns:w14="http://schemas.microsoft.com/office/word/2010/wordml" xmlns:w15="http://schemas.microsoft.com/office/word/2012/wordml" xmlns:w16se="http://schemas.microsoft.com/office/word/2015/wordml/symex" mc:Ignorable="w14 w15 w16se">
   <w:docDefaults>
     <w:rPrDefault>
       <w:rPr>
@@ -19391,7 +19458,7 @@
       </w:pPr>
     </w:pPrDefault>
   </w:docDefaults>
-  <w:latentStyles w:defLockedState="0" w:defUIPriority="99" w:defSemiHidden="0" w:defUnhideWhenUsed="0" w:defQFormat="0" w:count="376">
+  <w:latentStyles w:defLockedState="0" w:defUIPriority="99" w:defSemiHidden="0" w:defUnhideWhenUsed="0" w:defQFormat="0" w:count="371">
     <w:lsdException w:name="Normal" w:uiPriority="0" w:qFormat="1"/>
     <w:lsdException w:name="heading 1" w:uiPriority="9" w:qFormat="1"/>
     <w:lsdException w:name="heading 2" w:semiHidden="1" w:uiPriority="9" w:unhideWhenUsed="1" w:qFormat="1"/>
@@ -19763,11 +19830,6 @@
     <w:lsdException w:name="List Table 5 Dark Accent 6" w:uiPriority="50"/>
     <w:lsdException w:name="List Table 6 Colorful Accent 6" w:uiPriority="51"/>
     <w:lsdException w:name="List Table 7 Colorful Accent 6" w:uiPriority="52"/>
-    <w:lsdException w:name="Mention" w:semiHidden="1" w:unhideWhenUsed="1"/>
-    <w:lsdException w:name="Smart Hyperlink" w:semiHidden="1" w:unhideWhenUsed="1"/>
-    <w:lsdException w:name="Hashtag" w:semiHidden="1" w:unhideWhenUsed="1"/>
-    <w:lsdException w:name="Unresolved Mention" w:semiHidden="1" w:unhideWhenUsed="1"/>
-    <w:lsdException w:name="Smart Link" w:semiHidden="1" w:unhideWhenUsed="1"/>
   </w:latentStyles>
   <w:style w:type="paragraph" w:default="1" w:styleId="Normal">
     <w:name w:val="Normal"/>

</xml_diff>